<commit_message>
Fixade några små textuella fel.
</commit_message>
<xml_diff>
--- a/ServiceInteractions/local/visualisering-remiss/crm/requeststatus/trunk/docs/RIV_Spec_Visualisering_Remiss_Status.docx
+++ b/ServiceInteractions/local/visualisering-remiss/crm/requeststatus/trunk/docs/RIV_Spec_Visualisering_Remiss_Status.docx
@@ -356,7 +356,21 @@
           <w:rFonts w:ascii="Times New Roman" w:hAnsi="Times New Roman"/>
           <w:lang w:eastAsia="sv-SE"/>
         </w:rPr>
-        <w:t>” är en nationell tjänst</w:t>
+        <w:t xml:space="preserve">” </w:t>
+      </w:r>
+      <w:r>
+        <w:rPr>
+          <w:rFonts w:ascii="Times New Roman" w:hAnsi="Times New Roman"/>
+          <w:lang w:eastAsia="sv-SE"/>
+        </w:rPr>
+        <w:t xml:space="preserve">skulle kunna bli </w:t>
+      </w:r>
+      <w:r>
+        <w:rPr>
+          <w:rFonts w:ascii="Times New Roman" w:hAnsi="Times New Roman"/>
+          <w:lang w:eastAsia="sv-SE"/>
+        </w:rPr>
+        <w:t>en nationell tjänst</w:t>
       </w:r>
       <w:r>
         <w:rPr>
@@ -506,23 +520,85 @@
                 <w:p>
                   <w:pPr>
                     <w:pStyle w:val="Footer"/>
+                    <w:rPr>
+                      <w:lang w:val="en-US"/>
+                    </w:rPr>
                   </w:pPr>
                   <w:r>
+                    <w:rPr>
+                      <w:lang w:val="en-US"/>
+                    </w:rPr>
                     <w:t>Stefan Gustanvsson (Mawell),</w:t>
                   </w:r>
                 </w:p>
                 <w:p>
                   <w:pPr>
                     <w:pStyle w:val="Footer"/>
+                    <w:rPr>
+                      <w:lang w:val="en-US"/>
+                    </w:rPr>
                   </w:pPr>
                   <w:r>
-                    <w:t>Kasper (C</w:t>
+                    <w:rPr>
+                      <w:lang w:val="en-US"/>
+                    </w:rPr>
+                    <w:t>C</w:t>
                   </w:r>
                   <w:r>
+                    <w:rPr>
+                      <w:lang w:val="en-US"/>
+                    </w:rPr>
+                    <w:t xml:space="preserve">asper </w:t>
+                  </w:r>
+                  <w:r>
+                    <w:rPr>
+                      <w:lang w:val="en-US"/>
+                    </w:rPr>
+                    <w:t xml:space="preserve">Winsnes </w:t>
+                  </w:r>
+                  <w:r>
+                    <w:rPr>
+                      <w:lang w:val="en-US"/>
+                    </w:rPr>
+                    <w:t>(C</w:t>
+                  </w:r>
+                  <w:r>
+                    <w:rPr>
+                      <w:lang w:val="en-US"/>
+                    </w:rPr>
                     <w:t>h</w:t>
                   </w:r>
                   <w:r>
+                    <w:rPr>
+                      <w:lang w:val="en-US"/>
+                    </w:rPr>
                     <w:t>orus)</w:t>
+                  </w:r>
+                  <w:r>
+                    <w:rPr>
+                      <w:lang w:val="en-US"/>
+                    </w:rPr>
+                    <w:t>,</w:t>
+                  </w:r>
+                </w:p>
+                <w:p>
+                  <w:pPr>
+                    <w:pStyle w:val="Footer"/>
+                    <w:rPr>
+                      <w:lang w:val="en-US"/>
+                    </w:rPr>
+                  </w:pPr>
+                  <w:r>
+                    <w:rPr>
+                      <w:lang w:val="en-US"/>
+                    </w:rPr>
+                    <w:t>Fredrik Henriques</w:t>
+                  </w:r>
+                  <w:r>
+                    <w:rPr>
+                      <w:lang w:val="en-US"/>
+                    </w:rPr>
+                    <w:t xml:space="preserve"> (Chorus),</w:t>
                   </w:r>
                 </w:p>
                 <w:p>
@@ -530,12 +606,19 @@
                     <w:pStyle w:val="Footer"/>
                     <w:rPr>
                       <w:i/>
+                      <w:lang w:val="en-US"/>
                     </w:rPr>
                   </w:pPr>
                   <w:r>
+                    <w:rPr>
+                      <w:lang w:val="en-US"/>
+                    </w:rPr>
                     <w:t>Lars P (SLL).</w:t>
                   </w:r>
                   <w:r>
+                    <w:rPr>
+                      <w:lang w:val="en-US"/>
+                    </w:rPr>
                     <w:t xml:space="preserve"> </w:t>
                   </w:r>
                 </w:p>
@@ -619,7 +702,10 @@
         <w:t>Remiss status tjänsten</w:t>
       </w:r>
       <w:r>
-        <w:t xml:space="preserve"> behöver.</w:t>
+        <w:t xml:space="preserve"> använder</w:t>
+      </w:r>
+      <w:r>
+        <w:t>.</w:t>
       </w:r>
     </w:p>
     <w:p>
@@ -690,7 +776,13 @@
         <w:ind w:left="330" w:hanging="330"/>
       </w:pPr>
       <w:r>
-        <w:t>Verksamhetsinformationsmodell (V-DIM)</w:t>
+        <w:t>Verksamhets</w:t>
+      </w:r>
+      <w:r>
+        <w:t xml:space="preserve">orienterad domän </w:t>
+      </w:r>
+      <w:r>
+        <w:t>informationsmodell (V-DIM)</w:t>
       </w:r>
       <w:r>
         <w:t>.</w:t>
@@ -712,7 +804,19 @@
         <w:ind w:left="330" w:hanging="330"/>
       </w:pPr>
       <w:r>
-        <w:t>Verksamhetsmeddelandemodell (V-MIM)</w:t>
+        <w:t>Verksamhets</w:t>
+      </w:r>
+      <w:r>
+        <w:t xml:space="preserve">orienterad </w:t>
+      </w:r>
+      <w:r>
+        <w:t>meddelande</w:t>
+      </w:r>
+      <w:r>
+        <w:t>informations</w:t>
+      </w:r>
+      <w:r>
+        <w:t>modell (V-MIM)</w:t>
       </w:r>
       <w:r>
         <w:t>.</w:t>
@@ -2741,20 +2845,20 @@
         <w:spacing w:before="480" w:after="240"/>
         <w:ind w:left="567" w:right="1531" w:hanging="567"/>
       </w:pPr>
-      <w:bookmarkStart w:id="10" w:name="_Toc163300580"/>
-      <w:bookmarkStart w:id="11" w:name="_Toc163300886"/>
-      <w:bookmarkStart w:id="12" w:name="_Toc306887347"/>
-      <w:bookmarkStart w:id="13" w:name="_Toc192060812"/>
-      <w:bookmarkStart w:id="14" w:name="_Toc192643289"/>
-      <w:bookmarkStart w:id="15" w:name="_Toc194288021"/>
-      <w:bookmarkStart w:id="16" w:name="_Toc194371845"/>
-      <w:bookmarkStart w:id="17" w:name="_Toc196299284"/>
-      <w:bookmarkStart w:id="18" w:name="_Toc308099972"/>
+      <w:bookmarkStart w:id="10" w:name="_Toc308099972"/>
+      <w:bookmarkStart w:id="11" w:name="_Toc163300580"/>
+      <w:bookmarkStart w:id="12" w:name="_Toc163300886"/>
+      <w:bookmarkStart w:id="13" w:name="_Toc306887347"/>
+      <w:bookmarkStart w:id="14" w:name="_Toc192060812"/>
+      <w:bookmarkStart w:id="15" w:name="_Toc192643289"/>
+      <w:bookmarkStart w:id="16" w:name="_Toc194288021"/>
+      <w:bookmarkStart w:id="17" w:name="_Toc194371845"/>
+      <w:bookmarkStart w:id="18" w:name="_Toc196299284"/>
       <w:r>
         <w:lastRenderedPageBreak/>
         <w:t>Generella regler</w:t>
       </w:r>
-      <w:bookmarkEnd w:id="18"/>
+      <w:bookmarkEnd w:id="10"/>
     </w:p>
     <w:p>
       <w:pPr>
@@ -2764,9 +2868,9 @@
       <w:r>
         <w:t>SLA-krav</w:t>
       </w:r>
-      <w:bookmarkEnd w:id="10"/>
       <w:bookmarkEnd w:id="11"/>
       <w:bookmarkEnd w:id="12"/>
+      <w:bookmarkEnd w:id="13"/>
       <w:bookmarkEnd w:id="19"/>
     </w:p>
     <w:p>
@@ -2780,7 +2884,19 @@
         <w:rPr>
           <w:lang w:val="sv-SE"/>
         </w:rPr>
-        <w:t>Följande generella SLA-krav gäller för tjänsteproducenter av dessa tjänstekontrakt:</w:t>
+        <w:t xml:space="preserve">Följande generella SLA-krav gäller för tjänsteproducenter av </w:t>
+      </w:r>
+      <w:r>
+        <w:rPr>
+          <w:lang w:val="sv-SE"/>
+        </w:rPr>
+        <w:t>detta</w:t>
+      </w:r>
+      <w:r>
+        <w:rPr>
+          <w:lang w:val="sv-SE"/>
+        </w:rPr>
+        <w:t xml:space="preserve"> tjänstekontrakt:</w:t>
       </w:r>
     </w:p>
     <w:p>
@@ -3101,11 +3217,11 @@
       <w:r>
         <w:t>Informationsflöde</w:t>
       </w:r>
-      <w:bookmarkEnd w:id="13"/>
       <w:bookmarkEnd w:id="14"/>
       <w:bookmarkEnd w:id="15"/>
       <w:bookmarkEnd w:id="16"/>
       <w:bookmarkEnd w:id="17"/>
+      <w:bookmarkEnd w:id="18"/>
       <w:bookmarkEnd w:id="22"/>
     </w:p>
     <w:p>
@@ -3239,11 +3355,11 @@
         <w:ind w:left="1304" w:hanging="1304"/>
       </w:pPr>
       <w:bookmarkStart w:id="23" w:name="_Toc196299285"/>
-      <w:bookmarkStart w:id="24" w:name="_Toc192060813"/>
-      <w:bookmarkStart w:id="25" w:name="_Toc192643290"/>
-      <w:bookmarkStart w:id="26" w:name="_Toc194288022"/>
-      <w:bookmarkStart w:id="27" w:name="_Toc194371846"/>
-      <w:bookmarkStart w:id="28" w:name="_Toc308099976"/>
+      <w:bookmarkStart w:id="24" w:name="_Toc308099976"/>
+      <w:bookmarkStart w:id="25" w:name="_Toc192060813"/>
+      <w:bookmarkStart w:id="26" w:name="_Toc192643290"/>
+      <w:bookmarkStart w:id="27" w:name="_Toc194288022"/>
+      <w:bookmarkStart w:id="28" w:name="_Toc194371846"/>
       <w:r>
         <w:t>Tjänst</w:t>
       </w:r>
@@ -3251,7 +3367,7 @@
       <w:r>
         <w:t>en</w:t>
       </w:r>
-      <w:bookmarkEnd w:id="28"/>
+      <w:bookmarkEnd w:id="24"/>
     </w:p>
     <w:p>
       <w:r>
@@ -3317,10 +3433,10 @@
         <w:t>Informationsöversikt</w:t>
       </w:r>
       <w:bookmarkStart w:id="31" w:name="_Toc100125828"/>
-      <w:bookmarkEnd w:id="24"/>
       <w:bookmarkEnd w:id="25"/>
       <w:bookmarkEnd w:id="26"/>
       <w:bookmarkEnd w:id="27"/>
+      <w:bookmarkEnd w:id="28"/>
       <w:bookmarkEnd w:id="29"/>
       <w:bookmarkEnd w:id="30"/>
     </w:p>
@@ -3373,6 +3489,7 @@
         <w:tc>
           <w:tcPr>
             <w:tcW w:w="2501" w:type="dxa"/>
+            <w:shd w:val="clear" w:color="auto" w:fill="BFBFBF" w:themeFill="background1" w:themeFillShade="BF"/>
           </w:tcPr>
           <w:p>
             <w:pPr>
@@ -3388,6 +3505,7 @@
           <w:tcPr>
             <w:tcW w:w="6588" w:type="dxa"/>
             <w:gridSpan w:val="2"/>
+            <w:shd w:val="clear" w:color="auto" w:fill="BFBFBF" w:themeFill="background1" w:themeFillShade="BF"/>
           </w:tcPr>
           <w:p>
             <w:pPr>
@@ -3469,7 +3587,7 @@
           </w:tcPr>
           <w:p>
             <w:r>
-              <w:t>Information om förändring av status på remissen, dvs var någon stans i processen som remissen befinner sig i.</w:t>
+              <w:t>Information om förändring av status på remissen, dvs var någonstans i processen som remissen befinner sig i.</w:t>
             </w:r>
           </w:p>
         </w:tc>
@@ -3646,8 +3764,8 @@
         <w:ind w:left="1304" w:hanging="1304"/>
       </w:pPr>
       <w:bookmarkStart w:id="46" w:name="_Toc192643294"/>
-      <w:bookmarkStart w:id="47" w:name="_Toc100125831"/>
-      <w:bookmarkStart w:id="48" w:name="_Toc308099980"/>
+      <w:bookmarkStart w:id="47" w:name="_Toc308099980"/>
+      <w:bookmarkStart w:id="48" w:name="_Toc100125831"/>
       <w:bookmarkEnd w:id="44"/>
       <w:bookmarkEnd w:id="45"/>
       <w:r>
@@ -3655,22 +3773,22 @@
         <w:t>V-DIM Klasser och attribut</w:t>
       </w:r>
       <w:bookmarkEnd w:id="46"/>
-      <w:bookmarkEnd w:id="48"/>
+      <w:bookmarkEnd w:id="47"/>
     </w:p>
     <w:p>
       <w:pPr>
         <w:pStyle w:val="Heading3"/>
         <w:ind w:left="1304" w:hanging="1304"/>
       </w:pPr>
-      <w:bookmarkStart w:id="49" w:name="_Toc192643296"/>
-      <w:bookmarkStart w:id="50" w:name="_Toc192656390"/>
-      <w:bookmarkStart w:id="51" w:name="_Toc192060820"/>
-      <w:bookmarkStart w:id="52" w:name="_Toc192643300"/>
-      <w:bookmarkStart w:id="53" w:name="_Toc308099981"/>
+      <w:bookmarkStart w:id="49" w:name="_Toc308099981"/>
+      <w:bookmarkStart w:id="50" w:name="_Toc192643296"/>
+      <w:bookmarkStart w:id="51" w:name="_Toc192656390"/>
+      <w:bookmarkStart w:id="52" w:name="_Toc192060820"/>
+      <w:bookmarkStart w:id="53" w:name="_Toc192643300"/>
       <w:r>
         <w:t>Remiss</w:t>
       </w:r>
-      <w:bookmarkEnd w:id="53"/>
+      <w:bookmarkEnd w:id="49"/>
     </w:p>
     <w:p>
       <w:pPr>
@@ -4225,14 +4343,6 @@
                 <w:sz w:val="20"/>
               </w:rPr>
             </w:pPr>
-            <w:r>
-              <w:rPr>
-                <w:rFonts w:ascii="Arial" w:eastAsia="Arial Unicode MS" w:hAnsi="Arial" w:cs="Arial"/>
-                <w:color w:val="000000"/>
-                <w:sz w:val="20"/>
-              </w:rPr>
-              <w:t>.</w:t>
-            </w:r>
           </w:p>
         </w:tc>
         <w:tc>
@@ -4729,7 +4839,25 @@
                 <w:szCs w:val="20"/>
                 <w:lang w:val="sv-SE"/>
               </w:rPr>
-              <w:t xml:space="preserve">Framställaren av framställan anger här att komplettering av t.ex. remissens innehåll kommer att ske, t.ex. då man tagit ett kreatininprov och kommer att skicka svaret som behövs innan undersökningen </w:t>
+              <w:t>Framställaren av framställan anger här att komplettering av t.ex. remissens innehåll kommer att ske, t.ex. då man tagit ett kreatininprov och kommer att skicka svaret som behövs innan undersökningen</w:t>
+            </w:r>
+            <w:r>
+              <w:rPr>
+                <w:rFonts w:ascii="Arial" w:hAnsi="Arial" w:cs="Arial"/>
+                <w:sz w:val="20"/>
+                <w:szCs w:val="20"/>
+                <w:lang w:val="sv-SE"/>
+              </w:rPr>
+              <w:t>.</w:t>
+            </w:r>
+            <w:r>
+              <w:rPr>
+                <w:rFonts w:ascii="Arial" w:hAnsi="Arial" w:cs="Arial"/>
+                <w:sz w:val="20"/>
+                <w:szCs w:val="20"/>
+                <w:lang w:val="sv-SE"/>
+              </w:rPr>
+              <w:t xml:space="preserve"> </w:t>
             </w:r>
           </w:p>
           <w:p>
@@ -5199,7 +5327,6 @@
                 <w:lang w:val="sv-SE"/>
               </w:rPr>
             </w:pPr>
-            <w:proofErr w:type="spellStart"/>
             <w:r>
               <w:rPr>
                 <w:rFonts w:ascii="Arial" w:hAnsi="Arial" w:cs="Arial"/>
@@ -5207,54 +5334,10 @@
                 <w:iCs/>
                 <w:sz w:val="20"/>
                 <w:szCs w:val="20"/>
-              </w:rPr>
-              <w:t>framställd</w:t>
-            </w:r>
-            <w:proofErr w:type="spellEnd"/>
-            <w:r>
-              <w:rPr>
-                <w:rFonts w:ascii="Arial" w:hAnsi="Arial" w:cs="Arial"/>
-                <w:i/>
-                <w:iCs/>
-                <w:sz w:val="20"/>
-                <w:szCs w:val="20"/>
-              </w:rPr>
-              <w:t xml:space="preserve"> </w:t>
-            </w:r>
-            <w:proofErr w:type="spellStart"/>
-            <w:r>
-              <w:rPr>
-                <w:rFonts w:ascii="Arial" w:hAnsi="Arial" w:cs="Arial"/>
-                <w:i/>
-                <w:iCs/>
-                <w:sz w:val="20"/>
-                <w:szCs w:val="20"/>
-              </w:rPr>
-              <w:t>av</w:t>
-            </w:r>
-            <w:proofErr w:type="spellEnd"/>
-            <w:r>
-              <w:rPr>
-                <w:rFonts w:ascii="Arial" w:hAnsi="Arial" w:cs="Arial"/>
-                <w:i/>
-                <w:iCs/>
-                <w:sz w:val="20"/>
-                <w:szCs w:val="20"/>
-              </w:rPr>
-              <w:t xml:space="preserve"> person /</w:t>
-            </w:r>
-            <w:proofErr w:type="spellStart"/>
-            <w:r>
-              <w:rPr>
-                <w:rFonts w:ascii="Arial" w:hAnsi="Arial" w:cs="Arial"/>
-                <w:i/>
-                <w:iCs/>
-                <w:sz w:val="20"/>
-                <w:szCs w:val="20"/>
-              </w:rPr>
-              <w:t>namn</w:t>
-            </w:r>
-            <w:proofErr w:type="spellEnd"/>
+                <w:lang w:val="sv-SE"/>
+              </w:rPr>
+              <w:t>framställd av person /namn</w:t>
+            </w:r>
           </w:p>
         </w:tc>
         <w:tc>
@@ -5863,9 +5946,9 @@
                 <w:rFonts w:ascii="Arial" w:hAnsi="Arial" w:cs="Arial"/>
                 <w:sz w:val="20"/>
                 <w:szCs w:val="20"/>
-              </w:rPr>
-            </w:pPr>
-            <w:proofErr w:type="spellStart"/>
+                <w:lang w:val="sv-SE"/>
+              </w:rPr>
+            </w:pPr>
             <w:r>
               <w:rPr>
                 <w:rFonts w:ascii="Arial" w:hAnsi="Arial" w:cs="Arial"/>
@@ -5873,85 +5956,9 @@
                 <w:iCs/>
                 <w:sz w:val="20"/>
                 <w:szCs w:val="20"/>
-              </w:rPr>
-              <w:t>framställd</w:t>
-            </w:r>
-            <w:proofErr w:type="spellEnd"/>
-            <w:r>
-              <w:rPr>
-                <w:rFonts w:ascii="Arial" w:hAnsi="Arial" w:cs="Arial"/>
-                <w:i/>
-                <w:iCs/>
-                <w:sz w:val="20"/>
-                <w:szCs w:val="20"/>
-              </w:rPr>
-              <w:t xml:space="preserve"> </w:t>
-            </w:r>
-            <w:proofErr w:type="spellStart"/>
-            <w:r>
-              <w:rPr>
-                <w:rFonts w:ascii="Arial" w:hAnsi="Arial" w:cs="Arial"/>
-                <w:i/>
-                <w:iCs/>
-                <w:sz w:val="20"/>
-                <w:szCs w:val="20"/>
-              </w:rPr>
-              <w:t>av</w:t>
-            </w:r>
-            <w:proofErr w:type="spellEnd"/>
-            <w:r>
-              <w:rPr>
-                <w:rFonts w:ascii="Arial" w:hAnsi="Arial" w:cs="Arial"/>
-                <w:i/>
-                <w:iCs/>
-                <w:sz w:val="20"/>
-                <w:szCs w:val="20"/>
-              </w:rPr>
-              <w:t xml:space="preserve"> </w:t>
-            </w:r>
-            <w:proofErr w:type="spellStart"/>
-            <w:r>
-              <w:rPr>
-                <w:rFonts w:ascii="Arial" w:hAnsi="Arial" w:cs="Arial"/>
-                <w:i/>
-                <w:iCs/>
-                <w:sz w:val="20"/>
-                <w:szCs w:val="20"/>
-              </w:rPr>
-              <w:t>enhet</w:t>
-            </w:r>
-            <w:proofErr w:type="spellEnd"/>
-            <w:r>
-              <w:rPr>
-                <w:rFonts w:ascii="Arial" w:hAnsi="Arial" w:cs="Arial"/>
-                <w:i/>
-                <w:iCs/>
-                <w:sz w:val="20"/>
-                <w:szCs w:val="20"/>
-              </w:rPr>
-              <w:t>/process /</w:t>
-            </w:r>
-            <w:proofErr w:type="spellStart"/>
-            <w:r>
-              <w:rPr>
-                <w:rFonts w:ascii="Arial" w:hAnsi="Arial" w:cs="Arial"/>
-                <w:i/>
-                <w:iCs/>
-                <w:sz w:val="20"/>
-                <w:szCs w:val="20"/>
-              </w:rPr>
-              <w:t>namn</w:t>
-            </w:r>
-            <w:proofErr w:type="spellEnd"/>
-            <w:r>
-              <w:rPr>
-                <w:rFonts w:ascii="Arial" w:hAnsi="Arial" w:cs="Arial"/>
-                <w:i/>
-                <w:iCs/>
-                <w:sz w:val="20"/>
-                <w:szCs w:val="20"/>
-              </w:rPr>
-              <w:t xml:space="preserve"> </w:t>
+                <w:lang w:val="sv-SE"/>
+              </w:rPr>
+              <w:t xml:space="preserve">framställd av enhet/process /namn </w:t>
             </w:r>
           </w:p>
           <w:p>
@@ -8430,8 +8437,8 @@
         <w:ind w:left="1304" w:hanging="1304"/>
       </w:pPr>
       <w:bookmarkStart w:id="54" w:name="_Toc308099982"/>
-      <w:bookmarkEnd w:id="49"/>
       <w:bookmarkEnd w:id="50"/>
+      <w:bookmarkEnd w:id="51"/>
       <w:r>
         <w:t>Patient</w:t>
       </w:r>
@@ -9640,8 +9647,8 @@
         <w:ind w:left="1304" w:hanging="1304"/>
       </w:pPr>
       <w:bookmarkStart w:id="55" w:name="_Toc192060823"/>
-      <w:bookmarkEnd w:id="51"/>
       <w:bookmarkEnd w:id="52"/>
+      <w:bookmarkEnd w:id="53"/>
     </w:p>
     <w:p>
       <w:pPr>
@@ -10770,7 +10777,7 @@
         <w:lastRenderedPageBreak/>
         <w:t>Termer och definitioner</w:t>
       </w:r>
-      <w:bookmarkEnd w:id="47"/>
+      <w:bookmarkEnd w:id="48"/>
       <w:bookmarkEnd w:id="55"/>
       <w:bookmarkEnd w:id="59"/>
       <w:bookmarkEnd w:id="60"/>
@@ -11356,13 +11363,13 @@
       <w:bookmarkStart w:id="68" w:name="_Toc194206359"/>
       <w:bookmarkStart w:id="69" w:name="_Toc194206679"/>
       <w:bookmarkStart w:id="70" w:name="_Toc194721692"/>
-      <w:bookmarkStart w:id="71" w:name="_Toc139439949"/>
-      <w:bookmarkStart w:id="72" w:name="_Toc144289533"/>
-      <w:bookmarkStart w:id="73" w:name="_Toc162011539"/>
-      <w:bookmarkStart w:id="74" w:name="_Toc100125833"/>
-      <w:bookmarkStart w:id="75" w:name="_Toc116886648"/>
-      <w:bookmarkStart w:id="76" w:name="_Toc148522907"/>
-      <w:bookmarkStart w:id="77" w:name="_Toc308099987"/>
+      <w:bookmarkStart w:id="71" w:name="_Toc308099987"/>
+      <w:bookmarkStart w:id="72" w:name="_Toc139439949"/>
+      <w:bookmarkStart w:id="73" w:name="_Toc144289533"/>
+      <w:bookmarkStart w:id="74" w:name="_Toc162011539"/>
+      <w:bookmarkStart w:id="75" w:name="_Toc100125833"/>
+      <w:bookmarkStart w:id="76" w:name="_Toc116886648"/>
+      <w:bookmarkStart w:id="77" w:name="_Toc148522907"/>
       <w:bookmarkEnd w:id="61"/>
       <w:bookmarkEnd w:id="62"/>
       <w:bookmarkEnd w:id="63"/>
@@ -11376,7 +11383,7 @@
       <w:bookmarkEnd w:id="68"/>
       <w:bookmarkEnd w:id="69"/>
       <w:bookmarkEnd w:id="70"/>
-      <w:bookmarkEnd w:id="77"/>
+      <w:bookmarkEnd w:id="71"/>
     </w:p>
     <w:p>
       <w:pPr>
@@ -15024,12 +15031,12 @@
       <w:bookmarkStart w:id="86" w:name="_Toc192643309"/>
       <w:bookmarkStart w:id="87" w:name="_Toc196300068"/>
       <w:bookmarkStart w:id="88" w:name="_Toc308099989"/>
-      <w:bookmarkEnd w:id="71"/>
       <w:bookmarkEnd w:id="72"/>
       <w:bookmarkEnd w:id="73"/>
       <w:bookmarkEnd w:id="74"/>
       <w:bookmarkEnd w:id="75"/>
       <w:bookmarkEnd w:id="76"/>
+      <w:bookmarkEnd w:id="77"/>
       <w:bookmarkEnd w:id="79"/>
       <w:bookmarkEnd w:id="80"/>
       <w:bookmarkEnd w:id="81"/>
@@ -16626,7 +16633,7 @@
               <w:noProof/>
               <w:sz w:val="20"/>
             </w:rPr>
-            <w:t>3</w:t>
+            <w:t>1</w:t>
           </w:r>
           <w:r>
             <w:rPr>
@@ -20970,7 +20977,7 @@
 </file>
 
 <file path=customXml/itemProps1.xml><?xml version="1.0" encoding="utf-8"?>
-<ds:datastoreItem xmlns:ds="http://schemas.openxmlformats.org/officeDocument/2006/customXml" ds:itemID="{1CE42AC8-FF46-47FD-B358-AF271EAF13CB}">
+<ds:datastoreItem xmlns:ds="http://schemas.openxmlformats.org/officeDocument/2006/customXml" ds:itemID="{8EE0810E-282E-4EB7-AA9E-94A48094FF90}">
   <ds:schemaRefs>
     <ds:schemaRef ds:uri="http://schemas.openxmlformats.org/officeDocument/2006/bibliography"/>
   </ds:schemaRefs>

</xml_diff>

<commit_message>
Översatt till engelska begrepp.
</commit_message>
<xml_diff>
--- a/ServiceInteractions/local/visualisering-remiss/crm/requeststatus/trunk/docs/RIV_Spec_Visualisering_Remiss_Status.docx
+++ b/ServiceInteractions/local/visualisering-remiss/crm/requeststatus/trunk/docs/RIV_Spec_Visualisering_Remiss_Status.docx
@@ -319,7 +319,7 @@
       </w:r>
       <w:bookmarkStart w:id="5" w:name="_Toc192060811"/>
       <w:bookmarkStart w:id="6" w:name="_Toc192643288"/>
-      <w:bookmarkStart w:id="7" w:name="_Toc308099971"/>
+      <w:bookmarkStart w:id="7" w:name="_Toc308511005"/>
       <w:r>
         <w:lastRenderedPageBreak/>
         <w:t>Inledning</w:t>
@@ -464,7 +464,14 @@
                       <w:b/>
                       <w:i/>
                     </w:rPr>
-                    <w:t>Delprojekt informationsstruktur</w:t>
+                    <w:t xml:space="preserve">Delprojekt </w:t>
+                  </w:r>
+                  <w:r>
+                    <w:rPr>
+                      <w:b/>
+                      <w:i/>
+                    </w:rPr>
+                    <w:t>informationsstruktur</w:t>
                   </w:r>
                 </w:p>
                 <w:p>
@@ -528,7 +535,35 @@
                     <w:rPr>
                       <w:lang w:val="en-US"/>
                     </w:rPr>
-                    <w:t>Stefan Gustanvsson (Mawell),</w:t>
+                    <w:t xml:space="preserve">Stefan </w:t>
+                  </w:r>
+                  <w:proofErr w:type="spellStart"/>
+                  <w:r>
+                    <w:rPr>
+                      <w:lang w:val="en-US"/>
+                    </w:rPr>
+                    <w:t>Gustanvsson</w:t>
+                  </w:r>
+                  <w:proofErr w:type="spellEnd"/>
+                  <w:r>
+                    <w:rPr>
+                      <w:lang w:val="en-US"/>
+                    </w:rPr>
+                    <w:t xml:space="preserve"> (</w:t>
+                  </w:r>
+                  <w:proofErr w:type="spellStart"/>
+                  <w:r>
+                    <w:rPr>
+                      <w:lang w:val="en-US"/>
+                    </w:rPr>
+                    <w:t>Mawell</w:t>
+                  </w:r>
+                  <w:proofErr w:type="spellEnd"/>
+                  <w:r>
+                    <w:rPr>
+                      <w:lang w:val="en-US"/>
+                    </w:rPr>
+                    <w:t>),</w:t>
                   </w:r>
                 </w:p>
                 <w:p>
@@ -915,7 +950,7 @@
         </w:rPr>
         <w:fldChar w:fldCharType="separate"/>
       </w:r>
-      <w:hyperlink w:anchor="_Toc308099971" w:history="1">
+      <w:hyperlink w:anchor="_Toc308511005" w:history="1">
         <w:r>
           <w:rPr>
             <w:rStyle w:val="Hyperlink"/>
@@ -961,7 +996,7 @@
             <w:noProof/>
             <w:webHidden/>
           </w:rPr>
-          <w:instrText xml:space="preserve"> PAGEREF _Toc308099971 \h </w:instrText>
+          <w:instrText xml:space="preserve"> PAGEREF _Toc308511005 \h </w:instrText>
         </w:r>
         <w:r>
           <w:rPr>
@@ -1009,7 +1044,7 @@
           <w:szCs w:val="22"/>
         </w:rPr>
       </w:pPr>
-      <w:hyperlink w:anchor="_Toc308099972" w:history="1">
+      <w:hyperlink w:anchor="_Toc308511006" w:history="1">
         <w:r>
           <w:rPr>
             <w:rStyle w:val="Hyperlink"/>
@@ -1055,7 +1090,7 @@
             <w:noProof/>
             <w:webHidden/>
           </w:rPr>
-          <w:instrText xml:space="preserve"> PAGEREF _Toc308099972 \h </w:instrText>
+          <w:instrText xml:space="preserve"> PAGEREF _Toc308511006 \h </w:instrText>
         </w:r>
         <w:r>
           <w:rPr>
@@ -1100,7 +1135,7 @@
           <w:szCs w:val="22"/>
         </w:rPr>
       </w:pPr>
-      <w:hyperlink w:anchor="_Toc308099973" w:history="1">
+      <w:hyperlink w:anchor="_Toc308511007" w:history="1">
         <w:r>
           <w:rPr>
             <w:rStyle w:val="Hyperlink"/>
@@ -1143,7 +1178,7 @@
             <w:noProof/>
             <w:webHidden/>
           </w:rPr>
-          <w:instrText xml:space="preserve"> PAGEREF _Toc308099973 \h </w:instrText>
+          <w:instrText xml:space="preserve"> PAGEREF _Toc308511007 \h </w:instrText>
         </w:r>
         <w:r>
           <w:rPr>
@@ -1188,7 +1223,7 @@
           <w:szCs w:val="22"/>
         </w:rPr>
       </w:pPr>
-      <w:hyperlink w:anchor="_Toc308099974" w:history="1">
+      <w:hyperlink w:anchor="_Toc308511008" w:history="1">
         <w:r>
           <w:rPr>
             <w:rStyle w:val="Hyperlink"/>
@@ -1231,7 +1266,7 @@
             <w:noProof/>
             <w:webHidden/>
           </w:rPr>
-          <w:instrText xml:space="preserve"> PAGEREF _Toc308099974 \h </w:instrText>
+          <w:instrText xml:space="preserve"> PAGEREF _Toc308511008 \h </w:instrText>
         </w:r>
         <w:r>
           <w:rPr>
@@ -1279,7 +1314,7 @@
           <w:szCs w:val="22"/>
         </w:rPr>
       </w:pPr>
-      <w:hyperlink w:anchor="_Toc308099975" w:history="1">
+      <w:hyperlink w:anchor="_Toc308511009" w:history="1">
         <w:r>
           <w:rPr>
             <w:rStyle w:val="Hyperlink"/>
@@ -1325,7 +1360,7 @@
             <w:noProof/>
             <w:webHidden/>
           </w:rPr>
-          <w:instrText xml:space="preserve"> PAGEREF _Toc308099975 \h </w:instrText>
+          <w:instrText xml:space="preserve"> PAGEREF _Toc308511009 \h </w:instrText>
         </w:r>
         <w:r>
           <w:rPr>
@@ -1370,7 +1405,7 @@
           <w:szCs w:val="22"/>
         </w:rPr>
       </w:pPr>
-      <w:hyperlink w:anchor="_Toc308099976" w:history="1">
+      <w:hyperlink w:anchor="_Toc308511010" w:history="1">
         <w:r>
           <w:rPr>
             <w:rStyle w:val="Hyperlink"/>
@@ -1413,7 +1448,7 @@
             <w:noProof/>
             <w:webHidden/>
           </w:rPr>
-          <w:instrText xml:space="preserve"> PAGEREF _Toc308099976 \h </w:instrText>
+          <w:instrText xml:space="preserve"> PAGEREF _Toc308511010 \h </w:instrText>
         </w:r>
         <w:r>
           <w:rPr>
@@ -1461,7 +1496,7 @@
           <w:szCs w:val="22"/>
         </w:rPr>
       </w:pPr>
-      <w:hyperlink w:anchor="_Toc308099977" w:history="1">
+      <w:hyperlink w:anchor="_Toc308511011" w:history="1">
         <w:r>
           <w:rPr>
             <w:rStyle w:val="Hyperlink"/>
@@ -1507,7 +1542,7 @@
             <w:noProof/>
             <w:webHidden/>
           </w:rPr>
-          <w:instrText xml:space="preserve"> PAGEREF _Toc308099977 \h </w:instrText>
+          <w:instrText xml:space="preserve"> PAGEREF _Toc308511011 \h </w:instrText>
         </w:r>
         <w:r>
           <w:rPr>
@@ -1555,7 +1590,7 @@
           <w:szCs w:val="22"/>
         </w:rPr>
       </w:pPr>
-      <w:hyperlink w:anchor="_Toc308099978" w:history="1">
+      <w:hyperlink w:anchor="_Toc308511012" w:history="1">
         <w:r>
           <w:rPr>
             <w:rStyle w:val="Hyperlink"/>
@@ -1601,7 +1636,7 @@
             <w:noProof/>
             <w:webHidden/>
           </w:rPr>
-          <w:instrText xml:space="preserve"> PAGEREF _Toc308099978 \h </w:instrText>
+          <w:instrText xml:space="preserve"> PAGEREF _Toc308511012 \h </w:instrText>
         </w:r>
         <w:r>
           <w:rPr>
@@ -1646,7 +1681,7 @@
           <w:szCs w:val="22"/>
         </w:rPr>
       </w:pPr>
-      <w:hyperlink w:anchor="_Toc308099979" w:history="1">
+      <w:hyperlink w:anchor="_Toc308511013" w:history="1">
         <w:r>
           <w:rPr>
             <w:rStyle w:val="Hyperlink"/>
@@ -1689,7 +1724,7 @@
             <w:noProof/>
             <w:webHidden/>
           </w:rPr>
-          <w:instrText xml:space="preserve"> PAGEREF _Toc308099979 \h </w:instrText>
+          <w:instrText xml:space="preserve"> PAGEREF _Toc308511013 \h </w:instrText>
         </w:r>
         <w:r>
           <w:rPr>
@@ -1734,7 +1769,7 @@
           <w:szCs w:val="22"/>
         </w:rPr>
       </w:pPr>
-      <w:hyperlink w:anchor="_Toc308099980" w:history="1">
+      <w:hyperlink w:anchor="_Toc308511014" w:history="1">
         <w:r>
           <w:rPr>
             <w:rStyle w:val="Hyperlink"/>
@@ -1777,7 +1812,7 @@
             <w:noProof/>
             <w:webHidden/>
           </w:rPr>
-          <w:instrText xml:space="preserve"> PAGEREF _Toc308099980 \h </w:instrText>
+          <w:instrText xml:space="preserve"> PAGEREF _Toc308511014 \h </w:instrText>
         </w:r>
         <w:r>
           <w:rPr>
@@ -1823,7 +1858,7 @@
           <w:szCs w:val="22"/>
         </w:rPr>
       </w:pPr>
-      <w:hyperlink w:anchor="_Toc308099981" w:history="1">
+      <w:hyperlink w:anchor="_Toc308511015" w:history="1">
         <w:r>
           <w:rPr>
             <w:rStyle w:val="Hyperlink"/>
@@ -1846,7 +1881,7 @@
             <w:rStyle w:val="Hyperlink"/>
             <w:noProof/>
           </w:rPr>
-          <w:t>Remiss</w:t>
+          <w:t>Request</w:t>
         </w:r>
         <w:r>
           <w:rPr>
@@ -1867,7 +1902,7 @@
             <w:noProof/>
             <w:webHidden/>
           </w:rPr>
-          <w:instrText xml:space="preserve"> PAGEREF _Toc308099981 \h </w:instrText>
+          <w:instrText xml:space="preserve"> PAGEREF _Toc308511015 \h </w:instrText>
         </w:r>
         <w:r>
           <w:rPr>
@@ -1913,7 +1948,7 @@
           <w:szCs w:val="22"/>
         </w:rPr>
       </w:pPr>
-      <w:hyperlink w:anchor="_Toc308099982" w:history="1">
+      <w:hyperlink w:anchor="_Toc308511016" w:history="1">
         <w:r>
           <w:rPr>
             <w:rStyle w:val="Hyperlink"/>
@@ -1936,7 +1971,7 @@
             <w:rStyle w:val="Hyperlink"/>
             <w:noProof/>
           </w:rPr>
-          <w:t>Patient</w:t>
+          <w:t>SubjectOfCare</w:t>
         </w:r>
         <w:r>
           <w:rPr>
@@ -1957,7 +1992,7 @@
             <w:noProof/>
             <w:webHidden/>
           </w:rPr>
-          <w:instrText xml:space="preserve"> PAGEREF _Toc308099982 \h </w:instrText>
+          <w:instrText xml:space="preserve"> PAGEREF _Toc308511016 \h </w:instrText>
         </w:r>
         <w:r>
           <w:rPr>
@@ -2003,7 +2038,7 @@
           <w:szCs w:val="22"/>
         </w:rPr>
       </w:pPr>
-      <w:hyperlink w:anchor="_Toc308099983" w:history="1">
+      <w:hyperlink w:anchor="_Toc308511017" w:history="1">
         <w:r>
           <w:rPr>
             <w:rStyle w:val="Hyperlink"/>
@@ -2026,7 +2061,7 @@
             <w:rStyle w:val="Hyperlink"/>
             <w:noProof/>
           </w:rPr>
-          <w:t>Statushändelse</w:t>
+          <w:t>StatusEvent</w:t>
         </w:r>
         <w:r>
           <w:rPr>
@@ -2047,7 +2082,7 @@
             <w:noProof/>
             <w:webHidden/>
           </w:rPr>
-          <w:instrText xml:space="preserve"> PAGEREF _Toc308099983 \h </w:instrText>
+          <w:instrText xml:space="preserve"> PAGEREF _Toc308511017 \h </w:instrText>
         </w:r>
         <w:r>
           <w:rPr>
@@ -2095,7 +2130,7 @@
           <w:szCs w:val="22"/>
         </w:rPr>
       </w:pPr>
-      <w:hyperlink w:anchor="_Toc308099984" w:history="1">
+      <w:hyperlink w:anchor="_Toc308511018" w:history="1">
         <w:r>
           <w:rPr>
             <w:rStyle w:val="Hyperlink"/>
@@ -2141,7 +2176,7 @@
             <w:noProof/>
             <w:webHidden/>
           </w:rPr>
-          <w:instrText xml:space="preserve"> PAGEREF _Toc308099984 \h </w:instrText>
+          <w:instrText xml:space="preserve"> PAGEREF _Toc308511018 \h </w:instrText>
         </w:r>
         <w:r>
           <w:rPr>
@@ -2186,7 +2221,7 @@
           <w:szCs w:val="22"/>
         </w:rPr>
       </w:pPr>
-      <w:hyperlink w:anchor="_Toc308099985" w:history="1">
+      <w:hyperlink w:anchor="_Toc308511019" w:history="1">
         <w:r>
           <w:rPr>
             <w:rStyle w:val="Hyperlink"/>
@@ -2229,7 +2264,7 @@
             <w:noProof/>
             <w:webHidden/>
           </w:rPr>
-          <w:instrText xml:space="preserve"> PAGEREF _Toc308099985 \h </w:instrText>
+          <w:instrText xml:space="preserve"> PAGEREF _Toc308511019 \h </w:instrText>
         </w:r>
         <w:r>
           <w:rPr>
@@ -2277,7 +2312,7 @@
           <w:szCs w:val="22"/>
         </w:rPr>
       </w:pPr>
-      <w:hyperlink w:anchor="_Toc308099986" w:history="1">
+      <w:hyperlink w:anchor="_Toc308511020" w:history="1">
         <w:r>
           <w:rPr>
             <w:rStyle w:val="Hyperlink"/>
@@ -2323,7 +2358,7 @@
             <w:noProof/>
             <w:webHidden/>
           </w:rPr>
-          <w:instrText xml:space="preserve"> PAGEREF _Toc308099986 \h </w:instrText>
+          <w:instrText xml:space="preserve"> PAGEREF _Toc308511020 \h </w:instrText>
         </w:r>
         <w:r>
           <w:rPr>
@@ -2371,7 +2406,7 @@
           <w:szCs w:val="22"/>
         </w:rPr>
       </w:pPr>
-      <w:hyperlink w:anchor="_Toc308099987" w:history="1">
+      <w:hyperlink w:anchor="_Toc308511021" w:history="1">
         <w:r>
           <w:rPr>
             <w:rStyle w:val="Hyperlink"/>
@@ -2417,7 +2452,7 @@
             <w:noProof/>
             <w:webHidden/>
           </w:rPr>
-          <w:instrText xml:space="preserve"> PAGEREF _Toc308099987 \h </w:instrText>
+          <w:instrText xml:space="preserve"> PAGEREF _Toc308511021 \h </w:instrText>
         </w:r>
         <w:r>
           <w:rPr>
@@ -2463,7 +2498,7 @@
           <w:szCs w:val="22"/>
         </w:rPr>
       </w:pPr>
-      <w:hyperlink w:anchor="_Toc308099988" w:history="1">
+      <w:hyperlink w:anchor="_Toc308511022" w:history="1">
         <w:r>
           <w:rPr>
             <w:rStyle w:val="Hyperlink"/>
@@ -2507,7 +2542,7 @@
             <w:noProof/>
             <w:webHidden/>
           </w:rPr>
-          <w:instrText xml:space="preserve"> PAGEREF _Toc308099988 \h </w:instrText>
+          <w:instrText xml:space="preserve"> PAGEREF _Toc308511022 \h </w:instrText>
         </w:r>
         <w:r>
           <w:rPr>
@@ -2555,7 +2590,7 @@
           <w:szCs w:val="22"/>
         </w:rPr>
       </w:pPr>
-      <w:hyperlink w:anchor="_Toc308099989" w:history="1">
+      <w:hyperlink w:anchor="_Toc308511023" w:history="1">
         <w:r>
           <w:rPr>
             <w:rStyle w:val="Hyperlink"/>
@@ -2601,7 +2636,7 @@
             <w:noProof/>
             <w:webHidden/>
           </w:rPr>
-          <w:instrText xml:space="preserve"> PAGEREF _Toc308099989 \h </w:instrText>
+          <w:instrText xml:space="preserve"> PAGEREF _Toc308511023 \h </w:instrText>
         </w:r>
         <w:r>
           <w:rPr>
@@ -2649,7 +2684,7 @@
           <w:szCs w:val="22"/>
         </w:rPr>
       </w:pPr>
-      <w:hyperlink w:anchor="_Toc308099990" w:history="1">
+      <w:hyperlink w:anchor="_Toc308511024" w:history="1">
         <w:r>
           <w:rPr>
             <w:rStyle w:val="Hyperlink"/>
@@ -2695,7 +2730,7 @@
             <w:noProof/>
             <w:webHidden/>
           </w:rPr>
-          <w:instrText xml:space="preserve"> PAGEREF _Toc308099990 \h </w:instrText>
+          <w:instrText xml:space="preserve"> PAGEREF _Toc308511024 \h </w:instrText>
         </w:r>
         <w:r>
           <w:rPr>
@@ -2845,32 +2880,32 @@
         <w:spacing w:before="480" w:after="240"/>
         <w:ind w:left="567" w:right="1531" w:hanging="567"/>
       </w:pPr>
-      <w:bookmarkStart w:id="10" w:name="_Toc308099972"/>
-      <w:bookmarkStart w:id="11" w:name="_Toc163300580"/>
-      <w:bookmarkStart w:id="12" w:name="_Toc163300886"/>
-      <w:bookmarkStart w:id="13" w:name="_Toc306887347"/>
-      <w:bookmarkStart w:id="14" w:name="_Toc192060812"/>
-      <w:bookmarkStart w:id="15" w:name="_Toc192643289"/>
-      <w:bookmarkStart w:id="16" w:name="_Toc194288021"/>
-      <w:bookmarkStart w:id="17" w:name="_Toc194371845"/>
-      <w:bookmarkStart w:id="18" w:name="_Toc196299284"/>
+      <w:bookmarkStart w:id="10" w:name="_Toc163300580"/>
+      <w:bookmarkStart w:id="11" w:name="_Toc163300886"/>
+      <w:bookmarkStart w:id="12" w:name="_Toc306887347"/>
+      <w:bookmarkStart w:id="13" w:name="_Toc192060812"/>
+      <w:bookmarkStart w:id="14" w:name="_Toc192643289"/>
+      <w:bookmarkStart w:id="15" w:name="_Toc194288021"/>
+      <w:bookmarkStart w:id="16" w:name="_Toc194371845"/>
+      <w:bookmarkStart w:id="17" w:name="_Toc196299284"/>
+      <w:bookmarkStart w:id="18" w:name="_Toc308511006"/>
       <w:r>
         <w:lastRenderedPageBreak/>
         <w:t>Generella regler</w:t>
       </w:r>
-      <w:bookmarkEnd w:id="10"/>
+      <w:bookmarkEnd w:id="18"/>
     </w:p>
     <w:p>
       <w:pPr>
         <w:pStyle w:val="Heading2"/>
       </w:pPr>
-      <w:bookmarkStart w:id="19" w:name="_Toc308099973"/>
+      <w:bookmarkStart w:id="19" w:name="_Toc308511007"/>
       <w:r>
         <w:t>SLA-krav</w:t>
       </w:r>
+      <w:bookmarkEnd w:id="10"/>
       <w:bookmarkEnd w:id="11"/>
       <w:bookmarkEnd w:id="12"/>
-      <w:bookmarkEnd w:id="13"/>
       <w:bookmarkEnd w:id="19"/>
     </w:p>
     <w:p>
@@ -3075,7 +3110,7 @@
         <w:ind w:left="567" w:right="1531" w:hanging="567"/>
       </w:pPr>
       <w:bookmarkStart w:id="20" w:name="_Toc163300891"/>
-      <w:bookmarkStart w:id="21" w:name="_Toc308099974"/>
+      <w:bookmarkStart w:id="21" w:name="_Toc308511008"/>
       <w:r>
         <w:t>Felhantering</w:t>
       </w:r>
@@ -3213,15 +3248,15 @@
       <w:pPr>
         <w:pStyle w:val="Heading1"/>
       </w:pPr>
-      <w:bookmarkStart w:id="22" w:name="_Toc308099975"/>
+      <w:bookmarkStart w:id="22" w:name="_Toc308511009"/>
       <w:r>
         <w:t>Informationsflöde</w:t>
       </w:r>
+      <w:bookmarkEnd w:id="13"/>
       <w:bookmarkEnd w:id="14"/>
       <w:bookmarkEnd w:id="15"/>
       <w:bookmarkEnd w:id="16"/>
       <w:bookmarkEnd w:id="17"/>
-      <w:bookmarkEnd w:id="18"/>
       <w:bookmarkEnd w:id="22"/>
     </w:p>
     <w:p>
@@ -3355,11 +3390,11 @@
         <w:ind w:left="1304" w:hanging="1304"/>
       </w:pPr>
       <w:bookmarkStart w:id="23" w:name="_Toc196299285"/>
-      <w:bookmarkStart w:id="24" w:name="_Toc308099976"/>
-      <w:bookmarkStart w:id="25" w:name="_Toc192060813"/>
-      <w:bookmarkStart w:id="26" w:name="_Toc192643290"/>
-      <w:bookmarkStart w:id="27" w:name="_Toc194288022"/>
-      <w:bookmarkStart w:id="28" w:name="_Toc194371846"/>
+      <w:bookmarkStart w:id="24" w:name="_Toc192060813"/>
+      <w:bookmarkStart w:id="25" w:name="_Toc192643290"/>
+      <w:bookmarkStart w:id="26" w:name="_Toc194288022"/>
+      <w:bookmarkStart w:id="27" w:name="_Toc194371846"/>
+      <w:bookmarkStart w:id="28" w:name="_Toc308511010"/>
       <w:r>
         <w:t>Tjänst</w:t>
       </w:r>
@@ -3367,7 +3402,7 @@
       <w:r>
         <w:t>en</w:t>
       </w:r>
-      <w:bookmarkEnd w:id="24"/>
+      <w:bookmarkEnd w:id="28"/>
     </w:p>
     <w:p>
       <w:r>
@@ -3428,15 +3463,15 @@
         <w:pStyle w:val="Heading1"/>
       </w:pPr>
       <w:bookmarkStart w:id="29" w:name="_Toc196299288"/>
-      <w:bookmarkStart w:id="30" w:name="_Toc308099977"/>
+      <w:bookmarkStart w:id="30" w:name="_Toc308511011"/>
       <w:r>
         <w:t>Informationsöversikt</w:t>
       </w:r>
       <w:bookmarkStart w:id="31" w:name="_Toc100125828"/>
+      <w:bookmarkEnd w:id="24"/>
       <w:bookmarkEnd w:id="25"/>
       <w:bookmarkEnd w:id="26"/>
       <w:bookmarkEnd w:id="27"/>
-      <w:bookmarkEnd w:id="28"/>
       <w:bookmarkEnd w:id="29"/>
       <w:bookmarkEnd w:id="30"/>
     </w:p>
@@ -3607,7 +3642,7 @@
       <w:bookmarkStart w:id="39" w:name="_Toc185730148"/>
       <w:bookmarkStart w:id="40" w:name="_Toc192060815"/>
       <w:bookmarkStart w:id="41" w:name="_Toc192643292"/>
-      <w:bookmarkStart w:id="42" w:name="_Toc308099978"/>
+      <w:bookmarkStart w:id="42" w:name="_Toc308511012"/>
       <w:bookmarkEnd w:id="31"/>
       <w:r>
         <w:lastRenderedPageBreak/>
@@ -3662,7 +3697,7 @@
       <w:r>
         <w:t xml:space="preserve"> </w:t>
       </w:r>
-      <w:bookmarkStart w:id="43" w:name="_Toc308099979"/>
+      <w:bookmarkStart w:id="43" w:name="_Toc308511013"/>
       <w:r>
         <w:t>Remiss</w:t>
       </w:r>
@@ -3677,58 +3712,81 @@
       </w:r>
       <w:bookmarkEnd w:id="43"/>
     </w:p>
-    <w:p>
-      <w:r>
-        <w:rPr>
-          <w:noProof/>
-        </w:rPr>
-        <w:drawing>
-          <wp:inline distT="0" distB="0" distL="0" distR="0">
-            <wp:extent cx="5677535" cy="1956435"/>
-            <wp:effectExtent l="19050" t="0" r="0" b="0"/>
-            <wp:docPr id="4" name="Picture 4"/>
-            <wp:cNvGraphicFramePr>
-              <a:graphicFrameLocks xmlns:a="http://schemas.openxmlformats.org/drawingml/2006/main" noChangeAspect="1"/>
-            </wp:cNvGraphicFramePr>
-            <a:graphic xmlns:a="http://schemas.openxmlformats.org/drawingml/2006/main">
-              <a:graphicData uri="http://schemas.openxmlformats.org/drawingml/2006/picture">
-                <pic:pic xmlns:pic="http://schemas.openxmlformats.org/drawingml/2006/picture">
-                  <pic:nvPicPr>
-                    <pic:cNvPr id="0" name="Picture 4"/>
-                    <pic:cNvPicPr>
-                      <a:picLocks noChangeAspect="1" noChangeArrowheads="1"/>
-                    </pic:cNvPicPr>
-                  </pic:nvPicPr>
-                  <pic:blipFill>
-                    <a:blip r:embed="rId12" cstate="print"/>
-                    <a:srcRect/>
-                    <a:stretch>
-                      <a:fillRect/>
-                    </a:stretch>
-                  </pic:blipFill>
-                  <pic:spPr bwMode="auto">
-                    <a:xfrm>
-                      <a:off x="0" y="0"/>
-                      <a:ext cx="5677535" cy="1956435"/>
-                    </a:xfrm>
-                    <a:prstGeom prst="rect">
-                      <a:avLst/>
-                    </a:prstGeom>
-                    <a:noFill/>
-                    <a:ln w="9525">
-                      <a:noFill/>
-                      <a:miter lim="800000"/>
-                      <a:headEnd/>
-                      <a:tailEnd/>
-                    </a:ln>
-                  </pic:spPr>
-                </pic:pic>
-              </a:graphicData>
-            </a:graphic>
-          </wp:inline>
-        </w:drawing>
-      </w:r>
-    </w:p>
+    <w:tbl>
+      <w:tblPr>
+        <w:tblStyle w:val="TableGrid"/>
+        <w:tblW w:w="11054" w:type="dxa"/>
+        <w:tblInd w:w="-988" w:type="dxa"/>
+        <w:tblLook w:val="04A0"/>
+      </w:tblPr>
+      <w:tblGrid>
+        <w:gridCol w:w="11226"/>
+      </w:tblGrid>
+      <w:tr>
+        <w:trPr>
+          <w:trHeight w:val="1305"/>
+        </w:trPr>
+        <w:tc>
+          <w:tcPr>
+            <w:tcW w:w="11054" w:type="dxa"/>
+          </w:tcPr>
+          <w:p>
+            <w:r>
+              <w:rPr>
+                <w:noProof/>
+              </w:rPr>
+              <w:drawing>
+                <wp:inline distT="0" distB="0" distL="0" distR="0">
+                  <wp:extent cx="6968618" cy="2583712"/>
+                  <wp:effectExtent l="19050" t="0" r="3682" b="0"/>
+                  <wp:docPr id="6" name="Picture 2"/>
+                  <wp:cNvGraphicFramePr>
+                    <a:graphicFrameLocks xmlns:a="http://schemas.openxmlformats.org/drawingml/2006/main" noChangeAspect="1"/>
+                  </wp:cNvGraphicFramePr>
+                  <a:graphic xmlns:a="http://schemas.openxmlformats.org/drawingml/2006/main">
+                    <a:graphicData uri="http://schemas.openxmlformats.org/drawingml/2006/picture">
+                      <pic:pic xmlns:pic="http://schemas.openxmlformats.org/drawingml/2006/picture">
+                        <pic:nvPicPr>
+                          <pic:cNvPr id="0" name="Picture 2"/>
+                          <pic:cNvPicPr>
+                            <a:picLocks noChangeAspect="1" noChangeArrowheads="1"/>
+                          </pic:cNvPicPr>
+                        </pic:nvPicPr>
+                        <pic:blipFill>
+                          <a:blip r:embed="rId12" cstate="print"/>
+                          <a:srcRect/>
+                          <a:stretch>
+                            <a:fillRect/>
+                          </a:stretch>
+                        </pic:blipFill>
+                        <pic:spPr bwMode="auto">
+                          <a:xfrm>
+                            <a:off x="0" y="0"/>
+                            <a:ext cx="6967883" cy="2583440"/>
+                          </a:xfrm>
+                          <a:prstGeom prst="rect">
+                            <a:avLst/>
+                          </a:prstGeom>
+                          <a:noFill/>
+                          <a:ln w="9525">
+                            <a:noFill/>
+                            <a:miter lim="800000"/>
+                            <a:headEnd/>
+                            <a:tailEnd/>
+                          </a:ln>
+                        </pic:spPr>
+                      </pic:pic>
+                    </a:graphicData>
+                  </a:graphic>
+                </wp:inline>
+              </w:drawing>
+            </w:r>
+          </w:p>
+        </w:tc>
+      </w:tr>
+    </w:tbl>
+    <w:p/>
+    <w:p/>
     <w:p/>
     <w:p>
       <w:r>
@@ -3764,8 +3822,8 @@
         <w:ind w:left="1304" w:hanging="1304"/>
       </w:pPr>
       <w:bookmarkStart w:id="46" w:name="_Toc192643294"/>
-      <w:bookmarkStart w:id="47" w:name="_Toc308099980"/>
-      <w:bookmarkStart w:id="48" w:name="_Toc100125831"/>
+      <w:bookmarkStart w:id="47" w:name="_Toc100125831"/>
+      <w:bookmarkStart w:id="48" w:name="_Toc308511014"/>
       <w:bookmarkEnd w:id="44"/>
       <w:bookmarkEnd w:id="45"/>
       <w:r>
@@ -3773,22 +3831,22 @@
         <w:t>V-DIM Klasser och attribut</w:t>
       </w:r>
       <w:bookmarkEnd w:id="46"/>
-      <w:bookmarkEnd w:id="47"/>
+      <w:bookmarkEnd w:id="48"/>
     </w:p>
     <w:p>
       <w:pPr>
         <w:pStyle w:val="Heading3"/>
         <w:ind w:left="1304" w:hanging="1304"/>
       </w:pPr>
-      <w:bookmarkStart w:id="49" w:name="_Toc308099981"/>
-      <w:bookmarkStart w:id="50" w:name="_Toc192643296"/>
-      <w:bookmarkStart w:id="51" w:name="_Toc192656390"/>
-      <w:bookmarkStart w:id="52" w:name="_Toc192060820"/>
-      <w:bookmarkStart w:id="53" w:name="_Toc192643300"/>
-      <w:r>
-        <w:t>Remiss</w:t>
-      </w:r>
-      <w:bookmarkEnd w:id="49"/>
+      <w:bookmarkStart w:id="49" w:name="_Toc192643296"/>
+      <w:bookmarkStart w:id="50" w:name="_Toc192656390"/>
+      <w:bookmarkStart w:id="51" w:name="_Toc192060820"/>
+      <w:bookmarkStart w:id="52" w:name="_Toc192643300"/>
+      <w:bookmarkStart w:id="53" w:name="_Toc308511015"/>
+      <w:r>
+        <w:t>Request</w:t>
+      </w:r>
+      <w:bookmarkEnd w:id="53"/>
     </w:p>
     <w:p>
       <w:pPr>
@@ -4141,7 +4199,7 @@
                 <w:i/>
                 <w:sz w:val="20"/>
               </w:rPr>
-              <w:t>framställarens framställans-id</w:t>
+              <w:t>senderes request id</w:t>
             </w:r>
           </w:p>
         </w:tc>
@@ -4377,7 +4435,6 @@
                 <w:szCs w:val="20"/>
               </w:rPr>
             </w:pPr>
-            <w:proofErr w:type="spellStart"/>
             <w:r>
               <w:rPr>
                 <w:rFonts w:ascii="Arial" w:hAnsi="Arial" w:cs="Arial"/>
@@ -4386,19 +4443,18 @@
                 <w:sz w:val="20"/>
                 <w:szCs w:val="20"/>
               </w:rPr>
-              <w:t>framställantyp</w:t>
-            </w:r>
-            <w:proofErr w:type="spellEnd"/>
-            <w:r>
-              <w:rPr>
-                <w:rFonts w:ascii="Arial" w:hAnsi="Arial" w:cs="Arial"/>
-                <w:i/>
-                <w:iCs/>
+              <w:t xml:space="preserve">type of request </w:t>
+            </w:r>
+          </w:p>
+          <w:p>
+            <w:pPr>
+              <w:pStyle w:val="Default"/>
+              <w:rPr>
+                <w:rFonts w:ascii="Arial" w:hAnsi="Arial" w:cs="Arial"/>
                 <w:sz w:val="20"/>
                 <w:szCs w:val="20"/>
               </w:rPr>
-              <w:t xml:space="preserve"> </w:t>
-            </w:r>
+            </w:pPr>
           </w:p>
         </w:tc>
         <w:tc>
@@ -4604,7 +4660,7 @@
                 <w:szCs w:val="20"/>
               </w:rPr>
               <w:lastRenderedPageBreak/>
-              <w:t>komplettering</w:t>
+              <w:t>additonal</w:t>
             </w:r>
             <w:proofErr w:type="spellEnd"/>
             <w:r>
@@ -4615,30 +4671,18 @@
                 <w:sz w:val="20"/>
                 <w:szCs w:val="20"/>
               </w:rPr>
-              <w:t xml:space="preserve"> </w:t>
-            </w:r>
-            <w:proofErr w:type="spellStart"/>
-            <w:r>
-              <w:rPr>
-                <w:rFonts w:ascii="Arial" w:hAnsi="Arial" w:cs="Arial"/>
-                <w:i/>
-                <w:iCs/>
+              <w:t xml:space="preserve"> information expected </w:t>
+            </w:r>
+          </w:p>
+          <w:p>
+            <w:pPr>
+              <w:pStyle w:val="Default"/>
+              <w:rPr>
+                <w:rFonts w:ascii="Arial" w:hAnsi="Arial" w:cs="Arial"/>
                 <w:sz w:val="20"/>
                 <w:szCs w:val="20"/>
               </w:rPr>
-              <w:t>kommer</w:t>
-            </w:r>
-            <w:proofErr w:type="spellEnd"/>
-            <w:r>
-              <w:rPr>
-                <w:rFonts w:ascii="Arial" w:hAnsi="Arial" w:cs="Arial"/>
-                <w:i/>
-                <w:iCs/>
-                <w:sz w:val="20"/>
-                <w:szCs w:val="20"/>
-              </w:rPr>
-              <w:t xml:space="preserve"> </w:t>
-            </w:r>
+            </w:pPr>
           </w:p>
           <w:p>
             <w:pPr>
@@ -4907,7 +4951,6 @@
                 <w:szCs w:val="20"/>
               </w:rPr>
             </w:pPr>
-            <w:proofErr w:type="spellStart"/>
             <w:r>
               <w:rPr>
                 <w:rFonts w:ascii="Arial" w:hAnsi="Arial" w:cs="Arial"/>
@@ -4916,41 +4959,18 @@
                 <w:sz w:val="20"/>
                 <w:szCs w:val="20"/>
               </w:rPr>
-              <w:t>framställd</w:t>
-            </w:r>
-            <w:proofErr w:type="spellEnd"/>
-            <w:r>
-              <w:rPr>
-                <w:rFonts w:ascii="Arial" w:hAnsi="Arial" w:cs="Arial"/>
-                <w:i/>
-                <w:iCs/>
+              <w:t xml:space="preserve">request issued by person id </w:t>
+            </w:r>
+          </w:p>
+          <w:p>
+            <w:pPr>
+              <w:pStyle w:val="Default"/>
+              <w:rPr>
+                <w:rFonts w:ascii="Arial" w:hAnsi="Arial" w:cs="Arial"/>
                 <w:sz w:val="20"/>
                 <w:szCs w:val="20"/>
               </w:rPr>
-              <w:t xml:space="preserve"> </w:t>
-            </w:r>
-            <w:proofErr w:type="spellStart"/>
-            <w:r>
-              <w:rPr>
-                <w:rFonts w:ascii="Arial" w:hAnsi="Arial" w:cs="Arial"/>
-                <w:i/>
-                <w:iCs/>
-                <w:sz w:val="20"/>
-                <w:szCs w:val="20"/>
-              </w:rPr>
-              <w:t>av</w:t>
-            </w:r>
-            <w:proofErr w:type="spellEnd"/>
-            <w:r>
-              <w:rPr>
-                <w:rFonts w:ascii="Arial" w:hAnsi="Arial" w:cs="Arial"/>
-                <w:i/>
-                <w:iCs/>
-                <w:sz w:val="20"/>
-                <w:szCs w:val="20"/>
-              </w:rPr>
-              <w:t xml:space="preserve"> person /id </w:t>
-            </w:r>
+            </w:pPr>
           </w:p>
           <w:p>
             <w:pPr>
@@ -5196,7 +5216,6 @@
                 <w:szCs w:val="20"/>
               </w:rPr>
             </w:pPr>
-            <w:proofErr w:type="spellStart"/>
             <w:r>
               <w:rPr>
                 <w:rFonts w:ascii="Arial" w:hAnsi="Arial" w:cs="Arial"/>
@@ -5205,62 +5224,7 @@
                 <w:sz w:val="20"/>
                 <w:szCs w:val="20"/>
               </w:rPr>
-              <w:t>framställd</w:t>
-            </w:r>
-            <w:proofErr w:type="spellEnd"/>
-            <w:r>
-              <w:rPr>
-                <w:rFonts w:ascii="Arial" w:hAnsi="Arial" w:cs="Arial"/>
-                <w:i/>
-                <w:iCs/>
-                <w:sz w:val="20"/>
-                <w:szCs w:val="20"/>
-              </w:rPr>
-              <w:t xml:space="preserve"> </w:t>
-            </w:r>
-            <w:proofErr w:type="spellStart"/>
-            <w:r>
-              <w:rPr>
-                <w:rFonts w:ascii="Arial" w:hAnsi="Arial" w:cs="Arial"/>
-                <w:i/>
-                <w:iCs/>
-                <w:sz w:val="20"/>
-                <w:szCs w:val="20"/>
-              </w:rPr>
-              <w:t>av</w:t>
-            </w:r>
-            <w:proofErr w:type="spellEnd"/>
-            <w:r>
-              <w:rPr>
-                <w:rFonts w:ascii="Arial" w:hAnsi="Arial" w:cs="Arial"/>
-                <w:i/>
-                <w:iCs/>
-                <w:sz w:val="20"/>
-                <w:szCs w:val="20"/>
-              </w:rPr>
-              <w:t xml:space="preserve"> person /</w:t>
-            </w:r>
-            <w:proofErr w:type="spellStart"/>
-            <w:r>
-              <w:rPr>
-                <w:rFonts w:ascii="Arial" w:hAnsi="Arial" w:cs="Arial"/>
-                <w:i/>
-                <w:iCs/>
-                <w:sz w:val="20"/>
-                <w:szCs w:val="20"/>
-              </w:rPr>
-              <w:t>namn</w:t>
-            </w:r>
-            <w:proofErr w:type="spellEnd"/>
-            <w:r>
-              <w:rPr>
-                <w:rFonts w:ascii="Arial" w:hAnsi="Arial" w:cs="Arial"/>
-                <w:i/>
-                <w:iCs/>
-                <w:sz w:val="20"/>
-                <w:szCs w:val="20"/>
-              </w:rPr>
-              <w:t xml:space="preserve"> </w:t>
+              <w:t xml:space="preserve">request issued by person name </w:t>
             </w:r>
           </w:p>
         </w:tc>
@@ -5473,7 +5437,6 @@
                 <w:szCs w:val="20"/>
               </w:rPr>
             </w:pPr>
-            <w:proofErr w:type="spellStart"/>
             <w:r>
               <w:rPr>
                 <w:rFonts w:ascii="Arial" w:hAnsi="Arial" w:cs="Arial"/>
@@ -5482,62 +5445,7 @@
                 <w:sz w:val="20"/>
                 <w:szCs w:val="20"/>
               </w:rPr>
-              <w:t>framställd</w:t>
-            </w:r>
-            <w:proofErr w:type="spellEnd"/>
-            <w:r>
-              <w:rPr>
-                <w:rFonts w:ascii="Arial" w:hAnsi="Arial" w:cs="Arial"/>
-                <w:i/>
-                <w:iCs/>
-                <w:sz w:val="20"/>
-                <w:szCs w:val="20"/>
-              </w:rPr>
-              <w:t xml:space="preserve"> </w:t>
-            </w:r>
-            <w:proofErr w:type="spellStart"/>
-            <w:r>
-              <w:rPr>
-                <w:rFonts w:ascii="Arial" w:hAnsi="Arial" w:cs="Arial"/>
-                <w:i/>
-                <w:iCs/>
-                <w:sz w:val="20"/>
-                <w:szCs w:val="20"/>
-              </w:rPr>
-              <w:t>av</w:t>
-            </w:r>
-            <w:proofErr w:type="spellEnd"/>
-            <w:r>
-              <w:rPr>
-                <w:rFonts w:ascii="Arial" w:hAnsi="Arial" w:cs="Arial"/>
-                <w:i/>
-                <w:iCs/>
-                <w:sz w:val="20"/>
-                <w:szCs w:val="20"/>
-              </w:rPr>
-              <w:t xml:space="preserve"> </w:t>
-            </w:r>
-            <w:proofErr w:type="spellStart"/>
-            <w:r>
-              <w:rPr>
-                <w:rFonts w:ascii="Arial" w:hAnsi="Arial" w:cs="Arial"/>
-                <w:i/>
-                <w:iCs/>
-                <w:sz w:val="20"/>
-                <w:szCs w:val="20"/>
-              </w:rPr>
-              <w:t>enhet</w:t>
-            </w:r>
-            <w:proofErr w:type="spellEnd"/>
-            <w:r>
-              <w:rPr>
-                <w:rFonts w:ascii="Arial" w:hAnsi="Arial" w:cs="Arial"/>
-                <w:i/>
-                <w:iCs/>
-                <w:sz w:val="20"/>
-                <w:szCs w:val="20"/>
-              </w:rPr>
-              <w:t xml:space="preserve">/process /id </w:t>
+              <w:t xml:space="preserve">request issued by care unit id </w:t>
             </w:r>
           </w:p>
           <w:p>
@@ -5783,7 +5691,6 @@
                 <w:szCs w:val="20"/>
               </w:rPr>
             </w:pPr>
-            <w:proofErr w:type="spellStart"/>
             <w:r>
               <w:rPr>
                 <w:rFonts w:ascii="Arial" w:hAnsi="Arial" w:cs="Arial"/>
@@ -5793,9 +5700,8 @@
                 <w:szCs w:val="20"/>
               </w:rPr>
               <w:lastRenderedPageBreak/>
-              <w:t>framställd</w:t>
-            </w:r>
-            <w:proofErr w:type="spellEnd"/>
+              <w:t xml:space="preserve">request issued by care unit name </w:t>
+            </w:r>
             <w:r>
               <w:rPr>
                 <w:rFonts w:ascii="Arial" w:hAnsi="Arial" w:cs="Arial"/>
@@ -5806,84 +5712,6 @@
               </w:rPr>
               <w:t xml:space="preserve"> </w:t>
             </w:r>
-            <w:proofErr w:type="spellStart"/>
-            <w:r>
-              <w:rPr>
-                <w:rFonts w:ascii="Arial" w:hAnsi="Arial" w:cs="Arial"/>
-                <w:i/>
-                <w:iCs/>
-                <w:sz w:val="20"/>
-                <w:szCs w:val="20"/>
-              </w:rPr>
-              <w:t>av</w:t>
-            </w:r>
-            <w:proofErr w:type="spellEnd"/>
-            <w:r>
-              <w:rPr>
-                <w:rFonts w:ascii="Arial" w:hAnsi="Arial" w:cs="Arial"/>
-                <w:i/>
-                <w:iCs/>
-                <w:sz w:val="20"/>
-                <w:szCs w:val="20"/>
-              </w:rPr>
-              <w:t xml:space="preserve"> </w:t>
-            </w:r>
-            <w:proofErr w:type="spellStart"/>
-            <w:r>
-              <w:rPr>
-                <w:rFonts w:ascii="Arial" w:hAnsi="Arial" w:cs="Arial"/>
-                <w:i/>
-                <w:iCs/>
-                <w:sz w:val="20"/>
-                <w:szCs w:val="20"/>
-              </w:rPr>
-              <w:t>enhet</w:t>
-            </w:r>
-            <w:proofErr w:type="spellEnd"/>
-            <w:r>
-              <w:rPr>
-                <w:rFonts w:ascii="Arial" w:hAnsi="Arial" w:cs="Arial"/>
-                <w:i/>
-                <w:iCs/>
-                <w:sz w:val="20"/>
-                <w:szCs w:val="20"/>
-              </w:rPr>
-              <w:t>/process /</w:t>
-            </w:r>
-            <w:proofErr w:type="spellStart"/>
-            <w:r>
-              <w:rPr>
-                <w:rFonts w:ascii="Arial" w:hAnsi="Arial" w:cs="Arial"/>
-                <w:i/>
-                <w:iCs/>
-                <w:sz w:val="20"/>
-                <w:szCs w:val="20"/>
-              </w:rPr>
-              <w:t>namn</w:t>
-            </w:r>
-            <w:proofErr w:type="spellEnd"/>
-            <w:r>
-              <w:rPr>
-                <w:rFonts w:ascii="Arial" w:hAnsi="Arial" w:cs="Arial"/>
-                <w:i/>
-                <w:iCs/>
-                <w:sz w:val="20"/>
-                <w:szCs w:val="20"/>
-              </w:rPr>
-              <w:t xml:space="preserve"> </w:t>
-            </w:r>
-          </w:p>
-          <w:p>
-            <w:pPr>
-              <w:pStyle w:val="Default"/>
-              <w:rPr>
-                <w:rFonts w:ascii="Arial" w:hAnsi="Arial" w:cs="Arial"/>
-                <w:i/>
-                <w:iCs/>
-                <w:sz w:val="20"/>
-                <w:szCs w:val="20"/>
-              </w:rPr>
-            </w:pPr>
           </w:p>
         </w:tc>
         <w:tc>
@@ -6116,7 +5944,6 @@
                 <w:sz w:val="20"/>
                 <w:szCs w:val="20"/>
                 <w:highlight w:val="yellow"/>
-                <w:lang w:val="sv-SE"/>
               </w:rPr>
             </w:pPr>
             <w:r>
@@ -6126,9 +5953,28 @@
                 <w:iCs/>
                 <w:sz w:val="20"/>
                 <w:szCs w:val="20"/>
-                <w:lang w:val="sv-SE"/>
-              </w:rPr>
-              <w:t>framställd av enhet/proces /adress</w:t>
+              </w:rPr>
+              <w:t xml:space="preserve">request issued by care unit </w:t>
+            </w:r>
+            <w:r>
+              <w:rPr>
+                <w:rFonts w:ascii="Arial" w:hAnsi="Arial" w:cs="Arial"/>
+                <w:i/>
+                <w:iCs/>
+                <w:sz w:val="20"/>
+                <w:szCs w:val="20"/>
+              </w:rPr>
+              <w:t>address</w:t>
+            </w:r>
+            <w:r>
+              <w:rPr>
+                <w:rFonts w:ascii="Arial" w:hAnsi="Arial" w:cs="Arial"/>
+                <w:i/>
+                <w:iCs/>
+                <w:sz w:val="20"/>
+                <w:szCs w:val="20"/>
+              </w:rPr>
+              <w:t xml:space="preserve">  </w:t>
             </w:r>
           </w:p>
         </w:tc>
@@ -6297,7 +6143,6 @@
                 <w:sz w:val="20"/>
                 <w:szCs w:val="20"/>
                 <w:highlight w:val="yellow"/>
-                <w:lang w:val="sv-SE"/>
               </w:rPr>
             </w:pPr>
             <w:r>
@@ -6307,9 +6152,48 @@
                 <w:iCs/>
                 <w:sz w:val="20"/>
                 <w:szCs w:val="20"/>
-                <w:lang w:val="sv-SE"/>
-              </w:rPr>
-              <w:t>framställd av enhet/process /telefonnummer</w:t>
+              </w:rPr>
+              <w:t>r</w:t>
+            </w:r>
+            <w:r>
+              <w:rPr>
+                <w:rFonts w:ascii="Arial" w:hAnsi="Arial" w:cs="Arial"/>
+                <w:i/>
+                <w:iCs/>
+                <w:sz w:val="20"/>
+                <w:szCs w:val="20"/>
+              </w:rPr>
+              <w:t>equest issued by care unit phone</w:t>
+            </w:r>
+            <w:r>
+              <w:rPr>
+                <w:rFonts w:ascii="Arial" w:hAnsi="Arial" w:cs="Arial"/>
+                <w:i/>
+                <w:iCs/>
+                <w:sz w:val="20"/>
+                <w:szCs w:val="20"/>
+              </w:rPr>
+              <w:t xml:space="preserve"> </w:t>
+            </w:r>
+            <w:r>
+              <w:rPr>
+                <w:rFonts w:ascii="Arial" w:hAnsi="Arial" w:cs="Arial"/>
+                <w:i/>
+                <w:iCs/>
+                <w:sz w:val="20"/>
+                <w:szCs w:val="20"/>
+              </w:rPr>
+              <w:t>number</w:t>
+            </w:r>
+            <w:r>
+              <w:rPr>
+                <w:rFonts w:ascii="Arial" w:hAnsi="Arial" w:cs="Arial"/>
+                <w:i/>
+                <w:iCs/>
+                <w:sz w:val="20"/>
+                <w:szCs w:val="20"/>
+              </w:rPr>
+              <w:t xml:space="preserve"> </w:t>
             </w:r>
           </w:p>
         </w:tc>
@@ -6472,46 +6356,19 @@
             <w:pPr>
               <w:pStyle w:val="Default"/>
               <w:rPr>
-                <w:rFonts w:ascii="Arial" w:hAnsi="Arial" w:cs="Arial"/>
                 <w:sz w:val="20"/>
                 <w:szCs w:val="20"/>
               </w:rPr>
             </w:pPr>
-            <w:proofErr w:type="spellStart"/>
-            <w:r>
-              <w:rPr>
-                <w:rFonts w:ascii="Arial" w:hAnsi="Arial" w:cs="Arial"/>
+            <w:r>
+              <w:rPr>
                 <w:i/>
                 <w:iCs/>
                 <w:sz w:val="20"/>
                 <w:szCs w:val="20"/>
               </w:rPr>
-              <w:t>mottagande</w:t>
-            </w:r>
-            <w:proofErr w:type="spellEnd"/>
-            <w:r>
-              <w:rPr>
-                <w:rFonts w:ascii="Arial" w:hAnsi="Arial" w:cs="Arial"/>
-                <w:i/>
-                <w:iCs/>
-                <w:sz w:val="20"/>
-                <w:szCs w:val="20"/>
-              </w:rPr>
-              <w:t xml:space="preserve"> person /id </w:t>
-            </w:r>
-          </w:p>
-          <w:p>
-            <w:pPr>
-              <w:pStyle w:val="Default"/>
-              <w:rPr>
-                <w:rFonts w:ascii="Arial" w:hAnsi="Arial" w:cs="Arial"/>
-                <w:i/>
-                <w:iCs/>
-                <w:sz w:val="20"/>
-                <w:szCs w:val="20"/>
-                <w:lang w:val="sv-SE"/>
-              </w:rPr>
-            </w:pPr>
+              <w:t xml:space="preserve">receiving person id </w:t>
+            </w:r>
           </w:p>
         </w:tc>
         <w:tc>
@@ -6714,54 +6571,18 @@
             <w:pPr>
               <w:pStyle w:val="Default"/>
               <w:rPr>
-                <w:rFonts w:ascii="Arial" w:hAnsi="Arial" w:cs="Arial"/>
                 <w:sz w:val="20"/>
                 <w:szCs w:val="20"/>
               </w:rPr>
             </w:pPr>
-            <w:proofErr w:type="spellStart"/>
-            <w:r>
-              <w:rPr>
-                <w:rFonts w:ascii="Arial" w:hAnsi="Arial" w:cs="Arial"/>
+            <w:r>
+              <w:rPr>
                 <w:i/>
                 <w:iCs/>
                 <w:sz w:val="20"/>
                 <w:szCs w:val="20"/>
               </w:rPr>
-              <w:t>mottagande</w:t>
-            </w:r>
-            <w:proofErr w:type="spellEnd"/>
-            <w:r>
-              <w:rPr>
-                <w:rFonts w:ascii="Arial" w:hAnsi="Arial" w:cs="Arial"/>
-                <w:i/>
-                <w:iCs/>
-                <w:sz w:val="20"/>
-                <w:szCs w:val="20"/>
-              </w:rPr>
-              <w:t xml:space="preserve"> person /</w:t>
-            </w:r>
-            <w:proofErr w:type="spellStart"/>
-            <w:r>
-              <w:rPr>
-                <w:rFonts w:ascii="Arial" w:hAnsi="Arial" w:cs="Arial"/>
-                <w:i/>
-                <w:iCs/>
-                <w:sz w:val="20"/>
-                <w:szCs w:val="20"/>
-              </w:rPr>
-              <w:t>namn</w:t>
-            </w:r>
-            <w:proofErr w:type="spellEnd"/>
-            <w:r>
-              <w:rPr>
-                <w:rFonts w:ascii="Arial" w:hAnsi="Arial" w:cs="Arial"/>
-                <w:i/>
-                <w:iCs/>
-                <w:sz w:val="20"/>
-                <w:szCs w:val="20"/>
-              </w:rPr>
-              <w:t xml:space="preserve"> </w:t>
+              <w:t xml:space="preserve">receiving person name </w:t>
             </w:r>
           </w:p>
           <w:p>
@@ -6981,58 +6802,20 @@
             <w:pPr>
               <w:pStyle w:val="Default"/>
               <w:rPr>
-                <w:rFonts w:ascii="Arial" w:hAnsi="Arial" w:cs="Arial"/>
+                <w:sz w:val="20"/>
+                <w:szCs w:val="20"/>
+              </w:rPr>
+            </w:pPr>
+            <w:r>
+              <w:rPr>
                 <w:i/>
                 <w:iCs/>
                 <w:sz w:val="20"/>
                 <w:szCs w:val="20"/>
               </w:rPr>
-            </w:pPr>
-            <w:proofErr w:type="spellStart"/>
-            <w:r>
-              <w:rPr>
-                <w:rFonts w:ascii="Arial" w:hAnsi="Arial" w:cs="Arial"/>
-                <w:i/>
-                <w:iCs/>
-                <w:sz w:val="20"/>
-                <w:szCs w:val="20"/>
-              </w:rPr>
               <w:lastRenderedPageBreak/>
-              <w:t>m</w:t>
-            </w:r>
-            <w:r>
-              <w:rPr>
-                <w:rFonts w:ascii="Arial" w:hAnsi="Arial" w:cs="Arial"/>
-                <w:i/>
-                <w:iCs/>
-                <w:sz w:val="20"/>
-                <w:szCs w:val="20"/>
-              </w:rPr>
-              <w:t>ottagande</w:t>
-            </w:r>
-            <w:proofErr w:type="spellEnd"/>
-            <w:r>
-              <w:rPr>
-                <w:rFonts w:ascii="Arial" w:hAnsi="Arial" w:cs="Arial"/>
-                <w:i/>
-                <w:iCs/>
-                <w:sz w:val="20"/>
-                <w:szCs w:val="20"/>
-              </w:rPr>
-              <w:t xml:space="preserve"> person / </w:t>
-            </w:r>
-            <w:proofErr w:type="spellStart"/>
-            <w:r>
-              <w:rPr>
-                <w:rFonts w:ascii="Arial" w:hAnsi="Arial" w:cs="Arial"/>
-                <w:i/>
-                <w:iCs/>
-                <w:sz w:val="20"/>
-                <w:szCs w:val="20"/>
-              </w:rPr>
-              <w:t>telefonnummer</w:t>
-            </w:r>
-            <w:proofErr w:type="spellEnd"/>
+              <w:t>receiving person phone number</w:t>
+            </w:r>
           </w:p>
         </w:tc>
         <w:tc>
@@ -7194,55 +6977,29 @@
             <w:pPr>
               <w:pStyle w:val="Default"/>
               <w:rPr>
-                <w:rFonts w:ascii="Arial" w:hAnsi="Arial" w:cs="Arial"/>
                 <w:sz w:val="20"/>
                 <w:szCs w:val="20"/>
               </w:rPr>
             </w:pPr>
-            <w:proofErr w:type="spellStart"/>
-            <w:r>
-              <w:rPr>
-                <w:rFonts w:ascii="Arial" w:hAnsi="Arial" w:cs="Arial"/>
+            <w:r>
+              <w:rPr>
                 <w:i/>
                 <w:iCs/>
                 <w:sz w:val="20"/>
                 <w:szCs w:val="20"/>
               </w:rPr>
-              <w:t>mottagande</w:t>
-            </w:r>
-            <w:proofErr w:type="spellEnd"/>
-            <w:r>
-              <w:rPr>
-                <w:rFonts w:ascii="Arial" w:hAnsi="Arial" w:cs="Arial"/>
-                <w:i/>
-                <w:iCs/>
+              <w:t xml:space="preserve">receiving care unit id </w:t>
+            </w:r>
+          </w:p>
+          <w:p>
+            <w:pPr>
+              <w:pStyle w:val="Default"/>
+              <w:rPr>
+                <w:rFonts w:ascii="Arial" w:hAnsi="Arial" w:cs="Arial"/>
                 <w:sz w:val="20"/>
                 <w:szCs w:val="20"/>
               </w:rPr>
-              <w:t xml:space="preserve"> </w:t>
-            </w:r>
-            <w:proofErr w:type="spellStart"/>
-            <w:r>
-              <w:rPr>
-                <w:rFonts w:ascii="Arial" w:hAnsi="Arial" w:cs="Arial"/>
-                <w:i/>
-                <w:iCs/>
-                <w:sz w:val="20"/>
-                <w:szCs w:val="20"/>
-              </w:rPr>
-              <w:t>enhet</w:t>
-            </w:r>
-            <w:proofErr w:type="spellEnd"/>
-            <w:r>
-              <w:rPr>
-                <w:rFonts w:ascii="Arial" w:hAnsi="Arial" w:cs="Arial"/>
-                <w:i/>
-                <w:iCs/>
-                <w:sz w:val="20"/>
-                <w:szCs w:val="20"/>
-              </w:rPr>
-              <w:t xml:space="preserve">/process /id </w:t>
-            </w:r>
+            </w:pPr>
           </w:p>
         </w:tc>
         <w:tc>
@@ -7445,76 +7202,18 @@
             <w:pPr>
               <w:pStyle w:val="Default"/>
               <w:rPr>
-                <w:rFonts w:ascii="Arial" w:hAnsi="Arial" w:cs="Arial"/>
                 <w:sz w:val="20"/>
                 <w:szCs w:val="20"/>
               </w:rPr>
             </w:pPr>
-            <w:proofErr w:type="spellStart"/>
-            <w:r>
-              <w:rPr>
-                <w:rFonts w:ascii="Arial" w:hAnsi="Arial" w:cs="Arial"/>
+            <w:r>
+              <w:rPr>
                 <w:i/>
                 <w:iCs/>
                 <w:sz w:val="20"/>
                 <w:szCs w:val="20"/>
               </w:rPr>
-              <w:t>mottagande</w:t>
-            </w:r>
-            <w:proofErr w:type="spellEnd"/>
-            <w:r>
-              <w:rPr>
-                <w:rFonts w:ascii="Arial" w:hAnsi="Arial" w:cs="Arial"/>
-                <w:i/>
-                <w:iCs/>
-                <w:sz w:val="20"/>
-                <w:szCs w:val="20"/>
-              </w:rPr>
-              <w:t xml:space="preserve"> </w:t>
-            </w:r>
-            <w:proofErr w:type="spellStart"/>
-            <w:r>
-              <w:rPr>
-                <w:rFonts w:ascii="Arial" w:hAnsi="Arial" w:cs="Arial"/>
-                <w:i/>
-                <w:iCs/>
-                <w:sz w:val="20"/>
-                <w:szCs w:val="20"/>
-              </w:rPr>
-              <w:t>enhet</w:t>
-            </w:r>
-            <w:proofErr w:type="spellEnd"/>
-            <w:r>
-              <w:rPr>
-                <w:rFonts w:ascii="Arial" w:hAnsi="Arial" w:cs="Arial"/>
-                <w:i/>
-                <w:iCs/>
-                <w:sz w:val="20"/>
-                <w:szCs w:val="20"/>
-              </w:rPr>
-              <w:t>/process /</w:t>
-            </w:r>
-            <w:proofErr w:type="spellStart"/>
-            <w:r>
-              <w:rPr>
-                <w:rFonts w:ascii="Arial" w:hAnsi="Arial" w:cs="Arial"/>
-                <w:i/>
-                <w:iCs/>
-                <w:sz w:val="20"/>
-                <w:szCs w:val="20"/>
-              </w:rPr>
-              <w:t>namn</w:t>
-            </w:r>
-            <w:proofErr w:type="spellEnd"/>
-            <w:r>
-              <w:rPr>
-                <w:rFonts w:ascii="Arial" w:hAnsi="Arial" w:cs="Arial"/>
-                <w:i/>
-                <w:iCs/>
-                <w:sz w:val="20"/>
-                <w:szCs w:val="20"/>
-              </w:rPr>
-              <w:t xml:space="preserve"> </w:t>
+              <w:t xml:space="preserve">receiving care unit name </w:t>
             </w:r>
           </w:p>
         </w:tc>
@@ -7730,70 +7429,19 @@
             <w:pPr>
               <w:pStyle w:val="Default"/>
               <w:rPr>
-                <w:rFonts w:ascii="Arial" w:hAnsi="Arial" w:cs="Arial"/>
+                <w:sz w:val="20"/>
+                <w:szCs w:val="20"/>
+              </w:rPr>
+            </w:pPr>
+            <w:r>
+              <w:rPr>
                 <w:i/>
                 <w:iCs/>
                 <w:sz w:val="20"/>
                 <w:szCs w:val="20"/>
-                <w:highlight w:val="yellow"/>
-              </w:rPr>
-            </w:pPr>
-            <w:proofErr w:type="spellStart"/>
-            <w:r>
-              <w:rPr>
-                <w:rFonts w:ascii="Arial" w:hAnsi="Arial" w:cs="Arial"/>
-                <w:i/>
-                <w:iCs/>
-                <w:sz w:val="20"/>
-                <w:szCs w:val="20"/>
-              </w:rPr>
-              <w:t>mottagande</w:t>
-            </w:r>
-            <w:proofErr w:type="spellEnd"/>
-            <w:r>
-              <w:rPr>
-                <w:rFonts w:ascii="Arial" w:hAnsi="Arial" w:cs="Arial"/>
-                <w:i/>
-                <w:iCs/>
-                <w:sz w:val="20"/>
-                <w:szCs w:val="20"/>
-              </w:rPr>
-              <w:t xml:space="preserve"> </w:t>
-            </w:r>
-            <w:proofErr w:type="spellStart"/>
-            <w:r>
-              <w:rPr>
-                <w:rFonts w:ascii="Arial" w:hAnsi="Arial" w:cs="Arial"/>
-                <w:i/>
-                <w:iCs/>
-                <w:sz w:val="20"/>
-                <w:szCs w:val="20"/>
-              </w:rPr>
-              <w:t>enhet</w:t>
-            </w:r>
-            <w:proofErr w:type="spellEnd"/>
-            <w:r>
-              <w:rPr>
-                <w:rFonts w:ascii="Arial" w:hAnsi="Arial" w:cs="Arial"/>
-                <w:i/>
-                <w:iCs/>
-                <w:sz w:val="20"/>
-                <w:szCs w:val="20"/>
-              </w:rPr>
-              <w:t xml:space="preserve">/process / </w:t>
-            </w:r>
-            <w:proofErr w:type="spellStart"/>
-            <w:r>
-              <w:rPr>
-                <w:rFonts w:ascii="Arial" w:hAnsi="Arial" w:cs="Arial"/>
-                <w:i/>
-                <w:iCs/>
-                <w:sz w:val="20"/>
-                <w:szCs w:val="20"/>
-              </w:rPr>
-              <w:t>telefonnummer</w:t>
-            </w:r>
-            <w:proofErr w:type="spellEnd"/>
+              </w:rPr>
+              <w:t>receiving care unit phone number</w:t>
+            </w:r>
           </w:p>
         </w:tc>
         <w:tc>
@@ -7963,62 +7611,15 @@
                 <w:highlight w:val="yellow"/>
               </w:rPr>
             </w:pPr>
-            <w:proofErr w:type="spellStart"/>
-            <w:r>
-              <w:rPr>
-                <w:rFonts w:ascii="Arial" w:hAnsi="Arial" w:cs="Arial"/>
+            <w:r>
+              <w:rPr>
                 <w:i/>
                 <w:iCs/>
                 <w:sz w:val="20"/>
                 <w:szCs w:val="20"/>
               </w:rPr>
-              <w:t>mottagande</w:t>
-            </w:r>
-            <w:proofErr w:type="spellEnd"/>
-            <w:r>
-              <w:rPr>
-                <w:rFonts w:ascii="Arial" w:hAnsi="Arial" w:cs="Arial"/>
-                <w:i/>
-                <w:iCs/>
-                <w:sz w:val="20"/>
-                <w:szCs w:val="20"/>
-              </w:rPr>
-              <w:t xml:space="preserve"> </w:t>
-            </w:r>
-            <w:proofErr w:type="spellStart"/>
-            <w:r>
-              <w:rPr>
-                <w:rFonts w:ascii="Arial" w:hAnsi="Arial" w:cs="Arial"/>
-                <w:i/>
-                <w:iCs/>
-                <w:sz w:val="20"/>
-                <w:szCs w:val="20"/>
-              </w:rPr>
-              <w:t>enhet</w:t>
-            </w:r>
-            <w:proofErr w:type="spellEnd"/>
-            <w:r>
-              <w:rPr>
-                <w:rFonts w:ascii="Arial" w:hAnsi="Arial" w:cs="Arial"/>
-                <w:i/>
-                <w:iCs/>
-                <w:sz w:val="20"/>
-                <w:szCs w:val="20"/>
-              </w:rPr>
-              <w:t>/process /</w:t>
-            </w:r>
-            <w:proofErr w:type="spellStart"/>
-            <w:r>
-              <w:rPr>
-                <w:rFonts w:ascii="Arial" w:hAnsi="Arial" w:cs="Arial"/>
-                <w:i/>
-                <w:iCs/>
-                <w:sz w:val="20"/>
-                <w:szCs w:val="20"/>
-              </w:rPr>
-              <w:t>adress</w:t>
-            </w:r>
-            <w:proofErr w:type="spellEnd"/>
+              <w:t>receiving care unit address</w:t>
+            </w:r>
           </w:p>
         </w:tc>
         <w:tc>
@@ -8187,7 +7788,6 @@
                 <w:szCs w:val="20"/>
               </w:rPr>
             </w:pPr>
-            <w:proofErr w:type="spellStart"/>
             <w:r>
               <w:rPr>
                 <w:rFonts w:ascii="Arial" w:hAnsi="Arial" w:cs="Arial"/>
@@ -8197,9 +7797,8 @@
                 <w:szCs w:val="20"/>
               </w:rPr>
               <w:lastRenderedPageBreak/>
-              <w:t>Källsystem</w:t>
-            </w:r>
-            <w:proofErr w:type="spellEnd"/>
+              <w:t>Source system</w:t>
+            </w:r>
           </w:p>
         </w:tc>
         <w:tc>
@@ -8436,11 +8035,11 @@
         <w:pStyle w:val="Heading3"/>
         <w:ind w:left="1304" w:hanging="1304"/>
       </w:pPr>
-      <w:bookmarkStart w:id="54" w:name="_Toc308099982"/>
+      <w:bookmarkStart w:id="54" w:name="_Toc308511016"/>
+      <w:bookmarkEnd w:id="49"/>
       <w:bookmarkEnd w:id="50"/>
-      <w:bookmarkEnd w:id="51"/>
-      <w:r>
-        <w:t>Patient</w:t>
+      <w:r>
+        <w:t>SubjectOfCare</w:t>
       </w:r>
       <w:bookmarkEnd w:id="54"/>
     </w:p>
@@ -9034,7 +8633,7 @@
                 <w:color w:val="000000"/>
                 <w:sz w:val="20"/>
               </w:rPr>
-              <w:t>Förnamn</w:t>
+              <w:t>Given name</w:t>
             </w:r>
           </w:p>
         </w:tc>
@@ -9328,7 +8927,7 @@
                 <w:sz w:val="20"/>
               </w:rPr>
               <w:lastRenderedPageBreak/>
-              <w:t>Efternamn</w:t>
+              <w:t>surename</w:t>
             </w:r>
           </w:p>
         </w:tc>
@@ -9647,17 +9246,20 @@
         <w:ind w:left="1304" w:hanging="1304"/>
       </w:pPr>
       <w:bookmarkStart w:id="55" w:name="_Toc192060823"/>
+      <w:bookmarkEnd w:id="51"/>
       <w:bookmarkEnd w:id="52"/>
-      <w:bookmarkEnd w:id="53"/>
     </w:p>
     <w:p>
       <w:pPr>
         <w:pStyle w:val="Heading3"/>
         <w:ind w:left="1304" w:hanging="1304"/>
       </w:pPr>
-      <w:bookmarkStart w:id="56" w:name="_Toc308099983"/>
-      <w:r>
-        <w:t>Statushändelse</w:t>
+      <w:bookmarkStart w:id="56" w:name="_Toc308511017"/>
+      <w:r>
+        <w:t>Status</w:t>
+      </w:r>
+      <w:r>
+        <w:t>Event</w:t>
       </w:r>
       <w:bookmarkEnd w:id="56"/>
     </w:p>
@@ -9671,10 +9273,7 @@
         <w:t xml:space="preserve">Klassen </w:t>
       </w:r>
       <w:r>
-        <w:t>Statushändelse</w:t>
-      </w:r>
-      <w:r>
-        <w:t>t</w:t>
+        <w:t>StatusEvent</w:t>
       </w:r>
       <w:r>
         <w:t xml:space="preserve"> hanterar information for vilka statusar en remiss varit i.</w:t>
@@ -9963,7 +9562,16 @@
                 <w:color w:val="000000"/>
                 <w:sz w:val="20"/>
               </w:rPr>
-              <w:t>Status-kod</w:t>
+              <w:t>Status</w:t>
+            </w:r>
+            <w:r>
+              <w:rPr>
+                <w:rFonts w:ascii="Arial" w:eastAsia="Arial Unicode MS" w:hAnsi="Arial"/>
+                <w:i/>
+                <w:color w:val="000000"/>
+                <w:sz w:val="20"/>
+              </w:rPr>
+              <w:t xml:space="preserve"> code</w:t>
             </w:r>
           </w:p>
         </w:tc>
@@ -10323,7 +9931,7 @@
                 <w:sz w:val="20"/>
               </w:rPr>
               <w:lastRenderedPageBreak/>
-              <w:t>Händelsetid</w:t>
+              <w:t>Event time</w:t>
             </w:r>
           </w:p>
         </w:tc>
@@ -10555,7 +10163,7 @@
       <w:pPr>
         <w:pStyle w:val="Heading1"/>
       </w:pPr>
-      <w:bookmarkStart w:id="57" w:name="_Toc308099984"/>
+      <w:bookmarkStart w:id="57" w:name="_Toc308511018"/>
       <w:r>
         <w:lastRenderedPageBreak/>
         <w:t>Verksamhetsorienterad meddelandeinformationsmodell (V-MIM)</w:t>
@@ -10568,7 +10176,7 @@
         <w:spacing w:after="60"/>
         <w:ind w:left="1304" w:hanging="1304"/>
       </w:pPr>
-      <w:bookmarkStart w:id="58" w:name="_Toc308099985"/>
+      <w:bookmarkStart w:id="58" w:name="_Toc308511019"/>
       <w:r>
         <w:t>Hämta remiss status</w:t>
       </w:r>
@@ -10589,9 +10197,9 @@
         </w:rPr>
         <w:drawing>
           <wp:inline distT="0" distB="0" distL="0" distR="0">
-            <wp:extent cx="1021715" cy="749935"/>
-            <wp:effectExtent l="19050" t="0" r="6985" b="0"/>
-            <wp:docPr id="5" name="Picture 5"/>
+            <wp:extent cx="1084580" cy="861060"/>
+            <wp:effectExtent l="19050" t="0" r="1270" b="0"/>
+            <wp:docPr id="8" name="Picture 4"/>
             <wp:cNvGraphicFramePr>
               <a:graphicFrameLocks xmlns:a="http://schemas.openxmlformats.org/drawingml/2006/main" noChangeAspect="1"/>
             </wp:cNvGraphicFramePr>
@@ -10599,7 +10207,7 @@
               <a:graphicData uri="http://schemas.openxmlformats.org/drawingml/2006/picture">
                 <pic:pic xmlns:pic="http://schemas.openxmlformats.org/drawingml/2006/picture">
                   <pic:nvPicPr>
-                    <pic:cNvPr id="0" name="Picture 5"/>
+                    <pic:cNvPr id="0" name="Picture 4"/>
                     <pic:cNvPicPr>
                       <a:picLocks noChangeAspect="1" noChangeArrowheads="1"/>
                     </pic:cNvPicPr>
@@ -10614,7 +10222,7 @@
                   <pic:spPr bwMode="auto">
                     <a:xfrm>
                       <a:off x="0" y="0"/>
-                      <a:ext cx="1021715" cy="749935"/>
+                      <a:ext cx="1084580" cy="861060"/>
                     </a:xfrm>
                     <a:prstGeom prst="rect">
                       <a:avLst/>
@@ -10646,9 +10254,9 @@
         </w:rPr>
         <w:drawing>
           <wp:inline distT="0" distB="0" distL="0" distR="0">
-            <wp:extent cx="5816009" cy="2294964"/>
+            <wp:extent cx="5677535" cy="2105025"/>
             <wp:effectExtent l="19050" t="0" r="0" b="0"/>
-            <wp:docPr id="2" name="Picture 4"/>
+            <wp:docPr id="7" name="Picture 3"/>
             <wp:cNvGraphicFramePr>
               <a:graphicFrameLocks xmlns:a="http://schemas.openxmlformats.org/drawingml/2006/main" noChangeAspect="1"/>
             </wp:cNvGraphicFramePr>
@@ -10656,7 +10264,7 @@
               <a:graphicData uri="http://schemas.openxmlformats.org/drawingml/2006/picture">
                 <pic:pic xmlns:pic="http://schemas.openxmlformats.org/drawingml/2006/picture">
                   <pic:nvPicPr>
-                    <pic:cNvPr id="0" name="Picture 4"/>
+                    <pic:cNvPr id="0" name="Picture 3"/>
                     <pic:cNvPicPr>
                       <a:picLocks noChangeAspect="1" noChangeArrowheads="1"/>
                     </pic:cNvPicPr>
@@ -10671,7 +10279,7 @@
                   <pic:spPr bwMode="auto">
                     <a:xfrm>
                       <a:off x="0" y="0"/>
-                      <a:ext cx="5815499" cy="2294763"/>
+                      <a:ext cx="5677535" cy="2105025"/>
                     </a:xfrm>
                     <a:prstGeom prst="rect">
                       <a:avLst/>
@@ -10772,12 +10380,12 @@
       <w:pPr>
         <w:pStyle w:val="Heading1"/>
       </w:pPr>
-      <w:bookmarkStart w:id="60" w:name="_Toc308099986"/>
+      <w:bookmarkStart w:id="60" w:name="_Toc308511020"/>
       <w:r>
         <w:lastRenderedPageBreak/>
         <w:t>Termer och definitioner</w:t>
       </w:r>
-      <w:bookmarkEnd w:id="48"/>
+      <w:bookmarkEnd w:id="47"/>
       <w:bookmarkEnd w:id="55"/>
       <w:bookmarkEnd w:id="59"/>
       <w:bookmarkEnd w:id="60"/>
@@ -11363,13 +10971,13 @@
       <w:bookmarkStart w:id="68" w:name="_Toc194206359"/>
       <w:bookmarkStart w:id="69" w:name="_Toc194206679"/>
       <w:bookmarkStart w:id="70" w:name="_Toc194721692"/>
-      <w:bookmarkStart w:id="71" w:name="_Toc308099987"/>
-      <w:bookmarkStart w:id="72" w:name="_Toc139439949"/>
-      <w:bookmarkStart w:id="73" w:name="_Toc144289533"/>
-      <w:bookmarkStart w:id="74" w:name="_Toc162011539"/>
-      <w:bookmarkStart w:id="75" w:name="_Toc100125833"/>
-      <w:bookmarkStart w:id="76" w:name="_Toc116886648"/>
-      <w:bookmarkStart w:id="77" w:name="_Toc148522907"/>
+      <w:bookmarkStart w:id="71" w:name="_Toc139439949"/>
+      <w:bookmarkStart w:id="72" w:name="_Toc144289533"/>
+      <w:bookmarkStart w:id="73" w:name="_Toc162011539"/>
+      <w:bookmarkStart w:id="74" w:name="_Toc100125833"/>
+      <w:bookmarkStart w:id="75" w:name="_Toc116886648"/>
+      <w:bookmarkStart w:id="76" w:name="_Toc148522907"/>
+      <w:bookmarkStart w:id="77" w:name="_Toc308511021"/>
       <w:bookmarkEnd w:id="61"/>
       <w:bookmarkEnd w:id="62"/>
       <w:bookmarkEnd w:id="63"/>
@@ -11383,7 +10991,7 @@
       <w:bookmarkEnd w:id="68"/>
       <w:bookmarkEnd w:id="69"/>
       <w:bookmarkEnd w:id="70"/>
-      <w:bookmarkEnd w:id="71"/>
+      <w:bookmarkEnd w:id="77"/>
     </w:p>
     <w:p>
       <w:pPr>
@@ -12060,7 +11668,7 @@
       <w:r>
         <w:t xml:space="preserve"> </w:t>
       </w:r>
-      <w:bookmarkStart w:id="78" w:name="_Toc308099988"/>
+      <w:bookmarkStart w:id="78" w:name="_Toc308511022"/>
       <w:r>
         <w:t xml:space="preserve">Tabell över </w:t>
       </w:r>
@@ -12198,6 +11806,16 @@
                 <w:szCs w:val="16"/>
               </w:rPr>
             </w:pPr>
+            <w:proofErr w:type="spellStart"/>
+            <w:r>
+              <w:rPr>
+                <w:rFonts w:ascii="Arial" w:hAnsi="Arial" w:cs="Arial"/>
+                <w:sz w:val="16"/>
+                <w:szCs w:val="16"/>
+              </w:rPr>
+              <w:t>Nej</w:t>
+            </w:r>
+            <w:proofErr w:type="spellEnd"/>
           </w:p>
         </w:tc>
         <w:tc>
@@ -12274,6 +11892,7 @@
                 <w:rFonts w:ascii="Arial" w:hAnsi="Arial" w:cs="Arial"/>
                 <w:sz w:val="16"/>
                 <w:szCs w:val="16"/>
+                <w:highlight w:val="yellow"/>
               </w:rPr>
             </w:pPr>
             <w:proofErr w:type="spellStart"/>
@@ -12282,6 +11901,7 @@
                 <w:rFonts w:ascii="Arial" w:hAnsi="Arial" w:cs="Arial"/>
                 <w:sz w:val="16"/>
                 <w:szCs w:val="16"/>
+                <w:highlight w:val="yellow"/>
               </w:rPr>
               <w:t>Ja</w:t>
             </w:r>
@@ -12304,6 +11924,7 @@
                 <w:bCs/>
                 <w:sz w:val="16"/>
                 <w:szCs w:val="16"/>
+                <w:highlight w:val="yellow"/>
               </w:rPr>
             </w:pPr>
             <w:proofErr w:type="spellStart"/>
@@ -12312,6 +11933,7 @@
                 <w:rFonts w:ascii="Arial" w:hAnsi="Arial" w:cs="Arial"/>
                 <w:sz w:val="16"/>
                 <w:szCs w:val="16"/>
+                <w:highlight w:val="yellow"/>
               </w:rPr>
               <w:t>Skickad</w:t>
             </w:r>
@@ -12332,6 +11954,7 @@
                 <w:rFonts w:ascii="Arial" w:hAnsi="Arial" w:cs="Arial"/>
                 <w:sz w:val="16"/>
                 <w:szCs w:val="16"/>
+                <w:highlight w:val="yellow"/>
                 <w:lang w:val="sv-SE"/>
               </w:rPr>
             </w:pPr>
@@ -12340,6 +11963,7 @@
                 <w:rFonts w:ascii="Arial" w:hAnsi="Arial" w:cs="Arial"/>
                 <w:sz w:val="16"/>
                 <w:szCs w:val="16"/>
+                <w:highlight w:val="yellow"/>
                 <w:lang w:val="sv-SE"/>
               </w:rPr>
               <w:t>Avsändaren har tillgängliggjort remissen för</w:t>
@@ -12355,6 +11979,7 @@
                 <w:rFonts w:ascii="Arial" w:hAnsi="Arial" w:cs="Arial"/>
                 <w:sz w:val="16"/>
                 <w:szCs w:val="16"/>
+                <w:highlight w:val="yellow"/>
                 <w:lang w:val="sv-SE"/>
               </w:rPr>
             </w:pPr>
@@ -12363,6 +11988,7 @@
                 <w:rFonts w:ascii="Arial" w:hAnsi="Arial" w:cs="Arial"/>
                 <w:sz w:val="16"/>
                 <w:szCs w:val="16"/>
+                <w:highlight w:val="yellow"/>
                 <w:lang w:val="sv-SE"/>
               </w:rPr>
               <w:t>remissmottagaren.</w:t>
@@ -12385,6 +12011,7 @@
                 <w:rFonts w:ascii="Arial" w:hAnsi="Arial" w:cs="Arial"/>
                 <w:sz w:val="16"/>
                 <w:szCs w:val="16"/>
+                <w:highlight w:val="yellow"/>
               </w:rPr>
             </w:pPr>
             <w:proofErr w:type="spellStart"/>
@@ -12393,6 +12020,7 @@
                 <w:rFonts w:ascii="Arial" w:hAnsi="Arial" w:cs="Arial"/>
                 <w:sz w:val="16"/>
                 <w:szCs w:val="16"/>
+                <w:highlight w:val="yellow"/>
               </w:rPr>
               <w:t>Ja</w:t>
             </w:r>
@@ -12415,6 +12043,7 @@
                 <w:bCs/>
                 <w:sz w:val="16"/>
                 <w:szCs w:val="16"/>
+                <w:highlight w:val="yellow"/>
               </w:rPr>
             </w:pPr>
             <w:proofErr w:type="spellStart"/>
@@ -12423,6 +12052,7 @@
                 <w:rFonts w:ascii="Arial" w:hAnsi="Arial" w:cs="Arial"/>
                 <w:sz w:val="16"/>
                 <w:szCs w:val="16"/>
+                <w:highlight w:val="yellow"/>
               </w:rPr>
               <w:t>Mottagen</w:t>
             </w:r>
@@ -12443,6 +12073,7 @@
                 <w:rFonts w:ascii="Arial" w:hAnsi="Arial" w:cs="Arial"/>
                 <w:sz w:val="16"/>
                 <w:szCs w:val="16"/>
+                <w:highlight w:val="yellow"/>
                 <w:lang w:val="sv-SE"/>
               </w:rPr>
             </w:pPr>
@@ -12451,6 +12082,7 @@
                 <w:rFonts w:ascii="Arial" w:hAnsi="Arial" w:cs="Arial"/>
                 <w:sz w:val="16"/>
                 <w:szCs w:val="16"/>
+                <w:highlight w:val="yellow"/>
                 <w:lang w:val="sv-SE"/>
               </w:rPr>
               <w:t>Remissmottagaren har tagit del av remissen.</w:t>
@@ -12473,6 +12105,7 @@
                 <w:rFonts w:ascii="Arial" w:hAnsi="Arial" w:cs="Arial"/>
                 <w:sz w:val="16"/>
                 <w:szCs w:val="16"/>
+                <w:highlight w:val="yellow"/>
               </w:rPr>
             </w:pPr>
             <w:proofErr w:type="spellStart"/>
@@ -12481,6 +12114,7 @@
                 <w:rFonts w:ascii="Arial" w:hAnsi="Arial" w:cs="Arial"/>
                 <w:sz w:val="16"/>
                 <w:szCs w:val="16"/>
+                <w:highlight w:val="yellow"/>
               </w:rPr>
               <w:t>Ja</w:t>
             </w:r>
@@ -12503,6 +12137,7 @@
                 <w:bCs/>
                 <w:sz w:val="16"/>
                 <w:szCs w:val="16"/>
+                <w:highlight w:val="yellow"/>
               </w:rPr>
             </w:pPr>
             <w:proofErr w:type="spellStart"/>
@@ -12511,6 +12146,7 @@
                 <w:rFonts w:ascii="Arial" w:hAnsi="Arial" w:cs="Arial"/>
                 <w:sz w:val="16"/>
                 <w:szCs w:val="16"/>
+                <w:highlight w:val="yellow"/>
               </w:rPr>
               <w:t>Avvisad</w:t>
             </w:r>
@@ -12533,6 +12169,7 @@
                 <w:bCs/>
                 <w:sz w:val="16"/>
                 <w:szCs w:val="16"/>
+                <w:highlight w:val="yellow"/>
                 <w:lang w:val="sv-SE"/>
               </w:rPr>
             </w:pPr>
@@ -12541,6 +12178,7 @@
                 <w:rFonts w:ascii="Arial" w:hAnsi="Arial" w:cs="Arial"/>
                 <w:sz w:val="16"/>
                 <w:szCs w:val="16"/>
+                <w:highlight w:val="yellow"/>
                 <w:lang w:val="sv-SE"/>
               </w:rPr>
               <w:t>Remissmottagaren har beslutat att avslå remissen av administrativa skäl.</w:t>
@@ -12758,7 +12396,7 @@
                 <w:sz w:val="16"/>
                 <w:szCs w:val="16"/>
               </w:rPr>
-              <w:t>Ja</w:t>
+              <w:t>Nej</w:t>
             </w:r>
             <w:proofErr w:type="spellEnd"/>
           </w:p>
@@ -13017,7 +12655,7 @@
                 <w:sz w:val="16"/>
                 <w:szCs w:val="16"/>
               </w:rPr>
-              <w:t>Ja</w:t>
+              <w:t>Nej</w:t>
             </w:r>
             <w:proofErr w:type="spellEnd"/>
           </w:p>
@@ -13265,6 +12903,7 @@
                 <w:rFonts w:ascii="Arial" w:hAnsi="Arial" w:cs="Arial"/>
                 <w:sz w:val="16"/>
                 <w:szCs w:val="16"/>
+                <w:highlight w:val="yellow"/>
               </w:rPr>
             </w:pPr>
             <w:proofErr w:type="spellStart"/>
@@ -13273,6 +12912,7 @@
                 <w:rFonts w:ascii="Arial" w:hAnsi="Arial" w:cs="Arial"/>
                 <w:sz w:val="16"/>
                 <w:szCs w:val="16"/>
+                <w:highlight w:val="yellow"/>
               </w:rPr>
               <w:t>Ja</w:t>
             </w:r>
@@ -13293,6 +12933,7 @@
                 <w:rFonts w:ascii="Arial" w:hAnsi="Arial" w:cs="Arial"/>
                 <w:sz w:val="16"/>
                 <w:szCs w:val="16"/>
+                <w:highlight w:val="yellow"/>
               </w:rPr>
             </w:pPr>
             <w:proofErr w:type="spellStart"/>
@@ -13301,6 +12942,7 @@
                 <w:rFonts w:ascii="Arial" w:hAnsi="Arial" w:cs="Arial"/>
                 <w:sz w:val="16"/>
                 <w:szCs w:val="16"/>
+                <w:highlight w:val="yellow"/>
               </w:rPr>
               <w:t>Satt</w:t>
             </w:r>
@@ -13310,6 +12952,7 @@
                 <w:rFonts w:ascii="Arial" w:hAnsi="Arial" w:cs="Arial"/>
                 <w:sz w:val="16"/>
                 <w:szCs w:val="16"/>
+                <w:highlight w:val="yellow"/>
               </w:rPr>
               <w:t xml:space="preserve"> </w:t>
             </w:r>
@@ -13319,6 +12962,7 @@
                 <w:rFonts w:ascii="Arial" w:hAnsi="Arial" w:cs="Arial"/>
                 <w:sz w:val="16"/>
                 <w:szCs w:val="16"/>
+                <w:highlight w:val="yellow"/>
               </w:rPr>
               <w:t>på</w:t>
             </w:r>
@@ -13328,6 +12972,7 @@
                 <w:rFonts w:ascii="Arial" w:hAnsi="Arial" w:cs="Arial"/>
                 <w:sz w:val="16"/>
                 <w:szCs w:val="16"/>
+                <w:highlight w:val="yellow"/>
               </w:rPr>
               <w:t xml:space="preserve"> </w:t>
             </w:r>
@@ -13337,6 +12982,7 @@
                 <w:rFonts w:ascii="Arial" w:hAnsi="Arial" w:cs="Arial"/>
                 <w:sz w:val="16"/>
                 <w:szCs w:val="16"/>
+                <w:highlight w:val="yellow"/>
               </w:rPr>
               <w:t>väntelista</w:t>
             </w:r>
@@ -13357,6 +13003,7 @@
                 <w:rFonts w:ascii="Arial" w:hAnsi="Arial" w:cs="Arial"/>
                 <w:sz w:val="16"/>
                 <w:szCs w:val="16"/>
+                <w:highlight w:val="yellow"/>
                 <w:lang w:val="sv-SE"/>
               </w:rPr>
             </w:pPr>
@@ -13365,6 +13012,7 @@
                 <w:rFonts w:ascii="Arial" w:hAnsi="Arial" w:cs="Arial"/>
                 <w:sz w:val="16"/>
                 <w:szCs w:val="16"/>
+                <w:highlight w:val="yellow"/>
                 <w:lang w:val="sv-SE"/>
               </w:rPr>
               <w:t>Patienten är utifrån den medicinska bedömningen</w:t>
@@ -13374,6 +13022,7 @@
                 <w:rFonts w:ascii="Arial" w:hAnsi="Arial" w:cs="Arial"/>
                 <w:sz w:val="16"/>
                 <w:szCs w:val="16"/>
+                <w:highlight w:val="yellow"/>
                 <w:lang w:val="sv-SE"/>
               </w:rPr>
               <w:t xml:space="preserve"> </w:t>
@@ -13383,6 +13032,7 @@
                 <w:rFonts w:ascii="Arial" w:hAnsi="Arial" w:cs="Arial"/>
                 <w:sz w:val="16"/>
                 <w:szCs w:val="16"/>
+                <w:highlight w:val="yellow"/>
                 <w:lang w:val="sv-SE"/>
               </w:rPr>
               <w:t>uppsatt på väntelista.</w:t>
@@ -13405,6 +13055,7 @@
                 <w:rFonts w:ascii="Arial" w:hAnsi="Arial" w:cs="Arial"/>
                 <w:sz w:val="16"/>
                 <w:szCs w:val="16"/>
+                <w:highlight w:val="yellow"/>
                 <w:lang w:val="sv-SE"/>
               </w:rPr>
             </w:pPr>
@@ -13413,9 +13064,10 @@
                 <w:rFonts w:ascii="Arial" w:hAnsi="Arial" w:cs="Arial"/>
                 <w:sz w:val="16"/>
                 <w:szCs w:val="16"/>
-                <w:lang w:val="sv-SE"/>
-              </w:rPr>
-              <w:t>Nej</w:t>
+                <w:highlight w:val="yellow"/>
+                <w:lang w:val="sv-SE"/>
+              </w:rPr>
+              <w:t>Ja</w:t>
             </w:r>
           </w:p>
         </w:tc>
@@ -13433,6 +13085,7 @@
                 <w:rFonts w:ascii="Arial" w:hAnsi="Arial" w:cs="Arial"/>
                 <w:sz w:val="16"/>
                 <w:szCs w:val="16"/>
+                <w:highlight w:val="yellow"/>
               </w:rPr>
             </w:pPr>
             <w:proofErr w:type="spellStart"/>
@@ -13441,6 +13094,7 @@
                 <w:rFonts w:ascii="Arial" w:hAnsi="Arial" w:cs="Arial"/>
                 <w:sz w:val="16"/>
                 <w:szCs w:val="16"/>
+                <w:highlight w:val="yellow"/>
               </w:rPr>
               <w:t>Första</w:t>
             </w:r>
@@ -13450,6 +13104,7 @@
                 <w:rFonts w:ascii="Arial" w:hAnsi="Arial" w:cs="Arial"/>
                 <w:sz w:val="16"/>
                 <w:szCs w:val="16"/>
+                <w:highlight w:val="yellow"/>
               </w:rPr>
               <w:t xml:space="preserve"> </w:t>
             </w:r>
@@ -13459,6 +13114,7 @@
                 <w:rFonts w:ascii="Arial" w:hAnsi="Arial" w:cs="Arial"/>
                 <w:sz w:val="16"/>
                 <w:szCs w:val="16"/>
+                <w:highlight w:val="yellow"/>
               </w:rPr>
               <w:t>vårdkontakt</w:t>
             </w:r>
@@ -13468,6 +13124,7 @@
                 <w:rFonts w:ascii="Arial" w:hAnsi="Arial" w:cs="Arial"/>
                 <w:sz w:val="16"/>
                 <w:szCs w:val="16"/>
+                <w:highlight w:val="yellow"/>
               </w:rPr>
               <w:t xml:space="preserve"> </w:t>
             </w:r>
@@ -13477,6 +13134,7 @@
                 <w:rFonts w:ascii="Arial" w:hAnsi="Arial" w:cs="Arial"/>
                 <w:sz w:val="16"/>
                 <w:szCs w:val="16"/>
+                <w:highlight w:val="yellow"/>
               </w:rPr>
               <w:t>bokad</w:t>
             </w:r>
@@ -13497,6 +13155,7 @@
                 <w:rFonts w:ascii="Arial" w:hAnsi="Arial" w:cs="Arial"/>
                 <w:sz w:val="16"/>
                 <w:szCs w:val="16"/>
+                <w:highlight w:val="yellow"/>
                 <w:lang w:val="sv-SE"/>
               </w:rPr>
             </w:pPr>
@@ -13505,6 +13164,7 @@
                 <w:rFonts w:ascii="Arial" w:hAnsi="Arial" w:cs="Arial"/>
                 <w:sz w:val="16"/>
                 <w:szCs w:val="16"/>
+                <w:highlight w:val="yellow"/>
                 <w:lang w:val="sv-SE"/>
               </w:rPr>
               <w:t>Patienten är bokad för ett öppenvårdsbesök eller för</w:t>
@@ -13520,6 +13180,7 @@
                 <w:rFonts w:ascii="Arial" w:hAnsi="Arial" w:cs="Arial"/>
                 <w:sz w:val="16"/>
                 <w:szCs w:val="16"/>
+                <w:highlight w:val="yellow"/>
               </w:rPr>
             </w:pPr>
             <w:proofErr w:type="spellStart"/>
@@ -13528,6 +13189,7 @@
                 <w:rFonts w:ascii="Arial" w:hAnsi="Arial" w:cs="Arial"/>
                 <w:sz w:val="16"/>
                 <w:szCs w:val="16"/>
+                <w:highlight w:val="yellow"/>
               </w:rPr>
               <w:t>inskrivning</w:t>
             </w:r>
@@ -13537,6 +13199,7 @@
                 <w:rFonts w:ascii="Arial" w:hAnsi="Arial" w:cs="Arial"/>
                 <w:sz w:val="16"/>
                 <w:szCs w:val="16"/>
+                <w:highlight w:val="yellow"/>
               </w:rPr>
               <w:t>.</w:t>
             </w:r>
@@ -13703,6 +13366,7 @@
                 <w:rFonts w:ascii="Arial" w:hAnsi="Arial" w:cs="Arial"/>
                 <w:sz w:val="16"/>
                 <w:szCs w:val="16"/>
+                <w:highlight w:val="yellow"/>
               </w:rPr>
             </w:pPr>
             <w:proofErr w:type="spellStart"/>
@@ -13711,6 +13375,7 @@
                 <w:rFonts w:ascii="Arial" w:hAnsi="Arial" w:cs="Arial"/>
                 <w:sz w:val="16"/>
                 <w:szCs w:val="16"/>
+                <w:highlight w:val="yellow"/>
               </w:rPr>
               <w:t>Ja</w:t>
             </w:r>
@@ -13731,6 +13396,7 @@
                 <w:rFonts w:ascii="Arial" w:hAnsi="Arial" w:cs="Arial"/>
                 <w:sz w:val="16"/>
                 <w:szCs w:val="16"/>
+                <w:highlight w:val="yellow"/>
               </w:rPr>
             </w:pPr>
             <w:proofErr w:type="spellStart"/>
@@ -13739,6 +13405,7 @@
                 <w:rFonts w:ascii="Arial" w:hAnsi="Arial" w:cs="Arial"/>
                 <w:sz w:val="16"/>
                 <w:szCs w:val="16"/>
+                <w:highlight w:val="yellow"/>
               </w:rPr>
               <w:t>Svar</w:t>
             </w:r>
@@ -13748,6 +13415,7 @@
                 <w:rFonts w:ascii="Arial" w:hAnsi="Arial" w:cs="Arial"/>
                 <w:sz w:val="16"/>
                 <w:szCs w:val="16"/>
+                <w:highlight w:val="yellow"/>
               </w:rPr>
               <w:t xml:space="preserve"> </w:t>
             </w:r>
@@ -13757,6 +13425,7 @@
                 <w:rFonts w:ascii="Arial" w:hAnsi="Arial" w:cs="Arial"/>
                 <w:sz w:val="16"/>
                 <w:szCs w:val="16"/>
+                <w:highlight w:val="yellow"/>
               </w:rPr>
               <w:t>skickat</w:t>
             </w:r>
@@ -13777,6 +13446,7 @@
                 <w:rFonts w:ascii="Arial" w:hAnsi="Arial" w:cs="Arial"/>
                 <w:sz w:val="16"/>
                 <w:szCs w:val="16"/>
+                <w:highlight w:val="yellow"/>
                 <w:lang w:val="sv-SE"/>
               </w:rPr>
             </w:pPr>
@@ -13785,6 +13455,7 @@
                 <w:rFonts w:ascii="Arial" w:hAnsi="Arial" w:cs="Arial"/>
                 <w:sz w:val="16"/>
                 <w:szCs w:val="16"/>
+                <w:highlight w:val="yellow"/>
                 <w:lang w:val="sv-SE"/>
               </w:rPr>
               <w:t>Remissvarsansvarig har skapat svar och</w:t>
@@ -13800,6 +13471,7 @@
                 <w:rFonts w:ascii="Arial" w:hAnsi="Arial" w:cs="Arial"/>
                 <w:sz w:val="16"/>
                 <w:szCs w:val="16"/>
+                <w:highlight w:val="yellow"/>
                 <w:lang w:val="sv-SE"/>
               </w:rPr>
             </w:pPr>
@@ -13808,6 +13480,7 @@
                 <w:rFonts w:ascii="Arial" w:hAnsi="Arial" w:cs="Arial"/>
                 <w:sz w:val="16"/>
                 <w:szCs w:val="16"/>
+                <w:highlight w:val="yellow"/>
                 <w:lang w:val="sv-SE"/>
               </w:rPr>
               <w:t>tillgängliggjort det för remissvarsmottagare.</w:t>
@@ -13830,6 +13503,7 @@
                 <w:rFonts w:ascii="Arial" w:hAnsi="Arial" w:cs="Arial"/>
                 <w:sz w:val="16"/>
                 <w:szCs w:val="16"/>
+                <w:highlight w:val="yellow"/>
               </w:rPr>
             </w:pPr>
             <w:proofErr w:type="spellStart"/>
@@ -13838,6 +13512,7 @@
                 <w:rFonts w:ascii="Arial" w:hAnsi="Arial" w:cs="Arial"/>
                 <w:sz w:val="16"/>
                 <w:szCs w:val="16"/>
+                <w:highlight w:val="yellow"/>
               </w:rPr>
               <w:t>Ja</w:t>
             </w:r>
@@ -13858,6 +13533,7 @@
                 <w:rFonts w:ascii="Arial" w:hAnsi="Arial" w:cs="Arial"/>
                 <w:sz w:val="16"/>
                 <w:szCs w:val="16"/>
+                <w:highlight w:val="yellow"/>
               </w:rPr>
             </w:pPr>
             <w:proofErr w:type="spellStart"/>
@@ -13866,6 +13542,7 @@
                 <w:rFonts w:ascii="Arial" w:hAnsi="Arial" w:cs="Arial"/>
                 <w:sz w:val="16"/>
                 <w:szCs w:val="16"/>
+                <w:highlight w:val="yellow"/>
               </w:rPr>
               <w:t>Svar</w:t>
             </w:r>
@@ -13875,6 +13552,7 @@
                 <w:rFonts w:ascii="Arial" w:hAnsi="Arial" w:cs="Arial"/>
                 <w:sz w:val="16"/>
                 <w:szCs w:val="16"/>
+                <w:highlight w:val="yellow"/>
               </w:rPr>
               <w:t xml:space="preserve"> </w:t>
             </w:r>
@@ -13884,6 +13562,7 @@
                 <w:rFonts w:ascii="Arial" w:hAnsi="Arial" w:cs="Arial"/>
                 <w:sz w:val="16"/>
                 <w:szCs w:val="16"/>
+                <w:highlight w:val="yellow"/>
               </w:rPr>
               <w:t>mottaget</w:t>
             </w:r>
@@ -13904,6 +13583,7 @@
                 <w:rFonts w:ascii="Arial" w:hAnsi="Arial" w:cs="Arial"/>
                 <w:sz w:val="16"/>
                 <w:szCs w:val="16"/>
+                <w:highlight w:val="yellow"/>
                 <w:lang w:val="sv-SE"/>
               </w:rPr>
             </w:pPr>
@@ -13912,6 +13592,7 @@
                 <w:rFonts w:ascii="Arial" w:hAnsi="Arial" w:cs="Arial"/>
                 <w:sz w:val="16"/>
                 <w:szCs w:val="16"/>
+                <w:highlight w:val="yellow"/>
                 <w:lang w:val="sv-SE"/>
               </w:rPr>
               <w:t>Remissvarsmottagaren har tagit del av svaret.</w:t>
@@ -14262,7 +13943,7 @@
                 <w:sz w:val="16"/>
                 <w:szCs w:val="16"/>
               </w:rPr>
-              <w:t>Ja</w:t>
+              <w:t>Nej</w:t>
             </w:r>
             <w:proofErr w:type="spellEnd"/>
           </w:p>
@@ -15030,13 +14711,13 @@
       <w:bookmarkStart w:id="85" w:name="_Toc192060826"/>
       <w:bookmarkStart w:id="86" w:name="_Toc192643309"/>
       <w:bookmarkStart w:id="87" w:name="_Toc196300068"/>
-      <w:bookmarkStart w:id="88" w:name="_Toc308099989"/>
+      <w:bookmarkStart w:id="88" w:name="_Toc308511023"/>
+      <w:bookmarkEnd w:id="71"/>
       <w:bookmarkEnd w:id="72"/>
       <w:bookmarkEnd w:id="73"/>
       <w:bookmarkEnd w:id="74"/>
       <w:bookmarkEnd w:id="75"/>
       <w:bookmarkEnd w:id="76"/>
-      <w:bookmarkEnd w:id="77"/>
       <w:bookmarkEnd w:id="79"/>
       <w:bookmarkEnd w:id="80"/>
       <w:bookmarkEnd w:id="81"/>
@@ -16388,7 +16069,7 @@
       <w:pPr>
         <w:pStyle w:val="Heading1"/>
       </w:pPr>
-      <w:bookmarkStart w:id="89" w:name="_Toc308099990"/>
+      <w:bookmarkStart w:id="89" w:name="_Toc308511024"/>
       <w:r>
         <w:lastRenderedPageBreak/>
         <w:t>Referenser</w:t>
@@ -16633,7 +16314,7 @@
               <w:noProof/>
               <w:sz w:val="20"/>
             </w:rPr>
-            <w:t>1</w:t>
+            <w:t>3</w:t>
           </w:r>
           <w:r>
             <w:rPr>
@@ -20977,7 +20658,7 @@
 </file>
 
 <file path=customXml/itemProps1.xml><?xml version="1.0" encoding="utf-8"?>
-<ds:datastoreItem xmlns:ds="http://schemas.openxmlformats.org/officeDocument/2006/customXml" ds:itemID="{8EE0810E-282E-4EB7-AA9E-94A48094FF90}">
+<ds:datastoreItem xmlns:ds="http://schemas.openxmlformats.org/officeDocument/2006/customXml" ds:itemID="{5B2321F6-9B57-428B-8E8A-F5B47CF0F4CC}">
   <ds:schemaRefs>
     <ds:schemaRef ds:uri="http://schemas.openxmlformats.org/officeDocument/2006/bibliography"/>
   </ds:schemaRefs>

</xml_diff>

<commit_message>
plockade bort remiss-svar ifrån StatusEvent klassen.
</commit_message>
<xml_diff>
--- a/ServiceInteractions/local/visualisering-remiss/crm/requeststatus/trunk/docs/RIV_Spec_Visualisering_Remiss_Status.docx
+++ b/ServiceInteractions/local/visualisering-remiss/crm/requeststatus/trunk/docs/RIV_Spec_Visualisering_Remiss_Status.docx
@@ -299,34 +299,508 @@
         <w:spacing w:after="0"/>
       </w:pPr>
     </w:p>
-    <w:p/>
     <w:p>
       <w:pPr>
+        <w:spacing w:after="0"/>
+      </w:pPr>
+      <w:r>
+        <w:br w:type="page"/>
+      </w:r>
+    </w:p>
+    <w:p>
+      <w:pPr>
+        <w:spacing w:after="0"/>
+        <w:sectPr>
+          <w:headerReference w:type="even" r:id="rId9"/>
+          <w:headerReference w:type="default" r:id="rId10"/>
+          <w:type w:val="continuous"/>
+          <w:pgSz w:w="11907" w:h="16840"/>
+          <w:pgMar w:top="1491" w:right="577" w:bottom="1196" w:left="1870" w:header="567" w:footer="680" w:gutter="0"/>
+          <w:cols w:num="2" w:space="720" w:equalWidth="0">
+            <w:col w:w="4290" w:space="770"/>
+            <w:col w:w="4400"/>
+          </w:cols>
+          <w:docGrid w:linePitch="299"/>
+        </w:sectPr>
+      </w:pPr>
+    </w:p>
+    <w:p>
+      <w:pPr>
+        <w:spacing w:after="0"/>
+        <w:rPr>
+          <w:b/>
+          <w:sz w:val="36"/>
+          <w:szCs w:val="36"/>
+        </w:rPr>
+      </w:pPr>
+      <w:r>
+        <w:rPr>
+          <w:b/>
+          <w:sz w:val="36"/>
+          <w:szCs w:val="36"/>
+        </w:rPr>
+        <w:lastRenderedPageBreak/>
+        <w:t>Revisionshistorik</w:t>
+      </w:r>
+    </w:p>
+    <w:tbl>
+      <w:tblPr>
+        <w:tblpPr w:leftFromText="141" w:rightFromText="141" w:vertAnchor="text" w:horzAnchor="margin" w:tblpY="117"/>
+        <w:tblW w:w="0" w:type="auto"/>
+        <w:tblBorders>
+          <w:top w:val="single" w:sz="4" w:space="0" w:color="auto"/>
+          <w:left w:val="single" w:sz="4" w:space="0" w:color="auto"/>
+          <w:bottom w:val="single" w:sz="4" w:space="0" w:color="auto"/>
+          <w:right w:val="single" w:sz="4" w:space="0" w:color="auto"/>
+          <w:insideH w:val="single" w:sz="4" w:space="0" w:color="auto"/>
+          <w:insideV w:val="single" w:sz="4" w:space="0" w:color="auto"/>
+        </w:tblBorders>
+        <w:tblLayout w:type="fixed"/>
+        <w:tblLook w:val="0000"/>
+      </w:tblPr>
+      <w:tblGrid>
+        <w:gridCol w:w="1134"/>
+        <w:gridCol w:w="1418"/>
+        <w:gridCol w:w="5103"/>
+        <w:gridCol w:w="1984"/>
+      </w:tblGrid>
+      <w:tr>
+        <w:tc>
+          <w:tcPr>
+            <w:tcW w:w="1134" w:type="dxa"/>
+            <w:shd w:val="clear" w:color="auto" w:fill="E6E6E6"/>
+          </w:tcPr>
+          <w:p>
+            <w:pPr>
+              <w:rPr>
+                <w:b/>
+                <w:bCs/>
+              </w:rPr>
+            </w:pPr>
+            <w:r>
+              <w:rPr>
+                <w:b/>
+                <w:bCs/>
+              </w:rPr>
+              <w:t>Version</w:t>
+            </w:r>
+          </w:p>
+        </w:tc>
+        <w:tc>
+          <w:tcPr>
+            <w:tcW w:w="1418" w:type="dxa"/>
+            <w:shd w:val="clear" w:color="auto" w:fill="E6E6E6"/>
+          </w:tcPr>
+          <w:p>
+            <w:pPr>
+              <w:rPr>
+                <w:b/>
+                <w:bCs/>
+              </w:rPr>
+            </w:pPr>
+            <w:r>
+              <w:rPr>
+                <w:b/>
+                <w:bCs/>
+              </w:rPr>
+              <w:t>Date</w:t>
+            </w:r>
+          </w:p>
+        </w:tc>
+        <w:tc>
+          <w:tcPr>
+            <w:tcW w:w="5103" w:type="dxa"/>
+            <w:shd w:val="clear" w:color="auto" w:fill="E6E6E6"/>
+          </w:tcPr>
+          <w:p>
+            <w:pPr>
+              <w:rPr>
+                <w:b/>
+                <w:bCs/>
+              </w:rPr>
+            </w:pPr>
+            <w:r>
+              <w:rPr>
+                <w:b/>
+                <w:bCs/>
+              </w:rPr>
+              <w:t>Change</w:t>
+            </w:r>
+          </w:p>
+        </w:tc>
+        <w:tc>
+          <w:tcPr>
+            <w:tcW w:w="1984" w:type="dxa"/>
+            <w:shd w:val="clear" w:color="auto" w:fill="E6E6E6"/>
+          </w:tcPr>
+          <w:p>
+            <w:pPr>
+              <w:jc w:val="center"/>
+              <w:rPr>
+                <w:b/>
+                <w:bCs/>
+              </w:rPr>
+            </w:pPr>
+            <w:r>
+              <w:rPr>
+                <w:b/>
+                <w:bCs/>
+              </w:rPr>
+              <w:t>Author</w:t>
+            </w:r>
+          </w:p>
+        </w:tc>
+      </w:tr>
+      <w:tr>
+        <w:tc>
+          <w:tcPr>
+            <w:tcW w:w="1134" w:type="dxa"/>
+          </w:tcPr>
+          <w:p>
+            <w:r>
+              <w:t>0.1</w:t>
+            </w:r>
+          </w:p>
+        </w:tc>
+        <w:tc>
+          <w:tcPr>
+            <w:tcW w:w="1418" w:type="dxa"/>
+          </w:tcPr>
+          <w:p>
+            <w:r>
+              <w:t>2011-</w:t>
+            </w:r>
+            <w:r>
+              <w:t>11-02</w:t>
+            </w:r>
+          </w:p>
+        </w:tc>
+        <w:tc>
+          <w:tcPr>
+            <w:tcW w:w="5103" w:type="dxa"/>
+          </w:tcPr>
+          <w:p>
+            <w:r>
+              <w:t>Skapade dokumentet</w:t>
+            </w:r>
+          </w:p>
+        </w:tc>
+        <w:tc>
+          <w:tcPr>
+            <w:tcW w:w="1984" w:type="dxa"/>
+          </w:tcPr>
+          <w:p>
+            <w:pPr>
+              <w:jc w:val="center"/>
+            </w:pPr>
+            <w:r>
+              <w:t>Robert Georen</w:t>
+            </w:r>
+          </w:p>
+        </w:tc>
+      </w:tr>
+      <w:tr>
+        <w:tc>
+          <w:tcPr>
+            <w:tcW w:w="1134" w:type="dxa"/>
+          </w:tcPr>
+          <w:p>
+            <w:r>
+              <w:t>0.2</w:t>
+            </w:r>
+          </w:p>
+        </w:tc>
+        <w:tc>
+          <w:tcPr>
+            <w:tcW w:w="1418" w:type="dxa"/>
+          </w:tcPr>
+          <w:p>
+            <w:r>
+              <w:t>2011-11-09</w:t>
+            </w:r>
+          </w:p>
+        </w:tc>
+        <w:tc>
+          <w:tcPr>
+            <w:tcW w:w="5103" w:type="dxa"/>
+          </w:tcPr>
+          <w:p>
+            <w:r>
+              <w:t>Plockade bort attribut 'remiss-svar' ifrån StatusEvent.</w:t>
+            </w:r>
+          </w:p>
+        </w:tc>
+        <w:tc>
+          <w:tcPr>
+            <w:tcW w:w="1984" w:type="dxa"/>
+          </w:tcPr>
+          <w:p>
+            <w:pPr>
+              <w:jc w:val="center"/>
+            </w:pPr>
+            <w:r>
+              <w:t>Robert Georen</w:t>
+            </w:r>
+          </w:p>
+        </w:tc>
+      </w:tr>
+      <w:tr>
+        <w:tc>
+          <w:tcPr>
+            <w:tcW w:w="1134" w:type="dxa"/>
+          </w:tcPr>
+          <w:p/>
+        </w:tc>
+        <w:tc>
+          <w:tcPr>
+            <w:tcW w:w="1418" w:type="dxa"/>
+          </w:tcPr>
+          <w:p/>
+        </w:tc>
+        <w:tc>
+          <w:tcPr>
+            <w:tcW w:w="5103" w:type="dxa"/>
+          </w:tcPr>
+          <w:p/>
+        </w:tc>
+        <w:tc>
+          <w:tcPr>
+            <w:tcW w:w="1984" w:type="dxa"/>
+          </w:tcPr>
+          <w:p>
+            <w:pPr>
+              <w:jc w:val="center"/>
+            </w:pPr>
+          </w:p>
+        </w:tc>
+      </w:tr>
+      <w:tr>
+        <w:tc>
+          <w:tcPr>
+            <w:tcW w:w="1134" w:type="dxa"/>
+          </w:tcPr>
+          <w:p/>
+        </w:tc>
+        <w:tc>
+          <w:tcPr>
+            <w:tcW w:w="1418" w:type="dxa"/>
+          </w:tcPr>
+          <w:p/>
+        </w:tc>
+        <w:tc>
+          <w:tcPr>
+            <w:tcW w:w="5103" w:type="dxa"/>
+          </w:tcPr>
+          <w:p/>
+        </w:tc>
+        <w:tc>
+          <w:tcPr>
+            <w:tcW w:w="1984" w:type="dxa"/>
+          </w:tcPr>
+          <w:p>
+            <w:pPr>
+              <w:jc w:val="center"/>
+            </w:pPr>
+          </w:p>
+        </w:tc>
+      </w:tr>
+      <w:tr>
+        <w:trPr>
+          <w:trHeight w:val="77"/>
+        </w:trPr>
+        <w:tc>
+          <w:tcPr>
+            <w:tcW w:w="1134" w:type="dxa"/>
+          </w:tcPr>
+          <w:p/>
+        </w:tc>
+        <w:tc>
+          <w:tcPr>
+            <w:tcW w:w="1418" w:type="dxa"/>
+          </w:tcPr>
+          <w:p/>
+        </w:tc>
+        <w:tc>
+          <w:tcPr>
+            <w:tcW w:w="5103" w:type="dxa"/>
+          </w:tcPr>
+          <w:p/>
+        </w:tc>
+        <w:tc>
+          <w:tcPr>
+            <w:tcW w:w="1984" w:type="dxa"/>
+          </w:tcPr>
+          <w:p>
+            <w:pPr>
+              <w:jc w:val="center"/>
+            </w:pPr>
+          </w:p>
+        </w:tc>
+      </w:tr>
+      <w:tr>
+        <w:tc>
+          <w:tcPr>
+            <w:tcW w:w="1134" w:type="dxa"/>
+          </w:tcPr>
+          <w:p/>
+        </w:tc>
+        <w:tc>
+          <w:tcPr>
+            <w:tcW w:w="1418" w:type="dxa"/>
+          </w:tcPr>
+          <w:p/>
+        </w:tc>
+        <w:tc>
+          <w:tcPr>
+            <w:tcW w:w="5103" w:type="dxa"/>
+          </w:tcPr>
+          <w:p/>
+        </w:tc>
+        <w:tc>
+          <w:tcPr>
+            <w:tcW w:w="1984" w:type="dxa"/>
+          </w:tcPr>
+          <w:p>
+            <w:pPr>
+              <w:jc w:val="center"/>
+            </w:pPr>
+          </w:p>
+        </w:tc>
+      </w:tr>
+      <w:tr>
+        <w:tc>
+          <w:tcPr>
+            <w:tcW w:w="1134" w:type="dxa"/>
+          </w:tcPr>
+          <w:p/>
+        </w:tc>
+        <w:tc>
+          <w:tcPr>
+            <w:tcW w:w="1418" w:type="dxa"/>
+          </w:tcPr>
+          <w:p/>
+        </w:tc>
+        <w:tc>
+          <w:tcPr>
+            <w:tcW w:w="5103" w:type="dxa"/>
+          </w:tcPr>
+          <w:p/>
+        </w:tc>
+        <w:tc>
+          <w:tcPr>
+            <w:tcW w:w="1984" w:type="dxa"/>
+          </w:tcPr>
+          <w:p>
+            <w:pPr>
+              <w:jc w:val="center"/>
+            </w:pPr>
+          </w:p>
+        </w:tc>
+      </w:tr>
+      <w:tr>
+        <w:tc>
+          <w:tcPr>
+            <w:tcW w:w="1134" w:type="dxa"/>
+          </w:tcPr>
+          <w:p/>
+        </w:tc>
+        <w:tc>
+          <w:tcPr>
+            <w:tcW w:w="1418" w:type="dxa"/>
+          </w:tcPr>
+          <w:p/>
+        </w:tc>
+        <w:tc>
+          <w:tcPr>
+            <w:tcW w:w="5103" w:type="dxa"/>
+          </w:tcPr>
+          <w:p/>
+        </w:tc>
+        <w:tc>
+          <w:tcPr>
+            <w:tcW w:w="1984" w:type="dxa"/>
+          </w:tcPr>
+          <w:p>
+            <w:pPr>
+              <w:jc w:val="center"/>
+            </w:pPr>
+          </w:p>
+        </w:tc>
+      </w:tr>
+      <w:tr>
+        <w:tc>
+          <w:tcPr>
+            <w:tcW w:w="1134" w:type="dxa"/>
+          </w:tcPr>
+          <w:p/>
+        </w:tc>
+        <w:tc>
+          <w:tcPr>
+            <w:tcW w:w="1418" w:type="dxa"/>
+          </w:tcPr>
+          <w:p/>
+        </w:tc>
+        <w:tc>
+          <w:tcPr>
+            <w:tcW w:w="5103" w:type="dxa"/>
+          </w:tcPr>
+          <w:p/>
+        </w:tc>
+        <w:tc>
+          <w:tcPr>
+            <w:tcW w:w="1984" w:type="dxa"/>
+          </w:tcPr>
+          <w:p>
+            <w:pPr>
+              <w:jc w:val="center"/>
+            </w:pPr>
+          </w:p>
+        </w:tc>
+      </w:tr>
+    </w:tbl>
+    <w:p>
+      <w:pPr>
+        <w:spacing w:after="0"/>
+      </w:pPr>
+      <w:r>
+        <w:br w:type="page"/>
+      </w:r>
+    </w:p>
+    <w:p>
+      <w:pPr>
+        <w:sectPr>
+          <w:type w:val="continuous"/>
+          <w:pgSz w:w="11907" w:h="16840"/>
+          <w:pgMar w:top="1491" w:right="577" w:bottom="1196" w:left="1870" w:header="567" w:footer="680" w:gutter="0"/>
+          <w:cols w:space="770"/>
+          <w:docGrid w:linePitch="299"/>
+        </w:sectPr>
+      </w:pPr>
+    </w:p>
+    <w:p>
+      <w:pPr>
         <w:pStyle w:val="Heading1"/>
       </w:pPr>
-      <w:bookmarkStart w:id="0" w:name="_Toc94700167"/>
-      <w:bookmarkStart w:id="1" w:name="_Toc94953683"/>
-      <w:bookmarkStart w:id="2" w:name="_Toc94953685"/>
-      <w:bookmarkStart w:id="3" w:name="_Toc94700169"/>
-      <w:bookmarkStart w:id="4" w:name="_Toc94953686"/>
-      <w:bookmarkEnd w:id="0"/>
+      <w:bookmarkStart w:id="1" w:name="_Toc94700167"/>
+      <w:bookmarkStart w:id="2" w:name="_Toc94953683"/>
+      <w:bookmarkStart w:id="3" w:name="_Toc94953685"/>
+      <w:bookmarkStart w:id="4" w:name="_Toc94700169"/>
+      <w:bookmarkStart w:id="5" w:name="_Toc94953686"/>
+      <w:bookmarkStart w:id="6" w:name="_Toc192060811"/>
+      <w:bookmarkStart w:id="7" w:name="_Toc192643288"/>
+      <w:bookmarkStart w:id="8" w:name="_Toc308593784"/>
       <w:bookmarkEnd w:id="1"/>
       <w:bookmarkEnd w:id="2"/>
       <w:bookmarkEnd w:id="3"/>
       <w:bookmarkEnd w:id="4"/>
-      <w:r>
-        <w:br w:type="page"/>
-      </w:r>
-      <w:bookmarkStart w:id="5" w:name="_Toc192060811"/>
-      <w:bookmarkStart w:id="6" w:name="_Toc192643288"/>
-      <w:bookmarkStart w:id="7" w:name="_Toc308511005"/>
+      <w:bookmarkEnd w:id="5"/>
       <w:r>
         <w:lastRenderedPageBreak/>
         <w:t>Inledning</w:t>
       </w:r>
-      <w:bookmarkEnd w:id="5"/>
       <w:bookmarkEnd w:id="6"/>
       <w:bookmarkEnd w:id="7"/>
+      <w:bookmarkEnd w:id="8"/>
     </w:p>
     <w:p>
       <w:pPr>
@@ -464,14 +938,7 @@
                       <w:b/>
                       <w:i/>
                     </w:rPr>
-                    <w:t xml:space="preserve">Delprojekt </w:t>
-                  </w:r>
-                  <w:r>
-                    <w:rPr>
-                      <w:b/>
-                      <w:i/>
-                    </w:rPr>
-                    <w:t>informationsstruktur</w:t>
+                    <w:t>Delprojekt informationsstruktur</w:t>
                   </w:r>
                 </w:p>
                 <w:p>
@@ -872,8 +1339,6 @@
         </w:tabs>
         <w:ind w:left="330" w:hanging="330"/>
         <w:sectPr>
-          <w:headerReference w:type="even" r:id="rId9"/>
-          <w:headerReference w:type="default" r:id="rId10"/>
           <w:type w:val="continuous"/>
           <w:pgSz w:w="11907" w:h="16840"/>
           <w:pgMar w:top="1491" w:right="577" w:bottom="1196" w:left="1870" w:header="567" w:footer="680" w:gutter="0"/>
@@ -950,7 +1415,7 @@
         </w:rPr>
         <w:fldChar w:fldCharType="separate"/>
       </w:r>
-      <w:hyperlink w:anchor="_Toc308511005" w:history="1">
+      <w:hyperlink w:anchor="_Toc308593784" w:history="1">
         <w:r>
           <w:rPr>
             <w:rStyle w:val="Hyperlink"/>
@@ -996,7 +1461,7 @@
             <w:noProof/>
             <w:webHidden/>
           </w:rPr>
-          <w:instrText xml:space="preserve"> PAGEREF _Toc308511005 \h </w:instrText>
+          <w:instrText xml:space="preserve"> PAGEREF _Toc308593784 \h </w:instrText>
         </w:r>
         <w:r>
           <w:rPr>
@@ -1044,7 +1509,7 @@
           <w:szCs w:val="22"/>
         </w:rPr>
       </w:pPr>
-      <w:hyperlink w:anchor="_Toc308511006" w:history="1">
+      <w:hyperlink w:anchor="_Toc308593785" w:history="1">
         <w:r>
           <w:rPr>
             <w:rStyle w:val="Hyperlink"/>
@@ -1090,7 +1555,7 @@
             <w:noProof/>
             <w:webHidden/>
           </w:rPr>
-          <w:instrText xml:space="preserve"> PAGEREF _Toc308511006 \h </w:instrText>
+          <w:instrText xml:space="preserve"> PAGEREF _Toc308593785 \h </w:instrText>
         </w:r>
         <w:r>
           <w:rPr>
@@ -1110,7 +1575,7 @@
             <w:noProof/>
             <w:webHidden/>
           </w:rPr>
-          <w:t>4</w:t>
+          <w:t>5</w:t>
         </w:r>
         <w:r>
           <w:rPr>
@@ -1135,7 +1600,7 @@
           <w:szCs w:val="22"/>
         </w:rPr>
       </w:pPr>
-      <w:hyperlink w:anchor="_Toc308511007" w:history="1">
+      <w:hyperlink w:anchor="_Toc308593786" w:history="1">
         <w:r>
           <w:rPr>
             <w:rStyle w:val="Hyperlink"/>
@@ -1178,7 +1643,7 @@
             <w:noProof/>
             <w:webHidden/>
           </w:rPr>
-          <w:instrText xml:space="preserve"> PAGEREF _Toc308511007 \h </w:instrText>
+          <w:instrText xml:space="preserve"> PAGEREF _Toc308593786 \h </w:instrText>
         </w:r>
         <w:r>
           <w:rPr>
@@ -1198,7 +1663,7 @@
             <w:noProof/>
             <w:webHidden/>
           </w:rPr>
-          <w:t>4</w:t>
+          <w:t>5</w:t>
         </w:r>
         <w:r>
           <w:rPr>
@@ -1223,7 +1688,7 @@
           <w:szCs w:val="22"/>
         </w:rPr>
       </w:pPr>
-      <w:hyperlink w:anchor="_Toc308511008" w:history="1">
+      <w:hyperlink w:anchor="_Toc308593787" w:history="1">
         <w:r>
           <w:rPr>
             <w:rStyle w:val="Hyperlink"/>
@@ -1266,7 +1731,7 @@
             <w:noProof/>
             <w:webHidden/>
           </w:rPr>
-          <w:instrText xml:space="preserve"> PAGEREF _Toc308511008 \h </w:instrText>
+          <w:instrText xml:space="preserve"> PAGEREF _Toc308593787 \h </w:instrText>
         </w:r>
         <w:r>
           <w:rPr>
@@ -1286,7 +1751,7 @@
             <w:noProof/>
             <w:webHidden/>
           </w:rPr>
-          <w:t>4</w:t>
+          <w:t>5</w:t>
         </w:r>
         <w:r>
           <w:rPr>
@@ -1314,7 +1779,7 @@
           <w:szCs w:val="22"/>
         </w:rPr>
       </w:pPr>
-      <w:hyperlink w:anchor="_Toc308511009" w:history="1">
+      <w:hyperlink w:anchor="_Toc308593788" w:history="1">
         <w:r>
           <w:rPr>
             <w:rStyle w:val="Hyperlink"/>
@@ -1360,7 +1825,7 @@
             <w:noProof/>
             <w:webHidden/>
           </w:rPr>
-          <w:instrText xml:space="preserve"> PAGEREF _Toc308511009 \h </w:instrText>
+          <w:instrText xml:space="preserve"> PAGEREF _Toc308593788 \h </w:instrText>
         </w:r>
         <w:r>
           <w:rPr>
@@ -1380,7 +1845,7 @@
             <w:noProof/>
             <w:webHidden/>
           </w:rPr>
-          <w:t>4</w:t>
+          <w:t>5</w:t>
         </w:r>
         <w:r>
           <w:rPr>
@@ -1405,7 +1870,7 @@
           <w:szCs w:val="22"/>
         </w:rPr>
       </w:pPr>
-      <w:hyperlink w:anchor="_Toc308511010" w:history="1">
+      <w:hyperlink w:anchor="_Toc308593789" w:history="1">
         <w:r>
           <w:rPr>
             <w:rStyle w:val="Hyperlink"/>
@@ -1448,7 +1913,7 @@
             <w:noProof/>
             <w:webHidden/>
           </w:rPr>
-          <w:instrText xml:space="preserve"> PAGEREF _Toc308511010 \h </w:instrText>
+          <w:instrText xml:space="preserve"> PAGEREF _Toc308593789 \h </w:instrText>
         </w:r>
         <w:r>
           <w:rPr>
@@ -1468,7 +1933,7 @@
             <w:noProof/>
             <w:webHidden/>
           </w:rPr>
-          <w:t>5</w:t>
+          <w:t>6</w:t>
         </w:r>
         <w:r>
           <w:rPr>
@@ -1496,7 +1961,7 @@
           <w:szCs w:val="22"/>
         </w:rPr>
       </w:pPr>
-      <w:hyperlink w:anchor="_Toc308511011" w:history="1">
+      <w:hyperlink w:anchor="_Toc308593790" w:history="1">
         <w:r>
           <w:rPr>
             <w:rStyle w:val="Hyperlink"/>
@@ -1542,7 +2007,7 @@
             <w:noProof/>
             <w:webHidden/>
           </w:rPr>
-          <w:instrText xml:space="preserve"> PAGEREF _Toc308511011 \h </w:instrText>
+          <w:instrText xml:space="preserve"> PAGEREF _Toc308593790 \h </w:instrText>
         </w:r>
         <w:r>
           <w:rPr>
@@ -1562,7 +2027,7 @@
             <w:noProof/>
             <w:webHidden/>
           </w:rPr>
-          <w:t>5</w:t>
+          <w:t>6</w:t>
         </w:r>
         <w:r>
           <w:rPr>
@@ -1590,7 +2055,7 @@
           <w:szCs w:val="22"/>
         </w:rPr>
       </w:pPr>
-      <w:hyperlink w:anchor="_Toc308511012" w:history="1">
+      <w:hyperlink w:anchor="_Toc308593791" w:history="1">
         <w:r>
           <w:rPr>
             <w:rStyle w:val="Hyperlink"/>
@@ -1636,7 +2101,7 @@
             <w:noProof/>
             <w:webHidden/>
           </w:rPr>
-          <w:instrText xml:space="preserve"> PAGEREF _Toc308511012 \h </w:instrText>
+          <w:instrText xml:space="preserve"> PAGEREF _Toc308593791 \h </w:instrText>
         </w:r>
         <w:r>
           <w:rPr>
@@ -1656,7 +2121,7 @@
             <w:noProof/>
             <w:webHidden/>
           </w:rPr>
-          <w:t>6</w:t>
+          <w:t>7</w:t>
         </w:r>
         <w:r>
           <w:rPr>
@@ -1681,7 +2146,7 @@
           <w:szCs w:val="22"/>
         </w:rPr>
       </w:pPr>
-      <w:hyperlink w:anchor="_Toc308511013" w:history="1">
+      <w:hyperlink w:anchor="_Toc308593792" w:history="1">
         <w:r>
           <w:rPr>
             <w:rStyle w:val="Hyperlink"/>
@@ -1724,7 +2189,7 @@
             <w:noProof/>
             <w:webHidden/>
           </w:rPr>
-          <w:instrText xml:space="preserve"> PAGEREF _Toc308511013 \h </w:instrText>
+          <w:instrText xml:space="preserve"> PAGEREF _Toc308593792 \h </w:instrText>
         </w:r>
         <w:r>
           <w:rPr>
@@ -1744,7 +2209,7 @@
             <w:noProof/>
             <w:webHidden/>
           </w:rPr>
-          <w:t>6</w:t>
+          <w:t>7</w:t>
         </w:r>
         <w:r>
           <w:rPr>
@@ -1769,7 +2234,7 @@
           <w:szCs w:val="22"/>
         </w:rPr>
       </w:pPr>
-      <w:hyperlink w:anchor="_Toc308511014" w:history="1">
+      <w:hyperlink w:anchor="_Toc308593793" w:history="1">
         <w:r>
           <w:rPr>
             <w:rStyle w:val="Hyperlink"/>
@@ -1812,7 +2277,7 @@
             <w:noProof/>
             <w:webHidden/>
           </w:rPr>
-          <w:instrText xml:space="preserve"> PAGEREF _Toc308511014 \h </w:instrText>
+          <w:instrText xml:space="preserve"> PAGEREF _Toc308593793 \h </w:instrText>
         </w:r>
         <w:r>
           <w:rPr>
@@ -1832,7 +2297,7 @@
             <w:noProof/>
             <w:webHidden/>
           </w:rPr>
-          <w:t>7</w:t>
+          <w:t>8</w:t>
         </w:r>
         <w:r>
           <w:rPr>
@@ -1858,7 +2323,7 @@
           <w:szCs w:val="22"/>
         </w:rPr>
       </w:pPr>
-      <w:hyperlink w:anchor="_Toc308511015" w:history="1">
+      <w:hyperlink w:anchor="_Toc308593794" w:history="1">
         <w:r>
           <w:rPr>
             <w:rStyle w:val="Hyperlink"/>
@@ -1902,7 +2367,7 @@
             <w:noProof/>
             <w:webHidden/>
           </w:rPr>
-          <w:instrText xml:space="preserve"> PAGEREF _Toc308511015 \h </w:instrText>
+          <w:instrText xml:space="preserve"> PAGEREF _Toc308593794 \h </w:instrText>
         </w:r>
         <w:r>
           <w:rPr>
@@ -1922,7 +2387,7 @@
             <w:noProof/>
             <w:webHidden/>
           </w:rPr>
-          <w:t>7</w:t>
+          <w:t>8</w:t>
         </w:r>
         <w:r>
           <w:rPr>
@@ -1948,7 +2413,7 @@
           <w:szCs w:val="22"/>
         </w:rPr>
       </w:pPr>
-      <w:hyperlink w:anchor="_Toc308511016" w:history="1">
+      <w:hyperlink w:anchor="_Toc308593795" w:history="1">
         <w:r>
           <w:rPr>
             <w:rStyle w:val="Hyperlink"/>
@@ -1992,7 +2457,7 @@
             <w:noProof/>
             <w:webHidden/>
           </w:rPr>
-          <w:instrText xml:space="preserve"> PAGEREF _Toc308511016 \h </w:instrText>
+          <w:instrText xml:space="preserve"> PAGEREF _Toc308593795 \h </w:instrText>
         </w:r>
         <w:r>
           <w:rPr>
@@ -2012,7 +2477,7 @@
             <w:noProof/>
             <w:webHidden/>
           </w:rPr>
-          <w:t>11</w:t>
+          <w:t>12</w:t>
         </w:r>
         <w:r>
           <w:rPr>
@@ -2038,7 +2503,7 @@
           <w:szCs w:val="22"/>
         </w:rPr>
       </w:pPr>
-      <w:hyperlink w:anchor="_Toc308511017" w:history="1">
+      <w:hyperlink w:anchor="_Toc308593796" w:history="1">
         <w:r>
           <w:rPr>
             <w:rStyle w:val="Hyperlink"/>
@@ -2082,7 +2547,7 @@
             <w:noProof/>
             <w:webHidden/>
           </w:rPr>
-          <w:instrText xml:space="preserve"> PAGEREF _Toc308511017 \h </w:instrText>
+          <w:instrText xml:space="preserve"> PAGEREF _Toc308593796 \h </w:instrText>
         </w:r>
         <w:r>
           <w:rPr>
@@ -2102,7 +2567,7 @@
             <w:noProof/>
             <w:webHidden/>
           </w:rPr>
-          <w:t>12</w:t>
+          <w:t>13</w:t>
         </w:r>
         <w:r>
           <w:rPr>
@@ -2130,7 +2595,7 @@
           <w:szCs w:val="22"/>
         </w:rPr>
       </w:pPr>
-      <w:hyperlink w:anchor="_Toc308511018" w:history="1">
+      <w:hyperlink w:anchor="_Toc308593797" w:history="1">
         <w:r>
           <w:rPr>
             <w:rStyle w:val="Hyperlink"/>
@@ -2176,7 +2641,7 @@
             <w:noProof/>
             <w:webHidden/>
           </w:rPr>
-          <w:instrText xml:space="preserve"> PAGEREF _Toc308511018 \h </w:instrText>
+          <w:instrText xml:space="preserve"> PAGEREF _Toc308593797 \h </w:instrText>
         </w:r>
         <w:r>
           <w:rPr>
@@ -2196,7 +2661,7 @@
             <w:noProof/>
             <w:webHidden/>
           </w:rPr>
-          <w:t>14</w:t>
+          <w:t>15</w:t>
         </w:r>
         <w:r>
           <w:rPr>
@@ -2221,7 +2686,7 @@
           <w:szCs w:val="22"/>
         </w:rPr>
       </w:pPr>
-      <w:hyperlink w:anchor="_Toc308511019" w:history="1">
+      <w:hyperlink w:anchor="_Toc308593798" w:history="1">
         <w:r>
           <w:rPr>
             <w:rStyle w:val="Hyperlink"/>
@@ -2264,7 +2729,7 @@
             <w:noProof/>
             <w:webHidden/>
           </w:rPr>
-          <w:instrText xml:space="preserve"> PAGEREF _Toc308511019 \h </w:instrText>
+          <w:instrText xml:space="preserve"> PAGEREF _Toc308593798 \h </w:instrText>
         </w:r>
         <w:r>
           <w:rPr>
@@ -2284,7 +2749,7 @@
             <w:noProof/>
             <w:webHidden/>
           </w:rPr>
-          <w:t>14</w:t>
+          <w:t>15</w:t>
         </w:r>
         <w:r>
           <w:rPr>
@@ -2312,7 +2777,7 @@
           <w:szCs w:val="22"/>
         </w:rPr>
       </w:pPr>
-      <w:hyperlink w:anchor="_Toc308511020" w:history="1">
+      <w:hyperlink w:anchor="_Toc308593799" w:history="1">
         <w:r>
           <w:rPr>
             <w:rStyle w:val="Hyperlink"/>
@@ -2358,7 +2823,7 @@
             <w:noProof/>
             <w:webHidden/>
           </w:rPr>
-          <w:instrText xml:space="preserve"> PAGEREF _Toc308511020 \h </w:instrText>
+          <w:instrText xml:space="preserve"> PAGEREF _Toc308593799 \h </w:instrText>
         </w:r>
         <w:r>
           <w:rPr>
@@ -2378,7 +2843,7 @@
             <w:noProof/>
             <w:webHidden/>
           </w:rPr>
-          <w:t>15</w:t>
+          <w:t>16</w:t>
         </w:r>
         <w:r>
           <w:rPr>
@@ -2406,7 +2871,7 @@
           <w:szCs w:val="22"/>
         </w:rPr>
       </w:pPr>
-      <w:hyperlink w:anchor="_Toc308511021" w:history="1">
+      <w:hyperlink w:anchor="_Toc308593800" w:history="1">
         <w:r>
           <w:rPr>
             <w:rStyle w:val="Hyperlink"/>
@@ -2452,7 +2917,7 @@
             <w:noProof/>
             <w:webHidden/>
           </w:rPr>
-          <w:instrText xml:space="preserve"> PAGEREF _Toc308511021 \h </w:instrText>
+          <w:instrText xml:space="preserve"> PAGEREF _Toc308593800 \h </w:instrText>
         </w:r>
         <w:r>
           <w:rPr>
@@ -2472,7 +2937,7 @@
             <w:noProof/>
             <w:webHidden/>
           </w:rPr>
-          <w:t>16</w:t>
+          <w:t>17</w:t>
         </w:r>
         <w:r>
           <w:rPr>
@@ -2498,7 +2963,7 @@
           <w:szCs w:val="22"/>
         </w:rPr>
       </w:pPr>
-      <w:hyperlink w:anchor="_Toc308511022" w:history="1">
+      <w:hyperlink w:anchor="_Toc308593801" w:history="1">
         <w:r>
           <w:rPr>
             <w:rStyle w:val="Hyperlink"/>
@@ -2542,7 +3007,7 @@
             <w:noProof/>
             <w:webHidden/>
           </w:rPr>
-          <w:instrText xml:space="preserve"> PAGEREF _Toc308511022 \h </w:instrText>
+          <w:instrText xml:space="preserve"> PAGEREF _Toc308593801 \h </w:instrText>
         </w:r>
         <w:r>
           <w:rPr>
@@ -2562,7 +3027,7 @@
             <w:noProof/>
             <w:webHidden/>
           </w:rPr>
-          <w:t>16</w:t>
+          <w:t>17</w:t>
         </w:r>
         <w:r>
           <w:rPr>
@@ -2590,7 +3055,7 @@
           <w:szCs w:val="22"/>
         </w:rPr>
       </w:pPr>
-      <w:hyperlink w:anchor="_Toc308511023" w:history="1">
+      <w:hyperlink w:anchor="_Toc308593802" w:history="1">
         <w:r>
           <w:rPr>
             <w:rStyle w:val="Hyperlink"/>
@@ -2636,7 +3101,7 @@
             <w:noProof/>
             <w:webHidden/>
           </w:rPr>
-          <w:instrText xml:space="preserve"> PAGEREF _Toc308511023 \h </w:instrText>
+          <w:instrText xml:space="preserve"> PAGEREF _Toc308593802 \h </w:instrText>
         </w:r>
         <w:r>
           <w:rPr>
@@ -2656,7 +3121,7 @@
             <w:noProof/>
             <w:webHidden/>
           </w:rPr>
-          <w:t>19</w:t>
+          <w:t>20</w:t>
         </w:r>
         <w:r>
           <w:rPr>
@@ -2684,7 +3149,7 @@
           <w:szCs w:val="22"/>
         </w:rPr>
       </w:pPr>
-      <w:hyperlink w:anchor="_Toc308511024" w:history="1">
+      <w:hyperlink w:anchor="_Toc308593803" w:history="1">
         <w:r>
           <w:rPr>
             <w:rStyle w:val="Hyperlink"/>
@@ -2730,7 +3195,7 @@
             <w:noProof/>
             <w:webHidden/>
           </w:rPr>
-          <w:instrText xml:space="preserve"> PAGEREF _Toc308511024 \h </w:instrText>
+          <w:instrText xml:space="preserve"> PAGEREF _Toc308593803 \h </w:instrText>
         </w:r>
         <w:r>
           <w:rPr>
@@ -2750,7 +3215,7 @@
             <w:noProof/>
             <w:webHidden/>
           </w:rPr>
-          <w:t>22</w:t>
+          <w:t>23</w:t>
         </w:r>
         <w:r>
           <w:rPr>
@@ -2888,7 +3353,7 @@
       <w:bookmarkStart w:id="15" w:name="_Toc194288021"/>
       <w:bookmarkStart w:id="16" w:name="_Toc194371845"/>
       <w:bookmarkStart w:id="17" w:name="_Toc196299284"/>
-      <w:bookmarkStart w:id="18" w:name="_Toc308511006"/>
+      <w:bookmarkStart w:id="18" w:name="_Toc308593785"/>
       <w:r>
         <w:lastRenderedPageBreak/>
         <w:t>Generella regler</w:t>
@@ -2899,7 +3364,7 @@
       <w:pPr>
         <w:pStyle w:val="Heading2"/>
       </w:pPr>
-      <w:bookmarkStart w:id="19" w:name="_Toc308511007"/>
+      <w:bookmarkStart w:id="19" w:name="_Toc308593786"/>
       <w:r>
         <w:t>SLA-krav</w:t>
       </w:r>
@@ -3110,7 +3575,7 @@
         <w:ind w:left="567" w:right="1531" w:hanging="567"/>
       </w:pPr>
       <w:bookmarkStart w:id="20" w:name="_Toc163300891"/>
-      <w:bookmarkStart w:id="21" w:name="_Toc308511008"/>
+      <w:bookmarkStart w:id="21" w:name="_Toc308593787"/>
       <w:r>
         <w:t>Felhantering</w:t>
       </w:r>
@@ -3248,7 +3713,7 @@
       <w:pPr>
         <w:pStyle w:val="Heading1"/>
       </w:pPr>
-      <w:bookmarkStart w:id="22" w:name="_Toc308511009"/>
+      <w:bookmarkStart w:id="22" w:name="_Toc308593788"/>
       <w:r>
         <w:t>Informationsflöde</w:t>
       </w:r>
@@ -3394,7 +3859,7 @@
       <w:bookmarkStart w:id="25" w:name="_Toc192643290"/>
       <w:bookmarkStart w:id="26" w:name="_Toc194288022"/>
       <w:bookmarkStart w:id="27" w:name="_Toc194371846"/>
-      <w:bookmarkStart w:id="28" w:name="_Toc308511010"/>
+      <w:bookmarkStart w:id="28" w:name="_Toc308593789"/>
       <w:r>
         <w:t>Tjänst</w:t>
       </w:r>
@@ -3463,7 +3928,7 @@
         <w:pStyle w:val="Heading1"/>
       </w:pPr>
       <w:bookmarkStart w:id="29" w:name="_Toc196299288"/>
-      <w:bookmarkStart w:id="30" w:name="_Toc308511011"/>
+      <w:bookmarkStart w:id="30" w:name="_Toc308593790"/>
       <w:r>
         <w:t>Informationsöversikt</w:t>
       </w:r>
@@ -3642,7 +4107,7 @@
       <w:bookmarkStart w:id="39" w:name="_Toc185730148"/>
       <w:bookmarkStart w:id="40" w:name="_Toc192060815"/>
       <w:bookmarkStart w:id="41" w:name="_Toc192643292"/>
-      <w:bookmarkStart w:id="42" w:name="_Toc308511012"/>
+      <w:bookmarkStart w:id="42" w:name="_Toc308593791"/>
       <w:bookmarkEnd w:id="31"/>
       <w:r>
         <w:lastRenderedPageBreak/>
@@ -3697,7 +4162,7 @@
       <w:r>
         <w:t xml:space="preserve"> </w:t>
       </w:r>
-      <w:bookmarkStart w:id="43" w:name="_Toc308511013"/>
+      <w:bookmarkStart w:id="43" w:name="_Toc308593792"/>
       <w:r>
         <w:t>Remiss</w:t>
       </w:r>
@@ -3720,7 +4185,7 @@
         <w:tblLook w:val="04A0"/>
       </w:tblPr>
       <w:tblGrid>
-        <w:gridCol w:w="11226"/>
+        <w:gridCol w:w="11145"/>
       </w:tblGrid>
       <w:tr>
         <w:trPr>
@@ -3732,54 +4197,31 @@
           </w:tcPr>
           <w:p>
             <w:r>
-              <w:rPr>
-                <w:noProof/>
-              </w:rPr>
-              <w:drawing>
-                <wp:inline distT="0" distB="0" distL="0" distR="0">
-                  <wp:extent cx="6968618" cy="2583712"/>
-                  <wp:effectExtent l="19050" t="0" r="3682" b="0"/>
-                  <wp:docPr id="6" name="Picture 2"/>
-                  <wp:cNvGraphicFramePr>
-                    <a:graphicFrameLocks xmlns:a="http://schemas.openxmlformats.org/drawingml/2006/main" noChangeAspect="1"/>
-                  </wp:cNvGraphicFramePr>
-                  <a:graphic xmlns:a="http://schemas.openxmlformats.org/drawingml/2006/main">
-                    <a:graphicData uri="http://schemas.openxmlformats.org/drawingml/2006/picture">
-                      <pic:pic xmlns:pic="http://schemas.openxmlformats.org/drawingml/2006/picture">
-                        <pic:nvPicPr>
-                          <pic:cNvPr id="0" name="Picture 2"/>
-                          <pic:cNvPicPr>
-                            <a:picLocks noChangeAspect="1" noChangeArrowheads="1"/>
-                          </pic:cNvPicPr>
-                        </pic:nvPicPr>
-                        <pic:blipFill>
-                          <a:blip r:embed="rId12" cstate="print"/>
-                          <a:srcRect/>
-                          <a:stretch>
-                            <a:fillRect/>
-                          </a:stretch>
-                        </pic:blipFill>
-                        <pic:spPr bwMode="auto">
-                          <a:xfrm>
-                            <a:off x="0" y="0"/>
-                            <a:ext cx="6967883" cy="2583440"/>
-                          </a:xfrm>
-                          <a:prstGeom prst="rect">
-                            <a:avLst/>
-                          </a:prstGeom>
-                          <a:noFill/>
-                          <a:ln w="9525">
-                            <a:noFill/>
-                            <a:miter lim="800000"/>
-                            <a:headEnd/>
-                            <a:tailEnd/>
-                          </a:ln>
-                        </pic:spPr>
-                      </pic:pic>
-                    </a:graphicData>
-                  </a:graphic>
-                </wp:inline>
-              </w:drawing>
+              <w:object w:dxaOrig="14175" w:dyaOrig="4950">
+                <v:shapetype id="_x0000_t75" coordsize="21600,21600" o:spt="75" o:preferrelative="t" path="m@4@5l@4@11@9@11@9@5xe" filled="f" stroked="f">
+                  <v:stroke joinstyle="miter"/>
+                  <v:formulas>
+                    <v:f eqn="if lineDrawn pixelLineWidth 0"/>
+                    <v:f eqn="sum @0 1 0"/>
+                    <v:f eqn="sum 0 0 @1"/>
+                    <v:f eqn="prod @2 1 2"/>
+                    <v:f eqn="prod @3 21600 pixelWidth"/>
+                    <v:f eqn="prod @3 21600 pixelHeight"/>
+                    <v:f eqn="sum @0 0 1"/>
+                    <v:f eqn="prod @6 1 2"/>
+                    <v:f eqn="prod @7 21600 pixelWidth"/>
+                    <v:f eqn="sum @8 21600 0"/>
+                    <v:f eqn="prod @7 21600 pixelHeight"/>
+                    <v:f eqn="sum @10 21600 0"/>
+                  </v:formulas>
+                  <v:path o:extrusionok="f" gradientshapeok="t" o:connecttype="rect"/>
+                  <o:lock v:ext="edit" aspectratio="t"/>
+                </v:shapetype>
+                <v:shape id="_x0000_i1026" type="#_x0000_t75" style="width:546.75pt;height:191.25pt" o:ole="">
+                  <v:imagedata r:id="rId12" o:title=""/>
+                </v:shape>
+                <o:OLEObject Type="Embed" ProgID="PBrush" ShapeID="_x0000_i1026" DrawAspect="Content" ObjectID="_1382336093" r:id="rId13"/>
+              </w:object>
             </w:r>
           </w:p>
         </w:tc>
@@ -3823,7 +4265,7 @@
       </w:pPr>
       <w:bookmarkStart w:id="46" w:name="_Toc192643294"/>
       <w:bookmarkStart w:id="47" w:name="_Toc100125831"/>
-      <w:bookmarkStart w:id="48" w:name="_Toc308511014"/>
+      <w:bookmarkStart w:id="48" w:name="_Toc308593793"/>
       <w:bookmarkEnd w:id="44"/>
       <w:bookmarkEnd w:id="45"/>
       <w:r>
@@ -3842,7 +4284,7 @@
       <w:bookmarkStart w:id="50" w:name="_Toc192656390"/>
       <w:bookmarkStart w:id="51" w:name="_Toc192060820"/>
       <w:bookmarkStart w:id="52" w:name="_Toc192643300"/>
-      <w:bookmarkStart w:id="53" w:name="_Toc308511015"/>
+      <w:bookmarkStart w:id="53" w:name="_Toc308593794"/>
       <w:r>
         <w:t>Request</w:t>
       </w:r>
@@ -8035,7 +8477,7 @@
         <w:pStyle w:val="Heading3"/>
         <w:ind w:left="1304" w:hanging="1304"/>
       </w:pPr>
-      <w:bookmarkStart w:id="54" w:name="_Toc308511016"/>
+      <w:bookmarkStart w:id="54" w:name="_Toc308593795"/>
       <w:bookmarkEnd w:id="49"/>
       <w:bookmarkEnd w:id="50"/>
       <w:r>
@@ -9254,7 +9696,7 @@
         <w:pStyle w:val="Heading3"/>
         <w:ind w:left="1304" w:hanging="1304"/>
       </w:pPr>
-      <w:bookmarkStart w:id="56" w:name="_Toc308511017"/>
+      <w:bookmarkStart w:id="56" w:name="_Toc308593796"/>
       <w:r>
         <w:t>Status</w:t>
       </w:r>
@@ -9723,7 +10165,6 @@
                 <w:i/>
                 <w:color w:val="000000"/>
                 <w:sz w:val="20"/>
-                <w:highlight w:val="green"/>
               </w:rPr>
             </w:pPr>
             <w:r>
@@ -9732,205 +10173,7 @@
                 <w:i/>
                 <w:color w:val="000000"/>
                 <w:sz w:val="20"/>
-                <w:highlight w:val="green"/>
-              </w:rPr>
-              <w:t>Remiss-svar</w:t>
-            </w:r>
-          </w:p>
-        </w:tc>
-        <w:tc>
-          <w:tcPr>
-            <w:tcW w:w="3285" w:type="dxa"/>
-          </w:tcPr>
-          <w:p>
-            <w:pPr>
-              <w:rPr>
-                <w:rFonts w:ascii="Arial" w:eastAsia="Arial Unicode MS" w:hAnsi="Arial" w:cs="Arial"/>
-                <w:color w:val="000000"/>
-                <w:sz w:val="20"/>
-                <w:highlight w:val="green"/>
-              </w:rPr>
-            </w:pPr>
-            <w:r>
-              <w:rPr>
-                <w:rFonts w:ascii="Arial" w:eastAsia="Arial Unicode MS" w:hAnsi="Arial" w:cs="Arial"/>
-                <w:color w:val="000000"/>
-                <w:sz w:val="20"/>
-                <w:highlight w:val="green"/>
-              </w:rPr>
-              <w:t xml:space="preserve">TODO: Behövs detta, med status-kod så </w:t>
-            </w:r>
-            <w:r>
-              <w:rPr>
-                <w:rFonts w:ascii="Arial" w:eastAsia="Arial Unicode MS" w:hAnsi="Arial" w:cs="Arial"/>
-                <w:color w:val="000000"/>
-                <w:sz w:val="20"/>
-                <w:highlight w:val="green"/>
-              </w:rPr>
-              <w:t>kan regel avgöra om det är ett svar eller inte (</w:t>
-            </w:r>
-            <w:r>
-              <w:rPr>
-                <w:rFonts w:ascii="Arial" w:eastAsia="Arial Unicode MS" w:hAnsi="Arial" w:cs="Arial"/>
-                <w:color w:val="000000"/>
-                <w:sz w:val="20"/>
-                <w:highlight w:val="green"/>
-              </w:rPr>
-              <w:t xml:space="preserve">dvs </w:t>
-            </w:r>
-            <w:r>
-              <w:rPr>
-                <w:rFonts w:ascii="Arial" w:eastAsia="Arial Unicode MS" w:hAnsi="Arial" w:cs="Arial"/>
-                <w:color w:val="000000"/>
-                <w:sz w:val="20"/>
-                <w:highlight w:val="green"/>
-              </w:rPr>
-              <w:t xml:space="preserve">status anger </w:t>
-            </w:r>
-            <w:r>
-              <w:rPr>
-                <w:rFonts w:ascii="Arial" w:eastAsia="Arial Unicode MS" w:hAnsi="Arial" w:cs="Arial"/>
-                <w:color w:val="000000"/>
-                <w:sz w:val="20"/>
-                <w:highlight w:val="green"/>
-              </w:rPr>
-              <w:t xml:space="preserve">var någonstans i processen som </w:t>
-            </w:r>
-            <w:r>
-              <w:rPr>
-                <w:rFonts w:ascii="Arial" w:eastAsia="Arial Unicode MS" w:hAnsi="Arial" w:cs="Arial"/>
-                <w:color w:val="000000"/>
-                <w:sz w:val="20"/>
-                <w:highlight w:val="green"/>
-              </w:rPr>
-              <w:lastRenderedPageBreak/>
-              <w:t>remissen befinner sig</w:t>
-            </w:r>
-            <w:r>
-              <w:rPr>
-                <w:rFonts w:ascii="Arial" w:eastAsia="Arial Unicode MS" w:hAnsi="Arial" w:cs="Arial"/>
-                <w:color w:val="000000"/>
-                <w:sz w:val="20"/>
-                <w:highlight w:val="green"/>
-              </w:rPr>
-              <w:t>).</w:t>
-            </w:r>
-          </w:p>
-        </w:tc>
-        <w:tc>
-          <w:tcPr>
-            <w:tcW w:w="854" w:type="dxa"/>
-          </w:tcPr>
-          <w:p>
-            <w:pPr>
-              <w:jc w:val="center"/>
-              <w:rPr>
-                <w:rFonts w:ascii="Arial" w:eastAsia="Arial Unicode MS" w:hAnsi="Arial"/>
-                <w:color w:val="000000"/>
-                <w:sz w:val="20"/>
-              </w:rPr>
-            </w:pPr>
-            <w:r>
-              <w:rPr>
-                <w:rFonts w:ascii="Arial" w:eastAsia="Arial Unicode MS" w:hAnsi="Arial"/>
-                <w:color w:val="000000"/>
-                <w:sz w:val="20"/>
-              </w:rPr>
-              <w:lastRenderedPageBreak/>
-              <w:t>BL</w:t>
-            </w:r>
-          </w:p>
-        </w:tc>
-        <w:tc>
-          <w:tcPr>
-            <w:tcW w:w="694" w:type="dxa"/>
-          </w:tcPr>
-          <w:p>
-            <w:pPr>
-              <w:jc w:val="center"/>
-              <w:rPr>
-                <w:rFonts w:ascii="Arial" w:eastAsia="Arial Unicode MS" w:hAnsi="Arial"/>
-                <w:color w:val="000000"/>
-                <w:sz w:val="20"/>
-              </w:rPr>
-            </w:pPr>
-            <w:r>
-              <w:rPr>
-                <w:rFonts w:ascii="Arial" w:eastAsia="Arial Unicode MS" w:hAnsi="Arial"/>
-                <w:color w:val="000000"/>
-                <w:sz w:val="20"/>
-              </w:rPr>
-              <w:t>1</w:t>
-            </w:r>
-          </w:p>
-        </w:tc>
-        <w:tc>
-          <w:tcPr>
-            <w:tcW w:w="2268" w:type="dxa"/>
-          </w:tcPr>
-          <w:p>
-            <w:pPr>
-              <w:rPr>
-                <w:rFonts w:ascii="Arial" w:eastAsia="Arial Unicode MS" w:hAnsi="Arial"/>
-                <w:color w:val="000000"/>
-                <w:sz w:val="20"/>
-              </w:rPr>
-            </w:pPr>
-          </w:p>
-        </w:tc>
-        <w:tc>
-          <w:tcPr>
-            <w:tcW w:w="2268" w:type="dxa"/>
-          </w:tcPr>
-          <w:p>
-            <w:pPr>
-              <w:rPr>
-                <w:rFonts w:ascii="Arial" w:eastAsia="Arial Unicode MS" w:hAnsi="Arial"/>
-                <w:sz w:val="20"/>
-              </w:rPr>
-            </w:pPr>
-          </w:p>
-        </w:tc>
-        <w:tc>
-          <w:tcPr>
-            <w:tcW w:w="3118" w:type="dxa"/>
-          </w:tcPr>
-          <w:p>
-            <w:pPr>
-              <w:rPr>
-                <w:rFonts w:ascii="Arial" w:eastAsia="Arial Unicode MS" w:hAnsi="Arial"/>
-                <w:color w:val="000000"/>
-                <w:sz w:val="20"/>
-              </w:rPr>
-            </w:pPr>
-          </w:p>
-        </w:tc>
-      </w:tr>
-      <w:tr>
-        <w:trPr>
-          <w:trHeight w:val="516"/>
-        </w:trPr>
-        <w:tc>
-          <w:tcPr>
-            <w:tcW w:w="1830" w:type="dxa"/>
-          </w:tcPr>
-          <w:p>
-            <w:pPr>
-              <w:rPr>
-                <w:rFonts w:ascii="Arial" w:eastAsia="Arial Unicode MS" w:hAnsi="Arial"/>
-                <w:i/>
-                <w:color w:val="000000"/>
-                <w:sz w:val="20"/>
-              </w:rPr>
-            </w:pPr>
-            <w:r>
-              <w:rPr>
-                <w:rFonts w:ascii="Arial" w:eastAsia="Arial Unicode MS" w:hAnsi="Arial"/>
-                <w:i/>
-                <w:color w:val="000000"/>
-                <w:sz w:val="20"/>
-              </w:rPr>
-              <w:lastRenderedPageBreak/>
+              </w:rPr>
               <w:t>Event time</w:t>
             </w:r>
           </w:p>
@@ -10109,6 +10352,7 @@
                 <w:color w:val="000000"/>
                 <w:sz w:val="20"/>
               </w:rPr>
+              <w:lastRenderedPageBreak/>
               <w:t>En Statushändelse tilhör en remiss.</w:t>
             </w:r>
           </w:p>
@@ -10163,7 +10407,7 @@
       <w:pPr>
         <w:pStyle w:val="Heading1"/>
       </w:pPr>
-      <w:bookmarkStart w:id="57" w:name="_Toc308511018"/>
+      <w:bookmarkStart w:id="57" w:name="_Toc308593797"/>
       <w:r>
         <w:lastRenderedPageBreak/>
         <w:t>Verksamhetsorienterad meddelandeinformationsmodell (V-MIM)</w:t>
@@ -10176,7 +10420,7 @@
         <w:spacing w:after="60"/>
         <w:ind w:left="1304" w:hanging="1304"/>
       </w:pPr>
-      <w:bookmarkStart w:id="58" w:name="_Toc308511019"/>
+      <w:bookmarkStart w:id="58" w:name="_Toc308593798"/>
       <w:r>
         <w:t>Hämta remiss status</w:t>
       </w:r>
@@ -10186,7 +10430,15 @@
       <w:bookmarkEnd w:id="58"/>
     </w:p>
     <w:p>
-      <w:r>
+      <w:pPr>
+        <w:rPr>
+          <w:b/>
+        </w:rPr>
+      </w:pPr>
+      <w:r>
+        <w:rPr>
+          <w:b/>
+        </w:rPr>
         <w:t>Indata</w:t>
       </w:r>
     </w:p>
@@ -10213,7 +10465,7 @@
                     </pic:cNvPicPr>
                   </pic:nvPicPr>
                   <pic:blipFill>
-                    <a:blip r:embed="rId13" cstate="print"/>
+                    <a:blip r:embed="rId14" cstate="print"/>
                     <a:srcRect/>
                     <a:stretch>
                       <a:fillRect/>
@@ -10243,7 +10495,15 @@
       </w:r>
     </w:p>
     <w:p>
-      <w:r>
+      <w:pPr>
+        <w:rPr>
+          <w:b/>
+        </w:rPr>
+      </w:pPr>
+      <w:r>
+        <w:rPr>
+          <w:b/>
+        </w:rPr>
         <w:t>Utdata</w:t>
       </w:r>
     </w:p>
@@ -10254,9 +10514,9 @@
         </w:rPr>
         <w:drawing>
           <wp:inline distT="0" distB="0" distL="0" distR="0">
-            <wp:extent cx="5677535" cy="2105025"/>
+            <wp:extent cx="5676900" cy="1981200"/>
             <wp:effectExtent l="19050" t="0" r="0" b="0"/>
-            <wp:docPr id="7" name="Picture 3"/>
+            <wp:docPr id="10" name="Picture 10"/>
             <wp:cNvGraphicFramePr>
               <a:graphicFrameLocks xmlns:a="http://schemas.openxmlformats.org/drawingml/2006/main" noChangeAspect="1"/>
             </wp:cNvGraphicFramePr>
@@ -10264,13 +10524,13 @@
               <a:graphicData uri="http://schemas.openxmlformats.org/drawingml/2006/picture">
                 <pic:pic xmlns:pic="http://schemas.openxmlformats.org/drawingml/2006/picture">
                   <pic:nvPicPr>
-                    <pic:cNvPr id="0" name="Picture 3"/>
+                    <pic:cNvPr id="0" name="Picture 10"/>
                     <pic:cNvPicPr>
                       <a:picLocks noChangeAspect="1" noChangeArrowheads="1"/>
                     </pic:cNvPicPr>
                   </pic:nvPicPr>
                   <pic:blipFill>
-                    <a:blip r:embed="rId12" cstate="print"/>
+                    <a:blip r:embed="rId15" cstate="print"/>
                     <a:srcRect/>
                     <a:stretch>
                       <a:fillRect/>
@@ -10279,7 +10539,7 @@
                   <pic:spPr bwMode="auto">
                     <a:xfrm>
                       <a:off x="0" y="0"/>
-                      <a:ext cx="5677535" cy="2105025"/>
+                      <a:ext cx="5676900" cy="1981200"/>
                     </a:xfrm>
                     <a:prstGeom prst="rect">
                       <a:avLst/>
@@ -10380,7 +10640,7 @@
       <w:pPr>
         <w:pStyle w:val="Heading1"/>
       </w:pPr>
-      <w:bookmarkStart w:id="60" w:name="_Toc308511020"/>
+      <w:bookmarkStart w:id="60" w:name="_Toc308593799"/>
       <w:r>
         <w:lastRenderedPageBreak/>
         <w:t>Termer och definitioner</w:t>
@@ -10977,7 +11237,7 @@
       <w:bookmarkStart w:id="74" w:name="_Toc100125833"/>
       <w:bookmarkStart w:id="75" w:name="_Toc116886648"/>
       <w:bookmarkStart w:id="76" w:name="_Toc148522907"/>
-      <w:bookmarkStart w:id="77" w:name="_Toc308511021"/>
+      <w:bookmarkStart w:id="77" w:name="_Toc308593800"/>
       <w:bookmarkEnd w:id="61"/>
       <w:bookmarkEnd w:id="62"/>
       <w:bookmarkEnd w:id="63"/>
@@ -11668,7 +11928,7 @@
       <w:r>
         <w:t xml:space="preserve"> </w:t>
       </w:r>
-      <w:bookmarkStart w:id="78" w:name="_Toc308511022"/>
+      <w:bookmarkStart w:id="78" w:name="_Toc308593801"/>
       <w:r>
         <w:t xml:space="preserve">Tabell över </w:t>
       </w:r>
@@ -14711,7 +14971,7 @@
       <w:bookmarkStart w:id="85" w:name="_Toc192060826"/>
       <w:bookmarkStart w:id="86" w:name="_Toc192643309"/>
       <w:bookmarkStart w:id="87" w:name="_Toc196300068"/>
-      <w:bookmarkStart w:id="88" w:name="_Toc308511023"/>
+      <w:bookmarkStart w:id="88" w:name="_Toc308593802"/>
       <w:bookmarkEnd w:id="71"/>
       <w:bookmarkEnd w:id="72"/>
       <w:bookmarkEnd w:id="73"/>
@@ -14752,7 +15012,7 @@
       <w:r>
         <w:t xml:space="preserve">Nedanstående datatyper för tidpunkter/-intervall  utgår från ISO 8601 om inte annat anges. För information om ISO 8601 se t ex </w:t>
       </w:r>
-      <w:hyperlink r:id="rId14" w:history="1">
+      <w:hyperlink r:id="rId16" w:history="1">
         <w:r>
           <w:rPr>
             <w:rStyle w:val="Hyperlink"/>
@@ -16069,7 +16329,7 @@
       <w:pPr>
         <w:pStyle w:val="Heading1"/>
       </w:pPr>
-      <w:bookmarkStart w:id="89" w:name="_Toc308511024"/>
+      <w:bookmarkStart w:id="89" w:name="_Toc308593803"/>
       <w:r>
         <w:lastRenderedPageBreak/>
         <w:t>Referenser</w:t>
@@ -16087,7 +16347,7 @@
         </w:rPr>
         <w:t xml:space="preserve">utkast - 2001013 </w:t>
       </w:r>
-      <w:hyperlink r:id="rId15" w:history="1">
+      <w:hyperlink r:id="rId17" w:history="1">
         <w:r>
           <w:rPr>
             <w:rStyle w:val="Hyperlink"/>
@@ -16314,7 +16574,7 @@
               <w:noProof/>
               <w:sz w:val="20"/>
             </w:rPr>
-            <w:t>3</w:t>
+            <w:t>15</w:t>
           </w:r>
           <w:r>
             <w:rPr>
@@ -16363,7 +16623,7 @@
               <w:noProof/>
               <w:sz w:val="20"/>
             </w:rPr>
-            <w:t>22</w:t>
+            <w:t>23</w:t>
           </w:r>
           <w:r>
             <w:rPr>
@@ -16395,7 +16655,7 @@
           <w:pPr>
             <w:pStyle w:val="Header"/>
             <w:numPr>
-              <w:ins w:id="8" w:author="Landstinget i Uppsala län" w:date="2009-08-17T10:21:00Z"/>
+              <w:ins w:id="0" w:author="Landstinget i Uppsala län" w:date="2009-08-17T10:21:00Z"/>
             </w:numPr>
             <w:tabs>
               <w:tab w:val="clear" w:pos="4819"/>
@@ -16417,7 +16677,7 @@
               <w:rFonts w:ascii="Arial" w:hAnsi="Arial"/>
               <w:sz w:val="20"/>
             </w:rPr>
-            <w:t>Version 0.1</w:t>
+            <w:t>Version 0.2</w:t>
           </w:r>
         </w:p>
       </w:tc>
@@ -16488,6 +16748,120 @@
 <file path=word/numbering.xml><?xml version="1.0" encoding="utf-8"?>
 <w:numbering xmlns:ve="http://schemas.openxmlformats.org/markup-compatibility/2006" xmlns:o="urn:schemas-microsoft-com:office:office" xmlns:r="http://schemas.openxmlformats.org/officeDocument/2006/relationships" xmlns:m="http://schemas.openxmlformats.org/officeDocument/2006/math" xmlns:v="urn:schemas-microsoft-com:vml" xmlns:wp="http://schemas.openxmlformats.org/drawingml/2006/wordprocessingDrawing" xmlns:w10="urn:schemas-microsoft-com:office:word" xmlns:w="http://schemas.openxmlformats.org/wordprocessingml/2006/main" xmlns:wne="http://schemas.microsoft.com/office/word/2006/wordml">
   <w:abstractNum w:abstractNumId="0">
+    <w:nsid w:val="00000004"/>
+    <w:multiLevelType w:val="multilevel"/>
+    <w:tmpl w:val="00000004"/>
+    <w:name w:val="WW8Num4"/>
+    <w:lvl w:ilvl="0">
+      <w:start w:val="1"/>
+      <w:numFmt w:val="decimal"/>
+      <w:lvlText w:val="%1."/>
+      <w:lvlJc w:val="left"/>
+      <w:pPr>
+        <w:tabs>
+          <w:tab w:val="num" w:pos="720"/>
+        </w:tabs>
+        <w:ind w:left="720" w:hanging="360"/>
+      </w:pPr>
+    </w:lvl>
+    <w:lvl w:ilvl="1">
+      <w:start w:val="1"/>
+      <w:numFmt w:val="decimal"/>
+      <w:lvlText w:val="%2."/>
+      <w:lvlJc w:val="left"/>
+      <w:pPr>
+        <w:tabs>
+          <w:tab w:val="num" w:pos="1080"/>
+        </w:tabs>
+        <w:ind w:left="1080" w:hanging="360"/>
+      </w:pPr>
+    </w:lvl>
+    <w:lvl w:ilvl="2">
+      <w:start w:val="1"/>
+      <w:numFmt w:val="decimal"/>
+      <w:lvlText w:val="%3."/>
+      <w:lvlJc w:val="left"/>
+      <w:pPr>
+        <w:tabs>
+          <w:tab w:val="num" w:pos="1440"/>
+        </w:tabs>
+        <w:ind w:left="1440" w:hanging="360"/>
+      </w:pPr>
+    </w:lvl>
+    <w:lvl w:ilvl="3">
+      <w:start w:val="1"/>
+      <w:numFmt w:val="decimal"/>
+      <w:lvlText w:val="%4."/>
+      <w:lvlJc w:val="left"/>
+      <w:pPr>
+        <w:tabs>
+          <w:tab w:val="num" w:pos="1800"/>
+        </w:tabs>
+        <w:ind w:left="1800" w:hanging="360"/>
+      </w:pPr>
+    </w:lvl>
+    <w:lvl w:ilvl="4">
+      <w:start w:val="1"/>
+      <w:numFmt w:val="decimal"/>
+      <w:lvlText w:val="%5."/>
+      <w:lvlJc w:val="left"/>
+      <w:pPr>
+        <w:tabs>
+          <w:tab w:val="num" w:pos="2160"/>
+        </w:tabs>
+        <w:ind w:left="2160" w:hanging="360"/>
+      </w:pPr>
+    </w:lvl>
+    <w:lvl w:ilvl="5">
+      <w:start w:val="1"/>
+      <w:numFmt w:val="decimal"/>
+      <w:lvlText w:val="%6."/>
+      <w:lvlJc w:val="left"/>
+      <w:pPr>
+        <w:tabs>
+          <w:tab w:val="num" w:pos="2520"/>
+        </w:tabs>
+        <w:ind w:left="2520" w:hanging="360"/>
+      </w:pPr>
+    </w:lvl>
+    <w:lvl w:ilvl="6">
+      <w:start w:val="1"/>
+      <w:numFmt w:val="decimal"/>
+      <w:lvlText w:val="%7."/>
+      <w:lvlJc w:val="left"/>
+      <w:pPr>
+        <w:tabs>
+          <w:tab w:val="num" w:pos="2880"/>
+        </w:tabs>
+        <w:ind w:left="2880" w:hanging="360"/>
+      </w:pPr>
+    </w:lvl>
+    <w:lvl w:ilvl="7">
+      <w:start w:val="1"/>
+      <w:numFmt w:val="decimal"/>
+      <w:lvlText w:val="%8."/>
+      <w:lvlJc w:val="left"/>
+      <w:pPr>
+        <w:tabs>
+          <w:tab w:val="num" w:pos="3240"/>
+        </w:tabs>
+        <w:ind w:left="3240" w:hanging="360"/>
+      </w:pPr>
+    </w:lvl>
+    <w:lvl w:ilvl="8">
+      <w:start w:val="1"/>
+      <w:numFmt w:val="decimal"/>
+      <w:lvlText w:val="%9."/>
+      <w:lvlJc w:val="left"/>
+      <w:pPr>
+        <w:tabs>
+          <w:tab w:val="num" w:pos="3600"/>
+        </w:tabs>
+        <w:ind w:left="3600" w:hanging="360"/>
+      </w:pPr>
+    </w:lvl>
+  </w:abstractNum>
+  <w:abstractNum w:abstractNumId="1">
     <w:nsid w:val="00000009"/>
     <w:multiLevelType w:val="multilevel"/>
     <w:tmpl w:val="894EE87B"/>
@@ -16655,7 +17029,7 @@
       </w:rPr>
     </w:lvl>
   </w:abstractNum>
-  <w:abstractNum w:abstractNumId="1">
+  <w:abstractNum w:abstractNumId="2">
     <w:nsid w:val="03EB6BAA"/>
     <w:multiLevelType w:val="hybridMultilevel"/>
     <w:tmpl w:val="62CA4EB0"/>
@@ -16795,7 +17169,7 @@
       </w:rPr>
     </w:lvl>
   </w:abstractNum>
-  <w:abstractNum w:abstractNumId="2">
+  <w:abstractNum w:abstractNumId="3">
     <w:nsid w:val="08A55008"/>
     <w:multiLevelType w:val="multilevel"/>
     <w:tmpl w:val="791EE6E4"/>
@@ -16932,7 +17306,7 @@
       </w:pPr>
     </w:lvl>
   </w:abstractNum>
-  <w:abstractNum w:abstractNumId="3">
+  <w:abstractNum w:abstractNumId="4">
     <w:nsid w:val="0CD27B55"/>
     <w:multiLevelType w:val="hybridMultilevel"/>
     <w:tmpl w:val="6C80DE36"/>
@@ -17072,7 +17446,7 @@
       </w:rPr>
     </w:lvl>
   </w:abstractNum>
-  <w:abstractNum w:abstractNumId="4">
+  <w:abstractNum w:abstractNumId="5">
     <w:nsid w:val="109B4BA9"/>
     <w:multiLevelType w:val="singleLevel"/>
     <w:tmpl w:val="6D6C5BD0"/>
@@ -17093,7 +17467,7 @@
       </w:rPr>
     </w:lvl>
   </w:abstractNum>
-  <w:abstractNum w:abstractNumId="5">
+  <w:abstractNum w:abstractNumId="6">
     <w:nsid w:val="1A7E7EAC"/>
     <w:multiLevelType w:val="multilevel"/>
     <w:tmpl w:val="A2A0602A"/>
@@ -17242,7 +17616,7 @@
       </w:rPr>
     </w:lvl>
   </w:abstractNum>
-  <w:abstractNum w:abstractNumId="6">
+  <w:abstractNum w:abstractNumId="7">
     <w:nsid w:val="29BB19E2"/>
     <w:multiLevelType w:val="hybridMultilevel"/>
     <w:tmpl w:val="336CFF54"/>
@@ -17355,7 +17729,7 @@
       </w:pPr>
     </w:lvl>
   </w:abstractNum>
-  <w:abstractNum w:abstractNumId="7">
+  <w:abstractNum w:abstractNumId="8">
     <w:nsid w:val="314B5A37"/>
     <w:multiLevelType w:val="hybridMultilevel"/>
     <w:tmpl w:val="830281A8"/>
@@ -17496,7 +17870,7 @@
       </w:rPr>
     </w:lvl>
   </w:abstractNum>
-  <w:abstractNum w:abstractNumId="8">
+  <w:abstractNum w:abstractNumId="9">
     <w:nsid w:val="32773E1B"/>
     <w:multiLevelType w:val="hybridMultilevel"/>
     <w:tmpl w:val="98FEC820"/>
@@ -17636,7 +18010,7 @@
       </w:rPr>
     </w:lvl>
   </w:abstractNum>
-  <w:abstractNum w:abstractNumId="9">
+  <w:abstractNum w:abstractNumId="10">
     <w:nsid w:val="37381A54"/>
     <w:multiLevelType w:val="hybridMultilevel"/>
     <w:tmpl w:val="C2E42CD8"/>
@@ -17776,7 +18150,7 @@
       </w:rPr>
     </w:lvl>
   </w:abstractNum>
-  <w:abstractNum w:abstractNumId="10">
+  <w:abstractNum w:abstractNumId="11">
     <w:nsid w:val="3DBF0DFE"/>
     <w:multiLevelType w:val="hybridMultilevel"/>
     <w:tmpl w:val="C5ACF0CC"/>
@@ -17916,7 +18290,7 @@
       </w:rPr>
     </w:lvl>
   </w:abstractNum>
-  <w:abstractNum w:abstractNumId="11">
+  <w:abstractNum w:abstractNumId="12">
     <w:nsid w:val="3EC95C37"/>
     <w:multiLevelType w:val="hybridMultilevel"/>
     <w:tmpl w:val="FB802B14"/>
@@ -18056,7 +18430,7 @@
       </w:rPr>
     </w:lvl>
   </w:abstractNum>
-  <w:abstractNum w:abstractNumId="12">
+  <w:abstractNum w:abstractNumId="13">
     <w:nsid w:val="44053257"/>
     <w:multiLevelType w:val="hybridMultilevel"/>
     <w:tmpl w:val="FC2E1AA8"/>
@@ -18196,7 +18570,7 @@
       </w:rPr>
     </w:lvl>
   </w:abstractNum>
-  <w:abstractNum w:abstractNumId="13">
+  <w:abstractNum w:abstractNumId="14">
     <w:nsid w:val="5F285A66"/>
     <w:multiLevelType w:val="multilevel"/>
     <w:tmpl w:val="F5F668B8"/>
@@ -18273,7 +18647,7 @@
       <w:lvlJc w:val="left"/>
     </w:lvl>
   </w:abstractNum>
-  <w:abstractNum w:abstractNumId="14">
+  <w:abstractNum w:abstractNumId="15">
     <w:nsid w:val="63185090"/>
     <w:multiLevelType w:val="hybridMultilevel"/>
     <w:tmpl w:val="5468699C"/>
@@ -18386,7 +18760,7 @@
       </w:rPr>
     </w:lvl>
   </w:abstractNum>
-  <w:abstractNum w:abstractNumId="15">
+  <w:abstractNum w:abstractNumId="16">
     <w:nsid w:val="73EE414A"/>
     <w:multiLevelType w:val="hybridMultilevel"/>
     <w:tmpl w:val="D944C91A"/>
@@ -18502,7 +18876,7 @@
       </w:rPr>
     </w:lvl>
   </w:abstractNum>
-  <w:abstractNum w:abstractNumId="16">
+  <w:abstractNum w:abstractNumId="17">
     <w:nsid w:val="782C1128"/>
     <w:multiLevelType w:val="hybridMultilevel"/>
     <w:tmpl w:val="FAF898E0"/>
@@ -18650,7 +19024,7 @@
       </w:rPr>
     </w:lvl>
   </w:abstractNum>
-  <w:abstractNum w:abstractNumId="17">
+  <w:abstractNum w:abstractNumId="18">
     <w:nsid w:val="7FBB0D60"/>
     <w:multiLevelType w:val="hybridMultilevel"/>
     <w:tmpl w:val="B9AA473C"/>
@@ -18791,67 +19165,70 @@
     </w:lvl>
   </w:abstractNum>
   <w:num w:numId="1">
+    <w:abstractNumId w:val="17"/>
+  </w:num>
+  <w:num w:numId="2">
+    <w:abstractNumId w:val="5"/>
+  </w:num>
+  <w:num w:numId="3">
+    <w:abstractNumId w:val="14"/>
+  </w:num>
+  <w:num w:numId="4">
+    <w:abstractNumId w:val="8"/>
+  </w:num>
+  <w:num w:numId="5">
+    <w:abstractNumId w:val="12"/>
+  </w:num>
+  <w:num w:numId="6">
+    <w:abstractNumId w:val="3"/>
+  </w:num>
+  <w:num w:numId="7">
+    <w:abstractNumId w:val="7"/>
+  </w:num>
+  <w:num w:numId="8">
+    <w:abstractNumId w:val="2"/>
+  </w:num>
+  <w:num w:numId="9">
+    <w:abstractNumId w:val="9"/>
+  </w:num>
+  <w:num w:numId="10">
+    <w:abstractNumId w:val="18"/>
+  </w:num>
+  <w:num w:numId="11">
+    <w:abstractNumId w:val="4"/>
+  </w:num>
+  <w:num w:numId="12">
+    <w:abstractNumId w:val="11"/>
+  </w:num>
+  <w:num w:numId="13">
+    <w:abstractNumId w:val="10"/>
+  </w:num>
+  <w:num w:numId="14">
     <w:abstractNumId w:val="16"/>
   </w:num>
-  <w:num w:numId="2">
-    <w:abstractNumId w:val="4"/>
-  </w:num>
-  <w:num w:numId="3">
+  <w:num w:numId="15">
     <w:abstractNumId w:val="13"/>
   </w:num>
-  <w:num w:numId="4">
-    <w:abstractNumId w:val="7"/>
+  <w:num w:numId="16">
+    <w:abstractNumId w:val="14"/>
   </w:num>
-  <w:num w:numId="5">
-    <w:abstractNumId w:val="11"/>
+  <w:num w:numId="17">
+    <w:abstractNumId w:val="14"/>
   </w:num>
-  <w:num w:numId="6">
-    <w:abstractNumId w:val="2"/>
+  <w:num w:numId="18">
+    <w:abstractNumId w:val="14"/>
   </w:num>
-  <w:num w:numId="7">
+  <w:num w:numId="19">
     <w:abstractNumId w:val="6"/>
   </w:num>
-  <w:num w:numId="8">
+  <w:num w:numId="20">
     <w:abstractNumId w:val="1"/>
   </w:num>
-  <w:num w:numId="9">
-    <w:abstractNumId w:val="8"/>
-  </w:num>
-  <w:num w:numId="10">
-    <w:abstractNumId w:val="17"/>
-  </w:num>
-  <w:num w:numId="11">
-    <w:abstractNumId w:val="3"/>
-  </w:num>
-  <w:num w:numId="12">
-    <w:abstractNumId w:val="10"/>
-  </w:num>
-  <w:num w:numId="13">
-    <w:abstractNumId w:val="9"/>
-  </w:num>
-  <w:num w:numId="14">
+  <w:num w:numId="21">
     <w:abstractNumId w:val="15"/>
   </w:num>
-  <w:num w:numId="15">
-    <w:abstractNumId w:val="12"/>
-  </w:num>
-  <w:num w:numId="16">
-    <w:abstractNumId w:val="13"/>
-  </w:num>
-  <w:num w:numId="17">
-    <w:abstractNumId w:val="13"/>
-  </w:num>
-  <w:num w:numId="18">
-    <w:abstractNumId w:val="13"/>
-  </w:num>
-  <w:num w:numId="19">
-    <w:abstractNumId w:val="5"/>
-  </w:num>
-  <w:num w:numId="20">
+  <w:num w:numId="22">
     <w:abstractNumId w:val="0"/>
-  </w:num>
-  <w:num w:numId="21">
-    <w:abstractNumId w:val="14"/>
   </w:num>
 </w:numbering>
 </file>
@@ -19671,9 +20048,9 @@
       <w:szCs w:val="24"/>
     </w:rPr>
   </w:style>
-  <w:style w:type="character" w:customStyle="1" w:styleId="EmailStyle51">
-    <w:name w:val="EmailStyle511"/>
-    <w:aliases w:val="EmailStyle511"/>
+  <w:style w:type="character" w:customStyle="1" w:styleId="EmailStyle511">
+    <w:name w:val="EmailStyle51"/>
+    <w:aliases w:val="EmailStyle51"/>
     <w:basedOn w:val="DefaultParagraphFont"/>
     <w:semiHidden/>
     <w:personal/>
@@ -20658,7 +21035,7 @@
 </file>
 
 <file path=customXml/itemProps1.xml><?xml version="1.0" encoding="utf-8"?>
-<ds:datastoreItem xmlns:ds="http://schemas.openxmlformats.org/officeDocument/2006/customXml" ds:itemID="{5B2321F6-9B57-428B-8E8A-F5B47CF0F4CC}">
+<ds:datastoreItem xmlns:ds="http://schemas.openxmlformats.org/officeDocument/2006/customXml" ds:itemID="{EA300EE1-220A-4096-85ED-105391532FE8}">
   <ds:schemaRefs>
     <ds:schemaRef ds:uri="http://schemas.openxmlformats.org/officeDocument/2006/bibliography"/>
   </ds:schemaRefs>

</xml_diff>

<commit_message>
Uppdaterat utifrån email av Casper Winsens.
</commit_message>
<xml_diff>
--- a/ServiceInteractions/local/visualisering-remiss/crm/requeststatus/trunk/docs/RIV_Spec_Visualisering_Remiss_Status.docx
+++ b/ServiceInteractions/local/visualisering-remiss/crm/requeststatus/trunk/docs/RIV_Spec_Visualisering_Remiss_Status.docx
@@ -922,8 +922,8 @@
       </w:pPr>
       <w:r>
         <w:pict>
-          <v:shape id="_x0000_s3633" type="#_x0000_t202" style="width:222pt;height:265.1pt;mso-position-horizontal-relative:char;mso-position-vertical-relative:line" o:allowincell="f" fillcolor="#ddd">
-            <v:textbox style="mso-next-textbox:#_x0000_s3633">
+          <v:shape id="_x0000_s3634" type="#_x0000_t202" style="width:222pt;height:265.1pt;mso-position-horizontal-relative:char;mso-position-vertical-relative:line" o:allowincell="f" fillcolor="#ddd">
+            <v:textbox style="mso-next-textbox:#_x0000_s3634">
               <w:txbxContent>
                 <w:p>
                   <w:pPr>
@@ -3345,20 +3345,20 @@
         <w:spacing w:before="480" w:after="240"/>
         <w:ind w:left="567" w:right="1531" w:hanging="567"/>
       </w:pPr>
-      <w:bookmarkStart w:id="10" w:name="_Toc163300580"/>
-      <w:bookmarkStart w:id="11" w:name="_Toc163300886"/>
-      <w:bookmarkStart w:id="12" w:name="_Toc306887347"/>
-      <w:bookmarkStart w:id="13" w:name="_Toc192060812"/>
-      <w:bookmarkStart w:id="14" w:name="_Toc192643289"/>
-      <w:bookmarkStart w:id="15" w:name="_Toc194288021"/>
-      <w:bookmarkStart w:id="16" w:name="_Toc194371845"/>
-      <w:bookmarkStart w:id="17" w:name="_Toc196299284"/>
-      <w:bookmarkStart w:id="18" w:name="_Toc308593785"/>
+      <w:bookmarkStart w:id="10" w:name="_Toc308593785"/>
+      <w:bookmarkStart w:id="11" w:name="_Toc163300580"/>
+      <w:bookmarkStart w:id="12" w:name="_Toc163300886"/>
+      <w:bookmarkStart w:id="13" w:name="_Toc306887347"/>
+      <w:bookmarkStart w:id="14" w:name="_Toc192060812"/>
+      <w:bookmarkStart w:id="15" w:name="_Toc192643289"/>
+      <w:bookmarkStart w:id="16" w:name="_Toc194288021"/>
+      <w:bookmarkStart w:id="17" w:name="_Toc194371845"/>
+      <w:bookmarkStart w:id="18" w:name="_Toc196299284"/>
       <w:r>
         <w:lastRenderedPageBreak/>
         <w:t>Generella regler</w:t>
       </w:r>
-      <w:bookmarkEnd w:id="18"/>
+      <w:bookmarkEnd w:id="10"/>
     </w:p>
     <w:p>
       <w:pPr>
@@ -3368,9 +3368,9 @@
       <w:r>
         <w:t>SLA-krav</w:t>
       </w:r>
-      <w:bookmarkEnd w:id="10"/>
       <w:bookmarkEnd w:id="11"/>
       <w:bookmarkEnd w:id="12"/>
+      <w:bookmarkEnd w:id="13"/>
       <w:bookmarkEnd w:id="19"/>
     </w:p>
     <w:p>
@@ -3717,11 +3717,11 @@
       <w:r>
         <w:t>Informationsflöde</w:t>
       </w:r>
-      <w:bookmarkEnd w:id="13"/>
       <w:bookmarkEnd w:id="14"/>
       <w:bookmarkEnd w:id="15"/>
       <w:bookmarkEnd w:id="16"/>
       <w:bookmarkEnd w:id="17"/>
+      <w:bookmarkEnd w:id="18"/>
       <w:bookmarkEnd w:id="22"/>
     </w:p>
     <w:p>
@@ -3855,11 +3855,11 @@
         <w:ind w:left="1304" w:hanging="1304"/>
       </w:pPr>
       <w:bookmarkStart w:id="23" w:name="_Toc196299285"/>
-      <w:bookmarkStart w:id="24" w:name="_Toc192060813"/>
-      <w:bookmarkStart w:id="25" w:name="_Toc192643290"/>
-      <w:bookmarkStart w:id="26" w:name="_Toc194288022"/>
-      <w:bookmarkStart w:id="27" w:name="_Toc194371846"/>
-      <w:bookmarkStart w:id="28" w:name="_Toc308593789"/>
+      <w:bookmarkStart w:id="24" w:name="_Toc308593789"/>
+      <w:bookmarkStart w:id="25" w:name="_Toc192060813"/>
+      <w:bookmarkStart w:id="26" w:name="_Toc192643290"/>
+      <w:bookmarkStart w:id="27" w:name="_Toc194288022"/>
+      <w:bookmarkStart w:id="28" w:name="_Toc194371846"/>
       <w:r>
         <w:t>Tjänst</w:t>
       </w:r>
@@ -3867,7 +3867,7 @@
       <w:r>
         <w:t>en</w:t>
       </w:r>
-      <w:bookmarkEnd w:id="28"/>
+      <w:bookmarkEnd w:id="24"/>
     </w:p>
     <w:p>
       <w:r>
@@ -3933,10 +3933,10 @@
         <w:t>Informationsöversikt</w:t>
       </w:r>
       <w:bookmarkStart w:id="31" w:name="_Toc100125828"/>
-      <w:bookmarkEnd w:id="24"/>
       <w:bookmarkEnd w:id="25"/>
       <w:bookmarkEnd w:id="26"/>
       <w:bookmarkEnd w:id="27"/>
+      <w:bookmarkEnd w:id="28"/>
       <w:bookmarkEnd w:id="29"/>
       <w:bookmarkEnd w:id="30"/>
     </w:p>
@@ -4197,6 +4197,12 @@
           </w:tcPr>
           <w:p>
             <w:r>
+              <w:rPr>
+                <w:rFonts w:ascii="Times New Roman" w:eastAsia="Times New Roman" w:hAnsi="Times New Roman" w:cs="Times New Roman"/>
+                <w:sz w:val="24"/>
+                <w:szCs w:val="20"/>
+                <w:lang w:val="sv-SE" w:eastAsia="sv-SE" w:bidi="ar-SA"/>
+              </w:rPr>
               <w:object w:dxaOrig="14175" w:dyaOrig="4950">
                 <v:shapetype id="_x0000_t75" coordsize="21600,21600" o:spt="75" o:preferrelative="t" path="m@4@5l@4@11@9@11@9@5xe" filled="f" stroked="f">
                   <v:stroke joinstyle="miter"/>
@@ -4220,7 +4226,7 @@
                 <v:shape id="_x0000_i1026" type="#_x0000_t75" style="width:546.75pt;height:191.25pt" o:ole="">
                   <v:imagedata r:id="rId12" o:title=""/>
                 </v:shape>
-                <o:OLEObject Type="Embed" ProgID="PBrush" ShapeID="_x0000_i1026" DrawAspect="Content" ObjectID="_1382336093" r:id="rId13"/>
+                <o:OLEObject Type="Embed" ProgID="PBrush" ShapeID="_x0000_i1026" DrawAspect="Content" ObjectID="_1382520912" r:id="rId13"/>
               </w:object>
             </w:r>
           </w:p>
@@ -4264,8 +4270,8 @@
         <w:ind w:left="1304" w:hanging="1304"/>
       </w:pPr>
       <w:bookmarkStart w:id="46" w:name="_Toc192643294"/>
-      <w:bookmarkStart w:id="47" w:name="_Toc100125831"/>
-      <w:bookmarkStart w:id="48" w:name="_Toc308593793"/>
+      <w:bookmarkStart w:id="47" w:name="_Toc308593793"/>
+      <w:bookmarkStart w:id="48" w:name="_Toc100125831"/>
       <w:bookmarkEnd w:id="44"/>
       <w:bookmarkEnd w:id="45"/>
       <w:r>
@@ -4273,22 +4279,22 @@
         <w:t>V-DIM Klasser och attribut</w:t>
       </w:r>
       <w:bookmarkEnd w:id="46"/>
-      <w:bookmarkEnd w:id="48"/>
+      <w:bookmarkEnd w:id="47"/>
     </w:p>
     <w:p>
       <w:pPr>
         <w:pStyle w:val="Heading3"/>
         <w:ind w:left="1304" w:hanging="1304"/>
       </w:pPr>
-      <w:bookmarkStart w:id="49" w:name="_Toc192643296"/>
-      <w:bookmarkStart w:id="50" w:name="_Toc192656390"/>
-      <w:bookmarkStart w:id="51" w:name="_Toc192060820"/>
-      <w:bookmarkStart w:id="52" w:name="_Toc192643300"/>
-      <w:bookmarkStart w:id="53" w:name="_Toc308593794"/>
+      <w:bookmarkStart w:id="49" w:name="_Toc308593794"/>
+      <w:bookmarkStart w:id="50" w:name="_Toc192643296"/>
+      <w:bookmarkStart w:id="51" w:name="_Toc192656390"/>
+      <w:bookmarkStart w:id="52" w:name="_Toc192060820"/>
+      <w:bookmarkStart w:id="53" w:name="_Toc192643300"/>
       <w:r>
         <w:t>Request</w:t>
       </w:r>
-      <w:bookmarkEnd w:id="53"/>
+      <w:bookmarkEnd w:id="49"/>
     </w:p>
     <w:p>
       <w:pPr>
@@ -8478,8 +8484,8 @@
         <w:ind w:left="1304" w:hanging="1304"/>
       </w:pPr>
       <w:bookmarkStart w:id="54" w:name="_Toc308593795"/>
-      <w:bookmarkEnd w:id="49"/>
       <w:bookmarkEnd w:id="50"/>
+      <w:bookmarkEnd w:id="51"/>
       <w:r>
         <w:t>SubjectOfCare</w:t>
       </w:r>
@@ -9688,8 +9694,8 @@
         <w:ind w:left="1304" w:hanging="1304"/>
       </w:pPr>
       <w:bookmarkStart w:id="55" w:name="_Toc192060823"/>
-      <w:bookmarkEnd w:id="51"/>
       <w:bookmarkEnd w:id="52"/>
+      <w:bookmarkEnd w:id="53"/>
     </w:p>
     <w:p>
       <w:pPr>
@@ -10645,7 +10651,7 @@
         <w:lastRenderedPageBreak/>
         <w:t>Termer och definitioner</w:t>
       </w:r>
-      <w:bookmarkEnd w:id="47"/>
+      <w:bookmarkEnd w:id="48"/>
       <w:bookmarkEnd w:id="55"/>
       <w:bookmarkEnd w:id="59"/>
       <w:bookmarkEnd w:id="60"/>
@@ -11231,13 +11237,13 @@
       <w:bookmarkStart w:id="68" w:name="_Toc194206359"/>
       <w:bookmarkStart w:id="69" w:name="_Toc194206679"/>
       <w:bookmarkStart w:id="70" w:name="_Toc194721692"/>
-      <w:bookmarkStart w:id="71" w:name="_Toc139439949"/>
-      <w:bookmarkStart w:id="72" w:name="_Toc144289533"/>
-      <w:bookmarkStart w:id="73" w:name="_Toc162011539"/>
-      <w:bookmarkStart w:id="74" w:name="_Toc100125833"/>
-      <w:bookmarkStart w:id="75" w:name="_Toc116886648"/>
-      <w:bookmarkStart w:id="76" w:name="_Toc148522907"/>
-      <w:bookmarkStart w:id="77" w:name="_Toc308593800"/>
+      <w:bookmarkStart w:id="71" w:name="_Toc308593800"/>
+      <w:bookmarkStart w:id="72" w:name="_Toc139439949"/>
+      <w:bookmarkStart w:id="73" w:name="_Toc144289533"/>
+      <w:bookmarkStart w:id="74" w:name="_Toc162011539"/>
+      <w:bookmarkStart w:id="75" w:name="_Toc100125833"/>
+      <w:bookmarkStart w:id="76" w:name="_Toc116886648"/>
+      <w:bookmarkStart w:id="77" w:name="_Toc148522907"/>
       <w:bookmarkEnd w:id="61"/>
       <w:bookmarkEnd w:id="62"/>
       <w:bookmarkEnd w:id="63"/>
@@ -11251,7 +11257,7 @@
       <w:bookmarkEnd w:id="68"/>
       <w:bookmarkEnd w:id="69"/>
       <w:bookmarkEnd w:id="70"/>
-      <w:bookmarkEnd w:id="77"/>
+      <w:bookmarkEnd w:id="71"/>
     </w:p>
     <w:p>
       <w:pPr>
@@ -11988,6 +11994,42 @@
               <w:t>Används</w:t>
             </w:r>
             <w:proofErr w:type="spellEnd"/>
+            <w:r>
+              <w:rPr>
+                <w:rFonts w:ascii="Arial" w:hAnsi="Arial" w:cs="Arial"/>
+                <w:sz w:val="16"/>
+                <w:szCs w:val="16"/>
+              </w:rPr>
+              <w:t xml:space="preserve"> </w:t>
+            </w:r>
+            <w:proofErr w:type="spellStart"/>
+            <w:r>
+              <w:rPr>
+                <w:rFonts w:ascii="Arial" w:hAnsi="Arial" w:cs="Arial"/>
+                <w:sz w:val="16"/>
+                <w:szCs w:val="16"/>
+              </w:rPr>
+              <w:t>av</w:t>
+            </w:r>
+            <w:proofErr w:type="spellEnd"/>
+            <w:r>
+              <w:rPr>
+                <w:rFonts w:ascii="Arial" w:hAnsi="Arial" w:cs="Arial"/>
+                <w:sz w:val="16"/>
+                <w:szCs w:val="16"/>
+              </w:rPr>
+              <w:t xml:space="preserve"> </w:t>
+            </w:r>
+            <w:proofErr w:type="spellStart"/>
+            <w:r>
+              <w:rPr>
+                <w:rFonts w:ascii="Arial" w:hAnsi="Arial" w:cs="Arial"/>
+                <w:sz w:val="16"/>
+                <w:szCs w:val="16"/>
+              </w:rPr>
+              <w:t>framställantyp</w:t>
+            </w:r>
+            <w:proofErr w:type="spellEnd"/>
           </w:p>
         </w:tc>
         <w:tc>
@@ -12066,16 +12108,6 @@
                 <w:szCs w:val="16"/>
               </w:rPr>
             </w:pPr>
-            <w:proofErr w:type="spellStart"/>
-            <w:r>
-              <w:rPr>
-                <w:rFonts w:ascii="Arial" w:hAnsi="Arial" w:cs="Arial"/>
-                <w:sz w:val="16"/>
-                <w:szCs w:val="16"/>
-              </w:rPr>
-              <w:t>Nej</w:t>
-            </w:r>
-            <w:proofErr w:type="spellEnd"/>
           </w:p>
         </w:tc>
         <w:tc>
@@ -12150,22 +12182,69 @@
               <w:spacing w:after="0"/>
               <w:rPr>
                 <w:rFonts w:ascii="Arial" w:hAnsi="Arial" w:cs="Arial"/>
+                <w:b/>
                 <w:sz w:val="16"/>
                 <w:szCs w:val="16"/>
-                <w:highlight w:val="yellow"/>
-              </w:rPr>
-            </w:pPr>
-            <w:proofErr w:type="spellStart"/>
-            <w:r>
-              <w:rPr>
-                <w:rFonts w:ascii="Arial" w:hAnsi="Arial" w:cs="Arial"/>
+              </w:rPr>
+            </w:pPr>
+            <w:r>
+              <w:rPr>
+                <w:rFonts w:ascii="Arial" w:hAnsi="Arial" w:cs="Arial"/>
+                <w:b/>
                 <w:sz w:val="16"/>
                 <w:szCs w:val="16"/>
-                <w:highlight w:val="yellow"/>
+              </w:rPr>
+              <w:t>1=</w:t>
+            </w:r>
+            <w:proofErr w:type="spellStart"/>
+            <w:r>
+              <w:rPr>
+                <w:rFonts w:ascii="Arial" w:hAnsi="Arial" w:cs="Arial"/>
+                <w:b/>
+                <w:sz w:val="16"/>
+                <w:szCs w:val="16"/>
               </w:rPr>
               <w:t>Ja</w:t>
             </w:r>
             <w:proofErr w:type="spellEnd"/>
+            <w:r>
+              <w:rPr>
+                <w:rFonts w:ascii="Arial" w:hAnsi="Arial" w:cs="Arial"/>
+                <w:b/>
+                <w:sz w:val="16"/>
+                <w:szCs w:val="16"/>
+              </w:rPr>
+              <w:t xml:space="preserve">, </w:t>
+            </w:r>
+            <w:r>
+              <w:rPr>
+                <w:rFonts w:ascii="Arial" w:hAnsi="Arial" w:cs="Arial"/>
+                <w:b/>
+                <w:sz w:val="16"/>
+                <w:szCs w:val="16"/>
+              </w:rPr>
+              <w:t>4=</w:t>
+            </w:r>
+            <w:proofErr w:type="spellStart"/>
+            <w:r>
+              <w:rPr>
+                <w:rFonts w:ascii="Arial" w:hAnsi="Arial" w:cs="Arial"/>
+                <w:b/>
+                <w:sz w:val="16"/>
+                <w:szCs w:val="16"/>
+              </w:rPr>
+              <w:t>Ja</w:t>
+            </w:r>
+            <w:proofErr w:type="spellEnd"/>
+            <w:r>
+              <w:rPr>
+                <w:rFonts w:ascii="Arial" w:hAnsi="Arial" w:cs="Arial"/>
+                <w:b/>
+                <w:sz w:val="16"/>
+                <w:szCs w:val="16"/>
+              </w:rPr>
+              <w:t>,</w:t>
+            </w:r>
           </w:p>
         </w:tc>
         <w:tc>
@@ -12184,7 +12263,6 @@
                 <w:bCs/>
                 <w:sz w:val="16"/>
                 <w:szCs w:val="16"/>
-                <w:highlight w:val="yellow"/>
               </w:rPr>
             </w:pPr>
             <w:proofErr w:type="spellStart"/>
@@ -12193,7 +12271,6 @@
                 <w:rFonts w:ascii="Arial" w:hAnsi="Arial" w:cs="Arial"/>
                 <w:sz w:val="16"/>
                 <w:szCs w:val="16"/>
-                <w:highlight w:val="yellow"/>
               </w:rPr>
               <w:t>Skickad</w:t>
             </w:r>
@@ -12214,7 +12291,6 @@
                 <w:rFonts w:ascii="Arial" w:hAnsi="Arial" w:cs="Arial"/>
                 <w:sz w:val="16"/>
                 <w:szCs w:val="16"/>
-                <w:highlight w:val="yellow"/>
                 <w:lang w:val="sv-SE"/>
               </w:rPr>
             </w:pPr>
@@ -12223,7 +12299,6 @@
                 <w:rFonts w:ascii="Arial" w:hAnsi="Arial" w:cs="Arial"/>
                 <w:sz w:val="16"/>
                 <w:szCs w:val="16"/>
-                <w:highlight w:val="yellow"/>
                 <w:lang w:val="sv-SE"/>
               </w:rPr>
               <w:t>Avsändaren har tillgängliggjort remissen för</w:t>
@@ -12239,7 +12314,6 @@
                 <w:rFonts w:ascii="Arial" w:hAnsi="Arial" w:cs="Arial"/>
                 <w:sz w:val="16"/>
                 <w:szCs w:val="16"/>
-                <w:highlight w:val="yellow"/>
                 <w:lang w:val="sv-SE"/>
               </w:rPr>
             </w:pPr>
@@ -12248,7 +12322,6 @@
                 <w:rFonts w:ascii="Arial" w:hAnsi="Arial" w:cs="Arial"/>
                 <w:sz w:val="16"/>
                 <w:szCs w:val="16"/>
-                <w:highlight w:val="yellow"/>
                 <w:lang w:val="sv-SE"/>
               </w:rPr>
               <w:t>remissmottagaren.</w:t>
@@ -12269,18 +12342,27 @@
               <w:spacing w:after="0"/>
               <w:rPr>
                 <w:rFonts w:ascii="Arial" w:hAnsi="Arial" w:cs="Arial"/>
+                <w:b/>
                 <w:sz w:val="16"/>
                 <w:szCs w:val="16"/>
-                <w:highlight w:val="yellow"/>
-              </w:rPr>
-            </w:pPr>
-            <w:proofErr w:type="spellStart"/>
-            <w:r>
-              <w:rPr>
-                <w:rFonts w:ascii="Arial" w:hAnsi="Arial" w:cs="Arial"/>
+              </w:rPr>
+            </w:pPr>
+            <w:r>
+              <w:rPr>
+                <w:rFonts w:ascii="Arial" w:hAnsi="Arial" w:cs="Arial"/>
+                <w:b/>
                 <w:sz w:val="16"/>
                 <w:szCs w:val="16"/>
-                <w:highlight w:val="yellow"/>
+              </w:rPr>
+              <w:t>4=</w:t>
+            </w:r>
+            <w:proofErr w:type="spellStart"/>
+            <w:r>
+              <w:rPr>
+                <w:rFonts w:ascii="Arial" w:hAnsi="Arial" w:cs="Arial"/>
+                <w:b/>
+                <w:sz w:val="16"/>
+                <w:szCs w:val="16"/>
               </w:rPr>
               <w:t>Ja</w:t>
             </w:r>
@@ -12303,7 +12385,6 @@
                 <w:bCs/>
                 <w:sz w:val="16"/>
                 <w:szCs w:val="16"/>
-                <w:highlight w:val="yellow"/>
               </w:rPr>
             </w:pPr>
             <w:proofErr w:type="spellStart"/>
@@ -12312,7 +12393,6 @@
                 <w:rFonts w:ascii="Arial" w:hAnsi="Arial" w:cs="Arial"/>
                 <w:sz w:val="16"/>
                 <w:szCs w:val="16"/>
-                <w:highlight w:val="yellow"/>
               </w:rPr>
               <w:t>Mottagen</w:t>
             </w:r>
@@ -12333,7 +12413,6 @@
                 <w:rFonts w:ascii="Arial" w:hAnsi="Arial" w:cs="Arial"/>
                 <w:sz w:val="16"/>
                 <w:szCs w:val="16"/>
-                <w:highlight w:val="yellow"/>
                 <w:lang w:val="sv-SE"/>
               </w:rPr>
             </w:pPr>
@@ -12342,7 +12421,6 @@
                 <w:rFonts w:ascii="Arial" w:hAnsi="Arial" w:cs="Arial"/>
                 <w:sz w:val="16"/>
                 <w:szCs w:val="16"/>
-                <w:highlight w:val="yellow"/>
                 <w:lang w:val="sv-SE"/>
               </w:rPr>
               <w:t>Remissmottagaren har tagit del av remissen.</w:t>
@@ -12363,18 +12441,27 @@
               <w:spacing w:after="0"/>
               <w:rPr>
                 <w:rFonts w:ascii="Arial" w:hAnsi="Arial" w:cs="Arial"/>
+                <w:b/>
                 <w:sz w:val="16"/>
                 <w:szCs w:val="16"/>
-                <w:highlight w:val="yellow"/>
-              </w:rPr>
-            </w:pPr>
-            <w:proofErr w:type="spellStart"/>
-            <w:r>
-              <w:rPr>
-                <w:rFonts w:ascii="Arial" w:hAnsi="Arial" w:cs="Arial"/>
+              </w:rPr>
+            </w:pPr>
+            <w:r>
+              <w:rPr>
+                <w:rFonts w:ascii="Arial" w:hAnsi="Arial" w:cs="Arial"/>
+                <w:b/>
                 <w:sz w:val="16"/>
                 <w:szCs w:val="16"/>
-                <w:highlight w:val="yellow"/>
+              </w:rPr>
+              <w:t>4=</w:t>
+            </w:r>
+            <w:proofErr w:type="spellStart"/>
+            <w:r>
+              <w:rPr>
+                <w:rFonts w:ascii="Arial" w:hAnsi="Arial" w:cs="Arial"/>
+                <w:b/>
+                <w:sz w:val="16"/>
+                <w:szCs w:val="16"/>
               </w:rPr>
               <w:t>Ja</w:t>
             </w:r>
@@ -12397,7 +12484,6 @@
                 <w:bCs/>
                 <w:sz w:val="16"/>
                 <w:szCs w:val="16"/>
-                <w:highlight w:val="yellow"/>
               </w:rPr>
             </w:pPr>
             <w:proofErr w:type="spellStart"/>
@@ -12406,7 +12492,6 @@
                 <w:rFonts w:ascii="Arial" w:hAnsi="Arial" w:cs="Arial"/>
                 <w:sz w:val="16"/>
                 <w:szCs w:val="16"/>
-                <w:highlight w:val="yellow"/>
               </w:rPr>
               <w:t>Avvisad</w:t>
             </w:r>
@@ -12429,7 +12514,6 @@
                 <w:bCs/>
                 <w:sz w:val="16"/>
                 <w:szCs w:val="16"/>
-                <w:highlight w:val="yellow"/>
                 <w:lang w:val="sv-SE"/>
               </w:rPr>
             </w:pPr>
@@ -12438,7 +12522,6 @@
                 <w:rFonts w:ascii="Arial" w:hAnsi="Arial" w:cs="Arial"/>
                 <w:sz w:val="16"/>
                 <w:szCs w:val="16"/>
-                <w:highlight w:val="yellow"/>
                 <w:lang w:val="sv-SE"/>
               </w:rPr>
               <w:t>Remissmottagaren har beslutat att avslå remissen av administrativa skäl.</w:t>
@@ -12463,16 +12546,6 @@
                 <w:szCs w:val="16"/>
               </w:rPr>
             </w:pPr>
-            <w:proofErr w:type="spellStart"/>
-            <w:r>
-              <w:rPr>
-                <w:rFonts w:ascii="Arial" w:hAnsi="Arial" w:cs="Arial"/>
-                <w:sz w:val="16"/>
-                <w:szCs w:val="16"/>
-              </w:rPr>
-              <w:t>Nej</w:t>
-            </w:r>
-            <w:proofErr w:type="spellEnd"/>
           </w:p>
         </w:tc>
         <w:tc>
@@ -12649,16 +12722,6 @@
                 <w:szCs w:val="16"/>
               </w:rPr>
             </w:pPr>
-            <w:proofErr w:type="spellStart"/>
-            <w:r>
-              <w:rPr>
-                <w:rFonts w:ascii="Arial" w:hAnsi="Arial" w:cs="Arial"/>
-                <w:sz w:val="16"/>
-                <w:szCs w:val="16"/>
-              </w:rPr>
-              <w:t>Nej</w:t>
-            </w:r>
-            <w:proofErr w:type="spellEnd"/>
           </w:p>
         </w:tc>
         <w:tc>
@@ -12798,17 +12861,6 @@
                 <w:szCs w:val="16"/>
               </w:rPr>
             </w:pPr>
-            <w:proofErr w:type="spellStart"/>
-            <w:r>
-              <w:rPr>
-                <w:rFonts w:ascii="Arial" w:hAnsi="Arial" w:cs="Arial"/>
-                <w:sz w:val="16"/>
-                <w:szCs w:val="16"/>
-              </w:rPr>
-              <w:lastRenderedPageBreak/>
-              <w:t>Nej</w:t>
-            </w:r>
-            <w:proofErr w:type="spellEnd"/>
           </w:p>
         </w:tc>
         <w:tc>
@@ -12908,16 +12960,6 @@
                 <w:szCs w:val="16"/>
               </w:rPr>
             </w:pPr>
-            <w:proofErr w:type="spellStart"/>
-            <w:r>
-              <w:rPr>
-                <w:rFonts w:ascii="Arial" w:hAnsi="Arial" w:cs="Arial"/>
-                <w:sz w:val="16"/>
-                <w:szCs w:val="16"/>
-              </w:rPr>
-              <w:t>Nej</w:t>
-            </w:r>
-            <w:proofErr w:type="spellEnd"/>
           </w:p>
         </w:tc>
         <w:tc>
@@ -12995,15 +13037,6 @@
                 <w:lang w:val="sv-SE"/>
               </w:rPr>
             </w:pPr>
-            <w:r>
-              <w:rPr>
-                <w:rFonts w:ascii="Arial" w:hAnsi="Arial" w:cs="Arial"/>
-                <w:sz w:val="16"/>
-                <w:szCs w:val="16"/>
-                <w:lang w:val="sv-SE"/>
-              </w:rPr>
-              <w:t>Nej</w:t>
-            </w:r>
           </w:p>
         </w:tc>
         <w:tc>
@@ -13161,18 +13194,56 @@
               <w:spacing w:after="0"/>
               <w:rPr>
                 <w:rFonts w:ascii="Arial" w:hAnsi="Arial" w:cs="Arial"/>
+                <w:b/>
                 <w:sz w:val="16"/>
                 <w:szCs w:val="16"/>
-                <w:highlight w:val="yellow"/>
-              </w:rPr>
-            </w:pPr>
-            <w:proofErr w:type="spellStart"/>
-            <w:r>
-              <w:rPr>
-                <w:rFonts w:ascii="Arial" w:hAnsi="Arial" w:cs="Arial"/>
+              </w:rPr>
+            </w:pPr>
+            <w:r>
+              <w:rPr>
+                <w:rFonts w:ascii="Arial" w:hAnsi="Arial" w:cs="Arial"/>
+                <w:b/>
                 <w:sz w:val="16"/>
                 <w:szCs w:val="16"/>
-                <w:highlight w:val="yellow"/>
+              </w:rPr>
+              <w:t>1=</w:t>
+            </w:r>
+            <w:proofErr w:type="spellStart"/>
+            <w:r>
+              <w:rPr>
+                <w:rFonts w:ascii="Arial" w:hAnsi="Arial" w:cs="Arial"/>
+                <w:b/>
+                <w:sz w:val="16"/>
+                <w:szCs w:val="16"/>
+              </w:rPr>
+              <w:t>Ja</w:t>
+            </w:r>
+            <w:proofErr w:type="spellEnd"/>
+            <w:r>
+              <w:rPr>
+                <w:rFonts w:ascii="Arial" w:hAnsi="Arial" w:cs="Arial"/>
+                <w:b/>
+                <w:sz w:val="16"/>
+                <w:szCs w:val="16"/>
+              </w:rPr>
+              <w:t xml:space="preserve">, </w:t>
+            </w:r>
+            <w:r>
+              <w:rPr>
+                <w:rFonts w:ascii="Arial" w:hAnsi="Arial" w:cs="Arial"/>
+                <w:b/>
+                <w:sz w:val="16"/>
+                <w:szCs w:val="16"/>
+              </w:rPr>
+              <w:t>4=</w:t>
+            </w:r>
+            <w:proofErr w:type="spellStart"/>
+            <w:r>
+              <w:rPr>
+                <w:rFonts w:ascii="Arial" w:hAnsi="Arial" w:cs="Arial"/>
+                <w:b/>
+                <w:sz w:val="16"/>
+                <w:szCs w:val="16"/>
               </w:rPr>
               <w:t>Ja</w:t>
             </w:r>
@@ -13193,7 +13264,6 @@
                 <w:rFonts w:ascii="Arial" w:hAnsi="Arial" w:cs="Arial"/>
                 <w:sz w:val="16"/>
                 <w:szCs w:val="16"/>
-                <w:highlight w:val="yellow"/>
               </w:rPr>
             </w:pPr>
             <w:proofErr w:type="spellStart"/>
@@ -13202,7 +13272,6 @@
                 <w:rFonts w:ascii="Arial" w:hAnsi="Arial" w:cs="Arial"/>
                 <w:sz w:val="16"/>
                 <w:szCs w:val="16"/>
-                <w:highlight w:val="yellow"/>
               </w:rPr>
               <w:t>Satt</w:t>
             </w:r>
@@ -13212,7 +13281,6 @@
                 <w:rFonts w:ascii="Arial" w:hAnsi="Arial" w:cs="Arial"/>
                 <w:sz w:val="16"/>
                 <w:szCs w:val="16"/>
-                <w:highlight w:val="yellow"/>
               </w:rPr>
               <w:t xml:space="preserve"> </w:t>
             </w:r>
@@ -13222,7 +13290,6 @@
                 <w:rFonts w:ascii="Arial" w:hAnsi="Arial" w:cs="Arial"/>
                 <w:sz w:val="16"/>
                 <w:szCs w:val="16"/>
-                <w:highlight w:val="yellow"/>
               </w:rPr>
               <w:t>på</w:t>
             </w:r>
@@ -13232,7 +13299,6 @@
                 <w:rFonts w:ascii="Arial" w:hAnsi="Arial" w:cs="Arial"/>
                 <w:sz w:val="16"/>
                 <w:szCs w:val="16"/>
-                <w:highlight w:val="yellow"/>
               </w:rPr>
               <w:t xml:space="preserve"> </w:t>
             </w:r>
@@ -13242,7 +13308,6 @@
                 <w:rFonts w:ascii="Arial" w:hAnsi="Arial" w:cs="Arial"/>
                 <w:sz w:val="16"/>
                 <w:szCs w:val="16"/>
-                <w:highlight w:val="yellow"/>
               </w:rPr>
               <w:t>väntelista</w:t>
             </w:r>
@@ -13263,7 +13328,6 @@
                 <w:rFonts w:ascii="Arial" w:hAnsi="Arial" w:cs="Arial"/>
                 <w:sz w:val="16"/>
                 <w:szCs w:val="16"/>
-                <w:highlight w:val="yellow"/>
                 <w:lang w:val="sv-SE"/>
               </w:rPr>
             </w:pPr>
@@ -13272,7 +13336,6 @@
                 <w:rFonts w:ascii="Arial" w:hAnsi="Arial" w:cs="Arial"/>
                 <w:sz w:val="16"/>
                 <w:szCs w:val="16"/>
-                <w:highlight w:val="yellow"/>
                 <w:lang w:val="sv-SE"/>
               </w:rPr>
               <w:t>Patienten är utifrån den medicinska bedömningen</w:t>
@@ -13282,7 +13345,6 @@
                 <w:rFonts w:ascii="Arial" w:hAnsi="Arial" w:cs="Arial"/>
                 <w:sz w:val="16"/>
                 <w:szCs w:val="16"/>
-                <w:highlight w:val="yellow"/>
                 <w:lang w:val="sv-SE"/>
               </w:rPr>
               <w:t xml:space="preserve"> </w:t>
@@ -13292,7 +13354,6 @@
                 <w:rFonts w:ascii="Arial" w:hAnsi="Arial" w:cs="Arial"/>
                 <w:sz w:val="16"/>
                 <w:szCs w:val="16"/>
-                <w:highlight w:val="yellow"/>
                 <w:lang w:val="sv-SE"/>
               </w:rPr>
               <w:t>uppsatt på väntelista.</w:t>
@@ -13313,18 +13374,38 @@
               <w:spacing w:after="0"/>
               <w:rPr>
                 <w:rFonts w:ascii="Arial" w:hAnsi="Arial" w:cs="Arial"/>
+                <w:b/>
                 <w:sz w:val="16"/>
                 <w:szCs w:val="16"/>
-                <w:highlight w:val="yellow"/>
-                <w:lang w:val="sv-SE"/>
-              </w:rPr>
-            </w:pPr>
-            <w:r>
-              <w:rPr>
-                <w:rFonts w:ascii="Arial" w:hAnsi="Arial" w:cs="Arial"/>
+                <w:lang w:val="sv-SE"/>
+              </w:rPr>
+            </w:pPr>
+            <w:r>
+              <w:rPr>
+                <w:rFonts w:ascii="Arial" w:hAnsi="Arial" w:cs="Arial"/>
+                <w:b/>
                 <w:sz w:val="16"/>
                 <w:szCs w:val="16"/>
-                <w:highlight w:val="yellow"/>
+                <w:lang w:val="sv-SE"/>
+              </w:rPr>
+              <w:t xml:space="preserve">1=Ja, </w:t>
+            </w:r>
+            <w:r>
+              <w:rPr>
+                <w:rFonts w:ascii="Arial" w:hAnsi="Arial" w:cs="Arial"/>
+                <w:b/>
+                <w:sz w:val="16"/>
+                <w:szCs w:val="16"/>
+                <w:lang w:val="sv-SE"/>
+              </w:rPr>
+              <w:t>4=</w:t>
+            </w:r>
+            <w:r>
+              <w:rPr>
+                <w:rFonts w:ascii="Arial" w:hAnsi="Arial" w:cs="Arial"/>
+                <w:b/>
+                <w:sz w:val="16"/>
+                <w:szCs w:val="16"/>
                 <w:lang w:val="sv-SE"/>
               </w:rPr>
               <w:t>Ja</w:t>
@@ -13345,7 +13426,6 @@
                 <w:rFonts w:ascii="Arial" w:hAnsi="Arial" w:cs="Arial"/>
                 <w:sz w:val="16"/>
                 <w:szCs w:val="16"/>
-                <w:highlight w:val="yellow"/>
               </w:rPr>
             </w:pPr>
             <w:proofErr w:type="spellStart"/>
@@ -13354,7 +13434,6 @@
                 <w:rFonts w:ascii="Arial" w:hAnsi="Arial" w:cs="Arial"/>
                 <w:sz w:val="16"/>
                 <w:szCs w:val="16"/>
-                <w:highlight w:val="yellow"/>
               </w:rPr>
               <w:t>Första</w:t>
             </w:r>
@@ -13364,7 +13443,6 @@
                 <w:rFonts w:ascii="Arial" w:hAnsi="Arial" w:cs="Arial"/>
                 <w:sz w:val="16"/>
                 <w:szCs w:val="16"/>
-                <w:highlight w:val="yellow"/>
               </w:rPr>
               <w:t xml:space="preserve"> </w:t>
             </w:r>
@@ -13374,7 +13452,6 @@
                 <w:rFonts w:ascii="Arial" w:hAnsi="Arial" w:cs="Arial"/>
                 <w:sz w:val="16"/>
                 <w:szCs w:val="16"/>
-                <w:highlight w:val="yellow"/>
               </w:rPr>
               <w:t>vårdkontakt</w:t>
             </w:r>
@@ -13384,7 +13461,6 @@
                 <w:rFonts w:ascii="Arial" w:hAnsi="Arial" w:cs="Arial"/>
                 <w:sz w:val="16"/>
                 <w:szCs w:val="16"/>
-                <w:highlight w:val="yellow"/>
               </w:rPr>
               <w:t xml:space="preserve"> </w:t>
             </w:r>
@@ -13394,7 +13470,6 @@
                 <w:rFonts w:ascii="Arial" w:hAnsi="Arial" w:cs="Arial"/>
                 <w:sz w:val="16"/>
                 <w:szCs w:val="16"/>
-                <w:highlight w:val="yellow"/>
               </w:rPr>
               <w:t>bokad</w:t>
             </w:r>
@@ -13415,7 +13490,6 @@
                 <w:rFonts w:ascii="Arial" w:hAnsi="Arial" w:cs="Arial"/>
                 <w:sz w:val="16"/>
                 <w:szCs w:val="16"/>
-                <w:highlight w:val="yellow"/>
                 <w:lang w:val="sv-SE"/>
               </w:rPr>
             </w:pPr>
@@ -13424,7 +13498,6 @@
                 <w:rFonts w:ascii="Arial" w:hAnsi="Arial" w:cs="Arial"/>
                 <w:sz w:val="16"/>
                 <w:szCs w:val="16"/>
-                <w:highlight w:val="yellow"/>
                 <w:lang w:val="sv-SE"/>
               </w:rPr>
               <w:t>Patienten är bokad för ett öppenvårdsbesök eller för</w:t>
@@ -13440,7 +13513,6 @@
                 <w:rFonts w:ascii="Arial" w:hAnsi="Arial" w:cs="Arial"/>
                 <w:sz w:val="16"/>
                 <w:szCs w:val="16"/>
-                <w:highlight w:val="yellow"/>
               </w:rPr>
             </w:pPr>
             <w:proofErr w:type="spellStart"/>
@@ -13449,7 +13521,6 @@
                 <w:rFonts w:ascii="Arial" w:hAnsi="Arial" w:cs="Arial"/>
                 <w:sz w:val="16"/>
                 <w:szCs w:val="16"/>
-                <w:highlight w:val="yellow"/>
               </w:rPr>
               <w:t>inskrivning</w:t>
             </w:r>
@@ -13459,7 +13530,6 @@
                 <w:rFonts w:ascii="Arial" w:hAnsi="Arial" w:cs="Arial"/>
                 <w:sz w:val="16"/>
                 <w:szCs w:val="16"/>
-                <w:highlight w:val="yellow"/>
               </w:rPr>
               <w:t>.</w:t>
             </w:r>
@@ -13483,16 +13553,6 @@
                 <w:szCs w:val="16"/>
               </w:rPr>
             </w:pPr>
-            <w:proofErr w:type="spellStart"/>
-            <w:r>
-              <w:rPr>
-                <w:rFonts w:ascii="Arial" w:hAnsi="Arial" w:cs="Arial"/>
-                <w:sz w:val="16"/>
-                <w:szCs w:val="16"/>
-              </w:rPr>
-              <w:t>Nej</w:t>
-            </w:r>
-            <w:proofErr w:type="spellEnd"/>
           </w:p>
         </w:tc>
         <w:tc>
@@ -13624,18 +13684,56 @@
               <w:spacing w:after="0"/>
               <w:rPr>
                 <w:rFonts w:ascii="Arial" w:hAnsi="Arial" w:cs="Arial"/>
+                <w:b/>
                 <w:sz w:val="16"/>
                 <w:szCs w:val="16"/>
-                <w:highlight w:val="yellow"/>
-              </w:rPr>
-            </w:pPr>
-            <w:proofErr w:type="spellStart"/>
-            <w:r>
-              <w:rPr>
-                <w:rFonts w:ascii="Arial" w:hAnsi="Arial" w:cs="Arial"/>
+              </w:rPr>
+            </w:pPr>
+            <w:r>
+              <w:rPr>
+                <w:rFonts w:ascii="Arial" w:hAnsi="Arial" w:cs="Arial"/>
+                <w:b/>
                 <w:sz w:val="16"/>
                 <w:szCs w:val="16"/>
-                <w:highlight w:val="yellow"/>
+              </w:rPr>
+              <w:t>1=</w:t>
+            </w:r>
+            <w:proofErr w:type="spellStart"/>
+            <w:r>
+              <w:rPr>
+                <w:rFonts w:ascii="Arial" w:hAnsi="Arial" w:cs="Arial"/>
+                <w:b/>
+                <w:sz w:val="16"/>
+                <w:szCs w:val="16"/>
+              </w:rPr>
+              <w:t>ja</w:t>
+            </w:r>
+            <w:proofErr w:type="spellEnd"/>
+            <w:r>
+              <w:rPr>
+                <w:rFonts w:ascii="Arial" w:hAnsi="Arial" w:cs="Arial"/>
+                <w:b/>
+                <w:sz w:val="16"/>
+                <w:szCs w:val="16"/>
+              </w:rPr>
+              <w:t xml:space="preserve">, </w:t>
+            </w:r>
+            <w:r>
+              <w:rPr>
+                <w:rFonts w:ascii="Arial" w:hAnsi="Arial" w:cs="Arial"/>
+                <w:b/>
+                <w:sz w:val="16"/>
+                <w:szCs w:val="16"/>
+              </w:rPr>
+              <w:t>4=</w:t>
+            </w:r>
+            <w:proofErr w:type="spellStart"/>
+            <w:r>
+              <w:rPr>
+                <w:rFonts w:ascii="Arial" w:hAnsi="Arial" w:cs="Arial"/>
+                <w:b/>
+                <w:sz w:val="16"/>
+                <w:szCs w:val="16"/>
               </w:rPr>
               <w:t>Ja</w:t>
             </w:r>
@@ -13656,7 +13754,6 @@
                 <w:rFonts w:ascii="Arial" w:hAnsi="Arial" w:cs="Arial"/>
                 <w:sz w:val="16"/>
                 <w:szCs w:val="16"/>
-                <w:highlight w:val="yellow"/>
               </w:rPr>
             </w:pPr>
             <w:proofErr w:type="spellStart"/>
@@ -13665,7 +13762,6 @@
                 <w:rFonts w:ascii="Arial" w:hAnsi="Arial" w:cs="Arial"/>
                 <w:sz w:val="16"/>
                 <w:szCs w:val="16"/>
-                <w:highlight w:val="yellow"/>
               </w:rPr>
               <w:t>Svar</w:t>
             </w:r>
@@ -13675,7 +13771,6 @@
                 <w:rFonts w:ascii="Arial" w:hAnsi="Arial" w:cs="Arial"/>
                 <w:sz w:val="16"/>
                 <w:szCs w:val="16"/>
-                <w:highlight w:val="yellow"/>
               </w:rPr>
               <w:t xml:space="preserve"> </w:t>
             </w:r>
@@ -13685,7 +13780,6 @@
                 <w:rFonts w:ascii="Arial" w:hAnsi="Arial" w:cs="Arial"/>
                 <w:sz w:val="16"/>
                 <w:szCs w:val="16"/>
-                <w:highlight w:val="yellow"/>
               </w:rPr>
               <w:t>skickat</w:t>
             </w:r>
@@ -13706,7 +13800,6 @@
                 <w:rFonts w:ascii="Arial" w:hAnsi="Arial" w:cs="Arial"/>
                 <w:sz w:val="16"/>
                 <w:szCs w:val="16"/>
-                <w:highlight w:val="yellow"/>
                 <w:lang w:val="sv-SE"/>
               </w:rPr>
             </w:pPr>
@@ -13715,7 +13808,6 @@
                 <w:rFonts w:ascii="Arial" w:hAnsi="Arial" w:cs="Arial"/>
                 <w:sz w:val="16"/>
                 <w:szCs w:val="16"/>
-                <w:highlight w:val="yellow"/>
                 <w:lang w:val="sv-SE"/>
               </w:rPr>
               <w:t>Remissvarsansvarig har skapat svar och</w:t>
@@ -13731,7 +13823,6 @@
                 <w:rFonts w:ascii="Arial" w:hAnsi="Arial" w:cs="Arial"/>
                 <w:sz w:val="16"/>
                 <w:szCs w:val="16"/>
-                <w:highlight w:val="yellow"/>
                 <w:lang w:val="sv-SE"/>
               </w:rPr>
             </w:pPr>
@@ -13740,7 +13831,6 @@
                 <w:rFonts w:ascii="Arial" w:hAnsi="Arial" w:cs="Arial"/>
                 <w:sz w:val="16"/>
                 <w:szCs w:val="16"/>
-                <w:highlight w:val="yellow"/>
                 <w:lang w:val="sv-SE"/>
               </w:rPr>
               <w:t>tillgängliggjort det för remissvarsmottagare.</w:t>
@@ -13761,18 +13851,56 @@
               <w:spacing w:after="0"/>
               <w:rPr>
                 <w:rFonts w:ascii="Arial" w:hAnsi="Arial" w:cs="Arial"/>
+                <w:b/>
                 <w:sz w:val="16"/>
                 <w:szCs w:val="16"/>
-                <w:highlight w:val="yellow"/>
-              </w:rPr>
-            </w:pPr>
-            <w:proofErr w:type="spellStart"/>
-            <w:r>
-              <w:rPr>
-                <w:rFonts w:ascii="Arial" w:hAnsi="Arial" w:cs="Arial"/>
+              </w:rPr>
+            </w:pPr>
+            <w:r>
+              <w:rPr>
+                <w:rFonts w:ascii="Arial" w:hAnsi="Arial" w:cs="Arial"/>
+                <w:b/>
                 <w:sz w:val="16"/>
                 <w:szCs w:val="16"/>
-                <w:highlight w:val="yellow"/>
+              </w:rPr>
+              <w:t>1=</w:t>
+            </w:r>
+            <w:proofErr w:type="spellStart"/>
+            <w:r>
+              <w:rPr>
+                <w:rFonts w:ascii="Arial" w:hAnsi="Arial" w:cs="Arial"/>
+                <w:b/>
+                <w:sz w:val="16"/>
+                <w:szCs w:val="16"/>
+              </w:rPr>
+              <w:t>Ja</w:t>
+            </w:r>
+            <w:proofErr w:type="spellEnd"/>
+            <w:r>
+              <w:rPr>
+                <w:rFonts w:ascii="Arial" w:hAnsi="Arial" w:cs="Arial"/>
+                <w:b/>
+                <w:sz w:val="16"/>
+                <w:szCs w:val="16"/>
+              </w:rPr>
+              <w:t xml:space="preserve">, </w:t>
+            </w:r>
+            <w:r>
+              <w:rPr>
+                <w:rFonts w:ascii="Arial" w:hAnsi="Arial" w:cs="Arial"/>
+                <w:b/>
+                <w:sz w:val="16"/>
+                <w:szCs w:val="16"/>
+              </w:rPr>
+              <w:t>4=</w:t>
+            </w:r>
+            <w:proofErr w:type="spellStart"/>
+            <w:r>
+              <w:rPr>
+                <w:rFonts w:ascii="Arial" w:hAnsi="Arial" w:cs="Arial"/>
+                <w:b/>
+                <w:sz w:val="16"/>
+                <w:szCs w:val="16"/>
               </w:rPr>
               <w:t>Ja</w:t>
             </w:r>
@@ -13793,7 +13921,6 @@
                 <w:rFonts w:ascii="Arial" w:hAnsi="Arial" w:cs="Arial"/>
                 <w:sz w:val="16"/>
                 <w:szCs w:val="16"/>
-                <w:highlight w:val="yellow"/>
               </w:rPr>
             </w:pPr>
             <w:proofErr w:type="spellStart"/>
@@ -13802,7 +13929,6 @@
                 <w:rFonts w:ascii="Arial" w:hAnsi="Arial" w:cs="Arial"/>
                 <w:sz w:val="16"/>
                 <w:szCs w:val="16"/>
-                <w:highlight w:val="yellow"/>
               </w:rPr>
               <w:t>Svar</w:t>
             </w:r>
@@ -13812,7 +13938,6 @@
                 <w:rFonts w:ascii="Arial" w:hAnsi="Arial" w:cs="Arial"/>
                 <w:sz w:val="16"/>
                 <w:szCs w:val="16"/>
-                <w:highlight w:val="yellow"/>
               </w:rPr>
               <w:t xml:space="preserve"> </w:t>
             </w:r>
@@ -13822,7 +13947,6 @@
                 <w:rFonts w:ascii="Arial" w:hAnsi="Arial" w:cs="Arial"/>
                 <w:sz w:val="16"/>
                 <w:szCs w:val="16"/>
-                <w:highlight w:val="yellow"/>
               </w:rPr>
               <w:t>mottaget</w:t>
             </w:r>
@@ -13843,7 +13967,6 @@
                 <w:rFonts w:ascii="Arial" w:hAnsi="Arial" w:cs="Arial"/>
                 <w:sz w:val="16"/>
                 <w:szCs w:val="16"/>
-                <w:highlight w:val="yellow"/>
                 <w:lang w:val="sv-SE"/>
               </w:rPr>
             </w:pPr>
@@ -13852,7 +13975,6 @@
                 <w:rFonts w:ascii="Arial" w:hAnsi="Arial" w:cs="Arial"/>
                 <w:sz w:val="16"/>
                 <w:szCs w:val="16"/>
-                <w:highlight w:val="yellow"/>
                 <w:lang w:val="sv-SE"/>
               </w:rPr>
               <w:t>Remissvarsmottagaren har tagit del av svaret.</w:t>
@@ -13877,16 +13999,6 @@
                 <w:szCs w:val="16"/>
               </w:rPr>
             </w:pPr>
-            <w:proofErr w:type="spellStart"/>
-            <w:r>
-              <w:rPr>
-                <w:rFonts w:ascii="Arial" w:hAnsi="Arial" w:cs="Arial"/>
-                <w:sz w:val="16"/>
-                <w:szCs w:val="16"/>
-              </w:rPr>
-              <w:t>Nej</w:t>
-            </w:r>
-            <w:proofErr w:type="spellEnd"/>
           </w:p>
         </w:tc>
         <w:tc>
@@ -14017,16 +14129,6 @@
                 <w:szCs w:val="16"/>
               </w:rPr>
             </w:pPr>
-            <w:proofErr w:type="spellStart"/>
-            <w:r>
-              <w:rPr>
-                <w:rFonts w:ascii="Arial" w:hAnsi="Arial" w:cs="Arial"/>
-                <w:sz w:val="16"/>
-                <w:szCs w:val="16"/>
-              </w:rPr>
-              <w:t>Nej</w:t>
-            </w:r>
-            <w:proofErr w:type="spellEnd"/>
           </w:p>
         </w:tc>
         <w:tc>
@@ -14196,16 +14298,6 @@
                 <w:szCs w:val="16"/>
               </w:rPr>
             </w:pPr>
-            <w:proofErr w:type="spellStart"/>
-            <w:r>
-              <w:rPr>
-                <w:rFonts w:ascii="Arial" w:hAnsi="Arial" w:cs="Arial"/>
-                <w:sz w:val="16"/>
-                <w:szCs w:val="16"/>
-              </w:rPr>
-              <w:t>Nej</w:t>
-            </w:r>
-            <w:proofErr w:type="spellEnd"/>
           </w:p>
         </w:tc>
         <w:tc>
@@ -14972,12 +15064,12 @@
       <w:bookmarkStart w:id="86" w:name="_Toc192643309"/>
       <w:bookmarkStart w:id="87" w:name="_Toc196300068"/>
       <w:bookmarkStart w:id="88" w:name="_Toc308593802"/>
-      <w:bookmarkEnd w:id="71"/>
       <w:bookmarkEnd w:id="72"/>
       <w:bookmarkEnd w:id="73"/>
       <w:bookmarkEnd w:id="74"/>
       <w:bookmarkEnd w:id="75"/>
       <w:bookmarkEnd w:id="76"/>
+      <w:bookmarkEnd w:id="77"/>
       <w:bookmarkEnd w:id="79"/>
       <w:bookmarkEnd w:id="80"/>
       <w:bookmarkEnd w:id="81"/>
@@ -16574,7 +16666,7 @@
               <w:noProof/>
               <w:sz w:val="20"/>
             </w:rPr>
-            <w:t>15</w:t>
+            <w:t>18</w:t>
           </w:r>
           <w:r>
             <w:rPr>
@@ -20048,9 +20140,9 @@
       <w:szCs w:val="24"/>
     </w:rPr>
   </w:style>
-  <w:style w:type="character" w:customStyle="1" w:styleId="EmailStyle511">
-    <w:name w:val="EmailStyle51"/>
-    <w:aliases w:val="EmailStyle51"/>
+  <w:style w:type="character" w:customStyle="1" w:styleId="EmailStyle51">
+    <w:name w:val="EmailStyle511"/>
+    <w:aliases w:val="EmailStyle511"/>
     <w:basedOn w:val="DefaultParagraphFont"/>
     <w:semiHidden/>
     <w:personal/>
@@ -21035,7 +21127,7 @@
 </file>
 
 <file path=customXml/itemProps1.xml><?xml version="1.0" encoding="utf-8"?>
-<ds:datastoreItem xmlns:ds="http://schemas.openxmlformats.org/officeDocument/2006/customXml" ds:itemID="{EA300EE1-220A-4096-85ED-105391532FE8}">
+<ds:datastoreItem xmlns:ds="http://schemas.openxmlformats.org/officeDocument/2006/customXml" ds:itemID="{58DF6E54-5DB8-4F8C-835D-120674B46514}">
   <ds:schemaRefs>
     <ds:schemaRef ds:uri="http://schemas.openxmlformats.org/officeDocument/2006/bibliography"/>
   </ds:schemaRefs>

</xml_diff>

<commit_message>
Uppdaterat ifrån Cambio möte.
</commit_message>
<xml_diff>
--- a/ServiceInteractions/local/visualisering-remiss/crm/requeststatus/trunk/docs/RIV_Spec_Visualisering_Remiss_Status.docx
+++ b/ServiceInteractions/local/visualisering-remiss/crm/requeststatus/trunk/docs/RIV_Spec_Visualisering_Remiss_Status.docx
@@ -494,7 +494,10 @@
               <w:jc w:val="center"/>
             </w:pPr>
             <w:r>
-              <w:t>Robert Georen</w:t>
+              <w:t>Robert Georé</w:t>
+            </w:r>
+            <w:r>
+              <w:t>n</w:t>
             </w:r>
           </w:p>
         </w:tc>
@@ -539,7 +542,13 @@
               <w:jc w:val="center"/>
             </w:pPr>
             <w:r>
-              <w:t>Robert Georen</w:t>
+              <w:t>Robert Geor</w:t>
+            </w:r>
+            <w:r>
+              <w:t>é</w:t>
+            </w:r>
+            <w:r>
+              <w:t>n</w:t>
             </w:r>
           </w:p>
         </w:tc>
@@ -549,19 +558,287 @@
           <w:tcPr>
             <w:tcW w:w="1134" w:type="dxa"/>
           </w:tcPr>
-          <w:p/>
+          <w:p>
+            <w:r>
+              <w:t>0.3</w:t>
+            </w:r>
+          </w:p>
         </w:tc>
         <w:tc>
           <w:tcPr>
             <w:tcW w:w="1418" w:type="dxa"/>
           </w:tcPr>
-          <w:p/>
+          <w:p>
+            <w:r>
+              <w:t>2011-11-15</w:t>
+            </w:r>
+          </w:p>
         </w:tc>
         <w:tc>
           <w:tcPr>
             <w:tcW w:w="5103" w:type="dxa"/>
           </w:tcPr>
-          <w:p/>
+          <w:p>
+            <w:pPr>
+              <w:rPr>
+                <w:lang w:val="en-US"/>
+              </w:rPr>
+            </w:pPr>
+            <w:proofErr w:type="spellStart"/>
+            <w:r>
+              <w:rPr>
+                <w:lang w:val="en-US"/>
+              </w:rPr>
+              <w:t>Efter</w:t>
+            </w:r>
+            <w:proofErr w:type="spellEnd"/>
+            <w:r>
+              <w:rPr>
+                <w:lang w:val="en-US"/>
+              </w:rPr>
+              <w:t xml:space="preserve"> spec </w:t>
+            </w:r>
+            <w:proofErr w:type="spellStart"/>
+            <w:r>
+              <w:rPr>
+                <w:lang w:val="en-US"/>
+              </w:rPr>
+              <w:t>möte</w:t>
+            </w:r>
+            <w:proofErr w:type="spellEnd"/>
+            <w:r>
+              <w:rPr>
+                <w:lang w:val="en-US"/>
+              </w:rPr>
+              <w:t xml:space="preserve"> med </w:t>
+            </w:r>
+            <w:proofErr w:type="spellStart"/>
+            <w:r>
+              <w:rPr>
+                <w:lang w:val="en-US"/>
+              </w:rPr>
+              <w:t>Cambio</w:t>
+            </w:r>
+            <w:proofErr w:type="spellEnd"/>
+            <w:r>
+              <w:rPr>
+                <w:lang w:val="en-US"/>
+              </w:rPr>
+              <w:t xml:space="preserve"> </w:t>
+            </w:r>
+            <w:proofErr w:type="spellStart"/>
+            <w:r>
+              <w:rPr>
+                <w:lang w:val="en-US"/>
+              </w:rPr>
+              <w:t>så</w:t>
+            </w:r>
+            <w:proofErr w:type="spellEnd"/>
+            <w:r>
+              <w:rPr>
+                <w:lang w:val="en-US"/>
+              </w:rPr>
+              <w:t xml:space="preserve"> </w:t>
+            </w:r>
+            <w:proofErr w:type="spellStart"/>
+            <w:r>
+              <w:rPr>
+                <w:lang w:val="en-US"/>
+              </w:rPr>
+              <w:t>har</w:t>
+            </w:r>
+            <w:proofErr w:type="spellEnd"/>
+            <w:r>
+              <w:rPr>
+                <w:lang w:val="en-US"/>
+              </w:rPr>
+              <w:t xml:space="preserve"> </w:t>
+            </w:r>
+            <w:proofErr w:type="spellStart"/>
+            <w:r>
+              <w:rPr>
+                <w:lang w:val="en-US"/>
+              </w:rPr>
+              <w:t>följande</w:t>
+            </w:r>
+            <w:proofErr w:type="spellEnd"/>
+            <w:r>
+              <w:rPr>
+                <w:lang w:val="en-US"/>
+              </w:rPr>
+              <w:t xml:space="preserve"> </w:t>
+            </w:r>
+            <w:proofErr w:type="spellStart"/>
+            <w:r>
+              <w:rPr>
+                <w:lang w:val="en-US"/>
+              </w:rPr>
+              <w:t>u</w:t>
+            </w:r>
+            <w:r>
+              <w:rPr>
+                <w:lang w:val="en-US"/>
+              </w:rPr>
+              <w:t>ppdaterat</w:t>
+            </w:r>
+            <w:r>
+              <w:rPr>
+                <w:lang w:val="en-US"/>
+              </w:rPr>
+              <w:t>s</w:t>
+            </w:r>
+            <w:proofErr w:type="spellEnd"/>
+            <w:r>
+              <w:rPr>
+                <w:lang w:val="en-US"/>
+              </w:rPr>
+              <w:t>:</w:t>
+            </w:r>
+            <w:r>
+              <w:rPr>
+                <w:lang w:val="en-US"/>
+              </w:rPr>
+              <w:t xml:space="preserve"> </w:t>
+            </w:r>
+            <w:proofErr w:type="spellStart"/>
+            <w:r>
+              <w:rPr>
+                <w:lang w:val="en-US"/>
+              </w:rPr>
+              <w:t>kardinalitet</w:t>
+            </w:r>
+            <w:proofErr w:type="spellEnd"/>
+            <w:r>
+              <w:rPr>
+                <w:lang w:val="en-US"/>
+              </w:rPr>
+              <w:t xml:space="preserve"> </w:t>
+            </w:r>
+            <w:proofErr w:type="spellStart"/>
+            <w:r>
+              <w:rPr>
+                <w:lang w:val="en-US"/>
+              </w:rPr>
+              <w:t>i</w:t>
+            </w:r>
+            <w:proofErr w:type="spellEnd"/>
+            <w:r>
+              <w:rPr>
+                <w:lang w:val="en-US"/>
+              </w:rPr>
+              <w:t xml:space="preserve"> </w:t>
+            </w:r>
+            <w:proofErr w:type="spellStart"/>
+            <w:r>
+              <w:rPr>
+                <w:lang w:val="en-US"/>
+              </w:rPr>
+              <w:t>Request.request</w:t>
+            </w:r>
+            <w:proofErr w:type="spellEnd"/>
+            <w:r>
+              <w:rPr>
+                <w:lang w:val="en-US"/>
+              </w:rPr>
+              <w:t xml:space="preserve"> issued by person Id, </w:t>
+            </w:r>
+            <w:proofErr w:type="spellStart"/>
+            <w:r>
+              <w:rPr>
+                <w:lang w:val="en-US"/>
+              </w:rPr>
+              <w:t>Request.request</w:t>
+            </w:r>
+            <w:proofErr w:type="spellEnd"/>
+            <w:r>
+              <w:rPr>
+                <w:lang w:val="en-US"/>
+              </w:rPr>
+              <w:t xml:space="preserve"> issued by care unit Id.</w:t>
+            </w:r>
+            <w:r>
+              <w:rPr>
+                <w:lang w:val="en-US"/>
+              </w:rPr>
+              <w:t xml:space="preserve"> </w:t>
+            </w:r>
+            <w:proofErr w:type="spellStart"/>
+            <w:r>
+              <w:rPr>
+                <w:lang w:val="en-US"/>
+              </w:rPr>
+              <w:t>Lagt</w:t>
+            </w:r>
+            <w:proofErr w:type="spellEnd"/>
+            <w:r>
+              <w:rPr>
+                <w:lang w:val="en-US"/>
+              </w:rPr>
+              <w:t xml:space="preserve"> till </w:t>
+            </w:r>
+            <w:proofErr w:type="spellStart"/>
+            <w:r>
+              <w:rPr>
+                <w:lang w:val="en-US"/>
+              </w:rPr>
+              <w:t>attribut</w:t>
+            </w:r>
+            <w:proofErr w:type="spellEnd"/>
+            <w:r>
+              <w:rPr>
+                <w:lang w:val="en-US"/>
+              </w:rPr>
+              <w:t xml:space="preserve"> </w:t>
+            </w:r>
+            <w:proofErr w:type="spellStart"/>
+            <w:r>
+              <w:rPr>
+                <w:lang w:val="en-US"/>
+              </w:rPr>
+              <w:t>Request.Form</w:t>
+            </w:r>
+            <w:proofErr w:type="spellEnd"/>
+            <w:r>
+              <w:rPr>
+                <w:lang w:val="en-US"/>
+              </w:rPr>
+              <w:t xml:space="preserve"> of request</w:t>
+            </w:r>
+            <w:r>
+              <w:rPr>
+                <w:lang w:val="en-US"/>
+              </w:rPr>
+              <w:t xml:space="preserve"> </w:t>
+            </w:r>
+            <w:proofErr w:type="spellStart"/>
+            <w:r>
+              <w:rPr>
+                <w:lang w:val="en-US"/>
+              </w:rPr>
+              <w:t>och</w:t>
+            </w:r>
+            <w:proofErr w:type="spellEnd"/>
+            <w:r>
+              <w:rPr>
+                <w:lang w:val="en-US"/>
+              </w:rPr>
+              <w:t xml:space="preserve"> </w:t>
+            </w:r>
+            <w:proofErr w:type="spellStart"/>
+            <w:r>
+              <w:rPr>
+                <w:lang w:val="en-US"/>
+              </w:rPr>
+              <w:t>Request.external</w:t>
+            </w:r>
+            <w:proofErr w:type="spellEnd"/>
+            <w:r>
+              <w:rPr>
+                <w:lang w:val="en-US"/>
+              </w:rPr>
+              <w:t xml:space="preserve"> request id.</w:t>
+            </w:r>
+          </w:p>
         </w:tc>
         <w:tc>
           <w:tcPr>
@@ -570,7 +847,16 @@
           <w:p>
             <w:pPr>
               <w:jc w:val="center"/>
-            </w:pPr>
+              <w:rPr>
+                <w:lang w:val="en-US"/>
+              </w:rPr>
+            </w:pPr>
+            <w:r>
+              <w:rPr>
+                <w:lang w:val="en-US"/>
+              </w:rPr>
+              <w:t>Robert Georén</w:t>
+            </w:r>
           </w:p>
         </w:tc>
       </w:tr>
@@ -579,19 +865,37 @@
           <w:tcPr>
             <w:tcW w:w="1134" w:type="dxa"/>
           </w:tcPr>
-          <w:p/>
+          <w:p>
+            <w:pPr>
+              <w:rPr>
+                <w:lang w:val="en-US"/>
+              </w:rPr>
+            </w:pPr>
+          </w:p>
         </w:tc>
         <w:tc>
           <w:tcPr>
             <w:tcW w:w="1418" w:type="dxa"/>
           </w:tcPr>
-          <w:p/>
+          <w:p>
+            <w:pPr>
+              <w:rPr>
+                <w:lang w:val="en-US"/>
+              </w:rPr>
+            </w:pPr>
+          </w:p>
         </w:tc>
         <w:tc>
           <w:tcPr>
             <w:tcW w:w="5103" w:type="dxa"/>
           </w:tcPr>
-          <w:p/>
+          <w:p>
+            <w:pPr>
+              <w:rPr>
+                <w:lang w:val="en-US"/>
+              </w:rPr>
+            </w:pPr>
+          </w:p>
         </w:tc>
         <w:tc>
           <w:tcPr>
@@ -600,6 +904,9 @@
           <w:p>
             <w:pPr>
               <w:jc w:val="center"/>
+              <w:rPr>
+                <w:lang w:val="en-US"/>
+              </w:rPr>
             </w:pPr>
           </w:p>
         </w:tc>
@@ -612,19 +919,37 @@
           <w:tcPr>
             <w:tcW w:w="1134" w:type="dxa"/>
           </w:tcPr>
-          <w:p/>
+          <w:p>
+            <w:pPr>
+              <w:rPr>
+                <w:lang w:val="en-US"/>
+              </w:rPr>
+            </w:pPr>
+          </w:p>
         </w:tc>
         <w:tc>
           <w:tcPr>
             <w:tcW w:w="1418" w:type="dxa"/>
           </w:tcPr>
-          <w:p/>
+          <w:p>
+            <w:pPr>
+              <w:rPr>
+                <w:lang w:val="en-US"/>
+              </w:rPr>
+            </w:pPr>
+          </w:p>
         </w:tc>
         <w:tc>
           <w:tcPr>
             <w:tcW w:w="5103" w:type="dxa"/>
           </w:tcPr>
-          <w:p/>
+          <w:p>
+            <w:pPr>
+              <w:rPr>
+                <w:lang w:val="en-US"/>
+              </w:rPr>
+            </w:pPr>
+          </w:p>
         </w:tc>
         <w:tc>
           <w:tcPr>
@@ -633,6 +958,9 @@
           <w:p>
             <w:pPr>
               <w:jc w:val="center"/>
+              <w:rPr>
+                <w:lang w:val="en-US"/>
+              </w:rPr>
             </w:pPr>
           </w:p>
         </w:tc>
@@ -642,19 +970,37 @@
           <w:tcPr>
             <w:tcW w:w="1134" w:type="dxa"/>
           </w:tcPr>
-          <w:p/>
+          <w:p>
+            <w:pPr>
+              <w:rPr>
+                <w:lang w:val="en-US"/>
+              </w:rPr>
+            </w:pPr>
+          </w:p>
         </w:tc>
         <w:tc>
           <w:tcPr>
             <w:tcW w:w="1418" w:type="dxa"/>
           </w:tcPr>
-          <w:p/>
+          <w:p>
+            <w:pPr>
+              <w:rPr>
+                <w:lang w:val="en-US"/>
+              </w:rPr>
+            </w:pPr>
+          </w:p>
         </w:tc>
         <w:tc>
           <w:tcPr>
             <w:tcW w:w="5103" w:type="dxa"/>
           </w:tcPr>
-          <w:p/>
+          <w:p>
+            <w:pPr>
+              <w:rPr>
+                <w:lang w:val="en-US"/>
+              </w:rPr>
+            </w:pPr>
+          </w:p>
         </w:tc>
         <w:tc>
           <w:tcPr>
@@ -663,6 +1009,9 @@
           <w:p>
             <w:pPr>
               <w:jc w:val="center"/>
+              <w:rPr>
+                <w:lang w:val="en-US"/>
+              </w:rPr>
             </w:pPr>
           </w:p>
         </w:tc>
@@ -672,19 +1021,37 @@
           <w:tcPr>
             <w:tcW w:w="1134" w:type="dxa"/>
           </w:tcPr>
-          <w:p/>
+          <w:p>
+            <w:pPr>
+              <w:rPr>
+                <w:lang w:val="en-US"/>
+              </w:rPr>
+            </w:pPr>
+          </w:p>
         </w:tc>
         <w:tc>
           <w:tcPr>
             <w:tcW w:w="1418" w:type="dxa"/>
           </w:tcPr>
-          <w:p/>
+          <w:p>
+            <w:pPr>
+              <w:rPr>
+                <w:lang w:val="en-US"/>
+              </w:rPr>
+            </w:pPr>
+          </w:p>
         </w:tc>
         <w:tc>
           <w:tcPr>
             <w:tcW w:w="5103" w:type="dxa"/>
           </w:tcPr>
-          <w:p/>
+          <w:p>
+            <w:pPr>
+              <w:rPr>
+                <w:lang w:val="en-US"/>
+              </w:rPr>
+            </w:pPr>
+          </w:p>
         </w:tc>
         <w:tc>
           <w:tcPr>
@@ -693,6 +1060,9 @@
           <w:p>
             <w:pPr>
               <w:jc w:val="center"/>
+              <w:rPr>
+                <w:lang w:val="en-US"/>
+              </w:rPr>
             </w:pPr>
           </w:p>
         </w:tc>
@@ -702,19 +1072,37 @@
           <w:tcPr>
             <w:tcW w:w="1134" w:type="dxa"/>
           </w:tcPr>
-          <w:p/>
+          <w:p>
+            <w:pPr>
+              <w:rPr>
+                <w:lang w:val="en-US"/>
+              </w:rPr>
+            </w:pPr>
+          </w:p>
         </w:tc>
         <w:tc>
           <w:tcPr>
             <w:tcW w:w="1418" w:type="dxa"/>
           </w:tcPr>
-          <w:p/>
+          <w:p>
+            <w:pPr>
+              <w:rPr>
+                <w:lang w:val="en-US"/>
+              </w:rPr>
+            </w:pPr>
+          </w:p>
         </w:tc>
         <w:tc>
           <w:tcPr>
             <w:tcW w:w="5103" w:type="dxa"/>
           </w:tcPr>
-          <w:p/>
+          <w:p>
+            <w:pPr>
+              <w:rPr>
+                <w:lang w:val="en-US"/>
+              </w:rPr>
+            </w:pPr>
+          </w:p>
         </w:tc>
         <w:tc>
           <w:tcPr>
@@ -723,6 +1111,9 @@
           <w:p>
             <w:pPr>
               <w:jc w:val="center"/>
+              <w:rPr>
+                <w:lang w:val="en-US"/>
+              </w:rPr>
             </w:pPr>
           </w:p>
         </w:tc>
@@ -732,19 +1123,37 @@
           <w:tcPr>
             <w:tcW w:w="1134" w:type="dxa"/>
           </w:tcPr>
-          <w:p/>
+          <w:p>
+            <w:pPr>
+              <w:rPr>
+                <w:lang w:val="en-US"/>
+              </w:rPr>
+            </w:pPr>
+          </w:p>
         </w:tc>
         <w:tc>
           <w:tcPr>
             <w:tcW w:w="1418" w:type="dxa"/>
           </w:tcPr>
-          <w:p/>
+          <w:p>
+            <w:pPr>
+              <w:rPr>
+                <w:lang w:val="en-US"/>
+              </w:rPr>
+            </w:pPr>
+          </w:p>
         </w:tc>
         <w:tc>
           <w:tcPr>
             <w:tcW w:w="5103" w:type="dxa"/>
           </w:tcPr>
-          <w:p/>
+          <w:p>
+            <w:pPr>
+              <w:rPr>
+                <w:lang w:val="en-US"/>
+              </w:rPr>
+            </w:pPr>
+          </w:p>
         </w:tc>
         <w:tc>
           <w:tcPr>
@@ -753,6 +1162,9 @@
           <w:p>
             <w:pPr>
               <w:jc w:val="center"/>
+              <w:rPr>
+                <w:lang w:val="en-US"/>
+              </w:rPr>
             </w:pPr>
           </w:p>
         </w:tc>
@@ -761,13 +1173,22 @@
     <w:p>
       <w:pPr>
         <w:spacing w:after="0"/>
-      </w:pPr>
-      <w:r>
+        <w:rPr>
+          <w:lang w:val="en-US"/>
+        </w:rPr>
+      </w:pPr>
+      <w:r>
+        <w:rPr>
+          <w:lang w:val="en-US"/>
+        </w:rPr>
         <w:br w:type="page"/>
       </w:r>
     </w:p>
     <w:p>
       <w:pPr>
+        <w:rPr>
+          <w:lang w:val="en-US"/>
+        </w:rPr>
         <w:sectPr>
           <w:type w:val="continuous"/>
           <w:pgSz w:w="11907" w:h="16840"/>
@@ -788,7 +1209,7 @@
       <w:bookmarkStart w:id="5" w:name="_Toc94953686"/>
       <w:bookmarkStart w:id="6" w:name="_Toc192060811"/>
       <w:bookmarkStart w:id="7" w:name="_Toc192643288"/>
-      <w:bookmarkStart w:id="8" w:name="_Toc308593784"/>
+      <w:bookmarkStart w:id="8" w:name="_Toc309116081"/>
       <w:bookmarkEnd w:id="1"/>
       <w:bookmarkEnd w:id="2"/>
       <w:bookmarkEnd w:id="3"/>
@@ -1415,7 +1836,7 @@
         </w:rPr>
         <w:fldChar w:fldCharType="separate"/>
       </w:r>
-      <w:hyperlink w:anchor="_Toc308593784" w:history="1">
+      <w:hyperlink w:anchor="_Toc309116081" w:history="1">
         <w:r>
           <w:rPr>
             <w:rStyle w:val="Hyperlink"/>
@@ -1461,7 +1882,7 @@
             <w:noProof/>
             <w:webHidden/>
           </w:rPr>
-          <w:instrText xml:space="preserve"> PAGEREF _Toc308593784 \h </w:instrText>
+          <w:instrText xml:space="preserve"> PAGEREF _Toc309116081 \h </w:instrText>
         </w:r>
         <w:r>
           <w:rPr>
@@ -1481,7 +1902,7 @@
             <w:noProof/>
             <w:webHidden/>
           </w:rPr>
-          <w:t>2</w:t>
+          <w:t>3</w:t>
         </w:r>
         <w:r>
           <w:rPr>
@@ -1509,7 +1930,7 @@
           <w:szCs w:val="22"/>
         </w:rPr>
       </w:pPr>
-      <w:hyperlink w:anchor="_Toc308593785" w:history="1">
+      <w:hyperlink w:anchor="_Toc309116082" w:history="1">
         <w:r>
           <w:rPr>
             <w:rStyle w:val="Hyperlink"/>
@@ -1555,7 +1976,7 @@
             <w:noProof/>
             <w:webHidden/>
           </w:rPr>
-          <w:instrText xml:space="preserve"> PAGEREF _Toc308593785 \h </w:instrText>
+          <w:instrText xml:space="preserve"> PAGEREF _Toc309116082 \h </w:instrText>
         </w:r>
         <w:r>
           <w:rPr>
@@ -1600,7 +2021,7 @@
           <w:szCs w:val="22"/>
         </w:rPr>
       </w:pPr>
-      <w:hyperlink w:anchor="_Toc308593786" w:history="1">
+      <w:hyperlink w:anchor="_Toc309116083" w:history="1">
         <w:r>
           <w:rPr>
             <w:rStyle w:val="Hyperlink"/>
@@ -1643,7 +2064,7 @@
             <w:noProof/>
             <w:webHidden/>
           </w:rPr>
-          <w:instrText xml:space="preserve"> PAGEREF _Toc308593786 \h </w:instrText>
+          <w:instrText xml:space="preserve"> PAGEREF _Toc309116083 \h </w:instrText>
         </w:r>
         <w:r>
           <w:rPr>
@@ -1688,7 +2109,7 @@
           <w:szCs w:val="22"/>
         </w:rPr>
       </w:pPr>
-      <w:hyperlink w:anchor="_Toc308593787" w:history="1">
+      <w:hyperlink w:anchor="_Toc309116084" w:history="1">
         <w:r>
           <w:rPr>
             <w:rStyle w:val="Hyperlink"/>
@@ -1731,7 +2152,7 @@
             <w:noProof/>
             <w:webHidden/>
           </w:rPr>
-          <w:instrText xml:space="preserve"> PAGEREF _Toc308593787 \h </w:instrText>
+          <w:instrText xml:space="preserve"> PAGEREF _Toc309116084 \h </w:instrText>
         </w:r>
         <w:r>
           <w:rPr>
@@ -1779,7 +2200,7 @@
           <w:szCs w:val="22"/>
         </w:rPr>
       </w:pPr>
-      <w:hyperlink w:anchor="_Toc308593788" w:history="1">
+      <w:hyperlink w:anchor="_Toc309116085" w:history="1">
         <w:r>
           <w:rPr>
             <w:rStyle w:val="Hyperlink"/>
@@ -1825,7 +2246,7 @@
             <w:noProof/>
             <w:webHidden/>
           </w:rPr>
-          <w:instrText xml:space="preserve"> PAGEREF _Toc308593788 \h </w:instrText>
+          <w:instrText xml:space="preserve"> PAGEREF _Toc309116085 \h </w:instrText>
         </w:r>
         <w:r>
           <w:rPr>
@@ -1870,7 +2291,7 @@
           <w:szCs w:val="22"/>
         </w:rPr>
       </w:pPr>
-      <w:hyperlink w:anchor="_Toc308593789" w:history="1">
+      <w:hyperlink w:anchor="_Toc309116086" w:history="1">
         <w:r>
           <w:rPr>
             <w:rStyle w:val="Hyperlink"/>
@@ -1913,7 +2334,7 @@
             <w:noProof/>
             <w:webHidden/>
           </w:rPr>
-          <w:instrText xml:space="preserve"> PAGEREF _Toc308593789 \h </w:instrText>
+          <w:instrText xml:space="preserve"> PAGEREF _Toc309116086 \h </w:instrText>
         </w:r>
         <w:r>
           <w:rPr>
@@ -1961,7 +2382,7 @@
           <w:szCs w:val="22"/>
         </w:rPr>
       </w:pPr>
-      <w:hyperlink w:anchor="_Toc308593790" w:history="1">
+      <w:hyperlink w:anchor="_Toc309116087" w:history="1">
         <w:r>
           <w:rPr>
             <w:rStyle w:val="Hyperlink"/>
@@ -2007,7 +2428,7 @@
             <w:noProof/>
             <w:webHidden/>
           </w:rPr>
-          <w:instrText xml:space="preserve"> PAGEREF _Toc308593790 \h </w:instrText>
+          <w:instrText xml:space="preserve"> PAGEREF _Toc309116087 \h </w:instrText>
         </w:r>
         <w:r>
           <w:rPr>
@@ -2055,7 +2476,7 @@
           <w:szCs w:val="22"/>
         </w:rPr>
       </w:pPr>
-      <w:hyperlink w:anchor="_Toc308593791" w:history="1">
+      <w:hyperlink w:anchor="_Toc309116088" w:history="1">
         <w:r>
           <w:rPr>
             <w:rStyle w:val="Hyperlink"/>
@@ -2101,7 +2522,7 @@
             <w:noProof/>
             <w:webHidden/>
           </w:rPr>
-          <w:instrText xml:space="preserve"> PAGEREF _Toc308593791 \h </w:instrText>
+          <w:instrText xml:space="preserve"> PAGEREF _Toc309116088 \h </w:instrText>
         </w:r>
         <w:r>
           <w:rPr>
@@ -2146,7 +2567,7 @@
           <w:szCs w:val="22"/>
         </w:rPr>
       </w:pPr>
-      <w:hyperlink w:anchor="_Toc308593792" w:history="1">
+      <w:hyperlink w:anchor="_Toc309116089" w:history="1">
         <w:r>
           <w:rPr>
             <w:rStyle w:val="Hyperlink"/>
@@ -2189,7 +2610,7 @@
             <w:noProof/>
             <w:webHidden/>
           </w:rPr>
-          <w:instrText xml:space="preserve"> PAGEREF _Toc308593792 \h </w:instrText>
+          <w:instrText xml:space="preserve"> PAGEREF _Toc309116089 \h </w:instrText>
         </w:r>
         <w:r>
           <w:rPr>
@@ -2234,7 +2655,7 @@
           <w:szCs w:val="22"/>
         </w:rPr>
       </w:pPr>
-      <w:hyperlink w:anchor="_Toc308593793" w:history="1">
+      <w:hyperlink w:anchor="_Toc309116090" w:history="1">
         <w:r>
           <w:rPr>
             <w:rStyle w:val="Hyperlink"/>
@@ -2277,7 +2698,7 @@
             <w:noProof/>
             <w:webHidden/>
           </w:rPr>
-          <w:instrText xml:space="preserve"> PAGEREF _Toc308593793 \h </w:instrText>
+          <w:instrText xml:space="preserve"> PAGEREF _Toc309116090 \h </w:instrText>
         </w:r>
         <w:r>
           <w:rPr>
@@ -2323,7 +2744,7 @@
           <w:szCs w:val="22"/>
         </w:rPr>
       </w:pPr>
-      <w:hyperlink w:anchor="_Toc308593794" w:history="1">
+      <w:hyperlink w:anchor="_Toc309116091" w:history="1">
         <w:r>
           <w:rPr>
             <w:rStyle w:val="Hyperlink"/>
@@ -2367,7 +2788,7 @@
             <w:noProof/>
             <w:webHidden/>
           </w:rPr>
-          <w:instrText xml:space="preserve"> PAGEREF _Toc308593794 \h </w:instrText>
+          <w:instrText xml:space="preserve"> PAGEREF _Toc309116091 \h </w:instrText>
         </w:r>
         <w:r>
           <w:rPr>
@@ -2413,7 +2834,7 @@
           <w:szCs w:val="22"/>
         </w:rPr>
       </w:pPr>
-      <w:hyperlink w:anchor="_Toc308593795" w:history="1">
+      <w:hyperlink w:anchor="_Toc309116092" w:history="1">
         <w:r>
           <w:rPr>
             <w:rStyle w:val="Hyperlink"/>
@@ -2457,7 +2878,7 @@
             <w:noProof/>
             <w:webHidden/>
           </w:rPr>
-          <w:instrText xml:space="preserve"> PAGEREF _Toc308593795 \h </w:instrText>
+          <w:instrText xml:space="preserve"> PAGEREF _Toc309116092 \h </w:instrText>
         </w:r>
         <w:r>
           <w:rPr>
@@ -2503,7 +2924,7 @@
           <w:szCs w:val="22"/>
         </w:rPr>
       </w:pPr>
-      <w:hyperlink w:anchor="_Toc308593796" w:history="1">
+      <w:hyperlink w:anchor="_Toc309116093" w:history="1">
         <w:r>
           <w:rPr>
             <w:rStyle w:val="Hyperlink"/>
@@ -2547,7 +2968,7 @@
             <w:noProof/>
             <w:webHidden/>
           </w:rPr>
-          <w:instrText xml:space="preserve"> PAGEREF _Toc308593796 \h </w:instrText>
+          <w:instrText xml:space="preserve"> PAGEREF _Toc309116093 \h </w:instrText>
         </w:r>
         <w:r>
           <w:rPr>
@@ -2567,7 +2988,7 @@
             <w:noProof/>
             <w:webHidden/>
           </w:rPr>
-          <w:t>13</w:t>
+          <w:t>14</w:t>
         </w:r>
         <w:r>
           <w:rPr>
@@ -2595,7 +3016,7 @@
           <w:szCs w:val="22"/>
         </w:rPr>
       </w:pPr>
-      <w:hyperlink w:anchor="_Toc308593797" w:history="1">
+      <w:hyperlink w:anchor="_Toc309116094" w:history="1">
         <w:r>
           <w:rPr>
             <w:rStyle w:val="Hyperlink"/>
@@ -2641,7 +3062,7 @@
             <w:noProof/>
             <w:webHidden/>
           </w:rPr>
-          <w:instrText xml:space="preserve"> PAGEREF _Toc308593797 \h </w:instrText>
+          <w:instrText xml:space="preserve"> PAGEREF _Toc309116094 \h </w:instrText>
         </w:r>
         <w:r>
           <w:rPr>
@@ -2686,7 +3107,7 @@
           <w:szCs w:val="22"/>
         </w:rPr>
       </w:pPr>
-      <w:hyperlink w:anchor="_Toc308593798" w:history="1">
+      <w:hyperlink w:anchor="_Toc309116095" w:history="1">
         <w:r>
           <w:rPr>
             <w:rStyle w:val="Hyperlink"/>
@@ -2729,7 +3150,7 @@
             <w:noProof/>
             <w:webHidden/>
           </w:rPr>
-          <w:instrText xml:space="preserve"> PAGEREF _Toc308593798 \h </w:instrText>
+          <w:instrText xml:space="preserve"> PAGEREF _Toc309116095 \h </w:instrText>
         </w:r>
         <w:r>
           <w:rPr>
@@ -2777,7 +3198,7 @@
           <w:szCs w:val="22"/>
         </w:rPr>
       </w:pPr>
-      <w:hyperlink w:anchor="_Toc308593799" w:history="1">
+      <w:hyperlink w:anchor="_Toc309116096" w:history="1">
         <w:r>
           <w:rPr>
             <w:rStyle w:val="Hyperlink"/>
@@ -2823,7 +3244,7 @@
             <w:noProof/>
             <w:webHidden/>
           </w:rPr>
-          <w:instrText xml:space="preserve"> PAGEREF _Toc308593799 \h </w:instrText>
+          <w:instrText xml:space="preserve"> PAGEREF _Toc309116096 \h </w:instrText>
         </w:r>
         <w:r>
           <w:rPr>
@@ -2871,7 +3292,7 @@
           <w:szCs w:val="22"/>
         </w:rPr>
       </w:pPr>
-      <w:hyperlink w:anchor="_Toc308593800" w:history="1">
+      <w:hyperlink w:anchor="_Toc309116097" w:history="1">
         <w:r>
           <w:rPr>
             <w:rStyle w:val="Hyperlink"/>
@@ -2917,7 +3338,7 @@
             <w:noProof/>
             <w:webHidden/>
           </w:rPr>
-          <w:instrText xml:space="preserve"> PAGEREF _Toc308593800 \h </w:instrText>
+          <w:instrText xml:space="preserve"> PAGEREF _Toc309116097 \h </w:instrText>
         </w:r>
         <w:r>
           <w:rPr>
@@ -2963,7 +3384,7 @@
           <w:szCs w:val="22"/>
         </w:rPr>
       </w:pPr>
-      <w:hyperlink w:anchor="_Toc308593801" w:history="1">
+      <w:hyperlink w:anchor="_Toc309116098" w:history="1">
         <w:r>
           <w:rPr>
             <w:rStyle w:val="Hyperlink"/>
@@ -3007,7 +3428,7 @@
             <w:noProof/>
             <w:webHidden/>
           </w:rPr>
-          <w:instrText xml:space="preserve"> PAGEREF _Toc308593801 \h </w:instrText>
+          <w:instrText xml:space="preserve"> PAGEREF _Toc309116098 \h </w:instrText>
         </w:r>
         <w:r>
           <w:rPr>
@@ -3027,7 +3448,7 @@
             <w:noProof/>
             <w:webHidden/>
           </w:rPr>
-          <w:t>17</w:t>
+          <w:t>18</w:t>
         </w:r>
         <w:r>
           <w:rPr>
@@ -3055,7 +3476,7 @@
           <w:szCs w:val="22"/>
         </w:rPr>
       </w:pPr>
-      <w:hyperlink w:anchor="_Toc308593802" w:history="1">
+      <w:hyperlink w:anchor="_Toc309116099" w:history="1">
         <w:r>
           <w:rPr>
             <w:rStyle w:val="Hyperlink"/>
@@ -3101,7 +3522,7 @@
             <w:noProof/>
             <w:webHidden/>
           </w:rPr>
-          <w:instrText xml:space="preserve"> PAGEREF _Toc308593802 \h </w:instrText>
+          <w:instrText xml:space="preserve"> PAGEREF _Toc309116099 \h </w:instrText>
         </w:r>
         <w:r>
           <w:rPr>
@@ -3121,7 +3542,7 @@
             <w:noProof/>
             <w:webHidden/>
           </w:rPr>
-          <w:t>20</w:t>
+          <w:t>21</w:t>
         </w:r>
         <w:r>
           <w:rPr>
@@ -3149,7 +3570,7 @@
           <w:szCs w:val="22"/>
         </w:rPr>
       </w:pPr>
-      <w:hyperlink w:anchor="_Toc308593803" w:history="1">
+      <w:hyperlink w:anchor="_Toc309116100" w:history="1">
         <w:r>
           <w:rPr>
             <w:rStyle w:val="Hyperlink"/>
@@ -3195,7 +3616,7 @@
             <w:noProof/>
             <w:webHidden/>
           </w:rPr>
-          <w:instrText xml:space="preserve"> PAGEREF _Toc308593803 \h </w:instrText>
+          <w:instrText xml:space="preserve"> PAGEREF _Toc309116100 \h </w:instrText>
         </w:r>
         <w:r>
           <w:rPr>
@@ -3215,7 +3636,7 @@
             <w:noProof/>
             <w:webHidden/>
           </w:rPr>
-          <w:t>23</w:t>
+          <w:t>24</w:t>
         </w:r>
         <w:r>
           <w:rPr>
@@ -3345,7 +3766,7 @@
         <w:spacing w:before="480" w:after="240"/>
         <w:ind w:left="567" w:right="1531" w:hanging="567"/>
       </w:pPr>
-      <w:bookmarkStart w:id="10" w:name="_Toc308593785"/>
+      <w:bookmarkStart w:id="10" w:name="_Toc309116082"/>
       <w:bookmarkStart w:id="11" w:name="_Toc163300580"/>
       <w:bookmarkStart w:id="12" w:name="_Toc163300886"/>
       <w:bookmarkStart w:id="13" w:name="_Toc306887347"/>
@@ -3364,7 +3785,7 @@
       <w:pPr>
         <w:pStyle w:val="Heading2"/>
       </w:pPr>
-      <w:bookmarkStart w:id="19" w:name="_Toc308593786"/>
+      <w:bookmarkStart w:id="19" w:name="_Toc309116083"/>
       <w:r>
         <w:t>SLA-krav</w:t>
       </w:r>
@@ -3575,7 +3996,7 @@
         <w:ind w:left="567" w:right="1531" w:hanging="567"/>
       </w:pPr>
       <w:bookmarkStart w:id="20" w:name="_Toc163300891"/>
-      <w:bookmarkStart w:id="21" w:name="_Toc308593787"/>
+      <w:bookmarkStart w:id="21" w:name="_Toc309116084"/>
       <w:r>
         <w:t>Felhantering</w:t>
       </w:r>
@@ -3713,7 +4134,7 @@
       <w:pPr>
         <w:pStyle w:val="Heading1"/>
       </w:pPr>
-      <w:bookmarkStart w:id="22" w:name="_Toc308593788"/>
+      <w:bookmarkStart w:id="22" w:name="_Toc309116085"/>
       <w:r>
         <w:t>Informationsflöde</w:t>
       </w:r>
@@ -3855,7 +4276,7 @@
         <w:ind w:left="1304" w:hanging="1304"/>
       </w:pPr>
       <w:bookmarkStart w:id="23" w:name="_Toc196299285"/>
-      <w:bookmarkStart w:id="24" w:name="_Toc308593789"/>
+      <w:bookmarkStart w:id="24" w:name="_Toc309116086"/>
       <w:bookmarkStart w:id="25" w:name="_Toc192060813"/>
       <w:bookmarkStart w:id="26" w:name="_Toc192643290"/>
       <w:bookmarkStart w:id="27" w:name="_Toc194288022"/>
@@ -3928,7 +4349,7 @@
         <w:pStyle w:val="Heading1"/>
       </w:pPr>
       <w:bookmarkStart w:id="29" w:name="_Toc196299288"/>
-      <w:bookmarkStart w:id="30" w:name="_Toc308593790"/>
+      <w:bookmarkStart w:id="30" w:name="_Toc309116087"/>
       <w:r>
         <w:t>Informationsöversikt</w:t>
       </w:r>
@@ -4107,7 +4528,7 @@
       <w:bookmarkStart w:id="39" w:name="_Toc185730148"/>
       <w:bookmarkStart w:id="40" w:name="_Toc192060815"/>
       <w:bookmarkStart w:id="41" w:name="_Toc192643292"/>
-      <w:bookmarkStart w:id="42" w:name="_Toc308593791"/>
+      <w:bookmarkStart w:id="42" w:name="_Toc309116088"/>
       <w:bookmarkEnd w:id="31"/>
       <w:r>
         <w:lastRenderedPageBreak/>
@@ -4162,7 +4583,7 @@
       <w:r>
         <w:t xml:space="preserve"> </w:t>
       </w:r>
-      <w:bookmarkStart w:id="43" w:name="_Toc308593792"/>
+      <w:bookmarkStart w:id="43" w:name="_Toc309116089"/>
       <w:r>
         <w:t>Remiss</w:t>
       </w:r>
@@ -4185,7 +4606,7 @@
         <w:tblLook w:val="04A0"/>
       </w:tblPr>
       <w:tblGrid>
-        <w:gridCol w:w="11145"/>
+        <w:gridCol w:w="11054"/>
       </w:tblGrid>
       <w:tr>
         <w:trPr>
@@ -4197,13 +4618,7 @@
           </w:tcPr>
           <w:p>
             <w:r>
-              <w:rPr>
-                <w:rFonts w:ascii="Times New Roman" w:eastAsia="Times New Roman" w:hAnsi="Times New Roman" w:cs="Times New Roman"/>
-                <w:sz w:val="24"/>
-                <w:szCs w:val="20"/>
-                <w:lang w:val="sv-SE" w:eastAsia="sv-SE" w:bidi="ar-SA"/>
-              </w:rPr>
-              <w:object w:dxaOrig="14175" w:dyaOrig="4950">
+              <w:object w:dxaOrig="11790" w:dyaOrig="4725">
                 <v:shapetype id="_x0000_t75" coordsize="21600,21600" o:spt="75" o:preferrelative="t" path="m@4@5l@4@11@9@11@9@5xe" filled="f" stroked="f">
                   <v:stroke joinstyle="miter"/>
                   <v:formulas>
@@ -4223,10 +4638,10 @@
                   <v:path o:extrusionok="f" gradientshapeok="t" o:connecttype="rect"/>
                   <o:lock v:ext="edit" aspectratio="t"/>
                 </v:shapetype>
-                <v:shape id="_x0000_i1026" type="#_x0000_t75" style="width:546.75pt;height:191.25pt" o:ole="">
+                <v:shape id="_x0000_i1026" type="#_x0000_t75" style="width:447.75pt;height:179.25pt" o:ole="">
                   <v:imagedata r:id="rId12" o:title=""/>
                 </v:shape>
-                <o:OLEObject Type="Embed" ProgID="PBrush" ShapeID="_x0000_i1026" DrawAspect="Content" ObjectID="_1382520912" r:id="rId13"/>
+                <o:OLEObject Type="Embed" ProgID="PBrush" ShapeID="_x0000_i1026" DrawAspect="Content" ObjectID="_1382858022" r:id="rId13"/>
               </w:object>
             </w:r>
           </w:p>
@@ -4270,7 +4685,7 @@
         <w:ind w:left="1304" w:hanging="1304"/>
       </w:pPr>
       <w:bookmarkStart w:id="46" w:name="_Toc192643294"/>
-      <w:bookmarkStart w:id="47" w:name="_Toc308593793"/>
+      <w:bookmarkStart w:id="47" w:name="_Toc309116090"/>
       <w:bookmarkStart w:id="48" w:name="_Toc100125831"/>
       <w:bookmarkEnd w:id="44"/>
       <w:bookmarkEnd w:id="45"/>
@@ -4286,7 +4701,7 @@
         <w:pStyle w:val="Heading3"/>
         <w:ind w:left="1304" w:hanging="1304"/>
       </w:pPr>
-      <w:bookmarkStart w:id="49" w:name="_Toc308593794"/>
+      <w:bookmarkStart w:id="49" w:name="_Toc309116091"/>
       <w:bookmarkStart w:id="50" w:name="_Toc192643296"/>
       <w:bookmarkStart w:id="51" w:name="_Toc192656390"/>
       <w:bookmarkStart w:id="52" w:name="_Toc192060820"/>
@@ -4879,18 +5294,327 @@
               <w:pStyle w:val="Default"/>
               <w:rPr>
                 <w:rFonts w:ascii="Arial" w:hAnsi="Arial" w:cs="Arial"/>
-                <w:sz w:val="20"/>
-                <w:szCs w:val="20"/>
-              </w:rPr>
-            </w:pPr>
-            <w:r>
-              <w:rPr>
-                <w:rFonts w:ascii="Arial" w:hAnsi="Arial" w:cs="Arial"/>
                 <w:i/>
                 <w:iCs/>
                 <w:sz w:val="20"/>
                 <w:szCs w:val="20"/>
               </w:rPr>
+            </w:pPr>
+            <w:r>
+              <w:rPr>
+                <w:rFonts w:ascii="Arial" w:hAnsi="Arial" w:cs="Arial"/>
+                <w:i/>
+                <w:iCs/>
+                <w:sz w:val="20"/>
+                <w:szCs w:val="20"/>
+              </w:rPr>
+              <w:t>External request Id</w:t>
+            </w:r>
+          </w:p>
+        </w:tc>
+        <w:tc>
+          <w:tcPr>
+            <w:tcW w:w="2286" w:type="dxa"/>
+          </w:tcPr>
+          <w:p>
+            <w:pPr>
+              <w:pStyle w:val="Default"/>
+              <w:rPr>
+                <w:rFonts w:ascii="Arial" w:hAnsi="Arial" w:cs="Arial"/>
+                <w:sz w:val="20"/>
+                <w:szCs w:val="20"/>
+                <w:lang w:val="sv-SE"/>
+              </w:rPr>
+            </w:pPr>
+            <w:r>
+              <w:rPr>
+                <w:rFonts w:ascii="Arial" w:hAnsi="Arial" w:cs="Arial"/>
+                <w:sz w:val="20"/>
+                <w:szCs w:val="20"/>
+                <w:lang w:val="sv-SE"/>
+              </w:rPr>
+              <w:t xml:space="preserve">Externt </w:t>
+            </w:r>
+            <w:r>
+              <w:rPr>
+                <w:rFonts w:ascii="Arial" w:hAnsi="Arial" w:cs="Arial"/>
+                <w:sz w:val="20"/>
+                <w:szCs w:val="20"/>
+                <w:lang w:val="sv-SE"/>
+              </w:rPr>
+              <w:t>ident</w:t>
+            </w:r>
+            <w:r>
+              <w:rPr>
+                <w:rFonts w:ascii="Arial" w:hAnsi="Arial" w:cs="Arial"/>
+                <w:sz w:val="20"/>
+                <w:szCs w:val="20"/>
+                <w:lang w:val="sv-SE"/>
+              </w:rPr>
+              <w:t>itetsbeteckning för framställan som används för att koppla ihop remisser mellan olika system.</w:t>
+            </w:r>
+            <w:r>
+              <w:rPr>
+                <w:rFonts w:ascii="Arial" w:hAnsi="Arial" w:cs="Arial"/>
+                <w:sz w:val="20"/>
+                <w:szCs w:val="20"/>
+                <w:lang w:val="sv-SE"/>
+              </w:rPr>
+              <w:t xml:space="preserve"> </w:t>
+            </w:r>
+          </w:p>
+          <w:p>
+            <w:pPr>
+              <w:pStyle w:val="Default"/>
+              <w:rPr>
+                <w:rFonts w:ascii="Arial" w:hAnsi="Arial" w:cs="Arial"/>
+                <w:sz w:val="20"/>
+                <w:szCs w:val="20"/>
+                <w:lang w:val="sv-SE"/>
+              </w:rPr>
+            </w:pPr>
+          </w:p>
+          <w:p>
+            <w:pPr>
+              <w:pStyle w:val="Default"/>
+              <w:rPr>
+                <w:rFonts w:ascii="Arial" w:eastAsia="Arial Unicode MS" w:hAnsi="Arial" w:cs="Arial"/>
+                <w:sz w:val="20"/>
+              </w:rPr>
+            </w:pPr>
+            <w:proofErr w:type="spellStart"/>
+            <w:r>
+              <w:rPr>
+                <w:rFonts w:ascii="Arial" w:eastAsia="Arial Unicode MS" w:hAnsi="Arial" w:cs="Arial"/>
+                <w:sz w:val="20"/>
+              </w:rPr>
+              <w:t>Motsvarighet</w:t>
+            </w:r>
+            <w:proofErr w:type="spellEnd"/>
+            <w:r>
+              <w:rPr>
+                <w:rFonts w:ascii="Arial" w:eastAsia="Arial Unicode MS" w:hAnsi="Arial" w:cs="Arial"/>
+                <w:sz w:val="20"/>
+              </w:rPr>
+              <w:t xml:space="preserve"> </w:t>
+            </w:r>
+            <w:proofErr w:type="spellStart"/>
+            <w:r>
+              <w:rPr>
+                <w:rFonts w:ascii="Arial" w:eastAsia="Arial Unicode MS" w:hAnsi="Arial" w:cs="Arial"/>
+                <w:sz w:val="20"/>
+              </w:rPr>
+              <w:t>i</w:t>
+            </w:r>
+            <w:proofErr w:type="spellEnd"/>
+            <w:r>
+              <w:rPr>
+                <w:rFonts w:ascii="Arial" w:eastAsia="Arial Unicode MS" w:hAnsi="Arial" w:cs="Arial"/>
+                <w:sz w:val="20"/>
+              </w:rPr>
+              <w:t xml:space="preserve"> V-TIM:</w:t>
+            </w:r>
+          </w:p>
+          <w:p>
+            <w:pPr>
+              <w:pStyle w:val="Default"/>
+              <w:rPr>
+                <w:rFonts w:ascii="Arial" w:hAnsi="Arial" w:cs="Arial"/>
+                <w:sz w:val="20"/>
+                <w:szCs w:val="20"/>
+                <w:lang w:val="sv-SE"/>
+              </w:rPr>
+            </w:pPr>
+            <w:r>
+              <w:rPr>
+                <w:rFonts w:ascii="Arial" w:hAnsi="Arial" w:cs="Arial"/>
+                <w:sz w:val="20"/>
+                <w:szCs w:val="20"/>
+                <w:lang w:val="sv-SE"/>
+              </w:rPr>
+              <w:t>Saknas</w:t>
+            </w:r>
+          </w:p>
+        </w:tc>
+        <w:tc>
+          <w:tcPr>
+            <w:tcW w:w="851" w:type="dxa"/>
+          </w:tcPr>
+          <w:p>
+            <w:pPr>
+              <w:jc w:val="center"/>
+              <w:rPr>
+                <w:rFonts w:ascii="Arial" w:eastAsia="Arial Unicode MS" w:hAnsi="Arial" w:cs="Arial"/>
+                <w:color w:val="000000"/>
+                <w:sz w:val="20"/>
+              </w:rPr>
+            </w:pPr>
+            <w:r>
+              <w:rPr>
+                <w:rFonts w:ascii="Arial" w:eastAsia="Arial Unicode MS" w:hAnsi="Arial" w:cs="Arial"/>
+                <w:color w:val="000000"/>
+                <w:sz w:val="20"/>
+              </w:rPr>
+              <w:t>II</w:t>
+            </w:r>
+          </w:p>
+        </w:tc>
+        <w:tc>
+          <w:tcPr>
+            <w:tcW w:w="591" w:type="dxa"/>
+          </w:tcPr>
+          <w:p>
+            <w:pPr>
+              <w:jc w:val="center"/>
+              <w:rPr>
+                <w:rFonts w:ascii="Arial" w:eastAsia="Arial Unicode MS" w:hAnsi="Arial" w:cs="Arial"/>
+                <w:color w:val="000000"/>
+                <w:sz w:val="20"/>
+              </w:rPr>
+            </w:pPr>
+            <w:r>
+              <w:rPr>
+                <w:rFonts w:ascii="Arial" w:eastAsia="Arial Unicode MS" w:hAnsi="Arial" w:cs="Arial"/>
+                <w:color w:val="000000"/>
+                <w:sz w:val="20"/>
+              </w:rPr>
+              <w:t>0..1</w:t>
+            </w:r>
+          </w:p>
+        </w:tc>
+        <w:tc>
+          <w:tcPr>
+            <w:tcW w:w="2651" w:type="dxa"/>
+          </w:tcPr>
+          <w:p>
+            <w:pPr>
+              <w:pStyle w:val="Default"/>
+              <w:jc w:val="both"/>
+              <w:rPr>
+                <w:rFonts w:ascii="Arial" w:hAnsi="Arial" w:cs="Arial"/>
+                <w:sz w:val="20"/>
+                <w:szCs w:val="20"/>
+                <w:lang w:val="sv-SE"/>
+              </w:rPr>
+            </w:pPr>
+            <w:proofErr w:type="spellStart"/>
+            <w:r>
+              <w:rPr>
+                <w:rFonts w:ascii="Arial" w:hAnsi="Arial" w:cs="Arial"/>
+                <w:sz w:val="20"/>
+                <w:szCs w:val="20"/>
+              </w:rPr>
+              <w:t>Nationell</w:t>
+            </w:r>
+            <w:proofErr w:type="spellEnd"/>
+            <w:r>
+              <w:rPr>
+                <w:rFonts w:ascii="Arial" w:hAnsi="Arial" w:cs="Arial"/>
+                <w:sz w:val="20"/>
+                <w:szCs w:val="20"/>
+              </w:rPr>
+              <w:t xml:space="preserve"> </w:t>
+            </w:r>
+            <w:proofErr w:type="spellStart"/>
+            <w:r>
+              <w:rPr>
+                <w:rFonts w:ascii="Arial" w:hAnsi="Arial" w:cs="Arial"/>
+                <w:sz w:val="20"/>
+                <w:szCs w:val="20"/>
+              </w:rPr>
+              <w:t>u</w:t>
+            </w:r>
+            <w:r>
+              <w:rPr>
+                <w:rFonts w:ascii="Arial" w:hAnsi="Arial" w:cs="Arial"/>
+                <w:sz w:val="20"/>
+                <w:szCs w:val="20"/>
+              </w:rPr>
+              <w:t>nik</w:t>
+            </w:r>
+            <w:proofErr w:type="spellEnd"/>
+            <w:r>
+              <w:rPr>
+                <w:rFonts w:ascii="Arial" w:hAnsi="Arial" w:cs="Arial"/>
+                <w:sz w:val="20"/>
+                <w:szCs w:val="20"/>
+              </w:rPr>
+              <w:t xml:space="preserve"> </w:t>
+            </w:r>
+            <w:proofErr w:type="spellStart"/>
+            <w:r>
+              <w:rPr>
+                <w:rFonts w:ascii="Arial" w:hAnsi="Arial" w:cs="Arial"/>
+                <w:sz w:val="20"/>
+                <w:szCs w:val="20"/>
+              </w:rPr>
+              <w:t>identifierare</w:t>
+            </w:r>
+            <w:proofErr w:type="spellEnd"/>
+            <w:r>
+              <w:rPr>
+                <w:rFonts w:ascii="Arial" w:hAnsi="Arial" w:cs="Arial"/>
+                <w:sz w:val="20"/>
+                <w:szCs w:val="20"/>
+              </w:rPr>
+              <w:t>.</w:t>
+            </w:r>
+          </w:p>
+        </w:tc>
+        <w:tc>
+          <w:tcPr>
+            <w:tcW w:w="2835" w:type="dxa"/>
+            <w:gridSpan w:val="2"/>
+          </w:tcPr>
+          <w:p>
+            <w:pPr>
+              <w:rPr>
+                <w:rFonts w:ascii="Arial" w:eastAsia="Arial Unicode MS" w:hAnsi="Arial" w:cs="Arial"/>
+                <w:sz w:val="20"/>
+              </w:rPr>
+            </w:pPr>
+          </w:p>
+        </w:tc>
+        <w:tc>
+          <w:tcPr>
+            <w:tcW w:w="2268" w:type="dxa"/>
+          </w:tcPr>
+          <w:p>
+            <w:pPr>
+              <w:rPr>
+                <w:rFonts w:ascii="Arial" w:eastAsia="Arial Unicode MS" w:hAnsi="Arial" w:cs="Arial"/>
+                <w:sz w:val="20"/>
+              </w:rPr>
+            </w:pPr>
+          </w:p>
+        </w:tc>
+      </w:tr>
+      <w:tr>
+        <w:trPr>
+          <w:trHeight w:val="994"/>
+        </w:trPr>
+        <w:tc>
+          <w:tcPr>
+            <w:tcW w:w="2835" w:type="dxa"/>
+          </w:tcPr>
+          <w:p>
+            <w:pPr>
+              <w:pStyle w:val="Default"/>
+              <w:rPr>
+                <w:rFonts w:ascii="Arial" w:hAnsi="Arial" w:cs="Arial"/>
+                <w:sz w:val="20"/>
+                <w:szCs w:val="20"/>
+              </w:rPr>
+            </w:pPr>
+            <w:r>
+              <w:rPr>
+                <w:rFonts w:ascii="Arial" w:hAnsi="Arial" w:cs="Arial"/>
+                <w:i/>
+                <w:iCs/>
+                <w:sz w:val="20"/>
+                <w:szCs w:val="20"/>
+              </w:rPr>
+              <w:lastRenderedPageBreak/>
               <w:t xml:space="preserve">type of request </w:t>
             </w:r>
           </w:p>
@@ -5094,20 +5818,235 @@
               <w:pStyle w:val="Default"/>
               <w:rPr>
                 <w:rFonts w:ascii="Arial" w:hAnsi="Arial" w:cs="Arial"/>
-                <w:sz w:val="20"/>
-                <w:szCs w:val="20"/>
-              </w:rPr>
-            </w:pPr>
-            <w:proofErr w:type="spellStart"/>
-            <w:r>
-              <w:rPr>
-                <w:rFonts w:ascii="Arial" w:hAnsi="Arial" w:cs="Arial"/>
                 <w:i/>
                 <w:iCs/>
                 <w:sz w:val="20"/>
                 <w:szCs w:val="20"/>
               </w:rPr>
-              <w:lastRenderedPageBreak/>
+            </w:pPr>
+            <w:r>
+              <w:rPr>
+                <w:rFonts w:ascii="Arial" w:hAnsi="Arial" w:cs="Arial"/>
+                <w:i/>
+                <w:iCs/>
+                <w:sz w:val="20"/>
+                <w:szCs w:val="20"/>
+              </w:rPr>
+              <w:t>Form of request</w:t>
+            </w:r>
+          </w:p>
+        </w:tc>
+        <w:tc>
+          <w:tcPr>
+            <w:tcW w:w="2286" w:type="dxa"/>
+          </w:tcPr>
+          <w:p>
+            <w:pPr>
+              <w:pStyle w:val="Default"/>
+              <w:rPr>
+                <w:rFonts w:ascii="Arial" w:hAnsi="Arial" w:cs="Arial"/>
+                <w:sz w:val="20"/>
+                <w:szCs w:val="20"/>
+                <w:lang w:val="sv-SE"/>
+              </w:rPr>
+            </w:pPr>
+            <w:r>
+              <w:rPr>
+                <w:rFonts w:ascii="Arial" w:hAnsi="Arial" w:cs="Arial"/>
+                <w:sz w:val="20"/>
+                <w:szCs w:val="20"/>
+                <w:lang w:val="sv-SE"/>
+              </w:rPr>
+              <w:t xml:space="preserve">Kod och klartext som anger det sätt på vilket framställan framställs </w:t>
+            </w:r>
+          </w:p>
+          <w:p>
+            <w:pPr>
+              <w:pStyle w:val="Default"/>
+              <w:rPr>
+                <w:rFonts w:ascii="Arial" w:hAnsi="Arial" w:cs="Arial"/>
+                <w:sz w:val="20"/>
+                <w:szCs w:val="20"/>
+                <w:lang w:val="sv-SE"/>
+              </w:rPr>
+            </w:pPr>
+          </w:p>
+        </w:tc>
+        <w:tc>
+          <w:tcPr>
+            <w:tcW w:w="851" w:type="dxa"/>
+          </w:tcPr>
+          <w:p>
+            <w:pPr>
+              <w:jc w:val="center"/>
+              <w:rPr>
+                <w:rFonts w:ascii="Arial" w:eastAsia="Arial Unicode MS" w:hAnsi="Arial" w:cs="Arial"/>
+                <w:color w:val="000000"/>
+                <w:sz w:val="20"/>
+              </w:rPr>
+            </w:pPr>
+            <w:r>
+              <w:rPr>
+                <w:rFonts w:ascii="Arial" w:eastAsia="Arial Unicode MS" w:hAnsi="Arial" w:cs="Arial"/>
+                <w:color w:val="000000"/>
+                <w:sz w:val="20"/>
+              </w:rPr>
+              <w:t>KTOV</w:t>
+            </w:r>
+          </w:p>
+        </w:tc>
+        <w:tc>
+          <w:tcPr>
+            <w:tcW w:w="591" w:type="dxa"/>
+          </w:tcPr>
+          <w:p>
+            <w:pPr>
+              <w:jc w:val="center"/>
+              <w:rPr>
+                <w:rFonts w:ascii="Arial" w:eastAsia="Arial Unicode MS" w:hAnsi="Arial" w:cs="Arial"/>
+                <w:color w:val="000000"/>
+                <w:sz w:val="20"/>
+              </w:rPr>
+            </w:pPr>
+            <w:r>
+              <w:rPr>
+                <w:rFonts w:ascii="Arial" w:eastAsia="Arial Unicode MS" w:hAnsi="Arial" w:cs="Arial"/>
+                <w:color w:val="000000"/>
+                <w:sz w:val="20"/>
+              </w:rPr>
+              <w:t>1</w:t>
+            </w:r>
+          </w:p>
+        </w:tc>
+        <w:tc>
+          <w:tcPr>
+            <w:tcW w:w="2651" w:type="dxa"/>
+          </w:tcPr>
+          <w:p>
+            <w:pPr>
+              <w:pStyle w:val="Default"/>
+              <w:jc w:val="both"/>
+              <w:rPr>
+                <w:rFonts w:ascii="Arial" w:hAnsi="Arial" w:cs="Arial"/>
+                <w:sz w:val="20"/>
+                <w:szCs w:val="20"/>
+              </w:rPr>
+            </w:pPr>
+            <w:r>
+              <w:rPr>
+                <w:rFonts w:ascii="Arial" w:hAnsi="Arial" w:cs="Arial"/>
+                <w:sz w:val="20"/>
+                <w:szCs w:val="20"/>
+              </w:rPr>
+              <w:t xml:space="preserve">KV Form </w:t>
+            </w:r>
+            <w:proofErr w:type="spellStart"/>
+            <w:r>
+              <w:rPr>
+                <w:rFonts w:ascii="Arial" w:hAnsi="Arial" w:cs="Arial"/>
+                <w:sz w:val="20"/>
+                <w:szCs w:val="20"/>
+              </w:rPr>
+              <w:t>av</w:t>
+            </w:r>
+            <w:proofErr w:type="spellEnd"/>
+            <w:r>
+              <w:rPr>
+                <w:rFonts w:ascii="Arial" w:hAnsi="Arial" w:cs="Arial"/>
+                <w:sz w:val="20"/>
+                <w:szCs w:val="20"/>
+              </w:rPr>
+              <w:t xml:space="preserve"> </w:t>
+            </w:r>
+            <w:proofErr w:type="spellStart"/>
+            <w:r>
+              <w:rPr>
+                <w:rFonts w:ascii="Arial" w:hAnsi="Arial" w:cs="Arial"/>
+                <w:sz w:val="20"/>
+                <w:szCs w:val="20"/>
+              </w:rPr>
+              <w:t>framställan</w:t>
+            </w:r>
+            <w:proofErr w:type="spellEnd"/>
+            <w:r>
+              <w:rPr>
+                <w:rFonts w:ascii="Arial" w:hAnsi="Arial" w:cs="Arial"/>
+                <w:sz w:val="20"/>
+                <w:szCs w:val="20"/>
+              </w:rPr>
+              <w:t xml:space="preserve"> </w:t>
+            </w:r>
+          </w:p>
+          <w:p>
+            <w:pPr>
+              <w:pStyle w:val="Default"/>
+              <w:jc w:val="both"/>
+              <w:rPr>
+                <w:rFonts w:ascii="Arial" w:hAnsi="Arial" w:cs="Arial"/>
+                <w:sz w:val="20"/>
+                <w:szCs w:val="20"/>
+                <w:lang w:val="sv-SE"/>
+              </w:rPr>
+            </w:pPr>
+          </w:p>
+        </w:tc>
+        <w:tc>
+          <w:tcPr>
+            <w:tcW w:w="2835" w:type="dxa"/>
+            <w:gridSpan w:val="2"/>
+          </w:tcPr>
+          <w:p>
+            <w:pPr>
+              <w:pStyle w:val="Default"/>
+              <w:rPr>
+                <w:rFonts w:ascii="Arial" w:hAnsi="Arial" w:cs="Arial"/>
+                <w:sz w:val="20"/>
+                <w:szCs w:val="20"/>
+                <w:lang w:val="sv-SE"/>
+              </w:rPr>
+            </w:pPr>
+          </w:p>
+        </w:tc>
+        <w:tc>
+          <w:tcPr>
+            <w:tcW w:w="2268" w:type="dxa"/>
+          </w:tcPr>
+          <w:p>
+            <w:pPr>
+              <w:rPr>
+                <w:rFonts w:ascii="Arial" w:eastAsia="Arial Unicode MS" w:hAnsi="Arial" w:cs="Arial"/>
+                <w:sz w:val="20"/>
+              </w:rPr>
+            </w:pPr>
+          </w:p>
+        </w:tc>
+      </w:tr>
+      <w:tr>
+        <w:trPr>
+          <w:trHeight w:val="883"/>
+        </w:trPr>
+        <w:tc>
+          <w:tcPr>
+            <w:tcW w:w="2835" w:type="dxa"/>
+          </w:tcPr>
+          <w:p>
+            <w:pPr>
+              <w:pStyle w:val="Default"/>
+              <w:rPr>
+                <w:rFonts w:ascii="Arial" w:hAnsi="Arial" w:cs="Arial"/>
+                <w:sz w:val="20"/>
+                <w:szCs w:val="20"/>
+              </w:rPr>
+            </w:pPr>
+            <w:proofErr w:type="spellStart"/>
+            <w:r>
+              <w:rPr>
+                <w:rFonts w:ascii="Arial" w:hAnsi="Arial" w:cs="Arial"/>
+                <w:i/>
+                <w:iCs/>
+                <w:sz w:val="20"/>
+                <w:szCs w:val="20"/>
+              </w:rPr>
               <w:t>additonal</w:t>
             </w:r>
             <w:proofErr w:type="spellEnd"/>
@@ -5568,6 +6507,14 @@
                 <w:color w:val="000000"/>
                 <w:sz w:val="20"/>
               </w:rPr>
+              <w:t>0..</w:t>
+            </w:r>
+            <w:r>
+              <w:rPr>
+                <w:rFonts w:ascii="Arial" w:hAnsi="Arial" w:cs="Arial"/>
+                <w:color w:val="000000"/>
+                <w:sz w:val="20"/>
+              </w:rPr>
               <w:t>1</w:t>
             </w:r>
           </w:p>
@@ -5621,7 +6568,25 @@
                 <w:szCs w:val="20"/>
                 <w:lang w:val="sv-SE"/>
               </w:rPr>
-              <w:t xml:space="preserve">HSA-id anges när personen gör framställan i egenskap av hälso- och sjukvårdpersonal. </w:t>
+              <w:t>Om i</w:t>
+            </w:r>
+            <w:r>
+              <w:rPr>
+                <w:rFonts w:ascii="Arial" w:hAnsi="Arial" w:cs="Arial"/>
+                <w:sz w:val="20"/>
+                <w:szCs w:val="20"/>
+                <w:lang w:val="sv-SE"/>
+              </w:rPr>
+              <w:t xml:space="preserve">d anges </w:t>
+            </w:r>
+            <w:r>
+              <w:rPr>
+                <w:rFonts w:ascii="Arial" w:hAnsi="Arial" w:cs="Arial"/>
+                <w:sz w:val="20"/>
+                <w:szCs w:val="20"/>
+                <w:lang w:val="sv-SE"/>
+              </w:rPr>
+              <w:t>så kommer personens namn hämtas ifrån HSA katalogen och då användas i 'request issued by person name'.</w:t>
             </w:r>
           </w:p>
           <w:p>
@@ -5662,6 +6627,7 @@
                 <w:rFonts w:ascii="Arial" w:hAnsi="Arial" w:cs="Arial"/>
                 <w:sz w:val="20"/>
                 <w:szCs w:val="20"/>
+                <w:lang w:val="sv-SE"/>
               </w:rPr>
             </w:pPr>
             <w:r>
@@ -5671,7 +6637,9 @@
                 <w:iCs/>
                 <w:sz w:val="20"/>
                 <w:szCs w:val="20"/>
-              </w:rPr>
+                <w:lang w:val="sv-SE"/>
+              </w:rPr>
+              <w:lastRenderedPageBreak/>
               <w:t xml:space="preserve">request issued by person name </w:t>
             </w:r>
           </w:p>
@@ -5697,7 +6665,16 @@
                 <w:szCs w:val="20"/>
                 <w:lang w:val="sv-SE"/>
               </w:rPr>
-              <w:t xml:space="preserve">Namn på den person som framställt framställan </w:t>
+              <w:t>Namn på den pe</w:t>
+            </w:r>
+            <w:r>
+              <w:rPr>
+                <w:rFonts w:ascii="Arial" w:hAnsi="Arial" w:cs="Arial"/>
+                <w:sz w:val="20"/>
+                <w:szCs w:val="20"/>
+                <w:lang w:val="sv-SE"/>
+              </w:rPr>
+              <w:t>rson som framställt framställan.</w:t>
             </w:r>
           </w:p>
           <w:p>
@@ -5788,6 +6765,14 @@
                 <w:sz w:val="20"/>
               </w:rPr>
             </w:pPr>
+            <w:r>
+              <w:rPr>
+                <w:rFonts w:ascii="Arial" w:hAnsi="Arial" w:cs="Arial"/>
+                <w:color w:val="000000"/>
+                <w:sz w:val="20"/>
+              </w:rPr>
+              <w:t>0..</w:t>
+            </w:r>
             <w:r>
               <w:rPr>
                 <w:rFonts w:ascii="Arial" w:hAnsi="Arial" w:cs="Arial"/>
@@ -5883,6 +6868,7 @@
                 <w:rFonts w:ascii="Arial" w:hAnsi="Arial" w:cs="Arial"/>
                 <w:sz w:val="20"/>
                 <w:szCs w:val="20"/>
+                <w:lang w:val="sv-SE"/>
               </w:rPr>
             </w:pPr>
             <w:r>
@@ -5892,6 +6878,7 @@
                 <w:iCs/>
                 <w:sz w:val="20"/>
                 <w:szCs w:val="20"/>
+                <w:lang w:val="sv-SE"/>
               </w:rPr>
               <w:t xml:space="preserve">request issued by care unit id </w:t>
             </w:r>
@@ -5905,6 +6892,7 @@
                 <w:iCs/>
                 <w:sz w:val="20"/>
                 <w:szCs w:val="20"/>
+                <w:lang w:val="sv-SE"/>
               </w:rPr>
             </w:pPr>
           </w:p>
@@ -5930,7 +6918,25 @@
                 <w:szCs w:val="20"/>
                 <w:lang w:val="sv-SE"/>
               </w:rPr>
-              <w:t xml:space="preserve">Identitetsbeteckning för den enhet/process inom vars uppdrag som framställan görs </w:t>
+              <w:t>Identitetsbeteckning för den enhet/process inom vars uppdrag som framställan görs</w:t>
+            </w:r>
+            <w:r>
+              <w:rPr>
+                <w:rFonts w:ascii="Arial" w:hAnsi="Arial" w:cs="Arial"/>
+                <w:sz w:val="20"/>
+                <w:szCs w:val="20"/>
+                <w:lang w:val="sv-SE"/>
+              </w:rPr>
+              <w:t>.</w:t>
+            </w:r>
+            <w:r>
+              <w:rPr>
+                <w:rFonts w:ascii="Arial" w:hAnsi="Arial" w:cs="Arial"/>
+                <w:sz w:val="20"/>
+                <w:szCs w:val="20"/>
+                <w:lang w:val="sv-SE"/>
+              </w:rPr>
+              <w:t xml:space="preserve"> </w:t>
             </w:r>
           </w:p>
           <w:p>
@@ -5959,7 +6965,6 @@
                 <w:sz w:val="20"/>
                 <w:lang w:val="sv-SE"/>
               </w:rPr>
-              <w:lastRenderedPageBreak/>
               <w:t>Motsvarighet i V-TIM:</w:t>
             </w:r>
           </w:p>
@@ -6016,7 +7021,6 @@
                 <w:color w:val="000000"/>
                 <w:sz w:val="20"/>
               </w:rPr>
-              <w:lastRenderedPageBreak/>
               <w:t>II</w:t>
             </w:r>
           </w:p>
@@ -6034,6 +7038,14 @@
                 <w:sz w:val="20"/>
               </w:rPr>
             </w:pPr>
+            <w:r>
+              <w:rPr>
+                <w:rFonts w:ascii="Arial" w:hAnsi="Arial" w:cs="Arial"/>
+                <w:color w:val="000000"/>
+                <w:sz w:val="20"/>
+              </w:rPr>
+              <w:t>0..</w:t>
+            </w:r>
             <w:r>
               <w:rPr>
                 <w:rFonts w:ascii="Arial" w:hAnsi="Arial" w:cs="Arial"/>
@@ -6093,7 +7105,52 @@
                 <w:szCs w:val="20"/>
                 <w:lang w:val="sv-SE"/>
               </w:rPr>
-              <w:t xml:space="preserve">Anges när framställan görs av en enhet/process inom vården eller omsorgen </w:t>
+              <w:t>Om i</w:t>
+            </w:r>
+            <w:r>
+              <w:rPr>
+                <w:rFonts w:ascii="Arial" w:hAnsi="Arial" w:cs="Arial"/>
+                <w:sz w:val="20"/>
+                <w:szCs w:val="20"/>
+                <w:lang w:val="sv-SE"/>
+              </w:rPr>
+              <w:t xml:space="preserve">d anges </w:t>
+            </w:r>
+            <w:r>
+              <w:rPr>
+                <w:rFonts w:ascii="Arial" w:hAnsi="Arial" w:cs="Arial"/>
+                <w:sz w:val="20"/>
+                <w:szCs w:val="20"/>
+                <w:lang w:val="sv-SE"/>
+              </w:rPr>
+              <w:t>så kommer enhetens</w:t>
+            </w:r>
+            <w:r>
+              <w:rPr>
+                <w:rFonts w:ascii="Arial" w:hAnsi="Arial" w:cs="Arial"/>
+                <w:sz w:val="20"/>
+                <w:szCs w:val="20"/>
+                <w:lang w:val="sv-SE"/>
+              </w:rPr>
+              <w:t>information</w:t>
+            </w:r>
+            <w:r>
+              <w:rPr>
+                <w:rFonts w:ascii="Arial" w:hAnsi="Arial" w:cs="Arial"/>
+                <w:sz w:val="20"/>
+                <w:szCs w:val="20"/>
+                <w:lang w:val="sv-SE"/>
+              </w:rPr>
+              <w:t xml:space="preserve"> hämtas ifrån HSA katalogen och då användas i 'request issued by care unit name'/address/phone number</w:t>
+            </w:r>
+            <w:r>
+              <w:rPr>
+                <w:rFonts w:ascii="Arial" w:hAnsi="Arial" w:cs="Arial"/>
+                <w:sz w:val="20"/>
+                <w:szCs w:val="20"/>
+                <w:lang w:val="sv-SE"/>
+              </w:rPr>
+              <w:t>.</w:t>
             </w:r>
           </w:p>
           <w:p>
@@ -6137,6 +7194,7 @@
                 <w:rFonts w:ascii="Arial" w:hAnsi="Arial" w:cs="Arial"/>
                 <w:sz w:val="20"/>
                 <w:szCs w:val="20"/>
+                <w:lang w:val="sv-SE"/>
               </w:rPr>
             </w:pPr>
             <w:r>
@@ -6146,8 +7204,8 @@
                 <w:iCs/>
                 <w:sz w:val="20"/>
                 <w:szCs w:val="20"/>
-              </w:rPr>
-              <w:lastRenderedPageBreak/>
+                <w:lang w:val="sv-SE"/>
+              </w:rPr>
               <w:t xml:space="preserve">request issued by care unit name </w:t>
             </w:r>
             <w:r>
@@ -6157,6 +7215,7 @@
                 <w:iCs/>
                 <w:sz w:val="20"/>
                 <w:szCs w:val="20"/>
+                <w:lang w:val="sv-SE"/>
               </w:rPr>
               <w:t xml:space="preserve"> </w:t>
             </w:r>
@@ -6291,7 +7350,7 @@
                 <w:color w:val="000000"/>
                 <w:sz w:val="20"/>
               </w:rPr>
-              <w:t>0...1</w:t>
+              <w:t>1</w:t>
             </w:r>
           </w:p>
         </w:tc>
@@ -6519,7 +7578,7 @@
                 <w:color w:val="000000"/>
                 <w:sz w:val="20"/>
               </w:rPr>
-              <w:t>0...1</w:t>
+              <w:t>0..1</w:t>
             </w:r>
           </w:p>
         </w:tc>
@@ -6601,6 +7660,7 @@
                 <w:sz w:val="20"/>
                 <w:szCs w:val="20"/>
               </w:rPr>
+              <w:lastRenderedPageBreak/>
               <w:t>r</w:t>
             </w:r>
             <w:r>
@@ -6738,7 +7798,7 @@
                 <w:color w:val="000000"/>
                 <w:sz w:val="20"/>
               </w:rPr>
-              <w:t>0...1</w:t>
+              <w:t>1</w:t>
             </w:r>
           </w:p>
         </w:tc>
@@ -6804,99 +7864,100 @@
             <w:pPr>
               <w:pStyle w:val="Default"/>
               <w:rPr>
-                <w:sz w:val="20"/>
-                <w:szCs w:val="20"/>
-              </w:rPr>
-            </w:pPr>
-            <w:r>
-              <w:rPr>
+                <w:rFonts w:ascii="Arial" w:hAnsi="Arial" w:cs="Arial"/>
+                <w:sz w:val="20"/>
+                <w:szCs w:val="20"/>
+              </w:rPr>
+            </w:pPr>
+            <w:r>
+              <w:rPr>
+                <w:rFonts w:ascii="Arial" w:hAnsi="Arial" w:cs="Arial"/>
+                <w:iCs/>
+                <w:sz w:val="20"/>
+                <w:szCs w:val="20"/>
+              </w:rPr>
+              <w:t xml:space="preserve">receiving person id </w:t>
+            </w:r>
+          </w:p>
+        </w:tc>
+        <w:tc>
+          <w:tcPr>
+            <w:tcW w:w="2286" w:type="dxa"/>
+          </w:tcPr>
+          <w:p>
+            <w:pPr>
+              <w:pStyle w:val="Default"/>
+              <w:rPr>
+                <w:rFonts w:ascii="Arial" w:hAnsi="Arial" w:cs="Arial"/>
+                <w:sz w:val="20"/>
+                <w:szCs w:val="20"/>
+                <w:lang w:val="sv-SE"/>
+              </w:rPr>
+            </w:pPr>
+            <w:r>
+              <w:rPr>
+                <w:rFonts w:ascii="Arial" w:hAnsi="Arial" w:cs="Arial"/>
+                <w:sz w:val="20"/>
+                <w:szCs w:val="20"/>
+                <w:lang w:val="sv-SE"/>
+              </w:rPr>
+              <w:t xml:space="preserve">Identitetsbeteckning för den hälso- och sjukvårdspersonal som mottar framställan </w:t>
+            </w:r>
+          </w:p>
+          <w:p>
+            <w:pPr>
+              <w:pStyle w:val="Default"/>
+              <w:rPr>
+                <w:rFonts w:ascii="Arial" w:hAnsi="Arial" w:cs="Arial"/>
+                <w:sz w:val="20"/>
+                <w:szCs w:val="20"/>
+                <w:lang w:val="sv-SE"/>
+              </w:rPr>
+            </w:pPr>
+          </w:p>
+          <w:p>
+            <w:pPr>
+              <w:pStyle w:val="Default"/>
+              <w:rPr>
+                <w:rFonts w:ascii="Arial" w:eastAsia="Arial Unicode MS" w:hAnsi="Arial" w:cs="Arial"/>
+                <w:sz w:val="20"/>
+                <w:lang w:val="sv-SE"/>
+              </w:rPr>
+            </w:pPr>
+            <w:r>
+              <w:rPr>
+                <w:rFonts w:ascii="Arial" w:eastAsia="Arial Unicode MS" w:hAnsi="Arial" w:cs="Arial"/>
+                <w:sz w:val="20"/>
+                <w:lang w:val="sv-SE"/>
+              </w:rPr>
+              <w:t>Motsvarighet i V-TIM:</w:t>
+            </w:r>
+            <w:r>
+              <w:rPr>
+                <w:rFonts w:ascii="Arial" w:eastAsia="Arial Unicode MS" w:hAnsi="Arial" w:cs="Arial"/>
+                <w:sz w:val="20"/>
+                <w:lang w:val="sv-SE"/>
+              </w:rPr>
+              <w:t xml:space="preserve"> </w:t>
+            </w:r>
+          </w:p>
+          <w:p>
+            <w:pPr>
+              <w:pStyle w:val="Default"/>
+              <w:rPr>
+                <w:rFonts w:ascii="Arial" w:hAnsi="Arial" w:cs="Arial"/>
+                <w:sz w:val="20"/>
+                <w:szCs w:val="20"/>
+                <w:lang w:val="sv-SE"/>
+              </w:rPr>
+            </w:pPr>
+            <w:r>
+              <w:rPr>
+                <w:rFonts w:ascii="Arial" w:hAnsi="Arial" w:cs="Arial"/>
                 <w:i/>
                 <w:iCs/>
                 <w:sz w:val="20"/>
                 <w:szCs w:val="20"/>
-              </w:rPr>
-              <w:t xml:space="preserve">receiving person id </w:t>
-            </w:r>
-          </w:p>
-        </w:tc>
-        <w:tc>
-          <w:tcPr>
-            <w:tcW w:w="2286" w:type="dxa"/>
-          </w:tcPr>
-          <w:p>
-            <w:pPr>
-              <w:pStyle w:val="Default"/>
-              <w:rPr>
-                <w:rFonts w:ascii="Arial" w:hAnsi="Arial" w:cs="Arial"/>
-                <w:sz w:val="20"/>
-                <w:szCs w:val="20"/>
-                <w:lang w:val="sv-SE"/>
-              </w:rPr>
-            </w:pPr>
-            <w:r>
-              <w:rPr>
-                <w:rFonts w:ascii="Arial" w:hAnsi="Arial" w:cs="Arial"/>
-                <w:sz w:val="20"/>
-                <w:szCs w:val="20"/>
-                <w:lang w:val="sv-SE"/>
-              </w:rPr>
-              <w:t xml:space="preserve">Identitetsbeteckning för den hälso- och sjukvårdspersonal som mottar framställan </w:t>
-            </w:r>
-          </w:p>
-          <w:p>
-            <w:pPr>
-              <w:pStyle w:val="Default"/>
-              <w:rPr>
-                <w:rFonts w:ascii="Arial" w:hAnsi="Arial" w:cs="Arial"/>
-                <w:sz w:val="20"/>
-                <w:szCs w:val="20"/>
-                <w:lang w:val="sv-SE"/>
-              </w:rPr>
-            </w:pPr>
-          </w:p>
-          <w:p>
-            <w:pPr>
-              <w:pStyle w:val="Default"/>
-              <w:rPr>
-                <w:rFonts w:ascii="Arial" w:eastAsia="Arial Unicode MS" w:hAnsi="Arial" w:cs="Arial"/>
-                <w:sz w:val="20"/>
-                <w:lang w:val="sv-SE"/>
-              </w:rPr>
-            </w:pPr>
-            <w:r>
-              <w:rPr>
-                <w:rFonts w:ascii="Arial" w:eastAsia="Arial Unicode MS" w:hAnsi="Arial" w:cs="Arial"/>
-                <w:sz w:val="20"/>
-                <w:lang w:val="sv-SE"/>
-              </w:rPr>
-              <w:t>Motsvarighet i V-TIM:</w:t>
-            </w:r>
-            <w:r>
-              <w:rPr>
-                <w:rFonts w:ascii="Arial" w:eastAsia="Arial Unicode MS" w:hAnsi="Arial" w:cs="Arial"/>
-                <w:sz w:val="20"/>
-                <w:lang w:val="sv-SE"/>
-              </w:rPr>
-              <w:t xml:space="preserve"> </w:t>
-            </w:r>
-          </w:p>
-          <w:p>
-            <w:pPr>
-              <w:pStyle w:val="Default"/>
-              <w:rPr>
-                <w:rFonts w:ascii="Arial" w:hAnsi="Arial" w:cs="Arial"/>
-                <w:sz w:val="20"/>
-                <w:szCs w:val="20"/>
-                <w:lang w:val="sv-SE"/>
-              </w:rPr>
-            </w:pPr>
-            <w:r>
-              <w:rPr>
-                <w:rFonts w:ascii="Arial" w:hAnsi="Arial" w:cs="Arial"/>
-                <w:i/>
-                <w:iCs/>
-                <w:sz w:val="20"/>
-                <w:szCs w:val="20"/>
                 <w:lang w:val="sv-SE"/>
               </w:rPr>
               <w:t xml:space="preserve">mottagande person /id </w:t>
@@ -6945,7 +8006,7 @@
                 <w:color w:val="000000"/>
                 <w:sz w:val="20"/>
               </w:rPr>
-              <w:t>0...1</w:t>
+              <w:t>0..1</w:t>
             </w:r>
           </w:p>
         </w:tc>
@@ -6991,6 +8052,33 @@
                 <w:lang w:val="sv-SE"/>
               </w:rPr>
             </w:pPr>
+            <w:r>
+              <w:rPr>
+                <w:rFonts w:ascii="Arial" w:hAnsi="Arial" w:cs="Arial"/>
+                <w:sz w:val="20"/>
+                <w:szCs w:val="20"/>
+                <w:lang w:val="sv-SE"/>
+              </w:rPr>
+              <w:t>Om i</w:t>
+            </w:r>
+            <w:r>
+              <w:rPr>
+                <w:rFonts w:ascii="Arial" w:hAnsi="Arial" w:cs="Arial"/>
+                <w:sz w:val="20"/>
+                <w:szCs w:val="20"/>
+                <w:lang w:val="sv-SE"/>
+              </w:rPr>
+              <w:t xml:space="preserve">d anges </w:t>
+            </w:r>
+            <w:r>
+              <w:rPr>
+                <w:rFonts w:ascii="Arial" w:hAnsi="Arial" w:cs="Arial"/>
+                <w:sz w:val="20"/>
+                <w:szCs w:val="20"/>
+                <w:lang w:val="sv-SE"/>
+              </w:rPr>
+              <w:t>så kommer personens namn hämtas ifrån HSA katalogen och då användas i 'receiving person name'.</w:t>
+            </w:r>
           </w:p>
         </w:tc>
         <w:tc>
@@ -7019,113 +8107,112 @@
             <w:pPr>
               <w:pStyle w:val="Default"/>
               <w:rPr>
-                <w:sz w:val="20"/>
-                <w:szCs w:val="20"/>
-              </w:rPr>
-            </w:pPr>
-            <w:r>
-              <w:rPr>
+                <w:rFonts w:ascii="Arial" w:hAnsi="Arial" w:cs="Arial"/>
+                <w:sz w:val="20"/>
+                <w:szCs w:val="20"/>
+              </w:rPr>
+            </w:pPr>
+            <w:r>
+              <w:rPr>
+                <w:rFonts w:ascii="Arial" w:hAnsi="Arial" w:cs="Arial"/>
+                <w:iCs/>
+                <w:sz w:val="20"/>
+                <w:szCs w:val="20"/>
+              </w:rPr>
+              <w:t xml:space="preserve">receiving person name </w:t>
+            </w:r>
+          </w:p>
+          <w:p>
+            <w:pPr>
+              <w:pStyle w:val="Default"/>
+              <w:rPr>
+                <w:rFonts w:ascii="Arial" w:hAnsi="Arial" w:cs="Arial"/>
+                <w:iCs/>
+                <w:sz w:val="20"/>
+                <w:szCs w:val="20"/>
+                <w:lang w:val="sv-SE"/>
+              </w:rPr>
+            </w:pPr>
+          </w:p>
+        </w:tc>
+        <w:tc>
+          <w:tcPr>
+            <w:tcW w:w="2286" w:type="dxa"/>
+          </w:tcPr>
+          <w:p>
+            <w:pPr>
+              <w:pStyle w:val="Default"/>
+              <w:rPr>
+                <w:rFonts w:ascii="Arial" w:hAnsi="Arial" w:cs="Arial"/>
+                <w:sz w:val="20"/>
+                <w:szCs w:val="20"/>
+                <w:lang w:val="sv-SE"/>
+              </w:rPr>
+            </w:pPr>
+            <w:r>
+              <w:rPr>
+                <w:rFonts w:ascii="Arial" w:hAnsi="Arial" w:cs="Arial"/>
+                <w:sz w:val="20"/>
+                <w:szCs w:val="20"/>
+                <w:lang w:val="sv-SE"/>
+              </w:rPr>
+              <w:t xml:space="preserve">Namn på den hälso- och sjukvårdspersonal som mottar framställan </w:t>
+            </w:r>
+          </w:p>
+          <w:p>
+            <w:pPr>
+              <w:pStyle w:val="Default"/>
+              <w:rPr>
+                <w:rFonts w:ascii="Arial" w:hAnsi="Arial" w:cs="Arial"/>
+                <w:sz w:val="20"/>
+                <w:szCs w:val="20"/>
+                <w:lang w:val="sv-SE"/>
+              </w:rPr>
+            </w:pPr>
+          </w:p>
+          <w:p>
+            <w:pPr>
+              <w:pStyle w:val="Default"/>
+              <w:rPr>
+                <w:rFonts w:ascii="Arial" w:eastAsia="Arial Unicode MS" w:hAnsi="Arial" w:cs="Arial"/>
+                <w:sz w:val="20"/>
+                <w:lang w:val="sv-SE"/>
+              </w:rPr>
+            </w:pPr>
+            <w:r>
+              <w:rPr>
+                <w:rFonts w:ascii="Arial" w:eastAsia="Arial Unicode MS" w:hAnsi="Arial" w:cs="Arial"/>
+                <w:sz w:val="20"/>
+                <w:lang w:val="sv-SE"/>
+              </w:rPr>
+              <w:t>Motsvarighet i V-TIM:</w:t>
+            </w:r>
+            <w:r>
+              <w:rPr>
+                <w:rFonts w:ascii="Arial" w:eastAsia="Arial Unicode MS" w:hAnsi="Arial" w:cs="Arial"/>
+                <w:sz w:val="20"/>
+                <w:lang w:val="sv-SE"/>
+              </w:rPr>
+              <w:t xml:space="preserve"> </w:t>
+            </w:r>
+          </w:p>
+          <w:p>
+            <w:pPr>
+              <w:pStyle w:val="Default"/>
+              <w:rPr>
+                <w:rFonts w:ascii="Arial" w:hAnsi="Arial" w:cs="Arial"/>
+                <w:sz w:val="20"/>
+                <w:szCs w:val="20"/>
+                <w:lang w:val="sv-SE"/>
+              </w:rPr>
+            </w:pPr>
+            <w:r>
+              <w:rPr>
+                <w:rFonts w:ascii="Arial" w:hAnsi="Arial" w:cs="Arial"/>
                 <w:i/>
                 <w:iCs/>
                 <w:sz w:val="20"/>
                 <w:szCs w:val="20"/>
-              </w:rPr>
-              <w:t xml:space="preserve">receiving person name </w:t>
-            </w:r>
-          </w:p>
-          <w:p>
-            <w:pPr>
-              <w:pStyle w:val="Default"/>
-              <w:rPr>
-                <w:rFonts w:ascii="Arial" w:hAnsi="Arial" w:cs="Arial"/>
-                <w:i/>
-                <w:iCs/>
-                <w:sz w:val="20"/>
-                <w:szCs w:val="20"/>
-                <w:lang w:val="sv-SE"/>
-              </w:rPr>
-            </w:pPr>
-          </w:p>
-        </w:tc>
-        <w:tc>
-          <w:tcPr>
-            <w:tcW w:w="2286" w:type="dxa"/>
-          </w:tcPr>
-          <w:p>
-            <w:pPr>
-              <w:pStyle w:val="Default"/>
-              <w:rPr>
-                <w:rFonts w:ascii="Arial" w:hAnsi="Arial" w:cs="Arial"/>
-                <w:sz w:val="20"/>
-                <w:szCs w:val="20"/>
-                <w:lang w:val="sv-SE"/>
-              </w:rPr>
-            </w:pPr>
-            <w:r>
-              <w:rPr>
-                <w:rFonts w:ascii="Arial" w:hAnsi="Arial" w:cs="Arial"/>
-                <w:sz w:val="20"/>
-                <w:szCs w:val="20"/>
-                <w:lang w:val="sv-SE"/>
-              </w:rPr>
-              <w:t xml:space="preserve">Namn på den hälso- och sjukvårdspersonal som mottar framställan </w:t>
-            </w:r>
-          </w:p>
-          <w:p>
-            <w:pPr>
-              <w:pStyle w:val="Default"/>
-              <w:rPr>
-                <w:rFonts w:ascii="Arial" w:hAnsi="Arial" w:cs="Arial"/>
-                <w:sz w:val="20"/>
-                <w:szCs w:val="20"/>
-                <w:lang w:val="sv-SE"/>
-              </w:rPr>
-            </w:pPr>
-          </w:p>
-          <w:p>
-            <w:pPr>
-              <w:pStyle w:val="Default"/>
-              <w:rPr>
-                <w:rFonts w:ascii="Arial" w:eastAsia="Arial Unicode MS" w:hAnsi="Arial" w:cs="Arial"/>
-                <w:sz w:val="20"/>
-                <w:lang w:val="sv-SE"/>
-              </w:rPr>
-            </w:pPr>
-            <w:r>
-              <w:rPr>
-                <w:rFonts w:ascii="Arial" w:eastAsia="Arial Unicode MS" w:hAnsi="Arial" w:cs="Arial"/>
-                <w:sz w:val="20"/>
-                <w:lang w:val="sv-SE"/>
-              </w:rPr>
-              <w:lastRenderedPageBreak/>
-              <w:t>Motsvarighet i V-TIM:</w:t>
-            </w:r>
-            <w:r>
-              <w:rPr>
-                <w:rFonts w:ascii="Arial" w:eastAsia="Arial Unicode MS" w:hAnsi="Arial" w:cs="Arial"/>
-                <w:sz w:val="20"/>
-                <w:lang w:val="sv-SE"/>
-              </w:rPr>
-              <w:t xml:space="preserve"> </w:t>
-            </w:r>
-          </w:p>
-          <w:p>
-            <w:pPr>
-              <w:pStyle w:val="Default"/>
-              <w:rPr>
-                <w:rFonts w:ascii="Arial" w:hAnsi="Arial" w:cs="Arial"/>
-                <w:sz w:val="20"/>
-                <w:szCs w:val="20"/>
-                <w:lang w:val="sv-SE"/>
-              </w:rPr>
-            </w:pPr>
-            <w:r>
-              <w:rPr>
-                <w:rFonts w:ascii="Arial" w:hAnsi="Arial" w:cs="Arial"/>
-                <w:i/>
-                <w:iCs/>
-                <w:sz w:val="20"/>
-                <w:szCs w:val="20"/>
                 <w:lang w:val="sv-SE"/>
               </w:rPr>
               <w:t xml:space="preserve">mottagande person /namn </w:t>
@@ -7151,7 +8238,6 @@
                 <w:color w:val="000000"/>
                 <w:sz w:val="20"/>
               </w:rPr>
-              <w:lastRenderedPageBreak/>
               <w:t>TXT</w:t>
             </w:r>
           </w:p>
@@ -7175,7 +8261,7 @@
                 <w:color w:val="000000"/>
                 <w:sz w:val="20"/>
               </w:rPr>
-              <w:t>0...1</w:t>
+              <w:t>0..1</w:t>
             </w:r>
           </w:p>
         </w:tc>
@@ -7250,18 +8336,18 @@
             <w:pPr>
               <w:pStyle w:val="Default"/>
               <w:rPr>
-                <w:sz w:val="20"/>
-                <w:szCs w:val="20"/>
-              </w:rPr>
-            </w:pPr>
-            <w:r>
-              <w:rPr>
-                <w:i/>
+                <w:rFonts w:ascii="Arial" w:hAnsi="Arial" w:cs="Arial"/>
+                <w:sz w:val="20"/>
+                <w:szCs w:val="20"/>
+              </w:rPr>
+            </w:pPr>
+            <w:r>
+              <w:rPr>
+                <w:rFonts w:ascii="Arial" w:hAnsi="Arial" w:cs="Arial"/>
                 <w:iCs/>
                 <w:sz w:val="20"/>
                 <w:szCs w:val="20"/>
               </w:rPr>
-              <w:lastRenderedPageBreak/>
               <w:t>receiving person phone number</w:t>
             </w:r>
           </w:p>
@@ -7359,7 +8445,7 @@
                 <w:color w:val="000000"/>
                 <w:sz w:val="20"/>
               </w:rPr>
-              <w:t>0...1</w:t>
+              <w:t>0..1</w:t>
             </w:r>
           </w:p>
         </w:tc>
@@ -7425,109 +8511,110 @@
             <w:pPr>
               <w:pStyle w:val="Default"/>
               <w:rPr>
-                <w:sz w:val="20"/>
-                <w:szCs w:val="20"/>
-              </w:rPr>
-            </w:pPr>
-            <w:r>
-              <w:rPr>
+                <w:rFonts w:ascii="Arial" w:hAnsi="Arial" w:cs="Arial"/>
+                <w:sz w:val="20"/>
+                <w:szCs w:val="20"/>
+              </w:rPr>
+            </w:pPr>
+            <w:r>
+              <w:rPr>
+                <w:rFonts w:ascii="Arial" w:hAnsi="Arial" w:cs="Arial"/>
+                <w:iCs/>
+                <w:sz w:val="20"/>
+                <w:szCs w:val="20"/>
+              </w:rPr>
+              <w:t xml:space="preserve">receiving care unit id </w:t>
+            </w:r>
+          </w:p>
+          <w:p>
+            <w:pPr>
+              <w:pStyle w:val="Default"/>
+              <w:rPr>
+                <w:rFonts w:ascii="Arial" w:hAnsi="Arial" w:cs="Arial"/>
+                <w:sz w:val="20"/>
+                <w:szCs w:val="20"/>
+              </w:rPr>
+            </w:pPr>
+          </w:p>
+        </w:tc>
+        <w:tc>
+          <w:tcPr>
+            <w:tcW w:w="2286" w:type="dxa"/>
+          </w:tcPr>
+          <w:p>
+            <w:pPr>
+              <w:pStyle w:val="Default"/>
+              <w:rPr>
+                <w:rFonts w:ascii="Arial" w:hAnsi="Arial" w:cs="Arial"/>
+                <w:sz w:val="20"/>
+                <w:szCs w:val="20"/>
+                <w:lang w:val="sv-SE"/>
+              </w:rPr>
+            </w:pPr>
+            <w:r>
+              <w:rPr>
+                <w:rFonts w:ascii="Arial" w:hAnsi="Arial" w:cs="Arial"/>
+                <w:sz w:val="20"/>
+                <w:szCs w:val="20"/>
+                <w:lang w:val="sv-SE"/>
+              </w:rPr>
+              <w:t xml:space="preserve">Identitetsbeteckning för den enhet/process inom vars uppdrag som framställan mottages </w:t>
+            </w:r>
+          </w:p>
+          <w:p>
+            <w:pPr>
+              <w:pStyle w:val="Default"/>
+              <w:rPr>
+                <w:rFonts w:ascii="Arial" w:hAnsi="Arial" w:cs="Arial"/>
+                <w:sz w:val="20"/>
+                <w:szCs w:val="20"/>
+                <w:lang w:val="sv-SE"/>
+              </w:rPr>
+            </w:pPr>
+          </w:p>
+          <w:p>
+            <w:pPr>
+              <w:pStyle w:val="Default"/>
+              <w:rPr>
+                <w:rFonts w:ascii="Arial" w:eastAsia="Arial Unicode MS" w:hAnsi="Arial" w:cs="Arial"/>
+                <w:sz w:val="20"/>
+                <w:lang w:val="sv-SE"/>
+              </w:rPr>
+            </w:pPr>
+            <w:r>
+              <w:rPr>
+                <w:rFonts w:ascii="Arial" w:eastAsia="Arial Unicode MS" w:hAnsi="Arial" w:cs="Arial"/>
+                <w:sz w:val="20"/>
+                <w:lang w:val="sv-SE"/>
+              </w:rPr>
+              <w:t>Motsvarighet i V-TIM:</w:t>
+            </w:r>
+            <w:r>
+              <w:rPr>
+                <w:rFonts w:ascii="Arial" w:eastAsia="Arial Unicode MS" w:hAnsi="Arial" w:cs="Arial"/>
+                <w:sz w:val="20"/>
+                <w:lang w:val="sv-SE"/>
+              </w:rPr>
+              <w:t xml:space="preserve"> </w:t>
+            </w:r>
+          </w:p>
+          <w:p>
+            <w:pPr>
+              <w:pStyle w:val="Default"/>
+              <w:rPr>
+                <w:rFonts w:ascii="Arial" w:hAnsi="Arial" w:cs="Arial"/>
+                <w:sz w:val="20"/>
+                <w:szCs w:val="20"/>
+                <w:lang w:val="sv-SE"/>
+              </w:rPr>
+            </w:pPr>
+            <w:r>
+              <w:rPr>
+                <w:rFonts w:ascii="Arial" w:hAnsi="Arial" w:cs="Arial"/>
                 <w:i/>
                 <w:iCs/>
                 <w:sz w:val="20"/>
                 <w:szCs w:val="20"/>
-              </w:rPr>
-              <w:t xml:space="preserve">receiving care unit id </w:t>
-            </w:r>
-          </w:p>
-          <w:p>
-            <w:pPr>
-              <w:pStyle w:val="Default"/>
-              <w:rPr>
-                <w:rFonts w:ascii="Arial" w:hAnsi="Arial" w:cs="Arial"/>
-                <w:sz w:val="20"/>
-                <w:szCs w:val="20"/>
-              </w:rPr>
-            </w:pPr>
-          </w:p>
-        </w:tc>
-        <w:tc>
-          <w:tcPr>
-            <w:tcW w:w="2286" w:type="dxa"/>
-          </w:tcPr>
-          <w:p>
-            <w:pPr>
-              <w:pStyle w:val="Default"/>
-              <w:rPr>
-                <w:rFonts w:ascii="Arial" w:hAnsi="Arial" w:cs="Arial"/>
-                <w:sz w:val="20"/>
-                <w:szCs w:val="20"/>
-                <w:lang w:val="sv-SE"/>
-              </w:rPr>
-            </w:pPr>
-            <w:r>
-              <w:rPr>
-                <w:rFonts w:ascii="Arial" w:hAnsi="Arial" w:cs="Arial"/>
-                <w:sz w:val="20"/>
-                <w:szCs w:val="20"/>
-                <w:lang w:val="sv-SE"/>
-              </w:rPr>
-              <w:t xml:space="preserve">Identitetsbeteckning för den enhet/process inom vars uppdrag som framställan mottages </w:t>
-            </w:r>
-          </w:p>
-          <w:p>
-            <w:pPr>
-              <w:pStyle w:val="Default"/>
-              <w:rPr>
-                <w:rFonts w:ascii="Arial" w:hAnsi="Arial" w:cs="Arial"/>
-                <w:sz w:val="20"/>
-                <w:szCs w:val="20"/>
-                <w:lang w:val="sv-SE"/>
-              </w:rPr>
-            </w:pPr>
-          </w:p>
-          <w:p>
-            <w:pPr>
-              <w:pStyle w:val="Default"/>
-              <w:rPr>
-                <w:rFonts w:ascii="Arial" w:eastAsia="Arial Unicode MS" w:hAnsi="Arial" w:cs="Arial"/>
-                <w:sz w:val="20"/>
-                <w:lang w:val="sv-SE"/>
-              </w:rPr>
-            </w:pPr>
-            <w:r>
-              <w:rPr>
-                <w:rFonts w:ascii="Arial" w:eastAsia="Arial Unicode MS" w:hAnsi="Arial" w:cs="Arial"/>
-                <w:sz w:val="20"/>
-                <w:lang w:val="sv-SE"/>
-              </w:rPr>
-              <w:t>Motsvarighet i V-TIM:</w:t>
-            </w:r>
-            <w:r>
-              <w:rPr>
-                <w:rFonts w:ascii="Arial" w:eastAsia="Arial Unicode MS" w:hAnsi="Arial" w:cs="Arial"/>
-                <w:sz w:val="20"/>
-                <w:lang w:val="sv-SE"/>
-              </w:rPr>
-              <w:t xml:space="preserve"> </w:t>
-            </w:r>
-          </w:p>
-          <w:p>
-            <w:pPr>
-              <w:pStyle w:val="Default"/>
-              <w:rPr>
-                <w:rFonts w:ascii="Arial" w:hAnsi="Arial" w:cs="Arial"/>
-                <w:sz w:val="20"/>
-                <w:szCs w:val="20"/>
-                <w:lang w:val="sv-SE"/>
-              </w:rPr>
-            </w:pPr>
-            <w:r>
-              <w:rPr>
-                <w:rFonts w:ascii="Arial" w:hAnsi="Arial" w:cs="Arial"/>
-                <w:i/>
-                <w:iCs/>
-                <w:sz w:val="20"/>
-                <w:szCs w:val="20"/>
                 <w:lang w:val="sv-SE"/>
               </w:rPr>
               <w:t>mottagande enhet/process /id</w:t>
@@ -7570,6 +8657,14 @@
                 <w:sz w:val="20"/>
               </w:rPr>
             </w:pPr>
+            <w:r>
+              <w:rPr>
+                <w:rFonts w:ascii="Arial" w:hAnsi="Arial" w:cs="Arial"/>
+                <w:color w:val="000000"/>
+                <w:sz w:val="20"/>
+              </w:rPr>
+              <w:t>0..</w:t>
+            </w:r>
             <w:r>
               <w:rPr>
                 <w:rFonts w:ascii="Arial" w:hAnsi="Arial" w:cs="Arial"/>
@@ -7622,6 +8717,44 @@
                 <w:lang w:val="sv-SE"/>
               </w:rPr>
             </w:pPr>
+            <w:r>
+              <w:rPr>
+                <w:rFonts w:ascii="Arial" w:hAnsi="Arial" w:cs="Arial"/>
+                <w:sz w:val="20"/>
+                <w:szCs w:val="20"/>
+                <w:lang w:val="sv-SE"/>
+              </w:rPr>
+              <w:t>Om i</w:t>
+            </w:r>
+            <w:r>
+              <w:rPr>
+                <w:rFonts w:ascii="Arial" w:hAnsi="Arial" w:cs="Arial"/>
+                <w:sz w:val="20"/>
+                <w:szCs w:val="20"/>
+                <w:lang w:val="sv-SE"/>
+              </w:rPr>
+              <w:t xml:space="preserve">d anges </w:t>
+            </w:r>
+            <w:r>
+              <w:rPr>
+                <w:rFonts w:ascii="Arial" w:hAnsi="Arial" w:cs="Arial"/>
+                <w:sz w:val="20"/>
+                <w:szCs w:val="20"/>
+                <w:lang w:val="sv-SE"/>
+              </w:rPr>
+              <w:t>så kommer enhetensinformation att hämtas ifrån HSA katalogen och användas i 'receiving care unit  name'/address/phone number.</w:t>
+            </w:r>
+          </w:p>
+          <w:p>
+            <w:pPr>
+              <w:pStyle w:val="Default"/>
+              <w:rPr>
+                <w:rFonts w:ascii="Arial" w:hAnsi="Arial" w:cs="Arial"/>
+                <w:sz w:val="20"/>
+                <w:szCs w:val="20"/>
+                <w:lang w:val="sv-SE"/>
+              </w:rPr>
+            </w:pPr>
           </w:p>
         </w:tc>
         <w:tc>
@@ -7650,99 +8783,101 @@
             <w:pPr>
               <w:pStyle w:val="Default"/>
               <w:rPr>
-                <w:sz w:val="20"/>
-                <w:szCs w:val="20"/>
-              </w:rPr>
-            </w:pPr>
-            <w:r>
-              <w:rPr>
+                <w:rFonts w:ascii="Arial" w:hAnsi="Arial" w:cs="Arial"/>
+                <w:sz w:val="20"/>
+                <w:szCs w:val="20"/>
+              </w:rPr>
+            </w:pPr>
+            <w:r>
+              <w:rPr>
+                <w:rFonts w:ascii="Arial" w:hAnsi="Arial" w:cs="Arial"/>
+                <w:iCs/>
+                <w:sz w:val="20"/>
+                <w:szCs w:val="20"/>
+              </w:rPr>
+              <w:lastRenderedPageBreak/>
+              <w:t xml:space="preserve">receiving care unit name </w:t>
+            </w:r>
+          </w:p>
+        </w:tc>
+        <w:tc>
+          <w:tcPr>
+            <w:tcW w:w="2286" w:type="dxa"/>
+          </w:tcPr>
+          <w:p>
+            <w:pPr>
+              <w:pStyle w:val="Default"/>
+              <w:rPr>
+                <w:rFonts w:ascii="Arial" w:hAnsi="Arial" w:cs="Arial"/>
+                <w:sz w:val="20"/>
+                <w:szCs w:val="20"/>
+                <w:lang w:val="sv-SE"/>
+              </w:rPr>
+            </w:pPr>
+            <w:r>
+              <w:rPr>
+                <w:rFonts w:ascii="Arial" w:hAnsi="Arial" w:cs="Arial"/>
+                <w:sz w:val="20"/>
+                <w:szCs w:val="20"/>
+                <w:lang w:val="sv-SE"/>
+              </w:rPr>
+              <w:t xml:space="preserve">Namn på den enhet/process inom vars uppdrag som framställan mottages </w:t>
+            </w:r>
+          </w:p>
+          <w:p>
+            <w:pPr>
+              <w:pStyle w:val="Default"/>
+              <w:rPr>
+                <w:rFonts w:ascii="Arial" w:hAnsi="Arial" w:cs="Arial"/>
+                <w:sz w:val="20"/>
+                <w:szCs w:val="20"/>
+                <w:lang w:val="sv-SE"/>
+              </w:rPr>
+            </w:pPr>
+          </w:p>
+          <w:p>
+            <w:pPr>
+              <w:pStyle w:val="Default"/>
+              <w:rPr>
+                <w:rFonts w:ascii="Arial" w:eastAsia="Arial Unicode MS" w:hAnsi="Arial" w:cs="Arial"/>
+                <w:sz w:val="20"/>
+                <w:lang w:val="sv-SE"/>
+              </w:rPr>
+            </w:pPr>
+            <w:r>
+              <w:rPr>
+                <w:rFonts w:ascii="Arial" w:eastAsia="Arial Unicode MS" w:hAnsi="Arial" w:cs="Arial"/>
+                <w:sz w:val="20"/>
+                <w:lang w:val="sv-SE"/>
+              </w:rPr>
+              <w:t>Motsvarighet i V-TIM:</w:t>
+            </w:r>
+            <w:r>
+              <w:rPr>
+                <w:rFonts w:ascii="Arial" w:eastAsia="Arial Unicode MS" w:hAnsi="Arial" w:cs="Arial"/>
+                <w:sz w:val="20"/>
+                <w:lang w:val="sv-SE"/>
+              </w:rPr>
+              <w:t xml:space="preserve"> </w:t>
+            </w:r>
+          </w:p>
+          <w:p>
+            <w:pPr>
+              <w:pStyle w:val="Default"/>
+              <w:rPr>
+                <w:rFonts w:ascii="Arial" w:hAnsi="Arial" w:cs="Arial"/>
+                <w:sz w:val="20"/>
+                <w:szCs w:val="20"/>
+                <w:lang w:val="sv-SE"/>
+              </w:rPr>
+            </w:pPr>
+            <w:r>
+              <w:rPr>
+                <w:rFonts w:ascii="Arial" w:hAnsi="Arial" w:cs="Arial"/>
                 <w:i/>
                 <w:iCs/>
                 <w:sz w:val="20"/>
                 <w:szCs w:val="20"/>
-              </w:rPr>
-              <w:t xml:space="preserve">receiving care unit name </w:t>
-            </w:r>
-          </w:p>
-        </w:tc>
-        <w:tc>
-          <w:tcPr>
-            <w:tcW w:w="2286" w:type="dxa"/>
-          </w:tcPr>
-          <w:p>
-            <w:pPr>
-              <w:pStyle w:val="Default"/>
-              <w:rPr>
-                <w:rFonts w:ascii="Arial" w:hAnsi="Arial" w:cs="Arial"/>
-                <w:sz w:val="20"/>
-                <w:szCs w:val="20"/>
-                <w:lang w:val="sv-SE"/>
-              </w:rPr>
-            </w:pPr>
-            <w:r>
-              <w:rPr>
-                <w:rFonts w:ascii="Arial" w:hAnsi="Arial" w:cs="Arial"/>
-                <w:sz w:val="20"/>
-                <w:szCs w:val="20"/>
-                <w:lang w:val="sv-SE"/>
-              </w:rPr>
-              <w:t xml:space="preserve">Namn på den enhet/process inom vars uppdrag som framställan mottages </w:t>
-            </w:r>
-          </w:p>
-          <w:p>
-            <w:pPr>
-              <w:pStyle w:val="Default"/>
-              <w:rPr>
-                <w:rFonts w:ascii="Arial" w:hAnsi="Arial" w:cs="Arial"/>
-                <w:sz w:val="20"/>
-                <w:szCs w:val="20"/>
-                <w:lang w:val="sv-SE"/>
-              </w:rPr>
-            </w:pPr>
-          </w:p>
-          <w:p>
-            <w:pPr>
-              <w:pStyle w:val="Default"/>
-              <w:rPr>
-                <w:rFonts w:ascii="Arial" w:eastAsia="Arial Unicode MS" w:hAnsi="Arial" w:cs="Arial"/>
-                <w:sz w:val="20"/>
-                <w:lang w:val="sv-SE"/>
-              </w:rPr>
-            </w:pPr>
-            <w:r>
-              <w:rPr>
-                <w:rFonts w:ascii="Arial" w:eastAsia="Arial Unicode MS" w:hAnsi="Arial" w:cs="Arial"/>
-                <w:sz w:val="20"/>
-                <w:lang w:val="sv-SE"/>
-              </w:rPr>
-              <w:t>Motsvarighet i V-TIM:</w:t>
-            </w:r>
-            <w:r>
-              <w:rPr>
-                <w:rFonts w:ascii="Arial" w:eastAsia="Arial Unicode MS" w:hAnsi="Arial" w:cs="Arial"/>
-                <w:sz w:val="20"/>
-                <w:lang w:val="sv-SE"/>
-              </w:rPr>
-              <w:t xml:space="preserve"> </w:t>
-            </w:r>
-          </w:p>
-          <w:p>
-            <w:pPr>
-              <w:pStyle w:val="Default"/>
-              <w:rPr>
-                <w:rFonts w:ascii="Arial" w:hAnsi="Arial" w:cs="Arial"/>
-                <w:sz w:val="20"/>
-                <w:szCs w:val="20"/>
-                <w:lang w:val="sv-SE"/>
-              </w:rPr>
-            </w:pPr>
-            <w:r>
-              <w:rPr>
-                <w:rFonts w:ascii="Arial" w:hAnsi="Arial" w:cs="Arial"/>
-                <w:i/>
-                <w:iCs/>
-                <w:sz w:val="20"/>
-                <w:szCs w:val="20"/>
                 <w:lang w:val="sv-SE"/>
               </w:rPr>
               <w:t>mottagande enhet/process /namn</w:t>
@@ -7791,7 +8926,7 @@
                 <w:color w:val="000000"/>
                 <w:sz w:val="20"/>
               </w:rPr>
-              <w:t>0...1</w:t>
+              <w:t>1</w:t>
             </w:r>
           </w:p>
         </w:tc>
@@ -7877,13 +9012,14 @@
             <w:pPr>
               <w:pStyle w:val="Default"/>
               <w:rPr>
-                <w:sz w:val="20"/>
-                <w:szCs w:val="20"/>
-              </w:rPr>
-            </w:pPr>
-            <w:r>
-              <w:rPr>
-                <w:i/>
+                <w:rFonts w:ascii="Arial" w:hAnsi="Arial" w:cs="Arial"/>
+                <w:sz w:val="20"/>
+                <w:szCs w:val="20"/>
+              </w:rPr>
+            </w:pPr>
+            <w:r>
+              <w:rPr>
+                <w:rFonts w:ascii="Arial" w:hAnsi="Arial" w:cs="Arial"/>
                 <w:iCs/>
                 <w:sz w:val="20"/>
                 <w:szCs w:val="20"/>
@@ -7985,7 +9121,7 @@
                 <w:color w:val="000000"/>
                 <w:sz w:val="20"/>
               </w:rPr>
-              <w:t>0...1</w:t>
+              <w:t>1</w:t>
             </w:r>
           </w:p>
         </w:tc>
@@ -8052,7 +9188,6 @@
               <w:pStyle w:val="Default"/>
               <w:rPr>
                 <w:rFonts w:ascii="Arial" w:hAnsi="Arial" w:cs="Arial"/>
-                <w:i/>
                 <w:iCs/>
                 <w:sz w:val="20"/>
                 <w:szCs w:val="20"/>
@@ -8061,7 +9196,7 @@
             </w:pPr>
             <w:r>
               <w:rPr>
-                <w:i/>
+                <w:rFonts w:ascii="Arial" w:hAnsi="Arial" w:cs="Arial"/>
                 <w:iCs/>
                 <w:sz w:val="20"/>
                 <w:szCs w:val="20"/>
@@ -8163,7 +9298,7 @@
                 <w:color w:val="000000"/>
                 <w:sz w:val="20"/>
               </w:rPr>
-              <w:t>0...1</w:t>
+              <w:t>0..1</w:t>
             </w:r>
           </w:p>
         </w:tc>
@@ -8230,7 +9365,6 @@
               <w:pStyle w:val="Default"/>
               <w:rPr>
                 <w:rFonts w:ascii="Arial" w:hAnsi="Arial" w:cs="Arial"/>
-                <w:i/>
                 <w:iCs/>
                 <w:sz w:val="20"/>
                 <w:szCs w:val="20"/>
@@ -8239,12 +9373,10 @@
             <w:r>
               <w:rPr>
                 <w:rFonts w:ascii="Arial" w:hAnsi="Arial" w:cs="Arial"/>
-                <w:i/>
                 <w:iCs/>
                 <w:sz w:val="20"/>
                 <w:szCs w:val="20"/>
               </w:rPr>
-              <w:lastRenderedPageBreak/>
               <w:t>Source system</w:t>
             </w:r>
           </w:p>
@@ -8483,7 +9615,7 @@
         <w:pStyle w:val="Heading3"/>
         <w:ind w:left="1304" w:hanging="1304"/>
       </w:pPr>
-      <w:bookmarkStart w:id="54" w:name="_Toc308593795"/>
+      <w:bookmarkStart w:id="54" w:name="_Toc309116092"/>
       <w:bookmarkEnd w:id="50"/>
       <w:bookmarkEnd w:id="51"/>
       <w:r>
@@ -8609,6 +9741,7 @@
                 <w:color w:val="000000"/>
                 <w:sz w:val="20"/>
               </w:rPr>
+              <w:lastRenderedPageBreak/>
               <w:t>Attribut</w:t>
             </w:r>
           </w:p>
@@ -9133,7 +10266,6 @@
                 <w:sz w:val="20"/>
                 <w:lang w:val="sv-SE"/>
               </w:rPr>
-              <w:lastRenderedPageBreak/>
               <w:t xml:space="preserve">Motsvarighet i V-TIM: </w:t>
             </w:r>
           </w:p>
@@ -9174,7 +10306,6 @@
                 <w:color w:val="000000"/>
                 <w:sz w:val="20"/>
               </w:rPr>
-              <w:lastRenderedPageBreak/>
               <w:t>TXT</w:t>
             </w:r>
           </w:p>
@@ -9260,7 +10391,6 @@
                 <w:sz w:val="20"/>
                 <w:szCs w:val="20"/>
               </w:rPr>
-              <w:lastRenderedPageBreak/>
               <w:t>Samtliga</w:t>
             </w:r>
             <w:proofErr w:type="spellEnd"/>
@@ -9374,8 +10504,7 @@
                 <w:color w:val="000000"/>
                 <w:sz w:val="20"/>
               </w:rPr>
-              <w:lastRenderedPageBreak/>
-              <w:t>surename</w:t>
+              <w:t>surname</w:t>
             </w:r>
           </w:p>
         </w:tc>
@@ -9702,7 +10831,7 @@
         <w:pStyle w:val="Heading3"/>
         <w:ind w:left="1304" w:hanging="1304"/>
       </w:pPr>
-      <w:bookmarkStart w:id="56" w:name="_Toc308593796"/>
+      <w:bookmarkStart w:id="56" w:name="_Toc309116093"/>
       <w:r>
         <w:t>Status</w:t>
       </w:r>
@@ -10358,7 +11487,6 @@
                 <w:color w:val="000000"/>
                 <w:sz w:val="20"/>
               </w:rPr>
-              <w:lastRenderedPageBreak/>
               <w:t>En Statushändelse tilhör en remiss.</w:t>
             </w:r>
           </w:p>
@@ -10413,7 +11541,7 @@
       <w:pPr>
         <w:pStyle w:val="Heading1"/>
       </w:pPr>
-      <w:bookmarkStart w:id="57" w:name="_Toc308593797"/>
+      <w:bookmarkStart w:id="57" w:name="_Toc309116094"/>
       <w:r>
         <w:lastRenderedPageBreak/>
         <w:t>Verksamhetsorienterad meddelandeinformationsmodell (V-MIM)</w:t>
@@ -10426,7 +11554,7 @@
         <w:spacing w:after="60"/>
         <w:ind w:left="1304" w:hanging="1304"/>
       </w:pPr>
-      <w:bookmarkStart w:id="58" w:name="_Toc308593798"/>
+      <w:bookmarkStart w:id="58" w:name="_Toc309116095"/>
       <w:r>
         <w:t>Hämta remiss status</w:t>
       </w:r>
@@ -10520,9 +11648,9 @@
         </w:rPr>
         <w:drawing>
           <wp:inline distT="0" distB="0" distL="0" distR="0">
-            <wp:extent cx="5676900" cy="1981200"/>
+            <wp:extent cx="5676900" cy="2276475"/>
             <wp:effectExtent l="19050" t="0" r="0" b="0"/>
-            <wp:docPr id="10" name="Picture 10"/>
+            <wp:docPr id="5" name="Picture 5"/>
             <wp:cNvGraphicFramePr>
               <a:graphicFrameLocks xmlns:a="http://schemas.openxmlformats.org/drawingml/2006/main" noChangeAspect="1"/>
             </wp:cNvGraphicFramePr>
@@ -10530,7 +11658,7 @@
               <a:graphicData uri="http://schemas.openxmlformats.org/drawingml/2006/picture">
                 <pic:pic xmlns:pic="http://schemas.openxmlformats.org/drawingml/2006/picture">
                   <pic:nvPicPr>
-                    <pic:cNvPr id="0" name="Picture 10"/>
+                    <pic:cNvPr id="0" name="Picture 5"/>
                     <pic:cNvPicPr>
                       <a:picLocks noChangeAspect="1" noChangeArrowheads="1"/>
                     </pic:cNvPicPr>
@@ -10545,7 +11673,7 @@
                   <pic:spPr bwMode="auto">
                     <a:xfrm>
                       <a:off x="0" y="0"/>
-                      <a:ext cx="5676900" cy="1981200"/>
+                      <a:ext cx="5676900" cy="2276475"/>
                     </a:xfrm>
                     <a:prstGeom prst="rect">
                       <a:avLst/>
@@ -10646,7 +11774,7 @@
       <w:pPr>
         <w:pStyle w:val="Heading1"/>
       </w:pPr>
-      <w:bookmarkStart w:id="60" w:name="_Toc308593799"/>
+      <w:bookmarkStart w:id="60" w:name="_Toc309116096"/>
       <w:r>
         <w:lastRenderedPageBreak/>
         <w:t>Termer och definitioner</w:t>
@@ -11217,15 +12345,6 @@
     <w:p>
       <w:pPr>
         <w:pStyle w:val="Heading1"/>
-        <w:numPr>
-          <w:ilvl w:val="0"/>
-          <w:numId w:val="0"/>
-        </w:numPr>
-      </w:pPr>
-    </w:p>
-    <w:p>
-      <w:pPr>
-        <w:pStyle w:val="Heading1"/>
       </w:pPr>
       <w:bookmarkStart w:id="61" w:name="_Toc90794760"/>
       <w:bookmarkStart w:id="62" w:name="_Toc90796712"/>
@@ -11237,7 +12356,7 @@
       <w:bookmarkStart w:id="68" w:name="_Toc194206359"/>
       <w:bookmarkStart w:id="69" w:name="_Toc194206679"/>
       <w:bookmarkStart w:id="70" w:name="_Toc194721692"/>
-      <w:bookmarkStart w:id="71" w:name="_Toc308593800"/>
+      <w:bookmarkStart w:id="71" w:name="_Toc309116097"/>
       <w:bookmarkStart w:id="72" w:name="_Toc139439949"/>
       <w:bookmarkStart w:id="73" w:name="_Toc144289533"/>
       <w:bookmarkStart w:id="74" w:name="_Toc162011539"/>
@@ -11252,6 +12371,7 @@
       <w:bookmarkEnd w:id="66"/>
       <w:bookmarkEnd w:id="67"/>
       <w:r>
+        <w:lastRenderedPageBreak/>
         <w:t>Klassifikationer och kodverk</w:t>
       </w:r>
       <w:bookmarkEnd w:id="68"/>
@@ -11786,6 +12906,9 @@
         </w:tc>
       </w:tr>
       <w:tr>
+        <w:trPr>
+          <w:trHeight w:val="1239"/>
+        </w:trPr>
         <w:tc>
           <w:tcPr>
             <w:tcW w:w="2235" w:type="dxa"/>
@@ -11805,16 +12928,36 @@
                 <w:sz w:val="20"/>
                 <w:szCs w:val="20"/>
               </w:rPr>
-              <w:t xml:space="preserve">KV </w:t>
-            </w:r>
-            <w:r>
-              <w:rPr>
-                <w:rFonts w:ascii="Arial" w:hAnsi="Arial" w:cs="Arial"/>
-                <w:sz w:val="20"/>
-                <w:szCs w:val="20"/>
-              </w:rPr>
-              <w:t xml:space="preserve">Status </w:t>
-            </w:r>
+              <w:t xml:space="preserve">KV Form </w:t>
+            </w:r>
+            <w:proofErr w:type="spellStart"/>
+            <w:r>
+              <w:rPr>
+                <w:rFonts w:ascii="Arial" w:hAnsi="Arial" w:cs="Arial"/>
+                <w:sz w:val="20"/>
+                <w:szCs w:val="20"/>
+              </w:rPr>
+              <w:t>av</w:t>
+            </w:r>
+            <w:proofErr w:type="spellEnd"/>
+            <w:r>
+              <w:rPr>
+                <w:rFonts w:ascii="Arial" w:hAnsi="Arial" w:cs="Arial"/>
+                <w:sz w:val="20"/>
+                <w:szCs w:val="20"/>
+              </w:rPr>
+              <w:t xml:space="preserve"> </w:t>
+            </w:r>
+            <w:proofErr w:type="spellStart"/>
+            <w:r>
+              <w:rPr>
+                <w:rFonts w:ascii="Arial" w:hAnsi="Arial" w:cs="Arial"/>
+                <w:sz w:val="20"/>
+                <w:szCs w:val="20"/>
+              </w:rPr>
+              <w:t>framställan</w:t>
+            </w:r>
+            <w:proofErr w:type="spellEnd"/>
           </w:p>
         </w:tc>
         <w:tc>
@@ -11852,6 +12995,118 @@
           <w:tcPr>
             <w:tcW w:w="7654" w:type="dxa"/>
           </w:tcPr>
+          <w:p>
+            <w:pPr>
+              <w:pStyle w:val="Default"/>
+              <w:rPr>
+                <w:rFonts w:ascii="Arial" w:hAnsi="Arial" w:cs="Arial"/>
+                <w:sz w:val="23"/>
+                <w:szCs w:val="23"/>
+                <w:lang w:val="sv-SE"/>
+              </w:rPr>
+            </w:pPr>
+            <w:r>
+              <w:rPr>
+                <w:rFonts w:ascii="Arial" w:hAnsi="Arial" w:cs="Arial"/>
+                <w:sz w:val="23"/>
+                <w:szCs w:val="23"/>
+                <w:lang w:val="sv-SE"/>
+              </w:rPr>
+              <w:t xml:space="preserve">Anger form av vårdbegäran. Värden kommer ursprungligen ifrån Nationell eRemissprojektet. </w:t>
+            </w:r>
+            <w:r>
+              <w:rPr>
+                <w:rFonts w:ascii="Arial" w:hAnsi="Arial" w:cs="Arial"/>
+                <w:sz w:val="23"/>
+                <w:szCs w:val="23"/>
+                <w:lang w:val="sv-SE"/>
+              </w:rPr>
+              <w:t>E</w:t>
+            </w:r>
+            <w:r>
+              <w:rPr>
+                <w:rFonts w:ascii="Arial" w:hAnsi="Arial" w:cs="Arial"/>
+                <w:sz w:val="23"/>
+                <w:szCs w:val="23"/>
+                <w:lang w:val="sv-SE"/>
+              </w:rPr>
+              <w:t xml:space="preserve">ndast </w:t>
+            </w:r>
+            <w:r>
+              <w:rPr>
+                <w:rFonts w:ascii="Arial" w:hAnsi="Arial" w:cs="Arial"/>
+                <w:sz w:val="23"/>
+                <w:szCs w:val="23"/>
+                <w:lang w:val="sv-SE"/>
+              </w:rPr>
+              <w:t>Nr</w:t>
+            </w:r>
+            <w:r>
+              <w:rPr>
+                <w:rFonts w:ascii="Arial" w:hAnsi="Arial" w:cs="Arial"/>
+                <w:sz w:val="23"/>
+                <w:szCs w:val="23"/>
+                <w:lang w:val="sv-SE"/>
+              </w:rPr>
+              <w:t xml:space="preserve"> 2 och 4 som är giltiga värden</w:t>
+            </w:r>
+            <w:r>
+              <w:rPr>
+                <w:rFonts w:ascii="Arial" w:hAnsi="Arial" w:cs="Arial"/>
+                <w:sz w:val="23"/>
+                <w:szCs w:val="23"/>
+                <w:lang w:val="sv-SE"/>
+              </w:rPr>
+              <w:t xml:space="preserve"> för denna tjänst</w:t>
+            </w:r>
+            <w:r>
+              <w:rPr>
+                <w:rFonts w:ascii="Arial" w:hAnsi="Arial" w:cs="Arial"/>
+                <w:sz w:val="23"/>
+                <w:szCs w:val="23"/>
+                <w:lang w:val="sv-SE"/>
+              </w:rPr>
+              <w:t>.</w:t>
+            </w:r>
+          </w:p>
+          <w:p>
+            <w:pPr>
+              <w:pStyle w:val="Default"/>
+              <w:rPr>
+                <w:sz w:val="23"/>
+                <w:szCs w:val="23"/>
+                <w:lang w:val="sv-SE"/>
+              </w:rPr>
+            </w:pPr>
+            <w:r>
+              <w:rPr>
+                <w:sz w:val="23"/>
+                <w:szCs w:val="23"/>
+                <w:lang w:val="sv-SE"/>
+              </w:rPr>
+              <w:t xml:space="preserve">1 = telefon </w:t>
+            </w:r>
+          </w:p>
+          <w:p>
+            <w:pPr>
+              <w:pStyle w:val="Default"/>
+              <w:rPr>
+                <w:b/>
+                <w:sz w:val="23"/>
+                <w:szCs w:val="23"/>
+                <w:lang w:val="sv-SE"/>
+              </w:rPr>
+            </w:pPr>
+            <w:r>
+              <w:rPr>
+                <w:b/>
+                <w:sz w:val="23"/>
+                <w:szCs w:val="23"/>
+                <w:lang w:val="sv-SE"/>
+              </w:rPr>
+              <w:t xml:space="preserve">2 = besök </w:t>
+            </w:r>
+          </w:p>
           <w:p>
             <w:pPr>
               <w:autoSpaceDE w:val="0"/>
@@ -11859,6 +13114,124 @@
               <w:adjustRightInd w:val="0"/>
               <w:spacing w:after="0"/>
               <w:rPr>
+                <w:sz w:val="23"/>
+                <w:szCs w:val="23"/>
+              </w:rPr>
+            </w:pPr>
+            <w:r>
+              <w:rPr>
+                <w:sz w:val="23"/>
+                <w:szCs w:val="23"/>
+              </w:rPr>
+              <w:t xml:space="preserve">3 = elektroniskt </w:t>
+            </w:r>
+          </w:p>
+          <w:p>
+            <w:pPr>
+              <w:pStyle w:val="Default"/>
+              <w:rPr>
+                <w:sz w:val="23"/>
+                <w:szCs w:val="23"/>
+                <w:lang w:val="sv-SE"/>
+              </w:rPr>
+            </w:pPr>
+            <w:r>
+              <w:rPr>
+                <w:b/>
+                <w:sz w:val="23"/>
+                <w:szCs w:val="23"/>
+                <w:lang w:val="sv-SE"/>
+              </w:rPr>
+              <w:t>4 = pappersremiss</w:t>
+            </w:r>
+            <w:r>
+              <w:rPr>
+                <w:sz w:val="23"/>
+                <w:szCs w:val="23"/>
+                <w:lang w:val="sv-SE"/>
+              </w:rPr>
+              <w:t xml:space="preserve"> </w:t>
+            </w:r>
+          </w:p>
+        </w:tc>
+      </w:tr>
+      <w:tr>
+        <w:tc>
+          <w:tcPr>
+            <w:tcW w:w="2235" w:type="dxa"/>
+          </w:tcPr>
+          <w:p>
+            <w:pPr>
+              <w:pStyle w:val="Default"/>
+              <w:rPr>
+                <w:rFonts w:ascii="Arial" w:hAnsi="Arial" w:cs="Arial"/>
+                <w:sz w:val="20"/>
+                <w:szCs w:val="20"/>
+                <w:lang w:val="sv-SE"/>
+              </w:rPr>
+            </w:pPr>
+            <w:r>
+              <w:rPr>
+                <w:rFonts w:ascii="Arial" w:hAnsi="Arial" w:cs="Arial"/>
+                <w:sz w:val="20"/>
+                <w:szCs w:val="20"/>
+                <w:lang w:val="sv-SE"/>
+              </w:rPr>
+              <w:t xml:space="preserve">KV </w:t>
+            </w:r>
+            <w:r>
+              <w:rPr>
+                <w:rFonts w:ascii="Arial" w:hAnsi="Arial" w:cs="Arial"/>
+                <w:sz w:val="20"/>
+                <w:szCs w:val="20"/>
+                <w:lang w:val="sv-SE"/>
+              </w:rPr>
+              <w:t xml:space="preserve">Status </w:t>
+            </w:r>
+          </w:p>
+        </w:tc>
+        <w:tc>
+          <w:tcPr>
+            <w:tcW w:w="2784" w:type="dxa"/>
+          </w:tcPr>
+          <w:p>
+            <w:pPr>
+              <w:pStyle w:val="Default"/>
+              <w:rPr>
+                <w:rFonts w:ascii="Arial" w:eastAsia="Batang" w:hAnsi="Arial"/>
+                <w:sz w:val="20"/>
+                <w:highlight w:val="white"/>
+                <w:lang w:val="sv-SE" w:eastAsia="ko-KR"/>
+              </w:rPr>
+            </w:pPr>
+          </w:p>
+        </w:tc>
+        <w:tc>
+          <w:tcPr>
+            <w:tcW w:w="2177" w:type="dxa"/>
+          </w:tcPr>
+          <w:p>
+            <w:pPr>
+              <w:pStyle w:val="Default"/>
+              <w:rPr>
+                <w:rFonts w:ascii="Arial" w:hAnsi="Arial"/>
+                <w:sz w:val="20"/>
+                <w:lang w:val="sv-SE"/>
+              </w:rPr>
+            </w:pPr>
+          </w:p>
+        </w:tc>
+        <w:tc>
+          <w:tcPr>
+            <w:tcW w:w="7654" w:type="dxa"/>
+          </w:tcPr>
+          <w:p>
+            <w:pPr>
+              <w:autoSpaceDE w:val="0"/>
+              <w:autoSpaceDN w:val="0"/>
+              <w:adjustRightInd w:val="0"/>
+              <w:spacing w:after="0"/>
+              <w:rPr>
                 <w:color w:val="000000"/>
                 <w:sz w:val="23"/>
                 <w:szCs w:val="23"/>
@@ -11894,47 +13267,13 @@
     </w:tbl>
     <w:p>
       <w:pPr>
-        <w:rPr>
-          <w:i/>
-        </w:rPr>
-      </w:pPr>
-    </w:p>
-    <w:p>
-      <w:pPr>
-        <w:rPr>
-          <w:i/>
-        </w:rPr>
-      </w:pPr>
-    </w:p>
-    <w:p>
-      <w:pPr>
-        <w:rPr>
-          <w:i/>
-        </w:rPr>
-      </w:pPr>
-    </w:p>
-    <w:p>
-      <w:pPr>
-        <w:rPr>
-          <w:i/>
-        </w:rPr>
-      </w:pPr>
-    </w:p>
-    <w:p>
-      <w:pPr>
-        <w:rPr>
-          <w:i/>
-        </w:rPr>
-      </w:pPr>
-    </w:p>
-    <w:p>
-      <w:pPr>
         <w:pStyle w:val="Heading3"/>
       </w:pPr>
       <w:r>
+        <w:lastRenderedPageBreak/>
         <w:t xml:space="preserve"> </w:t>
       </w:r>
-      <w:bookmarkStart w:id="78" w:name="_Toc308593801"/>
+      <w:bookmarkStart w:id="78" w:name="_Toc309116098"/>
       <w:r>
         <w:t xml:space="preserve">Tabell över </w:t>
       </w:r>
@@ -12544,6 +13883,7 @@
                 <w:rFonts w:ascii="Arial" w:hAnsi="Arial" w:cs="Arial"/>
                 <w:sz w:val="16"/>
                 <w:szCs w:val="16"/>
+                <w:lang w:val="sv-SE"/>
               </w:rPr>
             </w:pPr>
           </w:p>
@@ -12796,17 +14136,7 @@
                 <w:szCs w:val="16"/>
                 <w:lang w:val="sv-SE"/>
               </w:rPr>
-              <w:t xml:space="preserve">Bedömaren har begärt ytterligare </w:t>
-            </w:r>
-            <w:r>
-              <w:rPr>
-                <w:rFonts w:ascii="Arial" w:hAnsi="Arial" w:cs="Arial"/>
-                <w:sz w:val="16"/>
-                <w:szCs w:val="16"/>
-                <w:lang w:val="sv-SE"/>
-              </w:rPr>
-              <w:lastRenderedPageBreak/>
-              <w:t>information av</w:t>
+              <w:t>Bedömaren har begärt ytterligare information av</w:t>
             </w:r>
           </w:p>
           <w:p>
@@ -12958,6 +14288,7 @@
                 <w:rFonts w:ascii="Arial" w:hAnsi="Arial" w:cs="Arial"/>
                 <w:sz w:val="16"/>
                 <w:szCs w:val="16"/>
+                <w:lang w:val="sv-SE"/>
               </w:rPr>
             </w:pPr>
           </w:p>
@@ -13206,6 +14537,7 @@
                 <w:sz w:val="16"/>
                 <w:szCs w:val="16"/>
               </w:rPr>
+              <w:lastRenderedPageBreak/>
               <w:t>1=</w:t>
             </w:r>
             <w:proofErr w:type="spellStart"/>
@@ -13997,6 +15329,7 @@
                 <w:rFonts w:ascii="Arial" w:hAnsi="Arial" w:cs="Arial"/>
                 <w:sz w:val="16"/>
                 <w:szCs w:val="16"/>
+                <w:lang w:val="sv-SE"/>
               </w:rPr>
             </w:pPr>
           </w:p>
@@ -14127,6 +15460,7 @@
                 <w:rFonts w:ascii="Arial" w:hAnsi="Arial" w:cs="Arial"/>
                 <w:sz w:val="16"/>
                 <w:szCs w:val="16"/>
+                <w:lang w:val="sv-SE"/>
               </w:rPr>
             </w:pPr>
           </w:p>
@@ -14441,8 +15775,8 @@
           <w:i/>
         </w:rPr>
         <w:sectPr>
-          <w:pgSz w:w="11907" w:h="16840" w:code="9"/>
-          <w:pgMar w:top="1491" w:right="1418" w:bottom="1196" w:left="1542" w:header="567" w:footer="567" w:gutter="0"/>
+          <w:pgSz w:w="16840" w:h="11907" w:orient="landscape" w:code="9"/>
+          <w:pgMar w:top="1542" w:right="1491" w:bottom="1418" w:left="1196" w:header="567" w:footer="567" w:gutter="0"/>
           <w:cols w:space="720"/>
           <w:docGrid w:linePitch="326"/>
         </w:sectPr>
@@ -15063,7 +16397,7 @@
       <w:bookmarkStart w:id="85" w:name="_Toc192060826"/>
       <w:bookmarkStart w:id="86" w:name="_Toc192643309"/>
       <w:bookmarkStart w:id="87" w:name="_Toc196300068"/>
-      <w:bookmarkStart w:id="88" w:name="_Toc308593802"/>
+      <w:bookmarkStart w:id="88" w:name="_Toc309116099"/>
       <w:bookmarkEnd w:id="72"/>
       <w:bookmarkEnd w:id="73"/>
       <w:bookmarkEnd w:id="74"/>
@@ -16421,7 +17755,7 @@
       <w:pPr>
         <w:pStyle w:val="Heading1"/>
       </w:pPr>
-      <w:bookmarkStart w:id="89" w:name="_Toc308593803"/>
+      <w:bookmarkStart w:id="89" w:name="_Toc309116100"/>
       <w:r>
         <w:lastRenderedPageBreak/>
         <w:t>Referenser</w:t>
@@ -16666,7 +18000,7 @@
               <w:noProof/>
               <w:sz w:val="20"/>
             </w:rPr>
-            <w:t>18</w:t>
+            <w:t>7</w:t>
           </w:r>
           <w:r>
             <w:rPr>
@@ -16715,7 +18049,7 @@
               <w:noProof/>
               <w:sz w:val="20"/>
             </w:rPr>
-            <w:t>23</w:t>
+            <w:t>24</w:t>
           </w:r>
           <w:r>
             <w:rPr>
@@ -16769,7 +18103,7 @@
               <w:rFonts w:ascii="Arial" w:hAnsi="Arial"/>
               <w:sz w:val="20"/>
             </w:rPr>
-            <w:t>Version 0.2</w:t>
+            <w:t>Version 0.3</w:t>
           </w:r>
         </w:p>
       </w:tc>
@@ -21127,7 +22461,7 @@
 </file>
 
 <file path=customXml/itemProps1.xml><?xml version="1.0" encoding="utf-8"?>
-<ds:datastoreItem xmlns:ds="http://schemas.openxmlformats.org/officeDocument/2006/customXml" ds:itemID="{58DF6E54-5DB8-4F8C-835D-120674B46514}">
+<ds:datastoreItem xmlns:ds="http://schemas.openxmlformats.org/officeDocument/2006/customXml" ds:itemID="{9B3AE79D-0C36-410D-B337-3AAA4BD003A7}">
   <ds:schemaRefs>
     <ds:schemaRef ds:uri="http://schemas.openxmlformats.org/officeDocument/2006/bibliography"/>
   </ds:schemaRefs>

</xml_diff>

<commit_message>
kommentarer/frågor ifrån Cambio inlagda som todo'er.
</commit_message>
<xml_diff>
--- a/ServiceInteractions/local/visualisering-remiss/crm/requeststatus/trunk/docs/RIV_Spec_Visualisering_Remiss_Status.docx
+++ b/ServiceInteractions/local/visualisering-remiss/crm/requeststatus/trunk/docs/RIV_Spec_Visualisering_Remiss_Status.docx
@@ -313,6 +313,10 @@
         <w:sectPr>
           <w:headerReference w:type="even" r:id="rId9"/>
           <w:headerReference w:type="default" r:id="rId10"/>
+          <w:footerReference w:type="even" r:id="rId11"/>
+          <w:footerReference w:type="default" r:id="rId12"/>
+          <w:headerReference w:type="first" r:id="rId13"/>
+          <w:footerReference w:type="first" r:id="rId14"/>
           <w:type w:val="continuous"/>
           <w:pgSz w:w="11907" w:h="16840"/>
           <w:pgMar w:top="1491" w:right="577" w:bottom="1196" w:left="1870" w:header="567" w:footer="680" w:gutter="0"/>
@@ -871,6 +875,12 @@
                 <w:lang w:val="en-US"/>
               </w:rPr>
             </w:pPr>
+            <w:r>
+              <w:rPr>
+                <w:lang w:val="en-US"/>
+              </w:rPr>
+              <w:t>0.4</w:t>
+            </w:r>
           </w:p>
         </w:tc>
         <w:tc>
@@ -883,6 +893,12 @@
                 <w:lang w:val="en-US"/>
               </w:rPr>
             </w:pPr>
+            <w:r>
+              <w:rPr>
+                <w:lang w:val="en-US"/>
+              </w:rPr>
+              <w:t>2011-11-16</w:t>
+            </w:r>
           </w:p>
         </w:tc>
         <w:tc>
@@ -890,11 +906,15 @@
             <w:tcW w:w="5103" w:type="dxa"/>
           </w:tcPr>
           <w:p>
-            <w:pPr>
-              <w:rPr>
-                <w:lang w:val="en-US"/>
-              </w:rPr>
-            </w:pPr>
+            <w:r>
+              <w:t>Kommentarer/frågor ifrån Cambio...</w:t>
+            </w:r>
+            <w:r>
+              <w:rPr>
+                <w:b/>
+              </w:rPr>
+              <w:t>pågående.</w:t>
+            </w:r>
           </w:p>
         </w:tc>
         <w:tc>
@@ -904,9 +924,6 @@
           <w:p>
             <w:pPr>
               <w:jc w:val="center"/>
-              <w:rPr>
-                <w:lang w:val="en-US"/>
-              </w:rPr>
             </w:pPr>
           </w:p>
         </w:tc>
@@ -919,37 +936,19 @@
           <w:tcPr>
             <w:tcW w:w="1134" w:type="dxa"/>
           </w:tcPr>
-          <w:p>
-            <w:pPr>
-              <w:rPr>
-                <w:lang w:val="en-US"/>
-              </w:rPr>
-            </w:pPr>
-          </w:p>
+          <w:p/>
         </w:tc>
         <w:tc>
           <w:tcPr>
             <w:tcW w:w="1418" w:type="dxa"/>
           </w:tcPr>
-          <w:p>
-            <w:pPr>
-              <w:rPr>
-                <w:lang w:val="en-US"/>
-              </w:rPr>
-            </w:pPr>
-          </w:p>
+          <w:p/>
         </w:tc>
         <w:tc>
           <w:tcPr>
             <w:tcW w:w="5103" w:type="dxa"/>
           </w:tcPr>
-          <w:p>
-            <w:pPr>
-              <w:rPr>
-                <w:lang w:val="en-US"/>
-              </w:rPr>
-            </w:pPr>
-          </w:p>
+          <w:p/>
         </w:tc>
         <w:tc>
           <w:tcPr>
@@ -958,9 +957,6 @@
           <w:p>
             <w:pPr>
               <w:jc w:val="center"/>
-              <w:rPr>
-                <w:lang w:val="en-US"/>
-              </w:rPr>
             </w:pPr>
           </w:p>
         </w:tc>
@@ -970,37 +966,19 @@
           <w:tcPr>
             <w:tcW w:w="1134" w:type="dxa"/>
           </w:tcPr>
-          <w:p>
-            <w:pPr>
-              <w:rPr>
-                <w:lang w:val="en-US"/>
-              </w:rPr>
-            </w:pPr>
-          </w:p>
+          <w:p/>
         </w:tc>
         <w:tc>
           <w:tcPr>
             <w:tcW w:w="1418" w:type="dxa"/>
           </w:tcPr>
-          <w:p>
-            <w:pPr>
-              <w:rPr>
-                <w:lang w:val="en-US"/>
-              </w:rPr>
-            </w:pPr>
-          </w:p>
+          <w:p/>
         </w:tc>
         <w:tc>
           <w:tcPr>
             <w:tcW w:w="5103" w:type="dxa"/>
           </w:tcPr>
-          <w:p>
-            <w:pPr>
-              <w:rPr>
-                <w:lang w:val="en-US"/>
-              </w:rPr>
-            </w:pPr>
-          </w:p>
+          <w:p/>
         </w:tc>
         <w:tc>
           <w:tcPr>
@@ -1009,9 +987,6 @@
           <w:p>
             <w:pPr>
               <w:jc w:val="center"/>
-              <w:rPr>
-                <w:lang w:val="en-US"/>
-              </w:rPr>
             </w:pPr>
           </w:p>
         </w:tc>
@@ -1021,37 +996,19 @@
           <w:tcPr>
             <w:tcW w:w="1134" w:type="dxa"/>
           </w:tcPr>
-          <w:p>
-            <w:pPr>
-              <w:rPr>
-                <w:lang w:val="en-US"/>
-              </w:rPr>
-            </w:pPr>
-          </w:p>
+          <w:p/>
         </w:tc>
         <w:tc>
           <w:tcPr>
             <w:tcW w:w="1418" w:type="dxa"/>
           </w:tcPr>
-          <w:p>
-            <w:pPr>
-              <w:rPr>
-                <w:lang w:val="en-US"/>
-              </w:rPr>
-            </w:pPr>
-          </w:p>
+          <w:p/>
         </w:tc>
         <w:tc>
           <w:tcPr>
             <w:tcW w:w="5103" w:type="dxa"/>
           </w:tcPr>
-          <w:p>
-            <w:pPr>
-              <w:rPr>
-                <w:lang w:val="en-US"/>
-              </w:rPr>
-            </w:pPr>
-          </w:p>
+          <w:p/>
         </w:tc>
         <w:tc>
           <w:tcPr>
@@ -1060,9 +1017,6 @@
           <w:p>
             <w:pPr>
               <w:jc w:val="center"/>
-              <w:rPr>
-                <w:lang w:val="en-US"/>
-              </w:rPr>
             </w:pPr>
           </w:p>
         </w:tc>
@@ -1072,37 +1026,19 @@
           <w:tcPr>
             <w:tcW w:w="1134" w:type="dxa"/>
           </w:tcPr>
-          <w:p>
-            <w:pPr>
-              <w:rPr>
-                <w:lang w:val="en-US"/>
-              </w:rPr>
-            </w:pPr>
-          </w:p>
+          <w:p/>
         </w:tc>
         <w:tc>
           <w:tcPr>
             <w:tcW w:w="1418" w:type="dxa"/>
           </w:tcPr>
-          <w:p>
-            <w:pPr>
-              <w:rPr>
-                <w:lang w:val="en-US"/>
-              </w:rPr>
-            </w:pPr>
-          </w:p>
+          <w:p/>
         </w:tc>
         <w:tc>
           <w:tcPr>
             <w:tcW w:w="5103" w:type="dxa"/>
           </w:tcPr>
-          <w:p>
-            <w:pPr>
-              <w:rPr>
-                <w:lang w:val="en-US"/>
-              </w:rPr>
-            </w:pPr>
-          </w:p>
+          <w:p/>
         </w:tc>
         <w:tc>
           <w:tcPr>
@@ -1111,9 +1047,6 @@
           <w:p>
             <w:pPr>
               <w:jc w:val="center"/>
-              <w:rPr>
-                <w:lang w:val="en-US"/>
-              </w:rPr>
             </w:pPr>
           </w:p>
         </w:tc>
@@ -1123,37 +1056,19 @@
           <w:tcPr>
             <w:tcW w:w="1134" w:type="dxa"/>
           </w:tcPr>
-          <w:p>
-            <w:pPr>
-              <w:rPr>
-                <w:lang w:val="en-US"/>
-              </w:rPr>
-            </w:pPr>
-          </w:p>
+          <w:p/>
         </w:tc>
         <w:tc>
           <w:tcPr>
             <w:tcW w:w="1418" w:type="dxa"/>
           </w:tcPr>
-          <w:p>
-            <w:pPr>
-              <w:rPr>
-                <w:lang w:val="en-US"/>
-              </w:rPr>
-            </w:pPr>
-          </w:p>
+          <w:p/>
         </w:tc>
         <w:tc>
           <w:tcPr>
             <w:tcW w:w="5103" w:type="dxa"/>
           </w:tcPr>
-          <w:p>
-            <w:pPr>
-              <w:rPr>
-                <w:lang w:val="en-US"/>
-              </w:rPr>
-            </w:pPr>
-          </w:p>
+          <w:p/>
         </w:tc>
         <w:tc>
           <w:tcPr>
@@ -1162,9 +1077,6 @@
           <w:p>
             <w:pPr>
               <w:jc w:val="center"/>
-              <w:rPr>
-                <w:lang w:val="en-US"/>
-              </w:rPr>
             </w:pPr>
           </w:p>
         </w:tc>
@@ -1173,22 +1085,13 @@
     <w:p>
       <w:pPr>
         <w:spacing w:after="0"/>
-        <w:rPr>
-          <w:lang w:val="en-US"/>
-        </w:rPr>
-      </w:pPr>
-      <w:r>
-        <w:rPr>
-          <w:lang w:val="en-US"/>
-        </w:rPr>
+      </w:pPr>
+      <w:r>
         <w:br w:type="page"/>
       </w:r>
     </w:p>
     <w:p>
       <w:pPr>
-        <w:rPr>
-          <w:lang w:val="en-US"/>
-        </w:rPr>
         <w:sectPr>
           <w:type w:val="continuous"/>
           <w:pgSz w:w="11907" w:h="16840"/>
@@ -1296,35 +1199,35 @@
           <w:rFonts w:ascii="Times New Roman" w:hAnsi="Times New Roman"/>
           <w:lang w:eastAsia="sv-SE"/>
         </w:rPr>
-        <w:t xml:space="preserve">Det är inte trolig att det blir fler konsumenter </w:t>
+        <w:t xml:space="preserve">Det </w:t>
       </w:r>
       <w:r>
         <w:rPr>
           <w:rFonts w:ascii="Times New Roman" w:hAnsi="Times New Roman"/>
           <w:lang w:eastAsia="sv-SE"/>
         </w:rPr>
-        <w:t xml:space="preserve">än MVK </w:t>
+        <w:t xml:space="preserve">kommer att bli fler producenter i framtiden och just nu </w:t>
       </w:r>
       <w:r>
         <w:rPr>
           <w:rFonts w:ascii="Times New Roman" w:hAnsi="Times New Roman"/>
           <w:lang w:eastAsia="sv-SE"/>
         </w:rPr>
-        <w:t xml:space="preserve">i framtiden, endast </w:t>
+        <w:t xml:space="preserve">enbart </w:t>
       </w:r>
       <w:r>
         <w:rPr>
           <w:rFonts w:ascii="Times New Roman" w:hAnsi="Times New Roman"/>
           <w:lang w:eastAsia="sv-SE"/>
         </w:rPr>
-        <w:t xml:space="preserve">fler </w:t>
+        <w:t xml:space="preserve">MVK </w:t>
       </w:r>
       <w:r>
         <w:rPr>
           <w:rFonts w:ascii="Times New Roman" w:hAnsi="Times New Roman"/>
           <w:lang w:eastAsia="sv-SE"/>
         </w:rPr>
-        <w:t>producenter.</w:t>
+        <w:t>som konsument.</w:t>
       </w:r>
     </w:p>
     <w:p>
@@ -1415,113 +1318,25 @@
                 <w:p>
                   <w:pPr>
                     <w:pStyle w:val="Footer"/>
-                    <w:rPr>
-                      <w:lang w:val="en-US"/>
-                    </w:rPr>
                   </w:pPr>
                   <w:r>
-                    <w:rPr>
-                      <w:lang w:val="en-US"/>
-                    </w:rPr>
-                    <w:t xml:space="preserve">Stefan </w:t>
-                  </w:r>
-                  <w:proofErr w:type="spellStart"/>
-                  <w:r>
-                    <w:rPr>
-                      <w:lang w:val="en-US"/>
-                    </w:rPr>
-                    <w:t>Gustanvsson</w:t>
-                  </w:r>
-                  <w:proofErr w:type="spellEnd"/>
-                  <w:r>
-                    <w:rPr>
-                      <w:lang w:val="en-US"/>
-                    </w:rPr>
-                    <w:t xml:space="preserve"> (</w:t>
-                  </w:r>
-                  <w:proofErr w:type="spellStart"/>
-                  <w:r>
-                    <w:rPr>
-                      <w:lang w:val="en-US"/>
-                    </w:rPr>
-                    <w:t>Mawell</w:t>
-                  </w:r>
-                  <w:proofErr w:type="spellEnd"/>
-                  <w:r>
-                    <w:rPr>
-                      <w:lang w:val="en-US"/>
-                    </w:rPr>
-                    <w:t>),</w:t>
+                    <w:t>Stefan Gustanvsson (Mawell),</w:t>
                   </w:r>
                 </w:p>
                 <w:p>
                   <w:pPr>
                     <w:pStyle w:val="Footer"/>
-                    <w:rPr>
-                      <w:lang w:val="en-US"/>
-                    </w:rPr>
                   </w:pPr>
                   <w:r>
-                    <w:rPr>
-                      <w:lang w:val="en-US"/>
-                    </w:rPr>
-                    <w:t>C</w:t>
-                  </w:r>
-                  <w:r>
-                    <w:rPr>
-                      <w:lang w:val="en-US"/>
-                    </w:rPr>
-                    <w:t xml:space="preserve">asper </w:t>
-                  </w:r>
-                  <w:r>
-                    <w:rPr>
-                      <w:lang w:val="en-US"/>
-                    </w:rPr>
-                    <w:t xml:space="preserve">Winsnes </w:t>
-                  </w:r>
-                  <w:r>
-                    <w:rPr>
-                      <w:lang w:val="en-US"/>
-                    </w:rPr>
-                    <w:t>(C</w:t>
-                  </w:r>
-                  <w:r>
-                    <w:rPr>
-                      <w:lang w:val="en-US"/>
-                    </w:rPr>
-                    <w:t>h</w:t>
-                  </w:r>
-                  <w:r>
-                    <w:rPr>
-                      <w:lang w:val="en-US"/>
-                    </w:rPr>
-                    <w:t>orus)</w:t>
-                  </w:r>
-                  <w:r>
-                    <w:rPr>
-                      <w:lang w:val="en-US"/>
-                    </w:rPr>
-                    <w:t>,</w:t>
+                    <w:t xml:space="preserve">Lars Palmberg (SLL). </w:t>
                   </w:r>
                 </w:p>
                 <w:p>
                   <w:pPr>
                     <w:pStyle w:val="Footer"/>
-                    <w:rPr>
-                      <w:lang w:val="en-US"/>
-                    </w:rPr>
                   </w:pPr>
                   <w:r>
-                    <w:rPr>
-                      <w:lang w:val="en-US"/>
-                    </w:rPr>
-                    <w:t>Fredrik Henriques</w:t>
-                  </w:r>
-                  <w:r>
-                    <w:rPr>
-                      <w:lang w:val="en-US"/>
-                    </w:rPr>
-                    <w:t xml:space="preserve"> (Chorus),</w:t>
+                    <w:t>Krister Hintze (Cambio),</w:t>
                   </w:r>
                 </w:p>
                 <w:p>
@@ -1529,20 +1344,16 @@
                     <w:pStyle w:val="Footer"/>
                     <w:rPr>
                       <w:i/>
-                      <w:lang w:val="en-US"/>
                     </w:rPr>
                   </w:pPr>
                   <w:r>
-                    <w:rPr>
-                      <w:lang w:val="en-US"/>
-                    </w:rPr>
-                    <w:t>Lars P (SLL).</w:t>
+                    <w:t>Gunnar E</w:t>
                   </w:r>
                   <w:r>
-                    <w:rPr>
-                      <w:lang w:val="en-US"/>
-                    </w:rPr>
-                    <w:t xml:space="preserve"> </w:t>
+                    <w:t>hn</w:t>
+                  </w:r>
+                  <w:r>
+                    <w:t xml:space="preserve"> (Cambio)</w:t>
                   </w:r>
                 </w:p>
                 <w:p>
@@ -3945,7 +3756,7 @@
           </w:tcPr>
           <w:p>
             <w:r>
-              <w:t>1 transakation per sekund</w:t>
+              <w:t>1 transaktion per sekund</w:t>
             </w:r>
           </w:p>
         </w:tc>
@@ -4128,8 +3939,109 @@
         </w:rPr>
         <w:t xml:space="preserve"> </w:t>
       </w:r>
+      <w:r>
+        <w:rPr>
+          <w:lang w:val="sv-SE"/>
+        </w:rPr>
+        <w:t xml:space="preserve">Detta eftersom de vanligtvis kan uppstå vid </w:t>
+      </w:r>
+      <w:r>
+        <w:rPr>
+          <w:lang w:val="sv-SE"/>
+        </w:rPr>
+        <w:t>uppdatera/spara operationer. T.ex.</w:t>
+      </w:r>
+      <w:r>
+        <w:rPr>
+          <w:lang w:val="sv-SE"/>
+        </w:rPr>
+        <w:t xml:space="preserve"> ”tiden har blivit upptagen av annan patient” eller 'Din listning är placerad i kö."</w:t>
+      </w:r>
+      <w:r>
+        <w:rPr>
+          <w:lang w:val="sv-SE"/>
+        </w:rPr>
+        <w:t>.</w:t>
+      </w:r>
+    </w:p>
+    <w:p>
+      <w:pPr>
+        <w:pStyle w:val="Default"/>
+        <w:rPr>
+          <w:rFonts w:ascii="Times New Roman" w:hAnsi="Times New Roman" w:cs="Times New Roman"/>
+          <w:lang w:val="sv-SE"/>
+        </w:rPr>
+      </w:pPr>
+      <w:r>
+        <w:rPr>
+          <w:rFonts w:ascii="Times New Roman" w:hAnsi="Times New Roman" w:cs="Times New Roman"/>
+          <w:lang w:val="sv-SE"/>
+        </w:rPr>
+        <w:t>Ett</w:t>
+      </w:r>
+      <w:r>
+        <w:rPr>
+          <w:rFonts w:ascii="Times New Roman" w:hAnsi="Times New Roman" w:cs="Times New Roman"/>
+          <w:lang w:val="sv-SE"/>
+        </w:rPr>
+        <w:t xml:space="preserve"> logiska fel </w:t>
+      </w:r>
+      <w:r>
+        <w:rPr>
+          <w:rFonts w:ascii="Times New Roman" w:hAnsi="Times New Roman" w:cs="Times New Roman"/>
+          <w:lang w:val="sv-SE"/>
+        </w:rPr>
+        <w:t>skulle kunna ha varit att</w:t>
+      </w:r>
+      <w:r>
+        <w:rPr>
+          <w:rFonts w:ascii="Times New Roman" w:hAnsi="Times New Roman" w:cs="Times New Roman"/>
+          <w:lang w:val="sv-SE"/>
+        </w:rPr>
+        <w:t xml:space="preserve"> personen inte finns, men i denn</w:t>
+      </w:r>
+      <w:r>
+        <w:rPr>
+          <w:rFonts w:ascii="Times New Roman" w:hAnsi="Times New Roman" w:cs="Times New Roman"/>
+          <w:lang w:val="sv-SE"/>
+        </w:rPr>
+        <w:t>a tjänst så betraktas det som normalt</w:t>
+      </w:r>
+      <w:r>
+        <w:rPr>
+          <w:rFonts w:ascii="Times New Roman" w:hAnsi="Times New Roman" w:cs="Times New Roman"/>
+          <w:lang w:val="sv-SE"/>
+        </w:rPr>
+        <w:t>.</w:t>
+      </w:r>
     </w:p>
     <w:p/>
+    <w:p>
+      <w:r>
+        <w:rPr>
+          <w:highlight w:val="yellow"/>
+        </w:rPr>
+        <w:t>TODO: Hur ska vi agera när datat ifrån källsystemet är av dålig kvalitet, e</w:t>
+      </w:r>
+      <w:r>
+        <w:rPr>
+          <w:rFonts w:ascii="Tahoma" w:hAnsi="Tahoma" w:cs="Tahoma"/>
+          <w:color w:val="000000"/>
+          <w:sz w:val="20"/>
+          <w:highlight w:val="yellow"/>
+        </w:rPr>
+        <w:t>xempelvis svar med orimliga datum, exempelvis datum i framtiden, datum på sensate status som ligger före remissens start, datum före patientens födelse</w:t>
+      </w:r>
+      <w:r>
+        <w:rPr>
+          <w:rFonts w:ascii="Tahoma" w:hAnsi="Tahoma" w:cs="Tahoma"/>
+          <w:color w:val="000000"/>
+          <w:sz w:val="20"/>
+          <w:highlight w:val="yellow"/>
+        </w:rPr>
+        <w:t>.</w:t>
+      </w:r>
+    </w:p>
     <w:p>
       <w:pPr>
         <w:pStyle w:val="Heading1"/>
@@ -4200,6 +4112,7 @@
         <w:rPr>
           <w:b/>
         </w:rPr>
+        <w:lastRenderedPageBreak/>
         <w:t xml:space="preserve">Exempel: </w:t>
       </w:r>
       <w:r>
@@ -4220,7 +4133,6 @@
         <w:rPr>
           <w:noProof/>
         </w:rPr>
-        <w:lastRenderedPageBreak/>
         <w:drawing>
           <wp:inline distT="0" distB="0" distL="0" distR="0">
             <wp:extent cx="4263390" cy="3306445"/>
@@ -4239,7 +4151,7 @@
                     </pic:cNvPicPr>
                   </pic:nvPicPr>
                   <pic:blipFill>
-                    <a:blip r:embed="rId11" cstate="print"/>
+                    <a:blip r:embed="rId15" cstate="print"/>
                     <a:srcRect/>
                     <a:stretch>
                       <a:fillRect/>
@@ -4340,7 +4252,25 @@
         <w:t xml:space="preserve"> returnerar information om </w:t>
       </w:r>
       <w:r>
-        <w:t>personens alla remisshändelser.</w:t>
+        <w:t>personens alla remisser</w:t>
+      </w:r>
+      <w:r>
+        <w:t xml:space="preserve"> med alla statushändelser som är möjliga att </w:t>
+      </w:r>
+      <w:r>
+        <w:t>plock</w:t>
+      </w:r>
+      <w:r>
+        <w:t xml:space="preserve">a ut ifrån respektive </w:t>
+      </w:r>
+      <w:r>
+        <w:t>producents system</w:t>
+      </w:r>
+      <w:r>
+        <w:t>.</w:t>
+      </w:r>
+      <w:r>
+        <w:t xml:space="preserve"> Alltså, stödjer producent historik över statushändelser så ska producenten returnera historisk data.</w:t>
       </w:r>
     </w:p>
     <w:p/>
@@ -4472,7 +4402,11 @@
           </w:tcPr>
           <w:p>
             <w:r>
-              <w:t>Ansvarig/Tillhandahålls av</w:t>
+              <w:t xml:space="preserve">Ansvarig/Tillhandahålls </w:t>
+            </w:r>
+            <w:r>
+              <w:lastRenderedPageBreak/>
+              <w:t>av</w:t>
             </w:r>
           </w:p>
         </w:tc>
@@ -4482,9 +4416,11 @@
           </w:tcPr>
           <w:p>
             <w:r>
+              <w:lastRenderedPageBreak/>
               <w:t xml:space="preserve">Information om den personal eller enhet som är vald att utföra </w:t>
             </w:r>
             <w:r>
+              <w:lastRenderedPageBreak/>
               <w:t>remissen.</w:t>
             </w:r>
           </w:p>
@@ -4498,6 +4434,7 @@
           </w:tcPr>
           <w:p>
             <w:r>
+              <w:lastRenderedPageBreak/>
               <w:t>Statushändelse</w:t>
             </w:r>
           </w:p>
@@ -4508,7 +4445,16 @@
           </w:tcPr>
           <w:p>
             <w:r>
-              <w:t>Information om förändring av status på remissen, dvs var någonstans i processen som remissen befinner sig i.</w:t>
+              <w:t>Information om förändring av status på remissen, dvs var någonstans i processen som remissen befinner sig i</w:t>
+            </w:r>
+            <w:r>
+              <w:t xml:space="preserve"> och när</w:t>
+            </w:r>
+            <w:r>
+              <w:t xml:space="preserve"> i tiden övergång skett till statusen</w:t>
+            </w:r>
+            <w:r>
+              <w:t>.</w:t>
             </w:r>
           </w:p>
         </w:tc>
@@ -4531,7 +4477,6 @@
       <w:bookmarkStart w:id="42" w:name="_Toc309116088"/>
       <w:bookmarkEnd w:id="31"/>
       <w:r>
-        <w:lastRenderedPageBreak/>
         <w:t>Verksamhetsorienterad domäninformationsmodell (V-DIM)</w:t>
       </w:r>
       <w:bookmarkEnd w:id="32"/>
@@ -4618,7 +4563,7 @@
           </w:tcPr>
           <w:p>
             <w:r>
-              <w:object w:dxaOrig="11790" w:dyaOrig="4725">
+              <w:object w:dxaOrig="11850" w:dyaOrig="5010">
                 <v:shapetype id="_x0000_t75" coordsize="21600,21600" o:spt="75" o:preferrelative="t" path="m@4@5l@4@11@9@11@9@5xe" filled="f" stroked="f">
                   <v:stroke joinstyle="miter"/>
                   <v:formulas>
@@ -4638,10 +4583,10 @@
                   <v:path o:extrusionok="f" gradientshapeok="t" o:connecttype="rect"/>
                   <o:lock v:ext="edit" aspectratio="t"/>
                 </v:shapetype>
-                <v:shape id="_x0000_i1026" type="#_x0000_t75" style="width:447.75pt;height:179.25pt" o:ole="">
-                  <v:imagedata r:id="rId12" o:title=""/>
+                <v:shape id="_x0000_i1026" type="#_x0000_t75" style="width:447pt;height:189pt" o:ole="">
+                  <v:imagedata r:id="rId16" o:title=""/>
                 </v:shape>
-                <o:OLEObject Type="Embed" ProgID="PBrush" ShapeID="_x0000_i1026" DrawAspect="Content" ObjectID="_1382858022" r:id="rId13"/>
+                <o:OLEObject Type="Embed" ProgID="PBrush" ShapeID="_x0000_i1026" DrawAspect="Content" ObjectID="_1382946292" r:id="rId17"/>
               </w:object>
             </w:r>
           </w:p>
@@ -4717,40 +4662,50 @@
         <w:autoSpaceDN w:val="0"/>
         <w:adjustRightInd w:val="0"/>
         <w:spacing w:after="0"/>
+      </w:pPr>
+      <w:r>
+        <w:t xml:space="preserve">Klassen </w:t>
+      </w:r>
+      <w:r>
+        <w:t xml:space="preserve">Remiss </w:t>
+      </w:r>
+      <w:r>
+        <w:t xml:space="preserve">hanterar information om </w:t>
+      </w:r>
+      <w:r>
+        <w:t>en framställan/remiss</w:t>
+      </w:r>
+      <w:r>
+        <w:t xml:space="preserve"> inom vård och omsorg. </w:t>
+      </w:r>
+      <w:r>
         <w:rPr>
           <w:rFonts w:ascii="TimesNewRomanPSMT" w:hAnsi="TimesNewRomanPSMT" w:cs="TimesNewRomanPSMT"/>
           <w:szCs w:val="24"/>
         </w:rPr>
-      </w:pPr>
-      <w:r>
-        <w:t xml:space="preserve">Klassen </w:t>
-      </w:r>
-      <w:r>
-        <w:t xml:space="preserve">Remiss </w:t>
-      </w:r>
-      <w:r>
-        <w:t xml:space="preserve">hanterar information om </w:t>
-      </w:r>
-      <w:r>
-        <w:t>en framställan/remiss</w:t>
-      </w:r>
-      <w:r>
-        <w:t xml:space="preserve"> inom vård och omsorg. </w:t>
+        <w:t xml:space="preserve">En Remiss </w:t>
       </w:r>
       <w:r>
         <w:rPr>
           <w:rFonts w:ascii="TimesNewRomanPSMT" w:hAnsi="TimesNewRomanPSMT" w:cs="TimesNewRomanPSMT"/>
           <w:szCs w:val="24"/>
         </w:rPr>
-        <w:t>En Remiss är en typ av vårdbegäran som endast kan</w:t>
-      </w:r>
-    </w:p>
-    <w:p>
-      <w:pPr>
-        <w:tabs>
-          <w:tab w:val="left" w:pos="9072"/>
-        </w:tabs>
-      </w:pPr>
+        <w:t xml:space="preserve">kan </w:t>
+      </w:r>
+      <w:r>
+        <w:rPr>
+          <w:rFonts w:ascii="TimesNewRomanPSMT" w:hAnsi="TimesNewRomanPSMT" w:cs="TimesNewRomanPSMT"/>
+          <w:szCs w:val="24"/>
+        </w:rPr>
+        <w:t>endast</w:t>
+      </w:r>
+      <w:r>
+        <w:rPr>
+          <w:rFonts w:ascii="TimesNewRomanPSMT" w:hAnsi="TimesNewRomanPSMT" w:cs="TimesNewRomanPSMT"/>
+          <w:szCs w:val="24"/>
+        </w:rPr>
+        <w:t xml:space="preserve"> </w:t>
+      </w:r>
       <w:r>
         <w:rPr>
           <w:rFonts w:ascii="TimesNewRomanPSMT" w:hAnsi="TimesNewRomanPSMT" w:cs="TimesNewRomanPSMT"/>
@@ -5184,59 +5139,33 @@
                 <w:rFonts w:ascii="Arial" w:hAnsi="Arial" w:cs="Arial"/>
                 <w:sz w:val="20"/>
                 <w:szCs w:val="20"/>
-              </w:rPr>
-            </w:pPr>
-            <w:proofErr w:type="spellStart"/>
+                <w:lang w:val="sv-SE"/>
+              </w:rPr>
+            </w:pPr>
             <w:r>
               <w:rPr>
                 <w:rFonts w:ascii="Arial" w:hAnsi="Arial" w:cs="Arial"/>
                 <w:sz w:val="20"/>
                 <w:szCs w:val="20"/>
-              </w:rPr>
-              <w:t>Unik</w:t>
-            </w:r>
-            <w:proofErr w:type="spellEnd"/>
+                <w:lang w:val="sv-SE"/>
+              </w:rPr>
+              <w:t xml:space="preserve">Unik identifierare per </w:t>
+            </w:r>
             <w:r>
               <w:rPr>
                 <w:rFonts w:ascii="Arial" w:hAnsi="Arial" w:cs="Arial"/>
                 <w:sz w:val="20"/>
                 <w:szCs w:val="20"/>
-              </w:rPr>
-              <w:t xml:space="preserve"> </w:t>
-            </w:r>
-            <w:proofErr w:type="spellStart"/>
+                <w:lang w:val="sv-SE"/>
+              </w:rPr>
+              <w:t>producent</w:t>
+            </w:r>
             <w:r>
               <w:rPr>
                 <w:rFonts w:ascii="Arial" w:hAnsi="Arial" w:cs="Arial"/>
                 <w:sz w:val="20"/>
                 <w:szCs w:val="20"/>
-              </w:rPr>
-              <w:t>identifierare</w:t>
-            </w:r>
-            <w:proofErr w:type="spellEnd"/>
-            <w:r>
-              <w:rPr>
-                <w:rFonts w:ascii="Arial" w:hAnsi="Arial" w:cs="Arial"/>
-                <w:sz w:val="20"/>
-                <w:szCs w:val="20"/>
-              </w:rPr>
-              <w:t xml:space="preserve"> per </w:t>
-            </w:r>
-            <w:proofErr w:type="spellStart"/>
-            <w:r>
-              <w:rPr>
-                <w:rFonts w:ascii="Arial" w:hAnsi="Arial" w:cs="Arial"/>
-                <w:sz w:val="20"/>
-                <w:szCs w:val="20"/>
-              </w:rPr>
-              <w:t>vårdgivare</w:t>
-            </w:r>
-            <w:proofErr w:type="spellEnd"/>
-            <w:r>
-              <w:rPr>
-                <w:rFonts w:ascii="Arial" w:hAnsi="Arial" w:cs="Arial"/>
-                <w:sz w:val="20"/>
-                <w:szCs w:val="20"/>
+                <w:lang w:val="sv-SE"/>
               </w:rPr>
               <w:t>.</w:t>
             </w:r>
@@ -5249,6 +5178,42 @@
                 <w:sz w:val="20"/>
               </w:rPr>
             </w:pPr>
+            <w:r>
+              <w:rPr>
+                <w:rFonts w:ascii="Arial" w:eastAsia="Arial Unicode MS" w:hAnsi="Arial" w:cs="Arial"/>
+                <w:color w:val="000000"/>
+                <w:sz w:val="20"/>
+                <w:highlight w:val="yellow"/>
+              </w:rPr>
+              <w:t xml:space="preserve">TODO: </w:t>
+            </w:r>
+            <w:r>
+              <w:rPr>
+                <w:rFonts w:ascii="Tahoma" w:hAnsi="Tahoma" w:cs="Tahoma"/>
+                <w:color w:val="000000"/>
+                <w:sz w:val="20"/>
+                <w:highlight w:val="yellow"/>
+              </w:rPr>
+              <w:t xml:space="preserve">Eftersom detta har en multiplicitet "1" och Nationellt RID är 0..1 så bör Senderers RID också vara unikt nationellt, men genererat av det lokala systemet, men med ett System-ID-prefix för vilket system som skapat det. ex: SID=123456 för en av systemen TakeCare inom SLL + unikt lokalt skapat RID inom det systemet. Det förmedlas till mottagande system vid eRemiss, och svaras för MVK-tjänstens fråga, vilket gör det möjligt </w:t>
+            </w:r>
+            <w:r>
+              <w:rPr>
+                <w:rFonts w:ascii="Tahoma" w:hAnsi="Tahoma" w:cs="Tahoma"/>
+                <w:color w:val="000000"/>
+                <w:sz w:val="20"/>
+                <w:highlight w:val="yellow"/>
+              </w:rPr>
+              <w:lastRenderedPageBreak/>
+              <w:t>att mappa i MVK-logik. Det skall också användas när mottagande system svarar tillbaka till med remissvaret till det ursprungliga systemet</w:t>
+            </w:r>
+            <w:r>
+              <w:rPr>
+                <w:rFonts w:ascii="Tahoma" w:hAnsi="Tahoma" w:cs="Tahoma"/>
+                <w:color w:val="000000"/>
+                <w:sz w:val="20"/>
+              </w:rPr>
+              <w:t xml:space="preserve">. </w:t>
+            </w:r>
           </w:p>
         </w:tc>
         <w:tc>
@@ -5258,12 +5223,33 @@
           </w:tcPr>
           <w:p>
             <w:pPr>
+              <w:pStyle w:val="CommentText"/>
+              <w:rPr>
+                <w:highlight w:val="yellow"/>
+              </w:rPr>
+            </w:pPr>
+            <w:r>
+              <w:rPr>
+                <w:highlight w:val="yellow"/>
+              </w:rPr>
+              <w:lastRenderedPageBreak/>
+              <w:t xml:space="preserve">TODO: Problem om remiss kommer in på papper och  skrivs in i systemet för hand. Det bör finnas ett fält även för remissmottagarens id. </w:t>
+            </w:r>
+          </w:p>
+          <w:p>
+            <w:pPr>
               <w:rPr>
                 <w:rFonts w:ascii="Arial" w:eastAsia="Arial Unicode MS" w:hAnsi="Arial" w:cs="Arial"/>
                 <w:color w:val="000000"/>
                 <w:sz w:val="20"/>
               </w:rPr>
             </w:pPr>
+            <w:r>
+              <w:rPr>
+                <w:highlight w:val="yellow"/>
+              </w:rPr>
+              <w:t>Båda id ska svaras ut, om de finns i systemet, annars är det obligatoriskt att skicka ett av dem.</w:t>
+            </w:r>
           </w:p>
         </w:tc>
         <w:tc>
@@ -5308,6 +5294,7 @@
                 <w:sz w:val="20"/>
                 <w:szCs w:val="20"/>
               </w:rPr>
+              <w:lastRenderedPageBreak/>
               <w:t>External request Id</w:t>
             </w:r>
           </w:p>
@@ -5380,39 +5367,16 @@
               <w:rPr>
                 <w:rFonts w:ascii="Arial" w:eastAsia="Arial Unicode MS" w:hAnsi="Arial" w:cs="Arial"/>
                 <w:sz w:val="20"/>
-              </w:rPr>
-            </w:pPr>
-            <w:proofErr w:type="spellStart"/>
+                <w:lang w:val="sv-SE"/>
+              </w:rPr>
+            </w:pPr>
             <w:r>
               <w:rPr>
                 <w:rFonts w:ascii="Arial" w:eastAsia="Arial Unicode MS" w:hAnsi="Arial" w:cs="Arial"/>
                 <w:sz w:val="20"/>
-              </w:rPr>
-              <w:t>Motsvarighet</w:t>
-            </w:r>
-            <w:proofErr w:type="spellEnd"/>
-            <w:r>
-              <w:rPr>
-                <w:rFonts w:ascii="Arial" w:eastAsia="Arial Unicode MS" w:hAnsi="Arial" w:cs="Arial"/>
-                <w:sz w:val="20"/>
-              </w:rPr>
-              <w:t xml:space="preserve"> </w:t>
-            </w:r>
-            <w:proofErr w:type="spellStart"/>
-            <w:r>
-              <w:rPr>
-                <w:rFonts w:ascii="Arial" w:eastAsia="Arial Unicode MS" w:hAnsi="Arial" w:cs="Arial"/>
-                <w:sz w:val="20"/>
-              </w:rPr>
-              <w:t>i</w:t>
-            </w:r>
-            <w:proofErr w:type="spellEnd"/>
-            <w:r>
-              <w:rPr>
-                <w:rFonts w:ascii="Arial" w:eastAsia="Arial Unicode MS" w:hAnsi="Arial" w:cs="Arial"/>
-                <w:sz w:val="20"/>
-              </w:rPr>
-              <w:t xml:space="preserve"> V-TIM:</w:t>
+                <w:lang w:val="sv-SE"/>
+              </w:rPr>
+              <w:t>Motsvarighet i V-TIM:</w:t>
             </w:r>
           </w:p>
           <w:p>
@@ -5614,7 +5578,6 @@
                 <w:sz w:val="20"/>
                 <w:szCs w:val="20"/>
               </w:rPr>
-              <w:lastRenderedPageBreak/>
               <w:t xml:space="preserve">type of request </w:t>
             </w:r>
           </w:p>
@@ -5741,39 +5704,268 @@
           </w:tcPr>
           <w:p>
             <w:pPr>
+              <w:autoSpaceDE w:val="0"/>
+              <w:autoSpaceDN w:val="0"/>
+              <w:adjustRightInd w:val="0"/>
+              <w:spacing w:after="0"/>
+              <w:rPr>
+                <w:rFonts w:ascii="Arial" w:hAnsi="Arial" w:cs="Arial"/>
+                <w:sz w:val="20"/>
+              </w:rPr>
+            </w:pPr>
+            <w:r>
+              <w:rPr>
+                <w:rFonts w:ascii="Arial" w:hAnsi="Arial" w:cs="Arial"/>
+                <w:sz w:val="20"/>
+              </w:rPr>
+              <w:t>KV Framställantyp</w:t>
+            </w:r>
+            <w:r>
+              <w:rPr>
+                <w:rFonts w:ascii="Arial" w:hAnsi="Arial" w:cs="Arial"/>
+                <w:sz w:val="20"/>
+              </w:rPr>
+              <w:t>.</w:t>
+            </w:r>
+            <w:r>
+              <w:rPr>
+                <w:rFonts w:ascii="Arial" w:hAnsi="Arial" w:cs="Arial"/>
+                <w:sz w:val="20"/>
+              </w:rPr>
+              <w:t xml:space="preserve">Giltiga </w:t>
+            </w:r>
+            <w:r>
+              <w:rPr>
+                <w:rFonts w:ascii="Arial" w:hAnsi="Arial" w:cs="Arial"/>
+                <w:sz w:val="20"/>
+              </w:rPr>
+              <w:t>värden</w:t>
+            </w:r>
+            <w:r>
+              <w:rPr>
+                <w:rFonts w:ascii="Arial" w:hAnsi="Arial" w:cs="Arial"/>
+                <w:sz w:val="20"/>
+              </w:rPr>
+              <w:t>: {</w:t>
+            </w:r>
+          </w:p>
+          <w:p>
+            <w:pPr>
+              <w:autoSpaceDE w:val="0"/>
+              <w:autoSpaceDN w:val="0"/>
+              <w:adjustRightInd w:val="0"/>
+              <w:spacing w:after="0"/>
+              <w:rPr>
+                <w:rFonts w:ascii="Arial" w:hAnsi="Arial" w:cs="Arial"/>
+                <w:color w:val="000000"/>
+                <w:sz w:val="23"/>
+                <w:szCs w:val="23"/>
+              </w:rPr>
+            </w:pPr>
+            <w:r>
+              <w:rPr>
+                <w:rFonts w:ascii="Arial" w:hAnsi="Arial" w:cs="Arial"/>
+                <w:color w:val="000000"/>
+                <w:sz w:val="23"/>
+                <w:szCs w:val="23"/>
+              </w:rPr>
+              <w:t>1 = röntgenremiss</w:t>
+            </w:r>
+            <w:r>
+              <w:rPr>
+                <w:rFonts w:ascii="Arial" w:hAnsi="Arial" w:cs="Arial"/>
+                <w:color w:val="000000"/>
+                <w:sz w:val="23"/>
+                <w:szCs w:val="23"/>
+              </w:rPr>
+              <w:t>,</w:t>
+            </w:r>
+            <w:r>
+              <w:rPr>
+                <w:rFonts w:ascii="Arial" w:hAnsi="Arial" w:cs="Arial"/>
+                <w:color w:val="000000"/>
+                <w:sz w:val="23"/>
+                <w:szCs w:val="23"/>
+              </w:rPr>
+              <w:t xml:space="preserve"> </w:t>
+            </w:r>
+          </w:p>
+          <w:p>
+            <w:pPr>
+              <w:autoSpaceDE w:val="0"/>
+              <w:autoSpaceDN w:val="0"/>
+              <w:adjustRightInd w:val="0"/>
+              <w:spacing w:after="0"/>
+              <w:rPr>
+                <w:rFonts w:ascii="Arial" w:hAnsi="Arial" w:cs="Arial"/>
+                <w:color w:val="000000"/>
+                <w:sz w:val="23"/>
+                <w:szCs w:val="23"/>
+              </w:rPr>
+            </w:pPr>
+            <w:r>
+              <w:rPr>
+                <w:rFonts w:ascii="Arial" w:hAnsi="Arial" w:cs="Arial"/>
+                <w:color w:val="000000"/>
+                <w:sz w:val="23"/>
+                <w:szCs w:val="23"/>
+              </w:rPr>
+              <w:t xml:space="preserve">2 = labbremiss, </w:t>
+            </w:r>
+          </w:p>
+          <w:p>
+            <w:pPr>
+              <w:autoSpaceDE w:val="0"/>
+              <w:autoSpaceDN w:val="0"/>
+              <w:adjustRightInd w:val="0"/>
+              <w:spacing w:after="0"/>
+              <w:rPr>
+                <w:rFonts w:ascii="Arial" w:hAnsi="Arial" w:cs="Arial"/>
+                <w:color w:val="000000"/>
+                <w:sz w:val="23"/>
+                <w:szCs w:val="23"/>
+              </w:rPr>
+            </w:pPr>
+            <w:r>
+              <w:rPr>
+                <w:rFonts w:ascii="Arial" w:hAnsi="Arial" w:cs="Arial"/>
+                <w:color w:val="000000"/>
+                <w:sz w:val="23"/>
+                <w:szCs w:val="23"/>
+              </w:rPr>
+              <w:t xml:space="preserve">3 = konferensremiss, </w:t>
+            </w:r>
+          </w:p>
+          <w:p>
+            <w:pPr>
+              <w:autoSpaceDE w:val="0"/>
+              <w:autoSpaceDN w:val="0"/>
+              <w:adjustRightInd w:val="0"/>
+              <w:spacing w:after="0"/>
+              <w:rPr>
+                <w:rFonts w:ascii="Arial" w:hAnsi="Arial" w:cs="Arial"/>
+                <w:color w:val="000000"/>
+                <w:sz w:val="23"/>
+                <w:szCs w:val="23"/>
+              </w:rPr>
+            </w:pPr>
+            <w:r>
+              <w:rPr>
+                <w:rFonts w:ascii="Arial" w:hAnsi="Arial" w:cs="Arial"/>
+                <w:color w:val="000000"/>
+                <w:sz w:val="23"/>
+                <w:szCs w:val="23"/>
+              </w:rPr>
+              <w:t>4 = allmänremiss</w:t>
+            </w:r>
+            <w:r>
+              <w:rPr>
+                <w:rFonts w:ascii="Arial" w:hAnsi="Arial" w:cs="Arial"/>
+                <w:color w:val="000000"/>
+                <w:sz w:val="23"/>
+                <w:szCs w:val="23"/>
+              </w:rPr>
+              <w:t xml:space="preserve"> </w:t>
+            </w:r>
+            <w:r>
+              <w:rPr>
+                <w:rFonts w:ascii="Arial" w:hAnsi="Arial" w:cs="Arial"/>
+                <w:color w:val="000000"/>
+                <w:sz w:val="23"/>
+                <w:szCs w:val="23"/>
+              </w:rPr>
+              <w:t>}.</w:t>
+            </w:r>
+          </w:p>
+          <w:p>
+            <w:pPr>
               <w:pStyle w:val="Default"/>
               <w:jc w:val="both"/>
               <w:rPr>
                 <w:rFonts w:ascii="Arial" w:hAnsi="Arial" w:cs="Arial"/>
                 <w:sz w:val="20"/>
                 <w:szCs w:val="20"/>
-              </w:rPr>
-            </w:pPr>
-            <w:r>
+                <w:lang w:val="sv-SE"/>
+              </w:rPr>
+            </w:pPr>
+          </w:p>
+          <w:p>
+            <w:pPr>
+              <w:pStyle w:val="Default"/>
+              <w:jc w:val="both"/>
               <w:rPr>
                 <w:rFonts w:ascii="Arial" w:hAnsi="Arial" w:cs="Arial"/>
                 <w:sz w:val="20"/>
                 <w:szCs w:val="20"/>
-              </w:rPr>
-              <w:t xml:space="preserve">KV </w:t>
-            </w:r>
-            <w:proofErr w:type="spellStart"/>
+                <w:lang w:val="sv-SE"/>
+              </w:rPr>
+            </w:pPr>
             <w:r>
               <w:rPr>
                 <w:rFonts w:ascii="Arial" w:hAnsi="Arial" w:cs="Arial"/>
                 <w:sz w:val="20"/>
                 <w:szCs w:val="20"/>
-              </w:rPr>
-              <w:t>Framställantyp</w:t>
-            </w:r>
-            <w:proofErr w:type="spellEnd"/>
+                <w:lang w:val="sv-SE"/>
+              </w:rPr>
+              <w:t>S</w:t>
+            </w:r>
             <w:r>
               <w:rPr>
                 <w:rFonts w:ascii="Arial" w:hAnsi="Arial" w:cs="Arial"/>
                 <w:sz w:val="20"/>
                 <w:szCs w:val="20"/>
+                <w:lang w:val="sv-SE"/>
+              </w:rPr>
+              <w:t xml:space="preserve">e avsnitt </w:t>
+            </w:r>
+            <w:r>
+              <w:rPr>
+                <w:rFonts w:ascii="Arial" w:hAnsi="Arial" w:cs="Arial"/>
+                <w:sz w:val="20"/>
+                <w:szCs w:val="20"/>
+                <w:lang w:val="sv-SE"/>
               </w:rPr>
               <w:t xml:space="preserve"> </w:t>
+            </w:r>
+            <w:r>
+              <w:rPr>
+                <w:rFonts w:ascii="Arial" w:hAnsi="Arial" w:cs="Arial"/>
+                <w:sz w:val="20"/>
+                <w:szCs w:val="20"/>
+                <w:lang w:val="sv-SE"/>
+              </w:rPr>
+              <w:t xml:space="preserve"> </w:t>
+            </w:r>
+          </w:p>
+          <w:p>
+            <w:pPr>
+              <w:pStyle w:val="Default"/>
+              <w:jc w:val="both"/>
+              <w:rPr>
+                <w:rFonts w:ascii="Arial" w:hAnsi="Arial" w:cs="Arial"/>
+                <w:sz w:val="20"/>
+                <w:szCs w:val="20"/>
+                <w:lang w:val="sv-SE"/>
+              </w:rPr>
+            </w:pPr>
+            <w:r>
+              <w:rPr>
+                <w:rFonts w:ascii="Arial" w:hAnsi="Arial" w:cs="Arial"/>
+                <w:i/>
+                <w:sz w:val="20"/>
+                <w:szCs w:val="20"/>
+                <w:lang w:val="sv-SE"/>
+              </w:rPr>
+              <w:t>Klassifikationer och kodverk</w:t>
+            </w:r>
+            <w:r>
+              <w:rPr>
+                <w:rFonts w:ascii="Arial" w:hAnsi="Arial" w:cs="Arial"/>
+                <w:sz w:val="20"/>
+                <w:szCs w:val="20"/>
+                <w:lang w:val="sv-SE"/>
+              </w:rPr>
+              <w:t>.</w:t>
             </w:r>
           </w:p>
         </w:tc>
@@ -5925,56 +6117,47 @@
           <w:p>
             <w:pPr>
               <w:pStyle w:val="Default"/>
-              <w:jc w:val="both"/>
+              <w:rPr>
+                <w:sz w:val="23"/>
+                <w:szCs w:val="23"/>
+                <w:lang w:val="sv-SE"/>
+              </w:rPr>
+            </w:pPr>
+            <w:r>
               <w:rPr>
                 <w:rFonts w:ascii="Arial" w:hAnsi="Arial" w:cs="Arial"/>
                 <w:sz w:val="20"/>
                 <w:szCs w:val="20"/>
-              </w:rPr>
-            </w:pPr>
+                <w:lang w:val="sv-SE"/>
+              </w:rPr>
+              <w:t>KV Form av framställan</w:t>
+            </w:r>
             <w:r>
               <w:rPr>
                 <w:rFonts w:ascii="Arial" w:hAnsi="Arial" w:cs="Arial"/>
                 <w:sz w:val="20"/>
                 <w:szCs w:val="20"/>
-              </w:rPr>
-              <w:t xml:space="preserve">KV Form </w:t>
-            </w:r>
-            <w:proofErr w:type="spellStart"/>
+                <w:lang w:val="sv-SE"/>
+              </w:rPr>
+              <w:t xml:space="preserve">. </w:t>
+            </w:r>
             <w:r>
               <w:rPr>
                 <w:rFonts w:ascii="Arial" w:hAnsi="Arial" w:cs="Arial"/>
                 <w:sz w:val="20"/>
                 <w:szCs w:val="20"/>
-              </w:rPr>
-              <w:t>av</w:t>
-            </w:r>
-            <w:proofErr w:type="spellEnd"/>
+                <w:lang w:val="sv-SE"/>
+              </w:rPr>
+              <w:t xml:space="preserve">Giltiga värden: </w:t>
+            </w:r>
             <w:r>
               <w:rPr>
                 <w:rFonts w:ascii="Arial" w:hAnsi="Arial" w:cs="Arial"/>
                 <w:sz w:val="20"/>
                 <w:szCs w:val="20"/>
-              </w:rPr>
-              <w:t xml:space="preserve"> </w:t>
-            </w:r>
-            <w:proofErr w:type="spellStart"/>
-            <w:r>
-              <w:rPr>
-                <w:rFonts w:ascii="Arial" w:hAnsi="Arial" w:cs="Arial"/>
-                <w:sz w:val="20"/>
-                <w:szCs w:val="20"/>
-              </w:rPr>
-              <w:t>framställan</w:t>
-            </w:r>
-            <w:proofErr w:type="spellEnd"/>
-            <w:r>
-              <w:rPr>
-                <w:rFonts w:ascii="Arial" w:hAnsi="Arial" w:cs="Arial"/>
-                <w:sz w:val="20"/>
-                <w:szCs w:val="20"/>
-              </w:rPr>
-              <w:t xml:space="preserve"> </w:t>
+                <w:lang w:val="sv-SE"/>
+              </w:rPr>
+              <w:t>{2 = besök, 4 = pappersremiss}.</w:t>
             </w:r>
           </w:p>
           <w:p>
@@ -5989,12 +6172,72 @@
               </w:rPr>
             </w:pPr>
           </w:p>
+          <w:p>
+            <w:pPr>
+              <w:pStyle w:val="Default"/>
+              <w:jc w:val="both"/>
+              <w:rPr>
+                <w:rFonts w:ascii="Arial" w:hAnsi="Arial" w:cs="Arial"/>
+                <w:sz w:val="20"/>
+                <w:szCs w:val="20"/>
+                <w:lang w:val="sv-SE"/>
+              </w:rPr>
+            </w:pPr>
+            <w:r>
+              <w:rPr>
+                <w:rFonts w:ascii="Arial" w:hAnsi="Arial" w:cs="Arial"/>
+                <w:sz w:val="20"/>
+                <w:szCs w:val="20"/>
+                <w:lang w:val="sv-SE"/>
+              </w:rPr>
+              <w:t>S</w:t>
+            </w:r>
+            <w:r>
+              <w:rPr>
+                <w:rFonts w:ascii="Arial" w:hAnsi="Arial" w:cs="Arial"/>
+                <w:sz w:val="20"/>
+                <w:szCs w:val="20"/>
+                <w:lang w:val="sv-SE"/>
+              </w:rPr>
+              <w:t xml:space="preserve">e avsnitt </w:t>
+            </w:r>
+            <w:r>
+              <w:rPr>
+                <w:rFonts w:ascii="Arial" w:hAnsi="Arial" w:cs="Arial"/>
+                <w:i/>
+                <w:sz w:val="20"/>
+                <w:szCs w:val="20"/>
+                <w:lang w:val="sv-SE"/>
+              </w:rPr>
+              <w:t>Klassifikationer och kodverk</w:t>
+            </w:r>
+            <w:r>
+              <w:rPr>
+                <w:rFonts w:ascii="Arial" w:hAnsi="Arial" w:cs="Arial"/>
+                <w:sz w:val="20"/>
+                <w:szCs w:val="20"/>
+                <w:lang w:val="sv-SE"/>
+              </w:rPr>
+              <w:t xml:space="preserve"> </w:t>
+            </w:r>
+          </w:p>
         </w:tc>
         <w:tc>
           <w:tcPr>
             <w:tcW w:w="2835" w:type="dxa"/>
             <w:gridSpan w:val="2"/>
           </w:tcPr>
+          <w:p>
+            <w:pPr>
+              <w:pStyle w:val="Default"/>
+              <w:rPr>
+                <w:rFonts w:ascii="Arial" w:hAnsi="Arial" w:cs="Arial"/>
+                <w:sz w:val="20"/>
+                <w:szCs w:val="20"/>
+                <w:lang w:val="sv-SE"/>
+              </w:rPr>
+            </w:pPr>
+          </w:p>
           <w:p>
             <w:pPr>
               <w:pStyle w:val="Default"/>
@@ -6036,9 +6279,9 @@
                 <w:rFonts w:ascii="Arial" w:hAnsi="Arial" w:cs="Arial"/>
                 <w:sz w:val="20"/>
                 <w:szCs w:val="20"/>
-              </w:rPr>
-            </w:pPr>
-            <w:proofErr w:type="spellStart"/>
+                <w:lang w:val="sv-SE"/>
+              </w:rPr>
+            </w:pPr>
             <w:r>
               <w:rPr>
                 <w:rFonts w:ascii="Arial" w:hAnsi="Arial" w:cs="Arial"/>
@@ -6046,28 +6289,20 @@
                 <w:iCs/>
                 <w:sz w:val="20"/>
                 <w:szCs w:val="20"/>
-              </w:rPr>
-              <w:t>additonal</w:t>
-            </w:r>
-            <w:proofErr w:type="spellEnd"/>
-            <w:r>
-              <w:rPr>
-                <w:rFonts w:ascii="Arial" w:hAnsi="Arial" w:cs="Arial"/>
-                <w:i/>
-                <w:iCs/>
+                <w:lang w:val="sv-SE"/>
+              </w:rPr>
+              <w:lastRenderedPageBreak/>
+              <w:t xml:space="preserve">additonal information expected </w:t>
+            </w:r>
+          </w:p>
+          <w:p>
+            <w:pPr>
+              <w:pStyle w:val="Default"/>
+              <w:rPr>
+                <w:rFonts w:ascii="Arial" w:hAnsi="Arial" w:cs="Arial"/>
                 <w:sz w:val="20"/>
                 <w:szCs w:val="20"/>
-              </w:rPr>
-              <w:t xml:space="preserve"> information expected </w:t>
-            </w:r>
-          </w:p>
-          <w:p>
-            <w:pPr>
-              <w:pStyle w:val="Default"/>
-              <w:rPr>
-                <w:rFonts w:ascii="Arial" w:hAnsi="Arial" w:cs="Arial"/>
-                <w:sz w:val="20"/>
-                <w:szCs w:val="20"/>
+                <w:lang w:val="sv-SE"/>
               </w:rPr>
             </w:pPr>
           </w:p>
@@ -6627,7 +6862,6 @@
                 <w:rFonts w:ascii="Arial" w:hAnsi="Arial" w:cs="Arial"/>
                 <w:sz w:val="20"/>
                 <w:szCs w:val="20"/>
-                <w:lang w:val="sv-SE"/>
               </w:rPr>
             </w:pPr>
             <w:r>
@@ -6637,9 +6871,7 @@
                 <w:iCs/>
                 <w:sz w:val="20"/>
                 <w:szCs w:val="20"/>
-                <w:lang w:val="sv-SE"/>
-              </w:rPr>
-              <w:lastRenderedPageBreak/>
+              </w:rPr>
               <w:t xml:space="preserve">request issued by person name </w:t>
             </w:r>
           </w:p>
@@ -6868,7 +7100,6 @@
                 <w:rFonts w:ascii="Arial" w:hAnsi="Arial" w:cs="Arial"/>
                 <w:sz w:val="20"/>
                 <w:szCs w:val="20"/>
-                <w:lang w:val="sv-SE"/>
               </w:rPr>
             </w:pPr>
             <w:r>
@@ -6878,7 +7109,6 @@
                 <w:iCs/>
                 <w:sz w:val="20"/>
                 <w:szCs w:val="20"/>
-                <w:lang w:val="sv-SE"/>
               </w:rPr>
               <w:t xml:space="preserve">request issued by care unit id </w:t>
             </w:r>
@@ -6892,7 +7122,6 @@
                 <w:iCs/>
                 <w:sz w:val="20"/>
                 <w:szCs w:val="20"/>
-                <w:lang w:val="sv-SE"/>
               </w:rPr>
             </w:pPr>
           </w:p>
@@ -6965,6 +7194,7 @@
                 <w:sz w:val="20"/>
                 <w:lang w:val="sv-SE"/>
               </w:rPr>
+              <w:lastRenderedPageBreak/>
               <w:t>Motsvarighet i V-TIM:</w:t>
             </w:r>
           </w:p>
@@ -7021,6 +7251,7 @@
                 <w:color w:val="000000"/>
                 <w:sz w:val="20"/>
               </w:rPr>
+              <w:lastRenderedPageBreak/>
               <w:t>II</w:t>
             </w:r>
           </w:p>
@@ -7082,6 +7313,48 @@
               <w:t>HSA-id</w:t>
             </w:r>
           </w:p>
+          <w:p>
+            <w:pPr>
+              <w:widowControl w:val="0"/>
+              <w:autoSpaceDE w:val="0"/>
+              <w:autoSpaceDN w:val="0"/>
+              <w:adjustRightInd w:val="0"/>
+              <w:jc w:val="both"/>
+              <w:rPr>
+                <w:rFonts w:ascii="Arial" w:hAnsi="Arial" w:cs="Arial"/>
+                <w:color w:val="000000"/>
+                <w:sz w:val="20"/>
+              </w:rPr>
+            </w:pPr>
+            <w:r>
+              <w:rPr>
+                <w:rFonts w:ascii="Arial" w:hAnsi="Arial" w:cs="Arial"/>
+                <w:color w:val="000000"/>
+                <w:sz w:val="20"/>
+                <w:highlight w:val="yellow"/>
+              </w:rPr>
+              <w:t xml:space="preserve">TODO: </w:t>
+            </w:r>
+            <w:r>
+              <w:rPr>
+                <w:rFonts w:ascii="Tahoma" w:hAnsi="Tahoma" w:cs="Tahoma"/>
+                <w:color w:val="000000"/>
+                <w:sz w:val="20"/>
+                <w:highlight w:val="yellow"/>
+              </w:rPr>
+              <w:t xml:space="preserve">Kan ju förekomma andra typer av identifiering av enheter, ex KOMBIKA som används i Stockholm. Man </w:t>
+            </w:r>
+            <w:r>
+              <w:rPr>
+                <w:rFonts w:ascii="Tahoma" w:hAnsi="Tahoma" w:cs="Tahoma"/>
+                <w:color w:val="000000"/>
+                <w:sz w:val="20"/>
+                <w:highlight w:val="yellow"/>
+              </w:rPr>
+              <w:lastRenderedPageBreak/>
+              <w:t>kanske bör kunna skicka en ID-typ och sedan värdet, och om enheten har flera olika IDn kan man repetera typ+ID för alla ID-typer enheten har</w:t>
+            </w:r>
+          </w:p>
         </w:tc>
         <w:tc>
           <w:tcPr>
@@ -7105,6 +7378,7 @@
                 <w:szCs w:val="20"/>
                 <w:lang w:val="sv-SE"/>
               </w:rPr>
+              <w:lastRenderedPageBreak/>
               <w:t>Om i</w:t>
             </w:r>
             <w:r>
@@ -7141,7 +7415,17 @@
                 <w:szCs w:val="20"/>
                 <w:lang w:val="sv-SE"/>
               </w:rPr>
-              <w:t xml:space="preserve"> hämtas ifrån HSA katalogen och då användas i 'request issued by care unit name'/address/phone number</w:t>
+              <w:t xml:space="preserve"> hämtas ifrån HSA katalogen och då användas i 'request issued by care unit name'/address/phone </w:t>
+            </w:r>
+            <w:r>
+              <w:rPr>
+                <w:rFonts w:ascii="Arial" w:hAnsi="Arial" w:cs="Arial"/>
+                <w:sz w:val="20"/>
+                <w:szCs w:val="20"/>
+                <w:lang w:val="sv-SE"/>
+              </w:rPr>
+              <w:lastRenderedPageBreak/>
+              <w:t>number</w:t>
             </w:r>
             <w:r>
               <w:rPr>
@@ -7194,7 +7478,6 @@
                 <w:rFonts w:ascii="Arial" w:hAnsi="Arial" w:cs="Arial"/>
                 <w:sz w:val="20"/>
                 <w:szCs w:val="20"/>
-                <w:lang w:val="sv-SE"/>
               </w:rPr>
             </w:pPr>
             <w:r>
@@ -7204,8 +7487,8 @@
                 <w:iCs/>
                 <w:sz w:val="20"/>
                 <w:szCs w:val="20"/>
-                <w:lang w:val="sv-SE"/>
-              </w:rPr>
+              </w:rPr>
+              <w:lastRenderedPageBreak/>
               <w:t xml:space="preserve">request issued by care unit name </w:t>
             </w:r>
             <w:r>
@@ -7215,7 +7498,6 @@
                 <w:iCs/>
                 <w:sz w:val="20"/>
                 <w:szCs w:val="20"/>
-                <w:lang w:val="sv-SE"/>
               </w:rPr>
               <w:t xml:space="preserve"> </w:t>
             </w:r>
@@ -7371,6 +7653,24 @@
                 <w:sz w:val="20"/>
               </w:rPr>
             </w:pPr>
+            <w:r>
+              <w:rPr>
+                <w:rFonts w:ascii="Arial" w:hAnsi="Arial" w:cs="Arial"/>
+                <w:color w:val="000000"/>
+                <w:sz w:val="20"/>
+                <w:highlight w:val="yellow"/>
+              </w:rPr>
+              <w:t xml:space="preserve">TODO: </w:t>
+            </w:r>
+            <w:r>
+              <w:rPr>
+                <w:rFonts w:ascii="Tahoma" w:hAnsi="Tahoma" w:cs="Tahoma"/>
+                <w:color w:val="000000"/>
+                <w:sz w:val="20"/>
+                <w:highlight w:val="yellow"/>
+              </w:rPr>
+              <w:t>Enhetsnamnet kan ju bestå av många delar hur skall de separeras? med mellanslag? Ge gärna några exempel också. Exempel är alltid bra som förtydligande.</w:t>
+            </w:r>
           </w:p>
         </w:tc>
         <w:tc>
@@ -7599,6 +7899,15 @@
                 <w:sz w:val="20"/>
               </w:rPr>
             </w:pPr>
+            <w:r>
+              <w:rPr>
+                <w:rFonts w:ascii="Arial" w:hAnsi="Arial" w:cs="Arial"/>
+                <w:color w:val="000000"/>
+                <w:sz w:val="20"/>
+                <w:highlight w:val="yellow"/>
+              </w:rPr>
+              <w:t>TODO: Fråga ställd om adress kommer att användas av GUI't.</w:t>
+            </w:r>
           </w:p>
         </w:tc>
         <w:tc>
@@ -7660,7 +7969,6 @@
                 <w:sz w:val="20"/>
                 <w:szCs w:val="20"/>
               </w:rPr>
-              <w:lastRenderedPageBreak/>
               <w:t>r</w:t>
             </w:r>
             <w:r>
@@ -8119,6 +8427,7 @@
                 <w:sz w:val="20"/>
                 <w:szCs w:val="20"/>
               </w:rPr>
+              <w:lastRenderedPageBreak/>
               <w:t xml:space="preserve">receiving person name </w:t>
             </w:r>
           </w:p>
@@ -8455,6 +8764,38 @@
           </w:tcPr>
           <w:p>
             <w:pPr>
+              <w:autoSpaceDE w:val="0"/>
+              <w:autoSpaceDN w:val="0"/>
+              <w:adjustRightInd w:val="0"/>
+              <w:spacing w:after="0"/>
+              <w:rPr>
+                <w:rFonts w:ascii="Tahoma" w:hAnsi="Tahoma" w:cs="Tahoma"/>
+                <w:color w:val="000000"/>
+                <w:sz w:val="20"/>
+                <w:highlight w:val="yellow"/>
+              </w:rPr>
+            </w:pPr>
+            <w:r>
+              <w:rPr>
+                <w:rFonts w:ascii="Arial" w:hAnsi="Arial" w:cs="Arial"/>
+                <w:color w:val="000000"/>
+                <w:sz w:val="20"/>
+                <w:highlight w:val="yellow"/>
+              </w:rPr>
+              <w:t xml:space="preserve">TODO: </w:t>
+            </w:r>
+            <w:r>
+              <w:rPr>
+                <w:rFonts w:ascii="Tahoma" w:hAnsi="Tahoma" w:cs="Tahoma"/>
+                <w:color w:val="000000"/>
+                <w:sz w:val="20"/>
+                <w:highlight w:val="yellow"/>
+              </w:rPr>
+              <w:t>Formatkrav? Antal tkn?</w:t>
+            </w:r>
+          </w:p>
+          <w:p>
+            <w:pPr>
               <w:widowControl w:val="0"/>
               <w:autoSpaceDE w:val="0"/>
               <w:autoSpaceDN w:val="0"/>
@@ -8466,6 +8807,15 @@
                 <w:sz w:val="20"/>
               </w:rPr>
             </w:pPr>
+            <w:r>
+              <w:rPr>
+                <w:rFonts w:ascii="Tahoma" w:hAnsi="Tahoma" w:cs="Tahoma"/>
+                <w:color w:val="000000"/>
+                <w:sz w:val="20"/>
+                <w:highlight w:val="yellow"/>
+              </w:rPr>
+              <w:t>Om flera olika tfn nummer finns hur gör man då. Det står mult = "1"</w:t>
+            </w:r>
           </w:p>
         </w:tc>
         <w:tc>
@@ -8701,6 +9051,61 @@
               <w:t>HSA-id</w:t>
             </w:r>
           </w:p>
+          <w:p>
+            <w:pPr>
+              <w:widowControl w:val="0"/>
+              <w:autoSpaceDE w:val="0"/>
+              <w:autoSpaceDN w:val="0"/>
+              <w:adjustRightInd w:val="0"/>
+              <w:jc w:val="both"/>
+              <w:rPr>
+                <w:rFonts w:ascii="Arial" w:hAnsi="Arial" w:cs="Arial"/>
+                <w:color w:val="000000"/>
+                <w:sz w:val="20"/>
+              </w:rPr>
+            </w:pPr>
+          </w:p>
+          <w:p>
+            <w:pPr>
+              <w:widowControl w:val="0"/>
+              <w:autoSpaceDE w:val="0"/>
+              <w:autoSpaceDN w:val="0"/>
+              <w:adjustRightInd w:val="0"/>
+              <w:jc w:val="both"/>
+              <w:rPr>
+                <w:rFonts w:ascii="Arial" w:hAnsi="Arial" w:cs="Arial"/>
+                <w:color w:val="000000"/>
+                <w:sz w:val="20"/>
+              </w:rPr>
+            </w:pPr>
+            <w:r>
+              <w:rPr>
+                <w:rFonts w:ascii="Arial" w:hAnsi="Arial" w:cs="Arial"/>
+                <w:color w:val="000000"/>
+                <w:sz w:val="20"/>
+                <w:highlight w:val="yellow"/>
+              </w:rPr>
+              <w:t>TODO: Se tidigare kommentar hur</w:t>
+            </w:r>
+            <w:r>
+              <w:rPr>
+                <w:rFonts w:ascii="Arial" w:hAnsi="Arial" w:cs="Arial"/>
+                <w:color w:val="000000"/>
+                <w:sz w:val="20"/>
+                <w:highlight w:val="yellow"/>
+              </w:rPr>
+              <w:t>uvuda kombika</w:t>
+            </w:r>
+            <w:r>
+              <w:rPr>
+                <w:rFonts w:ascii="Arial" w:hAnsi="Arial" w:cs="Arial"/>
+                <w:color w:val="000000"/>
+                <w:sz w:val="20"/>
+                <w:highlight w:val="yellow"/>
+              </w:rPr>
+              <w:t xml:space="preserve"> ska användas.</w:t>
+            </w:r>
+          </w:p>
         </w:tc>
         <w:tc>
           <w:tcPr>
@@ -8795,7 +9200,6 @@
                 <w:sz w:val="20"/>
                 <w:szCs w:val="20"/>
               </w:rPr>
-              <w:lastRenderedPageBreak/>
               <w:t xml:space="preserve">receiving care unit name </w:t>
             </w:r>
           </w:p>
@@ -9024,6 +9428,7 @@
                 <w:sz w:val="20"/>
                 <w:szCs w:val="20"/>
               </w:rPr>
+              <w:lastRenderedPageBreak/>
               <w:t>receiving care unit phone number</w:t>
             </w:r>
           </w:p>
@@ -9377,7 +9782,7 @@
                 <w:sz w:val="20"/>
                 <w:szCs w:val="20"/>
               </w:rPr>
-              <w:t>Source system</w:t>
+              <w:t>Contract Id</w:t>
             </w:r>
           </w:p>
         </w:tc>
@@ -9493,7 +9898,31 @@
                 <w:color w:val="000000"/>
                 <w:sz w:val="20"/>
               </w:rPr>
-              <w:t>HSA-id</w:t>
+              <w:t>Anger kontrakt id som regler använder vi</w:t>
+            </w:r>
+            <w:r>
+              <w:rPr>
+                <w:rFonts w:ascii="Arial" w:hAnsi="Arial" w:cs="Arial"/>
+                <w:color w:val="000000"/>
+                <w:sz w:val="20"/>
+              </w:rPr>
+              <w:t>d</w:t>
+            </w:r>
+            <w:r>
+              <w:rPr>
+                <w:rFonts w:ascii="Arial" w:hAnsi="Arial" w:cs="Arial"/>
+                <w:color w:val="000000"/>
+                <w:sz w:val="20"/>
+              </w:rPr>
+              <w:t xml:space="preserve"> evaulering</w:t>
+            </w:r>
+            <w:r>
+              <w:rPr>
+                <w:rFonts w:ascii="Arial" w:hAnsi="Arial" w:cs="Arial"/>
+                <w:color w:val="000000"/>
+                <w:sz w:val="20"/>
+              </w:rPr>
+              <w:t>. Detta gör det möjligt att skapa regler som är specifika för olika län/regioner.</w:t>
             </w:r>
           </w:p>
         </w:tc>
@@ -9741,7 +10170,6 @@
                 <w:color w:val="000000"/>
                 <w:sz w:val="20"/>
               </w:rPr>
-              <w:lastRenderedPageBreak/>
               <w:t>Attribut</w:t>
             </w:r>
           </w:p>
@@ -9996,6 +10424,7 @@
                 <w:color w:val="000000"/>
                 <w:sz w:val="20"/>
               </w:rPr>
+              <w:lastRenderedPageBreak/>
               <w:t>person-id</w:t>
             </w:r>
           </w:p>
@@ -10019,6 +10448,7 @@
                 <w:color w:val="000000"/>
                 <w:sz w:val="20"/>
               </w:rPr>
+              <w:lastRenderedPageBreak/>
               <w:t>II</w:t>
             </w:r>
           </w:p>
@@ -10113,6 +10543,7 @@
                 <w:sz w:val="20"/>
                 <w:lang w:eastAsia="ko-KR"/>
               </w:rPr>
+              <w:lastRenderedPageBreak/>
               <w:t xml:space="preserve">Reservnummer enligt Carelinks rekommendation. </w:t>
             </w:r>
           </w:p>
@@ -10153,23 +10584,88 @@
                 <w:color w:val="000000"/>
                 <w:sz w:val="20"/>
               </w:rPr>
+              <w:lastRenderedPageBreak/>
               <w:t>Identitetsbeteckningen måste vara unik inom Sverige.</w:t>
             </w:r>
           </w:p>
           <w:p>
             <w:pPr>
+              <w:autoSpaceDE w:val="0"/>
+              <w:autoSpaceDN w:val="0"/>
+              <w:adjustRightInd w:val="0"/>
+              <w:spacing w:after="0"/>
+              <w:rPr>
+                <w:rFonts w:ascii="Tahoma" w:hAnsi="Tahoma" w:cs="Tahoma"/>
+                <w:color w:val="000000"/>
+                <w:sz w:val="20"/>
+                <w:highlight w:val="yellow"/>
+              </w:rPr>
+            </w:pPr>
+            <w:r>
               <w:rPr>
                 <w:rFonts w:ascii="Arial" w:eastAsia="Arial Unicode MS" w:hAnsi="Arial"/>
                 <w:sz w:val="20"/>
               </w:rPr>
-            </w:pPr>
-            <w:r>
+              <w:br/>
+            </w:r>
+            <w:r>
+              <w:rPr>
+                <w:rFonts w:ascii="Tahoma" w:hAnsi="Tahoma" w:cs="Tahoma"/>
+                <w:color w:val="000000"/>
+                <w:sz w:val="20"/>
+                <w:highlight w:val="yellow"/>
+              </w:rPr>
+              <w:t xml:space="preserve">TODO: Fråga skicka till </w:t>
+            </w:r>
+            <w:r>
+              <w:rPr>
+                <w:rFonts w:ascii="Tahoma" w:hAnsi="Tahoma" w:cs="Tahoma"/>
+                <w:color w:val="000000"/>
+                <w:sz w:val="20"/>
+                <w:highlight w:val="yellow"/>
+              </w:rPr>
+              <w:lastRenderedPageBreak/>
+              <w:t>Casper: Kommer en MVK-användare att kunna skicka en förfrågan kring ett reservnummer. Kan man logga in med mer än personnummer?</w:t>
+            </w:r>
+          </w:p>
+          <w:p>
+            <w:pPr>
+              <w:autoSpaceDE w:val="0"/>
+              <w:autoSpaceDN w:val="0"/>
+              <w:adjustRightInd w:val="0"/>
+              <w:spacing w:after="0"/>
+              <w:rPr>
+                <w:rFonts w:ascii="Tahoma" w:hAnsi="Tahoma" w:cs="Tahoma"/>
+                <w:sz w:val="20"/>
+              </w:rPr>
+            </w:pPr>
+            <w:r>
+              <w:rPr>
+                <w:rFonts w:ascii="Tahoma" w:hAnsi="Tahoma" w:cs="Tahoma"/>
+                <w:color w:val="000000"/>
+                <w:sz w:val="20"/>
+                <w:highlight w:val="yellow"/>
+              </w:rPr>
+              <w:t xml:space="preserve">En följdfråga: Vi (och säkert andra system) har olika typer av sätt att "länka" en patient-identitet till andra, ex för scenariot när en patient kommer in akut och medvetslös. Patienten registreras med ett reservnummer och all fakta runt vården registreras mot detta reservnummer. När man sedan vet vem patienten är så LÄNKAS detta reservnummer till det riktiga personnumret. När vårdsystemet får en förfrågan om att ge status på personnumrets remisser, skall då även </w:t>
+            </w:r>
+            <w:r>
+              <w:rPr>
+                <w:rFonts w:ascii="Tahoma" w:hAnsi="Tahoma" w:cs="Tahoma"/>
+                <w:color w:val="000000"/>
+                <w:sz w:val="20"/>
+                <w:highlight w:val="yellow"/>
+              </w:rPr>
+              <w:lastRenderedPageBreak/>
+              <w:t>länkade patient-ID's remisser ges som svar? Om så är fallet, skall det tydliggöras att det är för ett annat patient-ID?</w:t>
+            </w:r>
+          </w:p>
+          <w:p>
+            <w:pPr>
               <w:rPr>
                 <w:rFonts w:ascii="Arial" w:eastAsia="Arial Unicode MS" w:hAnsi="Arial"/>
                 <w:sz w:val="20"/>
               </w:rPr>
-              <w:br/>
-            </w:r>
+            </w:pPr>
           </w:p>
         </w:tc>
         <w:tc>
@@ -10185,6 +10681,7 @@
               </w:rPr>
             </w:pPr>
             <w:r>
+              <w:lastRenderedPageBreak/>
               <w:t>SubjectOfCare/personId</w:t>
             </w:r>
           </w:p>
@@ -10214,6 +10711,7 @@
                 <w:color w:val="000000"/>
                 <w:sz w:val="20"/>
               </w:rPr>
+              <w:lastRenderedPageBreak/>
               <w:t>Given name</w:t>
             </w:r>
           </w:p>
@@ -10370,6 +10868,52 @@
               </w:rPr>
             </w:pPr>
           </w:p>
+          <w:p>
+            <w:pPr>
+              <w:autoSpaceDE w:val="0"/>
+              <w:autoSpaceDN w:val="0"/>
+              <w:adjustRightInd w:val="0"/>
+              <w:spacing w:after="0"/>
+              <w:rPr>
+                <w:rFonts w:ascii="Arial" w:hAnsi="Arial" w:cs="Arial"/>
+                <w:sz w:val="20"/>
+              </w:rPr>
+            </w:pPr>
+            <w:r>
+              <w:rPr>
+                <w:rFonts w:ascii="Arial" w:hAnsi="Arial" w:cs="Arial"/>
+                <w:sz w:val="20"/>
+              </w:rPr>
+              <w:t xml:space="preserve">Ref [2] </w:t>
+            </w:r>
+            <w:r>
+              <w:rPr>
+                <w:rFonts w:ascii="Arial" w:hAnsi="Arial" w:cs="Arial"/>
+                <w:sz w:val="20"/>
+              </w:rPr>
+              <w:t>Enligt namnlagen finns det tre typer av namn:</w:t>
+            </w:r>
+          </w:p>
+          <w:p>
+            <w:pPr>
+              <w:autoSpaceDE w:val="0"/>
+              <w:autoSpaceDN w:val="0"/>
+              <w:adjustRightInd w:val="0"/>
+              <w:rPr>
+                <w:rFonts w:ascii="Arial" w:eastAsia="Batang" w:hAnsi="Arial" w:cs="Arial"/>
+                <w:color w:val="000000"/>
+                <w:sz w:val="20"/>
+                <w:lang w:eastAsia="ko-KR"/>
+              </w:rPr>
+            </w:pPr>
+            <w:r>
+              <w:rPr>
+                <w:rFonts w:ascii="Arial" w:hAnsi="Arial" w:cs="Arial"/>
+                <w:sz w:val="20"/>
+              </w:rPr>
+              <w:t>förnamn – mellannamn – efternamn.</w:t>
+            </w:r>
+          </w:p>
         </w:tc>
         <w:tc>
           <w:tcPr>
@@ -10382,79 +10926,26 @@
                 <w:rFonts w:ascii="Arial" w:hAnsi="Arial" w:cs="Arial"/>
                 <w:sz w:val="20"/>
                 <w:szCs w:val="20"/>
-              </w:rPr>
-            </w:pPr>
-            <w:proofErr w:type="spellStart"/>
+                <w:lang w:val="sv-SE"/>
+              </w:rPr>
+            </w:pPr>
             <w:r>
               <w:rPr>
                 <w:rFonts w:ascii="Arial" w:hAnsi="Arial" w:cs="Arial"/>
                 <w:sz w:val="20"/>
                 <w:szCs w:val="20"/>
-              </w:rPr>
-              <w:t>Samtliga</w:t>
-            </w:r>
-            <w:proofErr w:type="spellEnd"/>
+                <w:lang w:val="sv-SE"/>
+              </w:rPr>
+              <w:t xml:space="preserve">Samtliga förnamn skall anges </w:t>
+            </w:r>
             <w:r>
               <w:rPr>
                 <w:rFonts w:ascii="Arial" w:hAnsi="Arial" w:cs="Arial"/>
                 <w:sz w:val="20"/>
                 <w:szCs w:val="20"/>
-              </w:rPr>
-              <w:t xml:space="preserve"> </w:t>
-            </w:r>
-            <w:proofErr w:type="spellStart"/>
-            <w:r>
-              <w:rPr>
-                <w:rFonts w:ascii="Arial" w:hAnsi="Arial" w:cs="Arial"/>
-                <w:sz w:val="20"/>
-                <w:szCs w:val="20"/>
-              </w:rPr>
-              <w:t>förnamn</w:t>
-            </w:r>
-            <w:proofErr w:type="spellEnd"/>
-            <w:r>
-              <w:rPr>
-                <w:rFonts w:ascii="Arial" w:hAnsi="Arial" w:cs="Arial"/>
-                <w:sz w:val="20"/>
-                <w:szCs w:val="20"/>
-              </w:rPr>
-              <w:t xml:space="preserve"> </w:t>
-            </w:r>
-            <w:proofErr w:type="spellStart"/>
-            <w:r>
-              <w:rPr>
-                <w:rFonts w:ascii="Arial" w:hAnsi="Arial" w:cs="Arial"/>
-                <w:sz w:val="20"/>
-                <w:szCs w:val="20"/>
-              </w:rPr>
-              <w:t>skall</w:t>
-            </w:r>
-            <w:proofErr w:type="spellEnd"/>
-            <w:r>
-              <w:rPr>
-                <w:rFonts w:ascii="Arial" w:hAnsi="Arial" w:cs="Arial"/>
-                <w:sz w:val="20"/>
-                <w:szCs w:val="20"/>
-              </w:rPr>
-              <w:t xml:space="preserve"> </w:t>
-            </w:r>
-            <w:proofErr w:type="spellStart"/>
-            <w:r>
-              <w:rPr>
-                <w:rFonts w:ascii="Arial" w:hAnsi="Arial" w:cs="Arial"/>
-                <w:sz w:val="20"/>
-                <w:szCs w:val="20"/>
-              </w:rPr>
-              <w:t>anges</w:t>
-            </w:r>
-            <w:proofErr w:type="spellEnd"/>
-            <w:r>
-              <w:rPr>
-                <w:rFonts w:ascii="Arial" w:hAnsi="Arial" w:cs="Arial"/>
-                <w:sz w:val="20"/>
-                <w:szCs w:val="20"/>
-              </w:rPr>
-              <w:t xml:space="preserve"> </w:t>
+                <w:lang w:val="sv-SE"/>
+              </w:rPr>
+              <w:t>separerat med mellanslag.</w:t>
             </w:r>
           </w:p>
           <w:p>
@@ -10678,6 +11169,15 @@
                 <w:lang w:val="sv-SE"/>
               </w:rPr>
             </w:pPr>
+            <w:r>
+              <w:rPr>
+                <w:rFonts w:ascii="Arial" w:hAnsi="Arial" w:cs="Arial"/>
+                <w:sz w:val="20"/>
+                <w:szCs w:val="20"/>
+                <w:lang w:val="sv-SE"/>
+              </w:rPr>
+              <w:t>Personer har endast ett efternamn.</w:t>
+            </w:r>
           </w:p>
         </w:tc>
         <w:tc>
@@ -10866,6 +11366,7 @@
         <w:rPr>
           <w:b/>
         </w:rPr>
+        <w:lastRenderedPageBreak/>
         <w:t>Motsvarighet i V-TIM:</w:t>
       </w:r>
       <w:r>
@@ -11249,6 +11750,69 @@
               <w:t>Status</w:t>
             </w:r>
           </w:p>
+          <w:p>
+            <w:pPr>
+              <w:rPr>
+                <w:rFonts w:ascii="Arial" w:eastAsia="Arial Unicode MS" w:hAnsi="Arial"/>
+                <w:color w:val="000000"/>
+                <w:sz w:val="20"/>
+              </w:rPr>
+            </w:pPr>
+          </w:p>
+          <w:p>
+            <w:pPr>
+              <w:pStyle w:val="Default"/>
+              <w:jc w:val="both"/>
+              <w:rPr>
+                <w:rFonts w:ascii="Arial" w:hAnsi="Arial" w:cs="Arial"/>
+                <w:sz w:val="20"/>
+                <w:szCs w:val="20"/>
+                <w:lang w:val="sv-SE"/>
+              </w:rPr>
+            </w:pPr>
+            <w:r>
+              <w:rPr>
+                <w:rFonts w:ascii="Arial" w:hAnsi="Arial" w:cs="Arial"/>
+                <w:sz w:val="20"/>
+                <w:szCs w:val="20"/>
+                <w:lang w:val="sv-SE"/>
+              </w:rPr>
+              <w:t xml:space="preserve">Se avsnitt </w:t>
+            </w:r>
+            <w:r>
+              <w:rPr>
+                <w:rFonts w:ascii="Arial" w:hAnsi="Arial" w:cs="Arial"/>
+                <w:sz w:val="20"/>
+                <w:szCs w:val="20"/>
+                <w:lang w:val="sv-SE"/>
+              </w:rPr>
+              <w:t xml:space="preserve">  </w:t>
+            </w:r>
+          </w:p>
+          <w:p>
+            <w:pPr>
+              <w:rPr>
+                <w:rFonts w:ascii="Arial" w:eastAsia="Arial Unicode MS" w:hAnsi="Arial"/>
+                <w:color w:val="000000"/>
+                <w:sz w:val="20"/>
+              </w:rPr>
+            </w:pPr>
+            <w:r>
+              <w:rPr>
+                <w:rFonts w:ascii="Arial" w:hAnsi="Arial" w:cs="Arial"/>
+                <w:i/>
+                <w:sz w:val="20"/>
+              </w:rPr>
+              <w:t>Klassifikationer och kodverk</w:t>
+            </w:r>
+            <w:r>
+              <w:rPr>
+                <w:rFonts w:ascii="Arial" w:hAnsi="Arial" w:cs="Arial"/>
+                <w:sz w:val="20"/>
+              </w:rPr>
+              <w:t>.</w:t>
+            </w:r>
+          </w:p>
         </w:tc>
         <w:tc>
           <w:tcPr>
@@ -11599,7 +12163,7 @@
                     </pic:cNvPicPr>
                   </pic:nvPicPr>
                   <pic:blipFill>
-                    <a:blip r:embed="rId14" cstate="print"/>
+                    <a:blip r:embed="rId18" cstate="print"/>
                     <a:srcRect/>
                     <a:stretch>
                       <a:fillRect/>
@@ -11648,9 +12212,9 @@
         </w:rPr>
         <w:drawing>
           <wp:inline distT="0" distB="0" distL="0" distR="0">
-            <wp:extent cx="5676900" cy="2276475"/>
+            <wp:extent cx="5676900" cy="2400300"/>
             <wp:effectExtent l="19050" t="0" r="0" b="0"/>
-            <wp:docPr id="5" name="Picture 5"/>
+            <wp:docPr id="2" name="Picture 5"/>
             <wp:cNvGraphicFramePr>
               <a:graphicFrameLocks xmlns:a="http://schemas.openxmlformats.org/drawingml/2006/main" noChangeAspect="1"/>
             </wp:cNvGraphicFramePr>
@@ -11664,7 +12228,7 @@
                     </pic:cNvPicPr>
                   </pic:nvPicPr>
                   <pic:blipFill>
-                    <a:blip r:embed="rId15" cstate="print"/>
+                    <a:blip r:embed="rId19" cstate="print"/>
                     <a:srcRect/>
                     <a:stretch>
                       <a:fillRect/>
@@ -11673,7 +12237,7 @@
                   <pic:spPr bwMode="auto">
                     <a:xfrm>
                       <a:off x="0" y="0"/>
-                      <a:ext cx="5676900" cy="2276475"/>
+                      <a:ext cx="5676900" cy="2400300"/>
                     </a:xfrm>
                     <a:prstGeom prst="rect">
                       <a:avLst/>
@@ -11741,6 +12305,21 @@
       </w:r>
       <w:r>
         <w:t xml:space="preserve"> (ej hierarkiskt) med Statushändelse som root element.</w:t>
+      </w:r>
+      <w:r>
+        <w:t xml:space="preserve"> Syftet med att se utdatat ifrån en statushändelse som huvud/root är att </w:t>
+      </w:r>
+      <w:r>
+        <w:t>processföljaren arbetar med statushändelser</w:t>
+      </w:r>
+      <w:r>
+        <w:t>,</w:t>
+      </w:r>
+      <w:r>
+        <w:t xml:space="preserve"> </w:t>
+      </w:r>
+      <w:r>
+        <w:t>övrig data används endast för presentation.</w:t>
       </w:r>
     </w:p>
     <w:p/>
@@ -12091,12 +12670,31 @@
               <w:rPr>
                 <w:rFonts w:ascii="Arial" w:hAnsi="Arial"/>
                 <w:sz w:val="20"/>
+                <w:lang w:val="sv-SE"/>
               </w:rPr>
             </w:pPr>
             <w:r>
               <w:rPr>
                 <w:rFonts w:ascii="Arial" w:hAnsi="Arial"/>
                 <w:sz w:val="20"/>
+                <w:highlight w:val="yellow"/>
+                <w:lang w:val="sv-SE"/>
+              </w:rPr>
+              <w:t>TODO: Gör ett bättre exempel:</w:t>
+            </w:r>
+          </w:p>
+          <w:p>
+            <w:pPr>
+              <w:pStyle w:val="Normalwebb1"/>
+              <w:rPr>
+                <w:rFonts w:ascii="Arial" w:hAnsi="Arial"/>
+                <w:sz w:val="20"/>
+              </w:rPr>
+            </w:pPr>
+            <w:r>
+              <w:rPr>
+                <w:rFonts w:ascii="Arial" w:hAnsi="Arial"/>
+                <w:sz w:val="20"/>
               </w:rPr>
               <w:t>Flat form:</w:t>
             </w:r>
@@ -12183,7 +12781,21 @@
                 <w:rFonts w:ascii="Arial" w:hAnsi="Arial"/>
                 <w:sz w:val="20"/>
               </w:rPr>
-              <w:t>&gt;2347&lt;/</w:t>
+              <w:t>&gt;2347</w:t>
+            </w:r>
+            <w:r>
+              <w:rPr>
+                <w:rFonts w:ascii="Arial" w:hAnsi="Arial"/>
+                <w:sz w:val="20"/>
+              </w:rPr>
+              <w:t>904034</w:t>
+            </w:r>
+            <w:r>
+              <w:rPr>
+                <w:rFonts w:ascii="Arial" w:hAnsi="Arial"/>
+                <w:sz w:val="20"/>
+              </w:rPr>
+              <w:t>&lt;/</w:t>
             </w:r>
             <w:proofErr w:type="spellStart"/>
             <w:r>
@@ -12250,7 +12862,15 @@
                 <w:sz w:val="20"/>
                 <w:lang w:val="sv-SE"/>
               </w:rPr>
-              <w:t>&lt;statusCode&gt;Sent&lt;/statusCode&gt;</w:t>
+              <w:t>&lt;statusCode&gt;1</w:t>
+            </w:r>
+            <w:r>
+              <w:rPr>
+                <w:rFonts w:ascii="Arial" w:hAnsi="Arial"/>
+                <w:sz w:val="20"/>
+                <w:lang w:val="sv-SE"/>
+              </w:rPr>
+              <w:t>&lt;/statusCode&gt;</w:t>
             </w:r>
           </w:p>
           <w:p>
@@ -13302,7 +13922,8 @@
       </w:tblPr>
       <w:tblGrid>
         <w:gridCol w:w="2704"/>
-        <w:gridCol w:w="3090"/>
+        <w:gridCol w:w="948"/>
+        <w:gridCol w:w="5232"/>
         <w:gridCol w:w="3369"/>
       </w:tblGrid>
       <w:tr>
@@ -13373,7 +13994,7 @@
         </w:tc>
         <w:tc>
           <w:tcPr>
-            <w:tcW w:w="3090" w:type="dxa"/>
+            <w:tcW w:w="948" w:type="dxa"/>
             <w:shd w:val="clear" w:color="auto" w:fill="D9D9D9" w:themeFill="background1" w:themeFillShade="D9"/>
           </w:tcPr>
           <w:p>
@@ -13395,14 +14016,14 @@
                 <w:sz w:val="16"/>
                 <w:szCs w:val="16"/>
               </w:rPr>
-              <w:t>Namn</w:t>
+              <w:t>Kod</w:t>
             </w:r>
             <w:proofErr w:type="spellEnd"/>
           </w:p>
         </w:tc>
         <w:tc>
           <w:tcPr>
-            <w:tcW w:w="3369" w:type="dxa"/>
+            <w:tcW w:w="5232" w:type="dxa"/>
             <w:shd w:val="clear" w:color="auto" w:fill="D9D9D9" w:themeFill="background1" w:themeFillShade="D9"/>
           </w:tcPr>
           <w:p>
@@ -13424,16 +14045,15 @@
                 <w:sz w:val="16"/>
                 <w:szCs w:val="16"/>
               </w:rPr>
-              <w:t>Beskrivning</w:t>
+              <w:t>Namn</w:t>
             </w:r>
             <w:proofErr w:type="spellEnd"/>
           </w:p>
         </w:tc>
-      </w:tr>
-      <w:tr>
-        <w:tc>
-          <w:tcPr>
-            <w:tcW w:w="2704" w:type="dxa"/>
+        <w:tc>
+          <w:tcPr>
+            <w:tcW w:w="3369" w:type="dxa"/>
+            <w:shd w:val="clear" w:color="auto" w:fill="D9D9D9" w:themeFill="background1" w:themeFillShade="D9"/>
           </w:tcPr>
           <w:p>
             <w:pPr>
@@ -13447,11 +14067,67 @@
                 <w:szCs w:val="16"/>
               </w:rPr>
             </w:pPr>
-          </w:p>
-        </w:tc>
-        <w:tc>
-          <w:tcPr>
-            <w:tcW w:w="3090" w:type="dxa"/>
+            <w:proofErr w:type="spellStart"/>
+            <w:r>
+              <w:rPr>
+                <w:rFonts w:ascii="Arial" w:hAnsi="Arial" w:cs="Arial"/>
+                <w:sz w:val="16"/>
+                <w:szCs w:val="16"/>
+              </w:rPr>
+              <w:t>Beskrivning</w:t>
+            </w:r>
+            <w:proofErr w:type="spellEnd"/>
+          </w:p>
+        </w:tc>
+      </w:tr>
+      <w:tr>
+        <w:tc>
+          <w:tcPr>
+            <w:tcW w:w="2704" w:type="dxa"/>
+          </w:tcPr>
+          <w:p>
+            <w:pPr>
+              <w:autoSpaceDE w:val="0"/>
+              <w:autoSpaceDN w:val="0"/>
+              <w:adjustRightInd w:val="0"/>
+              <w:spacing w:after="0"/>
+              <w:rPr>
+                <w:rFonts w:ascii="Arial" w:hAnsi="Arial" w:cs="Arial"/>
+                <w:sz w:val="16"/>
+                <w:szCs w:val="16"/>
+              </w:rPr>
+            </w:pPr>
+          </w:p>
+        </w:tc>
+        <w:tc>
+          <w:tcPr>
+            <w:tcW w:w="948" w:type="dxa"/>
+          </w:tcPr>
+          <w:p>
+            <w:pPr>
+              <w:autoSpaceDE w:val="0"/>
+              <w:autoSpaceDN w:val="0"/>
+              <w:adjustRightInd w:val="0"/>
+              <w:spacing w:after="0"/>
+              <w:rPr>
+                <w:rFonts w:ascii="Arial" w:hAnsi="Arial" w:cs="Arial"/>
+                <w:sz w:val="16"/>
+                <w:szCs w:val="16"/>
+              </w:rPr>
+            </w:pPr>
+            <w:r>
+              <w:rPr>
+                <w:rFonts w:ascii="Arial" w:hAnsi="Arial" w:cs="Arial"/>
+                <w:sz w:val="16"/>
+                <w:szCs w:val="16"/>
+              </w:rPr>
+              <w:t>10</w:t>
+            </w:r>
+          </w:p>
+        </w:tc>
+        <w:tc>
+          <w:tcPr>
+            <w:tcW w:w="5232" w:type="dxa"/>
           </w:tcPr>
           <w:p>
             <w:pPr>
@@ -13553,8 +14229,9 @@
                 <w:sz w:val="16"/>
                 <w:szCs w:val="16"/>
               </w:rPr>
-              <w:t xml:space="preserve">, </w:t>
-            </w:r>
+              <w:t>, 4=</w:t>
+            </w:r>
+            <w:proofErr w:type="spellStart"/>
             <w:r>
               <w:rPr>
                 <w:rFonts w:ascii="Arial" w:hAnsi="Arial" w:cs="Arial"/>
@@ -13562,9 +14239,9 @@
                 <w:sz w:val="16"/>
                 <w:szCs w:val="16"/>
               </w:rPr>
-              <w:t>4=</w:t>
-            </w:r>
-            <w:proofErr w:type="spellStart"/>
+              <w:t>Ja</w:t>
+            </w:r>
+            <w:proofErr w:type="spellEnd"/>
             <w:r>
               <w:rPr>
                 <w:rFonts w:ascii="Arial" w:hAnsi="Arial" w:cs="Arial"/>
@@ -13572,23 +14249,39 @@
                 <w:sz w:val="16"/>
                 <w:szCs w:val="16"/>
               </w:rPr>
-              <w:t>Ja</w:t>
-            </w:r>
-            <w:proofErr w:type="spellEnd"/>
-            <w:r>
-              <w:rPr>
-                <w:rFonts w:ascii="Arial" w:hAnsi="Arial" w:cs="Arial"/>
-                <w:b/>
+              <w:t>,</w:t>
+            </w:r>
+          </w:p>
+        </w:tc>
+        <w:tc>
+          <w:tcPr>
+            <w:tcW w:w="948" w:type="dxa"/>
+          </w:tcPr>
+          <w:p>
+            <w:pPr>
+              <w:autoSpaceDE w:val="0"/>
+              <w:autoSpaceDN w:val="0"/>
+              <w:adjustRightInd w:val="0"/>
+              <w:spacing w:after="0"/>
+              <w:rPr>
+                <w:rFonts w:ascii="Arial" w:hAnsi="Arial" w:cs="Arial"/>
                 <w:sz w:val="16"/>
                 <w:szCs w:val="16"/>
               </w:rPr>
-              <w:t>,</w:t>
-            </w:r>
-          </w:p>
-        </w:tc>
-        <w:tc>
-          <w:tcPr>
-            <w:tcW w:w="3090" w:type="dxa"/>
+            </w:pPr>
+            <w:r>
+              <w:rPr>
+                <w:rFonts w:ascii="Arial" w:hAnsi="Arial" w:cs="Arial"/>
+                <w:sz w:val="16"/>
+                <w:szCs w:val="16"/>
+              </w:rPr>
+              <w:t>20</w:t>
+            </w:r>
+          </w:p>
+        </w:tc>
+        <w:tc>
+          <w:tcPr>
+            <w:tcW w:w="5232" w:type="dxa"/>
           </w:tcPr>
           <w:p>
             <w:pPr>
@@ -13710,7 +14403,33 @@
         </w:tc>
         <w:tc>
           <w:tcPr>
-            <w:tcW w:w="3090" w:type="dxa"/>
+            <w:tcW w:w="948" w:type="dxa"/>
+          </w:tcPr>
+          <w:p>
+            <w:pPr>
+              <w:autoSpaceDE w:val="0"/>
+              <w:autoSpaceDN w:val="0"/>
+              <w:adjustRightInd w:val="0"/>
+              <w:spacing w:after="0"/>
+              <w:rPr>
+                <w:rFonts w:ascii="Arial" w:hAnsi="Arial" w:cs="Arial"/>
+                <w:sz w:val="16"/>
+                <w:szCs w:val="16"/>
+              </w:rPr>
+            </w:pPr>
+            <w:r>
+              <w:rPr>
+                <w:rFonts w:ascii="Arial" w:hAnsi="Arial" w:cs="Arial"/>
+                <w:sz w:val="16"/>
+                <w:szCs w:val="16"/>
+              </w:rPr>
+              <w:t>30</w:t>
+            </w:r>
+          </w:p>
+        </w:tc>
+        <w:tc>
+          <w:tcPr>
+            <w:tcW w:w="5232" w:type="dxa"/>
           </w:tcPr>
           <w:p>
             <w:pPr>
@@ -13809,7 +14528,33 @@
         </w:tc>
         <w:tc>
           <w:tcPr>
-            <w:tcW w:w="3090" w:type="dxa"/>
+            <w:tcW w:w="948" w:type="dxa"/>
+          </w:tcPr>
+          <w:p>
+            <w:pPr>
+              <w:autoSpaceDE w:val="0"/>
+              <w:autoSpaceDN w:val="0"/>
+              <w:adjustRightInd w:val="0"/>
+              <w:spacing w:after="0"/>
+              <w:rPr>
+                <w:rFonts w:ascii="Arial" w:hAnsi="Arial" w:cs="Arial"/>
+                <w:sz w:val="16"/>
+                <w:szCs w:val="16"/>
+              </w:rPr>
+            </w:pPr>
+            <w:r>
+              <w:rPr>
+                <w:rFonts w:ascii="Arial" w:hAnsi="Arial" w:cs="Arial"/>
+                <w:sz w:val="16"/>
+                <w:szCs w:val="16"/>
+              </w:rPr>
+              <w:t>40</w:t>
+            </w:r>
+          </w:p>
+        </w:tc>
+        <w:tc>
+          <w:tcPr>
+            <w:tcW w:w="5232" w:type="dxa"/>
           </w:tcPr>
           <w:p>
             <w:pPr>
@@ -13890,7 +14635,33 @@
         </w:tc>
         <w:tc>
           <w:tcPr>
-            <w:tcW w:w="3090" w:type="dxa"/>
+            <w:tcW w:w="948" w:type="dxa"/>
+          </w:tcPr>
+          <w:p>
+            <w:pPr>
+              <w:autoSpaceDE w:val="0"/>
+              <w:autoSpaceDN w:val="0"/>
+              <w:adjustRightInd w:val="0"/>
+              <w:spacing w:after="0"/>
+              <w:rPr>
+                <w:rFonts w:ascii="Arial" w:hAnsi="Arial" w:cs="Arial"/>
+                <w:sz w:val="16"/>
+                <w:szCs w:val="16"/>
+              </w:rPr>
+            </w:pPr>
+            <w:r>
+              <w:rPr>
+                <w:rFonts w:ascii="Arial" w:hAnsi="Arial" w:cs="Arial"/>
+                <w:sz w:val="16"/>
+                <w:szCs w:val="16"/>
+              </w:rPr>
+              <w:t>50</w:t>
+            </w:r>
+          </w:p>
+        </w:tc>
+        <w:tc>
+          <w:tcPr>
+            <w:tcW w:w="5232" w:type="dxa"/>
           </w:tcPr>
           <w:p>
             <w:pPr>
@@ -14066,7 +14837,33 @@
         </w:tc>
         <w:tc>
           <w:tcPr>
-            <w:tcW w:w="3090" w:type="dxa"/>
+            <w:tcW w:w="948" w:type="dxa"/>
+          </w:tcPr>
+          <w:p>
+            <w:pPr>
+              <w:autoSpaceDE w:val="0"/>
+              <w:autoSpaceDN w:val="0"/>
+              <w:adjustRightInd w:val="0"/>
+              <w:spacing w:after="0"/>
+              <w:rPr>
+                <w:rFonts w:ascii="Arial" w:hAnsi="Arial" w:cs="Arial"/>
+                <w:sz w:val="16"/>
+                <w:szCs w:val="16"/>
+              </w:rPr>
+            </w:pPr>
+            <w:r>
+              <w:rPr>
+                <w:rFonts w:ascii="Arial" w:hAnsi="Arial" w:cs="Arial"/>
+                <w:sz w:val="16"/>
+                <w:szCs w:val="16"/>
+              </w:rPr>
+              <w:t>60</w:t>
+            </w:r>
+          </w:p>
+        </w:tc>
+        <w:tc>
+          <w:tcPr>
+            <w:tcW w:w="5232" w:type="dxa"/>
           </w:tcPr>
           <w:p>
             <w:pPr>
@@ -14195,7 +14992,33 @@
         </w:tc>
         <w:tc>
           <w:tcPr>
-            <w:tcW w:w="3090" w:type="dxa"/>
+            <w:tcW w:w="948" w:type="dxa"/>
+          </w:tcPr>
+          <w:p>
+            <w:pPr>
+              <w:autoSpaceDE w:val="0"/>
+              <w:autoSpaceDN w:val="0"/>
+              <w:adjustRightInd w:val="0"/>
+              <w:spacing w:after="0"/>
+              <w:rPr>
+                <w:rFonts w:ascii="Arial" w:hAnsi="Arial" w:cs="Arial"/>
+                <w:sz w:val="16"/>
+                <w:szCs w:val="16"/>
+              </w:rPr>
+            </w:pPr>
+            <w:r>
+              <w:rPr>
+                <w:rFonts w:ascii="Arial" w:hAnsi="Arial" w:cs="Arial"/>
+                <w:sz w:val="16"/>
+                <w:szCs w:val="16"/>
+              </w:rPr>
+              <w:t>70</w:t>
+            </w:r>
+          </w:p>
+        </w:tc>
+        <w:tc>
+          <w:tcPr>
+            <w:tcW w:w="5232" w:type="dxa"/>
           </w:tcPr>
           <w:p>
             <w:pPr>
@@ -14295,7 +15118,33 @@
         </w:tc>
         <w:tc>
           <w:tcPr>
-            <w:tcW w:w="3090" w:type="dxa"/>
+            <w:tcW w:w="948" w:type="dxa"/>
+          </w:tcPr>
+          <w:p>
+            <w:pPr>
+              <w:autoSpaceDE w:val="0"/>
+              <w:autoSpaceDN w:val="0"/>
+              <w:adjustRightInd w:val="0"/>
+              <w:spacing w:after="0"/>
+              <w:rPr>
+                <w:rFonts w:ascii="Arial" w:hAnsi="Arial" w:cs="Arial"/>
+                <w:sz w:val="16"/>
+                <w:szCs w:val="16"/>
+              </w:rPr>
+            </w:pPr>
+            <w:r>
+              <w:rPr>
+                <w:rFonts w:ascii="Arial" w:hAnsi="Arial" w:cs="Arial"/>
+                <w:sz w:val="16"/>
+                <w:szCs w:val="16"/>
+              </w:rPr>
+              <w:t>80</w:t>
+            </w:r>
+          </w:p>
+        </w:tc>
+        <w:tc>
+          <w:tcPr>
+            <w:tcW w:w="5232" w:type="dxa"/>
           </w:tcPr>
           <w:p>
             <w:pPr>
@@ -14372,7 +15221,33 @@
         </w:tc>
         <w:tc>
           <w:tcPr>
-            <w:tcW w:w="3090" w:type="dxa"/>
+            <w:tcW w:w="948" w:type="dxa"/>
+          </w:tcPr>
+          <w:p>
+            <w:pPr>
+              <w:autoSpaceDE w:val="0"/>
+              <w:autoSpaceDN w:val="0"/>
+              <w:adjustRightInd w:val="0"/>
+              <w:spacing w:after="0"/>
+              <w:rPr>
+                <w:rFonts w:ascii="Arial" w:hAnsi="Arial" w:cs="Arial"/>
+                <w:sz w:val="16"/>
+                <w:szCs w:val="16"/>
+              </w:rPr>
+            </w:pPr>
+            <w:r>
+              <w:rPr>
+                <w:rFonts w:ascii="Arial" w:hAnsi="Arial" w:cs="Arial"/>
+                <w:sz w:val="16"/>
+                <w:szCs w:val="16"/>
+              </w:rPr>
+              <w:t>90</w:t>
+            </w:r>
+          </w:p>
+        </w:tc>
+        <w:tc>
+          <w:tcPr>
+            <w:tcW w:w="5232" w:type="dxa"/>
           </w:tcPr>
           <w:p>
             <w:pPr>
@@ -14558,8 +15433,9 @@
                 <w:sz w:val="16"/>
                 <w:szCs w:val="16"/>
               </w:rPr>
-              <w:t xml:space="preserve">, </w:t>
-            </w:r>
+              <w:t>, 4=</w:t>
+            </w:r>
+            <w:proofErr w:type="spellStart"/>
             <w:r>
               <w:rPr>
                 <w:rFonts w:ascii="Arial" w:hAnsi="Arial" w:cs="Arial"/>
@@ -14567,24 +15443,40 @@
                 <w:sz w:val="16"/>
                 <w:szCs w:val="16"/>
               </w:rPr>
-              <w:t>4=</w:t>
-            </w:r>
-            <w:proofErr w:type="spellStart"/>
-            <w:r>
-              <w:rPr>
-                <w:rFonts w:ascii="Arial" w:hAnsi="Arial" w:cs="Arial"/>
-                <w:b/>
+              <w:t>Ja</w:t>
+            </w:r>
+            <w:proofErr w:type="spellEnd"/>
+          </w:p>
+        </w:tc>
+        <w:tc>
+          <w:tcPr>
+            <w:tcW w:w="948" w:type="dxa"/>
+          </w:tcPr>
+          <w:p>
+            <w:pPr>
+              <w:autoSpaceDE w:val="0"/>
+              <w:autoSpaceDN w:val="0"/>
+              <w:adjustRightInd w:val="0"/>
+              <w:spacing w:after="0"/>
+              <w:rPr>
+                <w:rFonts w:ascii="Arial" w:hAnsi="Arial" w:cs="Arial"/>
                 <w:sz w:val="16"/>
                 <w:szCs w:val="16"/>
               </w:rPr>
-              <w:t>Ja</w:t>
-            </w:r>
-            <w:proofErr w:type="spellEnd"/>
-          </w:p>
-        </w:tc>
-        <w:tc>
-          <w:tcPr>
-            <w:tcW w:w="3090" w:type="dxa"/>
+            </w:pPr>
+            <w:r>
+              <w:rPr>
+                <w:rFonts w:ascii="Arial" w:hAnsi="Arial" w:cs="Arial"/>
+                <w:sz w:val="16"/>
+                <w:szCs w:val="16"/>
+              </w:rPr>
+              <w:t>100</w:t>
+            </w:r>
+          </w:p>
+        </w:tc>
+        <w:tc>
+          <w:tcPr>
+            <w:tcW w:w="5232" w:type="dxa"/>
           </w:tcPr>
           <w:p>
             <w:pPr>
@@ -14670,25 +15562,7 @@
                 <w:szCs w:val="16"/>
                 <w:lang w:val="sv-SE"/>
               </w:rPr>
-              <w:t>Patienten är utifrån den medicinska bedömningen</w:t>
-            </w:r>
-            <w:r>
-              <w:rPr>
-                <w:rFonts w:ascii="Arial" w:hAnsi="Arial" w:cs="Arial"/>
-                <w:sz w:val="16"/>
-                <w:szCs w:val="16"/>
-                <w:lang w:val="sv-SE"/>
-              </w:rPr>
-              <w:t xml:space="preserve"> </w:t>
-            </w:r>
-            <w:r>
-              <w:rPr>
-                <w:rFonts w:ascii="Arial" w:hAnsi="Arial" w:cs="Arial"/>
-                <w:sz w:val="16"/>
-                <w:szCs w:val="16"/>
-                <w:lang w:val="sv-SE"/>
-              </w:rPr>
-              <w:t>uppsatt på väntelista.</w:t>
+              <w:t>Patienten är utifrån den medicinska bedömningen uppsatt på väntelista.</w:t>
             </w:r>
           </w:p>
         </w:tc>
@@ -14720,33 +15594,39 @@
                 <w:szCs w:val="16"/>
                 <w:lang w:val="sv-SE"/>
               </w:rPr>
-              <w:t xml:space="preserve">1=Ja, </w:t>
-            </w:r>
-            <w:r>
-              <w:rPr>
-                <w:rFonts w:ascii="Arial" w:hAnsi="Arial" w:cs="Arial"/>
-                <w:b/>
+              <w:t>1=Ja, 4=Ja</w:t>
+            </w:r>
+          </w:p>
+        </w:tc>
+        <w:tc>
+          <w:tcPr>
+            <w:tcW w:w="948" w:type="dxa"/>
+          </w:tcPr>
+          <w:p>
+            <w:pPr>
+              <w:autoSpaceDE w:val="0"/>
+              <w:autoSpaceDN w:val="0"/>
+              <w:adjustRightInd w:val="0"/>
+              <w:spacing w:after="0"/>
+              <w:rPr>
+                <w:rFonts w:ascii="Arial" w:hAnsi="Arial" w:cs="Arial"/>
                 <w:sz w:val="16"/>
                 <w:szCs w:val="16"/>
-                <w:lang w:val="sv-SE"/>
-              </w:rPr>
-              <w:t>4=</w:t>
-            </w:r>
-            <w:r>
-              <w:rPr>
-                <w:rFonts w:ascii="Arial" w:hAnsi="Arial" w:cs="Arial"/>
-                <w:b/>
+              </w:rPr>
+            </w:pPr>
+            <w:r>
+              <w:rPr>
+                <w:rFonts w:ascii="Arial" w:hAnsi="Arial" w:cs="Arial"/>
                 <w:sz w:val="16"/>
                 <w:szCs w:val="16"/>
-                <w:lang w:val="sv-SE"/>
-              </w:rPr>
-              <w:t>Ja</w:t>
-            </w:r>
-          </w:p>
-        </w:tc>
-        <w:tc>
-          <w:tcPr>
-            <w:tcW w:w="3090" w:type="dxa"/>
+              </w:rPr>
+              <w:t>110</w:t>
+            </w:r>
+          </w:p>
+        </w:tc>
+        <w:tc>
+          <w:tcPr>
+            <w:tcW w:w="5232" w:type="dxa"/>
           </w:tcPr>
           <w:p>
             <w:pPr>
@@ -14889,7 +15769,33 @@
         </w:tc>
         <w:tc>
           <w:tcPr>
-            <w:tcW w:w="3090" w:type="dxa"/>
+            <w:tcW w:w="948" w:type="dxa"/>
+          </w:tcPr>
+          <w:p>
+            <w:pPr>
+              <w:autoSpaceDE w:val="0"/>
+              <w:autoSpaceDN w:val="0"/>
+              <w:adjustRightInd w:val="0"/>
+              <w:spacing w:after="0"/>
+              <w:rPr>
+                <w:rFonts w:ascii="Arial" w:hAnsi="Arial" w:cs="Arial"/>
+                <w:sz w:val="16"/>
+                <w:szCs w:val="16"/>
+              </w:rPr>
+            </w:pPr>
+            <w:r>
+              <w:rPr>
+                <w:rFonts w:ascii="Arial" w:hAnsi="Arial" w:cs="Arial"/>
+                <w:sz w:val="16"/>
+                <w:szCs w:val="16"/>
+              </w:rPr>
+              <w:t>120</w:t>
+            </w:r>
+          </w:p>
+        </w:tc>
+        <w:tc>
+          <w:tcPr>
+            <w:tcW w:w="5232" w:type="dxa"/>
           </w:tcPr>
           <w:p>
             <w:pPr>
@@ -15048,8 +15954,9 @@
                 <w:sz w:val="16"/>
                 <w:szCs w:val="16"/>
               </w:rPr>
-              <w:t xml:space="preserve">, </w:t>
-            </w:r>
+              <w:t>, 4=</w:t>
+            </w:r>
+            <w:proofErr w:type="spellStart"/>
             <w:r>
               <w:rPr>
                 <w:rFonts w:ascii="Arial" w:hAnsi="Arial" w:cs="Arial"/>
@@ -15057,24 +15964,40 @@
                 <w:sz w:val="16"/>
                 <w:szCs w:val="16"/>
               </w:rPr>
-              <w:t>4=</w:t>
-            </w:r>
-            <w:proofErr w:type="spellStart"/>
-            <w:r>
-              <w:rPr>
-                <w:rFonts w:ascii="Arial" w:hAnsi="Arial" w:cs="Arial"/>
-                <w:b/>
+              <w:t>Ja</w:t>
+            </w:r>
+            <w:proofErr w:type="spellEnd"/>
+          </w:p>
+        </w:tc>
+        <w:tc>
+          <w:tcPr>
+            <w:tcW w:w="948" w:type="dxa"/>
+          </w:tcPr>
+          <w:p>
+            <w:pPr>
+              <w:autoSpaceDE w:val="0"/>
+              <w:autoSpaceDN w:val="0"/>
+              <w:adjustRightInd w:val="0"/>
+              <w:spacing w:after="0"/>
+              <w:rPr>
+                <w:rFonts w:ascii="Arial" w:hAnsi="Arial" w:cs="Arial"/>
                 <w:sz w:val="16"/>
                 <w:szCs w:val="16"/>
               </w:rPr>
-              <w:t>Ja</w:t>
-            </w:r>
-            <w:proofErr w:type="spellEnd"/>
-          </w:p>
-        </w:tc>
-        <w:tc>
-          <w:tcPr>
-            <w:tcW w:w="3090" w:type="dxa"/>
+            </w:pPr>
+            <w:r>
+              <w:rPr>
+                <w:rFonts w:ascii="Arial" w:hAnsi="Arial" w:cs="Arial"/>
+                <w:sz w:val="16"/>
+                <w:szCs w:val="16"/>
+              </w:rPr>
+              <w:t>130</w:t>
+            </w:r>
+          </w:p>
+        </w:tc>
+        <w:tc>
+          <w:tcPr>
+            <w:tcW w:w="5232" w:type="dxa"/>
           </w:tcPr>
           <w:p>
             <w:pPr>
@@ -15215,8 +16138,9 @@
                 <w:sz w:val="16"/>
                 <w:szCs w:val="16"/>
               </w:rPr>
-              <w:t xml:space="preserve">, </w:t>
-            </w:r>
+              <w:t>, 4=</w:t>
+            </w:r>
+            <w:proofErr w:type="spellStart"/>
             <w:r>
               <w:rPr>
                 <w:rFonts w:ascii="Arial" w:hAnsi="Arial" w:cs="Arial"/>
@@ -15224,24 +16148,40 @@
                 <w:sz w:val="16"/>
                 <w:szCs w:val="16"/>
               </w:rPr>
-              <w:t>4=</w:t>
-            </w:r>
-            <w:proofErr w:type="spellStart"/>
-            <w:r>
-              <w:rPr>
-                <w:rFonts w:ascii="Arial" w:hAnsi="Arial" w:cs="Arial"/>
-                <w:b/>
+              <w:t>Ja</w:t>
+            </w:r>
+            <w:proofErr w:type="spellEnd"/>
+          </w:p>
+        </w:tc>
+        <w:tc>
+          <w:tcPr>
+            <w:tcW w:w="948" w:type="dxa"/>
+          </w:tcPr>
+          <w:p>
+            <w:pPr>
+              <w:autoSpaceDE w:val="0"/>
+              <w:autoSpaceDN w:val="0"/>
+              <w:adjustRightInd w:val="0"/>
+              <w:spacing w:after="0"/>
+              <w:rPr>
+                <w:rFonts w:ascii="Arial" w:hAnsi="Arial" w:cs="Arial"/>
                 <w:sz w:val="16"/>
                 <w:szCs w:val="16"/>
               </w:rPr>
-              <w:t>Ja</w:t>
-            </w:r>
-            <w:proofErr w:type="spellEnd"/>
-          </w:p>
-        </w:tc>
-        <w:tc>
-          <w:tcPr>
-            <w:tcW w:w="3090" w:type="dxa"/>
+            </w:pPr>
+            <w:r>
+              <w:rPr>
+                <w:rFonts w:ascii="Arial" w:hAnsi="Arial" w:cs="Arial"/>
+                <w:sz w:val="16"/>
+                <w:szCs w:val="16"/>
+              </w:rPr>
+              <w:t>140</w:t>
+            </w:r>
+          </w:p>
+        </w:tc>
+        <w:tc>
+          <w:tcPr>
+            <w:tcW w:w="5232" w:type="dxa"/>
           </w:tcPr>
           <w:p>
             <w:pPr>
@@ -15336,7 +16276,33 @@
         </w:tc>
         <w:tc>
           <w:tcPr>
-            <w:tcW w:w="3090" w:type="dxa"/>
+            <w:tcW w:w="948" w:type="dxa"/>
+          </w:tcPr>
+          <w:p>
+            <w:pPr>
+              <w:autoSpaceDE w:val="0"/>
+              <w:autoSpaceDN w:val="0"/>
+              <w:adjustRightInd w:val="0"/>
+              <w:spacing w:after="0"/>
+              <w:rPr>
+                <w:rFonts w:ascii="Arial" w:hAnsi="Arial" w:cs="Arial"/>
+                <w:sz w:val="16"/>
+                <w:szCs w:val="16"/>
+              </w:rPr>
+            </w:pPr>
+            <w:r>
+              <w:rPr>
+                <w:rFonts w:ascii="Arial" w:hAnsi="Arial" w:cs="Arial"/>
+                <w:sz w:val="16"/>
+                <w:szCs w:val="16"/>
+              </w:rPr>
+              <w:t>150</w:t>
+            </w:r>
+          </w:p>
+        </w:tc>
+        <w:tc>
+          <w:tcPr>
+            <w:tcW w:w="5232" w:type="dxa"/>
           </w:tcPr>
           <w:p>
             <w:pPr>
@@ -15467,7 +16433,33 @@
         </w:tc>
         <w:tc>
           <w:tcPr>
-            <w:tcW w:w="3090" w:type="dxa"/>
+            <w:tcW w:w="948" w:type="dxa"/>
+          </w:tcPr>
+          <w:p>
+            <w:pPr>
+              <w:autoSpaceDE w:val="0"/>
+              <w:autoSpaceDN w:val="0"/>
+              <w:adjustRightInd w:val="0"/>
+              <w:spacing w:after="0"/>
+              <w:rPr>
+                <w:rFonts w:ascii="Arial" w:hAnsi="Arial" w:cs="Arial"/>
+                <w:sz w:val="16"/>
+                <w:szCs w:val="16"/>
+              </w:rPr>
+            </w:pPr>
+            <w:r>
+              <w:rPr>
+                <w:rFonts w:ascii="Arial" w:hAnsi="Arial" w:cs="Arial"/>
+                <w:sz w:val="16"/>
+                <w:szCs w:val="16"/>
+              </w:rPr>
+              <w:t>160</w:t>
+            </w:r>
+          </w:p>
+        </w:tc>
+        <w:tc>
+          <w:tcPr>
+            <w:tcW w:w="5232" w:type="dxa"/>
           </w:tcPr>
           <w:p>
             <w:pPr>
@@ -15636,7 +16628,33 @@
         </w:tc>
         <w:tc>
           <w:tcPr>
-            <w:tcW w:w="3090" w:type="dxa"/>
+            <w:tcW w:w="948" w:type="dxa"/>
+          </w:tcPr>
+          <w:p>
+            <w:pPr>
+              <w:autoSpaceDE w:val="0"/>
+              <w:autoSpaceDN w:val="0"/>
+              <w:adjustRightInd w:val="0"/>
+              <w:spacing w:after="0"/>
+              <w:rPr>
+                <w:rFonts w:ascii="Arial" w:hAnsi="Arial" w:cs="Arial"/>
+                <w:sz w:val="16"/>
+                <w:szCs w:val="16"/>
+              </w:rPr>
+            </w:pPr>
+            <w:r>
+              <w:rPr>
+                <w:rFonts w:ascii="Arial" w:hAnsi="Arial" w:cs="Arial"/>
+                <w:sz w:val="16"/>
+                <w:szCs w:val="16"/>
+              </w:rPr>
+              <w:t>170</w:t>
+            </w:r>
+          </w:p>
+        </w:tc>
+        <w:tc>
+          <w:tcPr>
+            <w:tcW w:w="5232" w:type="dxa"/>
           </w:tcPr>
           <w:p>
             <w:pPr>
@@ -16438,7 +17456,7 @@
       <w:r>
         <w:t xml:space="preserve">Nedanstående datatyper för tidpunkter/-intervall  utgår från ISO 8601 om inte annat anges. För information om ISO 8601 se t ex </w:t>
       </w:r>
-      <w:hyperlink r:id="rId16" w:history="1">
+      <w:hyperlink r:id="rId20" w:history="1">
         <w:r>
           <w:rPr>
             <w:rStyle w:val="Hyperlink"/>
@@ -17773,7 +18791,7 @@
         </w:rPr>
         <w:t xml:space="preserve">utkast - 2001013 </w:t>
       </w:r>
-      <w:hyperlink r:id="rId17" w:history="1">
+      <w:hyperlink r:id="rId21" w:history="1">
         <w:r>
           <w:rPr>
             <w:rStyle w:val="Hyperlink"/>
@@ -17782,6 +18800,15 @@
         </w:r>
       </w:hyperlink>
     </w:p>
+    <w:p>
+      <w:r>
+        <w:t xml:space="preserve">[2] SKV 717: </w:t>
+      </w:r>
+      <w:r>
+        <w:t>http://www.skatteverket.se/download/18.70ac421612e2a997f858000101826/71704.pdf</w:t>
+      </w:r>
+    </w:p>
+    <w:p/>
     <w:sectPr>
       <w:pgSz w:w="11907" w:h="16840" w:code="9"/>
       <w:pgMar w:top="1491" w:right="1418" w:bottom="1196" w:left="1542" w:header="567" w:footer="567" w:gutter="0"/>
@@ -17809,6 +18836,36 @@
     </w:p>
   </w:endnote>
 </w:endnotes>
+</file>
+
+<file path=word/footer1.xml><?xml version="1.0" encoding="utf-8"?>
+<w:ftr xmlns:ve="http://schemas.openxmlformats.org/markup-compatibility/2006" xmlns:o="urn:schemas-microsoft-com:office:office" xmlns:r="http://schemas.openxmlformats.org/officeDocument/2006/relationships" xmlns:m="http://schemas.openxmlformats.org/officeDocument/2006/math" xmlns:v="urn:schemas-microsoft-com:vml" xmlns:wp="http://schemas.openxmlformats.org/drawingml/2006/wordprocessingDrawing" xmlns:w10="urn:schemas-microsoft-com:office:word" xmlns:w="http://schemas.openxmlformats.org/wordprocessingml/2006/main" xmlns:wne="http://schemas.microsoft.com/office/word/2006/wordml">
+  <w:p>
+    <w:pPr>
+      <w:pStyle w:val="Footer"/>
+    </w:pPr>
+  </w:p>
+</w:ftr>
+</file>
+
+<file path=word/footer2.xml><?xml version="1.0" encoding="utf-8"?>
+<w:ftr xmlns:ve="http://schemas.openxmlformats.org/markup-compatibility/2006" xmlns:o="urn:schemas-microsoft-com:office:office" xmlns:r="http://schemas.openxmlformats.org/officeDocument/2006/relationships" xmlns:m="http://schemas.openxmlformats.org/officeDocument/2006/math" xmlns:v="urn:schemas-microsoft-com:vml" xmlns:wp="http://schemas.openxmlformats.org/drawingml/2006/wordprocessingDrawing" xmlns:w10="urn:schemas-microsoft-com:office:word" xmlns:w="http://schemas.openxmlformats.org/wordprocessingml/2006/main" xmlns:wne="http://schemas.microsoft.com/office/word/2006/wordml">
+  <w:p>
+    <w:pPr>
+      <w:pStyle w:val="Footer"/>
+    </w:pPr>
+  </w:p>
+</w:ftr>
+</file>
+
+<file path=word/footer3.xml><?xml version="1.0" encoding="utf-8"?>
+<w:ftr xmlns:ve="http://schemas.openxmlformats.org/markup-compatibility/2006" xmlns:o="urn:schemas-microsoft-com:office:office" xmlns:r="http://schemas.openxmlformats.org/officeDocument/2006/relationships" xmlns:m="http://schemas.openxmlformats.org/officeDocument/2006/math" xmlns:v="urn:schemas-microsoft-com:vml" xmlns:wp="http://schemas.openxmlformats.org/drawingml/2006/wordprocessingDrawing" xmlns:w10="urn:schemas-microsoft-com:office:word" xmlns:w="http://schemas.openxmlformats.org/wordprocessingml/2006/main" xmlns:wne="http://schemas.microsoft.com/office/word/2006/wordml">
+  <w:p>
+    <w:pPr>
+      <w:pStyle w:val="Footer"/>
+    </w:pPr>
+  </w:p>
+</w:ftr>
 </file>
 
 <file path=word/footnotes.xml><?xml version="1.0" encoding="utf-8"?>
@@ -18000,7 +19057,7 @@
               <w:noProof/>
               <w:sz w:val="20"/>
             </w:rPr>
-            <w:t>7</w:t>
+            <w:t>2</w:t>
           </w:r>
           <w:r>
             <w:rPr>
@@ -18049,7 +19106,7 @@
               <w:noProof/>
               <w:sz w:val="20"/>
             </w:rPr>
-            <w:t>24</w:t>
+            <w:t>26</w:t>
           </w:r>
           <w:r>
             <w:rPr>
@@ -18103,7 +19160,23 @@
               <w:rFonts w:ascii="Arial" w:hAnsi="Arial"/>
               <w:sz w:val="20"/>
             </w:rPr>
-            <w:t>Version 0.3</w:t>
+            <w:t xml:space="preserve">Version </w:t>
+          </w:r>
+          <w:r>
+            <w:rPr>
+              <w:rStyle w:val="PageNumber"/>
+              <w:rFonts w:ascii="Arial" w:hAnsi="Arial"/>
+              <w:sz w:val="20"/>
+            </w:rPr>
+            <w:t>0.</w:t>
+          </w:r>
+          <w:r>
+            <w:rPr>
+              <w:rStyle w:val="PageNumber"/>
+              <w:rFonts w:ascii="Arial" w:hAnsi="Arial"/>
+              <w:sz w:val="20"/>
+            </w:rPr>
+            <w:t>4</w:t>
           </w:r>
         </w:p>
       </w:tc>
@@ -18163,6 +19236,16 @@
     </w:tr>
   </w:tbl>
   <w:p/>
+  <w:p>
+    <w:pPr>
+      <w:pStyle w:val="Header"/>
+    </w:pPr>
+  </w:p>
+</w:hdr>
+</file>
+
+<file path=word/header3.xml><?xml version="1.0" encoding="utf-8"?>
+<w:hdr xmlns:ve="http://schemas.openxmlformats.org/markup-compatibility/2006" xmlns:o="urn:schemas-microsoft-com:office:office" xmlns:r="http://schemas.openxmlformats.org/officeDocument/2006/relationships" xmlns:m="http://schemas.openxmlformats.org/officeDocument/2006/math" xmlns:v="urn:schemas-microsoft-com:vml" xmlns:wp="http://schemas.openxmlformats.org/drawingml/2006/wordprocessingDrawing" xmlns:w10="urn:schemas-microsoft-com:office:word" xmlns:w="http://schemas.openxmlformats.org/wordprocessingml/2006/main" xmlns:wne="http://schemas.microsoft.com/office/word/2006/wordml">
   <w:p>
     <w:pPr>
       <w:pStyle w:val="Header"/>
@@ -21474,9 +22557,9 @@
       <w:szCs w:val="24"/>
     </w:rPr>
   </w:style>
-  <w:style w:type="character" w:customStyle="1" w:styleId="EmailStyle51">
-    <w:name w:val="EmailStyle511"/>
-    <w:aliases w:val="EmailStyle511"/>
+  <w:style w:type="character" w:customStyle="1" w:styleId="EmailStyle511">
+    <w:name w:val="EmailStyle51"/>
+    <w:aliases w:val="EmailStyle51"/>
     <w:basedOn w:val="DefaultParagraphFont"/>
     <w:semiHidden/>
     <w:personal/>
@@ -22461,7 +23544,7 @@
 </file>
 
 <file path=customXml/itemProps1.xml><?xml version="1.0" encoding="utf-8"?>
-<ds:datastoreItem xmlns:ds="http://schemas.openxmlformats.org/officeDocument/2006/customXml" ds:itemID="{9B3AE79D-0C36-410D-B337-3AAA4BD003A7}">
+<ds:datastoreItem xmlns:ds="http://schemas.openxmlformats.org/officeDocument/2006/customXml" ds:itemID="{75CAD6CC-F17B-4C1F-B8A9-C7ADB9950EB0}">
   <ds:schemaRefs>
     <ds:schemaRef ds:uri="http://schemas.openxmlformats.org/officeDocument/2006/bibliography"/>
   </ds:schemaRefs>

</xml_diff>

<commit_message>
Fick svar ifrån Casper angående patient-id.
</commit_message>
<xml_diff>
--- a/ServiceInteractions/local/visualisering-remiss/crm/requeststatus/trunk/docs/RIV_Spec_Visualisering_Remiss_Status.docx
+++ b/ServiceInteractions/local/visualisering-remiss/crm/requeststatus/trunk/docs/RIV_Spec_Visualisering_Remiss_Status.docx
@@ -588,259 +588,53 @@
                 <w:lang w:val="en-US"/>
               </w:rPr>
             </w:pPr>
-            <w:proofErr w:type="spellStart"/>
             <w:r>
               <w:rPr>
                 <w:lang w:val="en-US"/>
               </w:rPr>
-              <w:t>Efter</w:t>
-            </w:r>
-            <w:proofErr w:type="spellEnd"/>
+              <w:t>Efter spec möte med Cambio så har följande u</w:t>
+            </w:r>
             <w:r>
               <w:rPr>
                 <w:lang w:val="en-US"/>
               </w:rPr>
-              <w:t xml:space="preserve"> spec </w:t>
-            </w:r>
-            <w:proofErr w:type="spellStart"/>
+              <w:t>ppdaterat</w:t>
+            </w:r>
             <w:r>
               <w:rPr>
                 <w:lang w:val="en-US"/>
               </w:rPr>
-              <w:t>möte</w:t>
-            </w:r>
-            <w:proofErr w:type="spellEnd"/>
+              <w:t>s:</w:t>
+            </w:r>
             <w:r>
               <w:rPr>
                 <w:lang w:val="en-US"/>
               </w:rPr>
-              <w:t xml:space="preserve"> med </w:t>
-            </w:r>
-            <w:proofErr w:type="spellStart"/>
+              <w:t xml:space="preserve"> kardinalitet i Request.request issued by person Id, Request.request issued by care unit Id.</w:t>
+            </w:r>
             <w:r>
               <w:rPr>
                 <w:lang w:val="en-US"/>
               </w:rPr>
-              <w:t>Cambio</w:t>
-            </w:r>
-            <w:proofErr w:type="spellEnd"/>
+              <w:t xml:space="preserve"> </w:t>
+            </w:r>
             <w:r>
               <w:rPr>
                 <w:lang w:val="en-US"/>
               </w:rPr>
-              <w:t xml:space="preserve"> </w:t>
-            </w:r>
-            <w:proofErr w:type="spellStart"/>
+              <w:t>Lagt till attribut Request.Form of request</w:t>
+            </w:r>
             <w:r>
               <w:rPr>
                 <w:lang w:val="en-US"/>
               </w:rPr>
-              <w:t>så</w:t>
-            </w:r>
-            <w:proofErr w:type="spellEnd"/>
+              <w:t xml:space="preserve"> och</w:t>
+            </w:r>
             <w:r>
               <w:rPr>
                 <w:lang w:val="en-US"/>
               </w:rPr>
-              <w:t xml:space="preserve"> </w:t>
-            </w:r>
-            <w:proofErr w:type="spellStart"/>
-            <w:r>
-              <w:rPr>
-                <w:lang w:val="en-US"/>
-              </w:rPr>
-              <w:t>har</w:t>
-            </w:r>
-            <w:proofErr w:type="spellEnd"/>
-            <w:r>
-              <w:rPr>
-                <w:lang w:val="en-US"/>
-              </w:rPr>
-              <w:t xml:space="preserve"> </w:t>
-            </w:r>
-            <w:proofErr w:type="spellStart"/>
-            <w:r>
-              <w:rPr>
-                <w:lang w:val="en-US"/>
-              </w:rPr>
-              <w:t>följande</w:t>
-            </w:r>
-            <w:proofErr w:type="spellEnd"/>
-            <w:r>
-              <w:rPr>
-                <w:lang w:val="en-US"/>
-              </w:rPr>
-              <w:t xml:space="preserve"> </w:t>
-            </w:r>
-            <w:proofErr w:type="spellStart"/>
-            <w:r>
-              <w:rPr>
-                <w:lang w:val="en-US"/>
-              </w:rPr>
-              <w:t>u</w:t>
-            </w:r>
-            <w:r>
-              <w:rPr>
-                <w:lang w:val="en-US"/>
-              </w:rPr>
-              <w:t>ppdaterat</w:t>
-            </w:r>
-            <w:r>
-              <w:rPr>
-                <w:lang w:val="en-US"/>
-              </w:rPr>
-              <w:t>s</w:t>
-            </w:r>
-            <w:proofErr w:type="spellEnd"/>
-            <w:r>
-              <w:rPr>
-                <w:lang w:val="en-US"/>
-              </w:rPr>
-              <w:t>:</w:t>
-            </w:r>
-            <w:r>
-              <w:rPr>
-                <w:lang w:val="en-US"/>
-              </w:rPr>
-              <w:t xml:space="preserve"> </w:t>
-            </w:r>
-            <w:proofErr w:type="spellStart"/>
-            <w:r>
-              <w:rPr>
-                <w:lang w:val="en-US"/>
-              </w:rPr>
-              <w:t>kardinalitet</w:t>
-            </w:r>
-            <w:proofErr w:type="spellEnd"/>
-            <w:r>
-              <w:rPr>
-                <w:lang w:val="en-US"/>
-              </w:rPr>
-              <w:t xml:space="preserve"> </w:t>
-            </w:r>
-            <w:proofErr w:type="spellStart"/>
-            <w:r>
-              <w:rPr>
-                <w:lang w:val="en-US"/>
-              </w:rPr>
-              <w:t>i</w:t>
-            </w:r>
-            <w:proofErr w:type="spellEnd"/>
-            <w:r>
-              <w:rPr>
-                <w:lang w:val="en-US"/>
-              </w:rPr>
-              <w:t xml:space="preserve"> </w:t>
-            </w:r>
-            <w:proofErr w:type="spellStart"/>
-            <w:r>
-              <w:rPr>
-                <w:lang w:val="en-US"/>
-              </w:rPr>
-              <w:t>Request.request</w:t>
-            </w:r>
-            <w:proofErr w:type="spellEnd"/>
-            <w:r>
-              <w:rPr>
-                <w:lang w:val="en-US"/>
-              </w:rPr>
-              <w:t xml:space="preserve"> issued by person Id, </w:t>
-            </w:r>
-            <w:proofErr w:type="spellStart"/>
-            <w:r>
-              <w:rPr>
-                <w:lang w:val="en-US"/>
-              </w:rPr>
-              <w:t>Request.request</w:t>
-            </w:r>
-            <w:proofErr w:type="spellEnd"/>
-            <w:r>
-              <w:rPr>
-                <w:lang w:val="en-US"/>
-              </w:rPr>
-              <w:t xml:space="preserve"> issued by care unit Id.</w:t>
-            </w:r>
-            <w:r>
-              <w:rPr>
-                <w:lang w:val="en-US"/>
-              </w:rPr>
-              <w:t xml:space="preserve"> </w:t>
-            </w:r>
-            <w:proofErr w:type="spellStart"/>
-            <w:r>
-              <w:rPr>
-                <w:lang w:val="en-US"/>
-              </w:rPr>
-              <w:t>Lagt</w:t>
-            </w:r>
-            <w:proofErr w:type="spellEnd"/>
-            <w:r>
-              <w:rPr>
-                <w:lang w:val="en-US"/>
-              </w:rPr>
-              <w:t xml:space="preserve"> till </w:t>
-            </w:r>
-            <w:proofErr w:type="spellStart"/>
-            <w:r>
-              <w:rPr>
-                <w:lang w:val="en-US"/>
-              </w:rPr>
-              <w:t>attribut</w:t>
-            </w:r>
-            <w:proofErr w:type="spellEnd"/>
-            <w:r>
-              <w:rPr>
-                <w:lang w:val="en-US"/>
-              </w:rPr>
-              <w:t xml:space="preserve"> </w:t>
-            </w:r>
-            <w:proofErr w:type="spellStart"/>
-            <w:r>
-              <w:rPr>
-                <w:lang w:val="en-US"/>
-              </w:rPr>
-              <w:t>Request.Form</w:t>
-            </w:r>
-            <w:proofErr w:type="spellEnd"/>
-            <w:r>
-              <w:rPr>
-                <w:lang w:val="en-US"/>
-              </w:rPr>
-              <w:t xml:space="preserve"> of request</w:t>
-            </w:r>
-            <w:r>
-              <w:rPr>
-                <w:lang w:val="en-US"/>
-              </w:rPr>
-              <w:t xml:space="preserve"> </w:t>
-            </w:r>
-            <w:proofErr w:type="spellStart"/>
-            <w:r>
-              <w:rPr>
-                <w:lang w:val="en-US"/>
-              </w:rPr>
-              <w:t>och</w:t>
-            </w:r>
-            <w:proofErr w:type="spellEnd"/>
-            <w:r>
-              <w:rPr>
-                <w:lang w:val="en-US"/>
-              </w:rPr>
-              <w:t xml:space="preserve"> </w:t>
-            </w:r>
-            <w:proofErr w:type="spellStart"/>
-            <w:r>
-              <w:rPr>
-                <w:lang w:val="en-US"/>
-              </w:rPr>
-              <w:t>Request.external</w:t>
-            </w:r>
-            <w:proofErr w:type="spellEnd"/>
-            <w:r>
-              <w:rPr>
-                <w:lang w:val="en-US"/>
-              </w:rPr>
-              <w:t xml:space="preserve"> request id.</w:t>
+              <w:t xml:space="preserve"> Request.external request id.</w:t>
             </w:r>
           </w:p>
         </w:tc>
@@ -906,6 +700,11 @@
             <w:tcW w:w="5103" w:type="dxa"/>
           </w:tcPr>
           <w:p>
+            <w:pPr>
+              <w:rPr>
+                <w:b/>
+              </w:rPr>
+            </w:pPr>
             <w:r>
               <w:t>Kommentarer/frågor ifrån Cambio...</w:t>
             </w:r>
@@ -916,6 +715,23 @@
               <w:t>pågående.</w:t>
             </w:r>
           </w:p>
+          <w:p>
+            <w:r>
+              <w:t xml:space="preserve">Patient-id hanterar </w:t>
+            </w:r>
+            <w:r>
+              <w:t xml:space="preserve">enbart </w:t>
+            </w:r>
+            <w:r>
+              <w:t>personnummer (ej reservnummer</w:t>
+            </w:r>
+            <w:r>
+              <w:t>, samordningsnummer</w:t>
+            </w:r>
+            <w:r>
+              <w:t xml:space="preserve"> osv).</w:t>
+            </w:r>
+          </w:p>
         </w:tc>
         <w:tc>
           <w:tcPr>
@@ -925,6 +741,9 @@
             <w:pPr>
               <w:jc w:val="center"/>
             </w:pPr>
+            <w:r>
+              <w:t>Robert Georén</w:t>
+            </w:r>
           </w:p>
         </w:tc>
       </w:tr>
@@ -4563,6 +4382,12 @@
           </w:tcPr>
           <w:p>
             <w:r>
+              <w:rPr>
+                <w:rFonts w:ascii="Times New Roman" w:eastAsia="Times New Roman" w:hAnsi="Times New Roman" w:cs="Times New Roman"/>
+                <w:sz w:val="24"/>
+                <w:szCs w:val="20"/>
+                <w:lang w:val="sv-SE" w:eastAsia="sv-SE" w:bidi="ar-SA"/>
+              </w:rPr>
               <w:object w:dxaOrig="11850" w:dyaOrig="5010">
                 <v:shapetype id="_x0000_t75" coordsize="21600,21600" o:spt="75" o:preferrelative="t" path="m@4@5l@4@11@9@11@9@5xe" filled="f" stroked="f">
                   <v:stroke joinstyle="miter"/>
@@ -4586,7 +4411,7 @@
                 <v:shape id="_x0000_i1026" type="#_x0000_t75" style="width:447pt;height:189pt" o:ole="">
                   <v:imagedata r:id="rId16" o:title=""/>
                 </v:shape>
-                <o:OLEObject Type="Embed" ProgID="PBrush" ShapeID="_x0000_i1026" DrawAspect="Content" ObjectID="_1382946292" r:id="rId17"/>
+                <o:OLEObject Type="Embed" ProgID="PBrush" ShapeID="_x0000_i1026" DrawAspect="Content" ObjectID="_1382952658" r:id="rId17"/>
               </w:object>
             </w:r>
           </w:p>
@@ -5461,60 +5286,22 @@
                 <w:lang w:val="sv-SE"/>
               </w:rPr>
             </w:pPr>
-            <w:proofErr w:type="spellStart"/>
-            <w:r>
-              <w:rPr>
-                <w:rFonts w:ascii="Arial" w:hAnsi="Arial" w:cs="Arial"/>
-                <w:sz w:val="20"/>
-                <w:szCs w:val="20"/>
-              </w:rPr>
-              <w:t>Nationell</w:t>
-            </w:r>
-            <w:proofErr w:type="spellEnd"/>
-            <w:r>
-              <w:rPr>
-                <w:rFonts w:ascii="Arial" w:hAnsi="Arial" w:cs="Arial"/>
-                <w:sz w:val="20"/>
-                <w:szCs w:val="20"/>
-              </w:rPr>
-              <w:t xml:space="preserve"> </w:t>
-            </w:r>
-            <w:proofErr w:type="spellStart"/>
-            <w:r>
-              <w:rPr>
-                <w:rFonts w:ascii="Arial" w:hAnsi="Arial" w:cs="Arial"/>
-                <w:sz w:val="20"/>
-                <w:szCs w:val="20"/>
-              </w:rPr>
-              <w:t>u</w:t>
-            </w:r>
-            <w:r>
-              <w:rPr>
-                <w:rFonts w:ascii="Arial" w:hAnsi="Arial" w:cs="Arial"/>
-                <w:sz w:val="20"/>
-                <w:szCs w:val="20"/>
-              </w:rPr>
-              <w:t>nik</w:t>
-            </w:r>
-            <w:proofErr w:type="spellEnd"/>
-            <w:r>
-              <w:rPr>
-                <w:rFonts w:ascii="Arial" w:hAnsi="Arial" w:cs="Arial"/>
-                <w:sz w:val="20"/>
-                <w:szCs w:val="20"/>
-              </w:rPr>
-              <w:t xml:space="preserve"> </w:t>
-            </w:r>
-            <w:proofErr w:type="spellStart"/>
-            <w:r>
-              <w:rPr>
-                <w:rFonts w:ascii="Arial" w:hAnsi="Arial" w:cs="Arial"/>
-                <w:sz w:val="20"/>
-                <w:szCs w:val="20"/>
-              </w:rPr>
-              <w:t>identifierare</w:t>
-            </w:r>
-            <w:proofErr w:type="spellEnd"/>
+            <w:r>
+              <w:rPr>
+                <w:rFonts w:ascii="Arial" w:hAnsi="Arial" w:cs="Arial"/>
+                <w:sz w:val="20"/>
+                <w:szCs w:val="20"/>
+              </w:rPr>
+              <w:t>Nationell u</w:t>
+            </w:r>
+            <w:r>
+              <w:rPr>
+                <w:rFonts w:ascii="Arial" w:hAnsi="Arial" w:cs="Arial"/>
+                <w:sz w:val="20"/>
+                <w:szCs w:val="20"/>
+              </w:rPr>
+              <w:t>nik identifierare</w:t>
+            </w:r>
             <w:r>
               <w:rPr>
                 <w:rFonts w:ascii="Arial" w:hAnsi="Arial" w:cs="Arial"/>
@@ -10504,66 +10291,12 @@
           </w:p>
           <w:p>
             <w:pPr>
-              <w:autoSpaceDE w:val="0"/>
-              <w:autoSpaceDN w:val="0"/>
-              <w:adjustRightInd w:val="0"/>
-              <w:rPr>
-                <w:rFonts w:ascii="Arial" w:eastAsia="Batang" w:hAnsi="Arial"/>
-                <w:color w:val="000000"/>
-                <w:sz w:val="20"/>
-                <w:lang w:eastAsia="ko-KR"/>
-              </w:rPr>
-            </w:pPr>
-            <w:r>
-              <w:rPr>
-                <w:rFonts w:ascii="Arial" w:eastAsia="Batang" w:hAnsi="Arial"/>
-                <w:color w:val="000000"/>
-                <w:sz w:val="20"/>
-                <w:lang w:eastAsia="ko-KR"/>
-              </w:rPr>
-              <w:t xml:space="preserve">Samordningsnummer enligt SKV 707:02 </w:t>
-            </w:r>
-          </w:p>
-          <w:p>
-            <w:pPr>
-              <w:autoSpaceDE w:val="0"/>
-              <w:autoSpaceDN w:val="0"/>
-              <w:adjustRightInd w:val="0"/>
-              <w:rPr>
-                <w:rFonts w:ascii="Arial" w:eastAsia="Batang" w:hAnsi="Arial"/>
-                <w:color w:val="000000"/>
-                <w:sz w:val="20"/>
-                <w:lang w:eastAsia="ko-KR"/>
-              </w:rPr>
-            </w:pPr>
-            <w:r>
-              <w:rPr>
-                <w:rFonts w:ascii="Arial" w:eastAsia="Batang" w:hAnsi="Arial"/>
-                <w:color w:val="000000"/>
-                <w:sz w:val="20"/>
-                <w:lang w:eastAsia="ko-KR"/>
-              </w:rPr>
-              <w:lastRenderedPageBreak/>
-              <w:t xml:space="preserve">Reservnummer enligt Carelinks rekommendation. </w:t>
-            </w:r>
-          </w:p>
-          <w:p>
-            <w:pPr>
               <w:rPr>
                 <w:rFonts w:ascii="Arial" w:eastAsia="Arial Unicode MS" w:hAnsi="Arial"/>
                 <w:color w:val="000000"/>
                 <w:sz w:val="20"/>
               </w:rPr>
             </w:pPr>
-            <w:r>
-              <w:rPr>
-                <w:rFonts w:ascii="Arial" w:eastAsia="Batang" w:hAnsi="Arial"/>
-                <w:color w:val="000000"/>
-                <w:sz w:val="20"/>
-                <w:lang w:eastAsia="ko-KR"/>
-              </w:rPr>
-              <w:t>Katastrofnummer enligt Socialstyrelsens anvisning</w:t>
-            </w:r>
           </w:p>
         </w:tc>
         <w:tc>
@@ -10584,7 +10317,6 @@
                 <w:color w:val="000000"/>
                 <w:sz w:val="20"/>
               </w:rPr>
-              <w:lastRenderedPageBreak/>
               <w:t>Identitetsbeteckningen måste vara unik inom Sverige.</w:t>
             </w:r>
           </w:p>
@@ -10598,15 +10330,23 @@
                 <w:rFonts w:ascii="Tahoma" w:hAnsi="Tahoma" w:cs="Tahoma"/>
                 <w:color w:val="000000"/>
                 <w:sz w:val="20"/>
+              </w:rPr>
+            </w:pPr>
+            <w:r>
+              <w:rPr>
+                <w:rFonts w:ascii="Arial" w:eastAsia="Arial Unicode MS" w:hAnsi="Arial"/>
+                <w:sz w:val="20"/>
+              </w:rPr>
+              <w:br/>
+            </w:r>
+            <w:r>
+              <w:rPr>
+                <w:rFonts w:ascii="Tahoma" w:hAnsi="Tahoma" w:cs="Tahoma"/>
+                <w:color w:val="000000"/>
+                <w:sz w:val="20"/>
                 <w:highlight w:val="yellow"/>
               </w:rPr>
-            </w:pPr>
-            <w:r>
-              <w:rPr>
-                <w:rFonts w:ascii="Arial" w:eastAsia="Arial Unicode MS" w:hAnsi="Arial"/>
-                <w:sz w:val="20"/>
-              </w:rPr>
-              <w:br/>
+              <w:t>TODO</w:t>
             </w:r>
             <w:r>
               <w:rPr>
@@ -10615,7 +10355,7 @@
                 <w:sz w:val="20"/>
                 <w:highlight w:val="yellow"/>
               </w:rPr>
-              <w:t xml:space="preserve">TODO: Fråga skicka till </w:t>
+              <w:t xml:space="preserve">: </w:t>
             </w:r>
             <w:r>
               <w:rPr>
@@ -10624,8 +10364,16 @@
                 <w:sz w:val="20"/>
                 <w:highlight w:val="yellow"/>
               </w:rPr>
-              <w:lastRenderedPageBreak/>
-              <w:t>Casper: Kommer en MVK-användare att kunna skicka en förfrågan kring ett reservnummer. Kan man logga in med mer än personnummer?</w:t>
+              <w:t>Cambio</w:t>
+            </w:r>
+            <w:r>
+              <w:rPr>
+                <w:rFonts w:ascii="Tahoma" w:hAnsi="Tahoma" w:cs="Tahoma"/>
+                <w:color w:val="000000"/>
+                <w:sz w:val="20"/>
+                <w:highlight w:val="yellow"/>
+              </w:rPr>
+              <w:t>:</w:t>
             </w:r>
           </w:p>
           <w:p>
@@ -10646,17 +10394,8 @@
                 <w:sz w:val="20"/>
                 <w:highlight w:val="yellow"/>
               </w:rPr>
-              <w:t xml:space="preserve">En följdfråga: Vi (och säkert andra system) har olika typer av sätt att "länka" en patient-identitet till andra, ex för scenariot när en patient kommer in akut och medvetslös. Patienten registreras med ett reservnummer och all fakta runt vården registreras mot detta reservnummer. När man sedan vet vem patienten är så LÄNKAS detta reservnummer till det riktiga personnumret. När vårdsystemet får en förfrågan om att ge status på personnumrets remisser, skall då även </w:t>
-            </w:r>
-            <w:r>
-              <w:rPr>
-                <w:rFonts w:ascii="Tahoma" w:hAnsi="Tahoma" w:cs="Tahoma"/>
-                <w:color w:val="000000"/>
-                <w:sz w:val="20"/>
-                <w:highlight w:val="yellow"/>
-              </w:rPr>
               <w:lastRenderedPageBreak/>
-              <w:t>länkade patient-ID's remisser ges som svar? Om så är fallet, skall det tydliggöras att det är för ett annat patient-ID?</w:t>
+              <w:t>Vi (och säkert andra system) har olika typer av sätt att "länka" en patient-identitet till andra, ex för scenariot när en patient kommer in akut och medvetslös. Patienten registreras med ett reservnummer och all fakta runt vården registreras mot detta reservnummer. När man sedan vet vem patienten är så LÄNKAS detta reservnummer till det riktiga personnumret. När vårdsystemet får en förfrågan om att ge status på personnumrets remisser, skall då även länkade patient-ID's remisser ges som svar? Om så är fallet, skall det tydliggöras att det är för ett annat patient-ID?</w:t>
             </w:r>
           </w:p>
           <w:p>
@@ -10804,6 +10543,7 @@
                 <w:color w:val="000000"/>
                 <w:sz w:val="20"/>
               </w:rPr>
+              <w:lastRenderedPageBreak/>
               <w:t>TXT</w:t>
             </w:r>
           </w:p>
@@ -10936,6 +10676,7 @@
                 <w:szCs w:val="20"/>
                 <w:lang w:val="sv-SE"/>
               </w:rPr>
+              <w:lastRenderedPageBreak/>
               <w:t xml:space="preserve">Samtliga förnamn skall anges </w:t>
             </w:r>
             <w:r>
@@ -10945,7 +10686,17 @@
                 <w:szCs w:val="20"/>
                 <w:lang w:val="sv-SE"/>
               </w:rPr>
-              <w:t>separerat med mellanslag.</w:t>
+              <w:t xml:space="preserve">separerat med </w:t>
+            </w:r>
+            <w:r>
+              <w:rPr>
+                <w:rFonts w:ascii="Arial" w:hAnsi="Arial" w:cs="Arial"/>
+                <w:sz w:val="20"/>
+                <w:szCs w:val="20"/>
+                <w:lang w:val="sv-SE"/>
+              </w:rPr>
+              <w:lastRenderedPageBreak/>
+              <w:t>mellanslag.</w:t>
             </w:r>
           </w:p>
           <w:p>
@@ -10995,6 +10746,7 @@
                 <w:color w:val="000000"/>
                 <w:sz w:val="20"/>
               </w:rPr>
+              <w:lastRenderedPageBreak/>
               <w:t>surname</w:t>
             </w:r>
           </w:p>
@@ -11366,7 +11118,6 @@
         <w:rPr>
           <w:b/>
         </w:rPr>
-        <w:lastRenderedPageBreak/>
         <w:t>Motsvarighet i V-TIM:</w:t>
       </w:r>
       <w:r>
@@ -11777,6 +11528,7 @@
                 <w:szCs w:val="20"/>
                 <w:lang w:val="sv-SE"/>
               </w:rPr>
+              <w:lastRenderedPageBreak/>
               <w:t xml:space="preserve">Se avsnitt </w:t>
             </w:r>
             <w:r>
@@ -11830,7 +11582,16 @@
                 <w:rFonts w:ascii="Arial" w:eastAsia="Arial Unicode MS" w:hAnsi="Arial"/>
                 <w:sz w:val="20"/>
               </w:rPr>
-              <w:t>Använd samma statusar som i Nationella eRemiss tjänsten.</w:t>
+              <w:lastRenderedPageBreak/>
+              <w:t xml:space="preserve">Använd samma statusar som i Nationella eRemiss </w:t>
+            </w:r>
+            <w:r>
+              <w:rPr>
+                <w:rFonts w:ascii="Arial" w:eastAsia="Arial Unicode MS" w:hAnsi="Arial"/>
+                <w:sz w:val="20"/>
+              </w:rPr>
+              <w:lastRenderedPageBreak/>
+              <w:t>tjänsten.</w:t>
             </w:r>
           </w:p>
         </w:tc>
@@ -11873,6 +11634,7 @@
                 <w:color w:val="000000"/>
                 <w:sz w:val="20"/>
               </w:rPr>
+              <w:lastRenderedPageBreak/>
               <w:t>Event time</w:t>
             </w:r>
           </w:p>
@@ -12712,106 +12474,58 @@
                 <w:rFonts w:ascii="Arial" w:hAnsi="Arial"/>
                 <w:sz w:val="20"/>
               </w:rPr>
-              <w:t>&lt;</w:t>
-            </w:r>
-            <w:proofErr w:type="spellStart"/>
+              <w:t>&lt;st</w:t>
+            </w:r>
             <w:r>
               <w:rPr>
                 <w:rFonts w:ascii="Arial" w:hAnsi="Arial"/>
                 <w:sz w:val="20"/>
               </w:rPr>
-              <w:t>st</w:t>
+              <w:t>atusE</w:t>
             </w:r>
             <w:r>
               <w:rPr>
                 <w:rFonts w:ascii="Arial" w:hAnsi="Arial"/>
                 <w:sz w:val="20"/>
               </w:rPr>
-              <w:t>atusE</w:t>
-            </w:r>
-            <w:r>
+              <w:t>vent&gt;</w:t>
+            </w:r>
+          </w:p>
+          <w:p>
+            <w:pPr>
+              <w:pStyle w:val="Normalwebb1"/>
               <w:rPr>
                 <w:rFonts w:ascii="Arial" w:hAnsi="Arial"/>
                 <w:sz w:val="20"/>
               </w:rPr>
-              <w:t>vent</w:t>
-            </w:r>
-            <w:proofErr w:type="spellEnd"/>
+            </w:pPr>
             <w:r>
               <w:rPr>
                 <w:rFonts w:ascii="Arial" w:hAnsi="Arial"/>
                 <w:sz w:val="20"/>
               </w:rPr>
-              <w:t>&gt;</w:t>
-            </w:r>
-          </w:p>
-          <w:p>
-            <w:pPr>
-              <w:pStyle w:val="Normalwebb1"/>
+              <w:t xml:space="preserve">  </w:t>
+            </w:r>
+            <w:r>
               <w:rPr>
                 <w:rFonts w:ascii="Arial" w:hAnsi="Arial"/>
                 <w:sz w:val="20"/>
               </w:rPr>
-            </w:pPr>
+              <w:t xml:space="preserve"> &lt;requestId&gt;2347</w:t>
+            </w:r>
             <w:r>
               <w:rPr>
                 <w:rFonts w:ascii="Arial" w:hAnsi="Arial"/>
                 <w:sz w:val="20"/>
               </w:rPr>
-              <w:t xml:space="preserve">  </w:t>
+              <w:t>904034</w:t>
             </w:r>
             <w:r>
               <w:rPr>
                 <w:rFonts w:ascii="Arial" w:hAnsi="Arial"/>
                 <w:sz w:val="20"/>
               </w:rPr>
-              <w:t xml:space="preserve"> &lt;</w:t>
-            </w:r>
-            <w:proofErr w:type="spellStart"/>
-            <w:r>
-              <w:rPr>
-                <w:rFonts w:ascii="Arial" w:hAnsi="Arial"/>
-                <w:sz w:val="20"/>
-              </w:rPr>
-              <w:t>requestId</w:t>
-            </w:r>
-            <w:proofErr w:type="spellEnd"/>
-            <w:r>
-              <w:rPr>
-                <w:rFonts w:ascii="Arial" w:hAnsi="Arial"/>
-                <w:sz w:val="20"/>
-              </w:rPr>
-              <w:t>&gt;2347</w:t>
-            </w:r>
-            <w:r>
-              <w:rPr>
-                <w:rFonts w:ascii="Arial" w:hAnsi="Arial"/>
-                <w:sz w:val="20"/>
-              </w:rPr>
-              <w:t>904034</w:t>
-            </w:r>
-            <w:r>
-              <w:rPr>
-                <w:rFonts w:ascii="Arial" w:hAnsi="Arial"/>
-                <w:sz w:val="20"/>
-              </w:rPr>
-              <w:t>&lt;/</w:t>
-            </w:r>
-            <w:proofErr w:type="spellStart"/>
-            <w:r>
-              <w:rPr>
-                <w:rFonts w:ascii="Arial" w:hAnsi="Arial"/>
-                <w:sz w:val="20"/>
-              </w:rPr>
-              <w:t>requestId</w:t>
-            </w:r>
-            <w:proofErr w:type="spellEnd"/>
-            <w:r>
-              <w:rPr>
-                <w:rFonts w:ascii="Arial" w:hAnsi="Arial"/>
-                <w:sz w:val="20"/>
-              </w:rPr>
-              <w:t>&gt;</w:t>
+              <w:t>&lt;/requestId&gt;</w:t>
             </w:r>
           </w:p>
           <w:p>
@@ -13169,18 +12883,8 @@
                 <w:sz w:val="20"/>
                 <w:szCs w:val="20"/>
               </w:rPr>
-              <w:t xml:space="preserve">KV </w:t>
-            </w:r>
-            <w:proofErr w:type="spellStart"/>
-            <w:r>
-              <w:rPr>
-                <w:rFonts w:ascii="Arial" w:hAnsi="Arial" w:cs="Arial"/>
-                <w:sz w:val="20"/>
-                <w:szCs w:val="20"/>
-              </w:rPr>
-              <w:t>Framställantyp</w:t>
-            </w:r>
-            <w:proofErr w:type="spellEnd"/>
+              <w:t>KV Framställantyp</w:t>
+            </w:r>
           </w:p>
         </w:tc>
         <w:tc>
@@ -13548,36 +13252,8 @@
                 <w:sz w:val="20"/>
                 <w:szCs w:val="20"/>
               </w:rPr>
-              <w:t xml:space="preserve">KV Form </w:t>
-            </w:r>
-            <w:proofErr w:type="spellStart"/>
-            <w:r>
-              <w:rPr>
-                <w:rFonts w:ascii="Arial" w:hAnsi="Arial" w:cs="Arial"/>
-                <w:sz w:val="20"/>
-                <w:szCs w:val="20"/>
-              </w:rPr>
-              <w:t>av</w:t>
-            </w:r>
-            <w:proofErr w:type="spellEnd"/>
-            <w:r>
-              <w:rPr>
-                <w:rFonts w:ascii="Arial" w:hAnsi="Arial" w:cs="Arial"/>
-                <w:sz w:val="20"/>
-                <w:szCs w:val="20"/>
-              </w:rPr>
-              <w:t xml:space="preserve"> </w:t>
-            </w:r>
-            <w:proofErr w:type="spellStart"/>
-            <w:r>
-              <w:rPr>
-                <w:rFonts w:ascii="Arial" w:hAnsi="Arial" w:cs="Arial"/>
-                <w:sz w:val="20"/>
-                <w:szCs w:val="20"/>
-              </w:rPr>
-              <w:t>framställan</w:t>
-            </w:r>
-            <w:proofErr w:type="spellEnd"/>
+              <w:t>KV Form av framställan</w:t>
+            </w:r>
           </w:p>
         </w:tc>
         <w:tc>
@@ -13944,7 +13620,6 @@
                 <w:szCs w:val="16"/>
               </w:rPr>
             </w:pPr>
-            <w:proofErr w:type="spellStart"/>
             <w:r>
               <w:rPr>
                 <w:rFonts w:ascii="Arial" w:hAnsi="Arial" w:cs="Arial"/>
@@ -13953,43 +13628,14 @@
               </w:rPr>
               <w:t>Används</w:t>
             </w:r>
-            <w:proofErr w:type="spellEnd"/>
             <w:r>
               <w:rPr>
                 <w:rFonts w:ascii="Arial" w:hAnsi="Arial" w:cs="Arial"/>
                 <w:sz w:val="16"/>
                 <w:szCs w:val="16"/>
               </w:rPr>
-              <w:t xml:space="preserve"> </w:t>
-            </w:r>
-            <w:proofErr w:type="spellStart"/>
-            <w:r>
-              <w:rPr>
-                <w:rFonts w:ascii="Arial" w:hAnsi="Arial" w:cs="Arial"/>
-                <w:sz w:val="16"/>
-                <w:szCs w:val="16"/>
-              </w:rPr>
-              <w:t>av</w:t>
-            </w:r>
-            <w:proofErr w:type="spellEnd"/>
-            <w:r>
-              <w:rPr>
-                <w:rFonts w:ascii="Arial" w:hAnsi="Arial" w:cs="Arial"/>
-                <w:sz w:val="16"/>
-                <w:szCs w:val="16"/>
-              </w:rPr>
-              <w:t xml:space="preserve"> </w:t>
-            </w:r>
-            <w:proofErr w:type="spellStart"/>
-            <w:r>
-              <w:rPr>
-                <w:rFonts w:ascii="Arial" w:hAnsi="Arial" w:cs="Arial"/>
-                <w:sz w:val="16"/>
-                <w:szCs w:val="16"/>
-              </w:rPr>
-              <w:t>framställantyp</w:t>
-            </w:r>
-            <w:proofErr w:type="spellEnd"/>
+              <w:t xml:space="preserve"> av framställantyp</w:t>
+            </w:r>
           </w:p>
         </w:tc>
         <w:tc>
@@ -14009,7 +13655,6 @@
                 <w:szCs w:val="16"/>
               </w:rPr>
             </w:pPr>
-            <w:proofErr w:type="spellStart"/>
             <w:r>
               <w:rPr>
                 <w:rFonts w:ascii="Arial" w:hAnsi="Arial" w:cs="Arial"/>
@@ -14018,7 +13663,6 @@
               </w:rPr>
               <w:t>Kod</w:t>
             </w:r>
-            <w:proofErr w:type="spellEnd"/>
           </w:p>
         </w:tc>
         <w:tc>
@@ -14038,7 +13682,6 @@
                 <w:szCs w:val="16"/>
               </w:rPr>
             </w:pPr>
-            <w:proofErr w:type="spellStart"/>
             <w:r>
               <w:rPr>
                 <w:rFonts w:ascii="Arial" w:hAnsi="Arial" w:cs="Arial"/>
@@ -14047,7 +13690,6 @@
               </w:rPr>
               <w:t>Namn</w:t>
             </w:r>
-            <w:proofErr w:type="spellEnd"/>
           </w:p>
         </w:tc>
         <w:tc>
@@ -14067,7 +13709,6 @@
                 <w:szCs w:val="16"/>
               </w:rPr>
             </w:pPr>
-            <w:proofErr w:type="spellStart"/>
             <w:r>
               <w:rPr>
                 <w:rFonts w:ascii="Arial" w:hAnsi="Arial" w:cs="Arial"/>
@@ -14076,7 +13717,6 @@
               </w:rPr>
               <w:t>Beskrivning</w:t>
             </w:r>
-            <w:proofErr w:type="spellEnd"/>
           </w:p>
         </w:tc>
       </w:tr>
@@ -14143,7 +13783,6 @@
                 <w:szCs w:val="16"/>
               </w:rPr>
             </w:pPr>
-            <w:proofErr w:type="spellStart"/>
             <w:r>
               <w:rPr>
                 <w:rFonts w:ascii="Arial" w:hAnsi="Arial" w:cs="Arial"/>
@@ -14152,7 +13791,6 @@
               </w:rPr>
               <w:t>Beslutad</w:t>
             </w:r>
-            <w:proofErr w:type="spellEnd"/>
           </w:p>
         </w:tc>
         <w:tc>
@@ -14209,47 +13847,7 @@
                 <w:sz w:val="16"/>
                 <w:szCs w:val="16"/>
               </w:rPr>
-              <w:t>1=</w:t>
-            </w:r>
-            <w:proofErr w:type="spellStart"/>
-            <w:r>
-              <w:rPr>
-                <w:rFonts w:ascii="Arial" w:hAnsi="Arial" w:cs="Arial"/>
-                <w:b/>
-                <w:sz w:val="16"/>
-                <w:szCs w:val="16"/>
-              </w:rPr>
-              <w:t>Ja</w:t>
-            </w:r>
-            <w:proofErr w:type="spellEnd"/>
-            <w:r>
-              <w:rPr>
-                <w:rFonts w:ascii="Arial" w:hAnsi="Arial" w:cs="Arial"/>
-                <w:b/>
-                <w:sz w:val="16"/>
-                <w:szCs w:val="16"/>
-              </w:rPr>
-              <w:t>, 4=</w:t>
-            </w:r>
-            <w:proofErr w:type="spellStart"/>
-            <w:r>
-              <w:rPr>
-                <w:rFonts w:ascii="Arial" w:hAnsi="Arial" w:cs="Arial"/>
-                <w:b/>
-                <w:sz w:val="16"/>
-                <w:szCs w:val="16"/>
-              </w:rPr>
-              <w:t>Ja</w:t>
-            </w:r>
-            <w:proofErr w:type="spellEnd"/>
-            <w:r>
-              <w:rPr>
-                <w:rFonts w:ascii="Arial" w:hAnsi="Arial" w:cs="Arial"/>
-                <w:b/>
-                <w:sz w:val="16"/>
-                <w:szCs w:val="16"/>
-              </w:rPr>
-              <w:t>,</w:t>
+              <w:t>1=Ja, 4=Ja,</w:t>
             </w:r>
           </w:p>
         </w:tc>
@@ -14297,7 +13895,6 @@
                 <w:szCs w:val="16"/>
               </w:rPr>
             </w:pPr>
-            <w:proofErr w:type="spellStart"/>
             <w:r>
               <w:rPr>
                 <w:rFonts w:ascii="Arial" w:hAnsi="Arial" w:cs="Arial"/>
@@ -14306,7 +13903,6 @@
               </w:rPr>
               <w:t>Skickad</w:t>
             </w:r>
-            <w:proofErr w:type="spellEnd"/>
           </w:p>
         </w:tc>
         <w:tc>
@@ -14386,19 +13982,8 @@
                 <w:sz w:val="16"/>
                 <w:szCs w:val="16"/>
               </w:rPr>
-              <w:t>4=</w:t>
-            </w:r>
-            <w:proofErr w:type="spellStart"/>
-            <w:r>
-              <w:rPr>
-                <w:rFonts w:ascii="Arial" w:hAnsi="Arial" w:cs="Arial"/>
-                <w:b/>
-                <w:sz w:val="16"/>
-                <w:szCs w:val="16"/>
-              </w:rPr>
-              <w:t>Ja</w:t>
-            </w:r>
-            <w:proofErr w:type="spellEnd"/>
+              <w:t>4=Ja</w:t>
+            </w:r>
           </w:p>
         </w:tc>
         <w:tc>
@@ -14445,7 +14030,6 @@
                 <w:szCs w:val="16"/>
               </w:rPr>
             </w:pPr>
-            <w:proofErr w:type="spellStart"/>
             <w:r>
               <w:rPr>
                 <w:rFonts w:ascii="Arial" w:hAnsi="Arial" w:cs="Arial"/>
@@ -14454,7 +14038,6 @@
               </w:rPr>
               <w:t>Mottagen</w:t>
             </w:r>
-            <w:proofErr w:type="spellEnd"/>
           </w:p>
         </w:tc>
         <w:tc>
@@ -14511,19 +14094,8 @@
                 <w:sz w:val="16"/>
                 <w:szCs w:val="16"/>
               </w:rPr>
-              <w:t>4=</w:t>
-            </w:r>
-            <w:proofErr w:type="spellStart"/>
-            <w:r>
-              <w:rPr>
-                <w:rFonts w:ascii="Arial" w:hAnsi="Arial" w:cs="Arial"/>
-                <w:b/>
-                <w:sz w:val="16"/>
-                <w:szCs w:val="16"/>
-              </w:rPr>
-              <w:t>Ja</w:t>
-            </w:r>
-            <w:proofErr w:type="spellEnd"/>
+              <w:t>4=Ja</w:t>
+            </w:r>
           </w:p>
         </w:tc>
         <w:tc>
@@ -14570,7 +14142,6 @@
                 <w:szCs w:val="16"/>
               </w:rPr>
             </w:pPr>
-            <w:proofErr w:type="spellStart"/>
             <w:r>
               <w:rPr>
                 <w:rFonts w:ascii="Arial" w:hAnsi="Arial" w:cs="Arial"/>
@@ -14579,7 +14150,6 @@
               </w:rPr>
               <w:t>Avvisad</w:t>
             </w:r>
-            <w:proofErr w:type="spellEnd"/>
           </w:p>
         </w:tc>
         <w:tc>
@@ -14677,52 +14247,14 @@
                 <w:szCs w:val="16"/>
               </w:rPr>
             </w:pPr>
-            <w:proofErr w:type="spellStart"/>
             <w:r>
               <w:rPr>
                 <w:rFonts w:ascii="Arial" w:hAnsi="Arial" w:cs="Arial"/>
                 <w:sz w:val="16"/>
                 <w:szCs w:val="16"/>
               </w:rPr>
-              <w:t>Godtagen</w:t>
-            </w:r>
-            <w:proofErr w:type="spellEnd"/>
-            <w:r>
-              <w:rPr>
-                <w:rFonts w:ascii="Arial" w:hAnsi="Arial" w:cs="Arial"/>
-                <w:sz w:val="16"/>
-                <w:szCs w:val="16"/>
-              </w:rPr>
-              <w:t xml:space="preserve"> </w:t>
-            </w:r>
-            <w:proofErr w:type="spellStart"/>
-            <w:r>
-              <w:rPr>
-                <w:rFonts w:ascii="Arial" w:hAnsi="Arial" w:cs="Arial"/>
-                <w:sz w:val="16"/>
-                <w:szCs w:val="16"/>
-              </w:rPr>
-              <w:t>för</w:t>
-            </w:r>
-            <w:proofErr w:type="spellEnd"/>
-            <w:r>
-              <w:rPr>
-                <w:rFonts w:ascii="Arial" w:hAnsi="Arial" w:cs="Arial"/>
-                <w:sz w:val="16"/>
-                <w:szCs w:val="16"/>
-              </w:rPr>
-              <w:t xml:space="preserve"> </w:t>
-            </w:r>
-            <w:proofErr w:type="spellStart"/>
-            <w:r>
-              <w:rPr>
-                <w:rFonts w:ascii="Arial" w:hAnsi="Arial" w:cs="Arial"/>
-                <w:sz w:val="16"/>
-                <w:szCs w:val="16"/>
-              </w:rPr>
-              <w:t>bedömning</w:t>
-            </w:r>
-            <w:proofErr w:type="spellEnd"/>
+              <w:t>Godtagen för bedömning</w:t>
+            </w:r>
           </w:p>
         </w:tc>
         <w:tc>
@@ -14741,77 +14273,13 @@
                 <w:szCs w:val="16"/>
               </w:rPr>
             </w:pPr>
-            <w:proofErr w:type="spellStart"/>
             <w:r>
               <w:rPr>
                 <w:rFonts w:ascii="Arial" w:hAnsi="Arial" w:cs="Arial"/>
                 <w:sz w:val="16"/>
                 <w:szCs w:val="16"/>
               </w:rPr>
-              <w:t>Remissmottagaren</w:t>
-            </w:r>
-            <w:proofErr w:type="spellEnd"/>
-            <w:r>
-              <w:rPr>
-                <w:rFonts w:ascii="Arial" w:hAnsi="Arial" w:cs="Arial"/>
-                <w:sz w:val="16"/>
-                <w:szCs w:val="16"/>
-              </w:rPr>
-              <w:t xml:space="preserve"> </w:t>
-            </w:r>
-            <w:proofErr w:type="spellStart"/>
-            <w:r>
-              <w:rPr>
-                <w:rFonts w:ascii="Arial" w:hAnsi="Arial" w:cs="Arial"/>
-                <w:sz w:val="16"/>
-                <w:szCs w:val="16"/>
-              </w:rPr>
-              <w:t>har</w:t>
-            </w:r>
-            <w:proofErr w:type="spellEnd"/>
-            <w:r>
-              <w:rPr>
-                <w:rFonts w:ascii="Arial" w:hAnsi="Arial" w:cs="Arial"/>
-                <w:sz w:val="16"/>
-                <w:szCs w:val="16"/>
-              </w:rPr>
-              <w:t xml:space="preserve"> </w:t>
-            </w:r>
-            <w:proofErr w:type="spellStart"/>
-            <w:r>
-              <w:rPr>
-                <w:rFonts w:ascii="Arial" w:hAnsi="Arial" w:cs="Arial"/>
-                <w:sz w:val="16"/>
-                <w:szCs w:val="16"/>
-              </w:rPr>
-              <w:t>valt</w:t>
-            </w:r>
-            <w:proofErr w:type="spellEnd"/>
-            <w:r>
-              <w:rPr>
-                <w:rFonts w:ascii="Arial" w:hAnsi="Arial" w:cs="Arial"/>
-                <w:sz w:val="16"/>
-                <w:szCs w:val="16"/>
-              </w:rPr>
-              <w:t xml:space="preserve"> </w:t>
-            </w:r>
-            <w:proofErr w:type="spellStart"/>
-            <w:r>
-              <w:rPr>
-                <w:rFonts w:ascii="Arial" w:hAnsi="Arial" w:cs="Arial"/>
-                <w:sz w:val="16"/>
-                <w:szCs w:val="16"/>
-              </w:rPr>
-              <w:t>bedömare</w:t>
-            </w:r>
-            <w:proofErr w:type="spellEnd"/>
-            <w:r>
-              <w:rPr>
-                <w:rFonts w:ascii="Arial" w:hAnsi="Arial" w:cs="Arial"/>
-                <w:sz w:val="16"/>
-                <w:szCs w:val="16"/>
-              </w:rPr>
-              <w:t>.</w:t>
+              <w:t>Remissmottagaren har valt bedömare.</w:t>
             </w:r>
           </w:p>
         </w:tc>
@@ -14879,34 +14347,14 @@
                 <w:szCs w:val="16"/>
               </w:rPr>
             </w:pPr>
-            <w:proofErr w:type="spellStart"/>
             <w:r>
               <w:rPr>
                 <w:rFonts w:ascii="Arial" w:hAnsi="Arial" w:cs="Arial"/>
                 <w:sz w:val="16"/>
                 <w:szCs w:val="16"/>
               </w:rPr>
-              <w:t>Komplettering</w:t>
-            </w:r>
-            <w:proofErr w:type="spellEnd"/>
-            <w:r>
-              <w:rPr>
-                <w:rFonts w:ascii="Arial" w:hAnsi="Arial" w:cs="Arial"/>
-                <w:sz w:val="16"/>
-                <w:szCs w:val="16"/>
-              </w:rPr>
-              <w:t xml:space="preserve"> </w:t>
-            </w:r>
-            <w:proofErr w:type="spellStart"/>
-            <w:r>
-              <w:rPr>
-                <w:rFonts w:ascii="Arial" w:hAnsi="Arial" w:cs="Arial"/>
-                <w:sz w:val="16"/>
-                <w:szCs w:val="16"/>
-              </w:rPr>
-              <w:t>begärd</w:t>
-            </w:r>
-            <w:proofErr w:type="spellEnd"/>
+              <w:t>Komplettering begärd</w:t>
+            </w:r>
           </w:p>
         </w:tc>
         <w:tc>
@@ -14950,23 +14398,13 @@
                 <w:szCs w:val="16"/>
               </w:rPr>
             </w:pPr>
-            <w:proofErr w:type="spellStart"/>
             <w:r>
               <w:rPr>
                 <w:rFonts w:ascii="Arial" w:hAnsi="Arial" w:cs="Arial"/>
                 <w:sz w:val="16"/>
                 <w:szCs w:val="16"/>
               </w:rPr>
-              <w:t>remittenten</w:t>
-            </w:r>
-            <w:proofErr w:type="spellEnd"/>
-            <w:r>
-              <w:rPr>
-                <w:rFonts w:ascii="Arial" w:hAnsi="Arial" w:cs="Arial"/>
-                <w:sz w:val="16"/>
-                <w:szCs w:val="16"/>
-              </w:rPr>
-              <w:t>.</w:t>
+              <w:t>remittenten.</w:t>
             </w:r>
           </w:p>
         </w:tc>
@@ -15032,7 +14470,6 @@
                 <w:szCs w:val="16"/>
               </w:rPr>
             </w:pPr>
-            <w:proofErr w:type="spellStart"/>
             <w:r>
               <w:rPr>
                 <w:rFonts w:ascii="Arial" w:hAnsi="Arial" w:cs="Arial"/>
@@ -15041,7 +14478,6 @@
               </w:rPr>
               <w:t>Vidareskickad</w:t>
             </w:r>
-            <w:proofErr w:type="spellEnd"/>
           </w:p>
         </w:tc>
         <w:tc>
@@ -15261,70 +14697,14 @@
                 <w:szCs w:val="16"/>
               </w:rPr>
             </w:pPr>
-            <w:proofErr w:type="spellStart"/>
             <w:r>
               <w:rPr>
                 <w:rFonts w:ascii="Arial" w:hAnsi="Arial" w:cs="Arial"/>
                 <w:sz w:val="16"/>
                 <w:szCs w:val="16"/>
               </w:rPr>
-              <w:t>Accepterad</w:t>
-            </w:r>
-            <w:proofErr w:type="spellEnd"/>
-            <w:r>
-              <w:rPr>
-                <w:rFonts w:ascii="Arial" w:hAnsi="Arial" w:cs="Arial"/>
-                <w:sz w:val="16"/>
-                <w:szCs w:val="16"/>
-              </w:rPr>
-              <w:t xml:space="preserve"> </w:t>
-            </w:r>
-            <w:proofErr w:type="spellStart"/>
-            <w:r>
-              <w:rPr>
-                <w:rFonts w:ascii="Arial" w:hAnsi="Arial" w:cs="Arial"/>
-                <w:sz w:val="16"/>
-                <w:szCs w:val="16"/>
-              </w:rPr>
-              <w:t>för</w:t>
-            </w:r>
-            <w:proofErr w:type="spellEnd"/>
-            <w:r>
-              <w:rPr>
-                <w:rFonts w:ascii="Arial" w:hAnsi="Arial" w:cs="Arial"/>
-                <w:sz w:val="16"/>
-                <w:szCs w:val="16"/>
-              </w:rPr>
-              <w:t xml:space="preserve"> </w:t>
-            </w:r>
-            <w:proofErr w:type="spellStart"/>
-            <w:r>
-              <w:rPr>
-                <w:rFonts w:ascii="Arial" w:hAnsi="Arial" w:cs="Arial"/>
-                <w:sz w:val="16"/>
-                <w:szCs w:val="16"/>
-              </w:rPr>
-              <w:t>kliniska</w:t>
-            </w:r>
-            <w:proofErr w:type="spellEnd"/>
-            <w:r>
-              <w:rPr>
-                <w:rFonts w:ascii="Arial" w:hAnsi="Arial" w:cs="Arial"/>
-                <w:sz w:val="16"/>
-                <w:szCs w:val="16"/>
-              </w:rPr>
-              <w:t xml:space="preserve"> </w:t>
-            </w:r>
-            <w:proofErr w:type="spellStart"/>
-            <w:r>
-              <w:rPr>
-                <w:rFonts w:ascii="Arial" w:hAnsi="Arial" w:cs="Arial"/>
-                <w:sz w:val="16"/>
-                <w:szCs w:val="16"/>
-              </w:rPr>
-              <w:t>åtgärder</w:t>
-            </w:r>
-            <w:proofErr w:type="spellEnd"/>
+              <w:t>Accepterad för kliniska åtgärder</w:t>
+            </w:r>
           </w:p>
         </w:tc>
         <w:tc>
@@ -15366,23 +14746,13 @@
                 <w:szCs w:val="16"/>
               </w:rPr>
             </w:pPr>
-            <w:proofErr w:type="spellStart"/>
             <w:r>
               <w:rPr>
                 <w:rFonts w:ascii="Arial" w:hAnsi="Arial" w:cs="Arial"/>
                 <w:sz w:val="16"/>
                 <w:szCs w:val="16"/>
               </w:rPr>
-              <w:t>ske</w:t>
-            </w:r>
-            <w:proofErr w:type="spellEnd"/>
-            <w:r>
-              <w:rPr>
-                <w:rFonts w:ascii="Arial" w:hAnsi="Arial" w:cs="Arial"/>
-                <w:sz w:val="16"/>
-                <w:szCs w:val="16"/>
-              </w:rPr>
-              <w:t>.</w:t>
+              <w:t>ske.</w:t>
             </w:r>
           </w:p>
         </w:tc>
@@ -15413,39 +14783,8 @@
                 <w:szCs w:val="16"/>
               </w:rPr>
               <w:lastRenderedPageBreak/>
-              <w:t>1=</w:t>
-            </w:r>
-            <w:proofErr w:type="spellStart"/>
-            <w:r>
-              <w:rPr>
-                <w:rFonts w:ascii="Arial" w:hAnsi="Arial" w:cs="Arial"/>
-                <w:b/>
-                <w:sz w:val="16"/>
-                <w:szCs w:val="16"/>
-              </w:rPr>
-              <w:t>Ja</w:t>
-            </w:r>
-            <w:proofErr w:type="spellEnd"/>
-            <w:r>
-              <w:rPr>
-                <w:rFonts w:ascii="Arial" w:hAnsi="Arial" w:cs="Arial"/>
-                <w:b/>
-                <w:sz w:val="16"/>
-                <w:szCs w:val="16"/>
-              </w:rPr>
-              <w:t>, 4=</w:t>
-            </w:r>
-            <w:proofErr w:type="spellStart"/>
-            <w:r>
-              <w:rPr>
-                <w:rFonts w:ascii="Arial" w:hAnsi="Arial" w:cs="Arial"/>
-                <w:b/>
-                <w:sz w:val="16"/>
-                <w:szCs w:val="16"/>
-              </w:rPr>
-              <w:t>Ja</w:t>
-            </w:r>
-            <w:proofErr w:type="spellEnd"/>
+              <w:t>1=Ja, 4=Ja</w:t>
+            </w:r>
           </w:p>
         </w:tc>
         <w:tc>
@@ -15490,52 +14829,14 @@
                 <w:szCs w:val="16"/>
               </w:rPr>
             </w:pPr>
-            <w:proofErr w:type="spellStart"/>
             <w:r>
               <w:rPr>
                 <w:rFonts w:ascii="Arial" w:hAnsi="Arial" w:cs="Arial"/>
                 <w:sz w:val="16"/>
                 <w:szCs w:val="16"/>
               </w:rPr>
-              <w:t>Satt</w:t>
-            </w:r>
-            <w:proofErr w:type="spellEnd"/>
-            <w:r>
-              <w:rPr>
-                <w:rFonts w:ascii="Arial" w:hAnsi="Arial" w:cs="Arial"/>
-                <w:sz w:val="16"/>
-                <w:szCs w:val="16"/>
-              </w:rPr>
-              <w:t xml:space="preserve"> </w:t>
-            </w:r>
-            <w:proofErr w:type="spellStart"/>
-            <w:r>
-              <w:rPr>
-                <w:rFonts w:ascii="Arial" w:hAnsi="Arial" w:cs="Arial"/>
-                <w:sz w:val="16"/>
-                <w:szCs w:val="16"/>
-              </w:rPr>
-              <w:t>på</w:t>
-            </w:r>
-            <w:proofErr w:type="spellEnd"/>
-            <w:r>
-              <w:rPr>
-                <w:rFonts w:ascii="Arial" w:hAnsi="Arial" w:cs="Arial"/>
-                <w:sz w:val="16"/>
-                <w:szCs w:val="16"/>
-              </w:rPr>
-              <w:t xml:space="preserve"> </w:t>
-            </w:r>
-            <w:proofErr w:type="spellStart"/>
-            <w:r>
-              <w:rPr>
-                <w:rFonts w:ascii="Arial" w:hAnsi="Arial" w:cs="Arial"/>
-                <w:sz w:val="16"/>
-                <w:szCs w:val="16"/>
-              </w:rPr>
-              <w:t>väntelista</w:t>
-            </w:r>
-            <w:proofErr w:type="spellEnd"/>
+              <w:t>Satt på väntelista</w:t>
+            </w:r>
           </w:p>
         </w:tc>
         <w:tc>
@@ -15640,52 +14941,14 @@
                 <w:szCs w:val="16"/>
               </w:rPr>
             </w:pPr>
-            <w:proofErr w:type="spellStart"/>
             <w:r>
               <w:rPr>
                 <w:rFonts w:ascii="Arial" w:hAnsi="Arial" w:cs="Arial"/>
                 <w:sz w:val="16"/>
                 <w:szCs w:val="16"/>
               </w:rPr>
-              <w:t>Första</w:t>
-            </w:r>
-            <w:proofErr w:type="spellEnd"/>
-            <w:r>
-              <w:rPr>
-                <w:rFonts w:ascii="Arial" w:hAnsi="Arial" w:cs="Arial"/>
-                <w:sz w:val="16"/>
-                <w:szCs w:val="16"/>
-              </w:rPr>
-              <w:t xml:space="preserve"> </w:t>
-            </w:r>
-            <w:proofErr w:type="spellStart"/>
-            <w:r>
-              <w:rPr>
-                <w:rFonts w:ascii="Arial" w:hAnsi="Arial" w:cs="Arial"/>
-                <w:sz w:val="16"/>
-                <w:szCs w:val="16"/>
-              </w:rPr>
-              <w:t>vårdkontakt</w:t>
-            </w:r>
-            <w:proofErr w:type="spellEnd"/>
-            <w:r>
-              <w:rPr>
-                <w:rFonts w:ascii="Arial" w:hAnsi="Arial" w:cs="Arial"/>
-                <w:sz w:val="16"/>
-                <w:szCs w:val="16"/>
-              </w:rPr>
-              <w:t xml:space="preserve"> </w:t>
-            </w:r>
-            <w:proofErr w:type="spellStart"/>
-            <w:r>
-              <w:rPr>
-                <w:rFonts w:ascii="Arial" w:hAnsi="Arial" w:cs="Arial"/>
-                <w:sz w:val="16"/>
-                <w:szCs w:val="16"/>
-              </w:rPr>
-              <w:t>bokad</w:t>
-            </w:r>
-            <w:proofErr w:type="spellEnd"/>
+              <w:t>Första vårdkontakt bokad</w:t>
+            </w:r>
           </w:p>
         </w:tc>
         <w:tc>
@@ -15727,23 +14990,13 @@
                 <w:szCs w:val="16"/>
               </w:rPr>
             </w:pPr>
-            <w:proofErr w:type="spellStart"/>
             <w:r>
               <w:rPr>
                 <w:rFonts w:ascii="Arial" w:hAnsi="Arial" w:cs="Arial"/>
                 <w:sz w:val="16"/>
                 <w:szCs w:val="16"/>
               </w:rPr>
-              <w:t>inskrivning</w:t>
-            </w:r>
-            <w:proofErr w:type="spellEnd"/>
-            <w:r>
-              <w:rPr>
-                <w:rFonts w:ascii="Arial" w:hAnsi="Arial" w:cs="Arial"/>
-                <w:sz w:val="16"/>
-                <w:szCs w:val="16"/>
-              </w:rPr>
-              <w:t>.</w:t>
+              <w:t>inskrivning.</w:t>
             </w:r>
           </w:p>
         </w:tc>
@@ -15809,52 +15062,14 @@
                 <w:szCs w:val="16"/>
               </w:rPr>
             </w:pPr>
-            <w:proofErr w:type="spellStart"/>
             <w:r>
               <w:rPr>
                 <w:rFonts w:ascii="Arial" w:hAnsi="Arial" w:cs="Arial"/>
                 <w:sz w:val="16"/>
                 <w:szCs w:val="16"/>
               </w:rPr>
-              <w:t>Första</w:t>
-            </w:r>
-            <w:proofErr w:type="spellEnd"/>
-            <w:r>
-              <w:rPr>
-                <w:rFonts w:ascii="Arial" w:hAnsi="Arial" w:cs="Arial"/>
-                <w:sz w:val="16"/>
-                <w:szCs w:val="16"/>
-              </w:rPr>
-              <w:t xml:space="preserve"> </w:t>
-            </w:r>
-            <w:proofErr w:type="spellStart"/>
-            <w:r>
-              <w:rPr>
-                <w:rFonts w:ascii="Arial" w:hAnsi="Arial" w:cs="Arial"/>
-                <w:sz w:val="16"/>
-                <w:szCs w:val="16"/>
-              </w:rPr>
-              <w:t>vårdkontakt</w:t>
-            </w:r>
-            <w:proofErr w:type="spellEnd"/>
-            <w:r>
-              <w:rPr>
-                <w:rFonts w:ascii="Arial" w:hAnsi="Arial" w:cs="Arial"/>
-                <w:sz w:val="16"/>
-                <w:szCs w:val="16"/>
-              </w:rPr>
-              <w:t xml:space="preserve"> </w:t>
-            </w:r>
-            <w:proofErr w:type="spellStart"/>
-            <w:r>
-              <w:rPr>
-                <w:rFonts w:ascii="Arial" w:hAnsi="Arial" w:cs="Arial"/>
-                <w:sz w:val="16"/>
-                <w:szCs w:val="16"/>
-              </w:rPr>
-              <w:t>påbörjad</w:t>
-            </w:r>
-            <w:proofErr w:type="spellEnd"/>
+              <w:t>Första vårdkontakt påbörjad</w:t>
+            </w:r>
           </w:p>
         </w:tc>
         <w:tc>
@@ -15934,39 +15149,8 @@
                 <w:sz w:val="16"/>
                 <w:szCs w:val="16"/>
               </w:rPr>
-              <w:t>1=</w:t>
-            </w:r>
-            <w:proofErr w:type="spellStart"/>
-            <w:r>
-              <w:rPr>
-                <w:rFonts w:ascii="Arial" w:hAnsi="Arial" w:cs="Arial"/>
-                <w:b/>
-                <w:sz w:val="16"/>
-                <w:szCs w:val="16"/>
-              </w:rPr>
-              <w:t>ja</w:t>
-            </w:r>
-            <w:proofErr w:type="spellEnd"/>
-            <w:r>
-              <w:rPr>
-                <w:rFonts w:ascii="Arial" w:hAnsi="Arial" w:cs="Arial"/>
-                <w:b/>
-                <w:sz w:val="16"/>
-                <w:szCs w:val="16"/>
-              </w:rPr>
-              <w:t>, 4=</w:t>
-            </w:r>
-            <w:proofErr w:type="spellStart"/>
-            <w:r>
-              <w:rPr>
-                <w:rFonts w:ascii="Arial" w:hAnsi="Arial" w:cs="Arial"/>
-                <w:b/>
-                <w:sz w:val="16"/>
-                <w:szCs w:val="16"/>
-              </w:rPr>
-              <w:t>Ja</w:t>
-            </w:r>
-            <w:proofErr w:type="spellEnd"/>
+              <w:t>1=ja, 4=Ja</w:t>
+            </w:r>
           </w:p>
         </w:tc>
         <w:tc>
@@ -16011,34 +15195,14 @@
                 <w:szCs w:val="16"/>
               </w:rPr>
             </w:pPr>
-            <w:proofErr w:type="spellStart"/>
             <w:r>
               <w:rPr>
                 <w:rFonts w:ascii="Arial" w:hAnsi="Arial" w:cs="Arial"/>
                 <w:sz w:val="16"/>
                 <w:szCs w:val="16"/>
               </w:rPr>
-              <w:t>Svar</w:t>
-            </w:r>
-            <w:proofErr w:type="spellEnd"/>
-            <w:r>
-              <w:rPr>
-                <w:rFonts w:ascii="Arial" w:hAnsi="Arial" w:cs="Arial"/>
-                <w:sz w:val="16"/>
-                <w:szCs w:val="16"/>
-              </w:rPr>
-              <w:t xml:space="preserve"> </w:t>
-            </w:r>
-            <w:proofErr w:type="spellStart"/>
-            <w:r>
-              <w:rPr>
-                <w:rFonts w:ascii="Arial" w:hAnsi="Arial" w:cs="Arial"/>
-                <w:sz w:val="16"/>
-                <w:szCs w:val="16"/>
-              </w:rPr>
-              <w:t>skickat</w:t>
-            </w:r>
-            <w:proofErr w:type="spellEnd"/>
+              <w:t>Svar skickat</w:t>
+            </w:r>
           </w:p>
         </w:tc>
         <w:tc>
@@ -16118,39 +15282,8 @@
                 <w:sz w:val="16"/>
                 <w:szCs w:val="16"/>
               </w:rPr>
-              <w:t>1=</w:t>
-            </w:r>
-            <w:proofErr w:type="spellStart"/>
-            <w:r>
-              <w:rPr>
-                <w:rFonts w:ascii="Arial" w:hAnsi="Arial" w:cs="Arial"/>
-                <w:b/>
-                <w:sz w:val="16"/>
-                <w:szCs w:val="16"/>
-              </w:rPr>
-              <w:t>Ja</w:t>
-            </w:r>
-            <w:proofErr w:type="spellEnd"/>
-            <w:r>
-              <w:rPr>
-                <w:rFonts w:ascii="Arial" w:hAnsi="Arial" w:cs="Arial"/>
-                <w:b/>
-                <w:sz w:val="16"/>
-                <w:szCs w:val="16"/>
-              </w:rPr>
-              <w:t>, 4=</w:t>
-            </w:r>
-            <w:proofErr w:type="spellStart"/>
-            <w:r>
-              <w:rPr>
-                <w:rFonts w:ascii="Arial" w:hAnsi="Arial" w:cs="Arial"/>
-                <w:b/>
-                <w:sz w:val="16"/>
-                <w:szCs w:val="16"/>
-              </w:rPr>
-              <w:t>Ja</w:t>
-            </w:r>
-            <w:proofErr w:type="spellEnd"/>
+              <w:t>1=Ja, 4=Ja</w:t>
+            </w:r>
           </w:p>
         </w:tc>
         <w:tc>
@@ -16195,34 +15328,14 @@
                 <w:szCs w:val="16"/>
               </w:rPr>
             </w:pPr>
-            <w:proofErr w:type="spellStart"/>
             <w:r>
               <w:rPr>
                 <w:rFonts w:ascii="Arial" w:hAnsi="Arial" w:cs="Arial"/>
                 <w:sz w:val="16"/>
                 <w:szCs w:val="16"/>
               </w:rPr>
-              <w:t>Svar</w:t>
-            </w:r>
-            <w:proofErr w:type="spellEnd"/>
-            <w:r>
-              <w:rPr>
-                <w:rFonts w:ascii="Arial" w:hAnsi="Arial" w:cs="Arial"/>
-                <w:sz w:val="16"/>
-                <w:szCs w:val="16"/>
-              </w:rPr>
-              <w:t xml:space="preserve"> </w:t>
-            </w:r>
-            <w:proofErr w:type="spellStart"/>
-            <w:r>
-              <w:rPr>
-                <w:rFonts w:ascii="Arial" w:hAnsi="Arial" w:cs="Arial"/>
-                <w:sz w:val="16"/>
-                <w:szCs w:val="16"/>
-              </w:rPr>
-              <w:t>mottaget</w:t>
-            </w:r>
-            <w:proofErr w:type="spellEnd"/>
+              <w:t>Svar mottaget</w:t>
+            </w:r>
           </w:p>
         </w:tc>
         <w:tc>
@@ -16316,70 +15429,14 @@
                 <w:szCs w:val="16"/>
               </w:rPr>
             </w:pPr>
-            <w:proofErr w:type="spellStart"/>
             <w:r>
               <w:rPr>
                 <w:rFonts w:ascii="Arial" w:hAnsi="Arial" w:cs="Arial"/>
                 <w:sz w:val="16"/>
                 <w:szCs w:val="16"/>
               </w:rPr>
-              <w:t>Komplettering</w:t>
-            </w:r>
-            <w:proofErr w:type="spellEnd"/>
-            <w:r>
-              <w:rPr>
-                <w:rFonts w:ascii="Arial" w:hAnsi="Arial" w:cs="Arial"/>
-                <w:sz w:val="16"/>
-                <w:szCs w:val="16"/>
-              </w:rPr>
-              <w:t xml:space="preserve"> </w:t>
-            </w:r>
-            <w:proofErr w:type="spellStart"/>
-            <w:r>
-              <w:rPr>
-                <w:rFonts w:ascii="Arial" w:hAnsi="Arial" w:cs="Arial"/>
-                <w:sz w:val="16"/>
-                <w:szCs w:val="16"/>
-              </w:rPr>
-              <w:t>av</w:t>
-            </w:r>
-            <w:proofErr w:type="spellEnd"/>
-            <w:r>
-              <w:rPr>
-                <w:rFonts w:ascii="Arial" w:hAnsi="Arial" w:cs="Arial"/>
-                <w:sz w:val="16"/>
-                <w:szCs w:val="16"/>
-              </w:rPr>
-              <w:t xml:space="preserve"> </w:t>
-            </w:r>
-            <w:proofErr w:type="spellStart"/>
-            <w:r>
-              <w:rPr>
-                <w:rFonts w:ascii="Arial" w:hAnsi="Arial" w:cs="Arial"/>
-                <w:sz w:val="16"/>
-                <w:szCs w:val="16"/>
-              </w:rPr>
-              <w:t>svar</w:t>
-            </w:r>
-            <w:proofErr w:type="spellEnd"/>
-            <w:r>
-              <w:rPr>
-                <w:rFonts w:ascii="Arial" w:hAnsi="Arial" w:cs="Arial"/>
-                <w:sz w:val="16"/>
-                <w:szCs w:val="16"/>
-              </w:rPr>
-              <w:t xml:space="preserve"> </w:t>
-            </w:r>
-            <w:proofErr w:type="spellStart"/>
-            <w:r>
-              <w:rPr>
-                <w:rFonts w:ascii="Arial" w:hAnsi="Arial" w:cs="Arial"/>
-                <w:sz w:val="16"/>
-                <w:szCs w:val="16"/>
-              </w:rPr>
-              <w:t>begärt</w:t>
-            </w:r>
-            <w:proofErr w:type="spellEnd"/>
+              <w:t>Komplettering av svar begärt</w:t>
+            </w:r>
           </w:p>
         </w:tc>
         <w:tc>
@@ -16473,34 +15530,14 @@
                 <w:szCs w:val="16"/>
               </w:rPr>
             </w:pPr>
-            <w:proofErr w:type="spellStart"/>
             <w:r>
               <w:rPr>
                 <w:rFonts w:ascii="Arial" w:hAnsi="Arial" w:cs="Arial"/>
                 <w:sz w:val="16"/>
                 <w:szCs w:val="16"/>
               </w:rPr>
-              <w:t>Svar</w:t>
-            </w:r>
-            <w:proofErr w:type="spellEnd"/>
-            <w:r>
-              <w:rPr>
-                <w:rFonts w:ascii="Arial" w:hAnsi="Arial" w:cs="Arial"/>
-                <w:sz w:val="16"/>
-                <w:szCs w:val="16"/>
-              </w:rPr>
-              <w:t xml:space="preserve"> </w:t>
-            </w:r>
-            <w:proofErr w:type="spellStart"/>
-            <w:r>
-              <w:rPr>
-                <w:rFonts w:ascii="Arial" w:hAnsi="Arial" w:cs="Arial"/>
-                <w:sz w:val="16"/>
-                <w:szCs w:val="16"/>
-              </w:rPr>
-              <w:t>accepterat</w:t>
-            </w:r>
-            <w:proofErr w:type="spellEnd"/>
+              <w:t>Svar accepterat</w:t>
+            </w:r>
           </w:p>
         </w:tc>
         <w:tc>
@@ -16519,77 +15556,13 @@
                 <w:szCs w:val="16"/>
               </w:rPr>
             </w:pPr>
-            <w:proofErr w:type="spellStart"/>
             <w:r>
               <w:rPr>
                 <w:rFonts w:ascii="Arial" w:hAnsi="Arial" w:cs="Arial"/>
                 <w:sz w:val="16"/>
                 <w:szCs w:val="16"/>
               </w:rPr>
-              <w:t>Remissvarsmottagaren</w:t>
-            </w:r>
-            <w:proofErr w:type="spellEnd"/>
-            <w:r>
-              <w:rPr>
-                <w:rFonts w:ascii="Arial" w:hAnsi="Arial" w:cs="Arial"/>
-                <w:sz w:val="16"/>
-                <w:szCs w:val="16"/>
-              </w:rPr>
-              <w:t xml:space="preserve"> </w:t>
-            </w:r>
-            <w:proofErr w:type="spellStart"/>
-            <w:r>
-              <w:rPr>
-                <w:rFonts w:ascii="Arial" w:hAnsi="Arial" w:cs="Arial"/>
-                <w:sz w:val="16"/>
-                <w:szCs w:val="16"/>
-              </w:rPr>
-              <w:t>har</w:t>
-            </w:r>
-            <w:proofErr w:type="spellEnd"/>
-            <w:r>
-              <w:rPr>
-                <w:rFonts w:ascii="Arial" w:hAnsi="Arial" w:cs="Arial"/>
-                <w:sz w:val="16"/>
-                <w:szCs w:val="16"/>
-              </w:rPr>
-              <w:t xml:space="preserve"> </w:t>
-            </w:r>
-            <w:proofErr w:type="spellStart"/>
-            <w:r>
-              <w:rPr>
-                <w:rFonts w:ascii="Arial" w:hAnsi="Arial" w:cs="Arial"/>
-                <w:sz w:val="16"/>
-                <w:szCs w:val="16"/>
-              </w:rPr>
-              <w:t>godkänt</w:t>
-            </w:r>
-            <w:proofErr w:type="spellEnd"/>
-            <w:r>
-              <w:rPr>
-                <w:rFonts w:ascii="Arial" w:hAnsi="Arial" w:cs="Arial"/>
-                <w:sz w:val="16"/>
-                <w:szCs w:val="16"/>
-              </w:rPr>
-              <w:t xml:space="preserve"> </w:t>
-            </w:r>
-            <w:proofErr w:type="spellStart"/>
-            <w:r>
-              <w:rPr>
-                <w:rFonts w:ascii="Arial" w:hAnsi="Arial" w:cs="Arial"/>
-                <w:sz w:val="16"/>
-                <w:szCs w:val="16"/>
-              </w:rPr>
-              <w:t>svaret</w:t>
-            </w:r>
-            <w:proofErr w:type="spellEnd"/>
-            <w:r>
-              <w:rPr>
-                <w:rFonts w:ascii="Arial" w:hAnsi="Arial" w:cs="Arial"/>
-                <w:sz w:val="16"/>
-                <w:szCs w:val="16"/>
-              </w:rPr>
-              <w:t>.</w:t>
+              <w:t>Remissvarsmottagaren har godkänt svaret.</w:t>
             </w:r>
           </w:p>
           <w:p>
@@ -16668,34 +15641,14 @@
                 <w:szCs w:val="16"/>
               </w:rPr>
             </w:pPr>
-            <w:proofErr w:type="spellStart"/>
             <w:r>
               <w:rPr>
                 <w:rFonts w:ascii="Arial" w:hAnsi="Arial" w:cs="Arial"/>
                 <w:sz w:val="16"/>
                 <w:szCs w:val="16"/>
               </w:rPr>
-              <w:t>Remisshantering</w:t>
-            </w:r>
-            <w:proofErr w:type="spellEnd"/>
-            <w:r>
-              <w:rPr>
-                <w:rFonts w:ascii="Arial" w:hAnsi="Arial" w:cs="Arial"/>
-                <w:sz w:val="16"/>
-                <w:szCs w:val="16"/>
-              </w:rPr>
-              <w:t xml:space="preserve"> </w:t>
-            </w:r>
-            <w:proofErr w:type="spellStart"/>
-            <w:r>
-              <w:rPr>
-                <w:rFonts w:ascii="Arial" w:hAnsi="Arial" w:cs="Arial"/>
-                <w:sz w:val="16"/>
-                <w:szCs w:val="16"/>
-              </w:rPr>
-              <w:t>avslutad</w:t>
-            </w:r>
-            <w:proofErr w:type="spellEnd"/>
+              <w:t>Remisshantering avslutad</w:t>
+            </w:r>
           </w:p>
         </w:tc>
         <w:tc>
@@ -16714,52 +15667,14 @@
                 <w:szCs w:val="16"/>
               </w:rPr>
             </w:pPr>
-            <w:proofErr w:type="spellStart"/>
             <w:r>
               <w:rPr>
                 <w:rFonts w:ascii="Arial" w:hAnsi="Arial" w:cs="Arial"/>
                 <w:sz w:val="16"/>
                 <w:szCs w:val="16"/>
               </w:rPr>
-              <w:t>Remissvarsmottagaren</w:t>
-            </w:r>
-            <w:proofErr w:type="spellEnd"/>
-            <w:r>
-              <w:rPr>
-                <w:rFonts w:ascii="Arial" w:hAnsi="Arial" w:cs="Arial"/>
-                <w:sz w:val="16"/>
-                <w:szCs w:val="16"/>
-              </w:rPr>
-              <w:t xml:space="preserve"> </w:t>
-            </w:r>
-            <w:proofErr w:type="spellStart"/>
-            <w:r>
-              <w:rPr>
-                <w:rFonts w:ascii="Arial" w:hAnsi="Arial" w:cs="Arial"/>
-                <w:sz w:val="16"/>
-                <w:szCs w:val="16"/>
-              </w:rPr>
-              <w:t>har</w:t>
-            </w:r>
-            <w:proofErr w:type="spellEnd"/>
-            <w:r>
-              <w:rPr>
-                <w:rFonts w:ascii="Arial" w:hAnsi="Arial" w:cs="Arial"/>
-                <w:sz w:val="16"/>
-                <w:szCs w:val="16"/>
-              </w:rPr>
-              <w:t xml:space="preserve"> </w:t>
-            </w:r>
-            <w:proofErr w:type="spellStart"/>
-            <w:r>
-              <w:rPr>
-                <w:rFonts w:ascii="Arial" w:hAnsi="Arial" w:cs="Arial"/>
-                <w:sz w:val="16"/>
-                <w:szCs w:val="16"/>
-              </w:rPr>
-              <w:t>avslutat</w:t>
-            </w:r>
-            <w:proofErr w:type="spellEnd"/>
+              <w:t>Remissvarsmottagaren har avslutat</w:t>
+            </w:r>
           </w:p>
           <w:p>
             <w:pPr>
@@ -16773,7 +15688,6 @@
                 <w:szCs w:val="16"/>
               </w:rPr>
             </w:pPr>
-            <w:proofErr w:type="spellStart"/>
             <w:r>
               <w:rPr>
                 <w:rFonts w:ascii="Arial" w:hAnsi="Arial" w:cs="Arial"/>
@@ -16782,7 +15696,6 @@
               </w:rPr>
               <w:t>remisshanteringen</w:t>
             </w:r>
-            <w:proofErr w:type="spellEnd"/>
           </w:p>
         </w:tc>
       </w:tr>
@@ -16996,7 +15909,6 @@
                 <w:lang w:val="sv-SE"/>
               </w:rPr>
             </w:pPr>
-            <w:proofErr w:type="spellStart"/>
             <w:r>
               <w:rPr>
                 <w:rFonts w:ascii="Times New Roman" w:hAnsi="Times New Roman"/>
@@ -17011,7 +15923,6 @@
               </w:rPr>
               <w:t>ummer</w:t>
             </w:r>
-            <w:proofErr w:type="spellEnd"/>
           </w:p>
         </w:tc>
         <w:tc>
@@ -17112,7 +16023,6 @@
                 <w:lang w:val="sv-SE"/>
               </w:rPr>
             </w:pPr>
-            <w:proofErr w:type="spellStart"/>
             <w:r>
               <w:rPr>
                 <w:rFonts w:ascii="Times New Roman" w:hAnsi="Times New Roman"/>
@@ -17127,7 +16037,6 @@
               </w:rPr>
               <w:t>ummer</w:t>
             </w:r>
-            <w:proofErr w:type="spellEnd"/>
           </w:p>
         </w:tc>
         <w:tc>
@@ -17178,23 +16087,13 @@
                 <w:lang w:val="en-US" w:eastAsia="ko-KR"/>
               </w:rPr>
             </w:pPr>
-            <w:proofErr w:type="spellStart"/>
             <w:r>
               <w:rPr>
                 <w:rFonts w:eastAsia="Batang"/>
                 <w:color w:val="000000"/>
                 <w:lang w:val="en-US" w:eastAsia="ko-KR"/>
               </w:rPr>
-              <w:t>Skatteverket</w:t>
-            </w:r>
-            <w:proofErr w:type="spellEnd"/>
-            <w:r>
-              <w:rPr>
-                <w:rFonts w:eastAsia="Batang"/>
-                <w:color w:val="000000"/>
-                <w:lang w:val="en-US" w:eastAsia="ko-KR"/>
-              </w:rPr>
-              <w:t xml:space="preserve">, </w:t>
+              <w:t xml:space="preserve">Skatteverket, </w:t>
             </w:r>
             <w:r>
               <w:rPr>
@@ -19160,15 +18059,7 @@
               <w:rFonts w:ascii="Arial" w:hAnsi="Arial"/>
               <w:sz w:val="20"/>
             </w:rPr>
-            <w:t xml:space="preserve">Version </w:t>
-          </w:r>
-          <w:r>
-            <w:rPr>
-              <w:rStyle w:val="PageNumber"/>
-              <w:rFonts w:ascii="Arial" w:hAnsi="Arial"/>
-              <w:sz w:val="20"/>
-            </w:rPr>
-            <w:t>0.</w:t>
+            <w:t>Version 0.</w:t>
           </w:r>
           <w:r>
             <w:rPr>
@@ -22557,9 +21448,9 @@
       <w:szCs w:val="24"/>
     </w:rPr>
   </w:style>
-  <w:style w:type="character" w:customStyle="1" w:styleId="EmailStyle511">
-    <w:name w:val="EmailStyle51"/>
-    <w:aliases w:val="EmailStyle51"/>
+  <w:style w:type="character" w:customStyle="1" w:styleId="EmailStyle51">
+    <w:name w:val="EmailStyle511"/>
+    <w:aliases w:val="EmailStyle511"/>
     <w:basedOn w:val="DefaultParagraphFont"/>
     <w:semiHidden/>
     <w:personal/>
@@ -23544,7 +22435,7 @@
 </file>
 
 <file path=customXml/itemProps1.xml><?xml version="1.0" encoding="utf-8"?>
-<ds:datastoreItem xmlns:ds="http://schemas.openxmlformats.org/officeDocument/2006/customXml" ds:itemID="{75CAD6CC-F17B-4C1F-B8A9-C7ADB9950EB0}">
+<ds:datastoreItem xmlns:ds="http://schemas.openxmlformats.org/officeDocument/2006/customXml" ds:itemID="{C32D2BAC-EF2C-4801-B6F4-07A3C93B17BA}">
   <ds:schemaRefs>
     <ds:schemaRef ds:uri="http://schemas.openxmlformats.org/officeDocument/2006/bibliography"/>
   </ds:schemaRefs>

</xml_diff>

<commit_message>
Updaterat kardinalitet i V-MIM modellen.
</commit_message>
<xml_diff>
--- a/ServiceInteractions/local/visualisering-remiss/crm/requeststatus/trunk/docs/RIV_Spec_Visualisering_Remiss_Status.docx
+++ b/ServiceInteractions/local/visualisering-remiss/crm/requeststatus/trunk/docs/RIV_Spec_Visualisering_Remiss_Status.docx
@@ -4669,6 +4669,12 @@
           </w:tcPr>
           <w:p>
             <w:r>
+              <w:rPr>
+                <w:rFonts w:ascii="Times New Roman" w:eastAsia="Times New Roman" w:hAnsi="Times New Roman" w:cs="Times New Roman"/>
+                <w:sz w:val="24"/>
+                <w:szCs w:val="20"/>
+                <w:lang w:val="sv-SE" w:eastAsia="sv-SE" w:bidi="ar-SA"/>
+              </w:rPr>
               <w:object w:dxaOrig="11865" w:dyaOrig="4860">
                 <v:shapetype id="_x0000_t75" coordsize="21600,21600" o:spt="75" o:preferrelative="t" path="m@4@5l@4@11@9@11@9@5xe" filled="f" stroked="f">
                   <v:stroke joinstyle="miter"/>
@@ -4692,7 +4698,7 @@
                 <v:shape id="_x0000_i1026" type="#_x0000_t75" style="width:542.25pt;height:222pt" o:ole="">
                   <v:imagedata r:id="rId16" o:title=""/>
                 </v:shape>
-                <o:OLEObject Type="Embed" ProgID="PBrush" ShapeID="_x0000_i1026" DrawAspect="Content" ObjectID="_1383042359" r:id="rId17"/>
+                <o:OLEObject Type="Embed" ProgID="PBrush" ShapeID="_x0000_i1026" DrawAspect="Content" ObjectID="_1383045464" r:id="rId17"/>
               </w:object>
             </w:r>
           </w:p>
@@ -13184,9 +13190,9 @@
         <w:lastRenderedPageBreak/>
         <w:drawing>
           <wp:inline distT="0" distB="0" distL="0" distR="0">
-            <wp:extent cx="7534275" cy="3086100"/>
-            <wp:effectExtent l="19050" t="0" r="9525" b="0"/>
-            <wp:docPr id="9" name="Picture 9"/>
+            <wp:extent cx="7848600" cy="3181350"/>
+            <wp:effectExtent l="19050" t="0" r="0" b="0"/>
+            <wp:docPr id="3" name="Picture 3"/>
             <wp:cNvGraphicFramePr>
               <a:graphicFrameLocks xmlns:a="http://schemas.openxmlformats.org/drawingml/2006/main" noChangeAspect="1"/>
             </wp:cNvGraphicFramePr>
@@ -13194,7 +13200,7 @@
               <a:graphicData uri="http://schemas.openxmlformats.org/drawingml/2006/picture">
                 <pic:pic xmlns:pic="http://schemas.openxmlformats.org/drawingml/2006/picture">
                   <pic:nvPicPr>
-                    <pic:cNvPr id="0" name="Picture 9"/>
+                    <pic:cNvPr id="0" name="Picture 3"/>
                     <pic:cNvPicPr>
                       <a:picLocks noChangeAspect="1" noChangeArrowheads="1"/>
                     </pic:cNvPicPr>
@@ -13209,7 +13215,7 @@
                   <pic:spPr bwMode="auto">
                     <a:xfrm>
                       <a:off x="0" y="0"/>
-                      <a:ext cx="7534275" cy="3086100"/>
+                      <a:ext cx="7848600" cy="3181350"/>
                     </a:xfrm>
                     <a:prstGeom prst="rect">
                       <a:avLst/>
@@ -20173,7 +20179,7 @@
               <w:noProof/>
               <w:sz w:val="20"/>
             </w:rPr>
-            <w:t>19</w:t>
+            <w:t>28</w:t>
           </w:r>
           <w:r>
             <w:rPr>
@@ -23657,9 +23663,9 @@
       <w:szCs w:val="24"/>
     </w:rPr>
   </w:style>
-  <w:style w:type="character" w:customStyle="1" w:styleId="EmailStyle511">
-    <w:name w:val="EmailStyle51"/>
-    <w:aliases w:val="EmailStyle51"/>
+  <w:style w:type="character" w:customStyle="1" w:styleId="EmailStyle51">
+    <w:name w:val="EmailStyle511"/>
+    <w:aliases w:val="EmailStyle511"/>
     <w:basedOn w:val="DefaultParagraphFont"/>
     <w:semiHidden/>
     <w:personal/>
@@ -24644,7 +24650,7 @@
 </file>
 
 <file path=customXml/itemProps1.xml><?xml version="1.0" encoding="utf-8"?>
-<ds:datastoreItem xmlns:ds="http://schemas.openxmlformats.org/officeDocument/2006/customXml" ds:itemID="{2B73CA83-AA8B-41CA-8651-C26A95A4B7BB}">
+<ds:datastoreItem xmlns:ds="http://schemas.openxmlformats.org/officeDocument/2006/customXml" ds:itemID="{01469AB7-8D83-4779-AE26-10741EBAFD24}">
   <ds:schemaRefs>
     <ds:schemaRef ds:uri="http://schemas.openxmlformats.org/officeDocument/2006/bibliography"/>
   </ds:schemaRefs>

</xml_diff>

<commit_message>
inlagd kommentar om HSA-id.
</commit_message>
<xml_diff>
--- a/ServiceInteractions/local/visualisering-remiss/crm/requeststatus/trunk/docs/RIV_Spec_Visualisering_Remiss_Status.docx
+++ b/ServiceInteractions/local/visualisering-remiss/crm/requeststatus/trunk/docs/RIV_Spec_Visualisering_Remiss_Status.docx
@@ -906,6 +906,11 @@
             <w:tcW w:w="5103" w:type="dxa"/>
           </w:tcPr>
           <w:p>
+            <w:pPr>
+              <w:rPr>
+                <w:lang w:val="en-US"/>
+              </w:rPr>
+            </w:pPr>
             <w:r>
               <w:t>Lagt in k</w:t>
             </w:r>
@@ -936,8 +941,19 @@
             <w:r>
               <w:t xml:space="preserve"> </w:t>
             </w:r>
-            <w:r>
-              <w:t xml:space="preserve">Raderade </w:t>
+            <w:proofErr w:type="spellStart"/>
+            <w:r>
+              <w:rPr>
+                <w:lang w:val="en-US"/>
+              </w:rPr>
+              <w:t>Raderade</w:t>
+            </w:r>
+            <w:proofErr w:type="spellEnd"/>
+            <w:r>
+              <w:rPr>
+                <w:lang w:val="en-US"/>
+              </w:rPr>
+              <w:t xml:space="preserve"> </w:t>
             </w:r>
             <w:r>
               <w:rPr>
@@ -945,8 +961,41 @@
                 <w:i/>
                 <w:iCs/>
                 <w:sz w:val="20"/>
-              </w:rPr>
-              <w:t xml:space="preserve"> Request.receiving-person-id, Request. receiving-person-phone number</w:t>
+                <w:lang w:val="en-US"/>
+              </w:rPr>
+              <w:t xml:space="preserve"> </w:t>
+            </w:r>
+            <w:proofErr w:type="spellStart"/>
+            <w:r>
+              <w:rPr>
+                <w:rFonts w:ascii="Arial" w:hAnsi="Arial" w:cs="Arial"/>
+                <w:i/>
+                <w:iCs/>
+                <w:sz w:val="20"/>
+                <w:lang w:val="en-US"/>
+              </w:rPr>
+              <w:t>Request.receiving</w:t>
+            </w:r>
+            <w:proofErr w:type="spellEnd"/>
+            <w:r>
+              <w:rPr>
+                <w:rFonts w:ascii="Arial" w:hAnsi="Arial" w:cs="Arial"/>
+                <w:i/>
+                <w:iCs/>
+                <w:sz w:val="20"/>
+                <w:lang w:val="en-US"/>
+              </w:rPr>
+              <w:t>-person-id, Request. receiving-person-phone number</w:t>
+            </w:r>
+            <w:r>
+              <w:rPr>
+                <w:rFonts w:ascii="Arial" w:hAnsi="Arial" w:cs="Arial"/>
+                <w:i/>
+                <w:iCs/>
+                <w:sz w:val="20"/>
+                <w:lang w:val="en-US"/>
+              </w:rPr>
+              <w:t>.</w:t>
             </w:r>
           </w:p>
         </w:tc>
@@ -972,19 +1021,30 @@
           <w:tcPr>
             <w:tcW w:w="1134" w:type="dxa"/>
           </w:tcPr>
+          <w:p>
+            <w:r>
+              <w:t>0.5-SNAPSHOT</w:t>
+            </w:r>
+          </w:p>
+        </w:tc>
+        <w:tc>
+          <w:tcPr>
+            <w:tcW w:w="1418" w:type="dxa"/>
+          </w:tcPr>
           <w:p/>
         </w:tc>
         <w:tc>
           <w:tcPr>
-            <w:tcW w:w="1418" w:type="dxa"/>
-          </w:tcPr>
-          <w:p/>
-        </w:tc>
-        <w:tc>
-          <w:tcPr>
             <w:tcW w:w="5103" w:type="dxa"/>
           </w:tcPr>
-          <w:p/>
+          <w:p>
+            <w:r>
+              <w:t>Begränsade L</w:t>
+            </w:r>
+            <w:r>
+              <w:t>abbremisser till endast Mikrobiologi.</w:t>
+            </w:r>
+          </w:p>
         </w:tc>
         <w:tc>
           <w:tcPr>
@@ -994,6 +1054,9 @@
             <w:pPr>
               <w:jc w:val="center"/>
             </w:pPr>
+            <w:r>
+              <w:t>Robert Georén</w:t>
+            </w:r>
           </w:p>
         </w:tc>
       </w:tr>
@@ -4698,7 +4761,7 @@
                 <v:shape id="_x0000_i1026" type="#_x0000_t75" style="width:542.25pt;height:222pt" o:ole="">
                   <v:imagedata r:id="rId16" o:title=""/>
                 </v:shape>
-                <o:OLEObject Type="Embed" ProgID="PBrush" ShapeID="_x0000_i1026" DrawAspect="Content" ObjectID="_1383045464" r:id="rId17"/>
+                <o:OLEObject Type="Embed" ProgID="PBrush" ShapeID="_x0000_i1026" DrawAspect="Content" ObjectID="_1383046886" r:id="rId17"/>
               </w:object>
             </w:r>
           </w:p>
@@ -7959,14 +8022,6 @@
                 <w:color w:val="000000"/>
                 <w:sz w:val="20"/>
               </w:rPr>
-              <w:t>0..</w:t>
-            </w:r>
-            <w:r>
-              <w:rPr>
-                <w:rFonts w:ascii="Arial" w:hAnsi="Arial" w:cs="Arial"/>
-                <w:color w:val="000000"/>
-                <w:sz w:val="20"/>
-              </w:rPr>
               <w:t>1</w:t>
             </w:r>
           </w:p>
@@ -7975,6 +8030,102 @@
           <w:tcPr>
             <w:tcW w:w="2651" w:type="dxa"/>
           </w:tcPr>
+          <w:p>
+            <w:pPr>
+              <w:rPr>
+                <w:rFonts w:ascii="Arial" w:hAnsi="Arial" w:cs="Arial"/>
+                <w:color w:val="000000"/>
+                <w:sz w:val="20"/>
+              </w:rPr>
+            </w:pPr>
+            <w:r>
+              <w:rPr>
+                <w:rFonts w:ascii="Arial" w:hAnsi="Arial" w:cs="Arial"/>
+                <w:color w:val="000000"/>
+                <w:sz w:val="20"/>
+              </w:rPr>
+              <w:t>HSA-id</w:t>
+            </w:r>
+            <w:r>
+              <w:rPr>
+                <w:rFonts w:ascii="Arial" w:hAnsi="Arial" w:cs="Arial"/>
+                <w:color w:val="000000"/>
+                <w:sz w:val="20"/>
+              </w:rPr>
+              <w:t xml:space="preserve"> är obligatoriskt eftersom även vårdgivare i framtiden kan vilja använda tjänsten och då behöver en åtkomstkontroll göras om vårdgivaren får se remissen.</w:t>
+            </w:r>
+            <w:r>
+              <w:rPr>
+                <w:rFonts w:ascii="Arial" w:hAnsi="Arial" w:cs="Arial"/>
+                <w:color w:val="000000"/>
+                <w:sz w:val="20"/>
+              </w:rPr>
+              <w:t xml:space="preserve"> </w:t>
+            </w:r>
+          </w:p>
+          <w:p>
+            <w:pPr>
+              <w:rPr>
+                <w:rFonts w:ascii="Calibri" w:hAnsi="Calibri" w:cs="Calibri"/>
+                <w:color w:val="000000"/>
+                <w:sz w:val="21"/>
+                <w:szCs w:val="21"/>
+              </w:rPr>
+            </w:pPr>
+            <w:r>
+              <w:rPr>
+                <w:rFonts w:ascii="Arial" w:hAnsi="Arial" w:cs="Arial"/>
+                <w:color w:val="000000"/>
+                <w:sz w:val="20"/>
+              </w:rPr>
+              <w:t>Vidare o</w:t>
+            </w:r>
+            <w:r>
+              <w:rPr>
+                <w:rFonts w:ascii="Calibri" w:hAnsi="Calibri" w:cs="Calibri"/>
+                <w:color w:val="000000"/>
+                <w:sz w:val="21"/>
+                <w:szCs w:val="21"/>
+              </w:rPr>
+              <w:t xml:space="preserve">m man i framtiden eventuellt ska kunna </w:t>
+            </w:r>
+            <w:r>
+              <w:rPr>
+                <w:rFonts w:ascii="Calibri" w:hAnsi="Calibri" w:cs="Calibri"/>
+                <w:color w:val="000000"/>
+                <w:sz w:val="21"/>
+                <w:szCs w:val="21"/>
+              </w:rPr>
+              <w:t>vilja få mer information</w:t>
+            </w:r>
+            <w:r>
+              <w:rPr>
+                <w:rFonts w:ascii="Calibri" w:hAnsi="Calibri" w:cs="Calibri"/>
+                <w:color w:val="000000"/>
+                <w:sz w:val="21"/>
+                <w:szCs w:val="21"/>
+              </w:rPr>
+              <w:t xml:space="preserve"> avseende remiss</w:t>
+            </w:r>
+            <w:r>
+              <w:rPr>
+                <w:rFonts w:ascii="Calibri" w:hAnsi="Calibri" w:cs="Calibri"/>
+                <w:color w:val="000000"/>
+                <w:sz w:val="21"/>
+                <w:szCs w:val="21"/>
+              </w:rPr>
+              <w:t>en</w:t>
+            </w:r>
+            <w:r>
+              <w:rPr>
+                <w:rFonts w:ascii="Calibri" w:hAnsi="Calibri" w:cs="Calibri"/>
+                <w:color w:val="000000"/>
+                <w:sz w:val="21"/>
+                <w:szCs w:val="21"/>
+              </w:rPr>
+              <w:t xml:space="preserve"> behövs hsa-id för att lösa upp adresseringen (på en nationell tjänstebuss) för att anropa en annan tjänst.</w:t>
+            </w:r>
+          </w:p>
           <w:p>
             <w:pPr>
               <w:widowControl w:val="0"/>
@@ -7988,14 +8139,6 @@
                 <w:sz w:val="20"/>
               </w:rPr>
             </w:pPr>
-            <w:r>
-              <w:rPr>
-                <w:rFonts w:ascii="Arial" w:hAnsi="Arial" w:cs="Arial"/>
-                <w:color w:val="000000"/>
-                <w:sz w:val="20"/>
-              </w:rPr>
-              <w:t>HSA-id</w:t>
-            </w:r>
           </w:p>
           <w:p>
             <w:pPr>
@@ -8381,6 +8524,7 @@
                 <w:color w:val="000000"/>
                 <w:sz w:val="20"/>
               </w:rPr>
+              <w:lastRenderedPageBreak/>
               <w:t>TXT</w:t>
             </w:r>
           </w:p>
@@ -8476,6 +8620,7 @@
                 <w:szCs w:val="20"/>
                 <w:lang w:val="sv-SE"/>
               </w:rPr>
+              <w:lastRenderedPageBreak/>
               <w:t xml:space="preserve">För övriga registreras enhets namn </w:t>
             </w:r>
           </w:p>
@@ -8517,6 +8662,7 @@
                 <w:sz w:val="20"/>
                 <w:highlight w:val="yellow"/>
               </w:rPr>
+              <w:lastRenderedPageBreak/>
               <w:t xml:space="preserve">TODO: Verifiera </w:t>
             </w:r>
             <w:r>
@@ -8558,6 +8704,7 @@
                 <w:sz w:val="20"/>
                 <w:szCs w:val="20"/>
               </w:rPr>
+              <w:lastRenderedPageBreak/>
               <w:t>r</w:t>
             </w:r>
             <w:r>
@@ -9174,7 +9321,6 @@
                 <w:sz w:val="20"/>
                 <w:szCs w:val="20"/>
               </w:rPr>
-              <w:lastRenderedPageBreak/>
               <w:t>r</w:t>
             </w:r>
             <w:r>
@@ -10034,6 +10180,7 @@
                 <w:color w:val="000000"/>
                 <w:sz w:val="20"/>
               </w:rPr>
+              <w:lastRenderedPageBreak/>
               <w:t>TXT</w:t>
             </w:r>
           </w:p>
@@ -10157,6 +10304,7 @@
                 <w:sz w:val="20"/>
                 <w:szCs w:val="20"/>
               </w:rPr>
+              <w:lastRenderedPageBreak/>
               <w:t>r</w:t>
             </w:r>
             <w:r>
@@ -10674,7 +10822,6 @@
                 <w:sz w:val="20"/>
                 <w:szCs w:val="20"/>
               </w:rPr>
-              <w:lastRenderedPageBreak/>
               <w:t>c</w:t>
             </w:r>
             <w:r>
@@ -11320,6 +11467,7 @@
                 <w:color w:val="000000"/>
                 <w:sz w:val="20"/>
               </w:rPr>
+              <w:lastRenderedPageBreak/>
               <w:t>s</w:t>
             </w:r>
             <w:r>
@@ -11768,7 +11916,6 @@
                 <w:color w:val="000000"/>
                 <w:sz w:val="20"/>
               </w:rPr>
-              <w:lastRenderedPageBreak/>
               <w:t xml:space="preserve">En Statushändelse </w:t>
             </w:r>
             <w:r>
@@ -12207,6 +12354,7 @@
                 <w:color w:val="000000"/>
                 <w:sz w:val="20"/>
               </w:rPr>
+              <w:lastRenderedPageBreak/>
               <w:t>person-id</w:t>
             </w:r>
           </w:p>
@@ -12230,6 +12378,7 @@
                 <w:color w:val="000000"/>
                 <w:sz w:val="20"/>
               </w:rPr>
+              <w:lastRenderedPageBreak/>
               <w:t>II</w:t>
             </w:r>
           </w:p>
@@ -12388,17 +12537,8 @@
                 <w:sz w:val="20"/>
                 <w:highlight w:val="yellow"/>
               </w:rPr>
-              <w:t xml:space="preserve">Vi (och säkert andra system) har olika typer av sätt att "länka" en patient-identitet till andra, ex för scenariot när en patient kommer in akut och medvetslös. Patienten registreras med ett reservnummer och all fakta runt vården </w:t>
-            </w:r>
-            <w:r>
-              <w:rPr>
-                <w:rFonts w:ascii="Tahoma" w:hAnsi="Tahoma" w:cs="Tahoma"/>
-                <w:color w:val="000000"/>
-                <w:sz w:val="20"/>
-                <w:highlight w:val="yellow"/>
-              </w:rPr>
               <w:lastRenderedPageBreak/>
-              <w:t>registreras mot detta reservnummer. När man sedan vet vem patienten är så LÄNKAS detta reservnummer till det riktiga personnumret. När vårdsystemet får en förfrågan om att ge status på personnumrets remisser, skall då även länkade patient-ID's remisser ges som svar? Om så är fallet, skall det tydliggöras att det är för ett annat patient-ID?</w:t>
+              <w:t>Vi (och säkert andra system) har olika typer av sätt att "länka" en patient-identitet till andra, ex för scenariot när en patient kommer in akut och medvetslös. Patienten registreras med ett reservnummer och all fakta runt vården registreras mot detta reservnummer. När man sedan vet vem patienten är så LÄNKAS detta reservnummer till det riktiga personnumret. När vårdsystemet får en förfrågan om att ge status på personnumrets remisser, skall då även länkade patient-ID's remisser ges som svar? Om så är fallet, skall det tydliggöras att det är för ett annat patient-ID?</w:t>
             </w:r>
           </w:p>
           <w:p>
@@ -12555,6 +12695,7 @@
                 <w:color w:val="000000"/>
                 <w:sz w:val="20"/>
               </w:rPr>
+              <w:lastRenderedPageBreak/>
               <w:t>TXT</w:t>
             </w:r>
           </w:p>
@@ -12687,6 +12828,7 @@
                 <w:szCs w:val="20"/>
                 <w:lang w:val="sv-SE"/>
               </w:rPr>
+              <w:lastRenderedPageBreak/>
               <w:t xml:space="preserve">Samtliga förnamn skall anges </w:t>
             </w:r>
             <w:r>
@@ -12696,7 +12838,17 @@
                 <w:szCs w:val="20"/>
                 <w:lang w:val="sv-SE"/>
               </w:rPr>
-              <w:t>separerat med mellanslag.</w:t>
+              <w:t xml:space="preserve">separerat med </w:t>
+            </w:r>
+            <w:r>
+              <w:rPr>
+                <w:rFonts w:ascii="Arial" w:hAnsi="Arial" w:cs="Arial"/>
+                <w:sz w:val="20"/>
+                <w:szCs w:val="20"/>
+                <w:lang w:val="sv-SE"/>
+              </w:rPr>
+              <w:lastRenderedPageBreak/>
+              <w:t>mellanslag.</w:t>
             </w:r>
           </w:p>
           <w:p>
@@ -12746,6 +12898,7 @@
                 <w:color w:val="000000"/>
                 <w:sz w:val="20"/>
               </w:rPr>
+              <w:lastRenderedPageBreak/>
               <w:t>surname</w:t>
             </w:r>
           </w:p>
@@ -12820,7 +12973,6 @@
                 <w:szCs w:val="20"/>
                 <w:lang w:val="sv-SE"/>
               </w:rPr>
-              <w:lastRenderedPageBreak/>
               <w:t>efternamn</w:t>
             </w:r>
           </w:p>
@@ -12844,7 +12996,6 @@
                 <w:color w:val="000000"/>
                 <w:sz w:val="20"/>
               </w:rPr>
-              <w:lastRenderedPageBreak/>
               <w:t>TXT</w:t>
             </w:r>
           </w:p>
@@ -12977,7 +13128,6 @@
                 <w:color w:val="000000"/>
                 <w:sz w:val="20"/>
               </w:rPr>
-              <w:lastRenderedPageBreak/>
               <w:t>Associationer</w:t>
             </w:r>
           </w:p>
@@ -14205,6 +14355,9 @@
             </w:r>
             <w:r>
               <w:t xml:space="preserve"> och 4 är gilitga för denna tjänst.</w:t>
+            </w:r>
+            <w:r>
+              <w:t xml:space="preserve"> Inom labbremiss är det endast Mikrobiologiremisser som är giltiga eftersom den kan möjligen ta sin tid att utföra.</w:t>
             </w:r>
           </w:p>
           <w:tbl>
@@ -14775,6 +14928,7 @@
                 <w:szCs w:val="20"/>
                 <w:lang w:val="sv-SE"/>
               </w:rPr>
+              <w:lastRenderedPageBreak/>
               <w:t xml:space="preserve">KV </w:t>
             </w:r>
             <w:r>
@@ -14868,7 +15022,6 @@
         <w:pStyle w:val="Heading3"/>
       </w:pPr>
       <w:r>
-        <w:lastRenderedPageBreak/>
         <w:t xml:space="preserve"> </w:t>
       </w:r>
       <w:bookmarkStart w:id="78" w:name="_Toc309296791"/>
@@ -16172,7 +16325,17 @@
                 <w:szCs w:val="16"/>
                 <w:lang w:val="sv-SE"/>
               </w:rPr>
-              <w:t>Bedömaren har beslutat att inga aktiviteter kommer att utföras mer än att utfärda svar.</w:t>
+              <w:t xml:space="preserve">Bedömaren har beslutat att inga aktiviteter </w:t>
+            </w:r>
+            <w:r>
+              <w:rPr>
+                <w:rFonts w:ascii="Arial" w:hAnsi="Arial" w:cs="Arial"/>
+                <w:sz w:val="16"/>
+                <w:szCs w:val="16"/>
+                <w:lang w:val="sv-SE"/>
+              </w:rPr>
+              <w:lastRenderedPageBreak/>
+              <w:t>kommer att utföras mer än att utfärda svar.</w:t>
             </w:r>
           </w:p>
         </w:tc>
@@ -16390,7 +16553,6 @@
                 <w:sz w:val="16"/>
                 <w:szCs w:val="16"/>
               </w:rPr>
-              <w:lastRenderedPageBreak/>
               <w:t>1=</w:t>
             </w:r>
             <w:proofErr w:type="spellStart"/>
@@ -20179,7 +20341,7 @@
               <w:noProof/>
               <w:sz w:val="20"/>
             </w:rPr>
-            <w:t>28</w:t>
+            <w:t>14</w:t>
           </w:r>
           <w:r>
             <w:rPr>
@@ -23663,9 +23825,9 @@
       <w:szCs w:val="24"/>
     </w:rPr>
   </w:style>
-  <w:style w:type="character" w:customStyle="1" w:styleId="EmailStyle51">
-    <w:name w:val="EmailStyle511"/>
-    <w:aliases w:val="EmailStyle511"/>
+  <w:style w:type="character" w:customStyle="1" w:styleId="EmailStyle511">
+    <w:name w:val="EmailStyle51"/>
+    <w:aliases w:val="EmailStyle51"/>
     <w:basedOn w:val="DefaultParagraphFont"/>
     <w:semiHidden/>
     <w:personal/>
@@ -24650,7 +24812,7 @@
 </file>
 
 <file path=customXml/itemProps1.xml><?xml version="1.0" encoding="utf-8"?>
-<ds:datastoreItem xmlns:ds="http://schemas.openxmlformats.org/officeDocument/2006/customXml" ds:itemID="{01469AB7-8D83-4779-AE26-10741EBAFD24}">
+<ds:datastoreItem xmlns:ds="http://schemas.openxmlformats.org/officeDocument/2006/customXml" ds:itemID="{F77CAC19-5F84-4B97-9B14-0ADDFE3B1AC6}">
   <ds:schemaRefs>
     <ds:schemaRef ds:uri="http://schemas.openxmlformats.org/officeDocument/2006/bibliography"/>
   </ds:schemaRefs>

</xml_diff>

<commit_message>
Uppdaterat efter telefonmöte med Krister H.
</commit_message>
<xml_diff>
--- a/ServiceInteractions/local/visualisering-remiss/crm/requeststatus/trunk/docs/RIV_Spec_Visualisering_Remiss_Status.docx
+++ b/ServiceInteractions/local/visualisering-remiss/crm/requeststatus/trunk/docs/RIV_Spec_Visualisering_Remiss_Status.docx
@@ -4758,10 +4758,10 @@
                   <v:path o:extrusionok="f" gradientshapeok="t" o:connecttype="rect"/>
                   <o:lock v:ext="edit" aspectratio="t"/>
                 </v:shapetype>
-                <v:shape id="_x0000_i1026" type="#_x0000_t75" style="width:542.25pt;height:222pt" o:ole="">
+                <v:shape id="_x0000_i1026" type="#_x0000_t75" style="width:542pt;height:222.45pt" o:ole="">
                   <v:imagedata r:id="rId16" o:title=""/>
                 </v:shape>
-                <o:OLEObject Type="Embed" ProgID="PBrush" ShapeID="_x0000_i1026" DrawAspect="Content" ObjectID="_1383046886" r:id="rId17"/>
+                <o:OLEObject Type="Embed" ProgID="PBrush" ShapeID="_x0000_i1026" DrawAspect="Content" ObjectID="_1383051570" r:id="rId17"/>
               </w:object>
             </w:r>
           </w:p>
@@ -5235,65 +5235,73 @@
               </w:rPr>
               <w:t>id</w:t>
             </w:r>
-          </w:p>
-        </w:tc>
-        <w:tc>
-          <w:tcPr>
-            <w:tcW w:w="2286" w:type="dxa"/>
-          </w:tcPr>
-          <w:p>
-            <w:pPr>
-              <w:pStyle w:val="Default"/>
-              <w:rPr>
-                <w:rFonts w:ascii="Arial" w:hAnsi="Arial" w:cs="Arial"/>
-                <w:sz w:val="20"/>
-                <w:szCs w:val="20"/>
-                <w:lang w:val="sv-SE"/>
-              </w:rPr>
-            </w:pPr>
-            <w:r>
-              <w:rPr>
-                <w:rFonts w:ascii="Arial" w:hAnsi="Arial" w:cs="Arial"/>
-                <w:sz w:val="20"/>
-                <w:szCs w:val="20"/>
-                <w:lang w:val="sv-SE"/>
-              </w:rPr>
-              <w:t>Framställarens identitetsbeteckning för framställan. Är Remiss Id.</w:t>
-            </w:r>
-          </w:p>
-          <w:p>
-            <w:pPr>
-              <w:pStyle w:val="Default"/>
-              <w:rPr>
-                <w:rFonts w:ascii="Arial" w:hAnsi="Arial" w:cs="Arial"/>
-                <w:sz w:val="20"/>
-                <w:szCs w:val="20"/>
-                <w:lang w:val="sv-SE"/>
-              </w:rPr>
-            </w:pPr>
-          </w:p>
-          <w:p>
-            <w:pPr>
-              <w:rPr>
-                <w:rFonts w:ascii="Arial" w:eastAsia="Arial Unicode MS" w:hAnsi="Arial" w:cs="Arial"/>
-                <w:color w:val="000000"/>
-                <w:sz w:val="20"/>
-              </w:rPr>
-            </w:pPr>
-            <w:r>
-              <w:rPr>
-                <w:rFonts w:ascii="Arial" w:eastAsia="Arial Unicode MS" w:hAnsi="Arial" w:cs="Arial"/>
-                <w:color w:val="000000"/>
-                <w:sz w:val="20"/>
-              </w:rPr>
-              <w:t xml:space="preserve">Motsvarighet i V-TIM: </w:t>
-            </w:r>
             <w:r>
               <w:rPr>
                 <w:rFonts w:ascii="Arial" w:eastAsia="Arial Unicode MS" w:hAnsi="Arial" w:cs="Arial"/>
                 <w:i/>
                 <w:sz w:val="20"/>
               </w:rPr>
+              <w:t xml:space="preserve"> </w:t>
+            </w:r>
+          </w:p>
+        </w:tc>
+        <w:tc>
+          <w:tcPr>
+            <w:tcW w:w="2286" w:type="dxa"/>
+          </w:tcPr>
+          <w:p>
+            <w:pPr>
+              <w:pStyle w:val="Default"/>
+              <w:rPr>
+                <w:rFonts w:ascii="Arial" w:hAnsi="Arial" w:cs="Arial"/>
+                <w:sz w:val="20"/>
+                <w:szCs w:val="20"/>
+                <w:lang w:val="sv-SE"/>
+              </w:rPr>
+            </w:pPr>
+            <w:r>
+              <w:rPr>
+                <w:rFonts w:ascii="Arial" w:hAnsi="Arial" w:cs="Arial"/>
+                <w:sz w:val="20"/>
+                <w:szCs w:val="20"/>
+                <w:lang w:val="sv-SE"/>
+              </w:rPr>
+              <w:t>Framställarens identitetsbeteckning för framställan. Är Remiss Id.</w:t>
+            </w:r>
+          </w:p>
+          <w:p>
+            <w:pPr>
+              <w:pStyle w:val="Default"/>
+              <w:rPr>
+                <w:rFonts w:ascii="Arial" w:hAnsi="Arial" w:cs="Arial"/>
+                <w:sz w:val="20"/>
+                <w:szCs w:val="20"/>
+                <w:lang w:val="sv-SE"/>
+              </w:rPr>
+            </w:pPr>
+          </w:p>
+          <w:p>
+            <w:pPr>
+              <w:rPr>
+                <w:rFonts w:ascii="Arial" w:eastAsia="Arial Unicode MS" w:hAnsi="Arial" w:cs="Arial"/>
+                <w:color w:val="000000"/>
+                <w:sz w:val="20"/>
+              </w:rPr>
+            </w:pPr>
+            <w:r>
+              <w:rPr>
+                <w:rFonts w:ascii="Arial" w:eastAsia="Arial Unicode MS" w:hAnsi="Arial" w:cs="Arial"/>
+                <w:color w:val="000000"/>
+                <w:sz w:val="20"/>
+              </w:rPr>
+              <w:t xml:space="preserve">Motsvarighet i V-TIM: </w:t>
+            </w:r>
+            <w:r>
+              <w:rPr>
+                <w:rFonts w:ascii="Arial" w:eastAsia="Arial Unicode MS" w:hAnsi="Arial" w:cs="Arial"/>
+                <w:i/>
+                <w:sz w:val="20"/>
+              </w:rPr>
               <w:t>framställarens framställans-id</w:t>
             </w:r>
           </w:p>
@@ -5471,15 +5479,22 @@
             <w:r>
               <w:rPr>
                 <w:color w:val="FF0000"/>
+                <w:sz w:val="20"/>
               </w:rPr>
               <w:t>SG kommentar:</w:t>
             </w:r>
             <w:r>
-              <w:t xml:space="preserve"> Här ska vi nog tänka till en gång till: Min ståndpunkt här (just nu)är att vi alltid vill ha requester-request-id. Eftersom det är det vi har modellerat kring, dvs de ska </w:t>
-            </w:r>
-            <w:r>
+              <w:rPr>
+                <w:sz w:val="20"/>
+              </w:rPr>
+              <w:t xml:space="preserve"> Här ska vi nog tänka till en gång till: Min ståndpunkt här (just nu)är att vi alltid vill ha requester-request-id. Eftersom det är det vi har modellerat kring, dvs de ska alltid skicka upp det som de anser är requester-request-id. Vi vill inte ha </w:t>
+            </w:r>
+            <w:r>
+              <w:rPr>
+                <w:sz w:val="20"/>
+              </w:rPr>
               <w:lastRenderedPageBreak/>
-              <w:t>alltid skicka upp det som de anser är requester-request-id. Vi vill inte ha två.  Men jag tror vi måste gå igenom lite olika scenarios för att säkerstlla.</w:t>
+              <w:t>två.  Men jag tror vi måste gå igenom lite olika scenarios för att säkerstlla.</w:t>
             </w:r>
           </w:p>
         </w:tc>
@@ -6073,21 +6088,14 @@
                 <w:rFonts w:ascii="Arial" w:hAnsi="Arial" w:cs="Arial"/>
                 <w:sz w:val="20"/>
               </w:rPr>
-              <w:t xml:space="preserve">Giltiga </w:t>
-            </w:r>
-            <w:r>
-              <w:rPr>
-                <w:rFonts w:ascii="Arial" w:hAnsi="Arial" w:cs="Arial"/>
-                <w:sz w:val="20"/>
-              </w:rPr>
-              <w:t>värden</w:t>
-            </w:r>
-            <w:r>
-              <w:rPr>
-                <w:rFonts w:ascii="Arial" w:hAnsi="Arial" w:cs="Arial"/>
-                <w:sz w:val="20"/>
-              </w:rPr>
-              <w:t>: {</w:t>
+              <w:t xml:space="preserve"> </w:t>
+            </w:r>
+            <w:r>
+              <w:rPr>
+                <w:rFonts w:ascii="Arial" w:hAnsi="Arial" w:cs="Arial"/>
+                <w:sz w:val="20"/>
+              </w:rPr>
+              <w:t>Giltiga värden: {</w:t>
             </w:r>
           </w:p>
           <w:p>
@@ -6099,16 +6107,14 @@
               <w:rPr>
                 <w:rFonts w:ascii="Arial" w:hAnsi="Arial" w:cs="Arial"/>
                 <w:color w:val="000000"/>
-                <w:sz w:val="23"/>
-                <w:szCs w:val="23"/>
-              </w:rPr>
-            </w:pPr>
-            <w:r>
-              <w:rPr>
-                <w:rFonts w:ascii="Arial" w:hAnsi="Arial" w:cs="Arial"/>
-                <w:color w:val="000000"/>
-                <w:sz w:val="23"/>
-                <w:szCs w:val="23"/>
+                <w:sz w:val="20"/>
+              </w:rPr>
+            </w:pPr>
+            <w:r>
+              <w:rPr>
+                <w:rFonts w:ascii="Arial" w:hAnsi="Arial" w:cs="Arial"/>
+                <w:color w:val="000000"/>
+                <w:sz w:val="20"/>
               </w:rPr>
               <w:t>1 = röntgenremiss</w:t>
             </w:r>
@@ -6116,8 +6122,7 @@
               <w:rPr>
                 <w:rFonts w:ascii="Arial" w:hAnsi="Arial" w:cs="Arial"/>
                 <w:color w:val="000000"/>
-                <w:sz w:val="23"/>
-                <w:szCs w:val="23"/>
+                <w:sz w:val="20"/>
               </w:rPr>
               <w:t>,</w:t>
             </w:r>
@@ -6125,8 +6130,7 @@
               <w:rPr>
                 <w:rFonts w:ascii="Arial" w:hAnsi="Arial" w:cs="Arial"/>
                 <w:color w:val="000000"/>
-                <w:sz w:val="23"/>
-                <w:szCs w:val="23"/>
+                <w:sz w:val="20"/>
               </w:rPr>
               <w:t xml:space="preserve"> </w:t>
             </w:r>
@@ -6140,16 +6144,14 @@
               <w:rPr>
                 <w:rFonts w:ascii="Arial" w:hAnsi="Arial" w:cs="Arial"/>
                 <w:color w:val="000000"/>
-                <w:sz w:val="23"/>
-                <w:szCs w:val="23"/>
-              </w:rPr>
-            </w:pPr>
-            <w:r>
-              <w:rPr>
-                <w:rFonts w:ascii="Arial" w:hAnsi="Arial" w:cs="Arial"/>
-                <w:color w:val="000000"/>
-                <w:sz w:val="23"/>
-                <w:szCs w:val="23"/>
+                <w:sz w:val="20"/>
+              </w:rPr>
+            </w:pPr>
+            <w:r>
+              <w:rPr>
+                <w:rFonts w:ascii="Arial" w:hAnsi="Arial" w:cs="Arial"/>
+                <w:color w:val="000000"/>
+                <w:sz w:val="20"/>
               </w:rPr>
               <w:t xml:space="preserve">2 = labbremiss, </w:t>
             </w:r>
@@ -6163,39 +6165,14 @@
               <w:rPr>
                 <w:rFonts w:ascii="Arial" w:hAnsi="Arial" w:cs="Arial"/>
                 <w:color w:val="000000"/>
-                <w:sz w:val="23"/>
-                <w:szCs w:val="23"/>
-              </w:rPr>
-            </w:pPr>
-            <w:r>
-              <w:rPr>
-                <w:rFonts w:ascii="Arial" w:hAnsi="Arial" w:cs="Arial"/>
-                <w:color w:val="000000"/>
-                <w:sz w:val="23"/>
-                <w:szCs w:val="23"/>
-              </w:rPr>
-              <w:t xml:space="preserve">3 = konferensremiss, </w:t>
-            </w:r>
-          </w:p>
-          <w:p>
-            <w:pPr>
-              <w:autoSpaceDE w:val="0"/>
-              <w:autoSpaceDN w:val="0"/>
-              <w:adjustRightInd w:val="0"/>
-              <w:spacing w:after="0"/>
-              <w:rPr>
-                <w:rFonts w:ascii="Arial" w:hAnsi="Arial" w:cs="Arial"/>
-                <w:color w:val="000000"/>
-                <w:sz w:val="23"/>
-                <w:szCs w:val="23"/>
-              </w:rPr>
-            </w:pPr>
-            <w:r>
-              <w:rPr>
-                <w:rFonts w:ascii="Arial" w:hAnsi="Arial" w:cs="Arial"/>
-                <w:color w:val="000000"/>
-                <w:sz w:val="23"/>
-                <w:szCs w:val="23"/>
+                <w:sz w:val="20"/>
+              </w:rPr>
+            </w:pPr>
+            <w:r>
+              <w:rPr>
+                <w:rFonts w:ascii="Arial" w:hAnsi="Arial" w:cs="Arial"/>
+                <w:color w:val="000000"/>
+                <w:sz w:val="20"/>
               </w:rPr>
               <w:t>4 = allmänremiss</w:t>
             </w:r>
@@ -6203,8 +6180,7 @@
               <w:rPr>
                 <w:rFonts w:ascii="Arial" w:hAnsi="Arial" w:cs="Arial"/>
                 <w:color w:val="000000"/>
-                <w:sz w:val="23"/>
-                <w:szCs w:val="23"/>
+                <w:sz w:val="20"/>
               </w:rPr>
               <w:t xml:space="preserve"> </w:t>
             </w:r>
@@ -6212,8 +6188,7 @@
               <w:rPr>
                 <w:rFonts w:ascii="Arial" w:hAnsi="Arial" w:cs="Arial"/>
                 <w:color w:val="000000"/>
-                <w:sz w:val="23"/>
-                <w:szCs w:val="23"/>
+                <w:sz w:val="20"/>
               </w:rPr>
               <w:t>}.</w:t>
             </w:r>
@@ -6257,16 +6232,7 @@
                 <w:szCs w:val="20"/>
                 <w:lang w:val="sv-SE"/>
               </w:rPr>
-              <w:t xml:space="preserve">e avsnitt </w:t>
-            </w:r>
-            <w:r>
-              <w:rPr>
-                <w:rFonts w:ascii="Arial" w:hAnsi="Arial" w:cs="Arial"/>
-                <w:sz w:val="20"/>
-                <w:szCs w:val="20"/>
-                <w:lang w:val="sv-SE"/>
-              </w:rPr>
-              <w:t xml:space="preserve"> </w:t>
+              <w:t xml:space="preserve">e avsnitt  </w:t>
             </w:r>
             <w:r>
               <w:rPr>
@@ -6322,6 +6288,51 @@
                 <w:sz w:val="20"/>
               </w:rPr>
             </w:pPr>
+            <w:r>
+              <w:rPr>
+                <w:rFonts w:ascii="Arial" w:hAnsi="Arial" w:cs="Arial"/>
+                <w:sz w:val="20"/>
+              </w:rPr>
+              <w:t xml:space="preserve">Inom labbremiss är det endast Mikrobiologiremisser som är giltiga eftersom den </w:t>
+            </w:r>
+            <w:r>
+              <w:rPr>
+                <w:rFonts w:ascii="Arial" w:hAnsi="Arial" w:cs="Arial"/>
+                <w:sz w:val="20"/>
+              </w:rPr>
+              <w:t xml:space="preserve">typen </w:t>
+            </w:r>
+            <w:r>
+              <w:rPr>
+                <w:rFonts w:ascii="Arial" w:hAnsi="Arial" w:cs="Arial"/>
+                <w:sz w:val="20"/>
+              </w:rPr>
+              <w:t xml:space="preserve">kan möjligen ta sin tid att utföra. </w:t>
+            </w:r>
+            <w:r>
+              <w:rPr>
+                <w:rFonts w:ascii="Arial" w:hAnsi="Arial" w:cs="Arial"/>
+                <w:sz w:val="20"/>
+                <w:highlight w:val="yellow"/>
+              </w:rPr>
+              <w:t>ToDo: Kanske finns fler</w:t>
+            </w:r>
+            <w:r>
+              <w:rPr>
+                <w:rFonts w:ascii="Arial" w:hAnsi="Arial" w:cs="Arial"/>
+                <w:sz w:val="20"/>
+                <w:highlight w:val="yellow"/>
+              </w:rPr>
+              <w:t xml:space="preserve"> som tar lång tid</w:t>
+            </w:r>
+            <w:r>
+              <w:rPr>
+                <w:rFonts w:ascii="Arial" w:hAnsi="Arial" w:cs="Arial"/>
+                <w:sz w:val="20"/>
+                <w:highlight w:val="yellow"/>
+              </w:rPr>
+              <w:t>, baktlab?</w:t>
+            </w:r>
           </w:p>
         </w:tc>
         <w:tc>
@@ -6537,6 +6548,7 @@
                 <w:rFonts w:ascii="Arial" w:hAnsi="Arial" w:cs="Arial"/>
                 <w:sz w:val="20"/>
                 <w:szCs w:val="20"/>
+                <w:highlight w:val="yellow"/>
                 <w:lang w:val="sv-SE"/>
               </w:rPr>
               <w:t xml:space="preserve">Giltiga värden: </w:t>
@@ -6546,9 +6558,20 @@
                 <w:rFonts w:ascii="Arial" w:hAnsi="Arial" w:cs="Arial"/>
                 <w:sz w:val="20"/>
                 <w:szCs w:val="20"/>
-                <w:lang w:val="sv-SE"/>
-              </w:rPr>
-              <w:t>{2 = besök, 4 = pappersremiss}.</w:t>
+                <w:highlight w:val="yellow"/>
+                <w:lang w:val="sv-SE"/>
+              </w:rPr>
+              <w:t>{</w:t>
+            </w:r>
+            <w:r>
+              <w:rPr>
+                <w:rFonts w:ascii="Arial" w:hAnsi="Arial" w:cs="Arial"/>
+                <w:sz w:val="20"/>
+                <w:szCs w:val="20"/>
+                <w:highlight w:val="yellow"/>
+                <w:lang w:val="sv-SE"/>
+              </w:rPr>
+              <w:t>4 = pappersremiss}.</w:t>
             </w:r>
           </w:p>
           <w:p>
@@ -6600,18 +6623,7 @@
                 <w:szCs w:val="20"/>
                 <w:lang w:val="sv-SE"/>
               </w:rPr>
-              <w:t xml:space="preserve">Klassifikationer </w:t>
-            </w:r>
-            <w:r>
-              <w:rPr>
-                <w:rFonts w:ascii="Arial" w:hAnsi="Arial" w:cs="Arial"/>
-                <w:i/>
-                <w:sz w:val="20"/>
-                <w:szCs w:val="20"/>
-                <w:lang w:val="sv-SE"/>
-              </w:rPr>
-              <w:lastRenderedPageBreak/>
-              <w:t>och kodverk</w:t>
+              <w:t>Klassifikationer och kodverk</w:t>
             </w:r>
             <w:r>
               <w:rPr>
@@ -6900,7 +6912,6 @@
           <w:p>
             <w:pPr>
               <w:pStyle w:val="Default"/>
-              <w:jc w:val="both"/>
               <w:rPr>
                 <w:rFonts w:ascii="Arial" w:hAnsi="Arial" w:cs="Arial"/>
                 <w:sz w:val="20"/>
@@ -6918,6 +6929,393 @@
               <w:t xml:space="preserve">Sant = ja, komplettering kommer </w:t>
             </w:r>
           </w:p>
+          <w:p>
+            <w:pPr>
+              <w:widowControl w:val="0"/>
+              <w:autoSpaceDE w:val="0"/>
+              <w:autoSpaceDN w:val="0"/>
+              <w:adjustRightInd w:val="0"/>
+              <w:rPr>
+                <w:rFonts w:ascii="Arial" w:hAnsi="Arial" w:cs="Arial"/>
+                <w:color w:val="000000"/>
+                <w:sz w:val="20"/>
+              </w:rPr>
+            </w:pPr>
+            <w:r>
+              <w:rPr>
+                <w:rFonts w:ascii="Arial" w:hAnsi="Arial" w:cs="Arial"/>
+                <w:sz w:val="20"/>
+              </w:rPr>
+              <w:t xml:space="preserve">Falskt = nej, ingen komplettering kommer </w:t>
+            </w:r>
+          </w:p>
+        </w:tc>
+        <w:tc>
+          <w:tcPr>
+            <w:tcW w:w="2835" w:type="dxa"/>
+            <w:gridSpan w:val="2"/>
+          </w:tcPr>
+          <w:p>
+            <w:pPr>
+              <w:pStyle w:val="Default"/>
+              <w:rPr>
+                <w:rFonts w:ascii="Arial" w:hAnsi="Arial" w:cs="Arial"/>
+                <w:sz w:val="20"/>
+                <w:szCs w:val="20"/>
+                <w:lang w:val="sv-SE"/>
+              </w:rPr>
+            </w:pPr>
+            <w:r>
+              <w:rPr>
+                <w:rFonts w:ascii="Arial" w:hAnsi="Arial" w:cs="Arial"/>
+                <w:sz w:val="20"/>
+                <w:szCs w:val="20"/>
+                <w:lang w:val="sv-SE"/>
+              </w:rPr>
+              <w:t>Framställaren av framställan anger här att komplettering av t.ex. remissens innehåll kommer att ske, t.ex. då man tagit ett kreatininprov och kommer att skicka svaret som behövs innan undersökningen</w:t>
+            </w:r>
+            <w:r>
+              <w:rPr>
+                <w:rFonts w:ascii="Arial" w:hAnsi="Arial" w:cs="Arial"/>
+                <w:sz w:val="20"/>
+                <w:szCs w:val="20"/>
+                <w:lang w:val="sv-SE"/>
+              </w:rPr>
+              <w:t>.</w:t>
+            </w:r>
+            <w:r>
+              <w:rPr>
+                <w:rFonts w:ascii="Arial" w:hAnsi="Arial" w:cs="Arial"/>
+                <w:sz w:val="20"/>
+                <w:szCs w:val="20"/>
+                <w:lang w:val="sv-SE"/>
+              </w:rPr>
+              <w:t xml:space="preserve"> </w:t>
+            </w:r>
+          </w:p>
+          <w:p>
+            <w:pPr>
+              <w:rPr>
+                <w:rFonts w:ascii="Arial" w:eastAsia="Arial Unicode MS" w:hAnsi="Arial" w:cs="Arial"/>
+                <w:sz w:val="20"/>
+              </w:rPr>
+            </w:pPr>
+            <w:r>
+              <w:rPr>
+                <w:rFonts w:ascii="Arial" w:hAnsi="Arial" w:cs="Arial"/>
+                <w:sz w:val="20"/>
+              </w:rPr>
+              <w:t xml:space="preserve">Framställan kan kompletteras fram tills det att den har bedömts. </w:t>
+            </w:r>
+          </w:p>
+        </w:tc>
+        <w:tc>
+          <w:tcPr>
+            <w:tcW w:w="2268" w:type="dxa"/>
+          </w:tcPr>
+          <w:p>
+            <w:pPr>
+              <w:rPr>
+                <w:rFonts w:ascii="Arial" w:eastAsia="Arial Unicode MS" w:hAnsi="Arial" w:cs="Arial"/>
+                <w:sz w:val="20"/>
+              </w:rPr>
+            </w:pPr>
+          </w:p>
+        </w:tc>
+      </w:tr>
+      <w:tr>
+        <w:trPr>
+          <w:trHeight w:val="883"/>
+        </w:trPr>
+        <w:tc>
+          <w:tcPr>
+            <w:tcW w:w="2835" w:type="dxa"/>
+          </w:tcPr>
+          <w:p>
+            <w:pPr>
+              <w:pStyle w:val="Default"/>
+              <w:rPr>
+                <w:rFonts w:ascii="Arial" w:hAnsi="Arial" w:cs="Arial"/>
+                <w:sz w:val="20"/>
+                <w:szCs w:val="20"/>
+              </w:rPr>
+            </w:pPr>
+            <w:r>
+              <w:rPr>
+                <w:rFonts w:ascii="Arial" w:hAnsi="Arial" w:cs="Arial"/>
+                <w:i/>
+                <w:iCs/>
+                <w:sz w:val="20"/>
+                <w:szCs w:val="20"/>
+              </w:rPr>
+              <w:t>r</w:t>
+            </w:r>
+            <w:r>
+              <w:rPr>
+                <w:rFonts w:ascii="Arial" w:hAnsi="Arial" w:cs="Arial"/>
+                <w:i/>
+                <w:iCs/>
+                <w:sz w:val="20"/>
+                <w:szCs w:val="20"/>
+              </w:rPr>
+              <w:t>equest</w:t>
+            </w:r>
+            <w:r>
+              <w:rPr>
+                <w:rFonts w:ascii="Arial" w:hAnsi="Arial" w:cs="Arial"/>
+                <w:i/>
+                <w:iCs/>
+                <w:sz w:val="20"/>
+                <w:szCs w:val="20"/>
+              </w:rPr>
+              <w:t>-</w:t>
+            </w:r>
+            <w:r>
+              <w:rPr>
+                <w:rFonts w:ascii="Arial" w:hAnsi="Arial" w:cs="Arial"/>
+                <w:i/>
+                <w:iCs/>
+                <w:sz w:val="20"/>
+                <w:szCs w:val="20"/>
+              </w:rPr>
+              <w:t>issued</w:t>
+            </w:r>
+            <w:r>
+              <w:rPr>
+                <w:rFonts w:ascii="Arial" w:hAnsi="Arial" w:cs="Arial"/>
+                <w:i/>
+                <w:iCs/>
+                <w:sz w:val="20"/>
+                <w:szCs w:val="20"/>
+              </w:rPr>
+              <w:t>-</w:t>
+            </w:r>
+            <w:r>
+              <w:rPr>
+                <w:rFonts w:ascii="Arial" w:hAnsi="Arial" w:cs="Arial"/>
+                <w:i/>
+                <w:iCs/>
+                <w:sz w:val="20"/>
+                <w:szCs w:val="20"/>
+              </w:rPr>
+              <w:t>by</w:t>
+            </w:r>
+            <w:r>
+              <w:rPr>
+                <w:rFonts w:ascii="Arial" w:hAnsi="Arial" w:cs="Arial"/>
+                <w:i/>
+                <w:iCs/>
+                <w:sz w:val="20"/>
+                <w:szCs w:val="20"/>
+              </w:rPr>
+              <w:t>-</w:t>
+            </w:r>
+            <w:r>
+              <w:rPr>
+                <w:rFonts w:ascii="Arial" w:hAnsi="Arial" w:cs="Arial"/>
+                <w:i/>
+                <w:iCs/>
+                <w:sz w:val="20"/>
+                <w:szCs w:val="20"/>
+              </w:rPr>
+              <w:t>person</w:t>
+            </w:r>
+            <w:r>
+              <w:rPr>
+                <w:rFonts w:ascii="Arial" w:hAnsi="Arial" w:cs="Arial"/>
+                <w:i/>
+                <w:iCs/>
+                <w:sz w:val="20"/>
+                <w:szCs w:val="20"/>
+              </w:rPr>
+              <w:t>-</w:t>
+            </w:r>
+            <w:r>
+              <w:rPr>
+                <w:rFonts w:ascii="Arial" w:hAnsi="Arial" w:cs="Arial"/>
+                <w:i/>
+                <w:iCs/>
+                <w:sz w:val="20"/>
+                <w:szCs w:val="20"/>
+              </w:rPr>
+              <w:t xml:space="preserve">id </w:t>
+            </w:r>
+          </w:p>
+          <w:p>
+            <w:pPr>
+              <w:pStyle w:val="Default"/>
+              <w:rPr>
+                <w:rFonts w:ascii="Arial" w:hAnsi="Arial" w:cs="Arial"/>
+                <w:sz w:val="20"/>
+                <w:szCs w:val="20"/>
+              </w:rPr>
+            </w:pPr>
+          </w:p>
+          <w:p>
+            <w:pPr>
+              <w:rPr>
+                <w:rFonts w:ascii="Arial" w:hAnsi="Arial" w:cs="Arial"/>
+                <w:i/>
+                <w:color w:val="000000"/>
+                <w:sz w:val="20"/>
+                <w:lang w:val="en-US"/>
+              </w:rPr>
+            </w:pPr>
+          </w:p>
+        </w:tc>
+        <w:tc>
+          <w:tcPr>
+            <w:tcW w:w="2286" w:type="dxa"/>
+          </w:tcPr>
+          <w:p>
+            <w:pPr>
+              <w:pStyle w:val="Default"/>
+              <w:rPr>
+                <w:rFonts w:ascii="Arial" w:hAnsi="Arial" w:cs="Arial"/>
+                <w:sz w:val="20"/>
+                <w:szCs w:val="20"/>
+                <w:lang w:val="sv-SE"/>
+              </w:rPr>
+            </w:pPr>
+            <w:r>
+              <w:rPr>
+                <w:rFonts w:ascii="Arial" w:hAnsi="Arial" w:cs="Arial"/>
+                <w:sz w:val="20"/>
+                <w:szCs w:val="20"/>
+                <w:lang w:val="sv-SE"/>
+              </w:rPr>
+              <w:t>Identitetsbeteckning på den hälso- och sjukvårdspersonal som framställt framställan</w:t>
+            </w:r>
+          </w:p>
+          <w:p>
+            <w:pPr>
+              <w:pStyle w:val="Default"/>
+              <w:rPr>
+                <w:rFonts w:ascii="Arial" w:hAnsi="Arial" w:cs="Arial"/>
+                <w:sz w:val="20"/>
+                <w:szCs w:val="20"/>
+                <w:lang w:val="sv-SE"/>
+              </w:rPr>
+            </w:pPr>
+            <w:r>
+              <w:rPr>
+                <w:rFonts w:ascii="Arial" w:hAnsi="Arial" w:cs="Arial"/>
+                <w:sz w:val="20"/>
+                <w:szCs w:val="20"/>
+                <w:lang w:val="sv-SE"/>
+              </w:rPr>
+              <w:t xml:space="preserve"> </w:t>
+            </w:r>
+          </w:p>
+          <w:p>
+            <w:pPr>
+              <w:pStyle w:val="Default"/>
+              <w:rPr>
+                <w:rFonts w:ascii="Arial" w:hAnsi="Arial" w:cs="Arial"/>
+                <w:sz w:val="20"/>
+                <w:szCs w:val="20"/>
+                <w:lang w:val="sv-SE"/>
+              </w:rPr>
+            </w:pPr>
+            <w:r>
+              <w:rPr>
+                <w:rFonts w:ascii="Arial" w:eastAsia="Arial Unicode MS" w:hAnsi="Arial" w:cs="Arial"/>
+                <w:sz w:val="20"/>
+                <w:lang w:val="sv-SE"/>
+              </w:rPr>
+              <w:t>Motsvarighet i V-TIM:</w:t>
+            </w:r>
+          </w:p>
+          <w:p>
+            <w:pPr>
+              <w:pStyle w:val="Default"/>
+              <w:rPr>
+                <w:rFonts w:ascii="Arial" w:hAnsi="Arial" w:cs="Arial"/>
+                <w:sz w:val="20"/>
+                <w:szCs w:val="20"/>
+                <w:lang w:val="sv-SE"/>
+              </w:rPr>
+            </w:pPr>
+            <w:r>
+              <w:rPr>
+                <w:rFonts w:ascii="Arial" w:hAnsi="Arial" w:cs="Arial"/>
+                <w:i/>
+                <w:iCs/>
+                <w:sz w:val="20"/>
+                <w:szCs w:val="20"/>
+                <w:lang w:val="sv-SE"/>
+              </w:rPr>
+              <w:t xml:space="preserve">framställd av person /id </w:t>
+            </w:r>
+          </w:p>
+          <w:p>
+            <w:pPr>
+              <w:rPr>
+                <w:rFonts w:ascii="Arial" w:hAnsi="Arial" w:cs="Arial"/>
+                <w:color w:val="000000"/>
+                <w:sz w:val="20"/>
+              </w:rPr>
+            </w:pPr>
+          </w:p>
+        </w:tc>
+        <w:tc>
+          <w:tcPr>
+            <w:tcW w:w="851" w:type="dxa"/>
+          </w:tcPr>
+          <w:p>
+            <w:pPr>
+              <w:jc w:val="center"/>
+              <w:rPr>
+                <w:rFonts w:ascii="Arial" w:hAnsi="Arial" w:cs="Arial"/>
+                <w:color w:val="000000"/>
+                <w:sz w:val="20"/>
+              </w:rPr>
+            </w:pPr>
+            <w:r>
+              <w:rPr>
+                <w:rFonts w:ascii="Arial" w:hAnsi="Arial" w:cs="Arial"/>
+                <w:color w:val="000000"/>
+                <w:sz w:val="20"/>
+              </w:rPr>
+              <w:t>II</w:t>
+            </w:r>
+          </w:p>
+        </w:tc>
+        <w:tc>
+          <w:tcPr>
+            <w:tcW w:w="591" w:type="dxa"/>
+          </w:tcPr>
+          <w:p>
+            <w:pPr>
+              <w:jc w:val="center"/>
+              <w:rPr>
+                <w:rFonts w:ascii="Arial" w:hAnsi="Arial" w:cs="Arial"/>
+                <w:color w:val="000000"/>
+                <w:sz w:val="20"/>
+              </w:rPr>
+            </w:pPr>
+            <w:r>
+              <w:rPr>
+                <w:rFonts w:ascii="Arial" w:hAnsi="Arial" w:cs="Arial"/>
+                <w:color w:val="000000"/>
+                <w:sz w:val="20"/>
+              </w:rPr>
+              <w:t>0..</w:t>
+            </w:r>
+            <w:r>
+              <w:rPr>
+                <w:rFonts w:ascii="Arial" w:hAnsi="Arial" w:cs="Arial"/>
+                <w:color w:val="000000"/>
+                <w:sz w:val="20"/>
+              </w:rPr>
+              <w:t>1</w:t>
+            </w:r>
+          </w:p>
+        </w:tc>
+        <w:tc>
+          <w:tcPr>
+            <w:tcW w:w="2651" w:type="dxa"/>
+          </w:tcPr>
           <w:p>
             <w:pPr>
               <w:widowControl w:val="0"/>
@@ -6934,9 +7332,10 @@
             <w:r>
               <w:rPr>
                 <w:rFonts w:ascii="Arial" w:hAnsi="Arial" w:cs="Arial"/>
-                <w:sz w:val="20"/>
-              </w:rPr>
-              <w:t xml:space="preserve">Falskt = nej, ingen komplettering kommer </w:t>
+                <w:color w:val="000000"/>
+                <w:sz w:val="20"/>
+              </w:rPr>
+              <w:t>HSA-id</w:t>
             </w:r>
           </w:p>
         </w:tc>
@@ -6962,25 +7361,25 @@
                 <w:szCs w:val="20"/>
                 <w:lang w:val="sv-SE"/>
               </w:rPr>
-              <w:t>Framställaren av framställan anger här att komplettering av t.ex. remissens innehåll kommer att ske, t.ex. då man tagit ett kreatininprov och kommer att skicka svaret som behövs innan undersökningen</w:t>
-            </w:r>
-            <w:r>
-              <w:rPr>
-                <w:rFonts w:ascii="Arial" w:hAnsi="Arial" w:cs="Arial"/>
-                <w:sz w:val="20"/>
-                <w:szCs w:val="20"/>
-                <w:lang w:val="sv-SE"/>
-              </w:rPr>
-              <w:t>.</w:t>
-            </w:r>
-            <w:r>
-              <w:rPr>
-                <w:rFonts w:ascii="Arial" w:hAnsi="Arial" w:cs="Arial"/>
-                <w:sz w:val="20"/>
-                <w:szCs w:val="20"/>
-                <w:lang w:val="sv-SE"/>
-              </w:rPr>
-              <w:t xml:space="preserve"> </w:t>
+              <w:t>Om i</w:t>
+            </w:r>
+            <w:r>
+              <w:rPr>
+                <w:rFonts w:ascii="Arial" w:hAnsi="Arial" w:cs="Arial"/>
+                <w:sz w:val="20"/>
+                <w:szCs w:val="20"/>
+                <w:lang w:val="sv-SE"/>
+              </w:rPr>
+              <w:t xml:space="preserve">d anges </w:t>
+            </w:r>
+            <w:r>
+              <w:rPr>
+                <w:rFonts w:ascii="Arial" w:hAnsi="Arial" w:cs="Arial"/>
+                <w:sz w:val="20"/>
+                <w:szCs w:val="20"/>
+                <w:lang w:val="sv-SE"/>
+              </w:rPr>
+              <w:t>så kommer personens namn hämtas ifrån HSA katalogen och då användas i 'request issued by person name'.</w:t>
             </w:r>
           </w:p>
           <w:p>
@@ -6990,13 +7389,6 @@
                 <w:sz w:val="20"/>
               </w:rPr>
             </w:pPr>
-            <w:r>
-              <w:rPr>
-                <w:rFonts w:ascii="Arial" w:hAnsi="Arial" w:cs="Arial"/>
-                <w:sz w:val="20"/>
-              </w:rPr>
-              <w:t xml:space="preserve">Framställan kan kompletteras fram tills det att den har bedömts. </w:t>
-            </w:r>
           </w:p>
         </w:tc>
         <w:tc>
@@ -7128,9 +7520,14 @@
                 <w:sz w:val="20"/>
                 <w:szCs w:val="20"/>
               </w:rPr>
-              <w:t xml:space="preserve">id </w:t>
-            </w:r>
-          </w:p>
+              <w:t xml:space="preserve">name </w:t>
+            </w:r>
+          </w:p>
+        </w:tc>
+        <w:tc>
+          <w:tcPr>
+            <w:tcW w:w="2286" w:type="dxa"/>
+          </w:tcPr>
           <w:p>
             <w:pPr>
               <w:pStyle w:val="Default"/>
@@ -7138,25 +7535,28 @@
                 <w:rFonts w:ascii="Arial" w:hAnsi="Arial" w:cs="Arial"/>
                 <w:sz w:val="20"/>
                 <w:szCs w:val="20"/>
-              </w:rPr>
-            </w:pPr>
-          </w:p>
-          <w:p>
-            <w:pPr>
-              <w:rPr>
-                <w:rFonts w:ascii="Arial" w:hAnsi="Arial" w:cs="Arial"/>
-                <w:i/>
-                <w:color w:val="000000"/>
-                <w:sz w:val="20"/>
-                <w:lang w:val="en-US"/>
-              </w:rPr>
-            </w:pPr>
-          </w:p>
-        </w:tc>
-        <w:tc>
-          <w:tcPr>
-            <w:tcW w:w="2286" w:type="dxa"/>
-          </w:tcPr>
+                <w:lang w:val="sv-SE"/>
+              </w:rPr>
+            </w:pPr>
+            <w:r>
+              <w:rPr>
+                <w:rFonts w:ascii="Arial" w:hAnsi="Arial" w:cs="Arial"/>
+                <w:sz w:val="20"/>
+                <w:szCs w:val="20"/>
+                <w:lang w:val="sv-SE"/>
+              </w:rPr>
+              <w:t>Namn på den pe</w:t>
+            </w:r>
+            <w:r>
+              <w:rPr>
+                <w:rFonts w:ascii="Arial" w:hAnsi="Arial" w:cs="Arial"/>
+                <w:sz w:val="20"/>
+                <w:szCs w:val="20"/>
+                <w:lang w:val="sv-SE"/>
+              </w:rPr>
+              <w:t>rson som framställt framställan.</w:t>
+            </w:r>
+          </w:p>
           <w:p>
             <w:pPr>
               <w:pStyle w:val="Default"/>
@@ -7167,43 +7567,13 @@
                 <w:lang w:val="sv-SE"/>
               </w:rPr>
             </w:pPr>
-            <w:r>
-              <w:rPr>
-                <w:rFonts w:ascii="Arial" w:hAnsi="Arial" w:cs="Arial"/>
-                <w:sz w:val="20"/>
-                <w:szCs w:val="20"/>
-                <w:lang w:val="sv-SE"/>
-              </w:rPr>
-              <w:t>Identitetsbeteckning på den hälso- och sjukvårdspersonal som framställt framställan</w:t>
-            </w:r>
           </w:p>
           <w:p>
             <w:pPr>
               <w:pStyle w:val="Default"/>
               <w:rPr>
-                <w:rFonts w:ascii="Arial" w:hAnsi="Arial" w:cs="Arial"/>
-                <w:sz w:val="20"/>
-                <w:szCs w:val="20"/>
-                <w:lang w:val="sv-SE"/>
-              </w:rPr>
-            </w:pPr>
-            <w:r>
-              <w:rPr>
-                <w:rFonts w:ascii="Arial" w:hAnsi="Arial" w:cs="Arial"/>
-                <w:sz w:val="20"/>
-                <w:szCs w:val="20"/>
-                <w:lang w:val="sv-SE"/>
-              </w:rPr>
-              <w:t xml:space="preserve"> </w:t>
-            </w:r>
-          </w:p>
-          <w:p>
-            <w:pPr>
-              <w:pStyle w:val="Default"/>
-              <w:rPr>
-                <w:rFonts w:ascii="Arial" w:hAnsi="Arial" w:cs="Arial"/>
-                <w:sz w:val="20"/>
-                <w:szCs w:val="20"/>
+                <w:rFonts w:ascii="Arial" w:eastAsia="Arial Unicode MS" w:hAnsi="Arial" w:cs="Arial"/>
+                <w:sz w:val="20"/>
                 <w:lang w:val="sv-SE"/>
               </w:rPr>
             </w:pPr>
@@ -7235,17 +7605,8 @@
                 <w:szCs w:val="20"/>
                 <w:lang w:val="sv-SE"/>
               </w:rPr>
-              <w:t xml:space="preserve">framställd av person /id </w:t>
-            </w:r>
-          </w:p>
-          <w:p>
-            <w:pPr>
-              <w:rPr>
-                <w:rFonts w:ascii="Arial" w:hAnsi="Arial" w:cs="Arial"/>
-                <w:color w:val="000000"/>
-                <w:sz w:val="20"/>
-              </w:rPr>
-            </w:pPr>
+              <w:t>framställd av person /namn</w:t>
+            </w:r>
           </w:p>
         </w:tc>
         <w:tc>
@@ -7267,7 +7628,7 @@
                 <w:color w:val="000000"/>
                 <w:sz w:val="20"/>
               </w:rPr>
-              <w:t>II</w:t>
+              <w:t>TXT</w:t>
             </w:r>
           </w:p>
         </w:tc>
@@ -7319,14 +7680,6 @@
                 <w:sz w:val="20"/>
               </w:rPr>
             </w:pPr>
-            <w:r>
-              <w:rPr>
-                <w:rFonts w:ascii="Arial" w:hAnsi="Arial" w:cs="Arial"/>
-                <w:color w:val="000000"/>
-                <w:sz w:val="20"/>
-              </w:rPr>
-              <w:t>HSA-id</w:t>
-            </w:r>
           </w:p>
         </w:tc>
         <w:tc>
@@ -7351,32 +7704,17 @@
                 <w:szCs w:val="20"/>
                 <w:lang w:val="sv-SE"/>
               </w:rPr>
-              <w:t>Om i</w:t>
-            </w:r>
-            <w:r>
-              <w:rPr>
-                <w:rFonts w:ascii="Arial" w:hAnsi="Arial" w:cs="Arial"/>
-                <w:sz w:val="20"/>
-                <w:szCs w:val="20"/>
-                <w:lang w:val="sv-SE"/>
-              </w:rPr>
-              <w:t xml:space="preserve">d anges </w:t>
-            </w:r>
-            <w:r>
-              <w:rPr>
-                <w:rFonts w:ascii="Arial" w:hAnsi="Arial" w:cs="Arial"/>
-                <w:sz w:val="20"/>
-                <w:szCs w:val="20"/>
-                <w:lang w:val="sv-SE"/>
-              </w:rPr>
-              <w:t>så kommer personens namn hämtas ifrån HSA katalogen och då användas i 'request issued by person name'.</w:t>
-            </w:r>
-          </w:p>
-          <w:p>
-            <w:pPr>
-              <w:rPr>
-                <w:rFonts w:ascii="Arial" w:eastAsia="Arial Unicode MS" w:hAnsi="Arial" w:cs="Arial"/>
-                <w:sz w:val="20"/>
+              <w:t xml:space="preserve">Namn anges alltid när HSA-id inte angivits för ”framställd av person/id” </w:t>
+            </w:r>
+          </w:p>
+          <w:p>
+            <w:pPr>
+              <w:pStyle w:val="Default"/>
+              <w:rPr>
+                <w:rFonts w:ascii="Arial" w:hAnsi="Arial" w:cs="Arial"/>
+                <w:sz w:val="20"/>
+                <w:szCs w:val="20"/>
+                <w:lang w:val="sv-SE"/>
               </w:rPr>
             </w:pPr>
           </w:p>
@@ -7490,7 +7828,7 @@
                 <w:sz w:val="20"/>
                 <w:szCs w:val="20"/>
               </w:rPr>
-              <w:t>person</w:t>
+              <w:t>care</w:t>
             </w:r>
             <w:r>
               <w:rPr>
@@ -7510,82 +7848,8 @@
                 <w:sz w:val="20"/>
                 <w:szCs w:val="20"/>
               </w:rPr>
-              <w:t xml:space="preserve">name </w:t>
-            </w:r>
-          </w:p>
-        </w:tc>
-        <w:tc>
-          <w:tcPr>
-            <w:tcW w:w="2286" w:type="dxa"/>
-          </w:tcPr>
-          <w:p>
-            <w:pPr>
-              <w:pStyle w:val="Default"/>
-              <w:rPr>
-                <w:rFonts w:ascii="Arial" w:hAnsi="Arial" w:cs="Arial"/>
-                <w:sz w:val="20"/>
-                <w:szCs w:val="20"/>
-                <w:lang w:val="sv-SE"/>
-              </w:rPr>
-            </w:pPr>
-            <w:r>
-              <w:rPr>
-                <w:rFonts w:ascii="Arial" w:hAnsi="Arial" w:cs="Arial"/>
-                <w:sz w:val="20"/>
-                <w:szCs w:val="20"/>
-                <w:lang w:val="sv-SE"/>
-              </w:rPr>
-              <w:t>Namn på den pe</w:t>
-            </w:r>
-            <w:r>
-              <w:rPr>
-                <w:rFonts w:ascii="Arial" w:hAnsi="Arial" w:cs="Arial"/>
-                <w:sz w:val="20"/>
-                <w:szCs w:val="20"/>
-                <w:lang w:val="sv-SE"/>
-              </w:rPr>
-              <w:t>rson som framställt framställan.</w:t>
-            </w:r>
-          </w:p>
-          <w:p>
-            <w:pPr>
-              <w:pStyle w:val="Default"/>
-              <w:rPr>
-                <w:rFonts w:ascii="Arial" w:hAnsi="Arial" w:cs="Arial"/>
-                <w:sz w:val="20"/>
-                <w:szCs w:val="20"/>
-                <w:lang w:val="sv-SE"/>
-              </w:rPr>
-            </w:pPr>
-          </w:p>
-          <w:p>
-            <w:pPr>
-              <w:pStyle w:val="Default"/>
-              <w:rPr>
-                <w:rFonts w:ascii="Arial" w:eastAsia="Arial Unicode MS" w:hAnsi="Arial" w:cs="Arial"/>
-                <w:sz w:val="20"/>
-                <w:lang w:val="sv-SE"/>
-              </w:rPr>
-            </w:pPr>
-            <w:r>
-              <w:rPr>
-                <w:rFonts w:ascii="Arial" w:eastAsia="Arial Unicode MS" w:hAnsi="Arial" w:cs="Arial"/>
-                <w:sz w:val="20"/>
-                <w:lang w:val="sv-SE"/>
-              </w:rPr>
-              <w:t>Motsvarighet i V-TIM:</w:t>
-            </w:r>
-          </w:p>
-          <w:p>
-            <w:pPr>
-              <w:pStyle w:val="Default"/>
-              <w:rPr>
-                <w:rFonts w:ascii="Arial" w:hAnsi="Arial" w:cs="Arial"/>
-                <w:sz w:val="20"/>
-                <w:szCs w:val="20"/>
-                <w:lang w:val="sv-SE"/>
-              </w:rPr>
-            </w:pPr>
+              <w:t>unit</w:t>
+            </w:r>
             <w:r>
               <w:rPr>
                 <w:rFonts w:ascii="Arial" w:hAnsi="Arial" w:cs="Arial"/>
@@ -7593,10 +7857,137 @@
                 <w:iCs/>
                 <w:sz w:val="20"/>
                 <w:szCs w:val="20"/>
-                <w:lang w:val="sv-SE"/>
-              </w:rPr>
-              <w:t>framställd av person /namn</w:t>
-            </w:r>
+              </w:rPr>
+              <w:t>-</w:t>
+            </w:r>
+            <w:r>
+              <w:rPr>
+                <w:rFonts w:ascii="Arial" w:hAnsi="Arial" w:cs="Arial"/>
+                <w:i/>
+                <w:iCs/>
+                <w:sz w:val="20"/>
+                <w:szCs w:val="20"/>
+              </w:rPr>
+              <w:t xml:space="preserve">id </w:t>
+            </w:r>
+          </w:p>
+          <w:p>
+            <w:pPr>
+              <w:pStyle w:val="Default"/>
+              <w:rPr>
+                <w:rFonts w:ascii="Arial" w:hAnsi="Arial" w:cs="Arial"/>
+                <w:i/>
+                <w:iCs/>
+                <w:sz w:val="20"/>
+                <w:szCs w:val="20"/>
+              </w:rPr>
+            </w:pPr>
+          </w:p>
+        </w:tc>
+        <w:tc>
+          <w:tcPr>
+            <w:tcW w:w="2286" w:type="dxa"/>
+          </w:tcPr>
+          <w:p>
+            <w:pPr>
+              <w:pStyle w:val="Default"/>
+              <w:rPr>
+                <w:rFonts w:ascii="Arial" w:hAnsi="Arial" w:cs="Arial"/>
+                <w:sz w:val="20"/>
+                <w:szCs w:val="20"/>
+                <w:lang w:val="sv-SE"/>
+              </w:rPr>
+            </w:pPr>
+            <w:r>
+              <w:rPr>
+                <w:rFonts w:ascii="Arial" w:hAnsi="Arial" w:cs="Arial"/>
+                <w:sz w:val="20"/>
+                <w:szCs w:val="20"/>
+                <w:lang w:val="sv-SE"/>
+              </w:rPr>
+              <w:t>Identitetsbeteckning för den enhet/process inom vars uppdrag som framställan görs</w:t>
+            </w:r>
+            <w:r>
+              <w:rPr>
+                <w:rFonts w:ascii="Arial" w:hAnsi="Arial" w:cs="Arial"/>
+                <w:sz w:val="20"/>
+                <w:szCs w:val="20"/>
+                <w:lang w:val="sv-SE"/>
+              </w:rPr>
+              <w:t>.</w:t>
+            </w:r>
+            <w:r>
+              <w:rPr>
+                <w:rFonts w:ascii="Arial" w:hAnsi="Arial" w:cs="Arial"/>
+                <w:sz w:val="20"/>
+                <w:szCs w:val="20"/>
+                <w:lang w:val="sv-SE"/>
+              </w:rPr>
+              <w:t xml:space="preserve"> </w:t>
+            </w:r>
+          </w:p>
+          <w:p>
+            <w:pPr>
+              <w:pStyle w:val="Default"/>
+              <w:rPr>
+                <w:rFonts w:ascii="Arial" w:hAnsi="Arial" w:cs="Arial"/>
+                <w:sz w:val="20"/>
+                <w:szCs w:val="20"/>
+                <w:lang w:val="sv-SE"/>
+              </w:rPr>
+            </w:pPr>
+          </w:p>
+          <w:p>
+            <w:pPr>
+              <w:pStyle w:val="Default"/>
+              <w:rPr>
+                <w:rFonts w:ascii="Arial" w:eastAsia="Arial Unicode MS" w:hAnsi="Arial" w:cs="Arial"/>
+                <w:sz w:val="20"/>
+                <w:lang w:val="sv-SE"/>
+              </w:rPr>
+            </w:pPr>
+            <w:r>
+              <w:rPr>
+                <w:rFonts w:ascii="Arial" w:eastAsia="Arial Unicode MS" w:hAnsi="Arial" w:cs="Arial"/>
+                <w:sz w:val="20"/>
+                <w:lang w:val="sv-SE"/>
+              </w:rPr>
+              <w:lastRenderedPageBreak/>
+              <w:t>Motsvarighet i V-TIM:</w:t>
+            </w:r>
+          </w:p>
+          <w:p>
+            <w:pPr>
+              <w:pStyle w:val="Default"/>
+              <w:rPr>
+                <w:rFonts w:ascii="Arial" w:hAnsi="Arial" w:cs="Arial"/>
+                <w:sz w:val="20"/>
+                <w:szCs w:val="20"/>
+                <w:lang w:val="sv-SE"/>
+              </w:rPr>
+            </w:pPr>
+            <w:r>
+              <w:rPr>
+                <w:rFonts w:ascii="Arial" w:hAnsi="Arial" w:cs="Arial"/>
+                <w:i/>
+                <w:iCs/>
+                <w:sz w:val="20"/>
+                <w:szCs w:val="20"/>
+                <w:lang w:val="sv-SE"/>
+              </w:rPr>
+              <w:t xml:space="preserve">framställd av enhet/process /id </w:t>
+            </w:r>
+          </w:p>
+          <w:p>
+            <w:pPr>
+              <w:pStyle w:val="Default"/>
+              <w:rPr>
+                <w:rFonts w:ascii="Arial" w:hAnsi="Arial" w:cs="Arial"/>
+                <w:sz w:val="20"/>
+                <w:szCs w:val="20"/>
+                <w:lang w:val="sv-SE"/>
+              </w:rPr>
+            </w:pPr>
           </w:p>
         </w:tc>
         <w:tc>
@@ -7618,7 +8009,8 @@
                 <w:color w:val="000000"/>
                 <w:sz w:val="20"/>
               </w:rPr>
-              <w:t>TXT</w:t>
+              <w:lastRenderedPageBreak/>
+              <w:t>II</w:t>
             </w:r>
           </w:p>
         </w:tc>
@@ -7641,14 +8033,6 @@
                 <w:color w:val="000000"/>
                 <w:sz w:val="20"/>
               </w:rPr>
-              <w:t>0..</w:t>
-            </w:r>
-            <w:r>
-              <w:rPr>
-                <w:rFonts w:ascii="Arial" w:hAnsi="Arial" w:cs="Arial"/>
-                <w:color w:val="000000"/>
-                <w:sz w:val="20"/>
-              </w:rPr>
               <w:t>1</w:t>
             </w:r>
           </w:p>
@@ -7657,6 +8041,111 @@
           <w:tcPr>
             <w:tcW w:w="2651" w:type="dxa"/>
           </w:tcPr>
+          <w:p>
+            <w:pPr>
+              <w:rPr>
+                <w:rFonts w:ascii="Arial" w:hAnsi="Arial" w:cs="Arial"/>
+                <w:color w:val="000000"/>
+                <w:sz w:val="20"/>
+              </w:rPr>
+            </w:pPr>
+            <w:r>
+              <w:rPr>
+                <w:rFonts w:ascii="Arial" w:hAnsi="Arial" w:cs="Arial"/>
+                <w:color w:val="000000"/>
+                <w:sz w:val="20"/>
+              </w:rPr>
+              <w:t>HSA-id</w:t>
+            </w:r>
+            <w:r>
+              <w:rPr>
+                <w:rFonts w:ascii="Arial" w:hAnsi="Arial" w:cs="Arial"/>
+                <w:color w:val="000000"/>
+                <w:sz w:val="20"/>
+              </w:rPr>
+              <w:t xml:space="preserve"> är obligatoriskt eftersom även vårdgivare i framtiden kan vilja använda tjänsten och då behöver en åtkomstkontroll göras om </w:t>
+            </w:r>
+            <w:r>
+              <w:rPr>
+                <w:rFonts w:ascii="Arial" w:hAnsi="Arial" w:cs="Arial"/>
+                <w:color w:val="000000"/>
+                <w:sz w:val="20"/>
+              </w:rPr>
+              <w:lastRenderedPageBreak/>
+              <w:t>vårdgivaren får se remissen.</w:t>
+            </w:r>
+            <w:r>
+              <w:rPr>
+                <w:rFonts w:ascii="Arial" w:hAnsi="Arial" w:cs="Arial"/>
+                <w:color w:val="000000"/>
+                <w:sz w:val="20"/>
+              </w:rPr>
+              <w:t xml:space="preserve"> </w:t>
+            </w:r>
+          </w:p>
+          <w:p>
+            <w:pPr>
+              <w:rPr>
+                <w:rFonts w:ascii="Calibri" w:hAnsi="Calibri" w:cs="Calibri"/>
+                <w:color w:val="000000"/>
+                <w:sz w:val="21"/>
+                <w:szCs w:val="21"/>
+              </w:rPr>
+            </w:pPr>
+            <w:r>
+              <w:rPr>
+                <w:rFonts w:ascii="Arial" w:hAnsi="Arial" w:cs="Arial"/>
+                <w:color w:val="000000"/>
+                <w:sz w:val="20"/>
+              </w:rPr>
+              <w:t>Vidare o</w:t>
+            </w:r>
+            <w:r>
+              <w:rPr>
+                <w:rFonts w:ascii="Calibri" w:hAnsi="Calibri" w:cs="Calibri"/>
+                <w:color w:val="000000"/>
+                <w:sz w:val="21"/>
+                <w:szCs w:val="21"/>
+              </w:rPr>
+              <w:t xml:space="preserve">m man i framtiden eventuellt ska kunna </w:t>
+            </w:r>
+            <w:r>
+              <w:rPr>
+                <w:rFonts w:ascii="Calibri" w:hAnsi="Calibri" w:cs="Calibri"/>
+                <w:color w:val="000000"/>
+                <w:sz w:val="21"/>
+                <w:szCs w:val="21"/>
+              </w:rPr>
+              <w:t>vilja få mer information</w:t>
+            </w:r>
+            <w:r>
+              <w:rPr>
+                <w:rFonts w:ascii="Calibri" w:hAnsi="Calibri" w:cs="Calibri"/>
+                <w:color w:val="000000"/>
+                <w:sz w:val="21"/>
+                <w:szCs w:val="21"/>
+              </w:rPr>
+              <w:t xml:space="preserve"> avseende remiss</w:t>
+            </w:r>
+            <w:r>
+              <w:rPr>
+                <w:rFonts w:ascii="Calibri" w:hAnsi="Calibri" w:cs="Calibri"/>
+                <w:color w:val="000000"/>
+                <w:sz w:val="21"/>
+                <w:szCs w:val="21"/>
+              </w:rPr>
+              <w:t>en</w:t>
+            </w:r>
+            <w:r>
+              <w:rPr>
+                <w:rFonts w:ascii="Calibri" w:hAnsi="Calibri" w:cs="Calibri"/>
+                <w:color w:val="000000"/>
+                <w:sz w:val="21"/>
+                <w:szCs w:val="21"/>
+              </w:rPr>
+              <w:t xml:space="preserve"> behövs hsa-id för att lösa upp adresseringen (på en nationell tjänstebuss) för att anropa en annan tjänst.</w:t>
+            </w:r>
+          </w:p>
           <w:p>
             <w:pPr>
               <w:widowControl w:val="0"/>
@@ -7671,6 +8160,38 @@
               </w:rPr>
             </w:pPr>
           </w:p>
+          <w:p>
+            <w:pPr>
+              <w:widowControl w:val="0"/>
+              <w:autoSpaceDE w:val="0"/>
+              <w:autoSpaceDN w:val="0"/>
+              <w:adjustRightInd w:val="0"/>
+              <w:jc w:val="both"/>
+              <w:rPr>
+                <w:rFonts w:ascii="Arial" w:hAnsi="Arial" w:cs="Arial"/>
+                <w:color w:val="000000"/>
+                <w:sz w:val="20"/>
+              </w:rPr>
+            </w:pPr>
+            <w:r>
+              <w:rPr>
+                <w:rFonts w:ascii="Arial" w:hAnsi="Arial" w:cs="Arial"/>
+                <w:color w:val="000000"/>
+                <w:sz w:val="20"/>
+                <w:highlight w:val="yellow"/>
+              </w:rPr>
+              <w:t xml:space="preserve">TODO: </w:t>
+            </w:r>
+            <w:r>
+              <w:rPr>
+                <w:rFonts w:ascii="Tahoma" w:hAnsi="Tahoma" w:cs="Tahoma"/>
+                <w:color w:val="000000"/>
+                <w:sz w:val="20"/>
+                <w:highlight w:val="yellow"/>
+              </w:rPr>
+              <w:t>Kan ju förekomma andra typer av identifiering av enheter, ex KOMBIKA som används i Stockholm. Man kanske bör kunna skicka en ID-typ och sedan värdet, och om enheten har flera olika IDn kan man repetera typ+ID för alla ID-typer enheten har</w:t>
+            </w:r>
+          </w:p>
         </w:tc>
         <w:tc>
           <w:tcPr>
@@ -7694,7 +8215,63 @@
                 <w:szCs w:val="20"/>
                 <w:lang w:val="sv-SE"/>
               </w:rPr>
-              <w:t xml:space="preserve">Namn anges alltid när HSA-id inte angivits för ”framställd av person/id” </w:t>
+              <w:lastRenderedPageBreak/>
+              <w:t>Om i</w:t>
+            </w:r>
+            <w:r>
+              <w:rPr>
+                <w:rFonts w:ascii="Arial" w:hAnsi="Arial" w:cs="Arial"/>
+                <w:sz w:val="20"/>
+                <w:szCs w:val="20"/>
+                <w:lang w:val="sv-SE"/>
+              </w:rPr>
+              <w:t xml:space="preserve">d anges </w:t>
+            </w:r>
+            <w:r>
+              <w:rPr>
+                <w:rFonts w:ascii="Arial" w:hAnsi="Arial" w:cs="Arial"/>
+                <w:sz w:val="20"/>
+                <w:szCs w:val="20"/>
+                <w:lang w:val="sv-SE"/>
+              </w:rPr>
+              <w:t>så kommer enhetens</w:t>
+            </w:r>
+            <w:r>
+              <w:rPr>
+                <w:rFonts w:ascii="Arial" w:hAnsi="Arial" w:cs="Arial"/>
+                <w:sz w:val="20"/>
+                <w:szCs w:val="20"/>
+                <w:lang w:val="sv-SE"/>
+              </w:rPr>
+              <w:t>information</w:t>
+            </w:r>
+            <w:r>
+              <w:rPr>
+                <w:rFonts w:ascii="Arial" w:hAnsi="Arial" w:cs="Arial"/>
+                <w:sz w:val="20"/>
+                <w:szCs w:val="20"/>
+                <w:lang w:val="sv-SE"/>
+              </w:rPr>
+              <w:t xml:space="preserve"> hämtas ifrån HSA katalogen och då användas i 'request issued by care unit name'/address/phone </w:t>
+            </w:r>
+            <w:r>
+              <w:rPr>
+                <w:rFonts w:ascii="Arial" w:hAnsi="Arial" w:cs="Arial"/>
+                <w:sz w:val="20"/>
+                <w:szCs w:val="20"/>
+                <w:lang w:val="sv-SE"/>
+              </w:rPr>
+              <w:lastRenderedPageBreak/>
+              <w:t>number</w:t>
+            </w:r>
+            <w:r>
+              <w:rPr>
+                <w:rFonts w:ascii="Arial" w:hAnsi="Arial" w:cs="Arial"/>
+                <w:sz w:val="20"/>
+                <w:szCs w:val="20"/>
+                <w:lang w:val="sv-SE"/>
+              </w:rPr>
+              <w:t>.</w:t>
             </w:r>
           </w:p>
           <w:p>
@@ -7859,12 +8436,9 @@
                 <w:sz w:val="20"/>
                 <w:szCs w:val="20"/>
               </w:rPr>
-              <w:t xml:space="preserve">id </w:t>
-            </w:r>
-          </w:p>
-          <w:p>
-            <w:pPr>
-              <w:pStyle w:val="Default"/>
+              <w:t xml:space="preserve">name </w:t>
+            </w:r>
+            <w:r>
               <w:rPr>
                 <w:rFonts w:ascii="Arial" w:hAnsi="Arial" w:cs="Arial"/>
                 <w:i/>
@@ -7872,7 +8446,8 @@
                 <w:sz w:val="20"/>
                 <w:szCs w:val="20"/>
               </w:rPr>
-            </w:pPr>
+              <w:t xml:space="preserve"> </w:t>
+            </w:r>
           </w:p>
         </w:tc>
         <w:tc>
@@ -7896,25 +8471,7 @@
                 <w:szCs w:val="20"/>
                 <w:lang w:val="sv-SE"/>
               </w:rPr>
-              <w:t>Identitetsbeteckning för den enhet/process inom vars uppdrag som framställan görs</w:t>
-            </w:r>
-            <w:r>
-              <w:rPr>
-                <w:rFonts w:ascii="Arial" w:hAnsi="Arial" w:cs="Arial"/>
-                <w:sz w:val="20"/>
-                <w:szCs w:val="20"/>
-                <w:lang w:val="sv-SE"/>
-              </w:rPr>
-              <w:t>.</w:t>
-            </w:r>
-            <w:r>
-              <w:rPr>
-                <w:rFonts w:ascii="Arial" w:hAnsi="Arial" w:cs="Arial"/>
-                <w:sz w:val="20"/>
-                <w:szCs w:val="20"/>
-                <w:lang w:val="sv-SE"/>
-              </w:rPr>
-              <w:t xml:space="preserve"> </w:t>
+              <w:t xml:space="preserve">Namn på den enhet/process som på vars uppdrag som framställan görs </w:t>
             </w:r>
           </w:p>
           <w:p>
@@ -7965,7 +8522,7 @@
                 <w:szCs w:val="20"/>
                 <w:lang w:val="sv-SE"/>
               </w:rPr>
-              <w:t xml:space="preserve">framställd av enhet/process /id </w:t>
+              <w:t xml:space="preserve">framställd av enhet/process /namn </w:t>
             </w:r>
           </w:p>
           <w:p>
@@ -7999,7 +8556,7 @@
                 <w:color w:val="000000"/>
                 <w:sz w:val="20"/>
               </w:rPr>
-              <w:t>II</w:t>
+              <w:t>TXT</w:t>
             </w:r>
           </w:p>
         </w:tc>
@@ -8032,100 +8589,376 @@
           </w:tcPr>
           <w:p>
             <w:pPr>
-              <w:rPr>
-                <w:rFonts w:ascii="Arial" w:hAnsi="Arial" w:cs="Arial"/>
-                <w:color w:val="000000"/>
-                <w:sz w:val="20"/>
-              </w:rPr>
-            </w:pPr>
-            <w:r>
-              <w:rPr>
-                <w:rFonts w:ascii="Arial" w:hAnsi="Arial" w:cs="Arial"/>
-                <w:color w:val="000000"/>
-                <w:sz w:val="20"/>
-              </w:rPr>
-              <w:t>HSA-id</w:t>
-            </w:r>
-            <w:r>
-              <w:rPr>
-                <w:rFonts w:ascii="Arial" w:hAnsi="Arial" w:cs="Arial"/>
-                <w:color w:val="000000"/>
-                <w:sz w:val="20"/>
-              </w:rPr>
-              <w:t xml:space="preserve"> är obligatoriskt eftersom även vårdgivare i framtiden kan vilja använda tjänsten och då behöver en åtkomstkontroll göras om vårdgivaren får se remissen.</w:t>
-            </w:r>
-            <w:r>
-              <w:rPr>
-                <w:rFonts w:ascii="Arial" w:hAnsi="Arial" w:cs="Arial"/>
-                <w:color w:val="000000"/>
-                <w:sz w:val="20"/>
+              <w:widowControl w:val="0"/>
+              <w:autoSpaceDE w:val="0"/>
+              <w:autoSpaceDN w:val="0"/>
+              <w:adjustRightInd w:val="0"/>
+              <w:rPr>
+                <w:rFonts w:ascii="Arial" w:hAnsi="Arial" w:cs="Arial"/>
+                <w:color w:val="000000"/>
+                <w:sz w:val="20"/>
+              </w:rPr>
+            </w:pPr>
+            <w:r>
+              <w:rPr>
+                <w:rFonts w:ascii="Arial" w:hAnsi="Arial" w:cs="Arial"/>
+                <w:color w:val="000000"/>
+                <w:sz w:val="20"/>
+              </w:rPr>
+              <w:t>Beskrivande namn för enheten.</w:t>
+            </w:r>
+          </w:p>
+        </w:tc>
+        <w:tc>
+          <w:tcPr>
+            <w:tcW w:w="2835" w:type="dxa"/>
+            <w:gridSpan w:val="2"/>
+          </w:tcPr>
+          <w:p>
+            <w:pPr>
+              <w:pStyle w:val="Default"/>
+              <w:rPr>
+                <w:rFonts w:ascii="Arial" w:hAnsi="Arial" w:cs="Arial"/>
+                <w:sz w:val="20"/>
+                <w:szCs w:val="20"/>
+                <w:lang w:val="sv-SE"/>
+              </w:rPr>
+            </w:pPr>
+            <w:r>
+              <w:rPr>
+                <w:rFonts w:ascii="Arial" w:hAnsi="Arial" w:cs="Arial"/>
+                <w:sz w:val="20"/>
+                <w:szCs w:val="20"/>
+                <w:lang w:val="sv-SE"/>
+              </w:rPr>
+              <w:t xml:space="preserve">Hämtas från/ motsvarar HSA ”organizationalUnitName” i HSA för enheter inom vården eller omsorgen. </w:t>
+            </w:r>
+          </w:p>
+          <w:p>
+            <w:pPr>
+              <w:pStyle w:val="Default"/>
+              <w:rPr>
+                <w:rFonts w:ascii="Arial" w:hAnsi="Arial" w:cs="Arial"/>
+                <w:sz w:val="20"/>
+                <w:szCs w:val="20"/>
+                <w:lang w:val="sv-SE"/>
+              </w:rPr>
+            </w:pPr>
+            <w:r>
+              <w:rPr>
+                <w:rFonts w:ascii="Arial" w:hAnsi="Arial" w:cs="Arial"/>
+                <w:sz w:val="20"/>
+                <w:szCs w:val="20"/>
+                <w:lang w:val="sv-SE"/>
+              </w:rPr>
+              <w:t xml:space="preserve">För övriga registreras enhets namn </w:t>
+            </w:r>
+          </w:p>
+          <w:p>
+            <w:pPr>
+              <w:pStyle w:val="Default"/>
+              <w:rPr>
+                <w:rFonts w:ascii="Arial" w:hAnsi="Arial" w:cs="Arial"/>
+                <w:sz w:val="20"/>
+                <w:szCs w:val="20"/>
+                <w:lang w:val="sv-SE"/>
+              </w:rPr>
+            </w:pPr>
+            <w:r>
+              <w:rPr>
+                <w:rFonts w:ascii="Arial" w:hAnsi="Arial" w:cs="Arial"/>
+                <w:sz w:val="20"/>
+                <w:szCs w:val="20"/>
+                <w:lang w:val="sv-SE"/>
+              </w:rPr>
+              <w:t>Exempel: Vårdcentralen Druvan Solna</w:t>
+            </w:r>
+          </w:p>
+        </w:tc>
+        <w:tc>
+          <w:tcPr>
+            <w:tcW w:w="2268" w:type="dxa"/>
+          </w:tcPr>
+          <w:p>
+            <w:pPr>
+              <w:rPr>
+                <w:rFonts w:ascii="Arial" w:eastAsia="Arial Unicode MS" w:hAnsi="Arial" w:cs="Arial"/>
+                <w:sz w:val="20"/>
+              </w:rPr>
+            </w:pPr>
+            <w:r>
+              <w:rPr>
+                <w:rFonts w:ascii="Arial" w:eastAsia="Arial Unicode MS" w:hAnsi="Arial" w:cs="Arial"/>
+                <w:sz w:val="20"/>
+                <w:highlight w:val="yellow"/>
+              </w:rPr>
+              <w:t xml:space="preserve">TODO: Verifiera </w:t>
+            </w:r>
+            <w:r>
+              <w:rPr>
+                <w:rFonts w:ascii="Arial" w:hAnsi="Arial" w:cs="Arial"/>
+                <w:sz w:val="20"/>
+                <w:highlight w:val="yellow"/>
+              </w:rPr>
+              <w:t>organizationalUnitName</w:t>
+            </w:r>
+          </w:p>
+        </w:tc>
+      </w:tr>
+      <w:tr>
+        <w:trPr>
+          <w:trHeight w:val="883"/>
+        </w:trPr>
+        <w:tc>
+          <w:tcPr>
+            <w:tcW w:w="2835" w:type="dxa"/>
+          </w:tcPr>
+          <w:p>
+            <w:pPr>
+              <w:pStyle w:val="Default"/>
+              <w:rPr>
+                <w:rFonts w:ascii="Arial" w:hAnsi="Arial" w:cs="Arial"/>
+                <w:i/>
+                <w:iCs/>
+                <w:sz w:val="20"/>
+                <w:szCs w:val="20"/>
+                <w:highlight w:val="yellow"/>
+              </w:rPr>
+            </w:pPr>
+            <w:r>
+              <w:rPr>
+                <w:rFonts w:ascii="Arial" w:hAnsi="Arial" w:cs="Arial"/>
+                <w:i/>
+                <w:iCs/>
+                <w:sz w:val="20"/>
+                <w:szCs w:val="20"/>
+              </w:rPr>
+              <w:lastRenderedPageBreak/>
+              <w:t>r</w:t>
+            </w:r>
+            <w:r>
+              <w:rPr>
+                <w:rFonts w:ascii="Arial" w:hAnsi="Arial" w:cs="Arial"/>
+                <w:i/>
+                <w:iCs/>
+                <w:sz w:val="20"/>
+                <w:szCs w:val="20"/>
+              </w:rPr>
+              <w:t>equest</w:t>
+            </w:r>
+            <w:r>
+              <w:rPr>
+                <w:rFonts w:ascii="Arial" w:hAnsi="Arial" w:cs="Arial"/>
+                <w:i/>
+                <w:iCs/>
+                <w:sz w:val="20"/>
+                <w:szCs w:val="20"/>
+              </w:rPr>
+              <w:t>-</w:t>
+            </w:r>
+            <w:r>
+              <w:rPr>
+                <w:rFonts w:ascii="Arial" w:hAnsi="Arial" w:cs="Arial"/>
+                <w:i/>
+                <w:iCs/>
+                <w:sz w:val="20"/>
+                <w:szCs w:val="20"/>
+              </w:rPr>
+              <w:t>issued</w:t>
+            </w:r>
+            <w:r>
+              <w:rPr>
+                <w:rFonts w:ascii="Arial" w:hAnsi="Arial" w:cs="Arial"/>
+                <w:i/>
+                <w:iCs/>
+                <w:sz w:val="20"/>
+                <w:szCs w:val="20"/>
+              </w:rPr>
+              <w:t>-</w:t>
+            </w:r>
+            <w:r>
+              <w:rPr>
+                <w:rFonts w:ascii="Arial" w:hAnsi="Arial" w:cs="Arial"/>
+                <w:i/>
+                <w:iCs/>
+                <w:sz w:val="20"/>
+                <w:szCs w:val="20"/>
+              </w:rPr>
+              <w:t>by</w:t>
+            </w:r>
+            <w:r>
+              <w:rPr>
+                <w:rFonts w:ascii="Arial" w:hAnsi="Arial" w:cs="Arial"/>
+                <w:i/>
+                <w:iCs/>
+                <w:sz w:val="20"/>
+                <w:szCs w:val="20"/>
+              </w:rPr>
+              <w:t>-</w:t>
+            </w:r>
+            <w:r>
+              <w:rPr>
+                <w:rFonts w:ascii="Arial" w:hAnsi="Arial" w:cs="Arial"/>
+                <w:i/>
+                <w:iCs/>
+                <w:sz w:val="20"/>
+                <w:szCs w:val="20"/>
+              </w:rPr>
+              <w:t>care</w:t>
+            </w:r>
+            <w:r>
+              <w:rPr>
+                <w:rFonts w:ascii="Arial" w:hAnsi="Arial" w:cs="Arial"/>
+                <w:i/>
+                <w:iCs/>
+                <w:sz w:val="20"/>
+                <w:szCs w:val="20"/>
+              </w:rPr>
+              <w:t>-</w:t>
+            </w:r>
+            <w:r>
+              <w:rPr>
+                <w:rFonts w:ascii="Arial" w:hAnsi="Arial" w:cs="Arial"/>
+                <w:i/>
+                <w:iCs/>
+                <w:sz w:val="20"/>
+                <w:szCs w:val="20"/>
+              </w:rPr>
+              <w:t>unit</w:t>
+            </w:r>
+            <w:r>
+              <w:rPr>
+                <w:rFonts w:ascii="Arial" w:hAnsi="Arial" w:cs="Arial"/>
+                <w:i/>
+                <w:iCs/>
+                <w:sz w:val="20"/>
+                <w:szCs w:val="20"/>
+              </w:rPr>
+              <w:t>-</w:t>
+            </w:r>
+            <w:r>
+              <w:rPr>
+                <w:rFonts w:ascii="Arial" w:hAnsi="Arial" w:cs="Arial"/>
+                <w:i/>
+                <w:iCs/>
+                <w:sz w:val="20"/>
+                <w:szCs w:val="20"/>
+              </w:rPr>
+              <w:t>address</w:t>
+            </w:r>
+            <w:r>
+              <w:rPr>
+                <w:rFonts w:ascii="Arial" w:hAnsi="Arial" w:cs="Arial"/>
+                <w:i/>
+                <w:iCs/>
+                <w:sz w:val="20"/>
+                <w:szCs w:val="20"/>
+              </w:rPr>
+              <w:t xml:space="preserve">  </w:t>
+            </w:r>
+          </w:p>
+        </w:tc>
+        <w:tc>
+          <w:tcPr>
+            <w:tcW w:w="2286" w:type="dxa"/>
+          </w:tcPr>
+          <w:p>
+            <w:pPr>
+              <w:pStyle w:val="Default"/>
+              <w:rPr>
+                <w:rFonts w:ascii="Arial" w:eastAsia="Arial Unicode MS" w:hAnsi="Arial" w:cs="Arial"/>
+                <w:sz w:val="20"/>
+                <w:lang w:val="sv-SE"/>
+              </w:rPr>
+            </w:pPr>
+            <w:r>
+              <w:rPr>
+                <w:rFonts w:ascii="Arial" w:eastAsia="Arial Unicode MS" w:hAnsi="Arial" w:cs="Arial"/>
+                <w:sz w:val="20"/>
+                <w:lang w:val="sv-SE"/>
+              </w:rPr>
+              <w:t>Motsvarighet i V-TIM:</w:t>
+            </w:r>
+            <w:r>
+              <w:rPr>
+                <w:rFonts w:ascii="Arial" w:eastAsia="Arial Unicode MS" w:hAnsi="Arial" w:cs="Arial"/>
+                <w:sz w:val="20"/>
+                <w:lang w:val="sv-SE"/>
               </w:rPr>
               <w:t xml:space="preserve"> </w:t>
             </w:r>
           </w:p>
           <w:p>
             <w:pPr>
-              <w:rPr>
-                <w:rFonts w:ascii="Calibri" w:hAnsi="Calibri" w:cs="Calibri"/>
-                <w:color w:val="000000"/>
-                <w:sz w:val="21"/>
-                <w:szCs w:val="21"/>
-              </w:rPr>
-            </w:pPr>
-            <w:r>
-              <w:rPr>
-                <w:rFonts w:ascii="Arial" w:hAnsi="Arial" w:cs="Arial"/>
-                <w:color w:val="000000"/>
-                <w:sz w:val="20"/>
-              </w:rPr>
-              <w:t>Vidare o</w:t>
-            </w:r>
-            <w:r>
-              <w:rPr>
-                <w:rFonts w:ascii="Calibri" w:hAnsi="Calibri" w:cs="Calibri"/>
-                <w:color w:val="000000"/>
-                <w:sz w:val="21"/>
-                <w:szCs w:val="21"/>
-              </w:rPr>
-              <w:t xml:space="preserve">m man i framtiden eventuellt ska kunna </w:t>
-            </w:r>
-            <w:r>
-              <w:rPr>
-                <w:rFonts w:ascii="Calibri" w:hAnsi="Calibri" w:cs="Calibri"/>
-                <w:color w:val="000000"/>
-                <w:sz w:val="21"/>
-                <w:szCs w:val="21"/>
-              </w:rPr>
-              <w:t>vilja få mer information</w:t>
-            </w:r>
-            <w:r>
-              <w:rPr>
-                <w:rFonts w:ascii="Calibri" w:hAnsi="Calibri" w:cs="Calibri"/>
-                <w:color w:val="000000"/>
-                <w:sz w:val="21"/>
-                <w:szCs w:val="21"/>
-              </w:rPr>
-              <w:t xml:space="preserve"> avseende remiss</w:t>
-            </w:r>
-            <w:r>
-              <w:rPr>
-                <w:rFonts w:ascii="Calibri" w:hAnsi="Calibri" w:cs="Calibri"/>
-                <w:color w:val="000000"/>
-                <w:sz w:val="21"/>
-                <w:szCs w:val="21"/>
-              </w:rPr>
-              <w:t>en</w:t>
-            </w:r>
-            <w:r>
-              <w:rPr>
-                <w:rFonts w:ascii="Calibri" w:hAnsi="Calibri" w:cs="Calibri"/>
-                <w:color w:val="000000"/>
-                <w:sz w:val="21"/>
-                <w:szCs w:val="21"/>
-              </w:rPr>
-              <w:t xml:space="preserve"> behövs hsa-id för att lösa upp adresseringen (på en nationell tjänstebuss) för att anropa en annan tjänst.</w:t>
-            </w:r>
-          </w:p>
+              <w:pStyle w:val="Default"/>
+              <w:rPr>
+                <w:rFonts w:ascii="Arial" w:hAnsi="Arial" w:cs="Arial"/>
+                <w:sz w:val="20"/>
+                <w:szCs w:val="20"/>
+                <w:highlight w:val="yellow"/>
+                <w:lang w:val="sv-SE"/>
+              </w:rPr>
+            </w:pPr>
+            <w:r>
+              <w:rPr>
+                <w:rFonts w:ascii="Arial" w:eastAsia="Arial Unicode MS" w:hAnsi="Arial" w:cs="Arial"/>
+                <w:sz w:val="20"/>
+                <w:lang w:val="sv-SE"/>
+              </w:rPr>
+              <w:t>Saknas</w:t>
+            </w:r>
+          </w:p>
+        </w:tc>
+        <w:tc>
+          <w:tcPr>
+            <w:tcW w:w="851" w:type="dxa"/>
+          </w:tcPr>
+          <w:p>
+            <w:pPr>
+              <w:jc w:val="center"/>
+              <w:rPr>
+                <w:rFonts w:ascii="Arial" w:hAnsi="Arial" w:cs="Arial"/>
+                <w:color w:val="000000"/>
+                <w:sz w:val="20"/>
+              </w:rPr>
+            </w:pPr>
+            <w:r>
+              <w:rPr>
+                <w:rFonts w:ascii="Arial" w:hAnsi="Arial" w:cs="Arial"/>
+                <w:color w:val="000000"/>
+                <w:sz w:val="20"/>
+              </w:rPr>
+              <w:t>ADR</w:t>
+            </w:r>
+          </w:p>
+        </w:tc>
+        <w:tc>
+          <w:tcPr>
+            <w:tcW w:w="591" w:type="dxa"/>
+          </w:tcPr>
+          <w:p>
+            <w:pPr>
+              <w:jc w:val="center"/>
+              <w:rPr>
+                <w:rFonts w:ascii="Arial" w:hAnsi="Arial" w:cs="Arial"/>
+                <w:color w:val="000000"/>
+                <w:sz w:val="20"/>
+              </w:rPr>
+            </w:pPr>
+            <w:r>
+              <w:rPr>
+                <w:rFonts w:ascii="Arial" w:hAnsi="Arial" w:cs="Arial"/>
+                <w:color w:val="000000"/>
+                <w:sz w:val="20"/>
+              </w:rPr>
+              <w:t>0..1</w:t>
+            </w:r>
+          </w:p>
+        </w:tc>
+        <w:tc>
+          <w:tcPr>
+            <w:tcW w:w="2651" w:type="dxa"/>
+          </w:tcPr>
           <w:p>
             <w:pPr>
               <w:widowControl w:val="0"/>
@@ -8140,6 +8973,311 @@
               </w:rPr>
             </w:pPr>
           </w:p>
+        </w:tc>
+        <w:tc>
+          <w:tcPr>
+            <w:tcW w:w="2835" w:type="dxa"/>
+            <w:gridSpan w:val="2"/>
+          </w:tcPr>
+          <w:p>
+            <w:pPr>
+              <w:pStyle w:val="Default"/>
+              <w:rPr>
+                <w:rFonts w:ascii="Arial" w:hAnsi="Arial" w:cs="Arial"/>
+                <w:sz w:val="20"/>
+                <w:szCs w:val="20"/>
+                <w:lang w:val="sv-SE"/>
+              </w:rPr>
+            </w:pPr>
+          </w:p>
+        </w:tc>
+        <w:tc>
+          <w:tcPr>
+            <w:tcW w:w="2268" w:type="dxa"/>
+          </w:tcPr>
+          <w:p>
+            <w:pPr>
+              <w:rPr>
+                <w:rFonts w:ascii="Arial" w:eastAsia="Arial Unicode MS" w:hAnsi="Arial" w:cs="Arial"/>
+                <w:sz w:val="20"/>
+              </w:rPr>
+            </w:pPr>
+          </w:p>
+        </w:tc>
+      </w:tr>
+      <w:tr>
+        <w:trPr>
+          <w:trHeight w:val="883"/>
+        </w:trPr>
+        <w:tc>
+          <w:tcPr>
+            <w:tcW w:w="2835" w:type="dxa"/>
+          </w:tcPr>
+          <w:p>
+            <w:pPr>
+              <w:pStyle w:val="Default"/>
+              <w:rPr>
+                <w:rFonts w:ascii="Arial" w:hAnsi="Arial" w:cs="Arial"/>
+                <w:i/>
+                <w:iCs/>
+                <w:sz w:val="20"/>
+                <w:szCs w:val="20"/>
+                <w:highlight w:val="yellow"/>
+              </w:rPr>
+            </w:pPr>
+            <w:r>
+              <w:rPr>
+                <w:rFonts w:ascii="Arial" w:hAnsi="Arial" w:cs="Arial"/>
+                <w:i/>
+                <w:iCs/>
+                <w:sz w:val="20"/>
+                <w:szCs w:val="20"/>
+              </w:rPr>
+              <w:t>r</w:t>
+            </w:r>
+            <w:r>
+              <w:rPr>
+                <w:rFonts w:ascii="Arial" w:hAnsi="Arial" w:cs="Arial"/>
+                <w:i/>
+                <w:iCs/>
+                <w:sz w:val="20"/>
+                <w:szCs w:val="20"/>
+              </w:rPr>
+              <w:t>equest</w:t>
+            </w:r>
+            <w:r>
+              <w:rPr>
+                <w:rFonts w:ascii="Arial" w:hAnsi="Arial" w:cs="Arial"/>
+                <w:i/>
+                <w:iCs/>
+                <w:sz w:val="20"/>
+                <w:szCs w:val="20"/>
+              </w:rPr>
+              <w:t>-</w:t>
+            </w:r>
+            <w:r>
+              <w:rPr>
+                <w:rFonts w:ascii="Arial" w:hAnsi="Arial" w:cs="Arial"/>
+                <w:i/>
+                <w:iCs/>
+                <w:sz w:val="20"/>
+                <w:szCs w:val="20"/>
+              </w:rPr>
+              <w:t>issued</w:t>
+            </w:r>
+            <w:r>
+              <w:rPr>
+                <w:rFonts w:ascii="Arial" w:hAnsi="Arial" w:cs="Arial"/>
+                <w:i/>
+                <w:iCs/>
+                <w:sz w:val="20"/>
+                <w:szCs w:val="20"/>
+              </w:rPr>
+              <w:t>-</w:t>
+            </w:r>
+            <w:r>
+              <w:rPr>
+                <w:rFonts w:ascii="Arial" w:hAnsi="Arial" w:cs="Arial"/>
+                <w:i/>
+                <w:iCs/>
+                <w:sz w:val="20"/>
+                <w:szCs w:val="20"/>
+              </w:rPr>
+              <w:t>by</w:t>
+            </w:r>
+            <w:r>
+              <w:rPr>
+                <w:rFonts w:ascii="Arial" w:hAnsi="Arial" w:cs="Arial"/>
+                <w:i/>
+                <w:iCs/>
+                <w:sz w:val="20"/>
+                <w:szCs w:val="20"/>
+              </w:rPr>
+              <w:t>-</w:t>
+            </w:r>
+            <w:r>
+              <w:rPr>
+                <w:rFonts w:ascii="Arial" w:hAnsi="Arial" w:cs="Arial"/>
+                <w:i/>
+                <w:iCs/>
+                <w:sz w:val="20"/>
+                <w:szCs w:val="20"/>
+              </w:rPr>
+              <w:t>care</w:t>
+            </w:r>
+            <w:r>
+              <w:rPr>
+                <w:rFonts w:ascii="Arial" w:hAnsi="Arial" w:cs="Arial"/>
+                <w:i/>
+                <w:iCs/>
+                <w:sz w:val="20"/>
+                <w:szCs w:val="20"/>
+              </w:rPr>
+              <w:t>-</w:t>
+            </w:r>
+            <w:r>
+              <w:rPr>
+                <w:rFonts w:ascii="Arial" w:hAnsi="Arial" w:cs="Arial"/>
+                <w:i/>
+                <w:iCs/>
+                <w:sz w:val="20"/>
+                <w:szCs w:val="20"/>
+              </w:rPr>
+              <w:t>unit</w:t>
+            </w:r>
+            <w:r>
+              <w:rPr>
+                <w:rFonts w:ascii="Arial" w:hAnsi="Arial" w:cs="Arial"/>
+                <w:i/>
+                <w:iCs/>
+                <w:sz w:val="20"/>
+                <w:szCs w:val="20"/>
+              </w:rPr>
+              <w:t>-</w:t>
+            </w:r>
+            <w:r>
+              <w:rPr>
+                <w:rFonts w:ascii="Arial" w:hAnsi="Arial" w:cs="Arial"/>
+                <w:i/>
+                <w:iCs/>
+                <w:sz w:val="20"/>
+                <w:szCs w:val="20"/>
+              </w:rPr>
+              <w:t>phone</w:t>
+            </w:r>
+            <w:r>
+              <w:rPr>
+                <w:rFonts w:ascii="Arial" w:hAnsi="Arial" w:cs="Arial"/>
+                <w:i/>
+                <w:iCs/>
+                <w:sz w:val="20"/>
+                <w:szCs w:val="20"/>
+              </w:rPr>
+              <w:t>-</w:t>
+            </w:r>
+            <w:r>
+              <w:rPr>
+                <w:rFonts w:ascii="Arial" w:hAnsi="Arial" w:cs="Arial"/>
+                <w:i/>
+                <w:iCs/>
+                <w:sz w:val="20"/>
+                <w:szCs w:val="20"/>
+              </w:rPr>
+              <w:t>number</w:t>
+            </w:r>
+            <w:r>
+              <w:rPr>
+                <w:rFonts w:ascii="Arial" w:hAnsi="Arial" w:cs="Arial"/>
+                <w:i/>
+                <w:iCs/>
+                <w:sz w:val="20"/>
+                <w:szCs w:val="20"/>
+              </w:rPr>
+              <w:t xml:space="preserve"> </w:t>
+            </w:r>
+          </w:p>
+        </w:tc>
+        <w:tc>
+          <w:tcPr>
+            <w:tcW w:w="2286" w:type="dxa"/>
+          </w:tcPr>
+          <w:p>
+            <w:pPr>
+              <w:pStyle w:val="Default"/>
+              <w:rPr>
+                <w:rFonts w:ascii="Arial" w:eastAsia="Arial Unicode MS" w:hAnsi="Arial" w:cs="Arial"/>
+                <w:sz w:val="20"/>
+                <w:lang w:val="sv-SE"/>
+              </w:rPr>
+            </w:pPr>
+            <w:r>
+              <w:rPr>
+                <w:rFonts w:ascii="Arial" w:eastAsia="Arial Unicode MS" w:hAnsi="Arial" w:cs="Arial"/>
+                <w:sz w:val="20"/>
+                <w:lang w:val="sv-SE"/>
+              </w:rPr>
+              <w:t>Motsvarighet i V-TIM:</w:t>
+            </w:r>
+            <w:r>
+              <w:rPr>
+                <w:rFonts w:ascii="Arial" w:eastAsia="Arial Unicode MS" w:hAnsi="Arial" w:cs="Arial"/>
+                <w:sz w:val="20"/>
+                <w:lang w:val="sv-SE"/>
+              </w:rPr>
+              <w:t xml:space="preserve"> </w:t>
+            </w:r>
+          </w:p>
+          <w:p>
+            <w:pPr>
+              <w:pStyle w:val="Default"/>
+              <w:rPr>
+                <w:rFonts w:ascii="Arial" w:hAnsi="Arial" w:cs="Arial"/>
+                <w:sz w:val="20"/>
+                <w:szCs w:val="20"/>
+                <w:highlight w:val="yellow"/>
+                <w:lang w:val="sv-SE"/>
+              </w:rPr>
+            </w:pPr>
+            <w:r>
+              <w:rPr>
+                <w:rFonts w:ascii="Arial" w:eastAsia="Arial Unicode MS" w:hAnsi="Arial" w:cs="Arial"/>
+                <w:sz w:val="20"/>
+                <w:lang w:val="sv-SE"/>
+              </w:rPr>
+              <w:t>Saknas</w:t>
+            </w:r>
+          </w:p>
+        </w:tc>
+        <w:tc>
+          <w:tcPr>
+            <w:tcW w:w="851" w:type="dxa"/>
+          </w:tcPr>
+          <w:p>
+            <w:pPr>
+              <w:jc w:val="center"/>
+              <w:rPr>
+                <w:rFonts w:ascii="Arial" w:hAnsi="Arial" w:cs="Arial"/>
+                <w:color w:val="000000"/>
+                <w:sz w:val="20"/>
+              </w:rPr>
+            </w:pPr>
+            <w:r>
+              <w:rPr>
+                <w:rFonts w:ascii="Arial" w:hAnsi="Arial" w:cs="Arial"/>
+                <w:color w:val="000000"/>
+                <w:sz w:val="20"/>
+              </w:rPr>
+              <w:t>TXT</w:t>
+            </w:r>
+          </w:p>
+        </w:tc>
+        <w:tc>
+          <w:tcPr>
+            <w:tcW w:w="591" w:type="dxa"/>
+          </w:tcPr>
+          <w:p>
+            <w:pPr>
+              <w:jc w:val="center"/>
+              <w:rPr>
+                <w:rFonts w:ascii="Arial" w:hAnsi="Arial" w:cs="Arial"/>
+                <w:color w:val="000000"/>
+                <w:sz w:val="20"/>
+              </w:rPr>
+            </w:pPr>
+            <w:r>
+              <w:rPr>
+                <w:rFonts w:ascii="Arial" w:hAnsi="Arial" w:cs="Arial"/>
+                <w:color w:val="000000"/>
+                <w:sz w:val="20"/>
+              </w:rPr>
+              <w:t>1</w:t>
+            </w:r>
+          </w:p>
+        </w:tc>
+        <w:tc>
+          <w:tcPr>
+            <w:tcW w:w="2651" w:type="dxa"/>
+          </w:tcPr>
           <w:p>
             <w:pPr>
               <w:widowControl w:val="0"/>
@@ -8153,24 +9291,6 @@
                 <w:sz w:val="20"/>
               </w:rPr>
             </w:pPr>
-            <w:r>
-              <w:rPr>
-                <w:rFonts w:ascii="Arial" w:hAnsi="Arial" w:cs="Arial"/>
-                <w:color w:val="000000"/>
-                <w:sz w:val="20"/>
-                <w:highlight w:val="yellow"/>
-              </w:rPr>
-              <w:t xml:space="preserve">TODO: </w:t>
-            </w:r>
-            <w:r>
-              <w:rPr>
-                <w:rFonts w:ascii="Tahoma" w:hAnsi="Tahoma" w:cs="Tahoma"/>
-                <w:color w:val="000000"/>
-                <w:sz w:val="20"/>
-                <w:highlight w:val="yellow"/>
-              </w:rPr>
-              <w:t>Kan ju förekomma andra typer av identifiering av enheter, ex KOMBIKA som används i Stockholm. Man kanske bör kunna skicka en ID-typ och sedan värdet, och om enheten har flera olika IDn kan man repetera typ+ID för alla ID-typer enheten har</w:t>
-            </w:r>
           </w:p>
         </w:tc>
         <w:tc>
@@ -8178,71 +9298,6 @@
             <w:tcW w:w="2835" w:type="dxa"/>
             <w:gridSpan w:val="2"/>
           </w:tcPr>
-          <w:p>
-            <w:pPr>
-              <w:pStyle w:val="Default"/>
-              <w:rPr>
-                <w:rFonts w:ascii="Arial" w:hAnsi="Arial" w:cs="Arial"/>
-                <w:sz w:val="20"/>
-                <w:szCs w:val="20"/>
-                <w:lang w:val="sv-SE"/>
-              </w:rPr>
-            </w:pPr>
-            <w:r>
-              <w:rPr>
-                <w:rFonts w:ascii="Arial" w:hAnsi="Arial" w:cs="Arial"/>
-                <w:sz w:val="20"/>
-                <w:szCs w:val="20"/>
-                <w:lang w:val="sv-SE"/>
-              </w:rPr>
-              <w:t>Om i</w:t>
-            </w:r>
-            <w:r>
-              <w:rPr>
-                <w:rFonts w:ascii="Arial" w:hAnsi="Arial" w:cs="Arial"/>
-                <w:sz w:val="20"/>
-                <w:szCs w:val="20"/>
-                <w:lang w:val="sv-SE"/>
-              </w:rPr>
-              <w:t xml:space="preserve">d anges </w:t>
-            </w:r>
-            <w:r>
-              <w:rPr>
-                <w:rFonts w:ascii="Arial" w:hAnsi="Arial" w:cs="Arial"/>
-                <w:sz w:val="20"/>
-                <w:szCs w:val="20"/>
-                <w:lang w:val="sv-SE"/>
-              </w:rPr>
-              <w:t>så kommer enhetens</w:t>
-            </w:r>
-            <w:r>
-              <w:rPr>
-                <w:rFonts w:ascii="Arial" w:hAnsi="Arial" w:cs="Arial"/>
-                <w:sz w:val="20"/>
-                <w:szCs w:val="20"/>
-                <w:lang w:val="sv-SE"/>
-              </w:rPr>
-              <w:t>information</w:t>
-            </w:r>
-            <w:r>
-              <w:rPr>
-                <w:rFonts w:ascii="Arial" w:hAnsi="Arial" w:cs="Arial"/>
-                <w:sz w:val="20"/>
-                <w:szCs w:val="20"/>
-                <w:lang w:val="sv-SE"/>
-              </w:rPr>
-              <w:t xml:space="preserve"> hämtas ifrån HSA katalogen och då användas i 'request issued by care unit name'/address/phone number</w:t>
-            </w:r>
-            <w:r>
-              <w:rPr>
-                <w:rFonts w:ascii="Arial" w:hAnsi="Arial" w:cs="Arial"/>
-                <w:sz w:val="20"/>
-                <w:szCs w:val="20"/>
-                <w:lang w:val="sv-SE"/>
-              </w:rPr>
-              <w:t>.</w:t>
-            </w:r>
-          </w:p>
           <w:p>
             <w:pPr>
               <w:pStyle w:val="Default"/>
@@ -8282,6 +9337,7 @@
               <w:pStyle w:val="Default"/>
               <w:rPr>
                 <w:rFonts w:ascii="Arial" w:hAnsi="Arial" w:cs="Arial"/>
+                <w:i/>
                 <w:sz w:val="20"/>
                 <w:szCs w:val="20"/>
               </w:rPr>
@@ -8304,7 +9360,7 @@
                 <w:sz w:val="20"/>
                 <w:szCs w:val="20"/>
               </w:rPr>
-              <w:t>equest</w:t>
+              <w:t>eceiving</w:t>
             </w:r>
             <w:r>
               <w:rPr>
@@ -8324,7 +9380,7 @@
                 <w:sz w:val="20"/>
                 <w:szCs w:val="20"/>
               </w:rPr>
-              <w:t>issued</w:t>
+              <w:t>person</w:t>
             </w:r>
             <w:r>
               <w:rPr>
@@ -8344,18 +9400,94 @@
                 <w:sz w:val="20"/>
                 <w:szCs w:val="20"/>
               </w:rPr>
-              <w:t>by</w:t>
-            </w:r>
-            <w:r>
+              <w:t xml:space="preserve">name </w:t>
+            </w:r>
+          </w:p>
+          <w:p>
+            <w:pPr>
+              <w:pStyle w:val="Default"/>
               <w:rPr>
                 <w:rFonts w:ascii="Arial" w:hAnsi="Arial" w:cs="Arial"/>
                 <w:i/>
                 <w:iCs/>
                 <w:sz w:val="20"/>
                 <w:szCs w:val="20"/>
-              </w:rPr>
-              <w:t>-</w:t>
-            </w:r>
+                <w:lang w:val="sv-SE"/>
+              </w:rPr>
+            </w:pPr>
+          </w:p>
+        </w:tc>
+        <w:tc>
+          <w:tcPr>
+            <w:tcW w:w="2286" w:type="dxa"/>
+          </w:tcPr>
+          <w:p>
+            <w:pPr>
+              <w:pStyle w:val="Default"/>
+              <w:rPr>
+                <w:rFonts w:ascii="Arial" w:hAnsi="Arial" w:cs="Arial"/>
+                <w:sz w:val="20"/>
+                <w:szCs w:val="20"/>
+                <w:lang w:val="sv-SE"/>
+              </w:rPr>
+            </w:pPr>
+            <w:r>
+              <w:rPr>
+                <w:rFonts w:ascii="Arial" w:hAnsi="Arial" w:cs="Arial"/>
+                <w:sz w:val="20"/>
+                <w:szCs w:val="20"/>
+                <w:lang w:val="sv-SE"/>
+              </w:rPr>
+              <w:t xml:space="preserve">Namn på den hälso- och sjukvårdspersonal som mottar framställan </w:t>
+            </w:r>
+          </w:p>
+          <w:p>
+            <w:pPr>
+              <w:pStyle w:val="Default"/>
+              <w:rPr>
+                <w:rFonts w:ascii="Arial" w:hAnsi="Arial" w:cs="Arial"/>
+                <w:sz w:val="20"/>
+                <w:szCs w:val="20"/>
+                <w:lang w:val="sv-SE"/>
+              </w:rPr>
+            </w:pPr>
+          </w:p>
+          <w:p>
+            <w:pPr>
+              <w:pStyle w:val="Default"/>
+              <w:rPr>
+                <w:rFonts w:ascii="Arial" w:eastAsia="Arial Unicode MS" w:hAnsi="Arial" w:cs="Arial"/>
+                <w:sz w:val="20"/>
+                <w:lang w:val="sv-SE"/>
+              </w:rPr>
+            </w:pPr>
+            <w:r>
+              <w:rPr>
+                <w:rFonts w:ascii="Arial" w:eastAsia="Arial Unicode MS" w:hAnsi="Arial" w:cs="Arial"/>
+                <w:sz w:val="20"/>
+                <w:lang w:val="sv-SE"/>
+              </w:rPr>
+              <w:t>Motsvarighet i V-TIM:</w:t>
+            </w:r>
+            <w:r>
+              <w:rPr>
+                <w:rFonts w:ascii="Arial" w:eastAsia="Arial Unicode MS" w:hAnsi="Arial" w:cs="Arial"/>
+                <w:sz w:val="20"/>
+                <w:lang w:val="sv-SE"/>
+              </w:rPr>
+              <w:t xml:space="preserve"> </w:t>
+            </w:r>
+          </w:p>
+          <w:p>
+            <w:pPr>
+              <w:pStyle w:val="Default"/>
+              <w:rPr>
+                <w:rFonts w:ascii="Arial" w:hAnsi="Arial" w:cs="Arial"/>
+                <w:sz w:val="20"/>
+                <w:szCs w:val="20"/>
+                <w:lang w:val="sv-SE"/>
+              </w:rPr>
+            </w:pPr>
             <w:r>
               <w:rPr>
                 <w:rFonts w:ascii="Arial" w:hAnsi="Arial" w:cs="Arial"/>
@@ -8363,146 +9495,10 @@
                 <w:iCs/>
                 <w:sz w:val="20"/>
                 <w:szCs w:val="20"/>
-              </w:rPr>
-              <w:t>care</w:t>
-            </w:r>
-            <w:r>
-              <w:rPr>
-                <w:rFonts w:ascii="Arial" w:hAnsi="Arial" w:cs="Arial"/>
-                <w:i/>
-                <w:iCs/>
-                <w:sz w:val="20"/>
-                <w:szCs w:val="20"/>
-              </w:rPr>
-              <w:t>-</w:t>
-            </w:r>
-            <w:r>
-              <w:rPr>
-                <w:rFonts w:ascii="Arial" w:hAnsi="Arial" w:cs="Arial"/>
-                <w:i/>
-                <w:iCs/>
-                <w:sz w:val="20"/>
-                <w:szCs w:val="20"/>
-              </w:rPr>
-              <w:t>unit</w:t>
-            </w:r>
-            <w:r>
-              <w:rPr>
-                <w:rFonts w:ascii="Arial" w:hAnsi="Arial" w:cs="Arial"/>
-                <w:i/>
-                <w:iCs/>
-                <w:sz w:val="20"/>
-                <w:szCs w:val="20"/>
-              </w:rPr>
-              <w:t>-</w:t>
-            </w:r>
-            <w:r>
-              <w:rPr>
-                <w:rFonts w:ascii="Arial" w:hAnsi="Arial" w:cs="Arial"/>
-                <w:i/>
-                <w:iCs/>
-                <w:sz w:val="20"/>
-                <w:szCs w:val="20"/>
-              </w:rPr>
-              <w:t xml:space="preserve">name </w:t>
-            </w:r>
-            <w:r>
-              <w:rPr>
-                <w:rFonts w:ascii="Arial" w:hAnsi="Arial" w:cs="Arial"/>
-                <w:i/>
-                <w:iCs/>
-                <w:sz w:val="20"/>
-                <w:szCs w:val="20"/>
-              </w:rPr>
-              <w:t xml:space="preserve"> </w:t>
-            </w:r>
-          </w:p>
-        </w:tc>
-        <w:tc>
-          <w:tcPr>
-            <w:tcW w:w="2286" w:type="dxa"/>
-          </w:tcPr>
-          <w:p>
-            <w:pPr>
-              <w:pStyle w:val="Default"/>
-              <w:rPr>
-                <w:rFonts w:ascii="Arial" w:hAnsi="Arial" w:cs="Arial"/>
-                <w:sz w:val="20"/>
-                <w:szCs w:val="20"/>
-                <w:lang w:val="sv-SE"/>
-              </w:rPr>
-            </w:pPr>
-            <w:r>
-              <w:rPr>
-                <w:rFonts w:ascii="Arial" w:hAnsi="Arial" w:cs="Arial"/>
-                <w:sz w:val="20"/>
-                <w:szCs w:val="20"/>
-                <w:lang w:val="sv-SE"/>
-              </w:rPr>
-              <w:t xml:space="preserve">Namn på den enhet/process som på vars uppdrag som framställan görs </w:t>
-            </w:r>
-          </w:p>
-          <w:p>
-            <w:pPr>
-              <w:pStyle w:val="Default"/>
-              <w:rPr>
-                <w:rFonts w:ascii="Arial" w:hAnsi="Arial" w:cs="Arial"/>
-                <w:sz w:val="20"/>
-                <w:szCs w:val="20"/>
-                <w:lang w:val="sv-SE"/>
-              </w:rPr>
-            </w:pPr>
-          </w:p>
-          <w:p>
-            <w:pPr>
-              <w:pStyle w:val="Default"/>
-              <w:rPr>
-                <w:rFonts w:ascii="Arial" w:eastAsia="Arial Unicode MS" w:hAnsi="Arial" w:cs="Arial"/>
-                <w:sz w:val="20"/>
-                <w:lang w:val="sv-SE"/>
-              </w:rPr>
-            </w:pPr>
-            <w:r>
-              <w:rPr>
-                <w:rFonts w:ascii="Arial" w:eastAsia="Arial Unicode MS" w:hAnsi="Arial" w:cs="Arial"/>
-                <w:sz w:val="20"/>
-                <w:lang w:val="sv-SE"/>
-              </w:rPr>
-              <w:t>Motsvarighet i V-TIM:</w:t>
-            </w:r>
-          </w:p>
-          <w:p>
-            <w:pPr>
-              <w:pStyle w:val="Default"/>
-              <w:rPr>
-                <w:rFonts w:ascii="Arial" w:hAnsi="Arial" w:cs="Arial"/>
-                <w:sz w:val="20"/>
-                <w:szCs w:val="20"/>
-                <w:lang w:val="sv-SE"/>
-              </w:rPr>
-            </w:pPr>
-            <w:r>
-              <w:rPr>
-                <w:rFonts w:ascii="Arial" w:hAnsi="Arial" w:cs="Arial"/>
-                <w:i/>
-                <w:iCs/>
-                <w:sz w:val="20"/>
-                <w:szCs w:val="20"/>
-                <w:lang w:val="sv-SE"/>
-              </w:rPr>
-              <w:t xml:space="preserve">framställd av enhet/process /namn </w:t>
-            </w:r>
-          </w:p>
-          <w:p>
-            <w:pPr>
-              <w:pStyle w:val="Default"/>
-              <w:rPr>
-                <w:rFonts w:ascii="Arial" w:hAnsi="Arial" w:cs="Arial"/>
-                <w:sz w:val="20"/>
-                <w:szCs w:val="20"/>
-                <w:lang w:val="sv-SE"/>
-              </w:rPr>
-            </w:pPr>
+                <w:lang w:val="sv-SE"/>
+              </w:rPr>
+              <w:t xml:space="preserve">mottagande person /namn </w:t>
+            </w:r>
           </w:p>
         </w:tc>
         <w:tc>
@@ -8524,7 +9520,6 @@
                 <w:color w:val="000000"/>
                 <w:sz w:val="20"/>
               </w:rPr>
-              <w:lastRenderedPageBreak/>
               <w:t>TXT</w:t>
             </w:r>
           </w:p>
@@ -8548,7 +9543,7 @@
                 <w:color w:val="000000"/>
                 <w:sz w:val="20"/>
               </w:rPr>
-              <w:t>1</w:t>
+              <w:t>0..1</w:t>
             </w:r>
           </w:p>
         </w:tc>
@@ -8562,20 +9557,13 @@
               <w:autoSpaceDE w:val="0"/>
               <w:autoSpaceDN w:val="0"/>
               <w:adjustRightInd w:val="0"/>
-              <w:rPr>
-                <w:rFonts w:ascii="Arial" w:hAnsi="Arial" w:cs="Arial"/>
-                <w:color w:val="000000"/>
-                <w:sz w:val="20"/>
-              </w:rPr>
-            </w:pPr>
-            <w:r>
-              <w:rPr>
-                <w:rFonts w:ascii="Arial" w:hAnsi="Arial" w:cs="Arial"/>
-                <w:color w:val="000000"/>
-                <w:sz w:val="20"/>
-              </w:rPr>
-              <w:t>Beskrivande namn för enheten.</w:t>
-            </w:r>
+              <w:jc w:val="both"/>
+              <w:rPr>
+                <w:rFonts w:ascii="Arial" w:hAnsi="Arial" w:cs="Arial"/>
+                <w:color w:val="000000"/>
+                <w:sz w:val="20"/>
+              </w:rPr>
+            </w:pPr>
           </w:p>
         </w:tc>
         <w:tc>
@@ -8600,48 +9588,7 @@
                 <w:szCs w:val="20"/>
                 <w:lang w:val="sv-SE"/>
               </w:rPr>
-              <w:t xml:space="preserve">Hämtas från/ motsvarar HSA ”organizationalUnitName” i HSA för enheter inom vården eller omsorgen. </w:t>
-            </w:r>
-          </w:p>
-          <w:p>
-            <w:pPr>
-              <w:pStyle w:val="Default"/>
-              <w:rPr>
-                <w:rFonts w:ascii="Arial" w:hAnsi="Arial" w:cs="Arial"/>
-                <w:sz w:val="20"/>
-                <w:szCs w:val="20"/>
-                <w:lang w:val="sv-SE"/>
-              </w:rPr>
-            </w:pPr>
-            <w:r>
-              <w:rPr>
-                <w:rFonts w:ascii="Arial" w:hAnsi="Arial" w:cs="Arial"/>
-                <w:sz w:val="20"/>
-                <w:szCs w:val="20"/>
-                <w:lang w:val="sv-SE"/>
-              </w:rPr>
-              <w:lastRenderedPageBreak/>
-              <w:t xml:space="preserve">För övriga registreras enhets namn </w:t>
-            </w:r>
-          </w:p>
-          <w:p>
-            <w:pPr>
-              <w:pStyle w:val="Default"/>
-              <w:rPr>
-                <w:rFonts w:ascii="Arial" w:hAnsi="Arial" w:cs="Arial"/>
-                <w:sz w:val="20"/>
-                <w:szCs w:val="20"/>
-                <w:lang w:val="sv-SE"/>
-              </w:rPr>
-            </w:pPr>
-            <w:r>
-              <w:rPr>
-                <w:rFonts w:ascii="Arial" w:hAnsi="Arial" w:cs="Arial"/>
-                <w:sz w:val="20"/>
-                <w:szCs w:val="20"/>
-                <w:lang w:val="sv-SE"/>
-              </w:rPr>
-              <w:t>Exempel: Vårdcentralen Druvan Solna</w:t>
+              <w:t>Hämtas från/motsvarar HSA ”fullName” .</w:t>
             </w:r>
           </w:p>
         </w:tc>
@@ -8656,23 +9603,6 @@
                 <w:sz w:val="20"/>
               </w:rPr>
             </w:pPr>
-            <w:r>
-              <w:rPr>
-                <w:rFonts w:ascii="Arial" w:eastAsia="Arial Unicode MS" w:hAnsi="Arial" w:cs="Arial"/>
-                <w:sz w:val="20"/>
-                <w:highlight w:val="yellow"/>
-              </w:rPr>
-              <w:lastRenderedPageBreak/>
-              <w:t xml:space="preserve">TODO: Verifiera </w:t>
-            </w:r>
-            <w:r>
-              <w:rPr>
-                <w:rFonts w:ascii="Arial" w:hAnsi="Arial" w:cs="Arial"/>
-                <w:sz w:val="20"/>
-                <w:highlight w:val="yellow"/>
-              </w:rPr>
-              <w:t>organizationalUnitName</w:t>
-            </w:r>
           </w:p>
         </w:tc>
       </w:tr>
@@ -8690,10 +9620,8 @@
               <w:rPr>
                 <w:rFonts w:ascii="Arial" w:hAnsi="Arial" w:cs="Arial"/>
                 <w:i/>
-                <w:iCs/>
-                <w:sz w:val="20"/>
-                <w:szCs w:val="20"/>
-                <w:highlight w:val="yellow"/>
+                <w:sz w:val="20"/>
+                <w:szCs w:val="20"/>
               </w:rPr>
             </w:pPr>
             <w:r>
@@ -8704,7 +9632,6 @@
                 <w:sz w:val="20"/>
                 <w:szCs w:val="20"/>
               </w:rPr>
-              <w:lastRenderedPageBreak/>
               <w:t>r</w:t>
             </w:r>
             <w:r>
@@ -8715,7 +9642,7 @@
                 <w:sz w:val="20"/>
                 <w:szCs w:val="20"/>
               </w:rPr>
-              <w:t>equest</w:t>
+              <w:t>eceiving</w:t>
             </w:r>
             <w:r>
               <w:rPr>
@@ -8735,7 +9662,7 @@
                 <w:sz w:val="20"/>
                 <w:szCs w:val="20"/>
               </w:rPr>
-              <w:t>issued</w:t>
+              <w:t>care</w:t>
             </w:r>
             <w:r>
               <w:rPr>
@@ -8755,7 +9682,7 @@
                 <w:sz w:val="20"/>
                 <w:szCs w:val="20"/>
               </w:rPr>
-              <w:t>by</w:t>
+              <w:t>unit</w:t>
             </w:r>
             <w:r>
               <w:rPr>
@@ -8775,8 +9702,92 @@
                 <w:sz w:val="20"/>
                 <w:szCs w:val="20"/>
               </w:rPr>
-              <w:t>care</w:t>
-            </w:r>
+              <w:t xml:space="preserve">id </w:t>
+            </w:r>
+          </w:p>
+          <w:p>
+            <w:pPr>
+              <w:pStyle w:val="Default"/>
+              <w:rPr>
+                <w:rFonts w:ascii="Arial" w:hAnsi="Arial" w:cs="Arial"/>
+                <w:i/>
+                <w:sz w:val="20"/>
+                <w:szCs w:val="20"/>
+              </w:rPr>
+            </w:pPr>
+          </w:p>
+        </w:tc>
+        <w:tc>
+          <w:tcPr>
+            <w:tcW w:w="2286" w:type="dxa"/>
+          </w:tcPr>
+          <w:p>
+            <w:pPr>
+              <w:pStyle w:val="Default"/>
+              <w:rPr>
+                <w:rFonts w:ascii="Arial" w:hAnsi="Arial" w:cs="Arial"/>
+                <w:sz w:val="20"/>
+                <w:szCs w:val="20"/>
+                <w:lang w:val="sv-SE"/>
+              </w:rPr>
+            </w:pPr>
+            <w:r>
+              <w:rPr>
+                <w:rFonts w:ascii="Arial" w:hAnsi="Arial" w:cs="Arial"/>
+                <w:sz w:val="20"/>
+                <w:szCs w:val="20"/>
+                <w:lang w:val="sv-SE"/>
+              </w:rPr>
+              <w:t xml:space="preserve">Identitetsbeteckning för den enhet/process inom vars uppdrag som framställan mottages </w:t>
+            </w:r>
+          </w:p>
+          <w:p>
+            <w:pPr>
+              <w:pStyle w:val="Default"/>
+              <w:rPr>
+                <w:rFonts w:ascii="Arial" w:hAnsi="Arial" w:cs="Arial"/>
+                <w:sz w:val="20"/>
+                <w:szCs w:val="20"/>
+                <w:lang w:val="sv-SE"/>
+              </w:rPr>
+            </w:pPr>
+          </w:p>
+          <w:p>
+            <w:pPr>
+              <w:pStyle w:val="Default"/>
+              <w:rPr>
+                <w:rFonts w:ascii="Arial" w:eastAsia="Arial Unicode MS" w:hAnsi="Arial" w:cs="Arial"/>
+                <w:sz w:val="20"/>
+                <w:lang w:val="sv-SE"/>
+              </w:rPr>
+            </w:pPr>
+            <w:r>
+              <w:rPr>
+                <w:rFonts w:ascii="Arial" w:eastAsia="Arial Unicode MS" w:hAnsi="Arial" w:cs="Arial"/>
+                <w:sz w:val="20"/>
+                <w:lang w:val="sv-SE"/>
+              </w:rPr>
+              <w:t>Motsvarighet i V-TIM:</w:t>
+            </w:r>
+            <w:r>
+              <w:rPr>
+                <w:rFonts w:ascii="Arial" w:eastAsia="Arial Unicode MS" w:hAnsi="Arial" w:cs="Arial"/>
+                <w:sz w:val="20"/>
+                <w:lang w:val="sv-SE"/>
+              </w:rPr>
+              <w:t xml:space="preserve"> </w:t>
+            </w:r>
+          </w:p>
+          <w:p>
+            <w:pPr>
+              <w:pStyle w:val="Default"/>
+              <w:rPr>
+                <w:rFonts w:ascii="Arial" w:hAnsi="Arial" w:cs="Arial"/>
+                <w:sz w:val="20"/>
+                <w:szCs w:val="20"/>
+                <w:lang w:val="sv-SE"/>
+              </w:rPr>
+            </w:pPr>
             <w:r>
               <w:rPr>
                 <w:rFonts w:ascii="Arial" w:hAnsi="Arial" w:cs="Arial"/>
@@ -8784,99 +9795,9 @@
                 <w:iCs/>
                 <w:sz w:val="20"/>
                 <w:szCs w:val="20"/>
-              </w:rPr>
-              <w:t>-</w:t>
-            </w:r>
-            <w:r>
-              <w:rPr>
-                <w:rFonts w:ascii="Arial" w:hAnsi="Arial" w:cs="Arial"/>
-                <w:i/>
-                <w:iCs/>
-                <w:sz w:val="20"/>
-                <w:szCs w:val="20"/>
-              </w:rPr>
-              <w:t>unit</w:t>
-            </w:r>
-            <w:r>
-              <w:rPr>
-                <w:rFonts w:ascii="Arial" w:hAnsi="Arial" w:cs="Arial"/>
-                <w:i/>
-                <w:iCs/>
-                <w:sz w:val="20"/>
-                <w:szCs w:val="20"/>
-              </w:rPr>
-              <w:t>-</w:t>
-            </w:r>
-            <w:r>
-              <w:rPr>
-                <w:rFonts w:ascii="Arial" w:hAnsi="Arial" w:cs="Arial"/>
-                <w:i/>
-                <w:iCs/>
-                <w:sz w:val="20"/>
-                <w:szCs w:val="20"/>
-              </w:rPr>
-              <w:t>address</w:t>
-            </w:r>
-            <w:r>
-              <w:rPr>
-                <w:rFonts w:ascii="Arial" w:hAnsi="Arial" w:cs="Arial"/>
-                <w:i/>
-                <w:iCs/>
-                <w:sz w:val="20"/>
-                <w:szCs w:val="20"/>
-              </w:rPr>
-              <w:t xml:space="preserve">  </w:t>
-            </w:r>
-          </w:p>
-        </w:tc>
-        <w:tc>
-          <w:tcPr>
-            <w:tcW w:w="2286" w:type="dxa"/>
-          </w:tcPr>
-          <w:p>
-            <w:pPr>
-              <w:pStyle w:val="Default"/>
-              <w:rPr>
-                <w:rFonts w:ascii="Arial" w:eastAsia="Arial Unicode MS" w:hAnsi="Arial" w:cs="Arial"/>
-                <w:sz w:val="20"/>
-                <w:lang w:val="sv-SE"/>
-              </w:rPr>
-            </w:pPr>
-            <w:r>
-              <w:rPr>
-                <w:rFonts w:ascii="Arial" w:eastAsia="Arial Unicode MS" w:hAnsi="Arial" w:cs="Arial"/>
-                <w:sz w:val="20"/>
-                <w:lang w:val="sv-SE"/>
-              </w:rPr>
-              <w:t>Motsvarighet i V-TIM:</w:t>
-            </w:r>
-            <w:r>
-              <w:rPr>
-                <w:rFonts w:ascii="Arial" w:eastAsia="Arial Unicode MS" w:hAnsi="Arial" w:cs="Arial"/>
-                <w:sz w:val="20"/>
-                <w:lang w:val="sv-SE"/>
-              </w:rPr>
-              <w:t xml:space="preserve"> </w:t>
-            </w:r>
-          </w:p>
-          <w:p>
-            <w:pPr>
-              <w:pStyle w:val="Default"/>
-              <w:rPr>
-                <w:rFonts w:ascii="Arial" w:hAnsi="Arial" w:cs="Arial"/>
-                <w:sz w:val="20"/>
-                <w:szCs w:val="20"/>
-                <w:highlight w:val="yellow"/>
-                <w:lang w:val="sv-SE"/>
-              </w:rPr>
-            </w:pPr>
-            <w:r>
-              <w:rPr>
-                <w:rFonts w:ascii="Arial" w:eastAsia="Arial Unicode MS" w:hAnsi="Arial" w:cs="Arial"/>
-                <w:sz w:val="20"/>
-                <w:lang w:val="sv-SE"/>
-              </w:rPr>
-              <w:t>Saknas</w:t>
+                <w:lang w:val="sv-SE"/>
+              </w:rPr>
+              <w:t>mottagande enhet/process /id</w:t>
             </w:r>
           </w:p>
         </w:tc>
@@ -8899,7 +9820,7 @@
                 <w:color w:val="000000"/>
                 <w:sz w:val="20"/>
               </w:rPr>
-              <w:t>ADR</w:t>
+              <w:t>II</w:t>
             </w:r>
           </w:p>
         </w:tc>
@@ -8922,7 +9843,15 @@
                 <w:color w:val="000000"/>
                 <w:sz w:val="20"/>
               </w:rPr>
-              <w:t>0..1</w:t>
+              <w:t>0..</w:t>
+            </w:r>
+            <w:r>
+              <w:rPr>
+                <w:rFonts w:ascii="Arial" w:hAnsi="Arial" w:cs="Arial"/>
+                <w:color w:val="000000"/>
+                <w:sz w:val="20"/>
+              </w:rPr>
+              <w:t>1</w:t>
             </w:r>
           </w:p>
         </w:tc>
@@ -8943,6 +9872,69 @@
                 <w:sz w:val="20"/>
               </w:rPr>
             </w:pPr>
+            <w:r>
+              <w:rPr>
+                <w:rFonts w:ascii="Arial" w:hAnsi="Arial" w:cs="Arial"/>
+                <w:color w:val="000000"/>
+                <w:sz w:val="20"/>
+              </w:rPr>
+              <w:t>HSA-id</w:t>
+            </w:r>
+          </w:p>
+          <w:p>
+            <w:pPr>
+              <w:widowControl w:val="0"/>
+              <w:autoSpaceDE w:val="0"/>
+              <w:autoSpaceDN w:val="0"/>
+              <w:adjustRightInd w:val="0"/>
+              <w:jc w:val="both"/>
+              <w:rPr>
+                <w:rFonts w:ascii="Arial" w:hAnsi="Arial" w:cs="Arial"/>
+                <w:color w:val="000000"/>
+                <w:sz w:val="20"/>
+              </w:rPr>
+            </w:pPr>
+          </w:p>
+          <w:p>
+            <w:pPr>
+              <w:widowControl w:val="0"/>
+              <w:autoSpaceDE w:val="0"/>
+              <w:autoSpaceDN w:val="0"/>
+              <w:adjustRightInd w:val="0"/>
+              <w:jc w:val="both"/>
+              <w:rPr>
+                <w:rFonts w:ascii="Arial" w:hAnsi="Arial" w:cs="Arial"/>
+                <w:color w:val="000000"/>
+                <w:sz w:val="20"/>
+              </w:rPr>
+            </w:pPr>
+            <w:r>
+              <w:rPr>
+                <w:rFonts w:ascii="Arial" w:hAnsi="Arial" w:cs="Arial"/>
+                <w:color w:val="000000"/>
+                <w:sz w:val="20"/>
+                <w:highlight w:val="yellow"/>
+              </w:rPr>
+              <w:t>TODO: Se tidigare kommentar hur</w:t>
+            </w:r>
+            <w:r>
+              <w:rPr>
+                <w:rFonts w:ascii="Arial" w:hAnsi="Arial" w:cs="Arial"/>
+                <w:color w:val="000000"/>
+                <w:sz w:val="20"/>
+                <w:highlight w:val="yellow"/>
+              </w:rPr>
+              <w:t>uvuda kombika</w:t>
+            </w:r>
+            <w:r>
+              <w:rPr>
+                <w:rFonts w:ascii="Arial" w:hAnsi="Arial" w:cs="Arial"/>
+                <w:color w:val="000000"/>
+                <w:sz w:val="20"/>
+                <w:highlight w:val="yellow"/>
+              </w:rPr>
+              <w:t xml:space="preserve"> ska användas.</w:t>
+            </w:r>
           </w:p>
         </w:tc>
         <w:tc>
@@ -8950,6 +9942,44 @@
             <w:tcW w:w="2835" w:type="dxa"/>
             <w:gridSpan w:val="2"/>
           </w:tcPr>
+          <w:p>
+            <w:pPr>
+              <w:pStyle w:val="Default"/>
+              <w:rPr>
+                <w:rFonts w:ascii="Arial" w:hAnsi="Arial" w:cs="Arial"/>
+                <w:sz w:val="20"/>
+                <w:szCs w:val="20"/>
+                <w:lang w:val="sv-SE"/>
+              </w:rPr>
+            </w:pPr>
+            <w:r>
+              <w:rPr>
+                <w:rFonts w:ascii="Arial" w:hAnsi="Arial" w:cs="Arial"/>
+                <w:sz w:val="20"/>
+                <w:szCs w:val="20"/>
+                <w:lang w:val="sv-SE"/>
+              </w:rPr>
+              <w:t>Om i</w:t>
+            </w:r>
+            <w:r>
+              <w:rPr>
+                <w:rFonts w:ascii="Arial" w:hAnsi="Arial" w:cs="Arial"/>
+                <w:sz w:val="20"/>
+                <w:szCs w:val="20"/>
+                <w:lang w:val="sv-SE"/>
+              </w:rPr>
+              <w:t xml:space="preserve">d anges </w:t>
+            </w:r>
+            <w:r>
+              <w:rPr>
+                <w:rFonts w:ascii="Arial" w:hAnsi="Arial" w:cs="Arial"/>
+                <w:sz w:val="20"/>
+                <w:szCs w:val="20"/>
+                <w:lang w:val="sv-SE"/>
+              </w:rPr>
+              <w:t>så kommer enhetensinformation att hämtas ifrån HSA katalogen och användas i 'receiving care unit  name'/address/phone number.</w:t>
+            </w:r>
+          </w:p>
           <w:p>
             <w:pPr>
               <w:pStyle w:val="Default"/>
@@ -8990,10 +10020,8 @@
               <w:rPr>
                 <w:rFonts w:ascii="Arial" w:hAnsi="Arial" w:cs="Arial"/>
                 <w:i/>
-                <w:iCs/>
-                <w:sz w:val="20"/>
-                <w:szCs w:val="20"/>
-                <w:highlight w:val="yellow"/>
+                <w:sz w:val="20"/>
+                <w:szCs w:val="20"/>
               </w:rPr>
             </w:pPr>
             <w:r>
@@ -9014,7 +10042,7 @@
                 <w:sz w:val="20"/>
                 <w:szCs w:val="20"/>
               </w:rPr>
-              <w:t>equest</w:t>
+              <w:t>eceiving</w:t>
             </w:r>
             <w:r>
               <w:rPr>
@@ -9034,7 +10062,7 @@
                 <w:sz w:val="20"/>
                 <w:szCs w:val="20"/>
               </w:rPr>
-              <w:t>issued</w:t>
+              <w:t>care</w:t>
             </w:r>
             <w:r>
               <w:rPr>
@@ -9054,7 +10082,7 @@
                 <w:sz w:val="20"/>
                 <w:szCs w:val="20"/>
               </w:rPr>
-              <w:t>by</w:t>
+              <w:t>unit</w:t>
             </w:r>
             <w:r>
               <w:rPr>
@@ -9074,8 +10102,81 @@
                 <w:sz w:val="20"/>
                 <w:szCs w:val="20"/>
               </w:rPr>
-              <w:t>care</w:t>
-            </w:r>
+              <w:t>name</w:t>
+            </w:r>
+          </w:p>
+        </w:tc>
+        <w:tc>
+          <w:tcPr>
+            <w:tcW w:w="2286" w:type="dxa"/>
+          </w:tcPr>
+          <w:p>
+            <w:pPr>
+              <w:pStyle w:val="Default"/>
+              <w:rPr>
+                <w:rFonts w:ascii="Arial" w:hAnsi="Arial" w:cs="Arial"/>
+                <w:sz w:val="20"/>
+                <w:szCs w:val="20"/>
+                <w:lang w:val="sv-SE"/>
+              </w:rPr>
+            </w:pPr>
+            <w:r>
+              <w:rPr>
+                <w:rFonts w:ascii="Arial" w:hAnsi="Arial" w:cs="Arial"/>
+                <w:sz w:val="20"/>
+                <w:szCs w:val="20"/>
+                <w:lang w:val="sv-SE"/>
+              </w:rPr>
+              <w:t xml:space="preserve">Namn på den enhet/process inom vars uppdrag som framställan mottages </w:t>
+            </w:r>
+          </w:p>
+          <w:p>
+            <w:pPr>
+              <w:pStyle w:val="Default"/>
+              <w:rPr>
+                <w:rFonts w:ascii="Arial" w:hAnsi="Arial" w:cs="Arial"/>
+                <w:sz w:val="20"/>
+                <w:szCs w:val="20"/>
+                <w:lang w:val="sv-SE"/>
+              </w:rPr>
+            </w:pPr>
+          </w:p>
+          <w:p>
+            <w:pPr>
+              <w:pStyle w:val="Default"/>
+              <w:rPr>
+                <w:rFonts w:ascii="Arial" w:eastAsia="Arial Unicode MS" w:hAnsi="Arial" w:cs="Arial"/>
+                <w:sz w:val="20"/>
+                <w:lang w:val="sv-SE"/>
+              </w:rPr>
+            </w:pPr>
+            <w:r>
+              <w:rPr>
+                <w:rFonts w:ascii="Arial" w:eastAsia="Arial Unicode MS" w:hAnsi="Arial" w:cs="Arial"/>
+                <w:sz w:val="20"/>
+                <w:lang w:val="sv-SE"/>
+              </w:rPr>
+              <w:t>Motsvarighet i V-TIM:</w:t>
+            </w:r>
+            <w:r>
+              <w:rPr>
+                <w:rFonts w:ascii="Arial" w:eastAsia="Arial Unicode MS" w:hAnsi="Arial" w:cs="Arial"/>
+                <w:sz w:val="20"/>
+                <w:lang w:val="sv-SE"/>
+              </w:rPr>
+              <w:t xml:space="preserve"> </w:t>
+            </w:r>
+          </w:p>
+          <w:p>
+            <w:pPr>
+              <w:pStyle w:val="Default"/>
+              <w:rPr>
+                <w:rFonts w:ascii="Arial" w:hAnsi="Arial" w:cs="Arial"/>
+                <w:sz w:val="20"/>
+                <w:szCs w:val="20"/>
+                <w:lang w:val="sv-SE"/>
+              </w:rPr>
+            </w:pPr>
             <w:r>
               <w:rPr>
                 <w:rFonts w:ascii="Arial" w:hAnsi="Arial" w:cs="Arial"/>
@@ -9083,119 +10184,9 @@
                 <w:iCs/>
                 <w:sz w:val="20"/>
                 <w:szCs w:val="20"/>
-              </w:rPr>
-              <w:t>-</w:t>
-            </w:r>
-            <w:r>
-              <w:rPr>
-                <w:rFonts w:ascii="Arial" w:hAnsi="Arial" w:cs="Arial"/>
-                <w:i/>
-                <w:iCs/>
-                <w:sz w:val="20"/>
-                <w:szCs w:val="20"/>
-              </w:rPr>
-              <w:t>unit</w:t>
-            </w:r>
-            <w:r>
-              <w:rPr>
-                <w:rFonts w:ascii="Arial" w:hAnsi="Arial" w:cs="Arial"/>
-                <w:i/>
-                <w:iCs/>
-                <w:sz w:val="20"/>
-                <w:szCs w:val="20"/>
-              </w:rPr>
-              <w:t>-</w:t>
-            </w:r>
-            <w:r>
-              <w:rPr>
-                <w:rFonts w:ascii="Arial" w:hAnsi="Arial" w:cs="Arial"/>
-                <w:i/>
-                <w:iCs/>
-                <w:sz w:val="20"/>
-                <w:szCs w:val="20"/>
-              </w:rPr>
-              <w:t>phone</w:t>
-            </w:r>
-            <w:r>
-              <w:rPr>
-                <w:rFonts w:ascii="Arial" w:hAnsi="Arial" w:cs="Arial"/>
-                <w:i/>
-                <w:iCs/>
-                <w:sz w:val="20"/>
-                <w:szCs w:val="20"/>
-              </w:rPr>
-              <w:t>-</w:t>
-            </w:r>
-            <w:r>
-              <w:rPr>
-                <w:rFonts w:ascii="Arial" w:hAnsi="Arial" w:cs="Arial"/>
-                <w:i/>
-                <w:iCs/>
-                <w:sz w:val="20"/>
-                <w:szCs w:val="20"/>
-              </w:rPr>
-              <w:t>number</w:t>
-            </w:r>
-            <w:r>
-              <w:rPr>
-                <w:rFonts w:ascii="Arial" w:hAnsi="Arial" w:cs="Arial"/>
-                <w:i/>
-                <w:iCs/>
-                <w:sz w:val="20"/>
-                <w:szCs w:val="20"/>
-              </w:rPr>
-              <w:t xml:space="preserve"> </w:t>
-            </w:r>
-          </w:p>
-        </w:tc>
-        <w:tc>
-          <w:tcPr>
-            <w:tcW w:w="2286" w:type="dxa"/>
-          </w:tcPr>
-          <w:p>
-            <w:pPr>
-              <w:pStyle w:val="Default"/>
-              <w:rPr>
-                <w:rFonts w:ascii="Arial" w:eastAsia="Arial Unicode MS" w:hAnsi="Arial" w:cs="Arial"/>
-                <w:sz w:val="20"/>
-                <w:lang w:val="sv-SE"/>
-              </w:rPr>
-            </w:pPr>
-            <w:r>
-              <w:rPr>
-                <w:rFonts w:ascii="Arial" w:eastAsia="Arial Unicode MS" w:hAnsi="Arial" w:cs="Arial"/>
-                <w:sz w:val="20"/>
-                <w:lang w:val="sv-SE"/>
-              </w:rPr>
-              <w:t>Motsvarighet i V-TIM:</w:t>
-            </w:r>
-            <w:r>
-              <w:rPr>
-                <w:rFonts w:ascii="Arial" w:eastAsia="Arial Unicode MS" w:hAnsi="Arial" w:cs="Arial"/>
-                <w:sz w:val="20"/>
-                <w:lang w:val="sv-SE"/>
-              </w:rPr>
-              <w:t xml:space="preserve"> </w:t>
-            </w:r>
-          </w:p>
-          <w:p>
-            <w:pPr>
-              <w:pStyle w:val="Default"/>
-              <w:rPr>
-                <w:rFonts w:ascii="Arial" w:hAnsi="Arial" w:cs="Arial"/>
-                <w:sz w:val="20"/>
-                <w:szCs w:val="20"/>
-                <w:highlight w:val="yellow"/>
-                <w:lang w:val="sv-SE"/>
-              </w:rPr>
-            </w:pPr>
-            <w:r>
-              <w:rPr>
-                <w:rFonts w:ascii="Arial" w:eastAsia="Arial Unicode MS" w:hAnsi="Arial" w:cs="Arial"/>
-                <w:sz w:val="20"/>
-                <w:lang w:val="sv-SE"/>
-              </w:rPr>
-              <w:t>Saknas</w:t>
+                <w:lang w:val="sv-SE"/>
+              </w:rPr>
+              <w:t>mottagande enhet/process /namn</w:t>
             </w:r>
           </w:p>
         </w:tc>
@@ -9218,969 +10209,6 @@
                 <w:color w:val="000000"/>
                 <w:sz w:val="20"/>
               </w:rPr>
-              <w:t>TXT</w:t>
-            </w:r>
-          </w:p>
-        </w:tc>
-        <w:tc>
-          <w:tcPr>
-            <w:tcW w:w="591" w:type="dxa"/>
-          </w:tcPr>
-          <w:p>
-            <w:pPr>
-              <w:jc w:val="center"/>
-              <w:rPr>
-                <w:rFonts w:ascii="Arial" w:hAnsi="Arial" w:cs="Arial"/>
-                <w:color w:val="000000"/>
-                <w:sz w:val="20"/>
-              </w:rPr>
-            </w:pPr>
-            <w:r>
-              <w:rPr>
-                <w:rFonts w:ascii="Arial" w:hAnsi="Arial" w:cs="Arial"/>
-                <w:color w:val="000000"/>
-                <w:sz w:val="20"/>
-              </w:rPr>
-              <w:t>1</w:t>
-            </w:r>
-          </w:p>
-        </w:tc>
-        <w:tc>
-          <w:tcPr>
-            <w:tcW w:w="2651" w:type="dxa"/>
-          </w:tcPr>
-          <w:p>
-            <w:pPr>
-              <w:widowControl w:val="0"/>
-              <w:autoSpaceDE w:val="0"/>
-              <w:autoSpaceDN w:val="0"/>
-              <w:adjustRightInd w:val="0"/>
-              <w:jc w:val="both"/>
-              <w:rPr>
-                <w:rFonts w:ascii="Arial" w:hAnsi="Arial" w:cs="Arial"/>
-                <w:color w:val="000000"/>
-                <w:sz w:val="20"/>
-              </w:rPr>
-            </w:pPr>
-          </w:p>
-        </w:tc>
-        <w:tc>
-          <w:tcPr>
-            <w:tcW w:w="2835" w:type="dxa"/>
-            <w:gridSpan w:val="2"/>
-          </w:tcPr>
-          <w:p>
-            <w:pPr>
-              <w:pStyle w:val="Default"/>
-              <w:rPr>
-                <w:rFonts w:ascii="Arial" w:hAnsi="Arial" w:cs="Arial"/>
-                <w:sz w:val="20"/>
-                <w:szCs w:val="20"/>
-                <w:lang w:val="sv-SE"/>
-              </w:rPr>
-            </w:pPr>
-          </w:p>
-        </w:tc>
-        <w:tc>
-          <w:tcPr>
-            <w:tcW w:w="2268" w:type="dxa"/>
-          </w:tcPr>
-          <w:p>
-            <w:pPr>
-              <w:rPr>
-                <w:rFonts w:ascii="Arial" w:eastAsia="Arial Unicode MS" w:hAnsi="Arial" w:cs="Arial"/>
-                <w:sz w:val="20"/>
-              </w:rPr>
-            </w:pPr>
-          </w:p>
-        </w:tc>
-      </w:tr>
-      <w:tr>
-        <w:trPr>
-          <w:trHeight w:val="883"/>
-        </w:trPr>
-        <w:tc>
-          <w:tcPr>
-            <w:tcW w:w="2835" w:type="dxa"/>
-          </w:tcPr>
-          <w:p>
-            <w:pPr>
-              <w:pStyle w:val="Default"/>
-              <w:rPr>
-                <w:rFonts w:ascii="Arial" w:hAnsi="Arial" w:cs="Arial"/>
-                <w:i/>
-                <w:sz w:val="20"/>
-                <w:szCs w:val="20"/>
-              </w:rPr>
-            </w:pPr>
-            <w:r>
-              <w:rPr>
-                <w:rFonts w:ascii="Arial" w:hAnsi="Arial" w:cs="Arial"/>
-                <w:i/>
-                <w:iCs/>
-                <w:sz w:val="20"/>
-                <w:szCs w:val="20"/>
-              </w:rPr>
-              <w:t>r</w:t>
-            </w:r>
-            <w:r>
-              <w:rPr>
-                <w:rFonts w:ascii="Arial" w:hAnsi="Arial" w:cs="Arial"/>
-                <w:i/>
-                <w:iCs/>
-                <w:sz w:val="20"/>
-                <w:szCs w:val="20"/>
-              </w:rPr>
-              <w:t>eceiving</w:t>
-            </w:r>
-            <w:r>
-              <w:rPr>
-                <w:rFonts w:ascii="Arial" w:hAnsi="Arial" w:cs="Arial"/>
-                <w:i/>
-                <w:iCs/>
-                <w:sz w:val="20"/>
-                <w:szCs w:val="20"/>
-              </w:rPr>
-              <w:t>-</w:t>
-            </w:r>
-            <w:r>
-              <w:rPr>
-                <w:rFonts w:ascii="Arial" w:hAnsi="Arial" w:cs="Arial"/>
-                <w:i/>
-                <w:iCs/>
-                <w:sz w:val="20"/>
-                <w:szCs w:val="20"/>
-              </w:rPr>
-              <w:t>person</w:t>
-            </w:r>
-            <w:r>
-              <w:rPr>
-                <w:rFonts w:ascii="Arial" w:hAnsi="Arial" w:cs="Arial"/>
-                <w:i/>
-                <w:iCs/>
-                <w:sz w:val="20"/>
-                <w:szCs w:val="20"/>
-              </w:rPr>
-              <w:t>-</w:t>
-            </w:r>
-            <w:r>
-              <w:rPr>
-                <w:rFonts w:ascii="Arial" w:hAnsi="Arial" w:cs="Arial"/>
-                <w:i/>
-                <w:iCs/>
-                <w:sz w:val="20"/>
-                <w:szCs w:val="20"/>
-              </w:rPr>
-              <w:t xml:space="preserve">name </w:t>
-            </w:r>
-          </w:p>
-          <w:p>
-            <w:pPr>
-              <w:pStyle w:val="Default"/>
-              <w:rPr>
-                <w:rFonts w:ascii="Arial" w:hAnsi="Arial" w:cs="Arial"/>
-                <w:i/>
-                <w:iCs/>
-                <w:sz w:val="20"/>
-                <w:szCs w:val="20"/>
-                <w:lang w:val="sv-SE"/>
-              </w:rPr>
-            </w:pPr>
-          </w:p>
-        </w:tc>
-        <w:tc>
-          <w:tcPr>
-            <w:tcW w:w="2286" w:type="dxa"/>
-          </w:tcPr>
-          <w:p>
-            <w:pPr>
-              <w:pStyle w:val="Default"/>
-              <w:rPr>
-                <w:rFonts w:ascii="Arial" w:hAnsi="Arial" w:cs="Arial"/>
-                <w:sz w:val="20"/>
-                <w:szCs w:val="20"/>
-                <w:lang w:val="sv-SE"/>
-              </w:rPr>
-            </w:pPr>
-            <w:r>
-              <w:rPr>
-                <w:rFonts w:ascii="Arial" w:hAnsi="Arial" w:cs="Arial"/>
-                <w:sz w:val="20"/>
-                <w:szCs w:val="20"/>
-                <w:lang w:val="sv-SE"/>
-              </w:rPr>
-              <w:t xml:space="preserve">Namn på den hälso- och sjukvårdspersonal som mottar framställan </w:t>
-            </w:r>
-          </w:p>
-          <w:p>
-            <w:pPr>
-              <w:pStyle w:val="Default"/>
-              <w:rPr>
-                <w:rFonts w:ascii="Arial" w:hAnsi="Arial" w:cs="Arial"/>
-                <w:sz w:val="20"/>
-                <w:szCs w:val="20"/>
-                <w:lang w:val="sv-SE"/>
-              </w:rPr>
-            </w:pPr>
-          </w:p>
-          <w:p>
-            <w:pPr>
-              <w:pStyle w:val="Default"/>
-              <w:rPr>
-                <w:rFonts w:ascii="Arial" w:eastAsia="Arial Unicode MS" w:hAnsi="Arial" w:cs="Arial"/>
-                <w:sz w:val="20"/>
-                <w:lang w:val="sv-SE"/>
-              </w:rPr>
-            </w:pPr>
-            <w:r>
-              <w:rPr>
-                <w:rFonts w:ascii="Arial" w:eastAsia="Arial Unicode MS" w:hAnsi="Arial" w:cs="Arial"/>
-                <w:sz w:val="20"/>
-                <w:lang w:val="sv-SE"/>
-              </w:rPr>
-              <w:t>Motsvarighet i V-TIM:</w:t>
-            </w:r>
-            <w:r>
-              <w:rPr>
-                <w:rFonts w:ascii="Arial" w:eastAsia="Arial Unicode MS" w:hAnsi="Arial" w:cs="Arial"/>
-                <w:sz w:val="20"/>
-                <w:lang w:val="sv-SE"/>
-              </w:rPr>
-              <w:t xml:space="preserve"> </w:t>
-            </w:r>
-          </w:p>
-          <w:p>
-            <w:pPr>
-              <w:pStyle w:val="Default"/>
-              <w:rPr>
-                <w:rFonts w:ascii="Arial" w:hAnsi="Arial" w:cs="Arial"/>
-                <w:sz w:val="20"/>
-                <w:szCs w:val="20"/>
-                <w:lang w:val="sv-SE"/>
-              </w:rPr>
-            </w:pPr>
-            <w:r>
-              <w:rPr>
-                <w:rFonts w:ascii="Arial" w:hAnsi="Arial" w:cs="Arial"/>
-                <w:i/>
-                <w:iCs/>
-                <w:sz w:val="20"/>
-                <w:szCs w:val="20"/>
-                <w:lang w:val="sv-SE"/>
-              </w:rPr>
-              <w:t xml:space="preserve">mottagande person /namn </w:t>
-            </w:r>
-          </w:p>
-        </w:tc>
-        <w:tc>
-          <w:tcPr>
-            <w:tcW w:w="851" w:type="dxa"/>
-          </w:tcPr>
-          <w:p>
-            <w:pPr>
-              <w:jc w:val="center"/>
-              <w:rPr>
-                <w:rFonts w:ascii="Arial" w:hAnsi="Arial" w:cs="Arial"/>
-                <w:color w:val="000000"/>
-                <w:sz w:val="20"/>
-              </w:rPr>
-            </w:pPr>
-            <w:r>
-              <w:rPr>
-                <w:rFonts w:ascii="Arial" w:hAnsi="Arial" w:cs="Arial"/>
-                <w:color w:val="000000"/>
-                <w:sz w:val="20"/>
-              </w:rPr>
-              <w:t>TXT</w:t>
-            </w:r>
-          </w:p>
-        </w:tc>
-        <w:tc>
-          <w:tcPr>
-            <w:tcW w:w="591" w:type="dxa"/>
-          </w:tcPr>
-          <w:p>
-            <w:pPr>
-              <w:jc w:val="center"/>
-              <w:rPr>
-                <w:rFonts w:ascii="Arial" w:hAnsi="Arial" w:cs="Arial"/>
-                <w:color w:val="000000"/>
-                <w:sz w:val="20"/>
-              </w:rPr>
-            </w:pPr>
-            <w:r>
-              <w:rPr>
-                <w:rFonts w:ascii="Arial" w:hAnsi="Arial" w:cs="Arial"/>
-                <w:color w:val="000000"/>
-                <w:sz w:val="20"/>
-              </w:rPr>
-              <w:t>0..1</w:t>
-            </w:r>
-          </w:p>
-        </w:tc>
-        <w:tc>
-          <w:tcPr>
-            <w:tcW w:w="2651" w:type="dxa"/>
-          </w:tcPr>
-          <w:p>
-            <w:pPr>
-              <w:widowControl w:val="0"/>
-              <w:autoSpaceDE w:val="0"/>
-              <w:autoSpaceDN w:val="0"/>
-              <w:adjustRightInd w:val="0"/>
-              <w:jc w:val="both"/>
-              <w:rPr>
-                <w:rFonts w:ascii="Arial" w:hAnsi="Arial" w:cs="Arial"/>
-                <w:color w:val="000000"/>
-                <w:sz w:val="20"/>
-              </w:rPr>
-            </w:pPr>
-          </w:p>
-        </w:tc>
-        <w:tc>
-          <w:tcPr>
-            <w:tcW w:w="2835" w:type="dxa"/>
-            <w:gridSpan w:val="2"/>
-          </w:tcPr>
-          <w:p>
-            <w:pPr>
-              <w:pStyle w:val="Default"/>
-              <w:rPr>
-                <w:rFonts w:ascii="Arial" w:hAnsi="Arial" w:cs="Arial"/>
-                <w:sz w:val="20"/>
-                <w:szCs w:val="20"/>
-                <w:lang w:val="sv-SE"/>
-              </w:rPr>
-            </w:pPr>
-            <w:r>
-              <w:rPr>
-                <w:rFonts w:ascii="Arial" w:hAnsi="Arial" w:cs="Arial"/>
-                <w:sz w:val="20"/>
-                <w:szCs w:val="20"/>
-                <w:lang w:val="sv-SE"/>
-              </w:rPr>
-              <w:t>Hämtas från/motsvarar HSA ”fullName” .</w:t>
-            </w:r>
-          </w:p>
-        </w:tc>
-        <w:tc>
-          <w:tcPr>
-            <w:tcW w:w="2268" w:type="dxa"/>
-          </w:tcPr>
-          <w:p>
-            <w:pPr>
-              <w:rPr>
-                <w:rFonts w:ascii="Arial" w:eastAsia="Arial Unicode MS" w:hAnsi="Arial" w:cs="Arial"/>
-                <w:sz w:val="20"/>
-              </w:rPr>
-            </w:pPr>
-          </w:p>
-        </w:tc>
-      </w:tr>
-      <w:tr>
-        <w:trPr>
-          <w:trHeight w:val="883"/>
-        </w:trPr>
-        <w:tc>
-          <w:tcPr>
-            <w:tcW w:w="2835" w:type="dxa"/>
-          </w:tcPr>
-          <w:p>
-            <w:pPr>
-              <w:pStyle w:val="Default"/>
-              <w:rPr>
-                <w:rFonts w:ascii="Arial" w:hAnsi="Arial" w:cs="Arial"/>
-                <w:i/>
-                <w:sz w:val="20"/>
-                <w:szCs w:val="20"/>
-              </w:rPr>
-            </w:pPr>
-            <w:r>
-              <w:rPr>
-                <w:rFonts w:ascii="Arial" w:hAnsi="Arial" w:cs="Arial"/>
-                <w:i/>
-                <w:iCs/>
-                <w:sz w:val="20"/>
-                <w:szCs w:val="20"/>
-              </w:rPr>
-              <w:t>r</w:t>
-            </w:r>
-            <w:r>
-              <w:rPr>
-                <w:rFonts w:ascii="Arial" w:hAnsi="Arial" w:cs="Arial"/>
-                <w:i/>
-                <w:iCs/>
-                <w:sz w:val="20"/>
-                <w:szCs w:val="20"/>
-              </w:rPr>
-              <w:t>eceiving</w:t>
-            </w:r>
-            <w:r>
-              <w:rPr>
-                <w:rFonts w:ascii="Arial" w:hAnsi="Arial" w:cs="Arial"/>
-                <w:i/>
-                <w:iCs/>
-                <w:sz w:val="20"/>
-                <w:szCs w:val="20"/>
-              </w:rPr>
-              <w:t>-</w:t>
-            </w:r>
-            <w:r>
-              <w:rPr>
-                <w:rFonts w:ascii="Arial" w:hAnsi="Arial" w:cs="Arial"/>
-                <w:i/>
-                <w:iCs/>
-                <w:sz w:val="20"/>
-                <w:szCs w:val="20"/>
-              </w:rPr>
-              <w:t>care</w:t>
-            </w:r>
-            <w:r>
-              <w:rPr>
-                <w:rFonts w:ascii="Arial" w:hAnsi="Arial" w:cs="Arial"/>
-                <w:i/>
-                <w:iCs/>
-                <w:sz w:val="20"/>
-                <w:szCs w:val="20"/>
-              </w:rPr>
-              <w:t>-</w:t>
-            </w:r>
-            <w:r>
-              <w:rPr>
-                <w:rFonts w:ascii="Arial" w:hAnsi="Arial" w:cs="Arial"/>
-                <w:i/>
-                <w:iCs/>
-                <w:sz w:val="20"/>
-                <w:szCs w:val="20"/>
-              </w:rPr>
-              <w:t>unit</w:t>
-            </w:r>
-            <w:r>
-              <w:rPr>
-                <w:rFonts w:ascii="Arial" w:hAnsi="Arial" w:cs="Arial"/>
-                <w:i/>
-                <w:iCs/>
-                <w:sz w:val="20"/>
-                <w:szCs w:val="20"/>
-              </w:rPr>
-              <w:t>-</w:t>
-            </w:r>
-            <w:r>
-              <w:rPr>
-                <w:rFonts w:ascii="Arial" w:hAnsi="Arial" w:cs="Arial"/>
-                <w:i/>
-                <w:iCs/>
-                <w:sz w:val="20"/>
-                <w:szCs w:val="20"/>
-              </w:rPr>
-              <w:t xml:space="preserve">id </w:t>
-            </w:r>
-          </w:p>
-          <w:p>
-            <w:pPr>
-              <w:pStyle w:val="Default"/>
-              <w:rPr>
-                <w:rFonts w:ascii="Arial" w:hAnsi="Arial" w:cs="Arial"/>
-                <w:i/>
-                <w:sz w:val="20"/>
-                <w:szCs w:val="20"/>
-              </w:rPr>
-            </w:pPr>
-          </w:p>
-        </w:tc>
-        <w:tc>
-          <w:tcPr>
-            <w:tcW w:w="2286" w:type="dxa"/>
-          </w:tcPr>
-          <w:p>
-            <w:pPr>
-              <w:pStyle w:val="Default"/>
-              <w:rPr>
-                <w:rFonts w:ascii="Arial" w:hAnsi="Arial" w:cs="Arial"/>
-                <w:sz w:val="20"/>
-                <w:szCs w:val="20"/>
-                <w:lang w:val="sv-SE"/>
-              </w:rPr>
-            </w:pPr>
-            <w:r>
-              <w:rPr>
-                <w:rFonts w:ascii="Arial" w:hAnsi="Arial" w:cs="Arial"/>
-                <w:sz w:val="20"/>
-                <w:szCs w:val="20"/>
-                <w:lang w:val="sv-SE"/>
-              </w:rPr>
-              <w:t xml:space="preserve">Identitetsbeteckning för den enhet/process inom vars uppdrag som framställan mottages </w:t>
-            </w:r>
-          </w:p>
-          <w:p>
-            <w:pPr>
-              <w:pStyle w:val="Default"/>
-              <w:rPr>
-                <w:rFonts w:ascii="Arial" w:hAnsi="Arial" w:cs="Arial"/>
-                <w:sz w:val="20"/>
-                <w:szCs w:val="20"/>
-                <w:lang w:val="sv-SE"/>
-              </w:rPr>
-            </w:pPr>
-          </w:p>
-          <w:p>
-            <w:pPr>
-              <w:pStyle w:val="Default"/>
-              <w:rPr>
-                <w:rFonts w:ascii="Arial" w:eastAsia="Arial Unicode MS" w:hAnsi="Arial" w:cs="Arial"/>
-                <w:sz w:val="20"/>
-                <w:lang w:val="sv-SE"/>
-              </w:rPr>
-            </w:pPr>
-            <w:r>
-              <w:rPr>
-                <w:rFonts w:ascii="Arial" w:eastAsia="Arial Unicode MS" w:hAnsi="Arial" w:cs="Arial"/>
-                <w:sz w:val="20"/>
-                <w:lang w:val="sv-SE"/>
-              </w:rPr>
-              <w:t>Motsvarighet i V-TIM:</w:t>
-            </w:r>
-            <w:r>
-              <w:rPr>
-                <w:rFonts w:ascii="Arial" w:eastAsia="Arial Unicode MS" w:hAnsi="Arial" w:cs="Arial"/>
-                <w:sz w:val="20"/>
-                <w:lang w:val="sv-SE"/>
-              </w:rPr>
-              <w:t xml:space="preserve"> </w:t>
-            </w:r>
-          </w:p>
-          <w:p>
-            <w:pPr>
-              <w:pStyle w:val="Default"/>
-              <w:rPr>
-                <w:rFonts w:ascii="Arial" w:hAnsi="Arial" w:cs="Arial"/>
-                <w:sz w:val="20"/>
-                <w:szCs w:val="20"/>
-                <w:lang w:val="sv-SE"/>
-              </w:rPr>
-            </w:pPr>
-            <w:r>
-              <w:rPr>
-                <w:rFonts w:ascii="Arial" w:hAnsi="Arial" w:cs="Arial"/>
-                <w:i/>
-                <w:iCs/>
-                <w:sz w:val="20"/>
-                <w:szCs w:val="20"/>
-                <w:lang w:val="sv-SE"/>
-              </w:rPr>
-              <w:t>mottagande enhet/process /id</w:t>
-            </w:r>
-          </w:p>
-        </w:tc>
-        <w:tc>
-          <w:tcPr>
-            <w:tcW w:w="851" w:type="dxa"/>
-          </w:tcPr>
-          <w:p>
-            <w:pPr>
-              <w:jc w:val="center"/>
-              <w:rPr>
-                <w:rFonts w:ascii="Arial" w:hAnsi="Arial" w:cs="Arial"/>
-                <w:color w:val="000000"/>
-                <w:sz w:val="20"/>
-              </w:rPr>
-            </w:pPr>
-            <w:r>
-              <w:rPr>
-                <w:rFonts w:ascii="Arial" w:hAnsi="Arial" w:cs="Arial"/>
-                <w:color w:val="000000"/>
-                <w:sz w:val="20"/>
-              </w:rPr>
-              <w:t>II</w:t>
-            </w:r>
-          </w:p>
-        </w:tc>
-        <w:tc>
-          <w:tcPr>
-            <w:tcW w:w="591" w:type="dxa"/>
-          </w:tcPr>
-          <w:p>
-            <w:pPr>
-              <w:jc w:val="center"/>
-              <w:rPr>
-                <w:rFonts w:ascii="Arial" w:hAnsi="Arial" w:cs="Arial"/>
-                <w:color w:val="000000"/>
-                <w:sz w:val="20"/>
-              </w:rPr>
-            </w:pPr>
-            <w:r>
-              <w:rPr>
-                <w:rFonts w:ascii="Arial" w:hAnsi="Arial" w:cs="Arial"/>
-                <w:color w:val="000000"/>
-                <w:sz w:val="20"/>
-              </w:rPr>
-              <w:t>0..</w:t>
-            </w:r>
-            <w:r>
-              <w:rPr>
-                <w:rFonts w:ascii="Arial" w:hAnsi="Arial" w:cs="Arial"/>
-                <w:color w:val="000000"/>
-                <w:sz w:val="20"/>
-              </w:rPr>
-              <w:t>1</w:t>
-            </w:r>
-          </w:p>
-        </w:tc>
-        <w:tc>
-          <w:tcPr>
-            <w:tcW w:w="2651" w:type="dxa"/>
-          </w:tcPr>
-          <w:p>
-            <w:pPr>
-              <w:widowControl w:val="0"/>
-              <w:autoSpaceDE w:val="0"/>
-              <w:autoSpaceDN w:val="0"/>
-              <w:adjustRightInd w:val="0"/>
-              <w:jc w:val="both"/>
-              <w:rPr>
-                <w:rFonts w:ascii="Arial" w:hAnsi="Arial" w:cs="Arial"/>
-                <w:color w:val="000000"/>
-                <w:sz w:val="20"/>
-              </w:rPr>
-            </w:pPr>
-            <w:r>
-              <w:rPr>
-                <w:rFonts w:ascii="Arial" w:hAnsi="Arial" w:cs="Arial"/>
-                <w:color w:val="000000"/>
-                <w:sz w:val="20"/>
-              </w:rPr>
-              <w:t>HSA-id</w:t>
-            </w:r>
-          </w:p>
-          <w:p>
-            <w:pPr>
-              <w:widowControl w:val="0"/>
-              <w:autoSpaceDE w:val="0"/>
-              <w:autoSpaceDN w:val="0"/>
-              <w:adjustRightInd w:val="0"/>
-              <w:jc w:val="both"/>
-              <w:rPr>
-                <w:rFonts w:ascii="Arial" w:hAnsi="Arial" w:cs="Arial"/>
-                <w:color w:val="000000"/>
-                <w:sz w:val="20"/>
-              </w:rPr>
-            </w:pPr>
-          </w:p>
-          <w:p>
-            <w:pPr>
-              <w:widowControl w:val="0"/>
-              <w:autoSpaceDE w:val="0"/>
-              <w:autoSpaceDN w:val="0"/>
-              <w:adjustRightInd w:val="0"/>
-              <w:jc w:val="both"/>
-              <w:rPr>
-                <w:rFonts w:ascii="Arial" w:hAnsi="Arial" w:cs="Arial"/>
-                <w:color w:val="000000"/>
-                <w:sz w:val="20"/>
-              </w:rPr>
-            </w:pPr>
-            <w:r>
-              <w:rPr>
-                <w:rFonts w:ascii="Arial" w:hAnsi="Arial" w:cs="Arial"/>
-                <w:color w:val="000000"/>
-                <w:sz w:val="20"/>
-                <w:highlight w:val="yellow"/>
-              </w:rPr>
-              <w:t>TODO: Se tidigare kommentar hur</w:t>
-            </w:r>
-            <w:r>
-              <w:rPr>
-                <w:rFonts w:ascii="Arial" w:hAnsi="Arial" w:cs="Arial"/>
-                <w:color w:val="000000"/>
-                <w:sz w:val="20"/>
-                <w:highlight w:val="yellow"/>
-              </w:rPr>
-              <w:t>uvuda kombika</w:t>
-            </w:r>
-            <w:r>
-              <w:rPr>
-                <w:rFonts w:ascii="Arial" w:hAnsi="Arial" w:cs="Arial"/>
-                <w:color w:val="000000"/>
-                <w:sz w:val="20"/>
-                <w:highlight w:val="yellow"/>
-              </w:rPr>
-              <w:t xml:space="preserve"> ska användas.</w:t>
-            </w:r>
-          </w:p>
-        </w:tc>
-        <w:tc>
-          <w:tcPr>
-            <w:tcW w:w="2835" w:type="dxa"/>
-            <w:gridSpan w:val="2"/>
-          </w:tcPr>
-          <w:p>
-            <w:pPr>
-              <w:pStyle w:val="Default"/>
-              <w:rPr>
-                <w:rFonts w:ascii="Arial" w:hAnsi="Arial" w:cs="Arial"/>
-                <w:sz w:val="20"/>
-                <w:szCs w:val="20"/>
-                <w:lang w:val="sv-SE"/>
-              </w:rPr>
-            </w:pPr>
-            <w:r>
-              <w:rPr>
-                <w:rFonts w:ascii="Arial" w:hAnsi="Arial" w:cs="Arial"/>
-                <w:sz w:val="20"/>
-                <w:szCs w:val="20"/>
-                <w:lang w:val="sv-SE"/>
-              </w:rPr>
-              <w:t>Om i</w:t>
-            </w:r>
-            <w:r>
-              <w:rPr>
-                <w:rFonts w:ascii="Arial" w:hAnsi="Arial" w:cs="Arial"/>
-                <w:sz w:val="20"/>
-                <w:szCs w:val="20"/>
-                <w:lang w:val="sv-SE"/>
-              </w:rPr>
-              <w:t xml:space="preserve">d anges </w:t>
-            </w:r>
-            <w:r>
-              <w:rPr>
-                <w:rFonts w:ascii="Arial" w:hAnsi="Arial" w:cs="Arial"/>
-                <w:sz w:val="20"/>
-                <w:szCs w:val="20"/>
-                <w:lang w:val="sv-SE"/>
-              </w:rPr>
-              <w:t>så kommer enhetensinformation att hämtas ifrån HSA katalogen och användas i 'receiving care unit  name'/address/phone number.</w:t>
-            </w:r>
-          </w:p>
-          <w:p>
-            <w:pPr>
-              <w:pStyle w:val="Default"/>
-              <w:rPr>
-                <w:rFonts w:ascii="Arial" w:hAnsi="Arial" w:cs="Arial"/>
-                <w:sz w:val="20"/>
-                <w:szCs w:val="20"/>
-                <w:lang w:val="sv-SE"/>
-              </w:rPr>
-            </w:pPr>
-          </w:p>
-        </w:tc>
-        <w:tc>
-          <w:tcPr>
-            <w:tcW w:w="2268" w:type="dxa"/>
-          </w:tcPr>
-          <w:p>
-            <w:pPr>
-              <w:rPr>
-                <w:rFonts w:ascii="Arial" w:eastAsia="Arial Unicode MS" w:hAnsi="Arial" w:cs="Arial"/>
-                <w:sz w:val="20"/>
-              </w:rPr>
-            </w:pPr>
-          </w:p>
-        </w:tc>
-      </w:tr>
-      <w:tr>
-        <w:trPr>
-          <w:trHeight w:val="883"/>
-        </w:trPr>
-        <w:tc>
-          <w:tcPr>
-            <w:tcW w:w="2835" w:type="dxa"/>
-          </w:tcPr>
-          <w:p>
-            <w:pPr>
-              <w:pStyle w:val="Default"/>
-              <w:rPr>
-                <w:rFonts w:ascii="Arial" w:hAnsi="Arial" w:cs="Arial"/>
-                <w:i/>
-                <w:sz w:val="20"/>
-                <w:szCs w:val="20"/>
-              </w:rPr>
-            </w:pPr>
-            <w:r>
-              <w:rPr>
-                <w:rFonts w:ascii="Arial" w:hAnsi="Arial" w:cs="Arial"/>
-                <w:i/>
-                <w:iCs/>
-                <w:sz w:val="20"/>
-                <w:szCs w:val="20"/>
-              </w:rPr>
-              <w:t>r</w:t>
-            </w:r>
-            <w:r>
-              <w:rPr>
-                <w:rFonts w:ascii="Arial" w:hAnsi="Arial" w:cs="Arial"/>
-                <w:i/>
-                <w:iCs/>
-                <w:sz w:val="20"/>
-                <w:szCs w:val="20"/>
-              </w:rPr>
-              <w:t>eceiving</w:t>
-            </w:r>
-            <w:r>
-              <w:rPr>
-                <w:rFonts w:ascii="Arial" w:hAnsi="Arial" w:cs="Arial"/>
-                <w:i/>
-                <w:iCs/>
-                <w:sz w:val="20"/>
-                <w:szCs w:val="20"/>
-              </w:rPr>
-              <w:t>-</w:t>
-            </w:r>
-            <w:r>
-              <w:rPr>
-                <w:rFonts w:ascii="Arial" w:hAnsi="Arial" w:cs="Arial"/>
-                <w:i/>
-                <w:iCs/>
-                <w:sz w:val="20"/>
-                <w:szCs w:val="20"/>
-              </w:rPr>
-              <w:t>care</w:t>
-            </w:r>
-            <w:r>
-              <w:rPr>
-                <w:rFonts w:ascii="Arial" w:hAnsi="Arial" w:cs="Arial"/>
-                <w:i/>
-                <w:iCs/>
-                <w:sz w:val="20"/>
-                <w:szCs w:val="20"/>
-              </w:rPr>
-              <w:t>-</w:t>
-            </w:r>
-            <w:r>
-              <w:rPr>
-                <w:rFonts w:ascii="Arial" w:hAnsi="Arial" w:cs="Arial"/>
-                <w:i/>
-                <w:iCs/>
-                <w:sz w:val="20"/>
-                <w:szCs w:val="20"/>
-              </w:rPr>
-              <w:t>unit</w:t>
-            </w:r>
-            <w:r>
-              <w:rPr>
-                <w:rFonts w:ascii="Arial" w:hAnsi="Arial" w:cs="Arial"/>
-                <w:i/>
-                <w:iCs/>
-                <w:sz w:val="20"/>
-                <w:szCs w:val="20"/>
-              </w:rPr>
-              <w:t>-</w:t>
-            </w:r>
-            <w:r>
-              <w:rPr>
-                <w:rFonts w:ascii="Arial" w:hAnsi="Arial" w:cs="Arial"/>
-                <w:i/>
-                <w:iCs/>
-                <w:sz w:val="20"/>
-                <w:szCs w:val="20"/>
-              </w:rPr>
-              <w:t>name</w:t>
-            </w:r>
-          </w:p>
-        </w:tc>
-        <w:tc>
-          <w:tcPr>
-            <w:tcW w:w="2286" w:type="dxa"/>
-          </w:tcPr>
-          <w:p>
-            <w:pPr>
-              <w:pStyle w:val="Default"/>
-              <w:rPr>
-                <w:rFonts w:ascii="Arial" w:hAnsi="Arial" w:cs="Arial"/>
-                <w:sz w:val="20"/>
-                <w:szCs w:val="20"/>
-                <w:lang w:val="sv-SE"/>
-              </w:rPr>
-            </w:pPr>
-            <w:r>
-              <w:rPr>
-                <w:rFonts w:ascii="Arial" w:hAnsi="Arial" w:cs="Arial"/>
-                <w:sz w:val="20"/>
-                <w:szCs w:val="20"/>
-                <w:lang w:val="sv-SE"/>
-              </w:rPr>
-              <w:t xml:space="preserve">Namn på den enhet/process inom vars uppdrag som framställan mottages </w:t>
-            </w:r>
-          </w:p>
-          <w:p>
-            <w:pPr>
-              <w:pStyle w:val="Default"/>
-              <w:rPr>
-                <w:rFonts w:ascii="Arial" w:hAnsi="Arial" w:cs="Arial"/>
-                <w:sz w:val="20"/>
-                <w:szCs w:val="20"/>
-                <w:lang w:val="sv-SE"/>
-              </w:rPr>
-            </w:pPr>
-          </w:p>
-          <w:p>
-            <w:pPr>
-              <w:pStyle w:val="Default"/>
-              <w:rPr>
-                <w:rFonts w:ascii="Arial" w:eastAsia="Arial Unicode MS" w:hAnsi="Arial" w:cs="Arial"/>
-                <w:sz w:val="20"/>
-                <w:lang w:val="sv-SE"/>
-              </w:rPr>
-            </w:pPr>
-            <w:r>
-              <w:rPr>
-                <w:rFonts w:ascii="Arial" w:eastAsia="Arial Unicode MS" w:hAnsi="Arial" w:cs="Arial"/>
-                <w:sz w:val="20"/>
-                <w:lang w:val="sv-SE"/>
-              </w:rPr>
-              <w:t>Motsvarighet i V-TIM:</w:t>
-            </w:r>
-            <w:r>
-              <w:rPr>
-                <w:rFonts w:ascii="Arial" w:eastAsia="Arial Unicode MS" w:hAnsi="Arial" w:cs="Arial"/>
-                <w:sz w:val="20"/>
-                <w:lang w:val="sv-SE"/>
-              </w:rPr>
-              <w:t xml:space="preserve"> </w:t>
-            </w:r>
-          </w:p>
-          <w:p>
-            <w:pPr>
-              <w:pStyle w:val="Default"/>
-              <w:rPr>
-                <w:rFonts w:ascii="Arial" w:hAnsi="Arial" w:cs="Arial"/>
-                <w:sz w:val="20"/>
-                <w:szCs w:val="20"/>
-                <w:lang w:val="sv-SE"/>
-              </w:rPr>
-            </w:pPr>
-            <w:r>
-              <w:rPr>
-                <w:rFonts w:ascii="Arial" w:hAnsi="Arial" w:cs="Arial"/>
-                <w:i/>
-                <w:iCs/>
-                <w:sz w:val="20"/>
-                <w:szCs w:val="20"/>
-                <w:lang w:val="sv-SE"/>
-              </w:rPr>
-              <w:t>mottagande enhet/process /namn</w:t>
-            </w:r>
-          </w:p>
-        </w:tc>
-        <w:tc>
-          <w:tcPr>
-            <w:tcW w:w="851" w:type="dxa"/>
-          </w:tcPr>
-          <w:p>
-            <w:pPr>
-              <w:jc w:val="center"/>
-              <w:rPr>
-                <w:rFonts w:ascii="Arial" w:hAnsi="Arial" w:cs="Arial"/>
-                <w:color w:val="000000"/>
-                <w:sz w:val="20"/>
-              </w:rPr>
-            </w:pPr>
-            <w:r>
-              <w:rPr>
-                <w:rFonts w:ascii="Arial" w:hAnsi="Arial" w:cs="Arial"/>
-                <w:color w:val="000000"/>
-                <w:sz w:val="20"/>
-              </w:rPr>
-              <w:lastRenderedPageBreak/>
               <w:t>TXT</w:t>
             </w:r>
           </w:p>
@@ -11467,7 +11495,6 @@
                 <w:color w:val="000000"/>
                 <w:sz w:val="20"/>
               </w:rPr>
-              <w:lastRenderedPageBreak/>
               <w:t>s</w:t>
             </w:r>
             <w:r>
@@ -11641,6 +11668,7 @@
                 <w:i/>
                 <w:sz w:val="20"/>
               </w:rPr>
+              <w:lastRenderedPageBreak/>
               <w:t>Klassifikationer och kodverk</w:t>
             </w:r>
             <w:r>
@@ -11668,6 +11696,7 @@
                 <w:rFonts w:ascii="Arial" w:eastAsia="Arial Unicode MS" w:hAnsi="Arial"/>
                 <w:sz w:val="20"/>
               </w:rPr>
+              <w:lastRenderedPageBreak/>
               <w:t>Använd samma statusar som i Nationella eRemiss tjänsten.</w:t>
             </w:r>
           </w:p>
@@ -11711,6 +11740,7 @@
                 <w:color w:val="000000"/>
                 <w:sz w:val="20"/>
               </w:rPr>
+              <w:lastRenderedPageBreak/>
               <w:t>e</w:t>
             </w:r>
             <w:r>
@@ -12354,7 +12384,6 @@
                 <w:color w:val="000000"/>
                 <w:sz w:val="20"/>
               </w:rPr>
-              <w:lastRenderedPageBreak/>
               <w:t>person-id</w:t>
             </w:r>
           </w:p>
@@ -12378,7 +12407,6 @@
                 <w:color w:val="000000"/>
                 <w:sz w:val="20"/>
               </w:rPr>
-              <w:lastRenderedPageBreak/>
               <w:t>II</w:t>
             </w:r>
           </w:p>
@@ -12440,6 +12468,24 @@
                 <w:sz w:val="20"/>
               </w:rPr>
             </w:pPr>
+            <w:r>
+              <w:rPr>
+                <w:rFonts w:ascii="Arial" w:eastAsia="Arial Unicode MS" w:hAnsi="Arial"/>
+                <w:color w:val="000000"/>
+                <w:sz w:val="20"/>
+                <w:highlight w:val="yellow"/>
+              </w:rPr>
+              <w:t xml:space="preserve">ToDo: </w:t>
+            </w:r>
+            <w:r>
+              <w:rPr>
+                <w:rFonts w:ascii="Arial" w:eastAsia="Arial Unicode MS" w:hAnsi="Arial"/>
+                <w:color w:val="000000"/>
+                <w:sz w:val="20"/>
+                <w:highlight w:val="yellow"/>
+              </w:rPr>
+              <w:t>Ska vi framtidssäkra med typ?</w:t>
+            </w:r>
           </w:p>
         </w:tc>
         <w:tc>
@@ -12537,8 +12583,17 @@
                 <w:sz w:val="20"/>
                 <w:highlight w:val="yellow"/>
               </w:rPr>
+              <w:t xml:space="preserve">Vi (och säkert andra system) har olika typer av sätt att "länka" en patient-identitet till </w:t>
+            </w:r>
+            <w:r>
+              <w:rPr>
+                <w:rFonts w:ascii="Tahoma" w:hAnsi="Tahoma" w:cs="Tahoma"/>
+                <w:color w:val="000000"/>
+                <w:sz w:val="20"/>
+                <w:highlight w:val="yellow"/>
+              </w:rPr>
               <w:lastRenderedPageBreak/>
-              <w:t>Vi (och säkert andra system) har olika typer av sätt att "länka" en patient-identitet till andra, ex för scenariot när en patient kommer in akut och medvetslös. Patienten registreras med ett reservnummer och all fakta runt vården registreras mot detta reservnummer. När man sedan vet vem patienten är så LÄNKAS detta reservnummer till det riktiga personnumret. När vårdsystemet får en förfrågan om att ge status på personnumrets remisser, skall då även länkade patient-ID's remisser ges som svar? Om så är fallet, skall det tydliggöras att det är för ett annat patient-ID?</w:t>
+              <w:t>andra, ex för scenariot när en patient kommer in akut och medvetslös. Patienten registreras med ett reservnummer och all fakta runt vården registreras mot detta reservnummer. När man sedan vet vem patienten är så LÄNKAS detta reservnummer till det riktiga personnumret. När vårdsystemet får en förfrågan om att ge status på personnumrets remisser, skall då även länkade patient-ID's remisser ges som svar? Om så är fallet, skall det tydliggöras att det är för ett annat patient-ID?</w:t>
             </w:r>
           </w:p>
           <w:p>
@@ -12695,7 +12750,6 @@
                 <w:color w:val="000000"/>
                 <w:sz w:val="20"/>
               </w:rPr>
-              <w:lastRenderedPageBreak/>
               <w:t>TXT</w:t>
             </w:r>
           </w:p>
@@ -12783,7 +12837,15 @@
                 <w:rFonts w:ascii="Arial" w:hAnsi="Arial" w:cs="Arial"/>
                 <w:sz w:val="20"/>
               </w:rPr>
-              <w:t>Enligt namnlagen finns det tre typer av namn:</w:t>
+              <w:t xml:space="preserve">Enligt namnlagen finns det tre typer av </w:t>
+            </w:r>
+            <w:r>
+              <w:rPr>
+                <w:rFonts w:ascii="Arial" w:hAnsi="Arial" w:cs="Arial"/>
+                <w:sz w:val="20"/>
+              </w:rPr>
+              <w:lastRenderedPageBreak/>
+              <w:t>namn:</w:t>
             </w:r>
           </w:p>
           <w:p>
@@ -12838,17 +12900,7 @@
                 <w:szCs w:val="20"/>
                 <w:lang w:val="sv-SE"/>
               </w:rPr>
-              <w:t xml:space="preserve">separerat med </w:t>
-            </w:r>
-            <w:r>
-              <w:rPr>
-                <w:rFonts w:ascii="Arial" w:hAnsi="Arial" w:cs="Arial"/>
-                <w:sz w:val="20"/>
-                <w:szCs w:val="20"/>
-                <w:lang w:val="sv-SE"/>
-              </w:rPr>
-              <w:lastRenderedPageBreak/>
-              <w:t>mellanslag.</w:t>
+              <w:t>separerat med mellanslag.</w:t>
             </w:r>
           </w:p>
           <w:p>
@@ -12899,7 +12951,16 @@
                 <w:sz w:val="20"/>
               </w:rPr>
               <w:lastRenderedPageBreak/>
-              <w:t>surname</w:t>
+              <w:t>S</w:t>
+            </w:r>
+            <w:r>
+              <w:rPr>
+                <w:rFonts w:ascii="Arial" w:eastAsia="Arial Unicode MS" w:hAnsi="Arial" w:cs="Arial"/>
+                <w:i/>
+                <w:color w:val="000000"/>
+                <w:sz w:val="20"/>
+              </w:rPr>
+              <w:t>urname</w:t>
             </w:r>
           </w:p>
         </w:tc>
@@ -13452,6 +13513,17 @@
     </w:p>
     <w:p/>
     <w:p>
+      <w:r>
+        <w:rPr>
+          <w:highlight w:val="yellow"/>
+        </w:rPr>
+        <w:t>nullflavor utdata:</w:t>
+      </w:r>
+      <w:r>
+        <w:t xml:space="preserve"> </w:t>
+      </w:r>
+    </w:p>
+    <w:p>
       <w:pPr>
         <w:spacing w:after="0"/>
         <w:rPr>
@@ -13463,6 +13535,7 @@
       </w:pPr>
       <w:bookmarkStart w:id="59" w:name="_Toc192643306"/>
       <w:r>
+        <w:lastRenderedPageBreak/>
         <w:br w:type="page"/>
       </w:r>
     </w:p>
@@ -14348,16 +14421,7 @@
           </w:tcPr>
           <w:p>
             <w:r>
-              <w:t>Endast Nr 1</w:t>
-            </w:r>
-            <w:r>
-              <w:t>, 2</w:t>
-            </w:r>
-            <w:r>
-              <w:t xml:space="preserve"> och 4 är gilitga för denna tjänst.</w:t>
-            </w:r>
-            <w:r>
-              <w:t xml:space="preserve"> Inom labbremiss är det endast Mikrobiologiremisser som är giltiga eftersom den kan möjligen ta sin tid att utföra.</w:t>
+              <w:t>Nationell eRemissprojektet har tagit fram följande.</w:t>
             </w:r>
           </w:p>
           <w:tbl>
@@ -14765,92 +14829,36 @@
               </w:rPr>
               <w:t xml:space="preserve">Anger form av vårdbegäran. Värden kommer ursprungligen ifrån Nationell eRemissprojektet. </w:t>
             </w:r>
-            <w:r>
-              <w:rPr>
-                <w:rFonts w:ascii="Arial" w:hAnsi="Arial" w:cs="Arial"/>
+          </w:p>
+          <w:p>
+            <w:pPr>
+              <w:pStyle w:val="Default"/>
+              <w:rPr>
                 <w:sz w:val="23"/>
                 <w:szCs w:val="23"/>
                 <w:lang w:val="sv-SE"/>
               </w:rPr>
-              <w:t>E</w:t>
-            </w:r>
-            <w:r>
-              <w:rPr>
-                <w:rFonts w:ascii="Arial" w:hAnsi="Arial" w:cs="Arial"/>
+            </w:pPr>
+            <w:r>
+              <w:rPr>
                 <w:sz w:val="23"/>
                 <w:szCs w:val="23"/>
                 <w:lang w:val="sv-SE"/>
               </w:rPr>
-              <w:t xml:space="preserve">ndast </w:t>
-            </w:r>
-            <w:r>
-              <w:rPr>
-                <w:rFonts w:ascii="Arial" w:hAnsi="Arial" w:cs="Arial"/>
+              <w:t xml:space="preserve">1 = telefon </w:t>
+            </w:r>
+          </w:p>
+          <w:p>
+            <w:pPr>
+              <w:pStyle w:val="Default"/>
+              <w:rPr>
                 <w:sz w:val="23"/>
                 <w:szCs w:val="23"/>
                 <w:lang w:val="sv-SE"/>
               </w:rPr>
-              <w:t>Nr</w:t>
-            </w:r>
-            <w:r>
-              <w:rPr>
-                <w:rFonts w:ascii="Arial" w:hAnsi="Arial" w:cs="Arial"/>
-                <w:sz w:val="23"/>
-                <w:szCs w:val="23"/>
-                <w:lang w:val="sv-SE"/>
-              </w:rPr>
-              <w:t xml:space="preserve"> 2 och 4 som är giltiga värden</w:t>
-            </w:r>
-            <w:r>
-              <w:rPr>
-                <w:rFonts w:ascii="Arial" w:hAnsi="Arial" w:cs="Arial"/>
-                <w:sz w:val="23"/>
-                <w:szCs w:val="23"/>
-                <w:lang w:val="sv-SE"/>
-              </w:rPr>
-              <w:t xml:space="preserve"> för denna tjänst</w:t>
-            </w:r>
-            <w:r>
-              <w:rPr>
-                <w:rFonts w:ascii="Arial" w:hAnsi="Arial" w:cs="Arial"/>
-                <w:sz w:val="23"/>
-                <w:szCs w:val="23"/>
-                <w:lang w:val="sv-SE"/>
-              </w:rPr>
-              <w:t>.</w:t>
-            </w:r>
-          </w:p>
-          <w:p>
-            <w:pPr>
-              <w:pStyle w:val="Default"/>
-              <w:rPr>
-                <w:sz w:val="23"/>
-                <w:szCs w:val="23"/>
-                <w:lang w:val="sv-SE"/>
-              </w:rPr>
-            </w:pPr>
-            <w:r>
-              <w:rPr>
-                <w:sz w:val="23"/>
-                <w:szCs w:val="23"/>
-                <w:lang w:val="sv-SE"/>
-              </w:rPr>
-              <w:t xml:space="preserve">1 = telefon </w:t>
-            </w:r>
-          </w:p>
-          <w:p>
-            <w:pPr>
-              <w:pStyle w:val="Default"/>
-              <w:rPr>
-                <w:b/>
-                <w:sz w:val="23"/>
-                <w:szCs w:val="23"/>
-                <w:lang w:val="sv-SE"/>
-              </w:rPr>
-            </w:pPr>
-            <w:r>
-              <w:rPr>
-                <w:b/>
+            </w:pPr>
+            <w:r>
+              <w:rPr>
                 <w:sz w:val="23"/>
                 <w:szCs w:val="23"/>
                 <w:lang w:val="sv-SE"/>
@@ -14888,20 +14896,11 @@
             </w:pPr>
             <w:r>
               <w:rPr>
-                <w:b/>
                 <w:sz w:val="23"/>
                 <w:szCs w:val="23"/>
                 <w:lang w:val="sv-SE"/>
               </w:rPr>
-              <w:t>4 = pappersremiss</w:t>
-            </w:r>
-            <w:r>
-              <w:rPr>
-                <w:sz w:val="23"/>
-                <w:szCs w:val="23"/>
-                <w:lang w:val="sv-SE"/>
-              </w:rPr>
-              <w:t xml:space="preserve"> </w:t>
+              <w:t xml:space="preserve">4 = pappersremiss </w:t>
             </w:r>
           </w:p>
         </w:tc>
@@ -14928,7 +14927,6 @@
                 <w:szCs w:val="20"/>
                 <w:lang w:val="sv-SE"/>
               </w:rPr>
-              <w:lastRenderedPageBreak/>
               <w:t xml:space="preserve">KV </w:t>
             </w:r>
             <w:r>
@@ -15022,6 +15020,7 @@
         <w:pStyle w:val="Heading3"/>
       </w:pPr>
       <w:r>
+        <w:lastRenderedPageBreak/>
         <w:t xml:space="preserve"> </w:t>
       </w:r>
       <w:bookmarkStart w:id="78" w:name="_Toc309296791"/>
@@ -16325,17 +16324,7 @@
                 <w:szCs w:val="16"/>
                 <w:lang w:val="sv-SE"/>
               </w:rPr>
-              <w:t xml:space="preserve">Bedömaren har beslutat att inga aktiviteter </w:t>
-            </w:r>
-            <w:r>
-              <w:rPr>
-                <w:rFonts w:ascii="Arial" w:hAnsi="Arial" w:cs="Arial"/>
-                <w:sz w:val="16"/>
-                <w:szCs w:val="16"/>
-                <w:lang w:val="sv-SE"/>
-              </w:rPr>
-              <w:lastRenderedPageBreak/>
-              <w:t>kommer att utföras mer än att utfärda svar.</w:t>
+              <w:t>Bedömaren har beslutat att inga aktiviteter kommer att utföras mer än att utfärda svar.</w:t>
             </w:r>
           </w:p>
         </w:tc>
@@ -16553,6 +16542,7 @@
                 <w:sz w:val="16"/>
                 <w:szCs w:val="16"/>
               </w:rPr>
+              <w:lastRenderedPageBreak/>
               <w:t>1=</w:t>
             </w:r>
             <w:proofErr w:type="spellStart"/>
@@ -20341,7 +20331,7 @@
               <w:noProof/>
               <w:sz w:val="20"/>
             </w:rPr>
-            <w:t>14</w:t>
+            <w:t>22</w:t>
           </w:r>
           <w:r>
             <w:rPr>
@@ -20390,7 +20380,7 @@
               <w:noProof/>
               <w:sz w:val="20"/>
             </w:rPr>
-            <w:t>28</w:t>
+            <w:t>29</w:t>
           </w:r>
           <w:r>
             <w:rPr>
@@ -23825,9 +23815,9 @@
       <w:szCs w:val="24"/>
     </w:rPr>
   </w:style>
-  <w:style w:type="character" w:customStyle="1" w:styleId="EmailStyle511">
-    <w:name w:val="EmailStyle51"/>
-    <w:aliases w:val="EmailStyle51"/>
+  <w:style w:type="character" w:customStyle="1" w:styleId="EmailStyle51">
+    <w:name w:val="EmailStyle511"/>
+    <w:aliases w:val="EmailStyle511"/>
     <w:basedOn w:val="DefaultParagraphFont"/>
     <w:semiHidden/>
     <w:personal/>
@@ -24812,7 +24802,7 @@
 </file>
 
 <file path=customXml/itemProps1.xml><?xml version="1.0" encoding="utf-8"?>
-<ds:datastoreItem xmlns:ds="http://schemas.openxmlformats.org/officeDocument/2006/customXml" ds:itemID="{F77CAC19-5F84-4B97-9B14-0ADDFE3B1AC6}">
+<ds:datastoreItem xmlns:ds="http://schemas.openxmlformats.org/officeDocument/2006/customXml" ds:itemID="{F0FD6B4B-507D-4BB7-89AE-4D75FD36EB9A}">
   <ds:schemaRefs>
     <ds:schemaRef ds:uri="http://schemas.openxmlformats.org/officeDocument/2006/bibliography"/>
   </ds:schemaRefs>

</xml_diff>

<commit_message>
Bytt namn ifrån Request till Order.
</commit_message>
<xml_diff>
--- a/ServiceInteractions/local/visualisering-remiss/crm/requeststatus/trunk/docs/RIV_Spec_Visualisering_Remiss_Status.docx
+++ b/ServiceInteractions/local/visualisering-remiss/crm/requeststatus/trunk/docs/RIV_Spec_Visualisering_Remiss_Status.docx
@@ -588,259 +588,53 @@
                 <w:lang w:val="en-US"/>
               </w:rPr>
             </w:pPr>
-            <w:proofErr w:type="spellStart"/>
             <w:r>
               <w:rPr>
                 <w:lang w:val="en-US"/>
               </w:rPr>
-              <w:t>Efter</w:t>
-            </w:r>
-            <w:proofErr w:type="spellEnd"/>
+              <w:t>Efter spec möte med Cambio så har följande u</w:t>
+            </w:r>
             <w:r>
               <w:rPr>
                 <w:lang w:val="en-US"/>
               </w:rPr>
-              <w:t xml:space="preserve"> spec </w:t>
-            </w:r>
-            <w:proofErr w:type="spellStart"/>
+              <w:t>ppdaterat</w:t>
+            </w:r>
             <w:r>
               <w:rPr>
                 <w:lang w:val="en-US"/>
               </w:rPr>
-              <w:t>möte</w:t>
-            </w:r>
-            <w:proofErr w:type="spellEnd"/>
+              <w:t>s:</w:t>
+            </w:r>
             <w:r>
               <w:rPr>
                 <w:lang w:val="en-US"/>
               </w:rPr>
-              <w:t xml:space="preserve"> med </w:t>
-            </w:r>
-            <w:proofErr w:type="spellStart"/>
+              <w:t xml:space="preserve"> kardinalitet i Request.request issued by person Id, Request.request issued by care unit Id.</w:t>
+            </w:r>
             <w:r>
               <w:rPr>
                 <w:lang w:val="en-US"/>
               </w:rPr>
-              <w:t>Cambio</w:t>
-            </w:r>
-            <w:proofErr w:type="spellEnd"/>
+              <w:t xml:space="preserve"> </w:t>
+            </w:r>
             <w:r>
               <w:rPr>
                 <w:lang w:val="en-US"/>
               </w:rPr>
-              <w:t xml:space="preserve"> </w:t>
-            </w:r>
-            <w:proofErr w:type="spellStart"/>
+              <w:t>Lagt till attribut Request.Form of request</w:t>
+            </w:r>
             <w:r>
               <w:rPr>
                 <w:lang w:val="en-US"/>
               </w:rPr>
-              <w:t>så</w:t>
-            </w:r>
-            <w:proofErr w:type="spellEnd"/>
+              <w:t xml:space="preserve"> och</w:t>
+            </w:r>
             <w:r>
               <w:rPr>
                 <w:lang w:val="en-US"/>
               </w:rPr>
-              <w:t xml:space="preserve"> </w:t>
-            </w:r>
-            <w:proofErr w:type="spellStart"/>
-            <w:r>
-              <w:rPr>
-                <w:lang w:val="en-US"/>
-              </w:rPr>
-              <w:t>har</w:t>
-            </w:r>
-            <w:proofErr w:type="spellEnd"/>
-            <w:r>
-              <w:rPr>
-                <w:lang w:val="en-US"/>
-              </w:rPr>
-              <w:t xml:space="preserve"> </w:t>
-            </w:r>
-            <w:proofErr w:type="spellStart"/>
-            <w:r>
-              <w:rPr>
-                <w:lang w:val="en-US"/>
-              </w:rPr>
-              <w:t>följande</w:t>
-            </w:r>
-            <w:proofErr w:type="spellEnd"/>
-            <w:r>
-              <w:rPr>
-                <w:lang w:val="en-US"/>
-              </w:rPr>
-              <w:t xml:space="preserve"> </w:t>
-            </w:r>
-            <w:proofErr w:type="spellStart"/>
-            <w:r>
-              <w:rPr>
-                <w:lang w:val="en-US"/>
-              </w:rPr>
-              <w:t>u</w:t>
-            </w:r>
-            <w:r>
-              <w:rPr>
-                <w:lang w:val="en-US"/>
-              </w:rPr>
-              <w:t>ppdaterat</w:t>
-            </w:r>
-            <w:r>
-              <w:rPr>
-                <w:lang w:val="en-US"/>
-              </w:rPr>
-              <w:t>s</w:t>
-            </w:r>
-            <w:proofErr w:type="spellEnd"/>
-            <w:r>
-              <w:rPr>
-                <w:lang w:val="en-US"/>
-              </w:rPr>
-              <w:t>:</w:t>
-            </w:r>
-            <w:r>
-              <w:rPr>
-                <w:lang w:val="en-US"/>
-              </w:rPr>
-              <w:t xml:space="preserve"> </w:t>
-            </w:r>
-            <w:proofErr w:type="spellStart"/>
-            <w:r>
-              <w:rPr>
-                <w:lang w:val="en-US"/>
-              </w:rPr>
-              <w:t>kardinalitet</w:t>
-            </w:r>
-            <w:proofErr w:type="spellEnd"/>
-            <w:r>
-              <w:rPr>
-                <w:lang w:val="en-US"/>
-              </w:rPr>
-              <w:t xml:space="preserve"> </w:t>
-            </w:r>
-            <w:proofErr w:type="spellStart"/>
-            <w:r>
-              <w:rPr>
-                <w:lang w:val="en-US"/>
-              </w:rPr>
-              <w:t>i</w:t>
-            </w:r>
-            <w:proofErr w:type="spellEnd"/>
-            <w:r>
-              <w:rPr>
-                <w:lang w:val="en-US"/>
-              </w:rPr>
-              <w:t xml:space="preserve"> </w:t>
-            </w:r>
-            <w:proofErr w:type="spellStart"/>
-            <w:r>
-              <w:rPr>
-                <w:lang w:val="en-US"/>
-              </w:rPr>
-              <w:t>Request.request</w:t>
-            </w:r>
-            <w:proofErr w:type="spellEnd"/>
-            <w:r>
-              <w:rPr>
-                <w:lang w:val="en-US"/>
-              </w:rPr>
-              <w:t xml:space="preserve"> issued by person Id, </w:t>
-            </w:r>
-            <w:proofErr w:type="spellStart"/>
-            <w:r>
-              <w:rPr>
-                <w:lang w:val="en-US"/>
-              </w:rPr>
-              <w:t>Request.request</w:t>
-            </w:r>
-            <w:proofErr w:type="spellEnd"/>
-            <w:r>
-              <w:rPr>
-                <w:lang w:val="en-US"/>
-              </w:rPr>
-              <w:t xml:space="preserve"> issued by care unit Id.</w:t>
-            </w:r>
-            <w:r>
-              <w:rPr>
-                <w:lang w:val="en-US"/>
-              </w:rPr>
-              <w:t xml:space="preserve"> </w:t>
-            </w:r>
-            <w:proofErr w:type="spellStart"/>
-            <w:r>
-              <w:rPr>
-                <w:lang w:val="en-US"/>
-              </w:rPr>
-              <w:t>Lagt</w:t>
-            </w:r>
-            <w:proofErr w:type="spellEnd"/>
-            <w:r>
-              <w:rPr>
-                <w:lang w:val="en-US"/>
-              </w:rPr>
-              <w:t xml:space="preserve"> till </w:t>
-            </w:r>
-            <w:proofErr w:type="spellStart"/>
-            <w:r>
-              <w:rPr>
-                <w:lang w:val="en-US"/>
-              </w:rPr>
-              <w:t>attribut</w:t>
-            </w:r>
-            <w:proofErr w:type="spellEnd"/>
-            <w:r>
-              <w:rPr>
-                <w:lang w:val="en-US"/>
-              </w:rPr>
-              <w:t xml:space="preserve"> </w:t>
-            </w:r>
-            <w:proofErr w:type="spellStart"/>
-            <w:r>
-              <w:rPr>
-                <w:lang w:val="en-US"/>
-              </w:rPr>
-              <w:t>Request.Form</w:t>
-            </w:r>
-            <w:proofErr w:type="spellEnd"/>
-            <w:r>
-              <w:rPr>
-                <w:lang w:val="en-US"/>
-              </w:rPr>
-              <w:t xml:space="preserve"> of request</w:t>
-            </w:r>
-            <w:r>
-              <w:rPr>
-                <w:lang w:val="en-US"/>
-              </w:rPr>
-              <w:t xml:space="preserve"> </w:t>
-            </w:r>
-            <w:proofErr w:type="spellStart"/>
-            <w:r>
-              <w:rPr>
-                <w:lang w:val="en-US"/>
-              </w:rPr>
-              <w:t>och</w:t>
-            </w:r>
-            <w:proofErr w:type="spellEnd"/>
-            <w:r>
-              <w:rPr>
-                <w:lang w:val="en-US"/>
-              </w:rPr>
-              <w:t xml:space="preserve"> </w:t>
-            </w:r>
-            <w:proofErr w:type="spellStart"/>
-            <w:r>
-              <w:rPr>
-                <w:lang w:val="en-US"/>
-              </w:rPr>
-              <w:t>Request.external</w:t>
-            </w:r>
-            <w:proofErr w:type="spellEnd"/>
-            <w:r>
-              <w:rPr>
-                <w:lang w:val="en-US"/>
-              </w:rPr>
-              <w:t xml:space="preserve"> request id.</w:t>
+              <w:t xml:space="preserve"> Request.external request id.</w:t>
             </w:r>
           </w:p>
         </w:tc>
@@ -941,19 +735,11 @@
             <w:r>
               <w:t xml:space="preserve"> </w:t>
             </w:r>
-            <w:proofErr w:type="spellStart"/>
             <w:r>
               <w:rPr>
                 <w:lang w:val="en-US"/>
               </w:rPr>
-              <w:t>Raderade</w:t>
-            </w:r>
-            <w:proofErr w:type="spellEnd"/>
-            <w:r>
-              <w:rPr>
-                <w:lang w:val="en-US"/>
-              </w:rPr>
-              <w:t xml:space="preserve"> </w:t>
+              <w:t xml:space="preserve">Raderade </w:t>
             </w:r>
             <w:r>
               <w:rPr>
@@ -963,29 +749,7 @@
                 <w:sz w:val="20"/>
                 <w:lang w:val="en-US"/>
               </w:rPr>
-              <w:t xml:space="preserve"> </w:t>
-            </w:r>
-            <w:proofErr w:type="spellStart"/>
-            <w:r>
-              <w:rPr>
-                <w:rFonts w:ascii="Arial" w:hAnsi="Arial" w:cs="Arial"/>
-                <w:i/>
-                <w:iCs/>
-                <w:sz w:val="20"/>
-                <w:lang w:val="en-US"/>
-              </w:rPr>
-              <w:t>Request.receiving</w:t>
-            </w:r>
-            <w:proofErr w:type="spellEnd"/>
-            <w:r>
-              <w:rPr>
-                <w:rFonts w:ascii="Arial" w:hAnsi="Arial" w:cs="Arial"/>
-                <w:i/>
-                <w:iCs/>
-                <w:sz w:val="20"/>
-                <w:lang w:val="en-US"/>
-              </w:rPr>
-              <w:t>-person-id, Request. receiving-person-phone number</w:t>
+              <w:t xml:space="preserve"> Request.receiving-person-id, Request. receiving-person-phone number</w:t>
             </w:r>
             <w:r>
               <w:rPr>
@@ -1043,6 +807,9 @@
             </w:r>
             <w:r>
               <w:t>abbremisser till endast Mikrobiologi.</w:t>
+            </w:r>
+            <w:r>
+              <w:t xml:space="preserve"> Bytt namn på domän klassen Request till Order efter råd ifrån Arkitekturledningen.</w:t>
             </w:r>
           </w:p>
         </w:tc>
@@ -4720,7 +4487,7 @@
         <w:tblLook w:val="04A0"/>
       </w:tblPr>
       <w:tblGrid>
-        <w:gridCol w:w="11061"/>
+        <w:gridCol w:w="11115"/>
       </w:tblGrid>
       <w:tr>
         <w:trPr>
@@ -4732,13 +4499,7 @@
           </w:tcPr>
           <w:p>
             <w:r>
-              <w:rPr>
-                <w:rFonts w:ascii="Times New Roman" w:eastAsia="Times New Roman" w:hAnsi="Times New Roman" w:cs="Times New Roman"/>
-                <w:sz w:val="24"/>
-                <w:szCs w:val="20"/>
-                <w:lang w:val="sv-SE" w:eastAsia="sv-SE" w:bidi="ar-SA"/>
-              </w:rPr>
-              <w:object w:dxaOrig="11865" w:dyaOrig="4860">
+              <w:object w:dxaOrig="12585" w:dyaOrig="5130">
                 <v:shapetype id="_x0000_t75" coordsize="21600,21600" o:spt="75" o:preferrelative="t" path="m@4@5l@4@11@9@11@9@5xe" filled="f" stroked="f">
                   <v:stroke joinstyle="miter"/>
                   <v:formulas>
@@ -4758,10 +4519,10 @@
                   <v:path o:extrusionok="f" gradientshapeok="t" o:connecttype="rect"/>
                   <o:lock v:ext="edit" aspectratio="t"/>
                 </v:shapetype>
-                <v:shape id="_x0000_i1026" type="#_x0000_t75" style="width:542pt;height:222.45pt" o:ole="">
+                <v:shape id="_x0000_i1026" type="#_x0000_t75" style="width:545.25pt;height:221.65pt" o:ole="">
                   <v:imagedata r:id="rId16" o:title=""/>
                 </v:shape>
-                <o:OLEObject Type="Embed" ProgID="PBrush" ShapeID="_x0000_i1026" DrawAspect="Content" ObjectID="_1383051570" r:id="rId17"/>
+                <o:OLEObject Type="Embed" ProgID="PBrush" ShapeID="_x0000_i1026" DrawAspect="Content" ObjectID="_1383378545" r:id="rId17"/>
               </w:object>
             </w:r>
           </w:p>
@@ -4796,7 +4557,6 @@
         </w:sectPr>
       </w:pPr>
       <w:r>
-        <w:lastRenderedPageBreak/>
         <w:tab/>
       </w:r>
     </w:p>
@@ -4822,15 +4582,13 @@
         <w:pStyle w:val="Heading3"/>
         <w:ind w:left="1304" w:hanging="1304"/>
       </w:pPr>
-      <w:bookmarkStart w:id="49" w:name="_Toc309296784"/>
-      <w:bookmarkStart w:id="50" w:name="_Toc192643296"/>
-      <w:bookmarkStart w:id="51" w:name="_Toc192656390"/>
-      <w:bookmarkStart w:id="52" w:name="_Toc192060820"/>
-      <w:bookmarkStart w:id="53" w:name="_Toc192643300"/>
-      <w:r>
-        <w:t>Request</w:t>
-      </w:r>
-      <w:bookmarkEnd w:id="49"/>
+      <w:bookmarkStart w:id="49" w:name="_Toc192643296"/>
+      <w:bookmarkStart w:id="50" w:name="_Toc192656390"/>
+      <w:bookmarkStart w:id="51" w:name="_Toc192060820"/>
+      <w:bookmarkStart w:id="52" w:name="_Toc192643300"/>
+      <w:r>
+        <w:t>Order</w:t>
+      </w:r>
     </w:p>
     <w:p>
       <w:pPr>
@@ -4940,7 +4698,10 @@
         <w:t>.xsd</w:t>
       </w:r>
       <w:r>
-        <w:t>: Request</w:t>
+        <w:t xml:space="preserve">: </w:t>
+      </w:r>
+      <w:r>
+        <w:t>Order</w:t>
       </w:r>
     </w:p>
     <w:tbl>
@@ -5767,60 +5528,22 @@
                 <w:lang w:val="sv-SE"/>
               </w:rPr>
             </w:pPr>
-            <w:proofErr w:type="spellStart"/>
-            <w:r>
-              <w:rPr>
-                <w:rFonts w:ascii="Arial" w:hAnsi="Arial" w:cs="Arial"/>
-                <w:sz w:val="20"/>
-                <w:szCs w:val="20"/>
-              </w:rPr>
-              <w:t>Nationell</w:t>
-            </w:r>
-            <w:proofErr w:type="spellEnd"/>
-            <w:r>
-              <w:rPr>
-                <w:rFonts w:ascii="Arial" w:hAnsi="Arial" w:cs="Arial"/>
-                <w:sz w:val="20"/>
-                <w:szCs w:val="20"/>
-              </w:rPr>
-              <w:t xml:space="preserve"> </w:t>
-            </w:r>
-            <w:proofErr w:type="spellStart"/>
-            <w:r>
-              <w:rPr>
-                <w:rFonts w:ascii="Arial" w:hAnsi="Arial" w:cs="Arial"/>
-                <w:sz w:val="20"/>
-                <w:szCs w:val="20"/>
-              </w:rPr>
-              <w:t>u</w:t>
-            </w:r>
-            <w:r>
-              <w:rPr>
-                <w:rFonts w:ascii="Arial" w:hAnsi="Arial" w:cs="Arial"/>
-                <w:sz w:val="20"/>
-                <w:szCs w:val="20"/>
-              </w:rPr>
-              <w:t>nik</w:t>
-            </w:r>
-            <w:proofErr w:type="spellEnd"/>
-            <w:r>
-              <w:rPr>
-                <w:rFonts w:ascii="Arial" w:hAnsi="Arial" w:cs="Arial"/>
-                <w:sz w:val="20"/>
-                <w:szCs w:val="20"/>
-              </w:rPr>
-              <w:t xml:space="preserve"> </w:t>
-            </w:r>
-            <w:proofErr w:type="spellStart"/>
-            <w:r>
-              <w:rPr>
-                <w:rFonts w:ascii="Arial" w:hAnsi="Arial" w:cs="Arial"/>
-                <w:sz w:val="20"/>
-                <w:szCs w:val="20"/>
-              </w:rPr>
-              <w:t>identifierare</w:t>
-            </w:r>
-            <w:proofErr w:type="spellEnd"/>
+            <w:r>
+              <w:rPr>
+                <w:rFonts w:ascii="Arial" w:hAnsi="Arial" w:cs="Arial"/>
+                <w:sz w:val="20"/>
+                <w:szCs w:val="20"/>
+              </w:rPr>
+              <w:t>Nationell u</w:t>
+            </w:r>
+            <w:r>
+              <w:rPr>
+                <w:rFonts w:ascii="Arial" w:hAnsi="Arial" w:cs="Arial"/>
+                <w:sz w:val="20"/>
+                <w:szCs w:val="20"/>
+              </w:rPr>
+              <w:t>nik identifierare</w:t>
+            </w:r>
             <w:r>
               <w:rPr>
                 <w:rFonts w:ascii="Arial" w:hAnsi="Arial" w:cs="Arial"/>
@@ -11203,13 +10926,13 @@
         <w:pStyle w:val="Heading3"/>
         <w:ind w:left="1304" w:hanging="1304"/>
       </w:pPr>
-      <w:bookmarkStart w:id="54" w:name="_Toc309296785"/>
+      <w:bookmarkStart w:id="53" w:name="_Toc309296785"/>
+      <w:bookmarkEnd w:id="49"/>
       <w:bookmarkEnd w:id="50"/>
-      <w:bookmarkEnd w:id="51"/>
       <w:r>
         <w:t>StatusEvent</w:t>
       </w:r>
-      <w:bookmarkEnd w:id="54"/>
+      <w:bookmarkEnd w:id="53"/>
     </w:p>
     <w:p>
       <w:pPr>
@@ -12006,11 +11729,11 @@
         <w:pStyle w:val="Heading3"/>
         <w:ind w:left="1304" w:hanging="1304"/>
       </w:pPr>
-      <w:bookmarkStart w:id="55" w:name="_Toc309296786"/>
+      <w:bookmarkStart w:id="54" w:name="_Toc309296786"/>
       <w:r>
         <w:t>SubjectOfCare</w:t>
       </w:r>
-      <w:bookmarkEnd w:id="55"/>
+      <w:bookmarkEnd w:id="54"/>
     </w:p>
     <w:p>
       <w:pPr>
@@ -13271,9 +12994,9 @@
         </w:numPr>
         <w:ind w:left="1304" w:hanging="1304"/>
       </w:pPr>
-      <w:bookmarkStart w:id="56" w:name="_Toc192060823"/>
+      <w:bookmarkStart w:id="55" w:name="_Toc192060823"/>
+      <w:bookmarkEnd w:id="51"/>
       <w:bookmarkEnd w:id="52"/>
-      <w:bookmarkEnd w:id="53"/>
     </w:p>
     <w:p>
       <w:pPr>
@@ -13293,12 +13016,12 @@
       <w:pPr>
         <w:pStyle w:val="Heading1"/>
       </w:pPr>
-      <w:bookmarkStart w:id="57" w:name="_Toc309296787"/>
+      <w:bookmarkStart w:id="56" w:name="_Toc309296787"/>
       <w:r>
         <w:lastRenderedPageBreak/>
         <w:t>Verksamhetsorienterad meddelandeinformationsmodell (V-MIM)</w:t>
       </w:r>
-      <w:bookmarkEnd w:id="57"/>
+      <w:bookmarkEnd w:id="56"/>
     </w:p>
     <w:p>
       <w:pPr>
@@ -13306,14 +13029,14 @@
         <w:spacing w:after="60"/>
         <w:ind w:left="1304" w:hanging="1304"/>
       </w:pPr>
-      <w:bookmarkStart w:id="58" w:name="_Toc309296788"/>
+      <w:bookmarkStart w:id="57" w:name="_Toc309296788"/>
       <w:r>
         <w:t>Hämta remiss status</w:t>
       </w:r>
       <w:r>
         <w:t>ar</w:t>
       </w:r>
-      <w:bookmarkEnd w:id="58"/>
+      <w:bookmarkEnd w:id="57"/>
     </w:p>
     <w:p>
       <w:pPr>
@@ -13401,9 +13124,9 @@
         <w:lastRenderedPageBreak/>
         <w:drawing>
           <wp:inline distT="0" distB="0" distL="0" distR="0">
-            <wp:extent cx="7848600" cy="3181350"/>
-            <wp:effectExtent l="19050" t="0" r="0" b="0"/>
-            <wp:docPr id="3" name="Picture 3"/>
+            <wp:extent cx="7921625" cy="2876550"/>
+            <wp:effectExtent l="19050" t="0" r="3175" b="0"/>
+            <wp:docPr id="9" name="Picture 9"/>
             <wp:cNvGraphicFramePr>
               <a:graphicFrameLocks xmlns:a="http://schemas.openxmlformats.org/drawingml/2006/main" noChangeAspect="1"/>
             </wp:cNvGraphicFramePr>
@@ -13411,7 +13134,7 @@
               <a:graphicData uri="http://schemas.openxmlformats.org/drawingml/2006/picture">
                 <pic:pic xmlns:pic="http://schemas.openxmlformats.org/drawingml/2006/picture">
                   <pic:nvPicPr>
-                    <pic:cNvPr id="0" name="Picture 3"/>
+                    <pic:cNvPr id="0" name="Picture 9"/>
                     <pic:cNvPicPr>
                       <a:picLocks noChangeAspect="1" noChangeArrowheads="1"/>
                     </pic:cNvPicPr>
@@ -13426,7 +13149,7 @@
                   <pic:spPr bwMode="auto">
                     <a:xfrm>
                       <a:off x="0" y="0"/>
-                      <a:ext cx="7848600" cy="3181350"/>
+                      <a:ext cx="7921625" cy="2876550"/>
                     </a:xfrm>
                     <a:prstGeom prst="rect">
                       <a:avLst/>
@@ -13517,7 +13240,19 @@
         <w:rPr>
           <w:highlight w:val="yellow"/>
         </w:rPr>
-        <w:t>nullflavor utdata:</w:t>
+        <w:t xml:space="preserve">TODO: Hur ska vi hantera om producent inte </w:t>
+      </w:r>
+      <w:r>
+        <w:rPr>
+          <w:highlight w:val="yellow"/>
+        </w:rPr>
+        <w:t xml:space="preserve">kan tillhandahålla </w:t>
+      </w:r>
+      <w:r>
+        <w:rPr>
+          <w:highlight w:val="yellow"/>
+        </w:rPr>
+        <w:t xml:space="preserve"> data i ett obligatoriskt fält?</w:t>
       </w:r>
       <w:r>
         <w:t xml:space="preserve"> </w:t>
@@ -13533,9 +13268,8 @@
           <w:szCs w:val="32"/>
         </w:rPr>
       </w:pPr>
-      <w:bookmarkStart w:id="59" w:name="_Toc192643306"/>
-      <w:r>
-        <w:lastRenderedPageBreak/>
+      <w:bookmarkStart w:id="58" w:name="_Toc192643306"/>
+      <w:r>
         <w:br w:type="page"/>
       </w:r>
     </w:p>
@@ -13554,15 +13288,15 @@
       <w:pPr>
         <w:pStyle w:val="Heading1"/>
       </w:pPr>
-      <w:bookmarkStart w:id="60" w:name="_Toc309296789"/>
+      <w:bookmarkStart w:id="59" w:name="_Toc309296789"/>
       <w:r>
         <w:lastRenderedPageBreak/>
         <w:t>Termer och definitioner</w:t>
       </w:r>
       <w:bookmarkEnd w:id="48"/>
-      <w:bookmarkEnd w:id="56"/>
+      <w:bookmarkEnd w:id="55"/>
+      <w:bookmarkEnd w:id="58"/>
       <w:bookmarkEnd w:id="59"/>
-      <w:bookmarkEnd w:id="60"/>
     </w:p>
     <w:tbl>
       <w:tblPr>
@@ -13913,106 +13647,58 @@
                 <w:rFonts w:ascii="Arial" w:hAnsi="Arial"/>
                 <w:sz w:val="20"/>
               </w:rPr>
-              <w:t>&lt;</w:t>
-            </w:r>
-            <w:proofErr w:type="spellStart"/>
+              <w:t>&lt;st</w:t>
+            </w:r>
             <w:r>
               <w:rPr>
                 <w:rFonts w:ascii="Arial" w:hAnsi="Arial"/>
                 <w:sz w:val="20"/>
               </w:rPr>
-              <w:t>st</w:t>
+              <w:t>atusE</w:t>
             </w:r>
             <w:r>
               <w:rPr>
                 <w:rFonts w:ascii="Arial" w:hAnsi="Arial"/>
                 <w:sz w:val="20"/>
               </w:rPr>
-              <w:t>atusE</w:t>
-            </w:r>
-            <w:r>
+              <w:t>vent&gt;</w:t>
+            </w:r>
+          </w:p>
+          <w:p>
+            <w:pPr>
+              <w:pStyle w:val="Normalwebb1"/>
               <w:rPr>
                 <w:rFonts w:ascii="Arial" w:hAnsi="Arial"/>
                 <w:sz w:val="20"/>
               </w:rPr>
-              <w:t>vent</w:t>
-            </w:r>
-            <w:proofErr w:type="spellEnd"/>
+            </w:pPr>
             <w:r>
               <w:rPr>
                 <w:rFonts w:ascii="Arial" w:hAnsi="Arial"/>
                 <w:sz w:val="20"/>
               </w:rPr>
-              <w:t>&gt;</w:t>
-            </w:r>
-          </w:p>
-          <w:p>
-            <w:pPr>
-              <w:pStyle w:val="Normalwebb1"/>
+              <w:t xml:space="preserve">  </w:t>
+            </w:r>
+            <w:r>
               <w:rPr>
                 <w:rFonts w:ascii="Arial" w:hAnsi="Arial"/>
                 <w:sz w:val="20"/>
               </w:rPr>
-            </w:pPr>
+              <w:t xml:space="preserve"> &lt;requestId&gt;2347</w:t>
+            </w:r>
             <w:r>
               <w:rPr>
                 <w:rFonts w:ascii="Arial" w:hAnsi="Arial"/>
                 <w:sz w:val="20"/>
               </w:rPr>
-              <w:t xml:space="preserve">  </w:t>
+              <w:t>904034</w:t>
             </w:r>
             <w:r>
               <w:rPr>
                 <w:rFonts w:ascii="Arial" w:hAnsi="Arial"/>
                 <w:sz w:val="20"/>
               </w:rPr>
-              <w:t xml:space="preserve"> &lt;</w:t>
-            </w:r>
-            <w:proofErr w:type="spellStart"/>
-            <w:r>
-              <w:rPr>
-                <w:rFonts w:ascii="Arial" w:hAnsi="Arial"/>
-                <w:sz w:val="20"/>
-              </w:rPr>
-              <w:t>requestId</w:t>
-            </w:r>
-            <w:proofErr w:type="spellEnd"/>
-            <w:r>
-              <w:rPr>
-                <w:rFonts w:ascii="Arial" w:hAnsi="Arial"/>
-                <w:sz w:val="20"/>
-              </w:rPr>
-              <w:t>&gt;2347</w:t>
-            </w:r>
-            <w:r>
-              <w:rPr>
-                <w:rFonts w:ascii="Arial" w:hAnsi="Arial"/>
-                <w:sz w:val="20"/>
-              </w:rPr>
-              <w:t>904034</w:t>
-            </w:r>
-            <w:r>
-              <w:rPr>
-                <w:rFonts w:ascii="Arial" w:hAnsi="Arial"/>
-                <w:sz w:val="20"/>
-              </w:rPr>
-              <w:t>&lt;/</w:t>
-            </w:r>
-            <w:proofErr w:type="spellStart"/>
-            <w:r>
-              <w:rPr>
-                <w:rFonts w:ascii="Arial" w:hAnsi="Arial"/>
-                <w:sz w:val="20"/>
-              </w:rPr>
-              <w:t>requestId</w:t>
-            </w:r>
-            <w:proofErr w:type="spellEnd"/>
-            <w:r>
-              <w:rPr>
-                <w:rFonts w:ascii="Arial" w:hAnsi="Arial"/>
-                <w:sz w:val="20"/>
-              </w:rPr>
-              <w:t>&gt;</w:t>
+              <w:t>&lt;/requestId&gt;</w:t>
             </w:r>
           </w:p>
           <w:p>
@@ -14167,38 +13853,38 @@
       <w:pPr>
         <w:pStyle w:val="Heading1"/>
       </w:pPr>
-      <w:bookmarkStart w:id="61" w:name="_Toc90794760"/>
-      <w:bookmarkStart w:id="62" w:name="_Toc90796712"/>
-      <w:bookmarkStart w:id="63" w:name="_Toc90797058"/>
-      <w:bookmarkStart w:id="64" w:name="_Toc90797078"/>
-      <w:bookmarkStart w:id="65" w:name="_Toc95097690"/>
-      <w:bookmarkStart w:id="66" w:name="_Toc95292252"/>
-      <w:bookmarkStart w:id="67" w:name="_Toc95544011"/>
-      <w:bookmarkStart w:id="68" w:name="_Toc194206359"/>
-      <w:bookmarkStart w:id="69" w:name="_Toc194206679"/>
-      <w:bookmarkStart w:id="70" w:name="_Toc194721692"/>
-      <w:bookmarkStart w:id="71" w:name="_Toc309296790"/>
-      <w:bookmarkStart w:id="72" w:name="_Toc139439949"/>
-      <w:bookmarkStart w:id="73" w:name="_Toc144289533"/>
-      <w:bookmarkStart w:id="74" w:name="_Toc162011539"/>
-      <w:bookmarkStart w:id="75" w:name="_Toc100125833"/>
-      <w:bookmarkStart w:id="76" w:name="_Toc116886648"/>
-      <w:bookmarkStart w:id="77" w:name="_Toc148522907"/>
+      <w:bookmarkStart w:id="60" w:name="_Toc90794760"/>
+      <w:bookmarkStart w:id="61" w:name="_Toc90796712"/>
+      <w:bookmarkStart w:id="62" w:name="_Toc90797058"/>
+      <w:bookmarkStart w:id="63" w:name="_Toc90797078"/>
+      <w:bookmarkStart w:id="64" w:name="_Toc95097690"/>
+      <w:bookmarkStart w:id="65" w:name="_Toc95292252"/>
+      <w:bookmarkStart w:id="66" w:name="_Toc95544011"/>
+      <w:bookmarkStart w:id="67" w:name="_Toc194206359"/>
+      <w:bookmarkStart w:id="68" w:name="_Toc194206679"/>
+      <w:bookmarkStart w:id="69" w:name="_Toc194721692"/>
+      <w:bookmarkStart w:id="70" w:name="_Toc309296790"/>
+      <w:bookmarkStart w:id="71" w:name="_Toc139439949"/>
+      <w:bookmarkStart w:id="72" w:name="_Toc144289533"/>
+      <w:bookmarkStart w:id="73" w:name="_Toc162011539"/>
+      <w:bookmarkStart w:id="74" w:name="_Toc100125833"/>
+      <w:bookmarkStart w:id="75" w:name="_Toc116886648"/>
+      <w:bookmarkStart w:id="76" w:name="_Toc148522907"/>
+      <w:bookmarkEnd w:id="60"/>
       <w:bookmarkEnd w:id="61"/>
       <w:bookmarkEnd w:id="62"/>
       <w:bookmarkEnd w:id="63"/>
       <w:bookmarkEnd w:id="64"/>
       <w:bookmarkEnd w:id="65"/>
       <w:bookmarkEnd w:id="66"/>
-      <w:bookmarkEnd w:id="67"/>
       <w:r>
         <w:lastRenderedPageBreak/>
         <w:t>Klassifikationer och kodverk</w:t>
       </w:r>
+      <w:bookmarkEnd w:id="67"/>
       <w:bookmarkEnd w:id="68"/>
       <w:bookmarkEnd w:id="69"/>
       <w:bookmarkEnd w:id="70"/>
-      <w:bookmarkEnd w:id="71"/>
     </w:p>
     <w:p>
       <w:pPr>
@@ -14370,18 +14056,8 @@
                 <w:sz w:val="20"/>
                 <w:szCs w:val="20"/>
               </w:rPr>
-              <w:t xml:space="preserve">KV </w:t>
-            </w:r>
-            <w:proofErr w:type="spellStart"/>
-            <w:r>
-              <w:rPr>
-                <w:rFonts w:ascii="Arial" w:hAnsi="Arial" w:cs="Arial"/>
-                <w:sz w:val="20"/>
-                <w:szCs w:val="20"/>
-              </w:rPr>
-              <w:t>Framställantyp</w:t>
-            </w:r>
-            <w:proofErr w:type="spellEnd"/>
+              <w:t>KV Framställantyp</w:t>
+            </w:r>
           </w:p>
         </w:tc>
         <w:tc>
@@ -14743,36 +14419,8 @@
                 <w:sz w:val="20"/>
                 <w:szCs w:val="20"/>
               </w:rPr>
-              <w:t xml:space="preserve">KV Form </w:t>
-            </w:r>
-            <w:proofErr w:type="spellStart"/>
-            <w:r>
-              <w:rPr>
-                <w:rFonts w:ascii="Arial" w:hAnsi="Arial" w:cs="Arial"/>
-                <w:sz w:val="20"/>
-                <w:szCs w:val="20"/>
-              </w:rPr>
-              <w:t>av</w:t>
-            </w:r>
-            <w:proofErr w:type="spellEnd"/>
-            <w:r>
-              <w:rPr>
-                <w:rFonts w:ascii="Arial" w:hAnsi="Arial" w:cs="Arial"/>
-                <w:sz w:val="20"/>
-                <w:szCs w:val="20"/>
-              </w:rPr>
-              <w:t xml:space="preserve"> </w:t>
-            </w:r>
-            <w:proofErr w:type="spellStart"/>
-            <w:r>
-              <w:rPr>
-                <w:rFonts w:ascii="Arial" w:hAnsi="Arial" w:cs="Arial"/>
-                <w:sz w:val="20"/>
-                <w:szCs w:val="20"/>
-              </w:rPr>
-              <w:t>framställan</w:t>
-            </w:r>
-            <w:proofErr w:type="spellEnd"/>
+              <w:t>KV Form av framställan</w:t>
+            </w:r>
           </w:p>
         </w:tc>
         <w:tc>
@@ -15023,7 +14671,7 @@
         <w:lastRenderedPageBreak/>
         <w:t xml:space="preserve"> </w:t>
       </w:r>
-      <w:bookmarkStart w:id="78" w:name="_Toc309296791"/>
+      <w:bookmarkStart w:id="77" w:name="_Toc309296791"/>
       <w:r>
         <w:t xml:space="preserve">Tabell över </w:t>
       </w:r>
@@ -15042,7 +14690,7 @@
       <w:r>
         <w:t>et</w:t>
       </w:r>
-      <w:bookmarkEnd w:id="78"/>
+      <w:bookmarkEnd w:id="77"/>
     </w:p>
     <w:tbl>
       <w:tblPr>
@@ -15074,7 +14722,6 @@
                 <w:szCs w:val="16"/>
               </w:rPr>
             </w:pPr>
-            <w:proofErr w:type="spellStart"/>
             <w:r>
               <w:rPr>
                 <w:rFonts w:ascii="Arial" w:hAnsi="Arial" w:cs="Arial"/>
@@ -15083,43 +14730,14 @@
               </w:rPr>
               <w:t>Används</w:t>
             </w:r>
-            <w:proofErr w:type="spellEnd"/>
             <w:r>
               <w:rPr>
                 <w:rFonts w:ascii="Arial" w:hAnsi="Arial" w:cs="Arial"/>
                 <w:sz w:val="16"/>
                 <w:szCs w:val="16"/>
               </w:rPr>
-              <w:t xml:space="preserve"> </w:t>
-            </w:r>
-            <w:proofErr w:type="spellStart"/>
-            <w:r>
-              <w:rPr>
-                <w:rFonts w:ascii="Arial" w:hAnsi="Arial" w:cs="Arial"/>
-                <w:sz w:val="16"/>
-                <w:szCs w:val="16"/>
-              </w:rPr>
-              <w:t>av</w:t>
-            </w:r>
-            <w:proofErr w:type="spellEnd"/>
-            <w:r>
-              <w:rPr>
-                <w:rFonts w:ascii="Arial" w:hAnsi="Arial" w:cs="Arial"/>
-                <w:sz w:val="16"/>
-                <w:szCs w:val="16"/>
-              </w:rPr>
-              <w:t xml:space="preserve"> </w:t>
-            </w:r>
-            <w:proofErr w:type="spellStart"/>
-            <w:r>
-              <w:rPr>
-                <w:rFonts w:ascii="Arial" w:hAnsi="Arial" w:cs="Arial"/>
-                <w:sz w:val="16"/>
-                <w:szCs w:val="16"/>
-              </w:rPr>
-              <w:t>framställantyp</w:t>
-            </w:r>
-            <w:proofErr w:type="spellEnd"/>
+              <w:t xml:space="preserve"> av framställantyp</w:t>
+            </w:r>
           </w:p>
         </w:tc>
         <w:tc>
@@ -15139,7 +14757,6 @@
                 <w:szCs w:val="16"/>
               </w:rPr>
             </w:pPr>
-            <w:proofErr w:type="spellStart"/>
             <w:r>
               <w:rPr>
                 <w:rFonts w:ascii="Arial" w:hAnsi="Arial" w:cs="Arial"/>
@@ -15148,7 +14765,6 @@
               </w:rPr>
               <w:t>Kod</w:t>
             </w:r>
-            <w:proofErr w:type="spellEnd"/>
           </w:p>
         </w:tc>
         <w:tc>
@@ -15168,7 +14784,6 @@
                 <w:szCs w:val="16"/>
               </w:rPr>
             </w:pPr>
-            <w:proofErr w:type="spellStart"/>
             <w:r>
               <w:rPr>
                 <w:rFonts w:ascii="Arial" w:hAnsi="Arial" w:cs="Arial"/>
@@ -15177,7 +14792,6 @@
               </w:rPr>
               <w:t>Namn</w:t>
             </w:r>
-            <w:proofErr w:type="spellEnd"/>
           </w:p>
         </w:tc>
         <w:tc>
@@ -15197,7 +14811,6 @@
                 <w:szCs w:val="16"/>
               </w:rPr>
             </w:pPr>
-            <w:proofErr w:type="spellStart"/>
             <w:r>
               <w:rPr>
                 <w:rFonts w:ascii="Arial" w:hAnsi="Arial" w:cs="Arial"/>
@@ -15206,7 +14819,6 @@
               </w:rPr>
               <w:t>Beskrivning</w:t>
             </w:r>
-            <w:proofErr w:type="spellEnd"/>
           </w:p>
         </w:tc>
       </w:tr>
@@ -15273,7 +14885,6 @@
                 <w:szCs w:val="16"/>
               </w:rPr>
             </w:pPr>
-            <w:proofErr w:type="spellStart"/>
             <w:r>
               <w:rPr>
                 <w:rFonts w:ascii="Arial" w:hAnsi="Arial" w:cs="Arial"/>
@@ -15282,7 +14893,6 @@
               </w:rPr>
               <w:t>Beslutad</w:t>
             </w:r>
-            <w:proofErr w:type="spellEnd"/>
           </w:p>
         </w:tc>
         <w:tc>
@@ -15339,47 +14949,7 @@
                 <w:sz w:val="16"/>
                 <w:szCs w:val="16"/>
               </w:rPr>
-              <w:t>1=</w:t>
-            </w:r>
-            <w:proofErr w:type="spellStart"/>
-            <w:r>
-              <w:rPr>
-                <w:rFonts w:ascii="Arial" w:hAnsi="Arial" w:cs="Arial"/>
-                <w:b/>
-                <w:sz w:val="16"/>
-                <w:szCs w:val="16"/>
-              </w:rPr>
-              <w:t>Ja</w:t>
-            </w:r>
-            <w:proofErr w:type="spellEnd"/>
-            <w:r>
-              <w:rPr>
-                <w:rFonts w:ascii="Arial" w:hAnsi="Arial" w:cs="Arial"/>
-                <w:b/>
-                <w:sz w:val="16"/>
-                <w:szCs w:val="16"/>
-              </w:rPr>
-              <w:t>, 4=</w:t>
-            </w:r>
-            <w:proofErr w:type="spellStart"/>
-            <w:r>
-              <w:rPr>
-                <w:rFonts w:ascii="Arial" w:hAnsi="Arial" w:cs="Arial"/>
-                <w:b/>
-                <w:sz w:val="16"/>
-                <w:szCs w:val="16"/>
-              </w:rPr>
-              <w:t>Ja</w:t>
-            </w:r>
-            <w:proofErr w:type="spellEnd"/>
-            <w:r>
-              <w:rPr>
-                <w:rFonts w:ascii="Arial" w:hAnsi="Arial" w:cs="Arial"/>
-                <w:b/>
-                <w:sz w:val="16"/>
-                <w:szCs w:val="16"/>
-              </w:rPr>
-              <w:t>,</w:t>
+              <w:t>1=Ja, 4=Ja,</w:t>
             </w:r>
           </w:p>
         </w:tc>
@@ -15427,7 +14997,6 @@
                 <w:szCs w:val="16"/>
               </w:rPr>
             </w:pPr>
-            <w:proofErr w:type="spellStart"/>
             <w:r>
               <w:rPr>
                 <w:rFonts w:ascii="Arial" w:hAnsi="Arial" w:cs="Arial"/>
@@ -15436,7 +15005,6 @@
               </w:rPr>
               <w:t>Skickad</w:t>
             </w:r>
-            <w:proofErr w:type="spellEnd"/>
           </w:p>
         </w:tc>
         <w:tc>
@@ -15516,19 +15084,8 @@
                 <w:sz w:val="16"/>
                 <w:szCs w:val="16"/>
               </w:rPr>
-              <w:t>4=</w:t>
-            </w:r>
-            <w:proofErr w:type="spellStart"/>
-            <w:r>
-              <w:rPr>
-                <w:rFonts w:ascii="Arial" w:hAnsi="Arial" w:cs="Arial"/>
-                <w:b/>
-                <w:sz w:val="16"/>
-                <w:szCs w:val="16"/>
-              </w:rPr>
-              <w:t>Ja</w:t>
-            </w:r>
-            <w:proofErr w:type="spellEnd"/>
+              <w:t>4=Ja</w:t>
+            </w:r>
           </w:p>
         </w:tc>
         <w:tc>
@@ -15575,7 +15132,6 @@
                 <w:szCs w:val="16"/>
               </w:rPr>
             </w:pPr>
-            <w:proofErr w:type="spellStart"/>
             <w:r>
               <w:rPr>
                 <w:rFonts w:ascii="Arial" w:hAnsi="Arial" w:cs="Arial"/>
@@ -15584,7 +15140,6 @@
               </w:rPr>
               <w:t>Mottagen</w:t>
             </w:r>
-            <w:proofErr w:type="spellEnd"/>
           </w:p>
         </w:tc>
         <w:tc>
@@ -15641,19 +15196,8 @@
                 <w:sz w:val="16"/>
                 <w:szCs w:val="16"/>
               </w:rPr>
-              <w:t>4=</w:t>
-            </w:r>
-            <w:proofErr w:type="spellStart"/>
-            <w:r>
-              <w:rPr>
-                <w:rFonts w:ascii="Arial" w:hAnsi="Arial" w:cs="Arial"/>
-                <w:b/>
-                <w:sz w:val="16"/>
-                <w:szCs w:val="16"/>
-              </w:rPr>
-              <w:t>Ja</w:t>
-            </w:r>
-            <w:proofErr w:type="spellEnd"/>
+              <w:t>4=Ja</w:t>
+            </w:r>
           </w:p>
         </w:tc>
         <w:tc>
@@ -15700,7 +15244,6 @@
                 <w:szCs w:val="16"/>
               </w:rPr>
             </w:pPr>
-            <w:proofErr w:type="spellStart"/>
             <w:r>
               <w:rPr>
                 <w:rFonts w:ascii="Arial" w:hAnsi="Arial" w:cs="Arial"/>
@@ -15709,7 +15252,6 @@
               </w:rPr>
               <w:t>Avvisad</w:t>
             </w:r>
-            <w:proofErr w:type="spellEnd"/>
           </w:p>
         </w:tc>
         <w:tc>
@@ -15807,52 +15349,14 @@
                 <w:szCs w:val="16"/>
               </w:rPr>
             </w:pPr>
-            <w:proofErr w:type="spellStart"/>
             <w:r>
               <w:rPr>
                 <w:rFonts w:ascii="Arial" w:hAnsi="Arial" w:cs="Arial"/>
                 <w:sz w:val="16"/>
                 <w:szCs w:val="16"/>
               </w:rPr>
-              <w:t>Godtagen</w:t>
-            </w:r>
-            <w:proofErr w:type="spellEnd"/>
-            <w:r>
-              <w:rPr>
-                <w:rFonts w:ascii="Arial" w:hAnsi="Arial" w:cs="Arial"/>
-                <w:sz w:val="16"/>
-                <w:szCs w:val="16"/>
-              </w:rPr>
-              <w:t xml:space="preserve"> </w:t>
-            </w:r>
-            <w:proofErr w:type="spellStart"/>
-            <w:r>
-              <w:rPr>
-                <w:rFonts w:ascii="Arial" w:hAnsi="Arial" w:cs="Arial"/>
-                <w:sz w:val="16"/>
-                <w:szCs w:val="16"/>
-              </w:rPr>
-              <w:t>för</w:t>
-            </w:r>
-            <w:proofErr w:type="spellEnd"/>
-            <w:r>
-              <w:rPr>
-                <w:rFonts w:ascii="Arial" w:hAnsi="Arial" w:cs="Arial"/>
-                <w:sz w:val="16"/>
-                <w:szCs w:val="16"/>
-              </w:rPr>
-              <w:t xml:space="preserve"> </w:t>
-            </w:r>
-            <w:proofErr w:type="spellStart"/>
-            <w:r>
-              <w:rPr>
-                <w:rFonts w:ascii="Arial" w:hAnsi="Arial" w:cs="Arial"/>
-                <w:sz w:val="16"/>
-                <w:szCs w:val="16"/>
-              </w:rPr>
-              <w:t>bedömning</w:t>
-            </w:r>
-            <w:proofErr w:type="spellEnd"/>
+              <w:t>Godtagen för bedömning</w:t>
+            </w:r>
           </w:p>
         </w:tc>
         <w:tc>
@@ -15871,77 +15375,13 @@
                 <w:szCs w:val="16"/>
               </w:rPr>
             </w:pPr>
-            <w:proofErr w:type="spellStart"/>
             <w:r>
               <w:rPr>
                 <w:rFonts w:ascii="Arial" w:hAnsi="Arial" w:cs="Arial"/>
                 <w:sz w:val="16"/>
                 <w:szCs w:val="16"/>
               </w:rPr>
-              <w:t>Remissmottagaren</w:t>
-            </w:r>
-            <w:proofErr w:type="spellEnd"/>
-            <w:r>
-              <w:rPr>
-                <w:rFonts w:ascii="Arial" w:hAnsi="Arial" w:cs="Arial"/>
-                <w:sz w:val="16"/>
-                <w:szCs w:val="16"/>
-              </w:rPr>
-              <w:t xml:space="preserve"> </w:t>
-            </w:r>
-            <w:proofErr w:type="spellStart"/>
-            <w:r>
-              <w:rPr>
-                <w:rFonts w:ascii="Arial" w:hAnsi="Arial" w:cs="Arial"/>
-                <w:sz w:val="16"/>
-                <w:szCs w:val="16"/>
-              </w:rPr>
-              <w:t>har</w:t>
-            </w:r>
-            <w:proofErr w:type="spellEnd"/>
-            <w:r>
-              <w:rPr>
-                <w:rFonts w:ascii="Arial" w:hAnsi="Arial" w:cs="Arial"/>
-                <w:sz w:val="16"/>
-                <w:szCs w:val="16"/>
-              </w:rPr>
-              <w:t xml:space="preserve"> </w:t>
-            </w:r>
-            <w:proofErr w:type="spellStart"/>
-            <w:r>
-              <w:rPr>
-                <w:rFonts w:ascii="Arial" w:hAnsi="Arial" w:cs="Arial"/>
-                <w:sz w:val="16"/>
-                <w:szCs w:val="16"/>
-              </w:rPr>
-              <w:t>valt</w:t>
-            </w:r>
-            <w:proofErr w:type="spellEnd"/>
-            <w:r>
-              <w:rPr>
-                <w:rFonts w:ascii="Arial" w:hAnsi="Arial" w:cs="Arial"/>
-                <w:sz w:val="16"/>
-                <w:szCs w:val="16"/>
-              </w:rPr>
-              <w:t xml:space="preserve"> </w:t>
-            </w:r>
-            <w:proofErr w:type="spellStart"/>
-            <w:r>
-              <w:rPr>
-                <w:rFonts w:ascii="Arial" w:hAnsi="Arial" w:cs="Arial"/>
-                <w:sz w:val="16"/>
-                <w:szCs w:val="16"/>
-              </w:rPr>
-              <w:t>bedömare</w:t>
-            </w:r>
-            <w:proofErr w:type="spellEnd"/>
-            <w:r>
-              <w:rPr>
-                <w:rFonts w:ascii="Arial" w:hAnsi="Arial" w:cs="Arial"/>
-                <w:sz w:val="16"/>
-                <w:szCs w:val="16"/>
-              </w:rPr>
-              <w:t>.</w:t>
+              <w:t>Remissmottagaren har valt bedömare.</w:t>
             </w:r>
           </w:p>
         </w:tc>
@@ -16009,34 +15449,14 @@
                 <w:szCs w:val="16"/>
               </w:rPr>
             </w:pPr>
-            <w:proofErr w:type="spellStart"/>
             <w:r>
               <w:rPr>
                 <w:rFonts w:ascii="Arial" w:hAnsi="Arial" w:cs="Arial"/>
                 <w:sz w:val="16"/>
                 <w:szCs w:val="16"/>
               </w:rPr>
-              <w:t>Komplettering</w:t>
-            </w:r>
-            <w:proofErr w:type="spellEnd"/>
-            <w:r>
-              <w:rPr>
-                <w:rFonts w:ascii="Arial" w:hAnsi="Arial" w:cs="Arial"/>
-                <w:sz w:val="16"/>
-                <w:szCs w:val="16"/>
-              </w:rPr>
-              <w:t xml:space="preserve"> </w:t>
-            </w:r>
-            <w:proofErr w:type="spellStart"/>
-            <w:r>
-              <w:rPr>
-                <w:rFonts w:ascii="Arial" w:hAnsi="Arial" w:cs="Arial"/>
-                <w:sz w:val="16"/>
-                <w:szCs w:val="16"/>
-              </w:rPr>
-              <w:t>begärd</w:t>
-            </w:r>
-            <w:proofErr w:type="spellEnd"/>
+              <w:t>Komplettering begärd</w:t>
+            </w:r>
           </w:p>
         </w:tc>
         <w:tc>
@@ -16080,23 +15500,13 @@
                 <w:szCs w:val="16"/>
               </w:rPr>
             </w:pPr>
-            <w:proofErr w:type="spellStart"/>
             <w:r>
               <w:rPr>
                 <w:rFonts w:ascii="Arial" w:hAnsi="Arial" w:cs="Arial"/>
                 <w:sz w:val="16"/>
                 <w:szCs w:val="16"/>
               </w:rPr>
-              <w:t>remittenten</w:t>
-            </w:r>
-            <w:proofErr w:type="spellEnd"/>
-            <w:r>
-              <w:rPr>
-                <w:rFonts w:ascii="Arial" w:hAnsi="Arial" w:cs="Arial"/>
-                <w:sz w:val="16"/>
-                <w:szCs w:val="16"/>
-              </w:rPr>
-              <w:t>.</w:t>
+              <w:t>remittenten.</w:t>
             </w:r>
           </w:p>
         </w:tc>
@@ -16162,7 +15572,6 @@
                 <w:szCs w:val="16"/>
               </w:rPr>
             </w:pPr>
-            <w:proofErr w:type="spellStart"/>
             <w:r>
               <w:rPr>
                 <w:rFonts w:ascii="Arial" w:hAnsi="Arial" w:cs="Arial"/>
@@ -16171,7 +15580,6 @@
               </w:rPr>
               <w:t>Vidareskickad</w:t>
             </w:r>
-            <w:proofErr w:type="spellEnd"/>
           </w:p>
         </w:tc>
         <w:tc>
@@ -16391,70 +15799,14 @@
                 <w:szCs w:val="16"/>
               </w:rPr>
             </w:pPr>
-            <w:proofErr w:type="spellStart"/>
             <w:r>
               <w:rPr>
                 <w:rFonts w:ascii="Arial" w:hAnsi="Arial" w:cs="Arial"/>
                 <w:sz w:val="16"/>
                 <w:szCs w:val="16"/>
               </w:rPr>
-              <w:t>Accepterad</w:t>
-            </w:r>
-            <w:proofErr w:type="spellEnd"/>
-            <w:r>
-              <w:rPr>
-                <w:rFonts w:ascii="Arial" w:hAnsi="Arial" w:cs="Arial"/>
-                <w:sz w:val="16"/>
-                <w:szCs w:val="16"/>
-              </w:rPr>
-              <w:t xml:space="preserve"> </w:t>
-            </w:r>
-            <w:proofErr w:type="spellStart"/>
-            <w:r>
-              <w:rPr>
-                <w:rFonts w:ascii="Arial" w:hAnsi="Arial" w:cs="Arial"/>
-                <w:sz w:val="16"/>
-                <w:szCs w:val="16"/>
-              </w:rPr>
-              <w:t>för</w:t>
-            </w:r>
-            <w:proofErr w:type="spellEnd"/>
-            <w:r>
-              <w:rPr>
-                <w:rFonts w:ascii="Arial" w:hAnsi="Arial" w:cs="Arial"/>
-                <w:sz w:val="16"/>
-                <w:szCs w:val="16"/>
-              </w:rPr>
-              <w:t xml:space="preserve"> </w:t>
-            </w:r>
-            <w:proofErr w:type="spellStart"/>
-            <w:r>
-              <w:rPr>
-                <w:rFonts w:ascii="Arial" w:hAnsi="Arial" w:cs="Arial"/>
-                <w:sz w:val="16"/>
-                <w:szCs w:val="16"/>
-              </w:rPr>
-              <w:t>kliniska</w:t>
-            </w:r>
-            <w:proofErr w:type="spellEnd"/>
-            <w:r>
-              <w:rPr>
-                <w:rFonts w:ascii="Arial" w:hAnsi="Arial" w:cs="Arial"/>
-                <w:sz w:val="16"/>
-                <w:szCs w:val="16"/>
-              </w:rPr>
-              <w:t xml:space="preserve"> </w:t>
-            </w:r>
-            <w:proofErr w:type="spellStart"/>
-            <w:r>
-              <w:rPr>
-                <w:rFonts w:ascii="Arial" w:hAnsi="Arial" w:cs="Arial"/>
-                <w:sz w:val="16"/>
-                <w:szCs w:val="16"/>
-              </w:rPr>
-              <w:t>åtgärder</w:t>
-            </w:r>
-            <w:proofErr w:type="spellEnd"/>
+              <w:t>Accepterad för kliniska åtgärder</w:t>
+            </w:r>
           </w:p>
         </w:tc>
         <w:tc>
@@ -16496,23 +15848,13 @@
                 <w:szCs w:val="16"/>
               </w:rPr>
             </w:pPr>
-            <w:proofErr w:type="spellStart"/>
             <w:r>
               <w:rPr>
                 <w:rFonts w:ascii="Arial" w:hAnsi="Arial" w:cs="Arial"/>
                 <w:sz w:val="16"/>
                 <w:szCs w:val="16"/>
               </w:rPr>
-              <w:t>ske</w:t>
-            </w:r>
-            <w:proofErr w:type="spellEnd"/>
-            <w:r>
-              <w:rPr>
-                <w:rFonts w:ascii="Arial" w:hAnsi="Arial" w:cs="Arial"/>
-                <w:sz w:val="16"/>
-                <w:szCs w:val="16"/>
-              </w:rPr>
-              <w:t>.</w:t>
+              <w:t>ske.</w:t>
             </w:r>
           </w:p>
         </w:tc>
@@ -16543,39 +15885,8 @@
                 <w:szCs w:val="16"/>
               </w:rPr>
               <w:lastRenderedPageBreak/>
-              <w:t>1=</w:t>
-            </w:r>
-            <w:proofErr w:type="spellStart"/>
-            <w:r>
-              <w:rPr>
-                <w:rFonts w:ascii="Arial" w:hAnsi="Arial" w:cs="Arial"/>
-                <w:b/>
-                <w:sz w:val="16"/>
-                <w:szCs w:val="16"/>
-              </w:rPr>
-              <w:t>Ja</w:t>
-            </w:r>
-            <w:proofErr w:type="spellEnd"/>
-            <w:r>
-              <w:rPr>
-                <w:rFonts w:ascii="Arial" w:hAnsi="Arial" w:cs="Arial"/>
-                <w:b/>
-                <w:sz w:val="16"/>
-                <w:szCs w:val="16"/>
-              </w:rPr>
-              <w:t>, 4=</w:t>
-            </w:r>
-            <w:proofErr w:type="spellStart"/>
-            <w:r>
-              <w:rPr>
-                <w:rFonts w:ascii="Arial" w:hAnsi="Arial" w:cs="Arial"/>
-                <w:b/>
-                <w:sz w:val="16"/>
-                <w:szCs w:val="16"/>
-              </w:rPr>
-              <w:t>Ja</w:t>
-            </w:r>
-            <w:proofErr w:type="spellEnd"/>
+              <w:t>1=Ja, 4=Ja</w:t>
+            </w:r>
           </w:p>
         </w:tc>
         <w:tc>
@@ -16620,52 +15931,14 @@
                 <w:szCs w:val="16"/>
               </w:rPr>
             </w:pPr>
-            <w:proofErr w:type="spellStart"/>
             <w:r>
               <w:rPr>
                 <w:rFonts w:ascii="Arial" w:hAnsi="Arial" w:cs="Arial"/>
                 <w:sz w:val="16"/>
                 <w:szCs w:val="16"/>
               </w:rPr>
-              <w:t>Satt</w:t>
-            </w:r>
-            <w:proofErr w:type="spellEnd"/>
-            <w:r>
-              <w:rPr>
-                <w:rFonts w:ascii="Arial" w:hAnsi="Arial" w:cs="Arial"/>
-                <w:sz w:val="16"/>
-                <w:szCs w:val="16"/>
-              </w:rPr>
-              <w:t xml:space="preserve"> </w:t>
-            </w:r>
-            <w:proofErr w:type="spellStart"/>
-            <w:r>
-              <w:rPr>
-                <w:rFonts w:ascii="Arial" w:hAnsi="Arial" w:cs="Arial"/>
-                <w:sz w:val="16"/>
-                <w:szCs w:val="16"/>
-              </w:rPr>
-              <w:t>på</w:t>
-            </w:r>
-            <w:proofErr w:type="spellEnd"/>
-            <w:r>
-              <w:rPr>
-                <w:rFonts w:ascii="Arial" w:hAnsi="Arial" w:cs="Arial"/>
-                <w:sz w:val="16"/>
-                <w:szCs w:val="16"/>
-              </w:rPr>
-              <w:t xml:space="preserve"> </w:t>
-            </w:r>
-            <w:proofErr w:type="spellStart"/>
-            <w:r>
-              <w:rPr>
-                <w:rFonts w:ascii="Arial" w:hAnsi="Arial" w:cs="Arial"/>
-                <w:sz w:val="16"/>
-                <w:szCs w:val="16"/>
-              </w:rPr>
-              <w:t>väntelista</w:t>
-            </w:r>
-            <w:proofErr w:type="spellEnd"/>
+              <w:t>Satt på väntelista</w:t>
+            </w:r>
           </w:p>
         </w:tc>
         <w:tc>
@@ -16770,52 +16043,14 @@
                 <w:szCs w:val="16"/>
               </w:rPr>
             </w:pPr>
-            <w:proofErr w:type="spellStart"/>
             <w:r>
               <w:rPr>
                 <w:rFonts w:ascii="Arial" w:hAnsi="Arial" w:cs="Arial"/>
                 <w:sz w:val="16"/>
                 <w:szCs w:val="16"/>
               </w:rPr>
-              <w:t>Första</w:t>
-            </w:r>
-            <w:proofErr w:type="spellEnd"/>
-            <w:r>
-              <w:rPr>
-                <w:rFonts w:ascii="Arial" w:hAnsi="Arial" w:cs="Arial"/>
-                <w:sz w:val="16"/>
-                <w:szCs w:val="16"/>
-              </w:rPr>
-              <w:t xml:space="preserve"> </w:t>
-            </w:r>
-            <w:proofErr w:type="spellStart"/>
-            <w:r>
-              <w:rPr>
-                <w:rFonts w:ascii="Arial" w:hAnsi="Arial" w:cs="Arial"/>
-                <w:sz w:val="16"/>
-                <w:szCs w:val="16"/>
-              </w:rPr>
-              <w:t>vårdkontakt</w:t>
-            </w:r>
-            <w:proofErr w:type="spellEnd"/>
-            <w:r>
-              <w:rPr>
-                <w:rFonts w:ascii="Arial" w:hAnsi="Arial" w:cs="Arial"/>
-                <w:sz w:val="16"/>
-                <w:szCs w:val="16"/>
-              </w:rPr>
-              <w:t xml:space="preserve"> </w:t>
-            </w:r>
-            <w:proofErr w:type="spellStart"/>
-            <w:r>
-              <w:rPr>
-                <w:rFonts w:ascii="Arial" w:hAnsi="Arial" w:cs="Arial"/>
-                <w:sz w:val="16"/>
-                <w:szCs w:val="16"/>
-              </w:rPr>
-              <w:t>bokad</w:t>
-            </w:r>
-            <w:proofErr w:type="spellEnd"/>
+              <w:t>Första vårdkontakt bokad</w:t>
+            </w:r>
           </w:p>
         </w:tc>
         <w:tc>
@@ -16857,23 +16092,13 @@
                 <w:szCs w:val="16"/>
               </w:rPr>
             </w:pPr>
-            <w:proofErr w:type="spellStart"/>
             <w:r>
               <w:rPr>
                 <w:rFonts w:ascii="Arial" w:hAnsi="Arial" w:cs="Arial"/>
                 <w:sz w:val="16"/>
                 <w:szCs w:val="16"/>
               </w:rPr>
-              <w:t>inskrivning</w:t>
-            </w:r>
-            <w:proofErr w:type="spellEnd"/>
-            <w:r>
-              <w:rPr>
-                <w:rFonts w:ascii="Arial" w:hAnsi="Arial" w:cs="Arial"/>
-                <w:sz w:val="16"/>
-                <w:szCs w:val="16"/>
-              </w:rPr>
-              <w:t>.</w:t>
+              <w:t>inskrivning.</w:t>
             </w:r>
           </w:p>
         </w:tc>
@@ -16939,52 +16164,14 @@
                 <w:szCs w:val="16"/>
               </w:rPr>
             </w:pPr>
-            <w:proofErr w:type="spellStart"/>
             <w:r>
               <w:rPr>
                 <w:rFonts w:ascii="Arial" w:hAnsi="Arial" w:cs="Arial"/>
                 <w:sz w:val="16"/>
                 <w:szCs w:val="16"/>
               </w:rPr>
-              <w:t>Första</w:t>
-            </w:r>
-            <w:proofErr w:type="spellEnd"/>
-            <w:r>
-              <w:rPr>
-                <w:rFonts w:ascii="Arial" w:hAnsi="Arial" w:cs="Arial"/>
-                <w:sz w:val="16"/>
-                <w:szCs w:val="16"/>
-              </w:rPr>
-              <w:t xml:space="preserve"> </w:t>
-            </w:r>
-            <w:proofErr w:type="spellStart"/>
-            <w:r>
-              <w:rPr>
-                <w:rFonts w:ascii="Arial" w:hAnsi="Arial" w:cs="Arial"/>
-                <w:sz w:val="16"/>
-                <w:szCs w:val="16"/>
-              </w:rPr>
-              <w:t>vårdkontakt</w:t>
-            </w:r>
-            <w:proofErr w:type="spellEnd"/>
-            <w:r>
-              <w:rPr>
-                <w:rFonts w:ascii="Arial" w:hAnsi="Arial" w:cs="Arial"/>
-                <w:sz w:val="16"/>
-                <w:szCs w:val="16"/>
-              </w:rPr>
-              <w:t xml:space="preserve"> </w:t>
-            </w:r>
-            <w:proofErr w:type="spellStart"/>
-            <w:r>
-              <w:rPr>
-                <w:rFonts w:ascii="Arial" w:hAnsi="Arial" w:cs="Arial"/>
-                <w:sz w:val="16"/>
-                <w:szCs w:val="16"/>
-              </w:rPr>
-              <w:t>påbörjad</w:t>
-            </w:r>
-            <w:proofErr w:type="spellEnd"/>
+              <w:t>Första vårdkontakt påbörjad</w:t>
+            </w:r>
           </w:p>
         </w:tc>
         <w:tc>
@@ -17064,39 +16251,8 @@
                 <w:sz w:val="16"/>
                 <w:szCs w:val="16"/>
               </w:rPr>
-              <w:t>1=</w:t>
-            </w:r>
-            <w:proofErr w:type="spellStart"/>
-            <w:r>
-              <w:rPr>
-                <w:rFonts w:ascii="Arial" w:hAnsi="Arial" w:cs="Arial"/>
-                <w:b/>
-                <w:sz w:val="16"/>
-                <w:szCs w:val="16"/>
-              </w:rPr>
-              <w:t>ja</w:t>
-            </w:r>
-            <w:proofErr w:type="spellEnd"/>
-            <w:r>
-              <w:rPr>
-                <w:rFonts w:ascii="Arial" w:hAnsi="Arial" w:cs="Arial"/>
-                <w:b/>
-                <w:sz w:val="16"/>
-                <w:szCs w:val="16"/>
-              </w:rPr>
-              <w:t>, 4=</w:t>
-            </w:r>
-            <w:proofErr w:type="spellStart"/>
-            <w:r>
-              <w:rPr>
-                <w:rFonts w:ascii="Arial" w:hAnsi="Arial" w:cs="Arial"/>
-                <w:b/>
-                <w:sz w:val="16"/>
-                <w:szCs w:val="16"/>
-              </w:rPr>
-              <w:t>Ja</w:t>
-            </w:r>
-            <w:proofErr w:type="spellEnd"/>
+              <w:t>1=ja, 4=Ja</w:t>
+            </w:r>
           </w:p>
         </w:tc>
         <w:tc>
@@ -17141,34 +16297,14 @@
                 <w:szCs w:val="16"/>
               </w:rPr>
             </w:pPr>
-            <w:proofErr w:type="spellStart"/>
             <w:r>
               <w:rPr>
                 <w:rFonts w:ascii="Arial" w:hAnsi="Arial" w:cs="Arial"/>
                 <w:sz w:val="16"/>
                 <w:szCs w:val="16"/>
               </w:rPr>
-              <w:t>Svar</w:t>
-            </w:r>
-            <w:proofErr w:type="spellEnd"/>
-            <w:r>
-              <w:rPr>
-                <w:rFonts w:ascii="Arial" w:hAnsi="Arial" w:cs="Arial"/>
-                <w:sz w:val="16"/>
-                <w:szCs w:val="16"/>
-              </w:rPr>
-              <w:t xml:space="preserve"> </w:t>
-            </w:r>
-            <w:proofErr w:type="spellStart"/>
-            <w:r>
-              <w:rPr>
-                <w:rFonts w:ascii="Arial" w:hAnsi="Arial" w:cs="Arial"/>
-                <w:sz w:val="16"/>
-                <w:szCs w:val="16"/>
-              </w:rPr>
-              <w:t>skickat</w:t>
-            </w:r>
-            <w:proofErr w:type="spellEnd"/>
+              <w:t>Svar skickat</w:t>
+            </w:r>
           </w:p>
         </w:tc>
         <w:tc>
@@ -17248,39 +16384,8 @@
                 <w:sz w:val="16"/>
                 <w:szCs w:val="16"/>
               </w:rPr>
-              <w:t>1=</w:t>
-            </w:r>
-            <w:proofErr w:type="spellStart"/>
-            <w:r>
-              <w:rPr>
-                <w:rFonts w:ascii="Arial" w:hAnsi="Arial" w:cs="Arial"/>
-                <w:b/>
-                <w:sz w:val="16"/>
-                <w:szCs w:val="16"/>
-              </w:rPr>
-              <w:t>Ja</w:t>
-            </w:r>
-            <w:proofErr w:type="spellEnd"/>
-            <w:r>
-              <w:rPr>
-                <w:rFonts w:ascii="Arial" w:hAnsi="Arial" w:cs="Arial"/>
-                <w:b/>
-                <w:sz w:val="16"/>
-                <w:szCs w:val="16"/>
-              </w:rPr>
-              <w:t>, 4=</w:t>
-            </w:r>
-            <w:proofErr w:type="spellStart"/>
-            <w:r>
-              <w:rPr>
-                <w:rFonts w:ascii="Arial" w:hAnsi="Arial" w:cs="Arial"/>
-                <w:b/>
-                <w:sz w:val="16"/>
-                <w:szCs w:val="16"/>
-              </w:rPr>
-              <w:t>Ja</w:t>
-            </w:r>
-            <w:proofErr w:type="spellEnd"/>
+              <w:t>1=Ja, 4=Ja</w:t>
+            </w:r>
           </w:p>
         </w:tc>
         <w:tc>
@@ -17325,34 +16430,14 @@
                 <w:szCs w:val="16"/>
               </w:rPr>
             </w:pPr>
-            <w:proofErr w:type="spellStart"/>
             <w:r>
               <w:rPr>
                 <w:rFonts w:ascii="Arial" w:hAnsi="Arial" w:cs="Arial"/>
                 <w:sz w:val="16"/>
                 <w:szCs w:val="16"/>
               </w:rPr>
-              <w:t>Svar</w:t>
-            </w:r>
-            <w:proofErr w:type="spellEnd"/>
-            <w:r>
-              <w:rPr>
-                <w:rFonts w:ascii="Arial" w:hAnsi="Arial" w:cs="Arial"/>
-                <w:sz w:val="16"/>
-                <w:szCs w:val="16"/>
-              </w:rPr>
-              <w:t xml:space="preserve"> </w:t>
-            </w:r>
-            <w:proofErr w:type="spellStart"/>
-            <w:r>
-              <w:rPr>
-                <w:rFonts w:ascii="Arial" w:hAnsi="Arial" w:cs="Arial"/>
-                <w:sz w:val="16"/>
-                <w:szCs w:val="16"/>
-              </w:rPr>
-              <w:t>mottaget</w:t>
-            </w:r>
-            <w:proofErr w:type="spellEnd"/>
+              <w:t>Svar mottaget</w:t>
+            </w:r>
           </w:p>
         </w:tc>
         <w:tc>
@@ -17446,70 +16531,14 @@
                 <w:szCs w:val="16"/>
               </w:rPr>
             </w:pPr>
-            <w:proofErr w:type="spellStart"/>
             <w:r>
               <w:rPr>
                 <w:rFonts w:ascii="Arial" w:hAnsi="Arial" w:cs="Arial"/>
                 <w:sz w:val="16"/>
                 <w:szCs w:val="16"/>
               </w:rPr>
-              <w:t>Komplettering</w:t>
-            </w:r>
-            <w:proofErr w:type="spellEnd"/>
-            <w:r>
-              <w:rPr>
-                <w:rFonts w:ascii="Arial" w:hAnsi="Arial" w:cs="Arial"/>
-                <w:sz w:val="16"/>
-                <w:szCs w:val="16"/>
-              </w:rPr>
-              <w:t xml:space="preserve"> </w:t>
-            </w:r>
-            <w:proofErr w:type="spellStart"/>
-            <w:r>
-              <w:rPr>
-                <w:rFonts w:ascii="Arial" w:hAnsi="Arial" w:cs="Arial"/>
-                <w:sz w:val="16"/>
-                <w:szCs w:val="16"/>
-              </w:rPr>
-              <w:t>av</w:t>
-            </w:r>
-            <w:proofErr w:type="spellEnd"/>
-            <w:r>
-              <w:rPr>
-                <w:rFonts w:ascii="Arial" w:hAnsi="Arial" w:cs="Arial"/>
-                <w:sz w:val="16"/>
-                <w:szCs w:val="16"/>
-              </w:rPr>
-              <w:t xml:space="preserve"> </w:t>
-            </w:r>
-            <w:proofErr w:type="spellStart"/>
-            <w:r>
-              <w:rPr>
-                <w:rFonts w:ascii="Arial" w:hAnsi="Arial" w:cs="Arial"/>
-                <w:sz w:val="16"/>
-                <w:szCs w:val="16"/>
-              </w:rPr>
-              <w:t>svar</w:t>
-            </w:r>
-            <w:proofErr w:type="spellEnd"/>
-            <w:r>
-              <w:rPr>
-                <w:rFonts w:ascii="Arial" w:hAnsi="Arial" w:cs="Arial"/>
-                <w:sz w:val="16"/>
-                <w:szCs w:val="16"/>
-              </w:rPr>
-              <w:t xml:space="preserve"> </w:t>
-            </w:r>
-            <w:proofErr w:type="spellStart"/>
-            <w:r>
-              <w:rPr>
-                <w:rFonts w:ascii="Arial" w:hAnsi="Arial" w:cs="Arial"/>
-                <w:sz w:val="16"/>
-                <w:szCs w:val="16"/>
-              </w:rPr>
-              <w:t>begärt</w:t>
-            </w:r>
-            <w:proofErr w:type="spellEnd"/>
+              <w:t>Komplettering av svar begärt</w:t>
+            </w:r>
           </w:p>
         </w:tc>
         <w:tc>
@@ -17603,34 +16632,14 @@
                 <w:szCs w:val="16"/>
               </w:rPr>
             </w:pPr>
-            <w:proofErr w:type="spellStart"/>
             <w:r>
               <w:rPr>
                 <w:rFonts w:ascii="Arial" w:hAnsi="Arial" w:cs="Arial"/>
                 <w:sz w:val="16"/>
                 <w:szCs w:val="16"/>
               </w:rPr>
-              <w:t>Svar</w:t>
-            </w:r>
-            <w:proofErr w:type="spellEnd"/>
-            <w:r>
-              <w:rPr>
-                <w:rFonts w:ascii="Arial" w:hAnsi="Arial" w:cs="Arial"/>
-                <w:sz w:val="16"/>
-                <w:szCs w:val="16"/>
-              </w:rPr>
-              <w:t xml:space="preserve"> </w:t>
-            </w:r>
-            <w:proofErr w:type="spellStart"/>
-            <w:r>
-              <w:rPr>
-                <w:rFonts w:ascii="Arial" w:hAnsi="Arial" w:cs="Arial"/>
-                <w:sz w:val="16"/>
-                <w:szCs w:val="16"/>
-              </w:rPr>
-              <w:t>accepterat</w:t>
-            </w:r>
-            <w:proofErr w:type="spellEnd"/>
+              <w:t>Svar accepterat</w:t>
+            </w:r>
           </w:p>
         </w:tc>
         <w:tc>
@@ -17649,77 +16658,13 @@
                 <w:szCs w:val="16"/>
               </w:rPr>
             </w:pPr>
-            <w:proofErr w:type="spellStart"/>
             <w:r>
               <w:rPr>
                 <w:rFonts w:ascii="Arial" w:hAnsi="Arial" w:cs="Arial"/>
                 <w:sz w:val="16"/>
                 <w:szCs w:val="16"/>
               </w:rPr>
-              <w:t>Remissvarsmottagaren</w:t>
-            </w:r>
-            <w:proofErr w:type="spellEnd"/>
-            <w:r>
-              <w:rPr>
-                <w:rFonts w:ascii="Arial" w:hAnsi="Arial" w:cs="Arial"/>
-                <w:sz w:val="16"/>
-                <w:szCs w:val="16"/>
-              </w:rPr>
-              <w:t xml:space="preserve"> </w:t>
-            </w:r>
-            <w:proofErr w:type="spellStart"/>
-            <w:r>
-              <w:rPr>
-                <w:rFonts w:ascii="Arial" w:hAnsi="Arial" w:cs="Arial"/>
-                <w:sz w:val="16"/>
-                <w:szCs w:val="16"/>
-              </w:rPr>
-              <w:t>har</w:t>
-            </w:r>
-            <w:proofErr w:type="spellEnd"/>
-            <w:r>
-              <w:rPr>
-                <w:rFonts w:ascii="Arial" w:hAnsi="Arial" w:cs="Arial"/>
-                <w:sz w:val="16"/>
-                <w:szCs w:val="16"/>
-              </w:rPr>
-              <w:t xml:space="preserve"> </w:t>
-            </w:r>
-            <w:proofErr w:type="spellStart"/>
-            <w:r>
-              <w:rPr>
-                <w:rFonts w:ascii="Arial" w:hAnsi="Arial" w:cs="Arial"/>
-                <w:sz w:val="16"/>
-                <w:szCs w:val="16"/>
-              </w:rPr>
-              <w:t>godkänt</w:t>
-            </w:r>
-            <w:proofErr w:type="spellEnd"/>
-            <w:r>
-              <w:rPr>
-                <w:rFonts w:ascii="Arial" w:hAnsi="Arial" w:cs="Arial"/>
-                <w:sz w:val="16"/>
-                <w:szCs w:val="16"/>
-              </w:rPr>
-              <w:t xml:space="preserve"> </w:t>
-            </w:r>
-            <w:proofErr w:type="spellStart"/>
-            <w:r>
-              <w:rPr>
-                <w:rFonts w:ascii="Arial" w:hAnsi="Arial" w:cs="Arial"/>
-                <w:sz w:val="16"/>
-                <w:szCs w:val="16"/>
-              </w:rPr>
-              <w:t>svaret</w:t>
-            </w:r>
-            <w:proofErr w:type="spellEnd"/>
-            <w:r>
-              <w:rPr>
-                <w:rFonts w:ascii="Arial" w:hAnsi="Arial" w:cs="Arial"/>
-                <w:sz w:val="16"/>
-                <w:szCs w:val="16"/>
-              </w:rPr>
-              <w:t>.</w:t>
+              <w:t>Remissvarsmottagaren har godkänt svaret.</w:t>
             </w:r>
           </w:p>
           <w:p>
@@ -17798,34 +16743,14 @@
                 <w:szCs w:val="16"/>
               </w:rPr>
             </w:pPr>
-            <w:proofErr w:type="spellStart"/>
             <w:r>
               <w:rPr>
                 <w:rFonts w:ascii="Arial" w:hAnsi="Arial" w:cs="Arial"/>
                 <w:sz w:val="16"/>
                 <w:szCs w:val="16"/>
               </w:rPr>
-              <w:t>Remisshantering</w:t>
-            </w:r>
-            <w:proofErr w:type="spellEnd"/>
-            <w:r>
-              <w:rPr>
-                <w:rFonts w:ascii="Arial" w:hAnsi="Arial" w:cs="Arial"/>
-                <w:sz w:val="16"/>
-                <w:szCs w:val="16"/>
-              </w:rPr>
-              <w:t xml:space="preserve"> </w:t>
-            </w:r>
-            <w:proofErr w:type="spellStart"/>
-            <w:r>
-              <w:rPr>
-                <w:rFonts w:ascii="Arial" w:hAnsi="Arial" w:cs="Arial"/>
-                <w:sz w:val="16"/>
-                <w:szCs w:val="16"/>
-              </w:rPr>
-              <w:t>avslutad</w:t>
-            </w:r>
-            <w:proofErr w:type="spellEnd"/>
+              <w:t>Remisshantering avslutad</w:t>
+            </w:r>
           </w:p>
         </w:tc>
         <w:tc>
@@ -17844,52 +16769,14 @@
                 <w:szCs w:val="16"/>
               </w:rPr>
             </w:pPr>
-            <w:proofErr w:type="spellStart"/>
             <w:r>
               <w:rPr>
                 <w:rFonts w:ascii="Arial" w:hAnsi="Arial" w:cs="Arial"/>
                 <w:sz w:val="16"/>
                 <w:szCs w:val="16"/>
               </w:rPr>
-              <w:t>Remissvarsmottagaren</w:t>
-            </w:r>
-            <w:proofErr w:type="spellEnd"/>
-            <w:r>
-              <w:rPr>
-                <w:rFonts w:ascii="Arial" w:hAnsi="Arial" w:cs="Arial"/>
-                <w:sz w:val="16"/>
-                <w:szCs w:val="16"/>
-              </w:rPr>
-              <w:t xml:space="preserve"> </w:t>
-            </w:r>
-            <w:proofErr w:type="spellStart"/>
-            <w:r>
-              <w:rPr>
-                <w:rFonts w:ascii="Arial" w:hAnsi="Arial" w:cs="Arial"/>
-                <w:sz w:val="16"/>
-                <w:szCs w:val="16"/>
-              </w:rPr>
-              <w:t>har</w:t>
-            </w:r>
-            <w:proofErr w:type="spellEnd"/>
-            <w:r>
-              <w:rPr>
-                <w:rFonts w:ascii="Arial" w:hAnsi="Arial" w:cs="Arial"/>
-                <w:sz w:val="16"/>
-                <w:szCs w:val="16"/>
-              </w:rPr>
-              <w:t xml:space="preserve"> </w:t>
-            </w:r>
-            <w:proofErr w:type="spellStart"/>
-            <w:r>
-              <w:rPr>
-                <w:rFonts w:ascii="Arial" w:hAnsi="Arial" w:cs="Arial"/>
-                <w:sz w:val="16"/>
-                <w:szCs w:val="16"/>
-              </w:rPr>
-              <w:t>avslutat</w:t>
-            </w:r>
-            <w:proofErr w:type="spellEnd"/>
+              <w:t>Remissvarsmottagaren har avslutat</w:t>
+            </w:r>
           </w:p>
           <w:p>
             <w:pPr>
@@ -17903,7 +16790,6 @@
                 <w:szCs w:val="16"/>
               </w:rPr>
             </w:pPr>
-            <w:proofErr w:type="spellStart"/>
             <w:r>
               <w:rPr>
                 <w:rFonts w:ascii="Arial" w:hAnsi="Arial" w:cs="Arial"/>
@@ -17912,7 +16798,6 @@
               </w:rPr>
               <w:t>remisshanteringen</w:t>
             </w:r>
-            <w:proofErr w:type="spellEnd"/>
           </w:p>
         </w:tc>
       </w:tr>
@@ -18126,7 +17011,6 @@
                 <w:lang w:val="sv-SE"/>
               </w:rPr>
             </w:pPr>
-            <w:proofErr w:type="spellStart"/>
             <w:r>
               <w:rPr>
                 <w:rFonts w:ascii="Times New Roman" w:hAnsi="Times New Roman"/>
@@ -18141,7 +17025,6 @@
               </w:rPr>
               <w:t>ummer</w:t>
             </w:r>
-            <w:proofErr w:type="spellEnd"/>
           </w:p>
         </w:tc>
         <w:tc>
@@ -18242,7 +17125,6 @@
                 <w:lang w:val="sv-SE"/>
               </w:rPr>
             </w:pPr>
-            <w:proofErr w:type="spellStart"/>
             <w:r>
               <w:rPr>
                 <w:rFonts w:ascii="Times New Roman" w:hAnsi="Times New Roman"/>
@@ -18257,7 +17139,6 @@
               </w:rPr>
               <w:t>ummer</w:t>
             </w:r>
-            <w:proofErr w:type="spellEnd"/>
           </w:p>
         </w:tc>
         <w:tc>
@@ -18308,23 +17189,13 @@
                 <w:lang w:val="en-US" w:eastAsia="ko-KR"/>
               </w:rPr>
             </w:pPr>
-            <w:proofErr w:type="spellStart"/>
             <w:r>
               <w:rPr>
                 <w:rFonts w:eastAsia="Batang"/>
                 <w:color w:val="000000"/>
                 <w:lang w:val="en-US" w:eastAsia="ko-KR"/>
               </w:rPr>
-              <w:t>Skatteverket</w:t>
-            </w:r>
-            <w:proofErr w:type="spellEnd"/>
-            <w:r>
-              <w:rPr>
-                <w:rFonts w:eastAsia="Batang"/>
-                <w:color w:val="000000"/>
-                <w:lang w:val="en-US" w:eastAsia="ko-KR"/>
-              </w:rPr>
-              <w:t xml:space="preserve">, </w:t>
+              <w:t xml:space="preserve">Skatteverket, </w:t>
             </w:r>
             <w:r>
               <w:rPr>
@@ -18536,39 +17407,39 @@
       <w:pPr>
         <w:pStyle w:val="Heading1"/>
       </w:pPr>
-      <w:bookmarkStart w:id="79" w:name="_Toc90883529"/>
-      <w:bookmarkStart w:id="80" w:name="_Toc90883776"/>
-      <w:bookmarkStart w:id="81" w:name="_Toc91034269"/>
-      <w:bookmarkStart w:id="82" w:name="_Toc116886649"/>
-      <w:bookmarkStart w:id="83" w:name="_Toc148522908"/>
-      <w:bookmarkStart w:id="84" w:name="_Toc162011541"/>
-      <w:bookmarkStart w:id="85" w:name="_Toc192060826"/>
-      <w:bookmarkStart w:id="86" w:name="_Toc192643309"/>
-      <w:bookmarkStart w:id="87" w:name="_Toc196300068"/>
-      <w:bookmarkStart w:id="88" w:name="_Toc309296792"/>
+      <w:bookmarkStart w:id="78" w:name="_Toc90883529"/>
+      <w:bookmarkStart w:id="79" w:name="_Toc90883776"/>
+      <w:bookmarkStart w:id="80" w:name="_Toc91034269"/>
+      <w:bookmarkStart w:id="81" w:name="_Toc116886649"/>
+      <w:bookmarkStart w:id="82" w:name="_Toc148522908"/>
+      <w:bookmarkStart w:id="83" w:name="_Toc162011541"/>
+      <w:bookmarkStart w:id="84" w:name="_Toc192060826"/>
+      <w:bookmarkStart w:id="85" w:name="_Toc192643309"/>
+      <w:bookmarkStart w:id="86" w:name="_Toc196300068"/>
+      <w:bookmarkStart w:id="87" w:name="_Toc309296792"/>
+      <w:bookmarkEnd w:id="71"/>
       <w:bookmarkEnd w:id="72"/>
       <w:bookmarkEnd w:id="73"/>
       <w:bookmarkEnd w:id="74"/>
       <w:bookmarkEnd w:id="75"/>
       <w:bookmarkEnd w:id="76"/>
-      <w:bookmarkEnd w:id="77"/>
+      <w:bookmarkEnd w:id="78"/>
       <w:bookmarkEnd w:id="79"/>
       <w:bookmarkEnd w:id="80"/>
-      <w:bookmarkEnd w:id="81"/>
       <w:r>
         <w:lastRenderedPageBreak/>
         <w:t xml:space="preserve">Bilaga 3:  Förklaring till </w:t>
       </w:r>
+      <w:bookmarkEnd w:id="81"/>
+      <w:r>
+        <w:t>Format</w:t>
+      </w:r>
       <w:bookmarkEnd w:id="82"/>
-      <w:r>
-        <w:t>Format</w:t>
-      </w:r>
       <w:bookmarkEnd w:id="83"/>
       <w:bookmarkEnd w:id="84"/>
       <w:bookmarkEnd w:id="85"/>
       <w:bookmarkEnd w:id="86"/>
       <w:bookmarkEnd w:id="87"/>
-      <w:bookmarkEnd w:id="88"/>
     </w:p>
     <w:p>
       <w:pPr>
@@ -20047,12 +18918,12 @@
       <w:pPr>
         <w:pStyle w:val="Heading1"/>
       </w:pPr>
-      <w:bookmarkStart w:id="89" w:name="_Toc309296793"/>
+      <w:bookmarkStart w:id="88" w:name="_Toc309296793"/>
       <w:r>
         <w:lastRenderedPageBreak/>
         <w:t>Referenser</w:t>
       </w:r>
-      <w:bookmarkEnd w:id="89"/>
+      <w:bookmarkEnd w:id="88"/>
     </w:p>
     <w:p>
       <w:r>
@@ -20331,7 +19202,7 @@
               <w:noProof/>
               <w:sz w:val="20"/>
             </w:rPr>
-            <w:t>22</w:t>
+            <w:t>2</w:t>
           </w:r>
           <w:r>
             <w:rPr>
@@ -20380,7 +19251,7 @@
               <w:noProof/>
               <w:sz w:val="20"/>
             </w:rPr>
-            <w:t>29</w:t>
+            <w:t>27</w:t>
           </w:r>
           <w:r>
             <w:rPr>
@@ -24802,7 +23673,7 @@
 </file>
 
 <file path=customXml/itemProps1.xml><?xml version="1.0" encoding="utf-8"?>
-<ds:datastoreItem xmlns:ds="http://schemas.openxmlformats.org/officeDocument/2006/customXml" ds:itemID="{F0FD6B4B-507D-4BB7-89AE-4D75FD36EB9A}">
+<ds:datastoreItem xmlns:ds="http://schemas.openxmlformats.org/officeDocument/2006/customXml" ds:itemID="{9030E74C-C652-415B-82FA-A3409C4BE5CA}">
   <ds:schemaRefs>
     <ds:schemaRef ds:uri="http://schemas.openxmlformats.org/officeDocument/2006/bibliography"/>
   </ds:schemaRefs>

</xml_diff>

<commit_message>
Byggde om innehållsförteckning och skapade ny PDF.
</commit_message>
<xml_diff>
--- a/ServiceInteractions/local/visualisering-remiss/crm/requeststatus/trunk/docs/RIV_Spec_Visualisering_Remiss_Status.docx
+++ b/ServiceInteractions/local/visualisering-remiss/crm/requeststatus/trunk/docs/RIV_Spec_Visualisering_Remiss_Status.docx
@@ -588,29 +588,115 @@
                 <w:lang w:val="en-US"/>
               </w:rPr>
             </w:pPr>
+            <w:proofErr w:type="spellStart"/>
             <w:r>
               <w:rPr>
                 <w:lang w:val="en-US"/>
               </w:rPr>
-              <w:t>Efter spec möte med Cambio så har följande u</w:t>
-            </w:r>
+              <w:t>Efter</w:t>
+            </w:r>
+            <w:proofErr w:type="spellEnd"/>
             <w:r>
               <w:rPr>
                 <w:lang w:val="en-US"/>
               </w:rPr>
+              <w:t xml:space="preserve"> spec </w:t>
+            </w:r>
+            <w:proofErr w:type="spellStart"/>
+            <w:r>
+              <w:rPr>
+                <w:lang w:val="en-US"/>
+              </w:rPr>
+              <w:t>möte</w:t>
+            </w:r>
+            <w:proofErr w:type="spellEnd"/>
+            <w:r>
+              <w:rPr>
+                <w:lang w:val="en-US"/>
+              </w:rPr>
+              <w:t xml:space="preserve"> med </w:t>
+            </w:r>
+            <w:proofErr w:type="spellStart"/>
+            <w:r>
+              <w:rPr>
+                <w:lang w:val="en-US"/>
+              </w:rPr>
+              <w:t>Cambio</w:t>
+            </w:r>
+            <w:proofErr w:type="spellEnd"/>
+            <w:r>
+              <w:rPr>
+                <w:lang w:val="en-US"/>
+              </w:rPr>
+              <w:t xml:space="preserve"> </w:t>
+            </w:r>
+            <w:proofErr w:type="spellStart"/>
+            <w:r>
+              <w:rPr>
+                <w:lang w:val="en-US"/>
+              </w:rPr>
+              <w:t>så</w:t>
+            </w:r>
+            <w:proofErr w:type="spellEnd"/>
+            <w:r>
+              <w:rPr>
+                <w:lang w:val="en-US"/>
+              </w:rPr>
+              <w:t xml:space="preserve"> </w:t>
+            </w:r>
+            <w:proofErr w:type="spellStart"/>
+            <w:r>
+              <w:rPr>
+                <w:lang w:val="en-US"/>
+              </w:rPr>
+              <w:t>har</w:t>
+            </w:r>
+            <w:proofErr w:type="spellEnd"/>
+            <w:r>
+              <w:rPr>
+                <w:lang w:val="en-US"/>
+              </w:rPr>
+              <w:t xml:space="preserve"> </w:t>
+            </w:r>
+            <w:proofErr w:type="spellStart"/>
+            <w:r>
+              <w:rPr>
+                <w:lang w:val="en-US"/>
+              </w:rPr>
+              <w:t>följande</w:t>
+            </w:r>
+            <w:proofErr w:type="spellEnd"/>
+            <w:r>
+              <w:rPr>
+                <w:lang w:val="en-US"/>
+              </w:rPr>
+              <w:t xml:space="preserve"> </w:t>
+            </w:r>
+            <w:proofErr w:type="spellStart"/>
+            <w:r>
+              <w:rPr>
+                <w:lang w:val="en-US"/>
+              </w:rPr>
+              <w:t>u</w:t>
+            </w:r>
+            <w:r>
+              <w:rPr>
+                <w:lang w:val="en-US"/>
+              </w:rPr>
               <w:t>ppdaterat</w:t>
             </w:r>
             <w:r>
               <w:rPr>
                 <w:lang w:val="en-US"/>
               </w:rPr>
-              <w:t>s:</w:t>
-            </w:r>
+              <w:t>s</w:t>
+            </w:r>
+            <w:proofErr w:type="spellEnd"/>
             <w:r>
               <w:rPr>
                 <w:lang w:val="en-US"/>
               </w:rPr>
-              <w:t xml:space="preserve"> kardinalitet i Request.request issued by person Id, Request.request issued by care unit Id.</w:t>
+              <w:t>:</w:t>
             </w:r>
             <w:r>
               <w:rPr>
@@ -618,23 +704,143 @@
               </w:rPr>
               <w:t xml:space="preserve"> </w:t>
             </w:r>
+            <w:proofErr w:type="spellStart"/>
             <w:r>
               <w:rPr>
                 <w:lang w:val="en-US"/>
               </w:rPr>
-              <w:t>Lagt till attribut Request.Form of request</w:t>
-            </w:r>
+              <w:t>kardinalitet</w:t>
+            </w:r>
+            <w:proofErr w:type="spellEnd"/>
             <w:r>
               <w:rPr>
                 <w:lang w:val="en-US"/>
               </w:rPr>
-              <w:t xml:space="preserve"> och</w:t>
-            </w:r>
+              <w:t xml:space="preserve"> </w:t>
+            </w:r>
+            <w:proofErr w:type="spellStart"/>
             <w:r>
               <w:rPr>
                 <w:lang w:val="en-US"/>
               </w:rPr>
-              <w:t xml:space="preserve"> Request.external request id.</w:t>
+              <w:t>i</w:t>
+            </w:r>
+            <w:proofErr w:type="spellEnd"/>
+            <w:r>
+              <w:rPr>
+                <w:lang w:val="en-US"/>
+              </w:rPr>
+              <w:t xml:space="preserve"> </w:t>
+            </w:r>
+            <w:proofErr w:type="spellStart"/>
+            <w:r>
+              <w:rPr>
+                <w:lang w:val="en-US"/>
+              </w:rPr>
+              <w:t>Request.request</w:t>
+            </w:r>
+            <w:proofErr w:type="spellEnd"/>
+            <w:r>
+              <w:rPr>
+                <w:lang w:val="en-US"/>
+              </w:rPr>
+              <w:t xml:space="preserve"> issued by person Id, </w:t>
+            </w:r>
+            <w:proofErr w:type="spellStart"/>
+            <w:r>
+              <w:rPr>
+                <w:lang w:val="en-US"/>
+              </w:rPr>
+              <w:t>Request.request</w:t>
+            </w:r>
+            <w:proofErr w:type="spellEnd"/>
+            <w:r>
+              <w:rPr>
+                <w:lang w:val="en-US"/>
+              </w:rPr>
+              <w:t xml:space="preserve"> issued by care unit Id.</w:t>
+            </w:r>
+            <w:r>
+              <w:rPr>
+                <w:lang w:val="en-US"/>
+              </w:rPr>
+              <w:t xml:space="preserve"> </w:t>
+            </w:r>
+            <w:proofErr w:type="spellStart"/>
+            <w:r>
+              <w:rPr>
+                <w:lang w:val="en-US"/>
+              </w:rPr>
+              <w:t>Lagt</w:t>
+            </w:r>
+            <w:proofErr w:type="spellEnd"/>
+            <w:r>
+              <w:rPr>
+                <w:lang w:val="en-US"/>
+              </w:rPr>
+              <w:t xml:space="preserve"> till </w:t>
+            </w:r>
+            <w:proofErr w:type="spellStart"/>
+            <w:r>
+              <w:rPr>
+                <w:lang w:val="en-US"/>
+              </w:rPr>
+              <w:t>attribut</w:t>
+            </w:r>
+            <w:proofErr w:type="spellEnd"/>
+            <w:r>
+              <w:rPr>
+                <w:lang w:val="en-US"/>
+              </w:rPr>
+              <w:t xml:space="preserve"> </w:t>
+            </w:r>
+            <w:proofErr w:type="spellStart"/>
+            <w:r>
+              <w:rPr>
+                <w:lang w:val="en-US"/>
+              </w:rPr>
+              <w:t>Request.Form</w:t>
+            </w:r>
+            <w:proofErr w:type="spellEnd"/>
+            <w:r>
+              <w:rPr>
+                <w:lang w:val="en-US"/>
+              </w:rPr>
+              <w:t xml:space="preserve"> of request</w:t>
+            </w:r>
+            <w:r>
+              <w:rPr>
+                <w:lang w:val="en-US"/>
+              </w:rPr>
+              <w:t xml:space="preserve"> </w:t>
+            </w:r>
+            <w:proofErr w:type="spellStart"/>
+            <w:r>
+              <w:rPr>
+                <w:lang w:val="en-US"/>
+              </w:rPr>
+              <w:t>och</w:t>
+            </w:r>
+            <w:proofErr w:type="spellEnd"/>
+            <w:r>
+              <w:rPr>
+                <w:lang w:val="en-US"/>
+              </w:rPr>
+              <w:t xml:space="preserve"> </w:t>
+            </w:r>
+            <w:proofErr w:type="spellStart"/>
+            <w:r>
+              <w:rPr>
+                <w:lang w:val="en-US"/>
+              </w:rPr>
+              <w:t>Request.external</w:t>
+            </w:r>
+            <w:proofErr w:type="spellEnd"/>
+            <w:r>
+              <w:rPr>
+                <w:lang w:val="en-US"/>
+              </w:rPr>
+              <w:t xml:space="preserve"> request id.</w:t>
             </w:r>
           </w:p>
         </w:tc>
@@ -735,11 +941,19 @@
             <w:r>
               <w:t xml:space="preserve"> </w:t>
             </w:r>
+            <w:proofErr w:type="spellStart"/>
             <w:r>
               <w:rPr>
                 <w:lang w:val="en-US"/>
               </w:rPr>
-              <w:t xml:space="preserve">Raderade </w:t>
+              <w:t>Raderade</w:t>
+            </w:r>
+            <w:proofErr w:type="spellEnd"/>
+            <w:r>
+              <w:rPr>
+                <w:lang w:val="en-US"/>
+              </w:rPr>
+              <w:t xml:space="preserve"> </w:t>
             </w:r>
             <w:r>
               <w:rPr>
@@ -749,7 +963,29 @@
                 <w:sz w:val="20"/>
                 <w:lang w:val="en-US"/>
               </w:rPr>
-              <w:t xml:space="preserve"> Request.receiving-person-id, Request. receiving-person-phone number</w:t>
+              <w:t xml:space="preserve"> </w:t>
+            </w:r>
+            <w:proofErr w:type="spellStart"/>
+            <w:r>
+              <w:rPr>
+                <w:rFonts w:ascii="Arial" w:hAnsi="Arial" w:cs="Arial"/>
+                <w:i/>
+                <w:iCs/>
+                <w:sz w:val="20"/>
+                <w:lang w:val="en-US"/>
+              </w:rPr>
+              <w:t>Request.receiving</w:t>
+            </w:r>
+            <w:proofErr w:type="spellEnd"/>
+            <w:r>
+              <w:rPr>
+                <w:rFonts w:ascii="Arial" w:hAnsi="Arial" w:cs="Arial"/>
+                <w:i/>
+                <w:iCs/>
+                <w:sz w:val="20"/>
+                <w:lang w:val="en-US"/>
+              </w:rPr>
+              <w:t>-person-id, Request. receiving-person-phone number</w:t>
             </w:r>
             <w:r>
               <w:rPr>
@@ -978,7 +1214,7 @@
       <w:bookmarkStart w:id="5" w:name="_Toc94953686"/>
       <w:bookmarkStart w:id="6" w:name="_Toc192060811"/>
       <w:bookmarkStart w:id="7" w:name="_Toc192643288"/>
-      <w:bookmarkStart w:id="8" w:name="_Toc309296774"/>
+      <w:bookmarkStart w:id="8" w:name="_Toc309657257"/>
       <w:bookmarkEnd w:id="1"/>
       <w:bookmarkEnd w:id="2"/>
       <w:bookmarkEnd w:id="3"/>
@@ -1128,7 +1364,14 @@
                       <w:b/>
                       <w:i/>
                     </w:rPr>
-                    <w:t>Delprojekt informationsstruktur</w:t>
+                    <w:t xml:space="preserve">Delprojekt </w:t>
+                  </w:r>
+                  <w:r>
+                    <w:rPr>
+                      <w:b/>
+                      <w:i/>
+                    </w:rPr>
+                    <w:t>informationsstruktur</w:t>
                   </w:r>
                 </w:p>
                 <w:p>
@@ -1513,7 +1756,7 @@
         </w:rPr>
         <w:fldChar w:fldCharType="separate"/>
       </w:r>
-      <w:hyperlink w:anchor="_Toc309296774" w:history="1">
+      <w:hyperlink w:anchor="_Toc309657257" w:history="1">
         <w:r>
           <w:rPr>
             <w:rStyle w:val="Hyperlink"/>
@@ -1559,7 +1802,7 @@
             <w:noProof/>
             <w:webHidden/>
           </w:rPr>
-          <w:instrText xml:space="preserve"> PAGEREF _Toc309296774 \h </w:instrText>
+          <w:instrText xml:space="preserve"> PAGEREF _Toc309657257 \h </w:instrText>
         </w:r>
         <w:r>
           <w:rPr>
@@ -1607,7 +1850,7 @@
           <w:szCs w:val="22"/>
         </w:rPr>
       </w:pPr>
-      <w:hyperlink w:anchor="_Toc309296775" w:history="1">
+      <w:hyperlink w:anchor="_Toc309657258" w:history="1">
         <w:r>
           <w:rPr>
             <w:rStyle w:val="Hyperlink"/>
@@ -1653,7 +1896,7 @@
             <w:noProof/>
             <w:webHidden/>
           </w:rPr>
-          <w:instrText xml:space="preserve"> PAGEREF _Toc309296775 \h </w:instrText>
+          <w:instrText xml:space="preserve"> PAGEREF _Toc309657258 \h </w:instrText>
         </w:r>
         <w:r>
           <w:rPr>
@@ -1698,7 +1941,7 @@
           <w:szCs w:val="22"/>
         </w:rPr>
       </w:pPr>
-      <w:hyperlink w:anchor="_Toc309296776" w:history="1">
+      <w:hyperlink w:anchor="_Toc309657259" w:history="1">
         <w:r>
           <w:rPr>
             <w:rStyle w:val="Hyperlink"/>
@@ -1741,7 +1984,7 @@
             <w:noProof/>
             <w:webHidden/>
           </w:rPr>
-          <w:instrText xml:space="preserve"> PAGEREF _Toc309296776 \h </w:instrText>
+          <w:instrText xml:space="preserve"> PAGEREF _Toc309657259 \h </w:instrText>
         </w:r>
         <w:r>
           <w:rPr>
@@ -1786,7 +2029,7 @@
           <w:szCs w:val="22"/>
         </w:rPr>
       </w:pPr>
-      <w:hyperlink w:anchor="_Toc309296777" w:history="1">
+      <w:hyperlink w:anchor="_Toc309657260" w:history="1">
         <w:r>
           <w:rPr>
             <w:rStyle w:val="Hyperlink"/>
@@ -1829,7 +2072,7 @@
             <w:noProof/>
             <w:webHidden/>
           </w:rPr>
-          <w:instrText xml:space="preserve"> PAGEREF _Toc309296777 \h </w:instrText>
+          <w:instrText xml:space="preserve"> PAGEREF _Toc309657260 \h </w:instrText>
         </w:r>
         <w:r>
           <w:rPr>
@@ -1877,7 +2120,7 @@
           <w:szCs w:val="22"/>
         </w:rPr>
       </w:pPr>
-      <w:hyperlink w:anchor="_Toc309296778" w:history="1">
+      <w:hyperlink w:anchor="_Toc309657261" w:history="1">
         <w:r>
           <w:rPr>
             <w:rStyle w:val="Hyperlink"/>
@@ -1923,7 +2166,7 @@
             <w:noProof/>
             <w:webHidden/>
           </w:rPr>
-          <w:instrText xml:space="preserve"> PAGEREF _Toc309296778 \h </w:instrText>
+          <w:instrText xml:space="preserve"> PAGEREF _Toc309657261 \h </w:instrText>
         </w:r>
         <w:r>
           <w:rPr>
@@ -1943,7 +2186,7 @@
             <w:noProof/>
             <w:webHidden/>
           </w:rPr>
-          <w:t>5</w:t>
+          <w:t>6</w:t>
         </w:r>
         <w:r>
           <w:rPr>
@@ -1968,7 +2211,7 @@
           <w:szCs w:val="22"/>
         </w:rPr>
       </w:pPr>
-      <w:hyperlink w:anchor="_Toc309296779" w:history="1">
+      <w:hyperlink w:anchor="_Toc309657262" w:history="1">
         <w:r>
           <w:rPr>
             <w:rStyle w:val="Hyperlink"/>
@@ -2011,7 +2254,7 @@
             <w:noProof/>
             <w:webHidden/>
           </w:rPr>
-          <w:instrText xml:space="preserve"> PAGEREF _Toc309296779 \h </w:instrText>
+          <w:instrText xml:space="preserve"> PAGEREF _Toc309657262 \h </w:instrText>
         </w:r>
         <w:r>
           <w:rPr>
@@ -2059,7 +2302,7 @@
           <w:szCs w:val="22"/>
         </w:rPr>
       </w:pPr>
-      <w:hyperlink w:anchor="_Toc309296780" w:history="1">
+      <w:hyperlink w:anchor="_Toc309657263" w:history="1">
         <w:r>
           <w:rPr>
             <w:rStyle w:val="Hyperlink"/>
@@ -2105,7 +2348,7 @@
             <w:noProof/>
             <w:webHidden/>
           </w:rPr>
-          <w:instrText xml:space="preserve"> PAGEREF _Toc309296780 \h </w:instrText>
+          <w:instrText xml:space="preserve"> PAGEREF _Toc309657263 \h </w:instrText>
         </w:r>
         <w:r>
           <w:rPr>
@@ -2153,7 +2396,7 @@
           <w:szCs w:val="22"/>
         </w:rPr>
       </w:pPr>
-      <w:hyperlink w:anchor="_Toc309296781" w:history="1">
+      <w:hyperlink w:anchor="_Toc309657264" w:history="1">
         <w:r>
           <w:rPr>
             <w:rStyle w:val="Hyperlink"/>
@@ -2199,7 +2442,7 @@
             <w:noProof/>
             <w:webHidden/>
           </w:rPr>
-          <w:instrText xml:space="preserve"> PAGEREF _Toc309296781 \h </w:instrText>
+          <w:instrText xml:space="preserve"> PAGEREF _Toc309657264 \h </w:instrText>
         </w:r>
         <w:r>
           <w:rPr>
@@ -2244,7 +2487,7 @@
           <w:szCs w:val="22"/>
         </w:rPr>
       </w:pPr>
-      <w:hyperlink w:anchor="_Toc309296782" w:history="1">
+      <w:hyperlink w:anchor="_Toc309657265" w:history="1">
         <w:r>
           <w:rPr>
             <w:rStyle w:val="Hyperlink"/>
@@ -2287,7 +2530,7 @@
             <w:noProof/>
             <w:webHidden/>
           </w:rPr>
-          <w:instrText xml:space="preserve"> PAGEREF _Toc309296782 \h </w:instrText>
+          <w:instrText xml:space="preserve"> PAGEREF _Toc309657265 \h </w:instrText>
         </w:r>
         <w:r>
           <w:rPr>
@@ -2332,7 +2575,7 @@
           <w:szCs w:val="22"/>
         </w:rPr>
       </w:pPr>
-      <w:hyperlink w:anchor="_Toc309296783" w:history="1">
+      <w:hyperlink w:anchor="_Toc309657266" w:history="1">
         <w:r>
           <w:rPr>
             <w:rStyle w:val="Hyperlink"/>
@@ -2375,7 +2618,7 @@
             <w:noProof/>
             <w:webHidden/>
           </w:rPr>
-          <w:instrText xml:space="preserve"> PAGEREF _Toc309296783 \h </w:instrText>
+          <w:instrText xml:space="preserve"> PAGEREF _Toc309657266 \h </w:instrText>
         </w:r>
         <w:r>
           <w:rPr>
@@ -2421,7 +2664,7 @@
           <w:szCs w:val="22"/>
         </w:rPr>
       </w:pPr>
-      <w:hyperlink w:anchor="_Toc309296784" w:history="1">
+      <w:hyperlink w:anchor="_Toc309657267" w:history="1">
         <w:r>
           <w:rPr>
             <w:rStyle w:val="Hyperlink"/>
@@ -2444,7 +2687,7 @@
             <w:rStyle w:val="Hyperlink"/>
             <w:noProof/>
           </w:rPr>
-          <w:t>Request</w:t>
+          <w:t>Order</w:t>
         </w:r>
         <w:r>
           <w:rPr>
@@ -2465,7 +2708,7 @@
             <w:noProof/>
             <w:webHidden/>
           </w:rPr>
-          <w:instrText xml:space="preserve"> PAGEREF _Toc309296784 \h </w:instrText>
+          <w:instrText xml:space="preserve"> PAGEREF _Toc309657267 \h </w:instrText>
         </w:r>
         <w:r>
           <w:rPr>
@@ -2511,7 +2754,7 @@
           <w:szCs w:val="22"/>
         </w:rPr>
       </w:pPr>
-      <w:hyperlink w:anchor="_Toc309296785" w:history="1">
+      <w:hyperlink w:anchor="_Toc309657268" w:history="1">
         <w:r>
           <w:rPr>
             <w:rStyle w:val="Hyperlink"/>
@@ -2555,7 +2798,7 @@
             <w:noProof/>
             <w:webHidden/>
           </w:rPr>
-          <w:instrText xml:space="preserve"> PAGEREF _Toc309296785 \h </w:instrText>
+          <w:instrText xml:space="preserve"> PAGEREF _Toc309657268 \h </w:instrText>
         </w:r>
         <w:r>
           <w:rPr>
@@ -2601,7 +2844,7 @@
           <w:szCs w:val="22"/>
         </w:rPr>
       </w:pPr>
-      <w:hyperlink w:anchor="_Toc309296786" w:history="1">
+      <w:hyperlink w:anchor="_Toc309657269" w:history="1">
         <w:r>
           <w:rPr>
             <w:rStyle w:val="Hyperlink"/>
@@ -2645,7 +2888,7 @@
             <w:noProof/>
             <w:webHidden/>
           </w:rPr>
-          <w:instrText xml:space="preserve"> PAGEREF _Toc309296786 \h </w:instrText>
+          <w:instrText xml:space="preserve"> PAGEREF _Toc309657269 \h </w:instrText>
         </w:r>
         <w:r>
           <w:rPr>
@@ -2665,7 +2908,7 @@
             <w:noProof/>
             <w:webHidden/>
           </w:rPr>
-          <w:t>15</w:t>
+          <w:t>14</w:t>
         </w:r>
         <w:r>
           <w:rPr>
@@ -2693,7 +2936,7 @@
           <w:szCs w:val="22"/>
         </w:rPr>
       </w:pPr>
-      <w:hyperlink w:anchor="_Toc309296787" w:history="1">
+      <w:hyperlink w:anchor="_Toc309657270" w:history="1">
         <w:r>
           <w:rPr>
             <w:rStyle w:val="Hyperlink"/>
@@ -2739,7 +2982,7 @@
             <w:noProof/>
             <w:webHidden/>
           </w:rPr>
-          <w:instrText xml:space="preserve"> PAGEREF _Toc309296787 \h </w:instrText>
+          <w:instrText xml:space="preserve"> PAGEREF _Toc309657270 \h </w:instrText>
         </w:r>
         <w:r>
           <w:rPr>
@@ -2784,7 +3027,7 @@
           <w:szCs w:val="22"/>
         </w:rPr>
       </w:pPr>
-      <w:hyperlink w:anchor="_Toc309296788" w:history="1">
+      <w:hyperlink w:anchor="_Toc309657271" w:history="1">
         <w:r>
           <w:rPr>
             <w:rStyle w:val="Hyperlink"/>
@@ -2827,7 +3070,7 @@
             <w:noProof/>
             <w:webHidden/>
           </w:rPr>
-          <w:instrText xml:space="preserve"> PAGEREF _Toc309296788 \h </w:instrText>
+          <w:instrText xml:space="preserve"> PAGEREF _Toc309657271 \h </w:instrText>
         </w:r>
         <w:r>
           <w:rPr>
@@ -2875,7 +3118,7 @@
           <w:szCs w:val="22"/>
         </w:rPr>
       </w:pPr>
-      <w:hyperlink w:anchor="_Toc309296789" w:history="1">
+      <w:hyperlink w:anchor="_Toc309657272" w:history="1">
         <w:r>
           <w:rPr>
             <w:rStyle w:val="Hyperlink"/>
@@ -2921,7 +3164,7 @@
             <w:noProof/>
             <w:webHidden/>
           </w:rPr>
-          <w:instrText xml:space="preserve"> PAGEREF _Toc309296789 \h </w:instrText>
+          <w:instrText xml:space="preserve"> PAGEREF _Toc309657272 \h </w:instrText>
         </w:r>
         <w:r>
           <w:rPr>
@@ -2941,7 +3184,7 @@
             <w:noProof/>
             <w:webHidden/>
           </w:rPr>
-          <w:t>18</w:t>
+          <w:t>19</w:t>
         </w:r>
         <w:r>
           <w:rPr>
@@ -2969,7 +3212,7 @@
           <w:szCs w:val="22"/>
         </w:rPr>
       </w:pPr>
-      <w:hyperlink w:anchor="_Toc309296790" w:history="1">
+      <w:hyperlink w:anchor="_Toc309657273" w:history="1">
         <w:r>
           <w:rPr>
             <w:rStyle w:val="Hyperlink"/>
@@ -3015,7 +3258,7 @@
             <w:noProof/>
             <w:webHidden/>
           </w:rPr>
-          <w:instrText xml:space="preserve"> PAGEREF _Toc309296790 \h </w:instrText>
+          <w:instrText xml:space="preserve"> PAGEREF _Toc309657273 \h </w:instrText>
         </w:r>
         <w:r>
           <w:rPr>
@@ -3035,7 +3278,7 @@
             <w:noProof/>
             <w:webHidden/>
           </w:rPr>
-          <w:t>19</w:t>
+          <w:t>20</w:t>
         </w:r>
         <w:r>
           <w:rPr>
@@ -3061,7 +3304,7 @@
           <w:szCs w:val="22"/>
         </w:rPr>
       </w:pPr>
-      <w:hyperlink w:anchor="_Toc309296791" w:history="1">
+      <w:hyperlink w:anchor="_Toc309657274" w:history="1">
         <w:r>
           <w:rPr>
             <w:rStyle w:val="Hyperlink"/>
@@ -3105,7 +3348,7 @@
             <w:noProof/>
             <w:webHidden/>
           </w:rPr>
-          <w:instrText xml:space="preserve"> PAGEREF _Toc309296791 \h </w:instrText>
+          <w:instrText xml:space="preserve"> PAGEREF _Toc309657274 \h </w:instrText>
         </w:r>
         <w:r>
           <w:rPr>
@@ -3125,7 +3368,7 @@
             <w:noProof/>
             <w:webHidden/>
           </w:rPr>
-          <w:t>20</w:t>
+          <w:t>21</w:t>
         </w:r>
         <w:r>
           <w:rPr>
@@ -3153,7 +3396,7 @@
           <w:szCs w:val="22"/>
         </w:rPr>
       </w:pPr>
-      <w:hyperlink w:anchor="_Toc309296792" w:history="1">
+      <w:hyperlink w:anchor="_Toc309657275" w:history="1">
         <w:r>
           <w:rPr>
             <w:rStyle w:val="Hyperlink"/>
@@ -3199,7 +3442,7 @@
             <w:noProof/>
             <w:webHidden/>
           </w:rPr>
-          <w:instrText xml:space="preserve"> PAGEREF _Toc309296792 \h </w:instrText>
+          <w:instrText xml:space="preserve"> PAGEREF _Toc309657275 \h </w:instrText>
         </w:r>
         <w:r>
           <w:rPr>
@@ -3219,7 +3462,7 @@
             <w:noProof/>
             <w:webHidden/>
           </w:rPr>
-          <w:t>23</w:t>
+          <w:t>24</w:t>
         </w:r>
         <w:r>
           <w:rPr>
@@ -3247,7 +3490,7 @@
           <w:szCs w:val="22"/>
         </w:rPr>
       </w:pPr>
-      <w:hyperlink w:anchor="_Toc309296793" w:history="1">
+      <w:hyperlink w:anchor="_Toc309657276" w:history="1">
         <w:r>
           <w:rPr>
             <w:rStyle w:val="Hyperlink"/>
@@ -3293,7 +3536,7 @@
             <w:noProof/>
             <w:webHidden/>
           </w:rPr>
-          <w:instrText xml:space="preserve"> PAGEREF _Toc309296793 \h </w:instrText>
+          <w:instrText xml:space="preserve"> PAGEREF _Toc309657276 \h </w:instrText>
         </w:r>
         <w:r>
           <w:rPr>
@@ -3313,7 +3556,7 @@
             <w:noProof/>
             <w:webHidden/>
           </w:rPr>
-          <w:t>26</w:t>
+          <w:t>27</w:t>
         </w:r>
         <w:r>
           <w:rPr>
@@ -3443,32 +3686,32 @@
         <w:spacing w:before="480" w:after="240"/>
         <w:ind w:left="567" w:right="1531" w:hanging="567"/>
       </w:pPr>
-      <w:bookmarkStart w:id="10" w:name="_Toc309296775"/>
-      <w:bookmarkStart w:id="11" w:name="_Toc163300580"/>
-      <w:bookmarkStart w:id="12" w:name="_Toc163300886"/>
-      <w:bookmarkStart w:id="13" w:name="_Toc306887347"/>
-      <w:bookmarkStart w:id="14" w:name="_Toc192060812"/>
-      <w:bookmarkStart w:id="15" w:name="_Toc192643289"/>
-      <w:bookmarkStart w:id="16" w:name="_Toc194288021"/>
-      <w:bookmarkStart w:id="17" w:name="_Toc194371845"/>
-      <w:bookmarkStart w:id="18" w:name="_Toc196299284"/>
+      <w:bookmarkStart w:id="10" w:name="_Toc163300580"/>
+      <w:bookmarkStart w:id="11" w:name="_Toc163300886"/>
+      <w:bookmarkStart w:id="12" w:name="_Toc306887347"/>
+      <w:bookmarkStart w:id="13" w:name="_Toc192060812"/>
+      <w:bookmarkStart w:id="14" w:name="_Toc192643289"/>
+      <w:bookmarkStart w:id="15" w:name="_Toc194288021"/>
+      <w:bookmarkStart w:id="16" w:name="_Toc194371845"/>
+      <w:bookmarkStart w:id="17" w:name="_Toc196299284"/>
+      <w:bookmarkStart w:id="18" w:name="_Toc309657258"/>
       <w:r>
         <w:lastRenderedPageBreak/>
         <w:t>Generella regler</w:t>
       </w:r>
-      <w:bookmarkEnd w:id="10"/>
+      <w:bookmarkEnd w:id="18"/>
     </w:p>
     <w:p>
       <w:pPr>
         <w:pStyle w:val="Heading2"/>
       </w:pPr>
-      <w:bookmarkStart w:id="19" w:name="_Toc309296776"/>
+      <w:bookmarkStart w:id="19" w:name="_Toc309657259"/>
       <w:r>
         <w:t>SLA-krav</w:t>
       </w:r>
+      <w:bookmarkEnd w:id="10"/>
       <w:bookmarkEnd w:id="11"/>
       <w:bookmarkEnd w:id="12"/>
-      <w:bookmarkEnd w:id="13"/>
       <w:bookmarkEnd w:id="19"/>
     </w:p>
     <w:p>
@@ -3673,7 +3916,7 @@
         <w:ind w:left="567" w:right="1531" w:hanging="567"/>
       </w:pPr>
       <w:bookmarkStart w:id="20" w:name="_Toc163300891"/>
-      <w:bookmarkStart w:id="21" w:name="_Toc309296777"/>
+      <w:bookmarkStart w:id="21" w:name="_Toc309657260"/>
       <w:r>
         <w:t>Felhantering</w:t>
       </w:r>
@@ -3989,16 +4232,16 @@
       <w:pPr>
         <w:pStyle w:val="Heading1"/>
       </w:pPr>
-      <w:bookmarkStart w:id="22" w:name="_Toc309296778"/>
+      <w:bookmarkStart w:id="22" w:name="_Toc309657261"/>
       <w:r>
         <w:lastRenderedPageBreak/>
         <w:t>Informationsflöde</w:t>
       </w:r>
+      <w:bookmarkEnd w:id="13"/>
       <w:bookmarkEnd w:id="14"/>
       <w:bookmarkEnd w:id="15"/>
       <w:bookmarkEnd w:id="16"/>
       <w:bookmarkEnd w:id="17"/>
-      <w:bookmarkEnd w:id="18"/>
       <w:bookmarkEnd w:id="22"/>
     </w:p>
     <w:p>
@@ -4131,11 +4374,11 @@
         <w:ind w:left="1304" w:hanging="1304"/>
       </w:pPr>
       <w:bookmarkStart w:id="23" w:name="_Toc196299285"/>
-      <w:bookmarkStart w:id="24" w:name="_Toc309296779"/>
-      <w:bookmarkStart w:id="25" w:name="_Toc192060813"/>
-      <w:bookmarkStart w:id="26" w:name="_Toc192643290"/>
-      <w:bookmarkStart w:id="27" w:name="_Toc194288022"/>
-      <w:bookmarkStart w:id="28" w:name="_Toc194371846"/>
+      <w:bookmarkStart w:id="24" w:name="_Toc192060813"/>
+      <w:bookmarkStart w:id="25" w:name="_Toc192643290"/>
+      <w:bookmarkStart w:id="26" w:name="_Toc194288022"/>
+      <w:bookmarkStart w:id="27" w:name="_Toc194371846"/>
+      <w:bookmarkStart w:id="28" w:name="_Toc309657262"/>
       <w:r>
         <w:t>Tjänst</w:t>
       </w:r>
@@ -4143,7 +4386,7 @@
       <w:r>
         <w:t>en</w:t>
       </w:r>
-      <w:bookmarkEnd w:id="24"/>
+      <w:bookmarkEnd w:id="28"/>
     </w:p>
     <w:p>
       <w:r>
@@ -4222,15 +4465,15 @@
         <w:pStyle w:val="Heading1"/>
       </w:pPr>
       <w:bookmarkStart w:id="29" w:name="_Toc196299288"/>
-      <w:bookmarkStart w:id="30" w:name="_Toc309296780"/>
+      <w:bookmarkStart w:id="30" w:name="_Toc309657263"/>
       <w:r>
         <w:t>Informationsöversikt</w:t>
       </w:r>
       <w:bookmarkStart w:id="31" w:name="_Toc100125828"/>
+      <w:bookmarkEnd w:id="24"/>
       <w:bookmarkEnd w:id="25"/>
       <w:bookmarkEnd w:id="26"/>
       <w:bookmarkEnd w:id="27"/>
-      <w:bookmarkEnd w:id="28"/>
       <w:bookmarkEnd w:id="29"/>
       <w:bookmarkEnd w:id="30"/>
     </w:p>
@@ -4410,7 +4653,7 @@
       <w:bookmarkStart w:id="39" w:name="_Toc185730148"/>
       <w:bookmarkStart w:id="40" w:name="_Toc192060815"/>
       <w:bookmarkStart w:id="41" w:name="_Toc192643292"/>
-      <w:bookmarkStart w:id="42" w:name="_Toc309296781"/>
+      <w:bookmarkStart w:id="42" w:name="_Toc309657264"/>
       <w:bookmarkEnd w:id="31"/>
       <w:r>
         <w:t>Verksamhetsorienterad domäninformationsmodell (V-DIM)</w:t>
@@ -4464,7 +4707,7 @@
       <w:r>
         <w:t xml:space="preserve"> </w:t>
       </w:r>
-      <w:bookmarkStart w:id="43" w:name="_Toc309296782"/>
+      <w:bookmarkStart w:id="43" w:name="_Toc309657265"/>
       <w:r>
         <w:t>Remiss</w:t>
       </w:r>
@@ -4487,7 +4730,7 @@
         <w:tblLook w:val="04A0"/>
       </w:tblPr>
       <w:tblGrid>
-        <w:gridCol w:w="11115"/>
+        <w:gridCol w:w="11128"/>
       </w:tblGrid>
       <w:tr>
         <w:trPr>
@@ -4499,6 +4742,12 @@
           </w:tcPr>
           <w:p>
             <w:r>
+              <w:rPr>
+                <w:rFonts w:ascii="Times New Roman" w:eastAsia="Times New Roman" w:hAnsi="Times New Roman" w:cs="Times New Roman"/>
+                <w:sz w:val="24"/>
+                <w:szCs w:val="20"/>
+                <w:lang w:val="sv-SE" w:eastAsia="sv-SE" w:bidi="ar-SA"/>
+              </w:rPr>
               <w:object w:dxaOrig="12585" w:dyaOrig="5130">
                 <v:shapetype id="_x0000_t75" coordsize="21600,21600" o:spt="75" o:preferrelative="t" path="m@4@5l@4@11@9@11@9@5xe" filled="f" stroked="f">
                   <v:stroke joinstyle="miter"/>
@@ -4522,7 +4771,7 @@
                 <v:shape id="_x0000_i1026" type="#_x0000_t75" style="width:545.25pt;height:221.65pt" o:ole="">
                   <v:imagedata r:id="rId16" o:title=""/>
                 </v:shape>
-                <o:OLEObject Type="Embed" ProgID="PBrush" ShapeID="_x0000_i1026" DrawAspect="Content" ObjectID="_1383378545" r:id="rId17"/>
+                <o:OLEObject Type="Embed" ProgID="PBrush" ShapeID="_x0000_i1026" DrawAspect="Content" ObjectID="_1383399126" r:id="rId17"/>
               </w:object>
             </w:r>
           </w:p>
@@ -4566,8 +4815,8 @@
         <w:ind w:left="1304" w:hanging="1304"/>
       </w:pPr>
       <w:bookmarkStart w:id="46" w:name="_Toc192643294"/>
-      <w:bookmarkStart w:id="47" w:name="_Toc309296783"/>
-      <w:bookmarkStart w:id="48" w:name="_Toc100125831"/>
+      <w:bookmarkStart w:id="47" w:name="_Toc100125831"/>
+      <w:bookmarkStart w:id="48" w:name="_Toc309657266"/>
       <w:bookmarkEnd w:id="44"/>
       <w:bookmarkEnd w:id="45"/>
       <w:r>
@@ -4575,7 +4824,7 @@
         <w:t>V-DIM Klasser och attribut</w:t>
       </w:r>
       <w:bookmarkEnd w:id="46"/>
-      <w:bookmarkEnd w:id="47"/>
+      <w:bookmarkEnd w:id="48"/>
     </w:p>
     <w:p>
       <w:pPr>
@@ -4586,9 +4835,11 @@
       <w:bookmarkStart w:id="50" w:name="_Toc192656390"/>
       <w:bookmarkStart w:id="51" w:name="_Toc192060820"/>
       <w:bookmarkStart w:id="52" w:name="_Toc192643300"/>
+      <w:bookmarkStart w:id="53" w:name="_Toc309657267"/>
       <w:r>
         <w:t>Order</w:t>
       </w:r>
+      <w:bookmarkEnd w:id="53"/>
     </w:p>
     <w:p>
       <w:pPr>
@@ -5528,22 +5779,60 @@
                 <w:lang w:val="sv-SE"/>
               </w:rPr>
             </w:pPr>
-            <w:r>
-              <w:rPr>
-                <w:rFonts w:ascii="Arial" w:hAnsi="Arial" w:cs="Arial"/>
-                <w:sz w:val="20"/>
-                <w:szCs w:val="20"/>
-              </w:rPr>
-              <w:t>Nationell u</w:t>
-            </w:r>
-            <w:r>
-              <w:rPr>
-                <w:rFonts w:ascii="Arial" w:hAnsi="Arial" w:cs="Arial"/>
-                <w:sz w:val="20"/>
-                <w:szCs w:val="20"/>
-              </w:rPr>
-              <w:t>nik identifierare</w:t>
-            </w:r>
+            <w:proofErr w:type="spellStart"/>
+            <w:r>
+              <w:rPr>
+                <w:rFonts w:ascii="Arial" w:hAnsi="Arial" w:cs="Arial"/>
+                <w:sz w:val="20"/>
+                <w:szCs w:val="20"/>
+              </w:rPr>
+              <w:t>Nationell</w:t>
+            </w:r>
+            <w:proofErr w:type="spellEnd"/>
+            <w:r>
+              <w:rPr>
+                <w:rFonts w:ascii="Arial" w:hAnsi="Arial" w:cs="Arial"/>
+                <w:sz w:val="20"/>
+                <w:szCs w:val="20"/>
+              </w:rPr>
+              <w:t xml:space="preserve"> </w:t>
+            </w:r>
+            <w:proofErr w:type="spellStart"/>
+            <w:r>
+              <w:rPr>
+                <w:rFonts w:ascii="Arial" w:hAnsi="Arial" w:cs="Arial"/>
+                <w:sz w:val="20"/>
+                <w:szCs w:val="20"/>
+              </w:rPr>
+              <w:t>u</w:t>
+            </w:r>
+            <w:r>
+              <w:rPr>
+                <w:rFonts w:ascii="Arial" w:hAnsi="Arial" w:cs="Arial"/>
+                <w:sz w:val="20"/>
+                <w:szCs w:val="20"/>
+              </w:rPr>
+              <w:t>nik</w:t>
+            </w:r>
+            <w:proofErr w:type="spellEnd"/>
+            <w:r>
+              <w:rPr>
+                <w:rFonts w:ascii="Arial" w:hAnsi="Arial" w:cs="Arial"/>
+                <w:sz w:val="20"/>
+                <w:szCs w:val="20"/>
+              </w:rPr>
+              <w:t xml:space="preserve"> </w:t>
+            </w:r>
+            <w:proofErr w:type="spellStart"/>
+            <w:r>
+              <w:rPr>
+                <w:rFonts w:ascii="Arial" w:hAnsi="Arial" w:cs="Arial"/>
+                <w:sz w:val="20"/>
+                <w:szCs w:val="20"/>
+              </w:rPr>
+              <w:t>identifierare</w:t>
+            </w:r>
+            <w:proofErr w:type="spellEnd"/>
             <w:r>
               <w:rPr>
                 <w:rFonts w:ascii="Arial" w:hAnsi="Arial" w:cs="Arial"/>
@@ -10926,13 +11215,13 @@
         <w:pStyle w:val="Heading3"/>
         <w:ind w:left="1304" w:hanging="1304"/>
       </w:pPr>
-      <w:bookmarkStart w:id="53" w:name="_Toc309296785"/>
+      <w:bookmarkStart w:id="54" w:name="_Toc309657268"/>
       <w:bookmarkEnd w:id="49"/>
       <w:bookmarkEnd w:id="50"/>
       <w:r>
         <w:t>StatusEvent</w:t>
       </w:r>
-      <w:bookmarkEnd w:id="53"/>
+      <w:bookmarkEnd w:id="54"/>
     </w:p>
     <w:p>
       <w:pPr>
@@ -11729,11 +12018,11 @@
         <w:pStyle w:val="Heading3"/>
         <w:ind w:left="1304" w:hanging="1304"/>
       </w:pPr>
-      <w:bookmarkStart w:id="54" w:name="_Toc309296786"/>
+      <w:bookmarkStart w:id="55" w:name="_Toc309657269"/>
       <w:r>
         <w:t>SubjectOfCare</w:t>
       </w:r>
-      <w:bookmarkEnd w:id="54"/>
+      <w:bookmarkEnd w:id="55"/>
     </w:p>
     <w:p>
       <w:pPr>
@@ -12994,7 +13283,7 @@
         </w:numPr>
         <w:ind w:left="1304" w:hanging="1304"/>
       </w:pPr>
-      <w:bookmarkStart w:id="55" w:name="_Toc192060823"/>
+      <w:bookmarkStart w:id="56" w:name="_Toc192060823"/>
       <w:bookmarkEnd w:id="51"/>
       <w:bookmarkEnd w:id="52"/>
     </w:p>
@@ -13016,12 +13305,12 @@
       <w:pPr>
         <w:pStyle w:val="Heading1"/>
       </w:pPr>
-      <w:bookmarkStart w:id="56" w:name="_Toc309296787"/>
+      <w:bookmarkStart w:id="57" w:name="_Toc309657270"/>
       <w:r>
         <w:lastRenderedPageBreak/>
         <w:t>Verksamhetsorienterad meddelandeinformationsmodell (V-MIM)</w:t>
       </w:r>
-      <w:bookmarkEnd w:id="56"/>
+      <w:bookmarkEnd w:id="57"/>
     </w:p>
     <w:p>
       <w:pPr>
@@ -13029,14 +13318,14 @@
         <w:spacing w:after="60"/>
         <w:ind w:left="1304" w:hanging="1304"/>
       </w:pPr>
-      <w:bookmarkStart w:id="57" w:name="_Toc309296788"/>
+      <w:bookmarkStart w:id="58" w:name="_Toc309657271"/>
       <w:r>
         <w:t>Hämta remiss status</w:t>
       </w:r>
       <w:r>
         <w:t>ar</w:t>
       </w:r>
-      <w:bookmarkEnd w:id="57"/>
+      <w:bookmarkEnd w:id="58"/>
     </w:p>
     <w:p>
       <w:pPr>
@@ -13268,7 +13557,7 @@
           <w:szCs w:val="32"/>
         </w:rPr>
       </w:pPr>
-      <w:bookmarkStart w:id="58" w:name="_Toc192643306"/>
+      <w:bookmarkStart w:id="59" w:name="_Toc192643306"/>
       <w:r>
         <w:br w:type="page"/>
       </w:r>
@@ -13288,15 +13577,15 @@
       <w:pPr>
         <w:pStyle w:val="Heading1"/>
       </w:pPr>
-      <w:bookmarkStart w:id="59" w:name="_Toc309296789"/>
+      <w:bookmarkStart w:id="60" w:name="_Toc309657272"/>
       <w:r>
         <w:lastRenderedPageBreak/>
         <w:t>Termer och definitioner</w:t>
       </w:r>
-      <w:bookmarkEnd w:id="48"/>
-      <w:bookmarkEnd w:id="55"/>
-      <w:bookmarkEnd w:id="58"/>
+      <w:bookmarkEnd w:id="47"/>
+      <w:bookmarkEnd w:id="56"/>
       <w:bookmarkEnd w:id="59"/>
+      <w:bookmarkEnd w:id="60"/>
     </w:p>
     <w:tbl>
       <w:tblPr>
@@ -13647,13 +13936,21 @@
                 <w:rFonts w:ascii="Arial" w:hAnsi="Arial"/>
                 <w:sz w:val="20"/>
               </w:rPr>
-              <w:t>&lt;st</w:t>
-            </w:r>
+              <w:t>&lt;</w:t>
+            </w:r>
+            <w:proofErr w:type="spellStart"/>
             <w:r>
               <w:rPr>
                 <w:rFonts w:ascii="Arial" w:hAnsi="Arial"/>
                 <w:sz w:val="20"/>
               </w:rPr>
+              <w:t>st</w:t>
+            </w:r>
+            <w:r>
+              <w:rPr>
+                <w:rFonts w:ascii="Arial" w:hAnsi="Arial"/>
+                <w:sz w:val="20"/>
+              </w:rPr>
               <w:t>atusE</w:t>
             </w:r>
             <w:r>
@@ -13661,7 +13958,15 @@
                 <w:rFonts w:ascii="Arial" w:hAnsi="Arial"/>
                 <w:sz w:val="20"/>
               </w:rPr>
-              <w:t>vent&gt;</w:t>
+              <w:t>vent</w:t>
+            </w:r>
+            <w:proofErr w:type="spellEnd"/>
+            <w:r>
+              <w:rPr>
+                <w:rFonts w:ascii="Arial" w:hAnsi="Arial"/>
+                <w:sz w:val="20"/>
+              </w:rPr>
+              <w:t>&gt;</w:t>
             </w:r>
           </w:p>
           <w:p>
@@ -13684,13 +13989,29 @@
                 <w:rFonts w:ascii="Arial" w:hAnsi="Arial"/>
                 <w:sz w:val="20"/>
               </w:rPr>
-              <w:t xml:space="preserve"> &lt;requestId&gt;2347</w:t>
-            </w:r>
+              <w:t xml:space="preserve"> &lt;</w:t>
+            </w:r>
+            <w:proofErr w:type="spellStart"/>
             <w:r>
               <w:rPr>
                 <w:rFonts w:ascii="Arial" w:hAnsi="Arial"/>
                 <w:sz w:val="20"/>
               </w:rPr>
+              <w:t>requestId</w:t>
+            </w:r>
+            <w:proofErr w:type="spellEnd"/>
+            <w:r>
+              <w:rPr>
+                <w:rFonts w:ascii="Arial" w:hAnsi="Arial"/>
+                <w:sz w:val="20"/>
+              </w:rPr>
+              <w:t>&gt;2347</w:t>
+            </w:r>
+            <w:r>
+              <w:rPr>
+                <w:rFonts w:ascii="Arial" w:hAnsi="Arial"/>
+                <w:sz w:val="20"/>
+              </w:rPr>
               <w:t>904034</w:t>
             </w:r>
             <w:r>
@@ -13698,7 +14019,23 @@
                 <w:rFonts w:ascii="Arial" w:hAnsi="Arial"/>
                 <w:sz w:val="20"/>
               </w:rPr>
-              <w:t>&lt;/requestId&gt;</w:t>
+              <w:t>&lt;/</w:t>
+            </w:r>
+            <w:proofErr w:type="spellStart"/>
+            <w:r>
+              <w:rPr>
+                <w:rFonts w:ascii="Arial" w:hAnsi="Arial"/>
+                <w:sz w:val="20"/>
+              </w:rPr>
+              <w:t>requestId</w:t>
+            </w:r>
+            <w:proofErr w:type="spellEnd"/>
+            <w:r>
+              <w:rPr>
+                <w:rFonts w:ascii="Arial" w:hAnsi="Arial"/>
+                <w:sz w:val="20"/>
+              </w:rPr>
+              <w:t>&gt;</w:t>
             </w:r>
           </w:p>
           <w:p>
@@ -13853,38 +14190,38 @@
       <w:pPr>
         <w:pStyle w:val="Heading1"/>
       </w:pPr>
-      <w:bookmarkStart w:id="60" w:name="_Toc90794760"/>
-      <w:bookmarkStart w:id="61" w:name="_Toc90796712"/>
-      <w:bookmarkStart w:id="62" w:name="_Toc90797058"/>
-      <w:bookmarkStart w:id="63" w:name="_Toc90797078"/>
-      <w:bookmarkStart w:id="64" w:name="_Toc95097690"/>
-      <w:bookmarkStart w:id="65" w:name="_Toc95292252"/>
-      <w:bookmarkStart w:id="66" w:name="_Toc95544011"/>
-      <w:bookmarkStart w:id="67" w:name="_Toc194206359"/>
-      <w:bookmarkStart w:id="68" w:name="_Toc194206679"/>
-      <w:bookmarkStart w:id="69" w:name="_Toc194721692"/>
-      <w:bookmarkStart w:id="70" w:name="_Toc309296790"/>
+      <w:bookmarkStart w:id="61" w:name="_Toc90794760"/>
+      <w:bookmarkStart w:id="62" w:name="_Toc90796712"/>
+      <w:bookmarkStart w:id="63" w:name="_Toc90797058"/>
+      <w:bookmarkStart w:id="64" w:name="_Toc90797078"/>
+      <w:bookmarkStart w:id="65" w:name="_Toc95097690"/>
+      <w:bookmarkStart w:id="66" w:name="_Toc95292252"/>
+      <w:bookmarkStart w:id="67" w:name="_Toc95544011"/>
+      <w:bookmarkStart w:id="68" w:name="_Toc194206359"/>
+      <w:bookmarkStart w:id="69" w:name="_Toc194206679"/>
+      <w:bookmarkStart w:id="70" w:name="_Toc194721692"/>
       <w:bookmarkStart w:id="71" w:name="_Toc139439949"/>
       <w:bookmarkStart w:id="72" w:name="_Toc144289533"/>
       <w:bookmarkStart w:id="73" w:name="_Toc162011539"/>
       <w:bookmarkStart w:id="74" w:name="_Toc100125833"/>
       <w:bookmarkStart w:id="75" w:name="_Toc116886648"/>
       <w:bookmarkStart w:id="76" w:name="_Toc148522907"/>
-      <w:bookmarkEnd w:id="60"/>
+      <w:bookmarkStart w:id="77" w:name="_Toc309657273"/>
       <w:bookmarkEnd w:id="61"/>
       <w:bookmarkEnd w:id="62"/>
       <w:bookmarkEnd w:id="63"/>
       <w:bookmarkEnd w:id="64"/>
       <w:bookmarkEnd w:id="65"/>
       <w:bookmarkEnd w:id="66"/>
+      <w:bookmarkEnd w:id="67"/>
       <w:r>
         <w:lastRenderedPageBreak/>
         <w:t>Klassifikationer och kodverk</w:t>
       </w:r>
-      <w:bookmarkEnd w:id="67"/>
       <w:bookmarkEnd w:id="68"/>
       <w:bookmarkEnd w:id="69"/>
       <w:bookmarkEnd w:id="70"/>
+      <w:bookmarkEnd w:id="77"/>
     </w:p>
     <w:p>
       <w:pPr>
@@ -14056,8 +14393,18 @@
                 <w:sz w:val="20"/>
                 <w:szCs w:val="20"/>
               </w:rPr>
-              <w:t>KV Framställantyp</w:t>
-            </w:r>
+              <w:t xml:space="preserve">KV </w:t>
+            </w:r>
+            <w:proofErr w:type="spellStart"/>
+            <w:r>
+              <w:rPr>
+                <w:rFonts w:ascii="Arial" w:hAnsi="Arial" w:cs="Arial"/>
+                <w:sz w:val="20"/>
+                <w:szCs w:val="20"/>
+              </w:rPr>
+              <w:t>Framställantyp</w:t>
+            </w:r>
+            <w:proofErr w:type="spellEnd"/>
           </w:p>
         </w:tc>
         <w:tc>
@@ -14419,8 +14766,36 @@
                 <w:sz w:val="20"/>
                 <w:szCs w:val="20"/>
               </w:rPr>
-              <w:t>KV Form av framställan</w:t>
-            </w:r>
+              <w:t xml:space="preserve">KV Form </w:t>
+            </w:r>
+            <w:proofErr w:type="spellStart"/>
+            <w:r>
+              <w:rPr>
+                <w:rFonts w:ascii="Arial" w:hAnsi="Arial" w:cs="Arial"/>
+                <w:sz w:val="20"/>
+                <w:szCs w:val="20"/>
+              </w:rPr>
+              <w:t>av</w:t>
+            </w:r>
+            <w:proofErr w:type="spellEnd"/>
+            <w:r>
+              <w:rPr>
+                <w:rFonts w:ascii="Arial" w:hAnsi="Arial" w:cs="Arial"/>
+                <w:sz w:val="20"/>
+                <w:szCs w:val="20"/>
+              </w:rPr>
+              <w:t xml:space="preserve"> </w:t>
+            </w:r>
+            <w:proofErr w:type="spellStart"/>
+            <w:r>
+              <w:rPr>
+                <w:rFonts w:ascii="Arial" w:hAnsi="Arial" w:cs="Arial"/>
+                <w:sz w:val="20"/>
+                <w:szCs w:val="20"/>
+              </w:rPr>
+              <w:t>framställan</w:t>
+            </w:r>
+            <w:proofErr w:type="spellEnd"/>
           </w:p>
         </w:tc>
         <w:tc>
@@ -14671,7 +15046,7 @@
         <w:lastRenderedPageBreak/>
         <w:t xml:space="preserve"> </w:t>
       </w:r>
-      <w:bookmarkStart w:id="77" w:name="_Toc309296791"/>
+      <w:bookmarkStart w:id="78" w:name="_Toc309657274"/>
       <w:r>
         <w:t xml:space="preserve">Tabell över </w:t>
       </w:r>
@@ -14690,7 +15065,7 @@
       <w:r>
         <w:t>et</w:t>
       </w:r>
-      <w:bookmarkEnd w:id="77"/>
+      <w:bookmarkEnd w:id="78"/>
     </w:p>
     <w:tbl>
       <w:tblPr>
@@ -14722,6 +15097,7 @@
                 <w:szCs w:val="16"/>
               </w:rPr>
             </w:pPr>
+            <w:proofErr w:type="spellStart"/>
             <w:r>
               <w:rPr>
                 <w:rFonts w:ascii="Arial" w:hAnsi="Arial" w:cs="Arial"/>
@@ -14730,14 +15106,43 @@
               </w:rPr>
               <w:t>Används</w:t>
             </w:r>
+            <w:proofErr w:type="spellEnd"/>
             <w:r>
               <w:rPr>
                 <w:rFonts w:ascii="Arial" w:hAnsi="Arial" w:cs="Arial"/>
                 <w:sz w:val="16"/>
                 <w:szCs w:val="16"/>
               </w:rPr>
-              <w:t xml:space="preserve"> av framställantyp</w:t>
-            </w:r>
+              <w:t xml:space="preserve"> </w:t>
+            </w:r>
+            <w:proofErr w:type="spellStart"/>
+            <w:r>
+              <w:rPr>
+                <w:rFonts w:ascii="Arial" w:hAnsi="Arial" w:cs="Arial"/>
+                <w:sz w:val="16"/>
+                <w:szCs w:val="16"/>
+              </w:rPr>
+              <w:t>av</w:t>
+            </w:r>
+            <w:proofErr w:type="spellEnd"/>
+            <w:r>
+              <w:rPr>
+                <w:rFonts w:ascii="Arial" w:hAnsi="Arial" w:cs="Arial"/>
+                <w:sz w:val="16"/>
+                <w:szCs w:val="16"/>
+              </w:rPr>
+              <w:t xml:space="preserve"> </w:t>
+            </w:r>
+            <w:proofErr w:type="spellStart"/>
+            <w:r>
+              <w:rPr>
+                <w:rFonts w:ascii="Arial" w:hAnsi="Arial" w:cs="Arial"/>
+                <w:sz w:val="16"/>
+                <w:szCs w:val="16"/>
+              </w:rPr>
+              <w:t>framställantyp</w:t>
+            </w:r>
+            <w:proofErr w:type="spellEnd"/>
           </w:p>
         </w:tc>
         <w:tc>
@@ -14757,6 +15162,7 @@
                 <w:szCs w:val="16"/>
               </w:rPr>
             </w:pPr>
+            <w:proofErr w:type="spellStart"/>
             <w:r>
               <w:rPr>
                 <w:rFonts w:ascii="Arial" w:hAnsi="Arial" w:cs="Arial"/>
@@ -14765,6 +15171,7 @@
               </w:rPr>
               <w:t>Kod</w:t>
             </w:r>
+            <w:proofErr w:type="spellEnd"/>
           </w:p>
         </w:tc>
         <w:tc>
@@ -14784,6 +15191,7 @@
                 <w:szCs w:val="16"/>
               </w:rPr>
             </w:pPr>
+            <w:proofErr w:type="spellStart"/>
             <w:r>
               <w:rPr>
                 <w:rFonts w:ascii="Arial" w:hAnsi="Arial" w:cs="Arial"/>
@@ -14792,6 +15200,7 @@
               </w:rPr>
               <w:t>Namn</w:t>
             </w:r>
+            <w:proofErr w:type="spellEnd"/>
           </w:p>
         </w:tc>
         <w:tc>
@@ -14811,6 +15220,7 @@
                 <w:szCs w:val="16"/>
               </w:rPr>
             </w:pPr>
+            <w:proofErr w:type="spellStart"/>
             <w:r>
               <w:rPr>
                 <w:rFonts w:ascii="Arial" w:hAnsi="Arial" w:cs="Arial"/>
@@ -14819,6 +15229,7 @@
               </w:rPr>
               <w:t>Beskrivning</w:t>
             </w:r>
+            <w:proofErr w:type="spellEnd"/>
           </w:p>
         </w:tc>
       </w:tr>
@@ -14885,6 +15296,7 @@
                 <w:szCs w:val="16"/>
               </w:rPr>
             </w:pPr>
+            <w:proofErr w:type="spellStart"/>
             <w:r>
               <w:rPr>
                 <w:rFonts w:ascii="Arial" w:hAnsi="Arial" w:cs="Arial"/>
@@ -14893,6 +15305,7 @@
               </w:rPr>
               <w:t>Beslutad</w:t>
             </w:r>
+            <w:proofErr w:type="spellEnd"/>
           </w:p>
         </w:tc>
         <w:tc>
@@ -14949,7 +15362,47 @@
                 <w:sz w:val="16"/>
                 <w:szCs w:val="16"/>
               </w:rPr>
-              <w:t>1=Ja, 4=Ja,</w:t>
+              <w:t>1=</w:t>
+            </w:r>
+            <w:proofErr w:type="spellStart"/>
+            <w:r>
+              <w:rPr>
+                <w:rFonts w:ascii="Arial" w:hAnsi="Arial" w:cs="Arial"/>
+                <w:b/>
+                <w:sz w:val="16"/>
+                <w:szCs w:val="16"/>
+              </w:rPr>
+              <w:t>Ja</w:t>
+            </w:r>
+            <w:proofErr w:type="spellEnd"/>
+            <w:r>
+              <w:rPr>
+                <w:rFonts w:ascii="Arial" w:hAnsi="Arial" w:cs="Arial"/>
+                <w:b/>
+                <w:sz w:val="16"/>
+                <w:szCs w:val="16"/>
+              </w:rPr>
+              <w:t>, 4=</w:t>
+            </w:r>
+            <w:proofErr w:type="spellStart"/>
+            <w:r>
+              <w:rPr>
+                <w:rFonts w:ascii="Arial" w:hAnsi="Arial" w:cs="Arial"/>
+                <w:b/>
+                <w:sz w:val="16"/>
+                <w:szCs w:val="16"/>
+              </w:rPr>
+              <w:t>Ja</w:t>
+            </w:r>
+            <w:proofErr w:type="spellEnd"/>
+            <w:r>
+              <w:rPr>
+                <w:rFonts w:ascii="Arial" w:hAnsi="Arial" w:cs="Arial"/>
+                <w:b/>
+                <w:sz w:val="16"/>
+                <w:szCs w:val="16"/>
+              </w:rPr>
+              <w:t>,</w:t>
             </w:r>
           </w:p>
         </w:tc>
@@ -14997,6 +15450,7 @@
                 <w:szCs w:val="16"/>
               </w:rPr>
             </w:pPr>
+            <w:proofErr w:type="spellStart"/>
             <w:r>
               <w:rPr>
                 <w:rFonts w:ascii="Arial" w:hAnsi="Arial" w:cs="Arial"/>
@@ -15005,6 +15459,7 @@
               </w:rPr>
               <w:t>Skickad</w:t>
             </w:r>
+            <w:proofErr w:type="spellEnd"/>
           </w:p>
         </w:tc>
         <w:tc>
@@ -15084,8 +15539,19 @@
                 <w:sz w:val="16"/>
                 <w:szCs w:val="16"/>
               </w:rPr>
-              <w:t>4=Ja</w:t>
-            </w:r>
+              <w:t>4=</w:t>
+            </w:r>
+            <w:proofErr w:type="spellStart"/>
+            <w:r>
+              <w:rPr>
+                <w:rFonts w:ascii="Arial" w:hAnsi="Arial" w:cs="Arial"/>
+                <w:b/>
+                <w:sz w:val="16"/>
+                <w:szCs w:val="16"/>
+              </w:rPr>
+              <w:t>Ja</w:t>
+            </w:r>
+            <w:proofErr w:type="spellEnd"/>
           </w:p>
         </w:tc>
         <w:tc>
@@ -15132,6 +15598,7 @@
                 <w:szCs w:val="16"/>
               </w:rPr>
             </w:pPr>
+            <w:proofErr w:type="spellStart"/>
             <w:r>
               <w:rPr>
                 <w:rFonts w:ascii="Arial" w:hAnsi="Arial" w:cs="Arial"/>
@@ -15140,6 +15607,7 @@
               </w:rPr>
               <w:t>Mottagen</w:t>
             </w:r>
+            <w:proofErr w:type="spellEnd"/>
           </w:p>
         </w:tc>
         <w:tc>
@@ -15196,8 +15664,19 @@
                 <w:sz w:val="16"/>
                 <w:szCs w:val="16"/>
               </w:rPr>
-              <w:t>4=Ja</w:t>
-            </w:r>
+              <w:t>4=</w:t>
+            </w:r>
+            <w:proofErr w:type="spellStart"/>
+            <w:r>
+              <w:rPr>
+                <w:rFonts w:ascii="Arial" w:hAnsi="Arial" w:cs="Arial"/>
+                <w:b/>
+                <w:sz w:val="16"/>
+                <w:szCs w:val="16"/>
+              </w:rPr>
+              <w:t>Ja</w:t>
+            </w:r>
+            <w:proofErr w:type="spellEnd"/>
           </w:p>
         </w:tc>
         <w:tc>
@@ -15244,6 +15723,7 @@
                 <w:szCs w:val="16"/>
               </w:rPr>
             </w:pPr>
+            <w:proofErr w:type="spellStart"/>
             <w:r>
               <w:rPr>
                 <w:rFonts w:ascii="Arial" w:hAnsi="Arial" w:cs="Arial"/>
@@ -15252,6 +15732,7 @@
               </w:rPr>
               <w:t>Avvisad</w:t>
             </w:r>
+            <w:proofErr w:type="spellEnd"/>
           </w:p>
         </w:tc>
         <w:tc>
@@ -15349,14 +15830,52 @@
                 <w:szCs w:val="16"/>
               </w:rPr>
             </w:pPr>
+            <w:proofErr w:type="spellStart"/>
             <w:r>
               <w:rPr>
                 <w:rFonts w:ascii="Arial" w:hAnsi="Arial" w:cs="Arial"/>
                 <w:sz w:val="16"/>
                 <w:szCs w:val="16"/>
               </w:rPr>
-              <w:t>Godtagen för bedömning</w:t>
-            </w:r>
+              <w:t>Godtagen</w:t>
+            </w:r>
+            <w:proofErr w:type="spellEnd"/>
+            <w:r>
+              <w:rPr>
+                <w:rFonts w:ascii="Arial" w:hAnsi="Arial" w:cs="Arial"/>
+                <w:sz w:val="16"/>
+                <w:szCs w:val="16"/>
+              </w:rPr>
+              <w:t xml:space="preserve"> </w:t>
+            </w:r>
+            <w:proofErr w:type="spellStart"/>
+            <w:r>
+              <w:rPr>
+                <w:rFonts w:ascii="Arial" w:hAnsi="Arial" w:cs="Arial"/>
+                <w:sz w:val="16"/>
+                <w:szCs w:val="16"/>
+              </w:rPr>
+              <w:t>för</w:t>
+            </w:r>
+            <w:proofErr w:type="spellEnd"/>
+            <w:r>
+              <w:rPr>
+                <w:rFonts w:ascii="Arial" w:hAnsi="Arial" w:cs="Arial"/>
+                <w:sz w:val="16"/>
+                <w:szCs w:val="16"/>
+              </w:rPr>
+              <w:t xml:space="preserve"> </w:t>
+            </w:r>
+            <w:proofErr w:type="spellStart"/>
+            <w:r>
+              <w:rPr>
+                <w:rFonts w:ascii="Arial" w:hAnsi="Arial" w:cs="Arial"/>
+                <w:sz w:val="16"/>
+                <w:szCs w:val="16"/>
+              </w:rPr>
+              <w:t>bedömning</w:t>
+            </w:r>
+            <w:proofErr w:type="spellEnd"/>
           </w:p>
         </w:tc>
         <w:tc>
@@ -15375,13 +15894,77 @@
                 <w:szCs w:val="16"/>
               </w:rPr>
             </w:pPr>
+            <w:proofErr w:type="spellStart"/>
             <w:r>
               <w:rPr>
                 <w:rFonts w:ascii="Arial" w:hAnsi="Arial" w:cs="Arial"/>
                 <w:sz w:val="16"/>
                 <w:szCs w:val="16"/>
               </w:rPr>
-              <w:t>Remissmottagaren har valt bedömare.</w:t>
+              <w:t>Remissmottagaren</w:t>
+            </w:r>
+            <w:proofErr w:type="spellEnd"/>
+            <w:r>
+              <w:rPr>
+                <w:rFonts w:ascii="Arial" w:hAnsi="Arial" w:cs="Arial"/>
+                <w:sz w:val="16"/>
+                <w:szCs w:val="16"/>
+              </w:rPr>
+              <w:t xml:space="preserve"> </w:t>
+            </w:r>
+            <w:proofErr w:type="spellStart"/>
+            <w:r>
+              <w:rPr>
+                <w:rFonts w:ascii="Arial" w:hAnsi="Arial" w:cs="Arial"/>
+                <w:sz w:val="16"/>
+                <w:szCs w:val="16"/>
+              </w:rPr>
+              <w:t>har</w:t>
+            </w:r>
+            <w:proofErr w:type="spellEnd"/>
+            <w:r>
+              <w:rPr>
+                <w:rFonts w:ascii="Arial" w:hAnsi="Arial" w:cs="Arial"/>
+                <w:sz w:val="16"/>
+                <w:szCs w:val="16"/>
+              </w:rPr>
+              <w:t xml:space="preserve"> </w:t>
+            </w:r>
+            <w:proofErr w:type="spellStart"/>
+            <w:r>
+              <w:rPr>
+                <w:rFonts w:ascii="Arial" w:hAnsi="Arial" w:cs="Arial"/>
+                <w:sz w:val="16"/>
+                <w:szCs w:val="16"/>
+              </w:rPr>
+              <w:t>valt</w:t>
+            </w:r>
+            <w:proofErr w:type="spellEnd"/>
+            <w:r>
+              <w:rPr>
+                <w:rFonts w:ascii="Arial" w:hAnsi="Arial" w:cs="Arial"/>
+                <w:sz w:val="16"/>
+                <w:szCs w:val="16"/>
+              </w:rPr>
+              <w:t xml:space="preserve"> </w:t>
+            </w:r>
+            <w:proofErr w:type="spellStart"/>
+            <w:r>
+              <w:rPr>
+                <w:rFonts w:ascii="Arial" w:hAnsi="Arial" w:cs="Arial"/>
+                <w:sz w:val="16"/>
+                <w:szCs w:val="16"/>
+              </w:rPr>
+              <w:t>bedömare</w:t>
+            </w:r>
+            <w:proofErr w:type="spellEnd"/>
+            <w:r>
+              <w:rPr>
+                <w:rFonts w:ascii="Arial" w:hAnsi="Arial" w:cs="Arial"/>
+                <w:sz w:val="16"/>
+                <w:szCs w:val="16"/>
+              </w:rPr>
+              <w:t>.</w:t>
             </w:r>
           </w:p>
         </w:tc>
@@ -15449,14 +16032,34 @@
                 <w:szCs w:val="16"/>
               </w:rPr>
             </w:pPr>
+            <w:proofErr w:type="spellStart"/>
             <w:r>
               <w:rPr>
                 <w:rFonts w:ascii="Arial" w:hAnsi="Arial" w:cs="Arial"/>
                 <w:sz w:val="16"/>
                 <w:szCs w:val="16"/>
               </w:rPr>
-              <w:t>Komplettering begärd</w:t>
-            </w:r>
+              <w:t>Komplettering</w:t>
+            </w:r>
+            <w:proofErr w:type="spellEnd"/>
+            <w:r>
+              <w:rPr>
+                <w:rFonts w:ascii="Arial" w:hAnsi="Arial" w:cs="Arial"/>
+                <w:sz w:val="16"/>
+                <w:szCs w:val="16"/>
+              </w:rPr>
+              <w:t xml:space="preserve"> </w:t>
+            </w:r>
+            <w:proofErr w:type="spellStart"/>
+            <w:r>
+              <w:rPr>
+                <w:rFonts w:ascii="Arial" w:hAnsi="Arial" w:cs="Arial"/>
+                <w:sz w:val="16"/>
+                <w:szCs w:val="16"/>
+              </w:rPr>
+              <w:t>begärd</w:t>
+            </w:r>
+            <w:proofErr w:type="spellEnd"/>
           </w:p>
         </w:tc>
         <w:tc>
@@ -15500,13 +16103,23 @@
                 <w:szCs w:val="16"/>
               </w:rPr>
             </w:pPr>
+            <w:proofErr w:type="spellStart"/>
             <w:r>
               <w:rPr>
                 <w:rFonts w:ascii="Arial" w:hAnsi="Arial" w:cs="Arial"/>
                 <w:sz w:val="16"/>
                 <w:szCs w:val="16"/>
               </w:rPr>
-              <w:t>remittenten.</w:t>
+              <w:t>remittenten</w:t>
+            </w:r>
+            <w:proofErr w:type="spellEnd"/>
+            <w:r>
+              <w:rPr>
+                <w:rFonts w:ascii="Arial" w:hAnsi="Arial" w:cs="Arial"/>
+                <w:sz w:val="16"/>
+                <w:szCs w:val="16"/>
+              </w:rPr>
+              <w:t>.</w:t>
             </w:r>
           </w:p>
         </w:tc>
@@ -15572,6 +16185,7 @@
                 <w:szCs w:val="16"/>
               </w:rPr>
             </w:pPr>
+            <w:proofErr w:type="spellStart"/>
             <w:r>
               <w:rPr>
                 <w:rFonts w:ascii="Arial" w:hAnsi="Arial" w:cs="Arial"/>
@@ -15580,6 +16194,7 @@
               </w:rPr>
               <w:t>Vidareskickad</w:t>
             </w:r>
+            <w:proofErr w:type="spellEnd"/>
           </w:p>
         </w:tc>
         <w:tc>
@@ -15799,14 +16414,70 @@
                 <w:szCs w:val="16"/>
               </w:rPr>
             </w:pPr>
+            <w:proofErr w:type="spellStart"/>
             <w:r>
               <w:rPr>
                 <w:rFonts w:ascii="Arial" w:hAnsi="Arial" w:cs="Arial"/>
                 <w:sz w:val="16"/>
                 <w:szCs w:val="16"/>
               </w:rPr>
-              <w:t>Accepterad för kliniska åtgärder</w:t>
-            </w:r>
+              <w:t>Accepterad</w:t>
+            </w:r>
+            <w:proofErr w:type="spellEnd"/>
+            <w:r>
+              <w:rPr>
+                <w:rFonts w:ascii="Arial" w:hAnsi="Arial" w:cs="Arial"/>
+                <w:sz w:val="16"/>
+                <w:szCs w:val="16"/>
+              </w:rPr>
+              <w:t xml:space="preserve"> </w:t>
+            </w:r>
+            <w:proofErr w:type="spellStart"/>
+            <w:r>
+              <w:rPr>
+                <w:rFonts w:ascii="Arial" w:hAnsi="Arial" w:cs="Arial"/>
+                <w:sz w:val="16"/>
+                <w:szCs w:val="16"/>
+              </w:rPr>
+              <w:t>för</w:t>
+            </w:r>
+            <w:proofErr w:type="spellEnd"/>
+            <w:r>
+              <w:rPr>
+                <w:rFonts w:ascii="Arial" w:hAnsi="Arial" w:cs="Arial"/>
+                <w:sz w:val="16"/>
+                <w:szCs w:val="16"/>
+              </w:rPr>
+              <w:t xml:space="preserve"> </w:t>
+            </w:r>
+            <w:proofErr w:type="spellStart"/>
+            <w:r>
+              <w:rPr>
+                <w:rFonts w:ascii="Arial" w:hAnsi="Arial" w:cs="Arial"/>
+                <w:sz w:val="16"/>
+                <w:szCs w:val="16"/>
+              </w:rPr>
+              <w:t>kliniska</w:t>
+            </w:r>
+            <w:proofErr w:type="spellEnd"/>
+            <w:r>
+              <w:rPr>
+                <w:rFonts w:ascii="Arial" w:hAnsi="Arial" w:cs="Arial"/>
+                <w:sz w:val="16"/>
+                <w:szCs w:val="16"/>
+              </w:rPr>
+              <w:t xml:space="preserve"> </w:t>
+            </w:r>
+            <w:proofErr w:type="spellStart"/>
+            <w:r>
+              <w:rPr>
+                <w:rFonts w:ascii="Arial" w:hAnsi="Arial" w:cs="Arial"/>
+                <w:sz w:val="16"/>
+                <w:szCs w:val="16"/>
+              </w:rPr>
+              <w:t>åtgärder</w:t>
+            </w:r>
+            <w:proofErr w:type="spellEnd"/>
           </w:p>
         </w:tc>
         <w:tc>
@@ -15848,13 +16519,23 @@
                 <w:szCs w:val="16"/>
               </w:rPr>
             </w:pPr>
+            <w:proofErr w:type="spellStart"/>
             <w:r>
               <w:rPr>
                 <w:rFonts w:ascii="Arial" w:hAnsi="Arial" w:cs="Arial"/>
                 <w:sz w:val="16"/>
                 <w:szCs w:val="16"/>
               </w:rPr>
-              <w:t>ske.</w:t>
+              <w:t>ske</w:t>
+            </w:r>
+            <w:proofErr w:type="spellEnd"/>
+            <w:r>
+              <w:rPr>
+                <w:rFonts w:ascii="Arial" w:hAnsi="Arial" w:cs="Arial"/>
+                <w:sz w:val="16"/>
+                <w:szCs w:val="16"/>
+              </w:rPr>
+              <w:t>.</w:t>
             </w:r>
           </w:p>
         </w:tc>
@@ -15885,8 +16566,39 @@
                 <w:szCs w:val="16"/>
               </w:rPr>
               <w:lastRenderedPageBreak/>
-              <w:t>1=Ja, 4=Ja</w:t>
-            </w:r>
+              <w:t>1=</w:t>
+            </w:r>
+            <w:proofErr w:type="spellStart"/>
+            <w:r>
+              <w:rPr>
+                <w:rFonts w:ascii="Arial" w:hAnsi="Arial" w:cs="Arial"/>
+                <w:b/>
+                <w:sz w:val="16"/>
+                <w:szCs w:val="16"/>
+              </w:rPr>
+              <w:t>Ja</w:t>
+            </w:r>
+            <w:proofErr w:type="spellEnd"/>
+            <w:r>
+              <w:rPr>
+                <w:rFonts w:ascii="Arial" w:hAnsi="Arial" w:cs="Arial"/>
+                <w:b/>
+                <w:sz w:val="16"/>
+                <w:szCs w:val="16"/>
+              </w:rPr>
+              <w:t>, 4=</w:t>
+            </w:r>
+            <w:proofErr w:type="spellStart"/>
+            <w:r>
+              <w:rPr>
+                <w:rFonts w:ascii="Arial" w:hAnsi="Arial" w:cs="Arial"/>
+                <w:b/>
+                <w:sz w:val="16"/>
+                <w:szCs w:val="16"/>
+              </w:rPr>
+              <w:t>Ja</w:t>
+            </w:r>
+            <w:proofErr w:type="spellEnd"/>
           </w:p>
         </w:tc>
         <w:tc>
@@ -15931,14 +16643,52 @@
                 <w:szCs w:val="16"/>
               </w:rPr>
             </w:pPr>
+            <w:proofErr w:type="spellStart"/>
             <w:r>
               <w:rPr>
                 <w:rFonts w:ascii="Arial" w:hAnsi="Arial" w:cs="Arial"/>
                 <w:sz w:val="16"/>
                 <w:szCs w:val="16"/>
               </w:rPr>
-              <w:t>Satt på väntelista</w:t>
-            </w:r>
+              <w:t>Satt</w:t>
+            </w:r>
+            <w:proofErr w:type="spellEnd"/>
+            <w:r>
+              <w:rPr>
+                <w:rFonts w:ascii="Arial" w:hAnsi="Arial" w:cs="Arial"/>
+                <w:sz w:val="16"/>
+                <w:szCs w:val="16"/>
+              </w:rPr>
+              <w:t xml:space="preserve"> </w:t>
+            </w:r>
+            <w:proofErr w:type="spellStart"/>
+            <w:r>
+              <w:rPr>
+                <w:rFonts w:ascii="Arial" w:hAnsi="Arial" w:cs="Arial"/>
+                <w:sz w:val="16"/>
+                <w:szCs w:val="16"/>
+              </w:rPr>
+              <w:t>på</w:t>
+            </w:r>
+            <w:proofErr w:type="spellEnd"/>
+            <w:r>
+              <w:rPr>
+                <w:rFonts w:ascii="Arial" w:hAnsi="Arial" w:cs="Arial"/>
+                <w:sz w:val="16"/>
+                <w:szCs w:val="16"/>
+              </w:rPr>
+              <w:t xml:space="preserve"> </w:t>
+            </w:r>
+            <w:proofErr w:type="spellStart"/>
+            <w:r>
+              <w:rPr>
+                <w:rFonts w:ascii="Arial" w:hAnsi="Arial" w:cs="Arial"/>
+                <w:sz w:val="16"/>
+                <w:szCs w:val="16"/>
+              </w:rPr>
+              <w:t>väntelista</w:t>
+            </w:r>
+            <w:proofErr w:type="spellEnd"/>
           </w:p>
         </w:tc>
         <w:tc>
@@ -16043,14 +16793,52 @@
                 <w:szCs w:val="16"/>
               </w:rPr>
             </w:pPr>
+            <w:proofErr w:type="spellStart"/>
             <w:r>
               <w:rPr>
                 <w:rFonts w:ascii="Arial" w:hAnsi="Arial" w:cs="Arial"/>
                 <w:sz w:val="16"/>
                 <w:szCs w:val="16"/>
               </w:rPr>
-              <w:t>Första vårdkontakt bokad</w:t>
-            </w:r>
+              <w:t>Första</w:t>
+            </w:r>
+            <w:proofErr w:type="spellEnd"/>
+            <w:r>
+              <w:rPr>
+                <w:rFonts w:ascii="Arial" w:hAnsi="Arial" w:cs="Arial"/>
+                <w:sz w:val="16"/>
+                <w:szCs w:val="16"/>
+              </w:rPr>
+              <w:t xml:space="preserve"> </w:t>
+            </w:r>
+            <w:proofErr w:type="spellStart"/>
+            <w:r>
+              <w:rPr>
+                <w:rFonts w:ascii="Arial" w:hAnsi="Arial" w:cs="Arial"/>
+                <w:sz w:val="16"/>
+                <w:szCs w:val="16"/>
+              </w:rPr>
+              <w:t>vårdkontakt</w:t>
+            </w:r>
+            <w:proofErr w:type="spellEnd"/>
+            <w:r>
+              <w:rPr>
+                <w:rFonts w:ascii="Arial" w:hAnsi="Arial" w:cs="Arial"/>
+                <w:sz w:val="16"/>
+                <w:szCs w:val="16"/>
+              </w:rPr>
+              <w:t xml:space="preserve"> </w:t>
+            </w:r>
+            <w:proofErr w:type="spellStart"/>
+            <w:r>
+              <w:rPr>
+                <w:rFonts w:ascii="Arial" w:hAnsi="Arial" w:cs="Arial"/>
+                <w:sz w:val="16"/>
+                <w:szCs w:val="16"/>
+              </w:rPr>
+              <w:t>bokad</w:t>
+            </w:r>
+            <w:proofErr w:type="spellEnd"/>
           </w:p>
         </w:tc>
         <w:tc>
@@ -16092,13 +16880,23 @@
                 <w:szCs w:val="16"/>
               </w:rPr>
             </w:pPr>
+            <w:proofErr w:type="spellStart"/>
             <w:r>
               <w:rPr>
                 <w:rFonts w:ascii="Arial" w:hAnsi="Arial" w:cs="Arial"/>
                 <w:sz w:val="16"/>
                 <w:szCs w:val="16"/>
               </w:rPr>
-              <w:t>inskrivning.</w:t>
+              <w:t>inskrivning</w:t>
+            </w:r>
+            <w:proofErr w:type="spellEnd"/>
+            <w:r>
+              <w:rPr>
+                <w:rFonts w:ascii="Arial" w:hAnsi="Arial" w:cs="Arial"/>
+                <w:sz w:val="16"/>
+                <w:szCs w:val="16"/>
+              </w:rPr>
+              <w:t>.</w:t>
             </w:r>
           </w:p>
         </w:tc>
@@ -16164,14 +16962,52 @@
                 <w:szCs w:val="16"/>
               </w:rPr>
             </w:pPr>
+            <w:proofErr w:type="spellStart"/>
             <w:r>
               <w:rPr>
                 <w:rFonts w:ascii="Arial" w:hAnsi="Arial" w:cs="Arial"/>
                 <w:sz w:val="16"/>
                 <w:szCs w:val="16"/>
               </w:rPr>
-              <w:t>Första vårdkontakt påbörjad</w:t>
-            </w:r>
+              <w:t>Första</w:t>
+            </w:r>
+            <w:proofErr w:type="spellEnd"/>
+            <w:r>
+              <w:rPr>
+                <w:rFonts w:ascii="Arial" w:hAnsi="Arial" w:cs="Arial"/>
+                <w:sz w:val="16"/>
+                <w:szCs w:val="16"/>
+              </w:rPr>
+              <w:t xml:space="preserve"> </w:t>
+            </w:r>
+            <w:proofErr w:type="spellStart"/>
+            <w:r>
+              <w:rPr>
+                <w:rFonts w:ascii="Arial" w:hAnsi="Arial" w:cs="Arial"/>
+                <w:sz w:val="16"/>
+                <w:szCs w:val="16"/>
+              </w:rPr>
+              <w:t>vårdkontakt</w:t>
+            </w:r>
+            <w:proofErr w:type="spellEnd"/>
+            <w:r>
+              <w:rPr>
+                <w:rFonts w:ascii="Arial" w:hAnsi="Arial" w:cs="Arial"/>
+                <w:sz w:val="16"/>
+                <w:szCs w:val="16"/>
+              </w:rPr>
+              <w:t xml:space="preserve"> </w:t>
+            </w:r>
+            <w:proofErr w:type="spellStart"/>
+            <w:r>
+              <w:rPr>
+                <w:rFonts w:ascii="Arial" w:hAnsi="Arial" w:cs="Arial"/>
+                <w:sz w:val="16"/>
+                <w:szCs w:val="16"/>
+              </w:rPr>
+              <w:t>påbörjad</w:t>
+            </w:r>
+            <w:proofErr w:type="spellEnd"/>
           </w:p>
         </w:tc>
         <w:tc>
@@ -16251,8 +17087,39 @@
                 <w:sz w:val="16"/>
                 <w:szCs w:val="16"/>
               </w:rPr>
-              <w:t>1=ja, 4=Ja</w:t>
-            </w:r>
+              <w:t>1=</w:t>
+            </w:r>
+            <w:proofErr w:type="spellStart"/>
+            <w:r>
+              <w:rPr>
+                <w:rFonts w:ascii="Arial" w:hAnsi="Arial" w:cs="Arial"/>
+                <w:b/>
+                <w:sz w:val="16"/>
+                <w:szCs w:val="16"/>
+              </w:rPr>
+              <w:t>ja</w:t>
+            </w:r>
+            <w:proofErr w:type="spellEnd"/>
+            <w:r>
+              <w:rPr>
+                <w:rFonts w:ascii="Arial" w:hAnsi="Arial" w:cs="Arial"/>
+                <w:b/>
+                <w:sz w:val="16"/>
+                <w:szCs w:val="16"/>
+              </w:rPr>
+              <w:t>, 4=</w:t>
+            </w:r>
+            <w:proofErr w:type="spellStart"/>
+            <w:r>
+              <w:rPr>
+                <w:rFonts w:ascii="Arial" w:hAnsi="Arial" w:cs="Arial"/>
+                <w:b/>
+                <w:sz w:val="16"/>
+                <w:szCs w:val="16"/>
+              </w:rPr>
+              <w:t>Ja</w:t>
+            </w:r>
+            <w:proofErr w:type="spellEnd"/>
           </w:p>
         </w:tc>
         <w:tc>
@@ -16297,14 +17164,34 @@
                 <w:szCs w:val="16"/>
               </w:rPr>
             </w:pPr>
+            <w:proofErr w:type="spellStart"/>
             <w:r>
               <w:rPr>
                 <w:rFonts w:ascii="Arial" w:hAnsi="Arial" w:cs="Arial"/>
                 <w:sz w:val="16"/>
                 <w:szCs w:val="16"/>
               </w:rPr>
-              <w:t>Svar skickat</w:t>
-            </w:r>
+              <w:t>Svar</w:t>
+            </w:r>
+            <w:proofErr w:type="spellEnd"/>
+            <w:r>
+              <w:rPr>
+                <w:rFonts w:ascii="Arial" w:hAnsi="Arial" w:cs="Arial"/>
+                <w:sz w:val="16"/>
+                <w:szCs w:val="16"/>
+              </w:rPr>
+              <w:t xml:space="preserve"> </w:t>
+            </w:r>
+            <w:proofErr w:type="spellStart"/>
+            <w:r>
+              <w:rPr>
+                <w:rFonts w:ascii="Arial" w:hAnsi="Arial" w:cs="Arial"/>
+                <w:sz w:val="16"/>
+                <w:szCs w:val="16"/>
+              </w:rPr>
+              <w:t>skickat</w:t>
+            </w:r>
+            <w:proofErr w:type="spellEnd"/>
           </w:p>
         </w:tc>
         <w:tc>
@@ -16384,8 +17271,39 @@
                 <w:sz w:val="16"/>
                 <w:szCs w:val="16"/>
               </w:rPr>
-              <w:t>1=Ja, 4=Ja</w:t>
-            </w:r>
+              <w:t>1=</w:t>
+            </w:r>
+            <w:proofErr w:type="spellStart"/>
+            <w:r>
+              <w:rPr>
+                <w:rFonts w:ascii="Arial" w:hAnsi="Arial" w:cs="Arial"/>
+                <w:b/>
+                <w:sz w:val="16"/>
+                <w:szCs w:val="16"/>
+              </w:rPr>
+              <w:t>Ja</w:t>
+            </w:r>
+            <w:proofErr w:type="spellEnd"/>
+            <w:r>
+              <w:rPr>
+                <w:rFonts w:ascii="Arial" w:hAnsi="Arial" w:cs="Arial"/>
+                <w:b/>
+                <w:sz w:val="16"/>
+                <w:szCs w:val="16"/>
+              </w:rPr>
+              <w:t>, 4=</w:t>
+            </w:r>
+            <w:proofErr w:type="spellStart"/>
+            <w:r>
+              <w:rPr>
+                <w:rFonts w:ascii="Arial" w:hAnsi="Arial" w:cs="Arial"/>
+                <w:b/>
+                <w:sz w:val="16"/>
+                <w:szCs w:val="16"/>
+              </w:rPr>
+              <w:t>Ja</w:t>
+            </w:r>
+            <w:proofErr w:type="spellEnd"/>
           </w:p>
         </w:tc>
         <w:tc>
@@ -16430,14 +17348,34 @@
                 <w:szCs w:val="16"/>
               </w:rPr>
             </w:pPr>
+            <w:proofErr w:type="spellStart"/>
             <w:r>
               <w:rPr>
                 <w:rFonts w:ascii="Arial" w:hAnsi="Arial" w:cs="Arial"/>
                 <w:sz w:val="16"/>
                 <w:szCs w:val="16"/>
               </w:rPr>
-              <w:t>Svar mottaget</w:t>
-            </w:r>
+              <w:t>Svar</w:t>
+            </w:r>
+            <w:proofErr w:type="spellEnd"/>
+            <w:r>
+              <w:rPr>
+                <w:rFonts w:ascii="Arial" w:hAnsi="Arial" w:cs="Arial"/>
+                <w:sz w:val="16"/>
+                <w:szCs w:val="16"/>
+              </w:rPr>
+              <w:t xml:space="preserve"> </w:t>
+            </w:r>
+            <w:proofErr w:type="spellStart"/>
+            <w:r>
+              <w:rPr>
+                <w:rFonts w:ascii="Arial" w:hAnsi="Arial" w:cs="Arial"/>
+                <w:sz w:val="16"/>
+                <w:szCs w:val="16"/>
+              </w:rPr>
+              <w:t>mottaget</w:t>
+            </w:r>
+            <w:proofErr w:type="spellEnd"/>
           </w:p>
         </w:tc>
         <w:tc>
@@ -16531,14 +17469,70 @@
                 <w:szCs w:val="16"/>
               </w:rPr>
             </w:pPr>
+            <w:proofErr w:type="spellStart"/>
             <w:r>
               <w:rPr>
                 <w:rFonts w:ascii="Arial" w:hAnsi="Arial" w:cs="Arial"/>
                 <w:sz w:val="16"/>
                 <w:szCs w:val="16"/>
               </w:rPr>
-              <w:t>Komplettering av svar begärt</w:t>
-            </w:r>
+              <w:t>Komplettering</w:t>
+            </w:r>
+            <w:proofErr w:type="spellEnd"/>
+            <w:r>
+              <w:rPr>
+                <w:rFonts w:ascii="Arial" w:hAnsi="Arial" w:cs="Arial"/>
+                <w:sz w:val="16"/>
+                <w:szCs w:val="16"/>
+              </w:rPr>
+              <w:t xml:space="preserve"> </w:t>
+            </w:r>
+            <w:proofErr w:type="spellStart"/>
+            <w:r>
+              <w:rPr>
+                <w:rFonts w:ascii="Arial" w:hAnsi="Arial" w:cs="Arial"/>
+                <w:sz w:val="16"/>
+                <w:szCs w:val="16"/>
+              </w:rPr>
+              <w:t>av</w:t>
+            </w:r>
+            <w:proofErr w:type="spellEnd"/>
+            <w:r>
+              <w:rPr>
+                <w:rFonts w:ascii="Arial" w:hAnsi="Arial" w:cs="Arial"/>
+                <w:sz w:val="16"/>
+                <w:szCs w:val="16"/>
+              </w:rPr>
+              <w:t xml:space="preserve"> </w:t>
+            </w:r>
+            <w:proofErr w:type="spellStart"/>
+            <w:r>
+              <w:rPr>
+                <w:rFonts w:ascii="Arial" w:hAnsi="Arial" w:cs="Arial"/>
+                <w:sz w:val="16"/>
+                <w:szCs w:val="16"/>
+              </w:rPr>
+              <w:t>svar</w:t>
+            </w:r>
+            <w:proofErr w:type="spellEnd"/>
+            <w:r>
+              <w:rPr>
+                <w:rFonts w:ascii="Arial" w:hAnsi="Arial" w:cs="Arial"/>
+                <w:sz w:val="16"/>
+                <w:szCs w:val="16"/>
+              </w:rPr>
+              <w:t xml:space="preserve"> </w:t>
+            </w:r>
+            <w:proofErr w:type="spellStart"/>
+            <w:r>
+              <w:rPr>
+                <w:rFonts w:ascii="Arial" w:hAnsi="Arial" w:cs="Arial"/>
+                <w:sz w:val="16"/>
+                <w:szCs w:val="16"/>
+              </w:rPr>
+              <w:t>begärt</w:t>
+            </w:r>
+            <w:proofErr w:type="spellEnd"/>
           </w:p>
         </w:tc>
         <w:tc>
@@ -16632,14 +17626,34 @@
                 <w:szCs w:val="16"/>
               </w:rPr>
             </w:pPr>
+            <w:proofErr w:type="spellStart"/>
             <w:r>
               <w:rPr>
                 <w:rFonts w:ascii="Arial" w:hAnsi="Arial" w:cs="Arial"/>
                 <w:sz w:val="16"/>
                 <w:szCs w:val="16"/>
               </w:rPr>
-              <w:t>Svar accepterat</w:t>
-            </w:r>
+              <w:t>Svar</w:t>
+            </w:r>
+            <w:proofErr w:type="spellEnd"/>
+            <w:r>
+              <w:rPr>
+                <w:rFonts w:ascii="Arial" w:hAnsi="Arial" w:cs="Arial"/>
+                <w:sz w:val="16"/>
+                <w:szCs w:val="16"/>
+              </w:rPr>
+              <w:t xml:space="preserve"> </w:t>
+            </w:r>
+            <w:proofErr w:type="spellStart"/>
+            <w:r>
+              <w:rPr>
+                <w:rFonts w:ascii="Arial" w:hAnsi="Arial" w:cs="Arial"/>
+                <w:sz w:val="16"/>
+                <w:szCs w:val="16"/>
+              </w:rPr>
+              <w:t>accepterat</w:t>
+            </w:r>
+            <w:proofErr w:type="spellEnd"/>
           </w:p>
         </w:tc>
         <w:tc>
@@ -16658,13 +17672,77 @@
                 <w:szCs w:val="16"/>
               </w:rPr>
             </w:pPr>
+            <w:proofErr w:type="spellStart"/>
             <w:r>
               <w:rPr>
                 <w:rFonts w:ascii="Arial" w:hAnsi="Arial" w:cs="Arial"/>
                 <w:sz w:val="16"/>
                 <w:szCs w:val="16"/>
               </w:rPr>
-              <w:t>Remissvarsmottagaren har godkänt svaret.</w:t>
+              <w:t>Remissvarsmottagaren</w:t>
+            </w:r>
+            <w:proofErr w:type="spellEnd"/>
+            <w:r>
+              <w:rPr>
+                <w:rFonts w:ascii="Arial" w:hAnsi="Arial" w:cs="Arial"/>
+                <w:sz w:val="16"/>
+                <w:szCs w:val="16"/>
+              </w:rPr>
+              <w:t xml:space="preserve"> </w:t>
+            </w:r>
+            <w:proofErr w:type="spellStart"/>
+            <w:r>
+              <w:rPr>
+                <w:rFonts w:ascii="Arial" w:hAnsi="Arial" w:cs="Arial"/>
+                <w:sz w:val="16"/>
+                <w:szCs w:val="16"/>
+              </w:rPr>
+              <w:t>har</w:t>
+            </w:r>
+            <w:proofErr w:type="spellEnd"/>
+            <w:r>
+              <w:rPr>
+                <w:rFonts w:ascii="Arial" w:hAnsi="Arial" w:cs="Arial"/>
+                <w:sz w:val="16"/>
+                <w:szCs w:val="16"/>
+              </w:rPr>
+              <w:t xml:space="preserve"> </w:t>
+            </w:r>
+            <w:proofErr w:type="spellStart"/>
+            <w:r>
+              <w:rPr>
+                <w:rFonts w:ascii="Arial" w:hAnsi="Arial" w:cs="Arial"/>
+                <w:sz w:val="16"/>
+                <w:szCs w:val="16"/>
+              </w:rPr>
+              <w:t>godkänt</w:t>
+            </w:r>
+            <w:proofErr w:type="spellEnd"/>
+            <w:r>
+              <w:rPr>
+                <w:rFonts w:ascii="Arial" w:hAnsi="Arial" w:cs="Arial"/>
+                <w:sz w:val="16"/>
+                <w:szCs w:val="16"/>
+              </w:rPr>
+              <w:t xml:space="preserve"> </w:t>
+            </w:r>
+            <w:proofErr w:type="spellStart"/>
+            <w:r>
+              <w:rPr>
+                <w:rFonts w:ascii="Arial" w:hAnsi="Arial" w:cs="Arial"/>
+                <w:sz w:val="16"/>
+                <w:szCs w:val="16"/>
+              </w:rPr>
+              <w:t>svaret</w:t>
+            </w:r>
+            <w:proofErr w:type="spellEnd"/>
+            <w:r>
+              <w:rPr>
+                <w:rFonts w:ascii="Arial" w:hAnsi="Arial" w:cs="Arial"/>
+                <w:sz w:val="16"/>
+                <w:szCs w:val="16"/>
+              </w:rPr>
+              <w:t>.</w:t>
             </w:r>
           </w:p>
           <w:p>
@@ -16743,14 +17821,34 @@
                 <w:szCs w:val="16"/>
               </w:rPr>
             </w:pPr>
+            <w:proofErr w:type="spellStart"/>
             <w:r>
               <w:rPr>
                 <w:rFonts w:ascii="Arial" w:hAnsi="Arial" w:cs="Arial"/>
                 <w:sz w:val="16"/>
                 <w:szCs w:val="16"/>
               </w:rPr>
-              <w:t>Remisshantering avslutad</w:t>
-            </w:r>
+              <w:t>Remisshantering</w:t>
+            </w:r>
+            <w:proofErr w:type="spellEnd"/>
+            <w:r>
+              <w:rPr>
+                <w:rFonts w:ascii="Arial" w:hAnsi="Arial" w:cs="Arial"/>
+                <w:sz w:val="16"/>
+                <w:szCs w:val="16"/>
+              </w:rPr>
+              <w:t xml:space="preserve"> </w:t>
+            </w:r>
+            <w:proofErr w:type="spellStart"/>
+            <w:r>
+              <w:rPr>
+                <w:rFonts w:ascii="Arial" w:hAnsi="Arial" w:cs="Arial"/>
+                <w:sz w:val="16"/>
+                <w:szCs w:val="16"/>
+              </w:rPr>
+              <w:t>avslutad</w:t>
+            </w:r>
+            <w:proofErr w:type="spellEnd"/>
           </w:p>
         </w:tc>
         <w:tc>
@@ -16769,14 +17867,52 @@
                 <w:szCs w:val="16"/>
               </w:rPr>
             </w:pPr>
+            <w:proofErr w:type="spellStart"/>
             <w:r>
               <w:rPr>
                 <w:rFonts w:ascii="Arial" w:hAnsi="Arial" w:cs="Arial"/>
                 <w:sz w:val="16"/>
                 <w:szCs w:val="16"/>
               </w:rPr>
-              <w:t>Remissvarsmottagaren har avslutat</w:t>
-            </w:r>
+              <w:t>Remissvarsmottagaren</w:t>
+            </w:r>
+            <w:proofErr w:type="spellEnd"/>
+            <w:r>
+              <w:rPr>
+                <w:rFonts w:ascii="Arial" w:hAnsi="Arial" w:cs="Arial"/>
+                <w:sz w:val="16"/>
+                <w:szCs w:val="16"/>
+              </w:rPr>
+              <w:t xml:space="preserve"> </w:t>
+            </w:r>
+            <w:proofErr w:type="spellStart"/>
+            <w:r>
+              <w:rPr>
+                <w:rFonts w:ascii="Arial" w:hAnsi="Arial" w:cs="Arial"/>
+                <w:sz w:val="16"/>
+                <w:szCs w:val="16"/>
+              </w:rPr>
+              <w:t>har</w:t>
+            </w:r>
+            <w:proofErr w:type="spellEnd"/>
+            <w:r>
+              <w:rPr>
+                <w:rFonts w:ascii="Arial" w:hAnsi="Arial" w:cs="Arial"/>
+                <w:sz w:val="16"/>
+                <w:szCs w:val="16"/>
+              </w:rPr>
+              <w:t xml:space="preserve"> </w:t>
+            </w:r>
+            <w:proofErr w:type="spellStart"/>
+            <w:r>
+              <w:rPr>
+                <w:rFonts w:ascii="Arial" w:hAnsi="Arial" w:cs="Arial"/>
+                <w:sz w:val="16"/>
+                <w:szCs w:val="16"/>
+              </w:rPr>
+              <w:t>avslutat</w:t>
+            </w:r>
+            <w:proofErr w:type="spellEnd"/>
           </w:p>
           <w:p>
             <w:pPr>
@@ -16790,6 +17926,7 @@
                 <w:szCs w:val="16"/>
               </w:rPr>
             </w:pPr>
+            <w:proofErr w:type="spellStart"/>
             <w:r>
               <w:rPr>
                 <w:rFonts w:ascii="Arial" w:hAnsi="Arial" w:cs="Arial"/>
@@ -16798,6 +17935,7 @@
               </w:rPr>
               <w:t>remisshanteringen</w:t>
             </w:r>
+            <w:proofErr w:type="spellEnd"/>
           </w:p>
         </w:tc>
       </w:tr>
@@ -17011,6 +18149,7 @@
                 <w:lang w:val="sv-SE"/>
               </w:rPr>
             </w:pPr>
+            <w:proofErr w:type="spellStart"/>
             <w:r>
               <w:rPr>
                 <w:rFonts w:ascii="Times New Roman" w:hAnsi="Times New Roman"/>
@@ -17025,6 +18164,7 @@
               </w:rPr>
               <w:t>ummer</w:t>
             </w:r>
+            <w:proofErr w:type="spellEnd"/>
           </w:p>
         </w:tc>
         <w:tc>
@@ -17125,6 +18265,7 @@
                 <w:lang w:val="sv-SE"/>
               </w:rPr>
             </w:pPr>
+            <w:proofErr w:type="spellStart"/>
             <w:r>
               <w:rPr>
                 <w:rFonts w:ascii="Times New Roman" w:hAnsi="Times New Roman"/>
@@ -17139,6 +18280,7 @@
               </w:rPr>
               <w:t>ummer</w:t>
             </w:r>
+            <w:proofErr w:type="spellEnd"/>
           </w:p>
         </w:tc>
         <w:tc>
@@ -17189,13 +18331,23 @@
                 <w:lang w:val="en-US" w:eastAsia="ko-KR"/>
               </w:rPr>
             </w:pPr>
+            <w:proofErr w:type="spellStart"/>
             <w:r>
               <w:rPr>
                 <w:rFonts w:eastAsia="Batang"/>
                 <w:color w:val="000000"/>
                 <w:lang w:val="en-US" w:eastAsia="ko-KR"/>
               </w:rPr>
-              <w:t xml:space="preserve">Skatteverket, </w:t>
+              <w:t>Skatteverket</w:t>
+            </w:r>
+            <w:proofErr w:type="spellEnd"/>
+            <w:r>
+              <w:rPr>
+                <w:rFonts w:eastAsia="Batang"/>
+                <w:color w:val="000000"/>
+                <w:lang w:val="en-US" w:eastAsia="ko-KR"/>
+              </w:rPr>
+              <w:t xml:space="preserve">, </w:t>
             </w:r>
             <w:r>
               <w:rPr>
@@ -17407,39 +18559,39 @@
       <w:pPr>
         <w:pStyle w:val="Heading1"/>
       </w:pPr>
-      <w:bookmarkStart w:id="78" w:name="_Toc90883529"/>
-      <w:bookmarkStart w:id="79" w:name="_Toc90883776"/>
-      <w:bookmarkStart w:id="80" w:name="_Toc91034269"/>
-      <w:bookmarkStart w:id="81" w:name="_Toc116886649"/>
-      <w:bookmarkStart w:id="82" w:name="_Toc148522908"/>
-      <w:bookmarkStart w:id="83" w:name="_Toc162011541"/>
-      <w:bookmarkStart w:id="84" w:name="_Toc192060826"/>
-      <w:bookmarkStart w:id="85" w:name="_Toc192643309"/>
-      <w:bookmarkStart w:id="86" w:name="_Toc196300068"/>
-      <w:bookmarkStart w:id="87" w:name="_Toc309296792"/>
+      <w:bookmarkStart w:id="79" w:name="_Toc90883529"/>
+      <w:bookmarkStart w:id="80" w:name="_Toc90883776"/>
+      <w:bookmarkStart w:id="81" w:name="_Toc91034269"/>
+      <w:bookmarkStart w:id="82" w:name="_Toc116886649"/>
+      <w:bookmarkStart w:id="83" w:name="_Toc148522908"/>
+      <w:bookmarkStart w:id="84" w:name="_Toc162011541"/>
+      <w:bookmarkStart w:id="85" w:name="_Toc192060826"/>
+      <w:bookmarkStart w:id="86" w:name="_Toc192643309"/>
+      <w:bookmarkStart w:id="87" w:name="_Toc196300068"/>
+      <w:bookmarkStart w:id="88" w:name="_Toc309657275"/>
       <w:bookmarkEnd w:id="71"/>
       <w:bookmarkEnd w:id="72"/>
       <w:bookmarkEnd w:id="73"/>
       <w:bookmarkEnd w:id="74"/>
       <w:bookmarkEnd w:id="75"/>
       <w:bookmarkEnd w:id="76"/>
-      <w:bookmarkEnd w:id="78"/>
       <w:bookmarkEnd w:id="79"/>
       <w:bookmarkEnd w:id="80"/>
+      <w:bookmarkEnd w:id="81"/>
       <w:r>
         <w:lastRenderedPageBreak/>
         <w:t xml:space="preserve">Bilaga 3:  Förklaring till </w:t>
       </w:r>
-      <w:bookmarkEnd w:id="81"/>
+      <w:bookmarkEnd w:id="82"/>
       <w:r>
         <w:t>Format</w:t>
       </w:r>
-      <w:bookmarkEnd w:id="82"/>
       <w:bookmarkEnd w:id="83"/>
       <w:bookmarkEnd w:id="84"/>
       <w:bookmarkEnd w:id="85"/>
       <w:bookmarkEnd w:id="86"/>
       <w:bookmarkEnd w:id="87"/>
+      <w:bookmarkEnd w:id="88"/>
     </w:p>
     <w:p>
       <w:pPr>
@@ -18918,12 +20070,12 @@
       <w:pPr>
         <w:pStyle w:val="Heading1"/>
       </w:pPr>
-      <w:bookmarkStart w:id="88" w:name="_Toc309296793"/>
+      <w:bookmarkStart w:id="89" w:name="_Toc309657276"/>
       <w:r>
         <w:lastRenderedPageBreak/>
         <w:t>Referenser</w:t>
       </w:r>
-      <w:bookmarkEnd w:id="88"/>
+      <w:bookmarkEnd w:id="89"/>
     </w:p>
     <w:p>
       <w:r>
@@ -19202,7 +20354,7 @@
               <w:noProof/>
               <w:sz w:val="20"/>
             </w:rPr>
-            <w:t>2</w:t>
+            <w:t>27</w:t>
           </w:r>
           <w:r>
             <w:rPr>
@@ -22686,9 +23838,9 @@
       <w:szCs w:val="24"/>
     </w:rPr>
   </w:style>
-  <w:style w:type="character" w:customStyle="1" w:styleId="EmailStyle51">
-    <w:name w:val="EmailStyle511"/>
-    <w:aliases w:val="EmailStyle511"/>
+  <w:style w:type="character" w:customStyle="1" w:styleId="EmailStyle511">
+    <w:name w:val="EmailStyle51"/>
+    <w:aliases w:val="EmailStyle51"/>
     <w:basedOn w:val="DefaultParagraphFont"/>
     <w:semiHidden/>
     <w:personal/>
@@ -23673,7 +24825,7 @@
 </file>
 
 <file path=customXml/itemProps1.xml><?xml version="1.0" encoding="utf-8"?>
-<ds:datastoreItem xmlns:ds="http://schemas.openxmlformats.org/officeDocument/2006/customXml" ds:itemID="{9030E74C-C652-415B-82FA-A3409C4BE5CA}">
+<ds:datastoreItem xmlns:ds="http://schemas.openxmlformats.org/officeDocument/2006/customXml" ds:itemID="{A576FDD1-55CC-44FD-9778-D7D4B113D06F}">
   <ds:schemaRefs>
     <ds:schemaRef ds:uri="http://schemas.openxmlformats.org/officeDocument/2006/bibliography"/>
   </ds:schemaRefs>

</xml_diff>

<commit_message>
Flyttade ner XML exemplet.
</commit_message>
<xml_diff>
--- a/ServiceInteractions/local/visualisering-remiss/crm/requeststatus/trunk/docs/RIV_Spec_Visualisering_Remiss_Status.docx
+++ b/ServiceInteractions/local/visualisering-remiss/crm/requeststatus/trunk/docs/RIV_Spec_Visualisering_Remiss_Status.docx
@@ -4902,20 +4902,20 @@
         <w:spacing w:before="480" w:after="240"/>
         <w:ind w:left="567" w:right="1531" w:hanging="567"/>
       </w:pPr>
-      <w:bookmarkStart w:id="10" w:name="_Toc163300580"/>
-      <w:bookmarkStart w:id="11" w:name="_Toc163300886"/>
-      <w:bookmarkStart w:id="12" w:name="_Toc306887347"/>
-      <w:bookmarkStart w:id="13" w:name="_Toc192060812"/>
-      <w:bookmarkStart w:id="14" w:name="_Toc192643289"/>
-      <w:bookmarkStart w:id="15" w:name="_Toc194288021"/>
-      <w:bookmarkStart w:id="16" w:name="_Toc194371845"/>
-      <w:bookmarkStart w:id="17" w:name="_Toc196299284"/>
-      <w:bookmarkStart w:id="18" w:name="_Toc309977949"/>
+      <w:bookmarkStart w:id="10" w:name="_Toc309977949"/>
+      <w:bookmarkStart w:id="11" w:name="_Toc163300580"/>
+      <w:bookmarkStart w:id="12" w:name="_Toc163300886"/>
+      <w:bookmarkStart w:id="13" w:name="_Toc306887347"/>
+      <w:bookmarkStart w:id="14" w:name="_Toc192060812"/>
+      <w:bookmarkStart w:id="15" w:name="_Toc192643289"/>
+      <w:bookmarkStart w:id="16" w:name="_Toc194288021"/>
+      <w:bookmarkStart w:id="17" w:name="_Toc194371845"/>
+      <w:bookmarkStart w:id="18" w:name="_Toc196299284"/>
       <w:r>
         <w:lastRenderedPageBreak/>
         <w:t>Generella regler</w:t>
       </w:r>
-      <w:bookmarkEnd w:id="18"/>
+      <w:bookmarkEnd w:id="10"/>
     </w:p>
     <w:p>
       <w:pPr>
@@ -4925,9 +4925,9 @@
       <w:r>
         <w:t>SLA-krav</w:t>
       </w:r>
-      <w:bookmarkEnd w:id="10"/>
       <w:bookmarkEnd w:id="11"/>
       <w:bookmarkEnd w:id="12"/>
+      <w:bookmarkEnd w:id="13"/>
       <w:bookmarkEnd w:id="19"/>
     </w:p>
     <w:p>
@@ -5435,11 +5435,11 @@
       <w:r>
         <w:t>Informationsflöde</w:t>
       </w:r>
-      <w:bookmarkEnd w:id="13"/>
       <w:bookmarkEnd w:id="14"/>
       <w:bookmarkEnd w:id="15"/>
       <w:bookmarkEnd w:id="16"/>
       <w:bookmarkEnd w:id="17"/>
+      <w:bookmarkEnd w:id="18"/>
       <w:bookmarkEnd w:id="22"/>
     </w:p>
     <w:p>
@@ -5573,11 +5573,11 @@
         <w:ind w:left="1304" w:hanging="1304"/>
       </w:pPr>
       <w:bookmarkStart w:id="23" w:name="_Toc196299285"/>
-      <w:bookmarkStart w:id="24" w:name="_Toc192060813"/>
-      <w:bookmarkStart w:id="25" w:name="_Toc192643290"/>
-      <w:bookmarkStart w:id="26" w:name="_Toc194288022"/>
-      <w:bookmarkStart w:id="27" w:name="_Toc194371846"/>
-      <w:bookmarkStart w:id="28" w:name="_Toc309977953"/>
+      <w:bookmarkStart w:id="24" w:name="_Toc309977953"/>
+      <w:bookmarkStart w:id="25" w:name="_Toc192060813"/>
+      <w:bookmarkStart w:id="26" w:name="_Toc192643290"/>
+      <w:bookmarkStart w:id="27" w:name="_Toc194288022"/>
+      <w:bookmarkStart w:id="28" w:name="_Toc194371846"/>
       <w:r>
         <w:t>Tjänst</w:t>
       </w:r>
@@ -5585,7 +5585,7 @@
       <w:r>
         <w:t>en</w:t>
       </w:r>
-      <w:bookmarkEnd w:id="28"/>
+      <w:bookmarkEnd w:id="24"/>
     </w:p>
     <w:p>
       <w:r>
@@ -5669,10 +5669,10 @@
         <w:t>Informationsöversikt</w:t>
       </w:r>
       <w:bookmarkStart w:id="31" w:name="_Toc100125828"/>
-      <w:bookmarkEnd w:id="24"/>
       <w:bookmarkEnd w:id="25"/>
       <w:bookmarkEnd w:id="26"/>
       <w:bookmarkEnd w:id="27"/>
+      <w:bookmarkEnd w:id="28"/>
       <w:bookmarkEnd w:id="29"/>
       <w:bookmarkEnd w:id="30"/>
     </w:p>
@@ -5971,7 +5971,7 @@
                 <v:shape id="_x0000_i1026" type="#_x0000_t75" style="width:550.1pt;height:160.2pt" o:ole="">
                   <v:imagedata r:id="rId12" o:title=""/>
                 </v:shape>
-                <o:OLEObject Type="Embed" ProgID="PBrush" ShapeID="_x0000_i1026" DrawAspect="Content" ObjectID="_1383720903" r:id="rId13"/>
+                <o:OLEObject Type="Embed" ProgID="PBrush" ShapeID="_x0000_i1026" DrawAspect="Content" ObjectID="_1383734352" r:id="rId13"/>
               </w:object>
             </w:r>
           </w:p>
@@ -6015,8 +6015,8 @@
         <w:ind w:left="1304" w:hanging="1304"/>
       </w:pPr>
       <w:bookmarkStart w:id="46" w:name="_Toc192643294"/>
-      <w:bookmarkStart w:id="47" w:name="_Toc100125831"/>
-      <w:bookmarkStart w:id="48" w:name="_Toc309977957"/>
+      <w:bookmarkStart w:id="47" w:name="_Toc309977957"/>
+      <w:bookmarkStart w:id="48" w:name="_Toc100125831"/>
       <w:bookmarkEnd w:id="44"/>
       <w:bookmarkEnd w:id="45"/>
       <w:r>
@@ -6024,22 +6024,22 @@
         <w:t>V-DIM Klasser och attribut</w:t>
       </w:r>
       <w:bookmarkEnd w:id="46"/>
-      <w:bookmarkEnd w:id="48"/>
+      <w:bookmarkEnd w:id="47"/>
     </w:p>
     <w:p>
       <w:pPr>
         <w:pStyle w:val="Heading3"/>
         <w:ind w:left="1304" w:hanging="1304"/>
       </w:pPr>
-      <w:bookmarkStart w:id="49" w:name="_Toc192643296"/>
-      <w:bookmarkStart w:id="50" w:name="_Toc192656390"/>
-      <w:bookmarkStart w:id="51" w:name="_Toc192060820"/>
-      <w:bookmarkStart w:id="52" w:name="_Toc192643300"/>
-      <w:bookmarkStart w:id="53" w:name="_Toc309977958"/>
+      <w:bookmarkStart w:id="49" w:name="_Toc309977958"/>
+      <w:bookmarkStart w:id="50" w:name="_Toc192643296"/>
+      <w:bookmarkStart w:id="51" w:name="_Toc192656390"/>
+      <w:bookmarkStart w:id="52" w:name="_Toc192060820"/>
+      <w:bookmarkStart w:id="53" w:name="_Toc192643300"/>
       <w:r>
         <w:t>Order</w:t>
       </w:r>
-      <w:bookmarkEnd w:id="53"/>
+      <w:bookmarkEnd w:id="49"/>
     </w:p>
     <w:p>
       <w:pPr>
@@ -11130,8 +11130,8 @@
         <w:ind w:left="1304" w:hanging="1304"/>
       </w:pPr>
       <w:bookmarkStart w:id="54" w:name="_Toc309977959"/>
-      <w:bookmarkEnd w:id="49"/>
       <w:bookmarkEnd w:id="50"/>
+      <w:bookmarkEnd w:id="51"/>
       <w:r>
         <w:t>StatusEvent</w:t>
       </w:r>
@@ -12807,8 +12807,8 @@
         <w:ind w:left="1304" w:hanging="1304"/>
       </w:pPr>
       <w:bookmarkStart w:id="56" w:name="_Toc192060823"/>
-      <w:bookmarkEnd w:id="51"/>
       <w:bookmarkEnd w:id="52"/>
+      <w:bookmarkEnd w:id="53"/>
     </w:p>
     <w:p>
       <w:pPr>
@@ -13406,1728 +13406,6 @@
     <w:p>
       <w:pPr>
         <w:spacing w:after="0"/>
-      </w:pPr>
-      <w:bookmarkStart w:id="59" w:name="_Toc192643306"/>
-      <w:r>
-        <w:t>Exempel meddelande</w:t>
-      </w:r>
-      <w:r>
-        <w:t xml:space="preserve"> med en status</w:t>
-      </w:r>
-      <w:r>
-        <w:t>:</w:t>
-      </w:r>
-    </w:p>
-    <w:tbl>
-      <w:tblPr>
-        <w:tblStyle w:val="TableGrid"/>
-        <w:tblW w:w="0" w:type="auto"/>
-        <w:tblLook w:val="04A0"/>
-      </w:tblPr>
-      <w:tblGrid>
-        <w:gridCol w:w="14293"/>
-      </w:tblGrid>
-      <w:tr>
-        <w:tc>
-          <w:tcPr>
-            <w:tcW w:w="14293" w:type="dxa"/>
-          </w:tcPr>
-          <w:p>
-            <w:pPr>
-              <w:autoSpaceDE w:val="0"/>
-              <w:autoSpaceDN w:val="0"/>
-              <w:adjustRightInd w:val="0"/>
-              <w:spacing w:before="0" w:after="0" w:line="240" w:lineRule="auto"/>
-              <w:rPr>
-                <w:rFonts w:ascii="Consolas" w:hAnsi="Consolas" w:cs="Consolas"/>
-                <w:sz w:val="20"/>
-                <w:lang w:val="sv-SE"/>
-              </w:rPr>
-            </w:pPr>
-            <w:r>
-              <w:rPr>
-                <w:rFonts w:ascii="Consolas" w:hAnsi="Consolas" w:cs="Consolas"/>
-                <w:color w:val="008080"/>
-                <w:sz w:val="20"/>
-                <w:lang w:val="sv-SE"/>
-              </w:rPr>
-              <w:t>&lt;</w:t>
-            </w:r>
-            <w:r>
-              <w:rPr>
-                <w:rFonts w:ascii="Consolas" w:hAnsi="Consolas" w:cs="Consolas"/>
-                <w:color w:val="3F7F7F"/>
-                <w:sz w:val="20"/>
-                <w:highlight w:val="lightGray"/>
-                <w:lang w:val="sv-SE"/>
-              </w:rPr>
-              <w:t>statusEvent</w:t>
-            </w:r>
-            <w:r>
-              <w:rPr>
-                <w:rFonts w:ascii="Consolas" w:hAnsi="Consolas" w:cs="Consolas"/>
-                <w:color w:val="008080"/>
-                <w:sz w:val="20"/>
-                <w:lang w:val="sv-SE"/>
-              </w:rPr>
-              <w:t>&gt;</w:t>
-            </w:r>
-          </w:p>
-          <w:p>
-            <w:pPr>
-              <w:autoSpaceDE w:val="0"/>
-              <w:autoSpaceDN w:val="0"/>
-              <w:adjustRightInd w:val="0"/>
-              <w:spacing w:before="0" w:after="0" w:line="240" w:lineRule="auto"/>
-              <w:rPr>
-                <w:rFonts w:ascii="Consolas" w:hAnsi="Consolas" w:cs="Consolas"/>
-                <w:sz w:val="20"/>
-                <w:lang w:val="sv-SE"/>
-              </w:rPr>
-            </w:pPr>
-            <w:r>
-              <w:rPr>
-                <w:rFonts w:ascii="Consolas" w:hAnsi="Consolas" w:cs="Consolas"/>
-                <w:color w:val="000000"/>
-                <w:sz w:val="20"/>
-                <w:lang w:val="sv-SE"/>
-              </w:rPr>
-              <w:t xml:space="preserve">   </w:t>
-            </w:r>
-            <w:r>
-              <w:rPr>
-                <w:rFonts w:ascii="Consolas" w:hAnsi="Consolas" w:cs="Consolas"/>
-                <w:color w:val="008080"/>
-                <w:sz w:val="20"/>
-                <w:lang w:val="sv-SE"/>
-              </w:rPr>
-              <w:t>&lt;</w:t>
-            </w:r>
-            <w:r>
-              <w:rPr>
-                <w:rFonts w:ascii="Consolas" w:hAnsi="Consolas" w:cs="Consolas"/>
-                <w:color w:val="3F7F7F"/>
-                <w:sz w:val="20"/>
-                <w:lang w:val="sv-SE"/>
-              </w:rPr>
-              <w:t>patientId</w:t>
-            </w:r>
-            <w:r>
-              <w:rPr>
-                <w:rFonts w:ascii="Consolas" w:hAnsi="Consolas" w:cs="Consolas"/>
-                <w:color w:val="008080"/>
-                <w:sz w:val="20"/>
-                <w:lang w:val="sv-SE"/>
-              </w:rPr>
-              <w:t>&gt;</w:t>
-            </w:r>
-            <w:r>
-              <w:rPr>
-                <w:rFonts w:ascii="Consolas" w:hAnsi="Consolas" w:cs="Consolas"/>
-                <w:color w:val="000000"/>
-                <w:sz w:val="20"/>
-                <w:lang w:val="sv-SE"/>
-              </w:rPr>
-              <w:t>19121212-1212</w:t>
-            </w:r>
-            <w:r>
-              <w:rPr>
-                <w:rFonts w:ascii="Consolas" w:hAnsi="Consolas" w:cs="Consolas"/>
-                <w:color w:val="008080"/>
-                <w:sz w:val="20"/>
-                <w:lang w:val="sv-SE"/>
-              </w:rPr>
-              <w:t>&lt;/</w:t>
-            </w:r>
-            <w:r>
-              <w:rPr>
-                <w:rFonts w:ascii="Consolas" w:hAnsi="Consolas" w:cs="Consolas"/>
-                <w:color w:val="3F7F7F"/>
-                <w:sz w:val="20"/>
-                <w:lang w:val="sv-SE"/>
-              </w:rPr>
-              <w:t>patientId</w:t>
-            </w:r>
-            <w:r>
-              <w:rPr>
-                <w:rFonts w:ascii="Consolas" w:hAnsi="Consolas" w:cs="Consolas"/>
-                <w:color w:val="008080"/>
-                <w:sz w:val="20"/>
-                <w:lang w:val="sv-SE"/>
-              </w:rPr>
-              <w:t>&gt;</w:t>
-            </w:r>
-          </w:p>
-          <w:p>
-            <w:pPr>
-              <w:autoSpaceDE w:val="0"/>
-              <w:autoSpaceDN w:val="0"/>
-              <w:adjustRightInd w:val="0"/>
-              <w:spacing w:before="0" w:after="0" w:line="240" w:lineRule="auto"/>
-              <w:rPr>
-                <w:rFonts w:ascii="Consolas" w:hAnsi="Consolas" w:cs="Consolas"/>
-                <w:color w:val="008080"/>
-                <w:sz w:val="20"/>
-                <w:lang w:val="sv-SE"/>
-              </w:rPr>
-            </w:pPr>
-            <w:r>
-              <w:rPr>
-                <w:rFonts w:ascii="Consolas" w:hAnsi="Consolas" w:cs="Consolas"/>
-                <w:color w:val="000000"/>
-                <w:sz w:val="20"/>
-                <w:lang w:val="sv-SE"/>
-              </w:rPr>
-              <w:t xml:space="preserve">   </w:t>
-            </w:r>
-            <w:r>
-              <w:rPr>
-                <w:rFonts w:ascii="Consolas" w:hAnsi="Consolas" w:cs="Consolas"/>
-                <w:color w:val="008080"/>
-                <w:sz w:val="20"/>
-                <w:lang w:val="sv-SE"/>
-              </w:rPr>
-              <w:t>&lt;</w:t>
-            </w:r>
-            <w:r>
-              <w:rPr>
-                <w:rFonts w:ascii="Consolas" w:hAnsi="Consolas" w:cs="Consolas"/>
-                <w:color w:val="3F7F7F"/>
-                <w:sz w:val="20"/>
-                <w:lang w:val="sv-SE"/>
-              </w:rPr>
-              <w:t>statusCode</w:t>
-            </w:r>
-            <w:r>
-              <w:rPr>
-                <w:rFonts w:ascii="Consolas" w:hAnsi="Consolas" w:cs="Consolas"/>
-                <w:color w:val="008080"/>
-                <w:sz w:val="20"/>
-                <w:lang w:val="sv-SE"/>
-              </w:rPr>
-              <w:t>&gt;</w:t>
-            </w:r>
-            <w:r>
-              <w:rPr>
-                <w:rFonts w:ascii="Consolas" w:hAnsi="Consolas" w:cs="Consolas"/>
-                <w:color w:val="000000"/>
-                <w:sz w:val="20"/>
-                <w:lang w:val="sv-SE"/>
-              </w:rPr>
-              <w:t>20</w:t>
-            </w:r>
-            <w:r>
-              <w:rPr>
-                <w:rFonts w:ascii="Consolas" w:hAnsi="Consolas" w:cs="Consolas"/>
-                <w:color w:val="008080"/>
-                <w:sz w:val="20"/>
-                <w:lang w:val="sv-SE"/>
-              </w:rPr>
-              <w:t>&lt;/</w:t>
-            </w:r>
-            <w:r>
-              <w:rPr>
-                <w:rFonts w:ascii="Consolas" w:hAnsi="Consolas" w:cs="Consolas"/>
-                <w:color w:val="3F7F7F"/>
-                <w:sz w:val="20"/>
-                <w:lang w:val="sv-SE"/>
-              </w:rPr>
-              <w:t>statusCode</w:t>
-            </w:r>
-            <w:r>
-              <w:rPr>
-                <w:rFonts w:ascii="Consolas" w:hAnsi="Consolas" w:cs="Consolas"/>
-                <w:color w:val="008080"/>
-                <w:sz w:val="20"/>
-                <w:lang w:val="sv-SE"/>
-              </w:rPr>
-              <w:t>&gt;</w:t>
-            </w:r>
-          </w:p>
-          <w:p>
-            <w:pPr>
-              <w:autoSpaceDE w:val="0"/>
-              <w:autoSpaceDN w:val="0"/>
-              <w:adjustRightInd w:val="0"/>
-              <w:spacing w:before="0" w:after="0" w:line="240" w:lineRule="auto"/>
-              <w:rPr>
-                <w:rFonts w:ascii="Consolas" w:hAnsi="Consolas" w:cs="Consolas"/>
-                <w:color w:val="008080"/>
-                <w:sz w:val="20"/>
-              </w:rPr>
-            </w:pPr>
-            <w:r>
-              <w:rPr>
-                <w:rFonts w:ascii="Consolas" w:hAnsi="Consolas" w:cs="Consolas"/>
-                <w:color w:val="000000"/>
-                <w:sz w:val="20"/>
-                <w:lang w:val="sv-SE"/>
-              </w:rPr>
-              <w:t xml:space="preserve">   </w:t>
-            </w:r>
-            <w:r>
-              <w:rPr>
-                <w:rFonts w:ascii="Consolas" w:hAnsi="Consolas" w:cs="Consolas"/>
-                <w:color w:val="008080"/>
-                <w:sz w:val="20"/>
-              </w:rPr>
-              <w:t>&lt;</w:t>
-            </w:r>
-            <w:proofErr w:type="spellStart"/>
-            <w:r>
-              <w:rPr>
-                <w:rFonts w:ascii="Consolas" w:hAnsi="Consolas" w:cs="Consolas"/>
-                <w:color w:val="008080"/>
-                <w:sz w:val="20"/>
-              </w:rPr>
-              <w:t>allowedToShow</w:t>
-            </w:r>
-            <w:proofErr w:type="spellEnd"/>
-            <w:r>
-              <w:rPr>
-                <w:rFonts w:ascii="Consolas" w:hAnsi="Consolas" w:cs="Consolas"/>
-                <w:color w:val="008080"/>
-                <w:sz w:val="20"/>
-              </w:rPr>
-              <w:t>&gt;</w:t>
-            </w:r>
-            <w:r>
-              <w:rPr>
-                <w:rFonts w:ascii="Consolas" w:hAnsi="Consolas" w:cs="Consolas"/>
-                <w:color w:val="000000"/>
-                <w:sz w:val="20"/>
-              </w:rPr>
-              <w:t>1</w:t>
-            </w:r>
-            <w:r>
-              <w:rPr>
-                <w:rFonts w:ascii="Consolas" w:hAnsi="Consolas" w:cs="Consolas"/>
-                <w:color w:val="008080"/>
-                <w:sz w:val="20"/>
-              </w:rPr>
-              <w:t>&lt;/</w:t>
-            </w:r>
-            <w:proofErr w:type="spellStart"/>
-            <w:r>
-              <w:rPr>
-                <w:rFonts w:ascii="Consolas" w:hAnsi="Consolas" w:cs="Consolas"/>
-                <w:color w:val="008080"/>
-                <w:sz w:val="20"/>
-              </w:rPr>
-              <w:t>allowedToShow</w:t>
-            </w:r>
-            <w:proofErr w:type="spellEnd"/>
-            <w:r>
-              <w:rPr>
-                <w:rFonts w:ascii="Consolas" w:hAnsi="Consolas" w:cs="Consolas"/>
-                <w:color w:val="008080"/>
-                <w:sz w:val="20"/>
-              </w:rPr>
-              <w:t>&gt;</w:t>
-            </w:r>
-          </w:p>
-          <w:p>
-            <w:pPr>
-              <w:autoSpaceDE w:val="0"/>
-              <w:autoSpaceDN w:val="0"/>
-              <w:adjustRightInd w:val="0"/>
-              <w:spacing w:before="0" w:after="0" w:line="240" w:lineRule="auto"/>
-              <w:rPr>
-                <w:rFonts w:ascii="Consolas" w:hAnsi="Consolas" w:cs="Consolas"/>
-                <w:sz w:val="20"/>
-              </w:rPr>
-            </w:pPr>
-            <w:r>
-              <w:rPr>
-                <w:rFonts w:ascii="Consolas" w:hAnsi="Consolas" w:cs="Consolas"/>
-                <w:color w:val="000000"/>
-                <w:sz w:val="20"/>
-              </w:rPr>
-              <w:t xml:space="preserve">   </w:t>
-            </w:r>
-            <w:r>
-              <w:rPr>
-                <w:rFonts w:ascii="Consolas" w:hAnsi="Consolas" w:cs="Consolas"/>
-                <w:color w:val="008080"/>
-                <w:sz w:val="20"/>
-              </w:rPr>
-              <w:t>&lt;</w:t>
-            </w:r>
-            <w:proofErr w:type="spellStart"/>
-            <w:r>
-              <w:rPr>
-                <w:rFonts w:ascii="Consolas" w:hAnsi="Consolas" w:cs="Consolas"/>
-                <w:color w:val="3F7F7F"/>
-                <w:sz w:val="20"/>
-              </w:rPr>
-              <w:t>eventTime</w:t>
-            </w:r>
-            <w:proofErr w:type="spellEnd"/>
-            <w:r>
-              <w:rPr>
-                <w:rFonts w:ascii="Consolas" w:hAnsi="Consolas" w:cs="Consolas"/>
-                <w:color w:val="008080"/>
-                <w:sz w:val="20"/>
-              </w:rPr>
-              <w:t>&gt;</w:t>
-            </w:r>
-            <w:r>
-              <w:rPr>
-                <w:rFonts w:ascii="Consolas" w:hAnsi="Consolas" w:cs="Consolas"/>
-                <w:color w:val="000000"/>
-                <w:sz w:val="20"/>
-              </w:rPr>
-              <w:t>19670824T09:35:22.38023</w:t>
-            </w:r>
-            <w:r>
-              <w:rPr>
-                <w:rFonts w:ascii="Consolas" w:hAnsi="Consolas" w:cs="Consolas"/>
-                <w:color w:val="008080"/>
-                <w:sz w:val="20"/>
-              </w:rPr>
-              <w:t>&lt;/</w:t>
-            </w:r>
-            <w:proofErr w:type="spellStart"/>
-            <w:r>
-              <w:rPr>
-                <w:rFonts w:ascii="Consolas" w:hAnsi="Consolas" w:cs="Consolas"/>
-                <w:color w:val="3F7F7F"/>
-                <w:sz w:val="20"/>
-              </w:rPr>
-              <w:t>eventTime</w:t>
-            </w:r>
-            <w:proofErr w:type="spellEnd"/>
-            <w:r>
-              <w:rPr>
-                <w:rFonts w:ascii="Consolas" w:hAnsi="Consolas" w:cs="Consolas"/>
-                <w:color w:val="008080"/>
-                <w:sz w:val="20"/>
-              </w:rPr>
-              <w:t>&gt;</w:t>
-            </w:r>
-          </w:p>
-          <w:p>
-            <w:pPr>
-              <w:autoSpaceDE w:val="0"/>
-              <w:autoSpaceDN w:val="0"/>
-              <w:adjustRightInd w:val="0"/>
-              <w:spacing w:before="0" w:after="0" w:line="240" w:lineRule="auto"/>
-              <w:rPr>
-                <w:rFonts w:ascii="Consolas" w:hAnsi="Consolas" w:cs="Consolas"/>
-                <w:sz w:val="20"/>
-              </w:rPr>
-            </w:pPr>
-            <w:r>
-              <w:rPr>
-                <w:rFonts w:ascii="Consolas" w:hAnsi="Consolas" w:cs="Consolas"/>
-                <w:color w:val="000000"/>
-                <w:sz w:val="20"/>
-              </w:rPr>
-              <w:t xml:space="preserve">   </w:t>
-            </w:r>
-            <w:r>
-              <w:rPr>
-                <w:rFonts w:ascii="Consolas" w:hAnsi="Consolas" w:cs="Consolas"/>
-                <w:color w:val="008080"/>
-                <w:sz w:val="20"/>
-              </w:rPr>
-              <w:t>&lt;</w:t>
-            </w:r>
-            <w:proofErr w:type="spellStart"/>
-            <w:r>
-              <w:rPr>
-                <w:rFonts w:ascii="Consolas" w:hAnsi="Consolas" w:cs="Consolas"/>
-                <w:color w:val="3F7F7F"/>
-                <w:sz w:val="20"/>
-              </w:rPr>
-              <w:t>senderRequestId</w:t>
-            </w:r>
-            <w:proofErr w:type="spellEnd"/>
-            <w:r>
-              <w:rPr>
-                <w:rFonts w:ascii="Consolas" w:hAnsi="Consolas" w:cs="Consolas"/>
-                <w:color w:val="008080"/>
-                <w:sz w:val="20"/>
-              </w:rPr>
-              <w:t>&gt;</w:t>
-            </w:r>
-            <w:r>
-              <w:rPr>
-                <w:rFonts w:ascii="Consolas" w:hAnsi="Consolas" w:cs="Consolas"/>
-                <w:color w:val="000000"/>
-                <w:sz w:val="20"/>
-              </w:rPr>
-              <w:t>2347904034</w:t>
-            </w:r>
-            <w:r>
-              <w:rPr>
-                <w:rFonts w:ascii="Consolas" w:hAnsi="Consolas" w:cs="Consolas"/>
-                <w:color w:val="008080"/>
-                <w:sz w:val="20"/>
-              </w:rPr>
-              <w:t>&lt;/</w:t>
-            </w:r>
-            <w:proofErr w:type="spellStart"/>
-            <w:r>
-              <w:rPr>
-                <w:rFonts w:ascii="Consolas" w:hAnsi="Consolas" w:cs="Consolas"/>
-                <w:color w:val="3F7F7F"/>
-                <w:sz w:val="20"/>
-              </w:rPr>
-              <w:t>senderRequestId</w:t>
-            </w:r>
-            <w:proofErr w:type="spellEnd"/>
-            <w:r>
-              <w:rPr>
-                <w:rFonts w:ascii="Consolas" w:hAnsi="Consolas" w:cs="Consolas"/>
-                <w:color w:val="008080"/>
-                <w:sz w:val="20"/>
-              </w:rPr>
-              <w:t>&gt;</w:t>
-            </w:r>
-          </w:p>
-          <w:p>
-            <w:pPr>
-              <w:autoSpaceDE w:val="0"/>
-              <w:autoSpaceDN w:val="0"/>
-              <w:adjustRightInd w:val="0"/>
-              <w:spacing w:before="0" w:after="0" w:line="240" w:lineRule="auto"/>
-              <w:rPr>
-                <w:rFonts w:ascii="Consolas" w:hAnsi="Consolas" w:cs="Consolas"/>
-                <w:sz w:val="20"/>
-              </w:rPr>
-            </w:pPr>
-            <w:r>
-              <w:rPr>
-                <w:rFonts w:ascii="Consolas" w:hAnsi="Consolas" w:cs="Consolas"/>
-                <w:color w:val="000000"/>
-                <w:sz w:val="20"/>
-              </w:rPr>
-              <w:lastRenderedPageBreak/>
-              <w:t xml:space="preserve">   </w:t>
-            </w:r>
-            <w:r>
-              <w:rPr>
-                <w:rFonts w:ascii="Consolas" w:hAnsi="Consolas" w:cs="Consolas"/>
-                <w:color w:val="008080"/>
-                <w:sz w:val="20"/>
-              </w:rPr>
-              <w:t>&lt;</w:t>
-            </w:r>
-            <w:proofErr w:type="spellStart"/>
-            <w:r>
-              <w:rPr>
-                <w:rFonts w:ascii="Consolas" w:hAnsi="Consolas" w:cs="Consolas"/>
-                <w:color w:val="3F7F7F"/>
-                <w:sz w:val="20"/>
-              </w:rPr>
-              <w:t>receiverRequestId</w:t>
-            </w:r>
-            <w:proofErr w:type="spellEnd"/>
-            <w:r>
-              <w:rPr>
-                <w:rFonts w:ascii="Consolas" w:hAnsi="Consolas" w:cs="Consolas"/>
-                <w:color w:val="008080"/>
-                <w:sz w:val="20"/>
-              </w:rPr>
-              <w:t>&gt;</w:t>
-            </w:r>
-            <w:r>
-              <w:rPr>
-                <w:rFonts w:ascii="Consolas" w:hAnsi="Consolas" w:cs="Consolas"/>
-                <w:color w:val="000000"/>
-                <w:sz w:val="20"/>
-              </w:rPr>
-              <w:t>239283244</w:t>
-            </w:r>
-            <w:r>
-              <w:rPr>
-                <w:rFonts w:ascii="Consolas" w:hAnsi="Consolas" w:cs="Consolas"/>
-                <w:color w:val="008080"/>
-                <w:sz w:val="20"/>
-              </w:rPr>
-              <w:t>&lt;/</w:t>
-            </w:r>
-            <w:proofErr w:type="spellStart"/>
-            <w:r>
-              <w:rPr>
-                <w:rFonts w:ascii="Consolas" w:hAnsi="Consolas" w:cs="Consolas"/>
-                <w:color w:val="3F7F7F"/>
-                <w:sz w:val="20"/>
-              </w:rPr>
-              <w:t>receiverRequestId</w:t>
-            </w:r>
-            <w:proofErr w:type="spellEnd"/>
-            <w:r>
-              <w:rPr>
-                <w:rFonts w:ascii="Consolas" w:hAnsi="Consolas" w:cs="Consolas"/>
-                <w:color w:val="008080"/>
-                <w:sz w:val="20"/>
-              </w:rPr>
-              <w:t>&gt;</w:t>
-            </w:r>
-          </w:p>
-          <w:p>
-            <w:pPr>
-              <w:autoSpaceDE w:val="0"/>
-              <w:autoSpaceDN w:val="0"/>
-              <w:adjustRightInd w:val="0"/>
-              <w:spacing w:before="0" w:after="0" w:line="240" w:lineRule="auto"/>
-              <w:rPr>
-                <w:rFonts w:ascii="Consolas" w:hAnsi="Consolas" w:cs="Consolas"/>
-                <w:sz w:val="20"/>
-              </w:rPr>
-            </w:pPr>
-            <w:r>
-              <w:rPr>
-                <w:rFonts w:ascii="Consolas" w:hAnsi="Consolas" w:cs="Consolas"/>
-                <w:color w:val="000000"/>
-                <w:sz w:val="20"/>
-              </w:rPr>
-              <w:t xml:space="preserve">   </w:t>
-            </w:r>
-            <w:r>
-              <w:rPr>
-                <w:rFonts w:ascii="Consolas" w:hAnsi="Consolas" w:cs="Consolas"/>
-                <w:color w:val="008080"/>
-                <w:sz w:val="20"/>
-              </w:rPr>
-              <w:t>&lt;</w:t>
-            </w:r>
-            <w:proofErr w:type="spellStart"/>
-            <w:r>
-              <w:rPr>
-                <w:rFonts w:ascii="Consolas" w:hAnsi="Consolas" w:cs="Consolas"/>
-                <w:color w:val="3F7F7F"/>
-                <w:sz w:val="20"/>
-              </w:rPr>
-              <w:t>typeOfRequest</w:t>
-            </w:r>
-            <w:proofErr w:type="spellEnd"/>
-            <w:r>
-              <w:rPr>
-                <w:rFonts w:ascii="Consolas" w:hAnsi="Consolas" w:cs="Consolas"/>
-                <w:color w:val="008080"/>
-                <w:sz w:val="20"/>
-              </w:rPr>
-              <w:t>&gt;</w:t>
-            </w:r>
-            <w:r>
-              <w:rPr>
-                <w:rFonts w:ascii="Consolas" w:hAnsi="Consolas" w:cs="Consolas"/>
-                <w:color w:val="000000"/>
-                <w:sz w:val="20"/>
-              </w:rPr>
-              <w:t>1</w:t>
-            </w:r>
-            <w:r>
-              <w:rPr>
-                <w:rFonts w:ascii="Consolas" w:hAnsi="Consolas" w:cs="Consolas"/>
-                <w:color w:val="008080"/>
-                <w:sz w:val="20"/>
-              </w:rPr>
-              <w:t>&lt;/</w:t>
-            </w:r>
-            <w:proofErr w:type="spellStart"/>
-            <w:r>
-              <w:rPr>
-                <w:rFonts w:ascii="Consolas" w:hAnsi="Consolas" w:cs="Consolas"/>
-                <w:color w:val="3F7F7F"/>
-                <w:sz w:val="20"/>
-              </w:rPr>
-              <w:t>typeOfRequest</w:t>
-            </w:r>
-            <w:proofErr w:type="spellEnd"/>
-            <w:r>
-              <w:rPr>
-                <w:rFonts w:ascii="Consolas" w:hAnsi="Consolas" w:cs="Consolas"/>
-                <w:color w:val="008080"/>
-                <w:sz w:val="20"/>
-              </w:rPr>
-              <w:t>&gt;</w:t>
-            </w:r>
-          </w:p>
-          <w:p>
-            <w:pPr>
-              <w:autoSpaceDE w:val="0"/>
-              <w:autoSpaceDN w:val="0"/>
-              <w:adjustRightInd w:val="0"/>
-              <w:spacing w:before="0" w:after="0" w:line="240" w:lineRule="auto"/>
-              <w:rPr>
-                <w:rFonts w:ascii="Consolas" w:hAnsi="Consolas" w:cs="Consolas"/>
-                <w:sz w:val="20"/>
-              </w:rPr>
-            </w:pPr>
-            <w:r>
-              <w:rPr>
-                <w:rFonts w:ascii="Consolas" w:hAnsi="Consolas" w:cs="Consolas"/>
-                <w:color w:val="000000"/>
-                <w:sz w:val="20"/>
-              </w:rPr>
-              <w:t xml:space="preserve">   </w:t>
-            </w:r>
-            <w:r>
-              <w:rPr>
-                <w:rFonts w:ascii="Consolas" w:hAnsi="Consolas" w:cs="Consolas"/>
-                <w:color w:val="008080"/>
-                <w:sz w:val="20"/>
-              </w:rPr>
-              <w:t>&lt;</w:t>
-            </w:r>
-            <w:proofErr w:type="spellStart"/>
-            <w:r>
-              <w:rPr>
-                <w:rFonts w:ascii="Consolas" w:hAnsi="Consolas" w:cs="Consolas"/>
-                <w:color w:val="3F7F7F"/>
-                <w:sz w:val="20"/>
-              </w:rPr>
-              <w:t>formOfRequest</w:t>
-            </w:r>
-            <w:proofErr w:type="spellEnd"/>
-            <w:r>
-              <w:rPr>
-                <w:rFonts w:ascii="Consolas" w:hAnsi="Consolas" w:cs="Consolas"/>
-                <w:color w:val="008080"/>
-                <w:sz w:val="20"/>
-              </w:rPr>
-              <w:t>&gt;</w:t>
-            </w:r>
-            <w:r>
-              <w:rPr>
-                <w:rFonts w:ascii="Consolas" w:hAnsi="Consolas" w:cs="Consolas"/>
-                <w:color w:val="000000"/>
-                <w:sz w:val="20"/>
-              </w:rPr>
-              <w:t>4</w:t>
-            </w:r>
-            <w:r>
-              <w:rPr>
-                <w:rFonts w:ascii="Consolas" w:hAnsi="Consolas" w:cs="Consolas"/>
-                <w:color w:val="008080"/>
-                <w:sz w:val="20"/>
-              </w:rPr>
-              <w:t>&lt;/</w:t>
-            </w:r>
-            <w:proofErr w:type="spellStart"/>
-            <w:r>
-              <w:rPr>
-                <w:rFonts w:ascii="Consolas" w:hAnsi="Consolas" w:cs="Consolas"/>
-                <w:color w:val="3F7F7F"/>
-                <w:sz w:val="20"/>
-              </w:rPr>
-              <w:t>formOfRequest</w:t>
-            </w:r>
-            <w:proofErr w:type="spellEnd"/>
-            <w:r>
-              <w:rPr>
-                <w:rFonts w:ascii="Consolas" w:hAnsi="Consolas" w:cs="Consolas"/>
-                <w:color w:val="008080"/>
-                <w:sz w:val="20"/>
-              </w:rPr>
-              <w:t>&gt;</w:t>
-            </w:r>
-          </w:p>
-          <w:p>
-            <w:pPr>
-              <w:autoSpaceDE w:val="0"/>
-              <w:autoSpaceDN w:val="0"/>
-              <w:adjustRightInd w:val="0"/>
-              <w:spacing w:before="0" w:after="0" w:line="240" w:lineRule="auto"/>
-              <w:rPr>
-                <w:rFonts w:ascii="Consolas" w:hAnsi="Consolas" w:cs="Consolas"/>
-                <w:sz w:val="20"/>
-              </w:rPr>
-            </w:pPr>
-            <w:r>
-              <w:rPr>
-                <w:rFonts w:ascii="Consolas" w:hAnsi="Consolas" w:cs="Consolas"/>
-                <w:color w:val="000000"/>
-                <w:sz w:val="20"/>
-              </w:rPr>
-              <w:t xml:space="preserve">   </w:t>
-            </w:r>
-            <w:r>
-              <w:rPr>
-                <w:rFonts w:ascii="Consolas" w:hAnsi="Consolas" w:cs="Consolas"/>
-                <w:color w:val="008080"/>
-                <w:sz w:val="20"/>
-              </w:rPr>
-              <w:t>&lt;</w:t>
-            </w:r>
-            <w:r>
-              <w:rPr>
-                <w:rFonts w:ascii="Consolas" w:hAnsi="Consolas" w:cs="Consolas"/>
-                <w:color w:val="3F7F7F"/>
-                <w:sz w:val="20"/>
-              </w:rPr>
-              <w:t>requestIssuedByPersonId</w:t>
-            </w:r>
-            <w:r>
-              <w:rPr>
-                <w:rFonts w:ascii="Consolas" w:hAnsi="Consolas" w:cs="Consolas"/>
-                <w:color w:val="008080"/>
-                <w:sz w:val="20"/>
-              </w:rPr>
-              <w:t>&gt;</w:t>
-            </w:r>
-            <w:r>
-              <w:rPr>
-                <w:rFonts w:ascii="Consolas" w:hAnsi="Consolas" w:cs="Consolas"/>
-                <w:color w:val="000000"/>
-                <w:sz w:val="20"/>
-              </w:rPr>
-              <w:t>SE23478230-3sdU3</w:t>
-            </w:r>
-            <w:r>
-              <w:rPr>
-                <w:rFonts w:ascii="Consolas" w:hAnsi="Consolas" w:cs="Consolas"/>
-                <w:color w:val="008080"/>
-                <w:sz w:val="20"/>
-              </w:rPr>
-              <w:t>&lt;/</w:t>
-            </w:r>
-            <w:r>
-              <w:rPr>
-                <w:rFonts w:ascii="Consolas" w:hAnsi="Consolas" w:cs="Consolas"/>
-                <w:color w:val="3F7F7F"/>
-                <w:sz w:val="20"/>
-              </w:rPr>
-              <w:t>requestIssuedByPersonId</w:t>
-            </w:r>
-            <w:r>
-              <w:rPr>
-                <w:rFonts w:ascii="Consolas" w:hAnsi="Consolas" w:cs="Consolas"/>
-                <w:color w:val="008080"/>
-                <w:sz w:val="20"/>
-              </w:rPr>
-              <w:t>&gt;</w:t>
-            </w:r>
-          </w:p>
-          <w:p>
-            <w:pPr>
-              <w:autoSpaceDE w:val="0"/>
-              <w:autoSpaceDN w:val="0"/>
-              <w:adjustRightInd w:val="0"/>
-              <w:spacing w:before="0" w:after="0" w:line="240" w:lineRule="auto"/>
-              <w:rPr>
-                <w:rFonts w:ascii="Consolas" w:hAnsi="Consolas" w:cs="Consolas"/>
-                <w:sz w:val="20"/>
-              </w:rPr>
-            </w:pPr>
-            <w:r>
-              <w:rPr>
-                <w:rFonts w:ascii="Consolas" w:hAnsi="Consolas" w:cs="Consolas"/>
-                <w:color w:val="000000"/>
-                <w:sz w:val="20"/>
-              </w:rPr>
-              <w:t xml:space="preserve">   </w:t>
-            </w:r>
-            <w:r>
-              <w:rPr>
-                <w:rFonts w:ascii="Consolas" w:hAnsi="Consolas" w:cs="Consolas"/>
-                <w:color w:val="008080"/>
-                <w:sz w:val="20"/>
-              </w:rPr>
-              <w:t>&lt;</w:t>
-            </w:r>
-            <w:proofErr w:type="spellStart"/>
-            <w:r>
-              <w:rPr>
-                <w:rFonts w:ascii="Consolas" w:hAnsi="Consolas" w:cs="Consolas"/>
-                <w:color w:val="3F7F7F"/>
-                <w:sz w:val="20"/>
-              </w:rPr>
-              <w:t>requestIssuedByPersonName</w:t>
-            </w:r>
-            <w:proofErr w:type="spellEnd"/>
-            <w:r>
-              <w:rPr>
-                <w:rFonts w:ascii="Consolas" w:hAnsi="Consolas" w:cs="Consolas"/>
-                <w:color w:val="008080"/>
-                <w:sz w:val="20"/>
-              </w:rPr>
-              <w:t>&gt;</w:t>
-            </w:r>
-            <w:r>
-              <w:rPr>
-                <w:rFonts w:ascii="Consolas" w:hAnsi="Consolas" w:cs="Consolas"/>
-                <w:color w:val="000000"/>
-                <w:sz w:val="20"/>
-              </w:rPr>
-              <w:t xml:space="preserve">Robert </w:t>
-            </w:r>
-            <w:proofErr w:type="spellStart"/>
-            <w:r>
-              <w:rPr>
-                <w:rFonts w:ascii="Consolas" w:hAnsi="Consolas" w:cs="Consolas"/>
-                <w:color w:val="000000"/>
-                <w:sz w:val="20"/>
-                <w:u w:val="single"/>
-              </w:rPr>
-              <w:t>Georen</w:t>
-            </w:r>
-            <w:proofErr w:type="spellEnd"/>
-            <w:r>
-              <w:rPr>
-                <w:rFonts w:ascii="Consolas" w:hAnsi="Consolas" w:cs="Consolas"/>
-                <w:color w:val="008080"/>
-                <w:sz w:val="20"/>
-              </w:rPr>
-              <w:t>&lt;/</w:t>
-            </w:r>
-            <w:proofErr w:type="spellStart"/>
-            <w:r>
-              <w:rPr>
-                <w:rFonts w:ascii="Consolas" w:hAnsi="Consolas" w:cs="Consolas"/>
-                <w:color w:val="3F7F7F"/>
-                <w:sz w:val="20"/>
-              </w:rPr>
-              <w:t>requestIssuedByPersonName</w:t>
-            </w:r>
-            <w:proofErr w:type="spellEnd"/>
-            <w:r>
-              <w:rPr>
-                <w:rFonts w:ascii="Consolas" w:hAnsi="Consolas" w:cs="Consolas"/>
-                <w:color w:val="008080"/>
-                <w:sz w:val="20"/>
-              </w:rPr>
-              <w:t>&gt;</w:t>
-            </w:r>
-          </w:p>
-          <w:p>
-            <w:pPr>
-              <w:autoSpaceDE w:val="0"/>
-              <w:autoSpaceDN w:val="0"/>
-              <w:adjustRightInd w:val="0"/>
-              <w:spacing w:before="0" w:after="0" w:line="240" w:lineRule="auto"/>
-              <w:rPr>
-                <w:rFonts w:ascii="Consolas" w:hAnsi="Consolas" w:cs="Consolas"/>
-                <w:sz w:val="20"/>
-              </w:rPr>
-            </w:pPr>
-            <w:r>
-              <w:rPr>
-                <w:rFonts w:ascii="Consolas" w:hAnsi="Consolas" w:cs="Consolas"/>
-                <w:color w:val="000000"/>
-                <w:sz w:val="20"/>
-              </w:rPr>
-              <w:t xml:space="preserve">   </w:t>
-            </w:r>
-            <w:r>
-              <w:rPr>
-                <w:rFonts w:ascii="Consolas" w:hAnsi="Consolas" w:cs="Consolas"/>
-                <w:color w:val="008080"/>
-                <w:sz w:val="20"/>
-              </w:rPr>
-              <w:t>&lt;</w:t>
-            </w:r>
-            <w:r>
-              <w:rPr>
-                <w:rFonts w:ascii="Consolas" w:hAnsi="Consolas" w:cs="Consolas"/>
-                <w:color w:val="3F7F7F"/>
-                <w:sz w:val="20"/>
-              </w:rPr>
-              <w:t>requestIssuedByCareUnitId</w:t>
-            </w:r>
-            <w:r>
-              <w:rPr>
-                <w:rFonts w:ascii="Consolas" w:hAnsi="Consolas" w:cs="Consolas"/>
-                <w:color w:val="008080"/>
-                <w:sz w:val="20"/>
-              </w:rPr>
-              <w:t>&gt;</w:t>
-            </w:r>
-            <w:r>
-              <w:rPr>
-                <w:rFonts w:ascii="Consolas" w:hAnsi="Consolas" w:cs="Consolas"/>
-                <w:color w:val="000000"/>
-                <w:sz w:val="20"/>
-              </w:rPr>
-              <w:t>SE349058340-UDS323</w:t>
-            </w:r>
-            <w:r>
-              <w:rPr>
-                <w:rFonts w:ascii="Consolas" w:hAnsi="Consolas" w:cs="Consolas"/>
-                <w:color w:val="008080"/>
-                <w:sz w:val="20"/>
-              </w:rPr>
-              <w:t>&lt;/</w:t>
-            </w:r>
-            <w:r>
-              <w:rPr>
-                <w:rFonts w:ascii="Consolas" w:hAnsi="Consolas" w:cs="Consolas"/>
-                <w:color w:val="3F7F7F"/>
-                <w:sz w:val="20"/>
-              </w:rPr>
-              <w:t>requestIssuedByCareUnitId</w:t>
-            </w:r>
-            <w:r>
-              <w:rPr>
-                <w:rFonts w:ascii="Consolas" w:hAnsi="Consolas" w:cs="Consolas"/>
-                <w:color w:val="008080"/>
-                <w:sz w:val="20"/>
-              </w:rPr>
-              <w:t>&gt;</w:t>
-            </w:r>
-          </w:p>
-          <w:p>
-            <w:pPr>
-              <w:autoSpaceDE w:val="0"/>
-              <w:autoSpaceDN w:val="0"/>
-              <w:adjustRightInd w:val="0"/>
-              <w:spacing w:before="0" w:after="0" w:line="240" w:lineRule="auto"/>
-              <w:rPr>
-                <w:rFonts w:ascii="Consolas" w:hAnsi="Consolas" w:cs="Consolas"/>
-                <w:sz w:val="20"/>
-              </w:rPr>
-            </w:pPr>
-            <w:r>
-              <w:rPr>
-                <w:rFonts w:ascii="Consolas" w:hAnsi="Consolas" w:cs="Consolas"/>
-                <w:color w:val="000000"/>
-                <w:sz w:val="20"/>
-              </w:rPr>
-              <w:t xml:space="preserve">   </w:t>
-            </w:r>
-            <w:r>
-              <w:rPr>
-                <w:rFonts w:ascii="Consolas" w:hAnsi="Consolas" w:cs="Consolas"/>
-                <w:color w:val="008080"/>
-                <w:sz w:val="20"/>
-              </w:rPr>
-              <w:t>&lt;</w:t>
-            </w:r>
-            <w:r>
-              <w:rPr>
-                <w:rFonts w:ascii="Consolas" w:hAnsi="Consolas" w:cs="Consolas"/>
-                <w:color w:val="3F7F7F"/>
-                <w:sz w:val="20"/>
-              </w:rPr>
-              <w:t>requestIssuedByCareUnitLocalId</w:t>
-            </w:r>
-            <w:r>
-              <w:rPr>
-                <w:rFonts w:ascii="Consolas" w:hAnsi="Consolas" w:cs="Consolas"/>
-                <w:color w:val="008080"/>
-                <w:sz w:val="20"/>
-              </w:rPr>
-              <w:t>&gt;</w:t>
-            </w:r>
-            <w:r>
-              <w:rPr>
-                <w:rFonts w:ascii="Consolas" w:hAnsi="Consolas" w:cs="Consolas"/>
-                <w:color w:val="000000"/>
-                <w:sz w:val="20"/>
-              </w:rPr>
-              <w:t>1002382322</w:t>
-            </w:r>
-            <w:r>
-              <w:rPr>
-                <w:rFonts w:ascii="Consolas" w:hAnsi="Consolas" w:cs="Consolas"/>
-                <w:color w:val="008080"/>
-                <w:sz w:val="20"/>
-              </w:rPr>
-              <w:t>&lt;/</w:t>
-            </w:r>
-            <w:r>
-              <w:rPr>
-                <w:rFonts w:ascii="Consolas" w:hAnsi="Consolas" w:cs="Consolas"/>
-                <w:color w:val="3F7F7F"/>
-                <w:sz w:val="20"/>
-              </w:rPr>
-              <w:t>requestIssuedByCareUnitLocalId</w:t>
-            </w:r>
-            <w:r>
-              <w:rPr>
-                <w:rFonts w:ascii="Consolas" w:hAnsi="Consolas" w:cs="Consolas"/>
-                <w:color w:val="008080"/>
-                <w:sz w:val="20"/>
-              </w:rPr>
-              <w:t>&gt;</w:t>
-            </w:r>
-          </w:p>
-          <w:p>
-            <w:pPr>
-              <w:autoSpaceDE w:val="0"/>
-              <w:autoSpaceDN w:val="0"/>
-              <w:adjustRightInd w:val="0"/>
-              <w:spacing w:before="0" w:after="0" w:line="240" w:lineRule="auto"/>
-              <w:rPr>
-                <w:rFonts w:ascii="Consolas" w:hAnsi="Consolas" w:cs="Consolas"/>
-                <w:sz w:val="20"/>
-              </w:rPr>
-            </w:pPr>
-            <w:r>
-              <w:rPr>
-                <w:rFonts w:ascii="Consolas" w:hAnsi="Consolas" w:cs="Consolas"/>
-                <w:color w:val="000000"/>
-                <w:sz w:val="20"/>
-              </w:rPr>
-              <w:t xml:space="preserve">   </w:t>
-            </w:r>
-            <w:r>
-              <w:rPr>
-                <w:rFonts w:ascii="Consolas" w:hAnsi="Consolas" w:cs="Consolas"/>
-                <w:color w:val="008080"/>
-                <w:sz w:val="20"/>
-              </w:rPr>
-              <w:t>&lt;</w:t>
-            </w:r>
-            <w:proofErr w:type="spellStart"/>
-            <w:r>
-              <w:rPr>
-                <w:rFonts w:ascii="Consolas" w:hAnsi="Consolas" w:cs="Consolas"/>
-                <w:color w:val="3F7F7F"/>
-                <w:sz w:val="20"/>
-              </w:rPr>
-              <w:t>requestIssuedByCareUnitDescription</w:t>
-            </w:r>
-            <w:proofErr w:type="spellEnd"/>
-            <w:r>
-              <w:rPr>
-                <w:rFonts w:ascii="Consolas" w:hAnsi="Consolas" w:cs="Consolas"/>
-                <w:color w:val="008080"/>
-                <w:sz w:val="20"/>
-              </w:rPr>
-              <w:t>&gt;</w:t>
-            </w:r>
-            <w:proofErr w:type="spellStart"/>
-            <w:r>
-              <w:rPr>
-                <w:rFonts w:ascii="Consolas" w:hAnsi="Consolas" w:cs="Consolas"/>
-                <w:color w:val="000000"/>
-                <w:sz w:val="20"/>
-                <w:u w:val="single"/>
-              </w:rPr>
-              <w:t>Närakuten</w:t>
-            </w:r>
-            <w:proofErr w:type="spellEnd"/>
-            <w:r>
-              <w:rPr>
-                <w:rFonts w:ascii="Consolas" w:hAnsi="Consolas" w:cs="Consolas"/>
-                <w:color w:val="000000"/>
-                <w:sz w:val="20"/>
-              </w:rPr>
-              <w:t xml:space="preserve"> +468 398 72, </w:t>
-            </w:r>
-            <w:proofErr w:type="spellStart"/>
-            <w:r>
-              <w:rPr>
-                <w:rFonts w:ascii="Consolas" w:hAnsi="Consolas" w:cs="Consolas"/>
-                <w:color w:val="000000"/>
-                <w:sz w:val="20"/>
-                <w:u w:val="single"/>
-              </w:rPr>
-              <w:t>Solna</w:t>
-            </w:r>
-            <w:proofErr w:type="spellEnd"/>
-            <w:r>
-              <w:rPr>
-                <w:rFonts w:ascii="Consolas" w:hAnsi="Consolas" w:cs="Consolas"/>
-                <w:color w:val="000000"/>
-                <w:sz w:val="20"/>
-              </w:rPr>
-              <w:t xml:space="preserve"> </w:t>
-            </w:r>
-            <w:proofErr w:type="spellStart"/>
-            <w:r>
-              <w:rPr>
-                <w:rFonts w:ascii="Consolas" w:hAnsi="Consolas" w:cs="Consolas"/>
-                <w:color w:val="000000"/>
-                <w:sz w:val="20"/>
-                <w:u w:val="single"/>
-              </w:rPr>
-              <w:t>Torg</w:t>
-            </w:r>
-            <w:proofErr w:type="spellEnd"/>
-            <w:r>
-              <w:rPr>
-                <w:rFonts w:ascii="Consolas" w:hAnsi="Consolas" w:cs="Consolas"/>
-                <w:color w:val="000000"/>
-                <w:sz w:val="20"/>
-              </w:rPr>
-              <w:t xml:space="preserve"> 3, 171 45 SOLNA.</w:t>
-            </w:r>
-            <w:r>
-              <w:rPr>
-                <w:rFonts w:ascii="Consolas" w:hAnsi="Consolas" w:cs="Consolas"/>
-                <w:color w:val="008080"/>
-                <w:sz w:val="20"/>
-              </w:rPr>
-              <w:t>&lt;/</w:t>
-            </w:r>
-            <w:proofErr w:type="spellStart"/>
-            <w:r>
-              <w:rPr>
-                <w:rFonts w:ascii="Consolas" w:hAnsi="Consolas" w:cs="Consolas"/>
-                <w:color w:val="3F7F7F"/>
-                <w:sz w:val="20"/>
-              </w:rPr>
-              <w:t>requestIssuedByCareUnitDescription</w:t>
-            </w:r>
-            <w:proofErr w:type="spellEnd"/>
-            <w:r>
-              <w:rPr>
-                <w:rFonts w:ascii="Consolas" w:hAnsi="Consolas" w:cs="Consolas"/>
-                <w:color w:val="008080"/>
-                <w:sz w:val="20"/>
-              </w:rPr>
-              <w:t>&gt;</w:t>
-            </w:r>
-          </w:p>
-          <w:p>
-            <w:pPr>
-              <w:autoSpaceDE w:val="0"/>
-              <w:autoSpaceDN w:val="0"/>
-              <w:adjustRightInd w:val="0"/>
-              <w:spacing w:before="0" w:after="0" w:line="240" w:lineRule="auto"/>
-              <w:rPr>
-                <w:rFonts w:ascii="Consolas" w:hAnsi="Consolas" w:cs="Consolas"/>
-                <w:sz w:val="20"/>
-              </w:rPr>
-            </w:pPr>
-            <w:r>
-              <w:rPr>
-                <w:rFonts w:ascii="Consolas" w:hAnsi="Consolas" w:cs="Consolas"/>
-                <w:color w:val="000000"/>
-                <w:sz w:val="20"/>
-              </w:rPr>
-              <w:t xml:space="preserve">   </w:t>
-            </w:r>
-            <w:r>
-              <w:rPr>
-                <w:rFonts w:ascii="Consolas" w:hAnsi="Consolas" w:cs="Consolas"/>
-                <w:color w:val="008080"/>
-                <w:sz w:val="20"/>
-              </w:rPr>
-              <w:t>&lt;</w:t>
-            </w:r>
-            <w:proofErr w:type="spellStart"/>
-            <w:r>
-              <w:rPr>
-                <w:rFonts w:ascii="Consolas" w:hAnsi="Consolas" w:cs="Consolas"/>
-                <w:color w:val="3F7F7F"/>
-                <w:sz w:val="20"/>
-              </w:rPr>
-              <w:t>receivingPersonName</w:t>
-            </w:r>
-            <w:proofErr w:type="spellEnd"/>
-            <w:r>
-              <w:rPr>
-                <w:rFonts w:ascii="Consolas" w:hAnsi="Consolas" w:cs="Consolas"/>
-                <w:color w:val="008080"/>
-                <w:sz w:val="20"/>
-              </w:rPr>
-              <w:t>&gt;</w:t>
-            </w:r>
-            <w:r>
-              <w:rPr>
-                <w:rFonts w:ascii="Consolas" w:hAnsi="Consolas" w:cs="Consolas"/>
-                <w:color w:val="000000"/>
-                <w:sz w:val="20"/>
-                <w:u w:val="single"/>
-              </w:rPr>
-              <w:t>Dr</w:t>
-            </w:r>
-            <w:r>
-              <w:rPr>
-                <w:rFonts w:ascii="Consolas" w:hAnsi="Consolas" w:cs="Consolas"/>
-                <w:color w:val="000000"/>
-                <w:sz w:val="20"/>
-              </w:rPr>
-              <w:t xml:space="preserve"> </w:t>
-            </w:r>
-            <w:r>
-              <w:rPr>
-                <w:rFonts w:ascii="Consolas" w:hAnsi="Consolas" w:cs="Consolas"/>
-                <w:color w:val="000000"/>
-                <w:sz w:val="20"/>
-                <w:u w:val="single"/>
-              </w:rPr>
-              <w:t>Johanna</w:t>
-            </w:r>
-            <w:r>
-              <w:rPr>
-                <w:rFonts w:ascii="Consolas" w:hAnsi="Consolas" w:cs="Consolas"/>
-                <w:color w:val="000000"/>
-                <w:sz w:val="20"/>
-              </w:rPr>
-              <w:t xml:space="preserve"> </w:t>
-            </w:r>
-            <w:r>
-              <w:rPr>
-                <w:rFonts w:ascii="Consolas" w:hAnsi="Consolas" w:cs="Consolas"/>
-                <w:color w:val="000000"/>
-                <w:sz w:val="20"/>
-                <w:u w:val="single"/>
-              </w:rPr>
-              <w:t>Engel</w:t>
-            </w:r>
-            <w:r>
-              <w:rPr>
-                <w:rFonts w:ascii="Consolas" w:hAnsi="Consolas" w:cs="Consolas"/>
-                <w:color w:val="008080"/>
-                <w:sz w:val="20"/>
-              </w:rPr>
-              <w:t>&lt;/</w:t>
-            </w:r>
-            <w:proofErr w:type="spellStart"/>
-            <w:r>
-              <w:rPr>
-                <w:rFonts w:ascii="Consolas" w:hAnsi="Consolas" w:cs="Consolas"/>
-                <w:color w:val="3F7F7F"/>
-                <w:sz w:val="20"/>
-              </w:rPr>
-              <w:t>receivingPersonName</w:t>
-            </w:r>
-            <w:proofErr w:type="spellEnd"/>
-            <w:r>
-              <w:rPr>
-                <w:rFonts w:ascii="Consolas" w:hAnsi="Consolas" w:cs="Consolas"/>
-                <w:color w:val="008080"/>
-                <w:sz w:val="20"/>
-              </w:rPr>
-              <w:t>&gt;</w:t>
-            </w:r>
-          </w:p>
-          <w:p>
-            <w:pPr>
-              <w:autoSpaceDE w:val="0"/>
-              <w:autoSpaceDN w:val="0"/>
-              <w:adjustRightInd w:val="0"/>
-              <w:spacing w:before="0" w:after="0" w:line="240" w:lineRule="auto"/>
-              <w:rPr>
-                <w:rFonts w:ascii="Consolas" w:hAnsi="Consolas" w:cs="Consolas"/>
-                <w:sz w:val="20"/>
-              </w:rPr>
-            </w:pPr>
-            <w:r>
-              <w:rPr>
-                <w:rFonts w:ascii="Consolas" w:hAnsi="Consolas" w:cs="Consolas"/>
-                <w:color w:val="000000"/>
-                <w:sz w:val="20"/>
-              </w:rPr>
-              <w:t xml:space="preserve">   </w:t>
-            </w:r>
-            <w:r>
-              <w:rPr>
-                <w:rFonts w:ascii="Consolas" w:hAnsi="Consolas" w:cs="Consolas"/>
-                <w:color w:val="008080"/>
-                <w:sz w:val="20"/>
-              </w:rPr>
-              <w:t>&lt;</w:t>
-            </w:r>
-            <w:proofErr w:type="spellStart"/>
-            <w:r>
-              <w:rPr>
-                <w:rFonts w:ascii="Consolas" w:hAnsi="Consolas" w:cs="Consolas"/>
-                <w:color w:val="3F7F7F"/>
-                <w:sz w:val="20"/>
-              </w:rPr>
-              <w:t>receivingCareUnitId</w:t>
-            </w:r>
-            <w:proofErr w:type="spellEnd"/>
-            <w:r>
-              <w:rPr>
-                <w:rFonts w:ascii="Consolas" w:hAnsi="Consolas" w:cs="Consolas"/>
-                <w:color w:val="008080"/>
-                <w:sz w:val="20"/>
-              </w:rPr>
-              <w:t>&gt;</w:t>
-            </w:r>
-            <w:r>
-              <w:rPr>
-                <w:rFonts w:ascii="Consolas" w:hAnsi="Consolas" w:cs="Consolas"/>
-                <w:color w:val="000000"/>
-                <w:sz w:val="20"/>
-              </w:rPr>
-              <w:t>SE23984203-SD323S</w:t>
-            </w:r>
-            <w:r>
-              <w:rPr>
-                <w:rFonts w:ascii="Consolas" w:hAnsi="Consolas" w:cs="Consolas"/>
-                <w:color w:val="008080"/>
-                <w:sz w:val="20"/>
-              </w:rPr>
-              <w:t>&lt;/</w:t>
-            </w:r>
-            <w:proofErr w:type="spellStart"/>
-            <w:r>
-              <w:rPr>
-                <w:rFonts w:ascii="Consolas" w:hAnsi="Consolas" w:cs="Consolas"/>
-                <w:color w:val="3F7F7F"/>
-                <w:sz w:val="20"/>
-              </w:rPr>
-              <w:t>receivingCareUnitId</w:t>
-            </w:r>
-            <w:proofErr w:type="spellEnd"/>
-            <w:r>
-              <w:rPr>
-                <w:rFonts w:ascii="Consolas" w:hAnsi="Consolas" w:cs="Consolas"/>
-                <w:color w:val="008080"/>
-                <w:sz w:val="20"/>
-              </w:rPr>
-              <w:t>&gt;</w:t>
-            </w:r>
-          </w:p>
-          <w:p>
-            <w:pPr>
-              <w:autoSpaceDE w:val="0"/>
-              <w:autoSpaceDN w:val="0"/>
-              <w:adjustRightInd w:val="0"/>
-              <w:spacing w:before="0" w:after="0" w:line="240" w:lineRule="auto"/>
-              <w:rPr>
-                <w:rFonts w:ascii="Consolas" w:hAnsi="Consolas" w:cs="Consolas"/>
-                <w:sz w:val="20"/>
-              </w:rPr>
-            </w:pPr>
-            <w:r>
-              <w:rPr>
-                <w:rFonts w:ascii="Consolas" w:hAnsi="Consolas" w:cs="Consolas"/>
-                <w:color w:val="000000"/>
-                <w:sz w:val="20"/>
-              </w:rPr>
-              <w:t xml:space="preserve">   </w:t>
-            </w:r>
-            <w:r>
-              <w:rPr>
-                <w:rFonts w:ascii="Consolas" w:hAnsi="Consolas" w:cs="Consolas"/>
-                <w:color w:val="008080"/>
-                <w:sz w:val="20"/>
-              </w:rPr>
-              <w:t>&lt;</w:t>
-            </w:r>
-            <w:proofErr w:type="spellStart"/>
-            <w:r>
-              <w:rPr>
-                <w:rFonts w:ascii="Consolas" w:hAnsi="Consolas" w:cs="Consolas"/>
-                <w:color w:val="3F7F7F"/>
-                <w:sz w:val="20"/>
-              </w:rPr>
-              <w:t>receivingCareUnitLocalId</w:t>
-            </w:r>
-            <w:proofErr w:type="spellEnd"/>
-            <w:r>
-              <w:rPr>
-                <w:rFonts w:ascii="Consolas" w:hAnsi="Consolas" w:cs="Consolas"/>
-                <w:color w:val="008080"/>
-                <w:sz w:val="20"/>
-              </w:rPr>
-              <w:t>&gt;</w:t>
-            </w:r>
-            <w:r>
-              <w:rPr>
-                <w:rFonts w:ascii="Consolas" w:hAnsi="Consolas" w:cs="Consolas"/>
-                <w:color w:val="000000"/>
-                <w:sz w:val="20"/>
-              </w:rPr>
-              <w:t>1000232334</w:t>
-            </w:r>
-            <w:r>
-              <w:rPr>
-                <w:rFonts w:ascii="Consolas" w:hAnsi="Consolas" w:cs="Consolas"/>
-                <w:color w:val="008080"/>
-                <w:sz w:val="20"/>
-              </w:rPr>
-              <w:t>&lt;/</w:t>
-            </w:r>
-            <w:proofErr w:type="spellStart"/>
-            <w:r>
-              <w:rPr>
-                <w:rFonts w:ascii="Consolas" w:hAnsi="Consolas" w:cs="Consolas"/>
-                <w:color w:val="3F7F7F"/>
-                <w:sz w:val="20"/>
-              </w:rPr>
-              <w:t>receivingCareUnitLocalId</w:t>
-            </w:r>
-            <w:proofErr w:type="spellEnd"/>
-            <w:r>
-              <w:rPr>
-                <w:rFonts w:ascii="Consolas" w:hAnsi="Consolas" w:cs="Consolas"/>
-                <w:color w:val="008080"/>
-                <w:sz w:val="20"/>
-              </w:rPr>
-              <w:t>&gt;</w:t>
-            </w:r>
-          </w:p>
-          <w:p>
-            <w:pPr>
-              <w:autoSpaceDE w:val="0"/>
-              <w:autoSpaceDN w:val="0"/>
-              <w:adjustRightInd w:val="0"/>
-              <w:spacing w:before="0" w:after="0" w:line="240" w:lineRule="auto"/>
-              <w:rPr>
-                <w:rFonts w:ascii="Consolas" w:hAnsi="Consolas" w:cs="Consolas"/>
-                <w:sz w:val="20"/>
-              </w:rPr>
-            </w:pPr>
-            <w:r>
-              <w:rPr>
-                <w:rFonts w:ascii="Consolas" w:hAnsi="Consolas" w:cs="Consolas"/>
-                <w:color w:val="000000"/>
-                <w:sz w:val="20"/>
-              </w:rPr>
-              <w:t xml:space="preserve">   </w:t>
-            </w:r>
-            <w:r>
-              <w:rPr>
-                <w:rFonts w:ascii="Consolas" w:hAnsi="Consolas" w:cs="Consolas"/>
-                <w:color w:val="008080"/>
-                <w:sz w:val="20"/>
-              </w:rPr>
-              <w:t>&lt;</w:t>
-            </w:r>
-            <w:proofErr w:type="spellStart"/>
-            <w:r>
-              <w:rPr>
-                <w:rFonts w:ascii="Consolas" w:hAnsi="Consolas" w:cs="Consolas"/>
-                <w:color w:val="3F7F7F"/>
-                <w:sz w:val="20"/>
-              </w:rPr>
-              <w:t>receivingCareUnitDescription</w:t>
-            </w:r>
-            <w:proofErr w:type="spellEnd"/>
-            <w:r>
-              <w:rPr>
-                <w:rFonts w:ascii="Consolas" w:hAnsi="Consolas" w:cs="Consolas"/>
-                <w:color w:val="008080"/>
-                <w:sz w:val="20"/>
-              </w:rPr>
-              <w:t>&gt;</w:t>
-            </w:r>
-            <w:proofErr w:type="spellStart"/>
-            <w:r>
-              <w:rPr>
-                <w:rFonts w:ascii="Consolas" w:hAnsi="Consolas" w:cs="Consolas"/>
-                <w:color w:val="000000"/>
-                <w:sz w:val="20"/>
-                <w:u w:val="single"/>
-              </w:rPr>
-              <w:t>Kronan</w:t>
-            </w:r>
-            <w:proofErr w:type="spellEnd"/>
-            <w:r>
-              <w:rPr>
-                <w:rFonts w:ascii="Consolas" w:hAnsi="Consolas" w:cs="Consolas"/>
-                <w:color w:val="000000"/>
-                <w:sz w:val="20"/>
-              </w:rPr>
-              <w:t xml:space="preserve"> </w:t>
-            </w:r>
-            <w:proofErr w:type="spellStart"/>
-            <w:r>
-              <w:rPr>
-                <w:rFonts w:ascii="Consolas" w:hAnsi="Consolas" w:cs="Consolas"/>
-                <w:color w:val="000000"/>
-                <w:sz w:val="20"/>
-                <w:u w:val="single"/>
-              </w:rPr>
-              <w:t>kemlab</w:t>
-            </w:r>
-            <w:proofErr w:type="spellEnd"/>
-            <w:r>
-              <w:rPr>
-                <w:rFonts w:ascii="Consolas" w:hAnsi="Consolas" w:cs="Consolas"/>
-                <w:color w:val="000000"/>
-                <w:sz w:val="20"/>
-              </w:rPr>
-              <w:t xml:space="preserve">, </w:t>
-            </w:r>
-            <w:proofErr w:type="spellStart"/>
-            <w:r>
-              <w:rPr>
-                <w:rFonts w:ascii="Consolas" w:hAnsi="Consolas" w:cs="Consolas"/>
-                <w:color w:val="000000"/>
-                <w:sz w:val="20"/>
-                <w:u w:val="single"/>
-              </w:rPr>
-              <w:t>Sturegatan</w:t>
-            </w:r>
-            <w:proofErr w:type="spellEnd"/>
-            <w:r>
-              <w:rPr>
-                <w:rFonts w:ascii="Consolas" w:hAnsi="Consolas" w:cs="Consolas"/>
-                <w:color w:val="000000"/>
-                <w:sz w:val="20"/>
-              </w:rPr>
-              <w:t xml:space="preserve"> 23, 4 </w:t>
-            </w:r>
-            <w:r>
-              <w:rPr>
-                <w:rFonts w:ascii="Consolas" w:hAnsi="Consolas" w:cs="Consolas"/>
-                <w:color w:val="000000"/>
-                <w:sz w:val="20"/>
-                <w:u w:val="single"/>
-              </w:rPr>
-              <w:t>tr</w:t>
-            </w:r>
-            <w:r>
-              <w:rPr>
-                <w:rFonts w:ascii="Consolas" w:hAnsi="Consolas" w:cs="Consolas"/>
-                <w:color w:val="000000"/>
-                <w:sz w:val="20"/>
-              </w:rPr>
-              <w:t xml:space="preserve">,172 64 </w:t>
-            </w:r>
-            <w:proofErr w:type="spellStart"/>
-            <w:r>
-              <w:rPr>
-                <w:rFonts w:ascii="Consolas" w:hAnsi="Consolas" w:cs="Consolas"/>
-                <w:color w:val="000000"/>
-                <w:sz w:val="20"/>
-                <w:u w:val="single"/>
-              </w:rPr>
-              <w:t>Sundbyberg</w:t>
-            </w:r>
-            <w:proofErr w:type="spellEnd"/>
-            <w:r>
-              <w:rPr>
-                <w:rFonts w:ascii="Consolas" w:hAnsi="Consolas" w:cs="Consolas"/>
-                <w:color w:val="008080"/>
-                <w:sz w:val="20"/>
-              </w:rPr>
-              <w:t>&lt;/</w:t>
-            </w:r>
-            <w:proofErr w:type="spellStart"/>
-            <w:r>
-              <w:rPr>
-                <w:rFonts w:ascii="Consolas" w:hAnsi="Consolas" w:cs="Consolas"/>
-                <w:color w:val="3F7F7F"/>
-                <w:sz w:val="20"/>
-              </w:rPr>
-              <w:t>receivingCareUnitDescription</w:t>
-            </w:r>
-            <w:proofErr w:type="spellEnd"/>
-            <w:r>
-              <w:rPr>
-                <w:rFonts w:ascii="Consolas" w:hAnsi="Consolas" w:cs="Consolas"/>
-                <w:color w:val="008080"/>
-                <w:sz w:val="20"/>
-              </w:rPr>
-              <w:t>&gt;</w:t>
-            </w:r>
-          </w:p>
-          <w:p>
-            <w:pPr>
-              <w:autoSpaceDE w:val="0"/>
-              <w:autoSpaceDN w:val="0"/>
-              <w:adjustRightInd w:val="0"/>
-              <w:spacing w:before="0" w:after="0" w:line="240" w:lineRule="auto"/>
-              <w:rPr>
-                <w:rFonts w:ascii="Consolas" w:hAnsi="Consolas" w:cs="Consolas"/>
-                <w:sz w:val="20"/>
-              </w:rPr>
-            </w:pPr>
-            <w:r>
-              <w:rPr>
-                <w:rFonts w:ascii="Consolas" w:hAnsi="Consolas" w:cs="Consolas"/>
-                <w:color w:val="000000"/>
-                <w:sz w:val="20"/>
-              </w:rPr>
-              <w:t xml:space="preserve">   </w:t>
-            </w:r>
-            <w:r>
-              <w:rPr>
-                <w:rFonts w:ascii="Consolas" w:hAnsi="Consolas" w:cs="Consolas"/>
-                <w:color w:val="008080"/>
-                <w:sz w:val="20"/>
-              </w:rPr>
-              <w:t>&lt;</w:t>
-            </w:r>
-            <w:r>
-              <w:rPr>
-                <w:rFonts w:ascii="Consolas" w:hAnsi="Consolas" w:cs="Consolas"/>
-                <w:color w:val="3F7F7F"/>
-                <w:sz w:val="20"/>
-              </w:rPr>
-              <w:t>logicalAddress</w:t>
-            </w:r>
-            <w:r>
-              <w:rPr>
-                <w:rFonts w:ascii="Consolas" w:hAnsi="Consolas" w:cs="Consolas"/>
-                <w:color w:val="008080"/>
-                <w:sz w:val="20"/>
-              </w:rPr>
-              <w:t>&gt;</w:t>
-            </w:r>
-            <w:r>
-              <w:rPr>
-                <w:rFonts w:ascii="Consolas" w:hAnsi="Consolas" w:cs="Consolas"/>
-                <w:color w:val="000000"/>
-                <w:sz w:val="20"/>
-              </w:rPr>
-              <w:t>SE23842390-S2323:SE23902832-82AD23:SE92382924-Y773A</w:t>
-            </w:r>
-            <w:r>
-              <w:rPr>
-                <w:rFonts w:ascii="Consolas" w:hAnsi="Consolas" w:cs="Consolas"/>
-                <w:color w:val="008080"/>
-                <w:sz w:val="20"/>
-              </w:rPr>
-              <w:t>&lt;/</w:t>
-            </w:r>
-            <w:r>
-              <w:rPr>
-                <w:rFonts w:ascii="Consolas" w:hAnsi="Consolas" w:cs="Consolas"/>
-                <w:color w:val="3F7F7F"/>
-                <w:sz w:val="20"/>
-              </w:rPr>
-              <w:t>logicalAddress</w:t>
-            </w:r>
-            <w:r>
-              <w:rPr>
-                <w:rFonts w:ascii="Consolas" w:hAnsi="Consolas" w:cs="Consolas"/>
-                <w:color w:val="008080"/>
-                <w:sz w:val="20"/>
-              </w:rPr>
-              <w:t>&gt;</w:t>
-            </w:r>
-          </w:p>
-          <w:p>
-            <w:pPr>
-              <w:autoSpaceDE w:val="0"/>
-              <w:autoSpaceDN w:val="0"/>
-              <w:adjustRightInd w:val="0"/>
-              <w:spacing w:before="0" w:after="0" w:line="240" w:lineRule="auto"/>
-              <w:rPr>
-                <w:rFonts w:ascii="Consolas" w:hAnsi="Consolas" w:cs="Consolas"/>
-                <w:sz w:val="20"/>
-              </w:rPr>
-            </w:pPr>
-            <w:r>
-              <w:rPr>
-                <w:rFonts w:ascii="Consolas" w:hAnsi="Consolas" w:cs="Consolas"/>
-                <w:color w:val="008080"/>
-                <w:sz w:val="20"/>
-              </w:rPr>
-              <w:t>&lt;/</w:t>
-            </w:r>
-            <w:proofErr w:type="spellStart"/>
-            <w:r>
-              <w:rPr>
-                <w:rFonts w:ascii="Consolas" w:hAnsi="Consolas" w:cs="Consolas"/>
-                <w:color w:val="3F7F7F"/>
-                <w:sz w:val="20"/>
-                <w:highlight w:val="lightGray"/>
-              </w:rPr>
-              <w:t>statusEvent</w:t>
-            </w:r>
-            <w:proofErr w:type="spellEnd"/>
-            <w:r>
-              <w:rPr>
-                <w:rFonts w:ascii="Consolas" w:hAnsi="Consolas" w:cs="Consolas"/>
-                <w:color w:val="008080"/>
-                <w:sz w:val="20"/>
-              </w:rPr>
-              <w:t>&gt;</w:t>
-            </w:r>
-          </w:p>
-        </w:tc>
-      </w:tr>
-    </w:tbl>
-    <w:p>
-      <w:pPr>
-        <w:spacing w:after="0"/>
         <w:rPr>
           <w:rFonts w:ascii="Arial" w:hAnsi="Arial"/>
           <w:b/>
@@ -15135,8 +13413,8 @@
           <w:szCs w:val="32"/>
         </w:rPr>
       </w:pPr>
-      <w:r>
-        <w:lastRenderedPageBreak/>
+      <w:bookmarkStart w:id="59" w:name="_Toc192643306"/>
+      <w:r>
         <w:br w:type="page"/>
       </w:r>
     </w:p>
@@ -15160,7 +13438,7 @@
         <w:lastRenderedPageBreak/>
         <w:t>Termer och definitioner</w:t>
       </w:r>
-      <w:bookmarkEnd w:id="47"/>
+      <w:bookmarkEnd w:id="48"/>
       <w:bookmarkEnd w:id="56"/>
       <w:bookmarkEnd w:id="59"/>
       <w:bookmarkEnd w:id="60"/>
@@ -15398,21 +13676,1723 @@
           <w:p>
             <w:pPr>
               <w:pStyle w:val="Normalwebb1"/>
+            </w:pPr>
+            <w:r>
               <w:rPr>
                 <w:rFonts w:ascii="Arial" w:hAnsi="Arial"/>
                 <w:sz w:val="20"/>
                 <w:lang w:val="sv-SE"/>
               </w:rPr>
-            </w:pPr>
-            <w:r>
-              <w:rPr>
-                <w:rFonts w:ascii="Arial" w:hAnsi="Arial"/>
-                <w:sz w:val="20"/>
-                <w:lang w:val="sv-SE"/>
-              </w:rPr>
               <w:t>Flat form:</w:t>
             </w:r>
           </w:p>
+          <w:tbl>
+            <w:tblPr>
+              <w:tblStyle w:val="TableGrid"/>
+              <w:tblW w:w="0" w:type="auto"/>
+              <w:tblLayout w:type="fixed"/>
+              <w:tblLook w:val="04A0"/>
+            </w:tblPr>
+            <w:tblGrid>
+              <w:gridCol w:w="14293"/>
+            </w:tblGrid>
+            <w:tr>
+              <w:tc>
+                <w:tcPr>
+                  <w:tcW w:w="14293" w:type="dxa"/>
+                </w:tcPr>
+                <w:p>
+                  <w:pPr>
+                    <w:autoSpaceDE w:val="0"/>
+                    <w:autoSpaceDN w:val="0"/>
+                    <w:adjustRightInd w:val="0"/>
+                    <w:spacing w:before="0" w:after="0" w:line="240" w:lineRule="auto"/>
+                    <w:rPr>
+                      <w:rFonts w:ascii="Consolas" w:hAnsi="Consolas" w:cs="Consolas"/>
+                      <w:sz w:val="20"/>
+                      <w:lang w:val="sv-SE"/>
+                    </w:rPr>
+                  </w:pPr>
+                  <w:r>
+                    <w:rPr>
+                      <w:rFonts w:ascii="Consolas" w:hAnsi="Consolas" w:cs="Consolas"/>
+                      <w:color w:val="008080"/>
+                      <w:sz w:val="20"/>
+                      <w:lang w:val="sv-SE"/>
+                    </w:rPr>
+                    <w:t>&lt;</w:t>
+                  </w:r>
+                  <w:r>
+                    <w:rPr>
+                      <w:rFonts w:ascii="Consolas" w:hAnsi="Consolas" w:cs="Consolas"/>
+                      <w:color w:val="3F7F7F"/>
+                      <w:sz w:val="20"/>
+                      <w:highlight w:val="lightGray"/>
+                      <w:lang w:val="sv-SE"/>
+                    </w:rPr>
+                    <w:t>statusEvent</w:t>
+                  </w:r>
+                  <w:r>
+                    <w:rPr>
+                      <w:rFonts w:ascii="Consolas" w:hAnsi="Consolas" w:cs="Consolas"/>
+                      <w:color w:val="008080"/>
+                      <w:sz w:val="20"/>
+                      <w:lang w:val="sv-SE"/>
+                    </w:rPr>
+                    <w:t>&gt;</w:t>
+                  </w:r>
+                </w:p>
+                <w:p>
+                  <w:pPr>
+                    <w:autoSpaceDE w:val="0"/>
+                    <w:autoSpaceDN w:val="0"/>
+                    <w:adjustRightInd w:val="0"/>
+                    <w:spacing w:before="0" w:after="0" w:line="240" w:lineRule="auto"/>
+                    <w:rPr>
+                      <w:rFonts w:ascii="Consolas" w:hAnsi="Consolas" w:cs="Consolas"/>
+                      <w:sz w:val="20"/>
+                      <w:lang w:val="sv-SE"/>
+                    </w:rPr>
+                  </w:pPr>
+                  <w:r>
+                    <w:rPr>
+                      <w:rFonts w:ascii="Consolas" w:hAnsi="Consolas" w:cs="Consolas"/>
+                      <w:color w:val="000000"/>
+                      <w:sz w:val="20"/>
+                      <w:lang w:val="sv-SE"/>
+                    </w:rPr>
+                    <w:t xml:space="preserve">   </w:t>
+                  </w:r>
+                  <w:r>
+                    <w:rPr>
+                      <w:rFonts w:ascii="Consolas" w:hAnsi="Consolas" w:cs="Consolas"/>
+                      <w:color w:val="008080"/>
+                      <w:sz w:val="20"/>
+                      <w:lang w:val="sv-SE"/>
+                    </w:rPr>
+                    <w:t>&lt;</w:t>
+                  </w:r>
+                  <w:r>
+                    <w:rPr>
+                      <w:rFonts w:ascii="Consolas" w:hAnsi="Consolas" w:cs="Consolas"/>
+                      <w:color w:val="3F7F7F"/>
+                      <w:sz w:val="20"/>
+                      <w:lang w:val="sv-SE"/>
+                    </w:rPr>
+                    <w:t>patientId</w:t>
+                  </w:r>
+                  <w:r>
+                    <w:rPr>
+                      <w:rFonts w:ascii="Consolas" w:hAnsi="Consolas" w:cs="Consolas"/>
+                      <w:color w:val="008080"/>
+                      <w:sz w:val="20"/>
+                      <w:lang w:val="sv-SE"/>
+                    </w:rPr>
+                    <w:t>&gt;</w:t>
+                  </w:r>
+                  <w:r>
+                    <w:rPr>
+                      <w:rFonts w:ascii="Consolas" w:hAnsi="Consolas" w:cs="Consolas"/>
+                      <w:color w:val="000000"/>
+                      <w:sz w:val="20"/>
+                      <w:lang w:val="sv-SE"/>
+                    </w:rPr>
+                    <w:t>19121212-1212</w:t>
+                  </w:r>
+                  <w:r>
+                    <w:rPr>
+                      <w:rFonts w:ascii="Consolas" w:hAnsi="Consolas" w:cs="Consolas"/>
+                      <w:color w:val="008080"/>
+                      <w:sz w:val="20"/>
+                      <w:lang w:val="sv-SE"/>
+                    </w:rPr>
+                    <w:t>&lt;/</w:t>
+                  </w:r>
+                  <w:r>
+                    <w:rPr>
+                      <w:rFonts w:ascii="Consolas" w:hAnsi="Consolas" w:cs="Consolas"/>
+                      <w:color w:val="3F7F7F"/>
+                      <w:sz w:val="20"/>
+                      <w:lang w:val="sv-SE"/>
+                    </w:rPr>
+                    <w:t>patientId</w:t>
+                  </w:r>
+                  <w:r>
+                    <w:rPr>
+                      <w:rFonts w:ascii="Consolas" w:hAnsi="Consolas" w:cs="Consolas"/>
+                      <w:color w:val="008080"/>
+                      <w:sz w:val="20"/>
+                      <w:lang w:val="sv-SE"/>
+                    </w:rPr>
+                    <w:t>&gt;</w:t>
+                  </w:r>
+                </w:p>
+                <w:p>
+                  <w:pPr>
+                    <w:autoSpaceDE w:val="0"/>
+                    <w:autoSpaceDN w:val="0"/>
+                    <w:adjustRightInd w:val="0"/>
+                    <w:spacing w:before="0" w:after="0" w:line="240" w:lineRule="auto"/>
+                    <w:rPr>
+                      <w:rFonts w:ascii="Consolas" w:hAnsi="Consolas" w:cs="Consolas"/>
+                      <w:color w:val="008080"/>
+                      <w:sz w:val="20"/>
+                      <w:lang w:val="sv-SE"/>
+                    </w:rPr>
+                  </w:pPr>
+                  <w:r>
+                    <w:rPr>
+                      <w:rFonts w:ascii="Consolas" w:hAnsi="Consolas" w:cs="Consolas"/>
+                      <w:color w:val="000000"/>
+                      <w:sz w:val="20"/>
+                      <w:lang w:val="sv-SE"/>
+                    </w:rPr>
+                    <w:t xml:space="preserve">   </w:t>
+                  </w:r>
+                  <w:r>
+                    <w:rPr>
+                      <w:rFonts w:ascii="Consolas" w:hAnsi="Consolas" w:cs="Consolas"/>
+                      <w:color w:val="008080"/>
+                      <w:sz w:val="20"/>
+                      <w:lang w:val="sv-SE"/>
+                    </w:rPr>
+                    <w:t>&lt;</w:t>
+                  </w:r>
+                  <w:r>
+                    <w:rPr>
+                      <w:rFonts w:ascii="Consolas" w:hAnsi="Consolas" w:cs="Consolas"/>
+                      <w:color w:val="3F7F7F"/>
+                      <w:sz w:val="20"/>
+                      <w:lang w:val="sv-SE"/>
+                    </w:rPr>
+                    <w:t>statusCode</w:t>
+                  </w:r>
+                  <w:r>
+                    <w:rPr>
+                      <w:rFonts w:ascii="Consolas" w:hAnsi="Consolas" w:cs="Consolas"/>
+                      <w:color w:val="008080"/>
+                      <w:sz w:val="20"/>
+                      <w:lang w:val="sv-SE"/>
+                    </w:rPr>
+                    <w:t>&gt;</w:t>
+                  </w:r>
+                  <w:r>
+                    <w:rPr>
+                      <w:rFonts w:ascii="Consolas" w:hAnsi="Consolas" w:cs="Consolas"/>
+                      <w:color w:val="000000"/>
+                      <w:sz w:val="20"/>
+                      <w:lang w:val="sv-SE"/>
+                    </w:rPr>
+                    <w:t>20</w:t>
+                  </w:r>
+                  <w:r>
+                    <w:rPr>
+                      <w:rFonts w:ascii="Consolas" w:hAnsi="Consolas" w:cs="Consolas"/>
+                      <w:color w:val="008080"/>
+                      <w:sz w:val="20"/>
+                      <w:lang w:val="sv-SE"/>
+                    </w:rPr>
+                    <w:t>&lt;/</w:t>
+                  </w:r>
+                  <w:r>
+                    <w:rPr>
+                      <w:rFonts w:ascii="Consolas" w:hAnsi="Consolas" w:cs="Consolas"/>
+                      <w:color w:val="3F7F7F"/>
+                      <w:sz w:val="20"/>
+                      <w:lang w:val="sv-SE"/>
+                    </w:rPr>
+                    <w:t>statusCode</w:t>
+                  </w:r>
+                  <w:r>
+                    <w:rPr>
+                      <w:rFonts w:ascii="Consolas" w:hAnsi="Consolas" w:cs="Consolas"/>
+                      <w:color w:val="008080"/>
+                      <w:sz w:val="20"/>
+                      <w:lang w:val="sv-SE"/>
+                    </w:rPr>
+                    <w:t>&gt;</w:t>
+                  </w:r>
+                </w:p>
+                <w:p>
+                  <w:pPr>
+                    <w:autoSpaceDE w:val="0"/>
+                    <w:autoSpaceDN w:val="0"/>
+                    <w:adjustRightInd w:val="0"/>
+                    <w:spacing w:before="0" w:after="0" w:line="240" w:lineRule="auto"/>
+                    <w:rPr>
+                      <w:rFonts w:ascii="Consolas" w:hAnsi="Consolas" w:cs="Consolas"/>
+                      <w:color w:val="008080"/>
+                      <w:sz w:val="20"/>
+                    </w:rPr>
+                  </w:pPr>
+                  <w:r>
+                    <w:rPr>
+                      <w:rFonts w:ascii="Consolas" w:hAnsi="Consolas" w:cs="Consolas"/>
+                      <w:color w:val="000000"/>
+                      <w:sz w:val="20"/>
+                      <w:lang w:val="sv-SE"/>
+                    </w:rPr>
+                    <w:t xml:space="preserve">   </w:t>
+                  </w:r>
+                  <w:r>
+                    <w:rPr>
+                      <w:rFonts w:ascii="Consolas" w:hAnsi="Consolas" w:cs="Consolas"/>
+                      <w:color w:val="008080"/>
+                      <w:sz w:val="20"/>
+                    </w:rPr>
+                    <w:t>&lt;</w:t>
+                  </w:r>
+                  <w:proofErr w:type="spellStart"/>
+                  <w:r>
+                    <w:rPr>
+                      <w:rFonts w:ascii="Consolas" w:hAnsi="Consolas" w:cs="Consolas"/>
+                      <w:color w:val="008080"/>
+                      <w:sz w:val="20"/>
+                    </w:rPr>
+                    <w:t>allowedToShow</w:t>
+                  </w:r>
+                  <w:proofErr w:type="spellEnd"/>
+                  <w:r>
+                    <w:rPr>
+                      <w:rFonts w:ascii="Consolas" w:hAnsi="Consolas" w:cs="Consolas"/>
+                      <w:color w:val="008080"/>
+                      <w:sz w:val="20"/>
+                    </w:rPr>
+                    <w:t>&gt;</w:t>
+                  </w:r>
+                  <w:r>
+                    <w:rPr>
+                      <w:rFonts w:ascii="Consolas" w:hAnsi="Consolas" w:cs="Consolas"/>
+                      <w:color w:val="000000"/>
+                      <w:sz w:val="20"/>
+                    </w:rPr>
+                    <w:t>1</w:t>
+                  </w:r>
+                  <w:r>
+                    <w:rPr>
+                      <w:rFonts w:ascii="Consolas" w:hAnsi="Consolas" w:cs="Consolas"/>
+                      <w:color w:val="008080"/>
+                      <w:sz w:val="20"/>
+                    </w:rPr>
+                    <w:t>&lt;/</w:t>
+                  </w:r>
+                  <w:proofErr w:type="spellStart"/>
+                  <w:r>
+                    <w:rPr>
+                      <w:rFonts w:ascii="Consolas" w:hAnsi="Consolas" w:cs="Consolas"/>
+                      <w:color w:val="008080"/>
+                      <w:sz w:val="20"/>
+                    </w:rPr>
+                    <w:t>allowedToShow</w:t>
+                  </w:r>
+                  <w:proofErr w:type="spellEnd"/>
+                  <w:r>
+                    <w:rPr>
+                      <w:rFonts w:ascii="Consolas" w:hAnsi="Consolas" w:cs="Consolas"/>
+                      <w:color w:val="008080"/>
+                      <w:sz w:val="20"/>
+                    </w:rPr>
+                    <w:t>&gt;</w:t>
+                  </w:r>
+                </w:p>
+                <w:p>
+                  <w:pPr>
+                    <w:autoSpaceDE w:val="0"/>
+                    <w:autoSpaceDN w:val="0"/>
+                    <w:adjustRightInd w:val="0"/>
+                    <w:spacing w:before="0" w:after="0" w:line="240" w:lineRule="auto"/>
+                    <w:rPr>
+                      <w:rFonts w:ascii="Consolas" w:hAnsi="Consolas" w:cs="Consolas"/>
+                      <w:sz w:val="20"/>
+                    </w:rPr>
+                  </w:pPr>
+                  <w:r>
+                    <w:rPr>
+                      <w:rFonts w:ascii="Consolas" w:hAnsi="Consolas" w:cs="Consolas"/>
+                      <w:color w:val="000000"/>
+                      <w:sz w:val="20"/>
+                    </w:rPr>
+                    <w:t xml:space="preserve">   </w:t>
+                  </w:r>
+                  <w:r>
+                    <w:rPr>
+                      <w:rFonts w:ascii="Consolas" w:hAnsi="Consolas" w:cs="Consolas"/>
+                      <w:color w:val="008080"/>
+                      <w:sz w:val="20"/>
+                    </w:rPr>
+                    <w:t>&lt;</w:t>
+                  </w:r>
+                  <w:proofErr w:type="spellStart"/>
+                  <w:r>
+                    <w:rPr>
+                      <w:rFonts w:ascii="Consolas" w:hAnsi="Consolas" w:cs="Consolas"/>
+                      <w:color w:val="3F7F7F"/>
+                      <w:sz w:val="20"/>
+                    </w:rPr>
+                    <w:t>eventTime</w:t>
+                  </w:r>
+                  <w:proofErr w:type="spellEnd"/>
+                  <w:r>
+                    <w:rPr>
+                      <w:rFonts w:ascii="Consolas" w:hAnsi="Consolas" w:cs="Consolas"/>
+                      <w:color w:val="008080"/>
+                      <w:sz w:val="20"/>
+                    </w:rPr>
+                    <w:t>&gt;</w:t>
+                  </w:r>
+                  <w:r>
+                    <w:rPr>
+                      <w:rFonts w:ascii="Consolas" w:hAnsi="Consolas" w:cs="Consolas"/>
+                      <w:color w:val="000000"/>
+                      <w:sz w:val="20"/>
+                    </w:rPr>
+                    <w:t>19670824T09:35:22.38023</w:t>
+                  </w:r>
+                  <w:r>
+                    <w:rPr>
+                      <w:rFonts w:ascii="Consolas" w:hAnsi="Consolas" w:cs="Consolas"/>
+                      <w:color w:val="008080"/>
+                      <w:sz w:val="20"/>
+                    </w:rPr>
+                    <w:t>&lt;/</w:t>
+                  </w:r>
+                  <w:proofErr w:type="spellStart"/>
+                  <w:r>
+                    <w:rPr>
+                      <w:rFonts w:ascii="Consolas" w:hAnsi="Consolas" w:cs="Consolas"/>
+                      <w:color w:val="3F7F7F"/>
+                      <w:sz w:val="20"/>
+                    </w:rPr>
+                    <w:t>eventTime</w:t>
+                  </w:r>
+                  <w:proofErr w:type="spellEnd"/>
+                  <w:r>
+                    <w:rPr>
+                      <w:rFonts w:ascii="Consolas" w:hAnsi="Consolas" w:cs="Consolas"/>
+                      <w:color w:val="008080"/>
+                      <w:sz w:val="20"/>
+                    </w:rPr>
+                    <w:t>&gt;</w:t>
+                  </w:r>
+                </w:p>
+                <w:p>
+                  <w:pPr>
+                    <w:autoSpaceDE w:val="0"/>
+                    <w:autoSpaceDN w:val="0"/>
+                    <w:adjustRightInd w:val="0"/>
+                    <w:spacing w:before="0" w:after="0" w:line="240" w:lineRule="auto"/>
+                    <w:rPr>
+                      <w:rFonts w:ascii="Consolas" w:hAnsi="Consolas" w:cs="Consolas"/>
+                      <w:sz w:val="20"/>
+                    </w:rPr>
+                  </w:pPr>
+                  <w:r>
+                    <w:rPr>
+                      <w:rFonts w:ascii="Consolas" w:hAnsi="Consolas" w:cs="Consolas"/>
+                      <w:color w:val="000000"/>
+                      <w:sz w:val="20"/>
+                    </w:rPr>
+                    <w:t xml:space="preserve">   </w:t>
+                  </w:r>
+                  <w:r>
+                    <w:rPr>
+                      <w:rFonts w:ascii="Consolas" w:hAnsi="Consolas" w:cs="Consolas"/>
+                      <w:color w:val="008080"/>
+                      <w:sz w:val="20"/>
+                    </w:rPr>
+                    <w:t>&lt;</w:t>
+                  </w:r>
+                  <w:proofErr w:type="spellStart"/>
+                  <w:r>
+                    <w:rPr>
+                      <w:rFonts w:ascii="Consolas" w:hAnsi="Consolas" w:cs="Consolas"/>
+                      <w:color w:val="3F7F7F"/>
+                      <w:sz w:val="20"/>
+                    </w:rPr>
+                    <w:t>senderRequestId</w:t>
+                  </w:r>
+                  <w:proofErr w:type="spellEnd"/>
+                  <w:r>
+                    <w:rPr>
+                      <w:rFonts w:ascii="Consolas" w:hAnsi="Consolas" w:cs="Consolas"/>
+                      <w:color w:val="008080"/>
+                      <w:sz w:val="20"/>
+                    </w:rPr>
+                    <w:t>&gt;</w:t>
+                  </w:r>
+                  <w:r>
+                    <w:rPr>
+                      <w:rFonts w:ascii="Consolas" w:hAnsi="Consolas" w:cs="Consolas"/>
+                      <w:color w:val="000000"/>
+                      <w:sz w:val="20"/>
+                    </w:rPr>
+                    <w:t>2347904034</w:t>
+                  </w:r>
+                  <w:r>
+                    <w:rPr>
+                      <w:rFonts w:ascii="Consolas" w:hAnsi="Consolas" w:cs="Consolas"/>
+                      <w:color w:val="008080"/>
+                      <w:sz w:val="20"/>
+                    </w:rPr>
+                    <w:t>&lt;/</w:t>
+                  </w:r>
+                  <w:proofErr w:type="spellStart"/>
+                  <w:r>
+                    <w:rPr>
+                      <w:rFonts w:ascii="Consolas" w:hAnsi="Consolas" w:cs="Consolas"/>
+                      <w:color w:val="3F7F7F"/>
+                      <w:sz w:val="20"/>
+                    </w:rPr>
+                    <w:t>senderRequestId</w:t>
+                  </w:r>
+                  <w:proofErr w:type="spellEnd"/>
+                  <w:r>
+                    <w:rPr>
+                      <w:rFonts w:ascii="Consolas" w:hAnsi="Consolas" w:cs="Consolas"/>
+                      <w:color w:val="008080"/>
+                      <w:sz w:val="20"/>
+                    </w:rPr>
+                    <w:t>&gt;</w:t>
+                  </w:r>
+                </w:p>
+                <w:p>
+                  <w:pPr>
+                    <w:autoSpaceDE w:val="0"/>
+                    <w:autoSpaceDN w:val="0"/>
+                    <w:adjustRightInd w:val="0"/>
+                    <w:spacing w:before="0" w:after="0" w:line="240" w:lineRule="auto"/>
+                    <w:rPr>
+                      <w:rFonts w:ascii="Consolas" w:hAnsi="Consolas" w:cs="Consolas"/>
+                      <w:sz w:val="20"/>
+                    </w:rPr>
+                  </w:pPr>
+                  <w:r>
+                    <w:rPr>
+                      <w:rFonts w:ascii="Consolas" w:hAnsi="Consolas" w:cs="Consolas"/>
+                      <w:color w:val="000000"/>
+                      <w:sz w:val="20"/>
+                    </w:rPr>
+                    <w:t xml:space="preserve">   </w:t>
+                  </w:r>
+                  <w:r>
+                    <w:rPr>
+                      <w:rFonts w:ascii="Consolas" w:hAnsi="Consolas" w:cs="Consolas"/>
+                      <w:color w:val="008080"/>
+                      <w:sz w:val="20"/>
+                    </w:rPr>
+                    <w:t>&lt;</w:t>
+                  </w:r>
+                  <w:proofErr w:type="spellStart"/>
+                  <w:r>
+                    <w:rPr>
+                      <w:rFonts w:ascii="Consolas" w:hAnsi="Consolas" w:cs="Consolas"/>
+                      <w:color w:val="3F7F7F"/>
+                      <w:sz w:val="20"/>
+                    </w:rPr>
+                    <w:t>receiverRequestId</w:t>
+                  </w:r>
+                  <w:proofErr w:type="spellEnd"/>
+                  <w:r>
+                    <w:rPr>
+                      <w:rFonts w:ascii="Consolas" w:hAnsi="Consolas" w:cs="Consolas"/>
+                      <w:color w:val="008080"/>
+                      <w:sz w:val="20"/>
+                    </w:rPr>
+                    <w:t>&gt;</w:t>
+                  </w:r>
+                  <w:r>
+                    <w:rPr>
+                      <w:rFonts w:ascii="Consolas" w:hAnsi="Consolas" w:cs="Consolas"/>
+                      <w:color w:val="000000"/>
+                      <w:sz w:val="20"/>
+                    </w:rPr>
+                    <w:t>239283244</w:t>
+                  </w:r>
+                  <w:r>
+                    <w:rPr>
+                      <w:rFonts w:ascii="Consolas" w:hAnsi="Consolas" w:cs="Consolas"/>
+                      <w:color w:val="008080"/>
+                      <w:sz w:val="20"/>
+                    </w:rPr>
+                    <w:t>&lt;/</w:t>
+                  </w:r>
+                  <w:proofErr w:type="spellStart"/>
+                  <w:r>
+                    <w:rPr>
+                      <w:rFonts w:ascii="Consolas" w:hAnsi="Consolas" w:cs="Consolas"/>
+                      <w:color w:val="3F7F7F"/>
+                      <w:sz w:val="20"/>
+                    </w:rPr>
+                    <w:t>receiverRequestId</w:t>
+                  </w:r>
+                  <w:proofErr w:type="spellEnd"/>
+                  <w:r>
+                    <w:rPr>
+                      <w:rFonts w:ascii="Consolas" w:hAnsi="Consolas" w:cs="Consolas"/>
+                      <w:color w:val="008080"/>
+                      <w:sz w:val="20"/>
+                    </w:rPr>
+                    <w:t>&gt;</w:t>
+                  </w:r>
+                </w:p>
+                <w:p>
+                  <w:pPr>
+                    <w:autoSpaceDE w:val="0"/>
+                    <w:autoSpaceDN w:val="0"/>
+                    <w:adjustRightInd w:val="0"/>
+                    <w:spacing w:before="0" w:after="0" w:line="240" w:lineRule="auto"/>
+                    <w:rPr>
+                      <w:rFonts w:ascii="Consolas" w:hAnsi="Consolas" w:cs="Consolas"/>
+                      <w:sz w:val="20"/>
+                    </w:rPr>
+                  </w:pPr>
+                  <w:r>
+                    <w:rPr>
+                      <w:rFonts w:ascii="Consolas" w:hAnsi="Consolas" w:cs="Consolas"/>
+                      <w:color w:val="000000"/>
+                      <w:sz w:val="20"/>
+                    </w:rPr>
+                    <w:t xml:space="preserve">   </w:t>
+                  </w:r>
+                  <w:r>
+                    <w:rPr>
+                      <w:rFonts w:ascii="Consolas" w:hAnsi="Consolas" w:cs="Consolas"/>
+                      <w:color w:val="008080"/>
+                      <w:sz w:val="20"/>
+                    </w:rPr>
+                    <w:t>&lt;</w:t>
+                  </w:r>
+                  <w:proofErr w:type="spellStart"/>
+                  <w:r>
+                    <w:rPr>
+                      <w:rFonts w:ascii="Consolas" w:hAnsi="Consolas" w:cs="Consolas"/>
+                      <w:color w:val="3F7F7F"/>
+                      <w:sz w:val="20"/>
+                    </w:rPr>
+                    <w:t>typeOfRequest</w:t>
+                  </w:r>
+                  <w:proofErr w:type="spellEnd"/>
+                  <w:r>
+                    <w:rPr>
+                      <w:rFonts w:ascii="Consolas" w:hAnsi="Consolas" w:cs="Consolas"/>
+                      <w:color w:val="008080"/>
+                      <w:sz w:val="20"/>
+                    </w:rPr>
+                    <w:t>&gt;</w:t>
+                  </w:r>
+                  <w:r>
+                    <w:rPr>
+                      <w:rFonts w:ascii="Consolas" w:hAnsi="Consolas" w:cs="Consolas"/>
+                      <w:color w:val="000000"/>
+                      <w:sz w:val="20"/>
+                    </w:rPr>
+                    <w:t>1</w:t>
+                  </w:r>
+                  <w:r>
+                    <w:rPr>
+                      <w:rFonts w:ascii="Consolas" w:hAnsi="Consolas" w:cs="Consolas"/>
+                      <w:color w:val="008080"/>
+                      <w:sz w:val="20"/>
+                    </w:rPr>
+                    <w:t>&lt;/</w:t>
+                  </w:r>
+                  <w:proofErr w:type="spellStart"/>
+                  <w:r>
+                    <w:rPr>
+                      <w:rFonts w:ascii="Consolas" w:hAnsi="Consolas" w:cs="Consolas"/>
+                      <w:color w:val="3F7F7F"/>
+                      <w:sz w:val="20"/>
+                    </w:rPr>
+                    <w:t>typeOfRequest</w:t>
+                  </w:r>
+                  <w:proofErr w:type="spellEnd"/>
+                  <w:r>
+                    <w:rPr>
+                      <w:rFonts w:ascii="Consolas" w:hAnsi="Consolas" w:cs="Consolas"/>
+                      <w:color w:val="008080"/>
+                      <w:sz w:val="20"/>
+                    </w:rPr>
+                    <w:t>&gt;</w:t>
+                  </w:r>
+                </w:p>
+                <w:p>
+                  <w:pPr>
+                    <w:autoSpaceDE w:val="0"/>
+                    <w:autoSpaceDN w:val="0"/>
+                    <w:adjustRightInd w:val="0"/>
+                    <w:spacing w:before="0" w:after="0" w:line="240" w:lineRule="auto"/>
+                    <w:rPr>
+                      <w:rFonts w:ascii="Consolas" w:hAnsi="Consolas" w:cs="Consolas"/>
+                      <w:sz w:val="20"/>
+                    </w:rPr>
+                  </w:pPr>
+                  <w:r>
+                    <w:rPr>
+                      <w:rFonts w:ascii="Consolas" w:hAnsi="Consolas" w:cs="Consolas"/>
+                      <w:color w:val="000000"/>
+                      <w:sz w:val="20"/>
+                    </w:rPr>
+                    <w:t xml:space="preserve">   </w:t>
+                  </w:r>
+                  <w:r>
+                    <w:rPr>
+                      <w:rFonts w:ascii="Consolas" w:hAnsi="Consolas" w:cs="Consolas"/>
+                      <w:color w:val="008080"/>
+                      <w:sz w:val="20"/>
+                    </w:rPr>
+                    <w:t>&lt;</w:t>
+                  </w:r>
+                  <w:proofErr w:type="spellStart"/>
+                  <w:r>
+                    <w:rPr>
+                      <w:rFonts w:ascii="Consolas" w:hAnsi="Consolas" w:cs="Consolas"/>
+                      <w:color w:val="3F7F7F"/>
+                      <w:sz w:val="20"/>
+                    </w:rPr>
+                    <w:t>formOfRequest</w:t>
+                  </w:r>
+                  <w:proofErr w:type="spellEnd"/>
+                  <w:r>
+                    <w:rPr>
+                      <w:rFonts w:ascii="Consolas" w:hAnsi="Consolas" w:cs="Consolas"/>
+                      <w:color w:val="008080"/>
+                      <w:sz w:val="20"/>
+                    </w:rPr>
+                    <w:t>&gt;</w:t>
+                  </w:r>
+                  <w:r>
+                    <w:rPr>
+                      <w:rFonts w:ascii="Consolas" w:hAnsi="Consolas" w:cs="Consolas"/>
+                      <w:color w:val="000000"/>
+                      <w:sz w:val="20"/>
+                    </w:rPr>
+                    <w:t>4</w:t>
+                  </w:r>
+                  <w:r>
+                    <w:rPr>
+                      <w:rFonts w:ascii="Consolas" w:hAnsi="Consolas" w:cs="Consolas"/>
+                      <w:color w:val="008080"/>
+                      <w:sz w:val="20"/>
+                    </w:rPr>
+                    <w:t>&lt;/</w:t>
+                  </w:r>
+                  <w:proofErr w:type="spellStart"/>
+                  <w:r>
+                    <w:rPr>
+                      <w:rFonts w:ascii="Consolas" w:hAnsi="Consolas" w:cs="Consolas"/>
+                      <w:color w:val="3F7F7F"/>
+                      <w:sz w:val="20"/>
+                    </w:rPr>
+                    <w:t>formOfRequest</w:t>
+                  </w:r>
+                  <w:proofErr w:type="spellEnd"/>
+                  <w:r>
+                    <w:rPr>
+                      <w:rFonts w:ascii="Consolas" w:hAnsi="Consolas" w:cs="Consolas"/>
+                      <w:color w:val="008080"/>
+                      <w:sz w:val="20"/>
+                    </w:rPr>
+                    <w:t>&gt;</w:t>
+                  </w:r>
+                </w:p>
+                <w:p>
+                  <w:pPr>
+                    <w:autoSpaceDE w:val="0"/>
+                    <w:autoSpaceDN w:val="0"/>
+                    <w:adjustRightInd w:val="0"/>
+                    <w:spacing w:before="0" w:after="0" w:line="240" w:lineRule="auto"/>
+                    <w:rPr>
+                      <w:rFonts w:ascii="Consolas" w:hAnsi="Consolas" w:cs="Consolas"/>
+                      <w:sz w:val="20"/>
+                    </w:rPr>
+                  </w:pPr>
+                  <w:r>
+                    <w:rPr>
+                      <w:rFonts w:ascii="Consolas" w:hAnsi="Consolas" w:cs="Consolas"/>
+                      <w:color w:val="000000"/>
+                      <w:sz w:val="20"/>
+                    </w:rPr>
+                    <w:t xml:space="preserve">   </w:t>
+                  </w:r>
+                  <w:r>
+                    <w:rPr>
+                      <w:rFonts w:ascii="Consolas" w:hAnsi="Consolas" w:cs="Consolas"/>
+                      <w:color w:val="008080"/>
+                      <w:sz w:val="20"/>
+                    </w:rPr>
+                    <w:t>&lt;</w:t>
+                  </w:r>
+                  <w:r>
+                    <w:rPr>
+                      <w:rFonts w:ascii="Consolas" w:hAnsi="Consolas" w:cs="Consolas"/>
+                      <w:color w:val="3F7F7F"/>
+                      <w:sz w:val="20"/>
+                    </w:rPr>
+                    <w:t>requestIssuedByPersonId</w:t>
+                  </w:r>
+                  <w:r>
+                    <w:rPr>
+                      <w:rFonts w:ascii="Consolas" w:hAnsi="Consolas" w:cs="Consolas"/>
+                      <w:color w:val="008080"/>
+                      <w:sz w:val="20"/>
+                    </w:rPr>
+                    <w:t>&gt;</w:t>
+                  </w:r>
+                  <w:r>
+                    <w:rPr>
+                      <w:rFonts w:ascii="Consolas" w:hAnsi="Consolas" w:cs="Consolas"/>
+                      <w:color w:val="000000"/>
+                      <w:sz w:val="20"/>
+                    </w:rPr>
+                    <w:t>SE23478230-3sdU3</w:t>
+                  </w:r>
+                  <w:r>
+                    <w:rPr>
+                      <w:rFonts w:ascii="Consolas" w:hAnsi="Consolas" w:cs="Consolas"/>
+                      <w:color w:val="008080"/>
+                      <w:sz w:val="20"/>
+                    </w:rPr>
+                    <w:t>&lt;/</w:t>
+                  </w:r>
+                  <w:r>
+                    <w:rPr>
+                      <w:rFonts w:ascii="Consolas" w:hAnsi="Consolas" w:cs="Consolas"/>
+                      <w:color w:val="3F7F7F"/>
+                      <w:sz w:val="20"/>
+                    </w:rPr>
+                    <w:t>requestIssuedByPersonId</w:t>
+                  </w:r>
+                  <w:r>
+                    <w:rPr>
+                      <w:rFonts w:ascii="Consolas" w:hAnsi="Consolas" w:cs="Consolas"/>
+                      <w:color w:val="008080"/>
+                      <w:sz w:val="20"/>
+                    </w:rPr>
+                    <w:t>&gt;</w:t>
+                  </w:r>
+                </w:p>
+                <w:p>
+                  <w:pPr>
+                    <w:autoSpaceDE w:val="0"/>
+                    <w:autoSpaceDN w:val="0"/>
+                    <w:adjustRightInd w:val="0"/>
+                    <w:spacing w:before="0" w:after="0" w:line="240" w:lineRule="auto"/>
+                    <w:rPr>
+                      <w:rFonts w:ascii="Consolas" w:hAnsi="Consolas" w:cs="Consolas"/>
+                      <w:sz w:val="20"/>
+                    </w:rPr>
+                  </w:pPr>
+                  <w:r>
+                    <w:rPr>
+                      <w:rFonts w:ascii="Consolas" w:hAnsi="Consolas" w:cs="Consolas"/>
+                      <w:color w:val="000000"/>
+                      <w:sz w:val="20"/>
+                    </w:rPr>
+                    <w:t xml:space="preserve">   </w:t>
+                  </w:r>
+                  <w:r>
+                    <w:rPr>
+                      <w:rFonts w:ascii="Consolas" w:hAnsi="Consolas" w:cs="Consolas"/>
+                      <w:color w:val="008080"/>
+                      <w:sz w:val="20"/>
+                    </w:rPr>
+                    <w:t>&lt;</w:t>
+                  </w:r>
+                  <w:proofErr w:type="spellStart"/>
+                  <w:r>
+                    <w:rPr>
+                      <w:rFonts w:ascii="Consolas" w:hAnsi="Consolas" w:cs="Consolas"/>
+                      <w:color w:val="3F7F7F"/>
+                      <w:sz w:val="20"/>
+                    </w:rPr>
+                    <w:t>requestIssuedByPersonName</w:t>
+                  </w:r>
+                  <w:proofErr w:type="spellEnd"/>
+                  <w:r>
+                    <w:rPr>
+                      <w:rFonts w:ascii="Consolas" w:hAnsi="Consolas" w:cs="Consolas"/>
+                      <w:color w:val="008080"/>
+                      <w:sz w:val="20"/>
+                    </w:rPr>
+                    <w:t>&gt;</w:t>
+                  </w:r>
+                  <w:r>
+                    <w:rPr>
+                      <w:rFonts w:ascii="Consolas" w:hAnsi="Consolas" w:cs="Consolas"/>
+                      <w:color w:val="000000"/>
+                      <w:sz w:val="20"/>
+                    </w:rPr>
+                    <w:t xml:space="preserve">Robert </w:t>
+                  </w:r>
+                  <w:proofErr w:type="spellStart"/>
+                  <w:r>
+                    <w:rPr>
+                      <w:rFonts w:ascii="Consolas" w:hAnsi="Consolas" w:cs="Consolas"/>
+                      <w:color w:val="000000"/>
+                      <w:sz w:val="20"/>
+                      <w:u w:val="single"/>
+                    </w:rPr>
+                    <w:t>Georen</w:t>
+                  </w:r>
+                  <w:proofErr w:type="spellEnd"/>
+                  <w:r>
+                    <w:rPr>
+                      <w:rFonts w:ascii="Consolas" w:hAnsi="Consolas" w:cs="Consolas"/>
+                      <w:color w:val="008080"/>
+                      <w:sz w:val="20"/>
+                    </w:rPr>
+                    <w:t>&lt;/</w:t>
+                  </w:r>
+                  <w:proofErr w:type="spellStart"/>
+                  <w:r>
+                    <w:rPr>
+                      <w:rFonts w:ascii="Consolas" w:hAnsi="Consolas" w:cs="Consolas"/>
+                      <w:color w:val="3F7F7F"/>
+                      <w:sz w:val="20"/>
+                    </w:rPr>
+                    <w:t>requestIssuedByPersonName</w:t>
+                  </w:r>
+                  <w:proofErr w:type="spellEnd"/>
+                  <w:r>
+                    <w:rPr>
+                      <w:rFonts w:ascii="Consolas" w:hAnsi="Consolas" w:cs="Consolas"/>
+                      <w:color w:val="008080"/>
+                      <w:sz w:val="20"/>
+                    </w:rPr>
+                    <w:t>&gt;</w:t>
+                  </w:r>
+                </w:p>
+                <w:p>
+                  <w:pPr>
+                    <w:autoSpaceDE w:val="0"/>
+                    <w:autoSpaceDN w:val="0"/>
+                    <w:adjustRightInd w:val="0"/>
+                    <w:spacing w:before="0" w:after="0" w:line="240" w:lineRule="auto"/>
+                    <w:rPr>
+                      <w:rFonts w:ascii="Consolas" w:hAnsi="Consolas" w:cs="Consolas"/>
+                      <w:sz w:val="20"/>
+                    </w:rPr>
+                  </w:pPr>
+                  <w:r>
+                    <w:rPr>
+                      <w:rFonts w:ascii="Consolas" w:hAnsi="Consolas" w:cs="Consolas"/>
+                      <w:color w:val="000000"/>
+                      <w:sz w:val="20"/>
+                    </w:rPr>
+                    <w:t xml:space="preserve">   </w:t>
+                  </w:r>
+                  <w:r>
+                    <w:rPr>
+                      <w:rFonts w:ascii="Consolas" w:hAnsi="Consolas" w:cs="Consolas"/>
+                      <w:color w:val="008080"/>
+                      <w:sz w:val="20"/>
+                    </w:rPr>
+                    <w:t>&lt;</w:t>
+                  </w:r>
+                  <w:r>
+                    <w:rPr>
+                      <w:rFonts w:ascii="Consolas" w:hAnsi="Consolas" w:cs="Consolas"/>
+                      <w:color w:val="3F7F7F"/>
+                      <w:sz w:val="20"/>
+                    </w:rPr>
+                    <w:t>requestIssuedByCareUnitId</w:t>
+                  </w:r>
+                  <w:r>
+                    <w:rPr>
+                      <w:rFonts w:ascii="Consolas" w:hAnsi="Consolas" w:cs="Consolas"/>
+                      <w:color w:val="008080"/>
+                      <w:sz w:val="20"/>
+                    </w:rPr>
+                    <w:t>&gt;</w:t>
+                  </w:r>
+                  <w:r>
+                    <w:rPr>
+                      <w:rFonts w:ascii="Consolas" w:hAnsi="Consolas" w:cs="Consolas"/>
+                      <w:color w:val="000000"/>
+                      <w:sz w:val="20"/>
+                    </w:rPr>
+                    <w:t>SE349058340-UDS323</w:t>
+                  </w:r>
+                  <w:r>
+                    <w:rPr>
+                      <w:rFonts w:ascii="Consolas" w:hAnsi="Consolas" w:cs="Consolas"/>
+                      <w:color w:val="008080"/>
+                      <w:sz w:val="20"/>
+                    </w:rPr>
+                    <w:t>&lt;/</w:t>
+                  </w:r>
+                  <w:r>
+                    <w:rPr>
+                      <w:rFonts w:ascii="Consolas" w:hAnsi="Consolas" w:cs="Consolas"/>
+                      <w:color w:val="3F7F7F"/>
+                      <w:sz w:val="20"/>
+                    </w:rPr>
+                    <w:t>requestIssuedByCareUnitId</w:t>
+                  </w:r>
+                  <w:r>
+                    <w:rPr>
+                      <w:rFonts w:ascii="Consolas" w:hAnsi="Consolas" w:cs="Consolas"/>
+                      <w:color w:val="008080"/>
+                      <w:sz w:val="20"/>
+                    </w:rPr>
+                    <w:t>&gt;</w:t>
+                  </w:r>
+                </w:p>
+                <w:p>
+                  <w:pPr>
+                    <w:autoSpaceDE w:val="0"/>
+                    <w:autoSpaceDN w:val="0"/>
+                    <w:adjustRightInd w:val="0"/>
+                    <w:spacing w:before="0" w:after="0" w:line="240" w:lineRule="auto"/>
+                    <w:rPr>
+                      <w:rFonts w:ascii="Consolas" w:hAnsi="Consolas" w:cs="Consolas"/>
+                      <w:sz w:val="20"/>
+                    </w:rPr>
+                  </w:pPr>
+                  <w:r>
+                    <w:rPr>
+                      <w:rFonts w:ascii="Consolas" w:hAnsi="Consolas" w:cs="Consolas"/>
+                      <w:color w:val="000000"/>
+                      <w:sz w:val="20"/>
+                    </w:rPr>
+                    <w:t xml:space="preserve">   </w:t>
+                  </w:r>
+                  <w:r>
+                    <w:rPr>
+                      <w:rFonts w:ascii="Consolas" w:hAnsi="Consolas" w:cs="Consolas"/>
+                      <w:color w:val="008080"/>
+                      <w:sz w:val="20"/>
+                    </w:rPr>
+                    <w:t>&lt;</w:t>
+                  </w:r>
+                  <w:r>
+                    <w:rPr>
+                      <w:rFonts w:ascii="Consolas" w:hAnsi="Consolas" w:cs="Consolas"/>
+                      <w:color w:val="3F7F7F"/>
+                      <w:sz w:val="20"/>
+                    </w:rPr>
+                    <w:t>requestIssuedByCareUnitLocalId</w:t>
+                  </w:r>
+                  <w:r>
+                    <w:rPr>
+                      <w:rFonts w:ascii="Consolas" w:hAnsi="Consolas" w:cs="Consolas"/>
+                      <w:color w:val="008080"/>
+                      <w:sz w:val="20"/>
+                    </w:rPr>
+                    <w:t>&gt;</w:t>
+                  </w:r>
+                  <w:r>
+                    <w:rPr>
+                      <w:rFonts w:ascii="Consolas" w:hAnsi="Consolas" w:cs="Consolas"/>
+                      <w:color w:val="000000"/>
+                      <w:sz w:val="20"/>
+                    </w:rPr>
+                    <w:t>1002382322</w:t>
+                  </w:r>
+                  <w:r>
+                    <w:rPr>
+                      <w:rFonts w:ascii="Consolas" w:hAnsi="Consolas" w:cs="Consolas"/>
+                      <w:color w:val="008080"/>
+                      <w:sz w:val="20"/>
+                    </w:rPr>
+                    <w:t>&lt;/</w:t>
+                  </w:r>
+                  <w:r>
+                    <w:rPr>
+                      <w:rFonts w:ascii="Consolas" w:hAnsi="Consolas" w:cs="Consolas"/>
+                      <w:color w:val="3F7F7F"/>
+                      <w:sz w:val="20"/>
+                    </w:rPr>
+                    <w:t>requestIssuedByCareUnitLocalId</w:t>
+                  </w:r>
+                  <w:r>
+                    <w:rPr>
+                      <w:rFonts w:ascii="Consolas" w:hAnsi="Consolas" w:cs="Consolas"/>
+                      <w:color w:val="008080"/>
+                      <w:sz w:val="20"/>
+                    </w:rPr>
+                    <w:t>&gt;</w:t>
+                  </w:r>
+                </w:p>
+                <w:p>
+                  <w:pPr>
+                    <w:autoSpaceDE w:val="0"/>
+                    <w:autoSpaceDN w:val="0"/>
+                    <w:adjustRightInd w:val="0"/>
+                    <w:spacing w:before="0" w:after="0" w:line="240" w:lineRule="auto"/>
+                    <w:rPr>
+                      <w:rFonts w:ascii="Consolas" w:hAnsi="Consolas" w:cs="Consolas"/>
+                      <w:sz w:val="20"/>
+                    </w:rPr>
+                  </w:pPr>
+                  <w:r>
+                    <w:rPr>
+                      <w:rFonts w:ascii="Consolas" w:hAnsi="Consolas" w:cs="Consolas"/>
+                      <w:color w:val="000000"/>
+                      <w:sz w:val="20"/>
+                    </w:rPr>
+                    <w:t xml:space="preserve">   </w:t>
+                  </w:r>
+                  <w:r>
+                    <w:rPr>
+                      <w:rFonts w:ascii="Consolas" w:hAnsi="Consolas" w:cs="Consolas"/>
+                      <w:color w:val="008080"/>
+                      <w:sz w:val="20"/>
+                    </w:rPr>
+                    <w:t>&lt;</w:t>
+                  </w:r>
+                  <w:proofErr w:type="spellStart"/>
+                  <w:r>
+                    <w:rPr>
+                      <w:rFonts w:ascii="Consolas" w:hAnsi="Consolas" w:cs="Consolas"/>
+                      <w:color w:val="3F7F7F"/>
+                      <w:sz w:val="20"/>
+                    </w:rPr>
+                    <w:t>requestIssuedByCareUnitDescription</w:t>
+                  </w:r>
+                  <w:proofErr w:type="spellEnd"/>
+                  <w:r>
+                    <w:rPr>
+                      <w:rFonts w:ascii="Consolas" w:hAnsi="Consolas" w:cs="Consolas"/>
+                      <w:color w:val="008080"/>
+                      <w:sz w:val="20"/>
+                    </w:rPr>
+                    <w:t>&gt;</w:t>
+                  </w:r>
+                  <w:proofErr w:type="spellStart"/>
+                  <w:r>
+                    <w:rPr>
+                      <w:rFonts w:ascii="Consolas" w:hAnsi="Consolas" w:cs="Consolas"/>
+                      <w:color w:val="000000"/>
+                      <w:sz w:val="20"/>
+                      <w:u w:val="single"/>
+                    </w:rPr>
+                    <w:t>Närakuten</w:t>
+                  </w:r>
+                  <w:proofErr w:type="spellEnd"/>
+                  <w:r>
+                    <w:rPr>
+                      <w:rFonts w:ascii="Consolas" w:hAnsi="Consolas" w:cs="Consolas"/>
+                      <w:color w:val="000000"/>
+                      <w:sz w:val="20"/>
+                    </w:rPr>
+                    <w:t xml:space="preserve"> +468 398 72, </w:t>
+                  </w:r>
+                  <w:proofErr w:type="spellStart"/>
+                  <w:r>
+                    <w:rPr>
+                      <w:rFonts w:ascii="Consolas" w:hAnsi="Consolas" w:cs="Consolas"/>
+                      <w:color w:val="000000"/>
+                      <w:sz w:val="20"/>
+                      <w:u w:val="single"/>
+                    </w:rPr>
+                    <w:t>Solna</w:t>
+                  </w:r>
+                  <w:proofErr w:type="spellEnd"/>
+                  <w:r>
+                    <w:rPr>
+                      <w:rFonts w:ascii="Consolas" w:hAnsi="Consolas" w:cs="Consolas"/>
+                      <w:color w:val="000000"/>
+                      <w:sz w:val="20"/>
+                    </w:rPr>
+                    <w:t xml:space="preserve"> </w:t>
+                  </w:r>
+                  <w:proofErr w:type="spellStart"/>
+                  <w:r>
+                    <w:rPr>
+                      <w:rFonts w:ascii="Consolas" w:hAnsi="Consolas" w:cs="Consolas"/>
+                      <w:color w:val="000000"/>
+                      <w:sz w:val="20"/>
+                      <w:u w:val="single"/>
+                    </w:rPr>
+                    <w:t>Torg</w:t>
+                  </w:r>
+                  <w:proofErr w:type="spellEnd"/>
+                  <w:r>
+                    <w:rPr>
+                      <w:rFonts w:ascii="Consolas" w:hAnsi="Consolas" w:cs="Consolas"/>
+                      <w:color w:val="000000"/>
+                      <w:sz w:val="20"/>
+                    </w:rPr>
+                    <w:t xml:space="preserve"> 3, 171 45 SOLNA.</w:t>
+                  </w:r>
+                  <w:r>
+                    <w:rPr>
+                      <w:rFonts w:ascii="Consolas" w:hAnsi="Consolas" w:cs="Consolas"/>
+                      <w:color w:val="008080"/>
+                      <w:sz w:val="20"/>
+                    </w:rPr>
+                    <w:t>&lt;/</w:t>
+                  </w:r>
+                  <w:proofErr w:type="spellStart"/>
+                  <w:r>
+                    <w:rPr>
+                      <w:rFonts w:ascii="Consolas" w:hAnsi="Consolas" w:cs="Consolas"/>
+                      <w:color w:val="3F7F7F"/>
+                      <w:sz w:val="20"/>
+                    </w:rPr>
+                    <w:t>requestIssuedByCareUnitDescription</w:t>
+                  </w:r>
+                  <w:proofErr w:type="spellEnd"/>
+                  <w:r>
+                    <w:rPr>
+                      <w:rFonts w:ascii="Consolas" w:hAnsi="Consolas" w:cs="Consolas"/>
+                      <w:color w:val="008080"/>
+                      <w:sz w:val="20"/>
+                    </w:rPr>
+                    <w:t>&gt;</w:t>
+                  </w:r>
+                </w:p>
+                <w:p>
+                  <w:pPr>
+                    <w:autoSpaceDE w:val="0"/>
+                    <w:autoSpaceDN w:val="0"/>
+                    <w:adjustRightInd w:val="0"/>
+                    <w:spacing w:before="0" w:after="0" w:line="240" w:lineRule="auto"/>
+                    <w:rPr>
+                      <w:rFonts w:ascii="Consolas" w:hAnsi="Consolas" w:cs="Consolas"/>
+                      <w:sz w:val="20"/>
+                    </w:rPr>
+                  </w:pPr>
+                  <w:r>
+                    <w:rPr>
+                      <w:rFonts w:ascii="Consolas" w:hAnsi="Consolas" w:cs="Consolas"/>
+                      <w:color w:val="000000"/>
+                      <w:sz w:val="20"/>
+                    </w:rPr>
+                    <w:t xml:space="preserve">   </w:t>
+                  </w:r>
+                  <w:r>
+                    <w:rPr>
+                      <w:rFonts w:ascii="Consolas" w:hAnsi="Consolas" w:cs="Consolas"/>
+                      <w:color w:val="008080"/>
+                      <w:sz w:val="20"/>
+                    </w:rPr>
+                    <w:t>&lt;</w:t>
+                  </w:r>
+                  <w:proofErr w:type="spellStart"/>
+                  <w:r>
+                    <w:rPr>
+                      <w:rFonts w:ascii="Consolas" w:hAnsi="Consolas" w:cs="Consolas"/>
+                      <w:color w:val="3F7F7F"/>
+                      <w:sz w:val="20"/>
+                    </w:rPr>
+                    <w:t>receivingPersonName</w:t>
+                  </w:r>
+                  <w:proofErr w:type="spellEnd"/>
+                  <w:r>
+                    <w:rPr>
+                      <w:rFonts w:ascii="Consolas" w:hAnsi="Consolas" w:cs="Consolas"/>
+                      <w:color w:val="008080"/>
+                      <w:sz w:val="20"/>
+                    </w:rPr>
+                    <w:t>&gt;</w:t>
+                  </w:r>
+                  <w:r>
+                    <w:rPr>
+                      <w:rFonts w:ascii="Consolas" w:hAnsi="Consolas" w:cs="Consolas"/>
+                      <w:color w:val="000000"/>
+                      <w:sz w:val="20"/>
+                      <w:u w:val="single"/>
+                    </w:rPr>
+                    <w:t>Dr</w:t>
+                  </w:r>
+                  <w:r>
+                    <w:rPr>
+                      <w:rFonts w:ascii="Consolas" w:hAnsi="Consolas" w:cs="Consolas"/>
+                      <w:color w:val="000000"/>
+                      <w:sz w:val="20"/>
+                    </w:rPr>
+                    <w:t xml:space="preserve"> </w:t>
+                  </w:r>
+                  <w:r>
+                    <w:rPr>
+                      <w:rFonts w:ascii="Consolas" w:hAnsi="Consolas" w:cs="Consolas"/>
+                      <w:color w:val="000000"/>
+                      <w:sz w:val="20"/>
+                      <w:u w:val="single"/>
+                    </w:rPr>
+                    <w:t>Johanna</w:t>
+                  </w:r>
+                  <w:r>
+                    <w:rPr>
+                      <w:rFonts w:ascii="Consolas" w:hAnsi="Consolas" w:cs="Consolas"/>
+                      <w:color w:val="000000"/>
+                      <w:sz w:val="20"/>
+                    </w:rPr>
+                    <w:t xml:space="preserve"> </w:t>
+                  </w:r>
+                  <w:r>
+                    <w:rPr>
+                      <w:rFonts w:ascii="Consolas" w:hAnsi="Consolas" w:cs="Consolas"/>
+                      <w:color w:val="000000"/>
+                      <w:sz w:val="20"/>
+                      <w:u w:val="single"/>
+                    </w:rPr>
+                    <w:t>Engel</w:t>
+                  </w:r>
+                  <w:r>
+                    <w:rPr>
+                      <w:rFonts w:ascii="Consolas" w:hAnsi="Consolas" w:cs="Consolas"/>
+                      <w:color w:val="008080"/>
+                      <w:sz w:val="20"/>
+                    </w:rPr>
+                    <w:t>&lt;/</w:t>
+                  </w:r>
+                  <w:proofErr w:type="spellStart"/>
+                  <w:r>
+                    <w:rPr>
+                      <w:rFonts w:ascii="Consolas" w:hAnsi="Consolas" w:cs="Consolas"/>
+                      <w:color w:val="3F7F7F"/>
+                      <w:sz w:val="20"/>
+                    </w:rPr>
+                    <w:t>receivingPersonName</w:t>
+                  </w:r>
+                  <w:proofErr w:type="spellEnd"/>
+                  <w:r>
+                    <w:rPr>
+                      <w:rFonts w:ascii="Consolas" w:hAnsi="Consolas" w:cs="Consolas"/>
+                      <w:color w:val="008080"/>
+                      <w:sz w:val="20"/>
+                    </w:rPr>
+                    <w:t>&gt;</w:t>
+                  </w:r>
+                </w:p>
+                <w:p>
+                  <w:pPr>
+                    <w:autoSpaceDE w:val="0"/>
+                    <w:autoSpaceDN w:val="0"/>
+                    <w:adjustRightInd w:val="0"/>
+                    <w:spacing w:before="0" w:after="0" w:line="240" w:lineRule="auto"/>
+                    <w:rPr>
+                      <w:rFonts w:ascii="Consolas" w:hAnsi="Consolas" w:cs="Consolas"/>
+                      <w:sz w:val="20"/>
+                    </w:rPr>
+                  </w:pPr>
+                  <w:r>
+                    <w:rPr>
+                      <w:rFonts w:ascii="Consolas" w:hAnsi="Consolas" w:cs="Consolas"/>
+                      <w:color w:val="000000"/>
+                      <w:sz w:val="20"/>
+                    </w:rPr>
+                    <w:t xml:space="preserve">   </w:t>
+                  </w:r>
+                  <w:r>
+                    <w:rPr>
+                      <w:rFonts w:ascii="Consolas" w:hAnsi="Consolas" w:cs="Consolas"/>
+                      <w:color w:val="008080"/>
+                      <w:sz w:val="20"/>
+                    </w:rPr>
+                    <w:t>&lt;</w:t>
+                  </w:r>
+                  <w:proofErr w:type="spellStart"/>
+                  <w:r>
+                    <w:rPr>
+                      <w:rFonts w:ascii="Consolas" w:hAnsi="Consolas" w:cs="Consolas"/>
+                      <w:color w:val="3F7F7F"/>
+                      <w:sz w:val="20"/>
+                    </w:rPr>
+                    <w:t>receivingCareUnitId</w:t>
+                  </w:r>
+                  <w:proofErr w:type="spellEnd"/>
+                  <w:r>
+                    <w:rPr>
+                      <w:rFonts w:ascii="Consolas" w:hAnsi="Consolas" w:cs="Consolas"/>
+                      <w:color w:val="008080"/>
+                      <w:sz w:val="20"/>
+                    </w:rPr>
+                    <w:t>&gt;</w:t>
+                  </w:r>
+                  <w:r>
+                    <w:rPr>
+                      <w:rFonts w:ascii="Consolas" w:hAnsi="Consolas" w:cs="Consolas"/>
+                      <w:color w:val="000000"/>
+                      <w:sz w:val="20"/>
+                    </w:rPr>
+                    <w:t>SE23984203-SD323S</w:t>
+                  </w:r>
+                  <w:r>
+                    <w:rPr>
+                      <w:rFonts w:ascii="Consolas" w:hAnsi="Consolas" w:cs="Consolas"/>
+                      <w:color w:val="008080"/>
+                      <w:sz w:val="20"/>
+                    </w:rPr>
+                    <w:t>&lt;/</w:t>
+                  </w:r>
+                  <w:proofErr w:type="spellStart"/>
+                  <w:r>
+                    <w:rPr>
+                      <w:rFonts w:ascii="Consolas" w:hAnsi="Consolas" w:cs="Consolas"/>
+                      <w:color w:val="3F7F7F"/>
+                      <w:sz w:val="20"/>
+                    </w:rPr>
+                    <w:t>receivingCareUnitId</w:t>
+                  </w:r>
+                  <w:proofErr w:type="spellEnd"/>
+                  <w:r>
+                    <w:rPr>
+                      <w:rFonts w:ascii="Consolas" w:hAnsi="Consolas" w:cs="Consolas"/>
+                      <w:color w:val="008080"/>
+                      <w:sz w:val="20"/>
+                    </w:rPr>
+                    <w:t>&gt;</w:t>
+                  </w:r>
+                </w:p>
+                <w:p>
+                  <w:pPr>
+                    <w:autoSpaceDE w:val="0"/>
+                    <w:autoSpaceDN w:val="0"/>
+                    <w:adjustRightInd w:val="0"/>
+                    <w:spacing w:before="0" w:after="0" w:line="240" w:lineRule="auto"/>
+                    <w:rPr>
+                      <w:rFonts w:ascii="Consolas" w:hAnsi="Consolas" w:cs="Consolas"/>
+                      <w:sz w:val="20"/>
+                    </w:rPr>
+                  </w:pPr>
+                  <w:r>
+                    <w:rPr>
+                      <w:rFonts w:ascii="Consolas" w:hAnsi="Consolas" w:cs="Consolas"/>
+                      <w:color w:val="000000"/>
+                      <w:sz w:val="20"/>
+                    </w:rPr>
+                    <w:t xml:space="preserve">   </w:t>
+                  </w:r>
+                  <w:r>
+                    <w:rPr>
+                      <w:rFonts w:ascii="Consolas" w:hAnsi="Consolas" w:cs="Consolas"/>
+                      <w:color w:val="008080"/>
+                      <w:sz w:val="20"/>
+                    </w:rPr>
+                    <w:t>&lt;</w:t>
+                  </w:r>
+                  <w:proofErr w:type="spellStart"/>
+                  <w:r>
+                    <w:rPr>
+                      <w:rFonts w:ascii="Consolas" w:hAnsi="Consolas" w:cs="Consolas"/>
+                      <w:color w:val="3F7F7F"/>
+                      <w:sz w:val="20"/>
+                    </w:rPr>
+                    <w:t>receivingCareUnitLocalId</w:t>
+                  </w:r>
+                  <w:proofErr w:type="spellEnd"/>
+                  <w:r>
+                    <w:rPr>
+                      <w:rFonts w:ascii="Consolas" w:hAnsi="Consolas" w:cs="Consolas"/>
+                      <w:color w:val="008080"/>
+                      <w:sz w:val="20"/>
+                    </w:rPr>
+                    <w:t>&gt;</w:t>
+                  </w:r>
+                  <w:r>
+                    <w:rPr>
+                      <w:rFonts w:ascii="Consolas" w:hAnsi="Consolas" w:cs="Consolas"/>
+                      <w:color w:val="000000"/>
+                      <w:sz w:val="20"/>
+                    </w:rPr>
+                    <w:t>1000232334</w:t>
+                  </w:r>
+                  <w:r>
+                    <w:rPr>
+                      <w:rFonts w:ascii="Consolas" w:hAnsi="Consolas" w:cs="Consolas"/>
+                      <w:color w:val="008080"/>
+                      <w:sz w:val="20"/>
+                    </w:rPr>
+                    <w:t>&lt;/</w:t>
+                  </w:r>
+                  <w:proofErr w:type="spellStart"/>
+                  <w:r>
+                    <w:rPr>
+                      <w:rFonts w:ascii="Consolas" w:hAnsi="Consolas" w:cs="Consolas"/>
+                      <w:color w:val="3F7F7F"/>
+                      <w:sz w:val="20"/>
+                    </w:rPr>
+                    <w:t>receivingCareUnitLocalId</w:t>
+                  </w:r>
+                  <w:proofErr w:type="spellEnd"/>
+                  <w:r>
+                    <w:rPr>
+                      <w:rFonts w:ascii="Consolas" w:hAnsi="Consolas" w:cs="Consolas"/>
+                      <w:color w:val="008080"/>
+                      <w:sz w:val="20"/>
+                    </w:rPr>
+                    <w:t>&gt;</w:t>
+                  </w:r>
+                </w:p>
+                <w:p>
+                  <w:pPr>
+                    <w:autoSpaceDE w:val="0"/>
+                    <w:autoSpaceDN w:val="0"/>
+                    <w:adjustRightInd w:val="0"/>
+                    <w:spacing w:before="0" w:after="0" w:line="240" w:lineRule="auto"/>
+                    <w:rPr>
+                      <w:rFonts w:ascii="Consolas" w:hAnsi="Consolas" w:cs="Consolas"/>
+                      <w:sz w:val="20"/>
+                    </w:rPr>
+                  </w:pPr>
+                  <w:r>
+                    <w:rPr>
+                      <w:rFonts w:ascii="Consolas" w:hAnsi="Consolas" w:cs="Consolas"/>
+                      <w:color w:val="000000"/>
+                      <w:sz w:val="20"/>
+                    </w:rPr>
+                    <w:t xml:space="preserve">   </w:t>
+                  </w:r>
+                  <w:r>
+                    <w:rPr>
+                      <w:rFonts w:ascii="Consolas" w:hAnsi="Consolas" w:cs="Consolas"/>
+                      <w:color w:val="008080"/>
+                      <w:sz w:val="20"/>
+                    </w:rPr>
+                    <w:t>&lt;</w:t>
+                  </w:r>
+                  <w:proofErr w:type="spellStart"/>
+                  <w:r>
+                    <w:rPr>
+                      <w:rFonts w:ascii="Consolas" w:hAnsi="Consolas" w:cs="Consolas"/>
+                      <w:color w:val="3F7F7F"/>
+                      <w:sz w:val="20"/>
+                    </w:rPr>
+                    <w:t>receivingCareUnitDescription</w:t>
+                  </w:r>
+                  <w:proofErr w:type="spellEnd"/>
+                  <w:r>
+                    <w:rPr>
+                      <w:rFonts w:ascii="Consolas" w:hAnsi="Consolas" w:cs="Consolas"/>
+                      <w:color w:val="008080"/>
+                      <w:sz w:val="20"/>
+                    </w:rPr>
+                    <w:t>&gt;</w:t>
+                  </w:r>
+                  <w:proofErr w:type="spellStart"/>
+                  <w:r>
+                    <w:rPr>
+                      <w:rFonts w:ascii="Consolas" w:hAnsi="Consolas" w:cs="Consolas"/>
+                      <w:color w:val="000000"/>
+                      <w:sz w:val="20"/>
+                      <w:u w:val="single"/>
+                    </w:rPr>
+                    <w:t>Kronan</w:t>
+                  </w:r>
+                  <w:proofErr w:type="spellEnd"/>
+                  <w:r>
+                    <w:rPr>
+                      <w:rFonts w:ascii="Consolas" w:hAnsi="Consolas" w:cs="Consolas"/>
+                      <w:color w:val="000000"/>
+                      <w:sz w:val="20"/>
+                    </w:rPr>
+                    <w:t xml:space="preserve"> </w:t>
+                  </w:r>
+                  <w:proofErr w:type="spellStart"/>
+                  <w:r>
+                    <w:rPr>
+                      <w:rFonts w:ascii="Consolas" w:hAnsi="Consolas" w:cs="Consolas"/>
+                      <w:color w:val="000000"/>
+                      <w:sz w:val="20"/>
+                      <w:u w:val="single"/>
+                    </w:rPr>
+                    <w:t>kemlab</w:t>
+                  </w:r>
+                  <w:proofErr w:type="spellEnd"/>
+                  <w:r>
+                    <w:rPr>
+                      <w:rFonts w:ascii="Consolas" w:hAnsi="Consolas" w:cs="Consolas"/>
+                      <w:color w:val="000000"/>
+                      <w:sz w:val="20"/>
+                    </w:rPr>
+                    <w:t xml:space="preserve">, </w:t>
+                  </w:r>
+                  <w:proofErr w:type="spellStart"/>
+                  <w:r>
+                    <w:rPr>
+                      <w:rFonts w:ascii="Consolas" w:hAnsi="Consolas" w:cs="Consolas"/>
+                      <w:color w:val="000000"/>
+                      <w:sz w:val="20"/>
+                      <w:u w:val="single"/>
+                    </w:rPr>
+                    <w:t>Sturegatan</w:t>
+                  </w:r>
+                  <w:proofErr w:type="spellEnd"/>
+                  <w:r>
+                    <w:rPr>
+                      <w:rFonts w:ascii="Consolas" w:hAnsi="Consolas" w:cs="Consolas"/>
+                      <w:color w:val="000000"/>
+                      <w:sz w:val="20"/>
+                    </w:rPr>
+                    <w:t xml:space="preserve"> 23, 4 </w:t>
+                  </w:r>
+                  <w:r>
+                    <w:rPr>
+                      <w:rFonts w:ascii="Consolas" w:hAnsi="Consolas" w:cs="Consolas"/>
+                      <w:color w:val="000000"/>
+                      <w:sz w:val="20"/>
+                      <w:u w:val="single"/>
+                    </w:rPr>
+                    <w:t>tr</w:t>
+                  </w:r>
+                  <w:r>
+                    <w:rPr>
+                      <w:rFonts w:ascii="Consolas" w:hAnsi="Consolas" w:cs="Consolas"/>
+                      <w:color w:val="000000"/>
+                      <w:sz w:val="20"/>
+                    </w:rPr>
+                    <w:t xml:space="preserve">,172 64 </w:t>
+                  </w:r>
+                  <w:proofErr w:type="spellStart"/>
+                  <w:r>
+                    <w:rPr>
+                      <w:rFonts w:ascii="Consolas" w:hAnsi="Consolas" w:cs="Consolas"/>
+                      <w:color w:val="000000"/>
+                      <w:sz w:val="20"/>
+                      <w:u w:val="single"/>
+                    </w:rPr>
+                    <w:t>Sundbyberg</w:t>
+                  </w:r>
+                  <w:proofErr w:type="spellEnd"/>
+                  <w:r>
+                    <w:rPr>
+                      <w:rFonts w:ascii="Consolas" w:hAnsi="Consolas" w:cs="Consolas"/>
+                      <w:color w:val="008080"/>
+                      <w:sz w:val="20"/>
+                    </w:rPr>
+                    <w:t>&lt;/</w:t>
+                  </w:r>
+                  <w:proofErr w:type="spellStart"/>
+                  <w:r>
+                    <w:rPr>
+                      <w:rFonts w:ascii="Consolas" w:hAnsi="Consolas" w:cs="Consolas"/>
+                      <w:color w:val="3F7F7F"/>
+                      <w:sz w:val="20"/>
+                    </w:rPr>
+                    <w:t>receivingCareUnitDescription</w:t>
+                  </w:r>
+                  <w:proofErr w:type="spellEnd"/>
+                  <w:r>
+                    <w:rPr>
+                      <w:rFonts w:ascii="Consolas" w:hAnsi="Consolas" w:cs="Consolas"/>
+                      <w:color w:val="008080"/>
+                      <w:sz w:val="20"/>
+                    </w:rPr>
+                    <w:t>&gt;</w:t>
+                  </w:r>
+                </w:p>
+                <w:p>
+                  <w:pPr>
+                    <w:autoSpaceDE w:val="0"/>
+                    <w:autoSpaceDN w:val="0"/>
+                    <w:adjustRightInd w:val="0"/>
+                    <w:spacing w:before="0" w:after="0" w:line="240" w:lineRule="auto"/>
+                    <w:rPr>
+                      <w:rFonts w:ascii="Consolas" w:hAnsi="Consolas" w:cs="Consolas"/>
+                      <w:sz w:val="20"/>
+                    </w:rPr>
+                  </w:pPr>
+                  <w:r>
+                    <w:rPr>
+                      <w:rFonts w:ascii="Consolas" w:hAnsi="Consolas" w:cs="Consolas"/>
+                      <w:color w:val="000000"/>
+                      <w:sz w:val="20"/>
+                    </w:rPr>
+                    <w:t xml:space="preserve">   </w:t>
+                  </w:r>
+                  <w:r>
+                    <w:rPr>
+                      <w:rFonts w:ascii="Consolas" w:hAnsi="Consolas" w:cs="Consolas"/>
+                      <w:color w:val="008080"/>
+                      <w:sz w:val="20"/>
+                    </w:rPr>
+                    <w:t>&lt;</w:t>
+                  </w:r>
+                  <w:r>
+                    <w:rPr>
+                      <w:rFonts w:ascii="Consolas" w:hAnsi="Consolas" w:cs="Consolas"/>
+                      <w:color w:val="3F7F7F"/>
+                      <w:sz w:val="20"/>
+                    </w:rPr>
+                    <w:t>logicalAddress</w:t>
+                  </w:r>
+                  <w:r>
+                    <w:rPr>
+                      <w:rFonts w:ascii="Consolas" w:hAnsi="Consolas" w:cs="Consolas"/>
+                      <w:color w:val="008080"/>
+                      <w:sz w:val="20"/>
+                    </w:rPr>
+                    <w:t>&gt;</w:t>
+                  </w:r>
+                  <w:r>
+                    <w:rPr>
+                      <w:rFonts w:ascii="Consolas" w:hAnsi="Consolas" w:cs="Consolas"/>
+                      <w:color w:val="000000"/>
+                      <w:sz w:val="20"/>
+                    </w:rPr>
+                    <w:t>SE23842390-S2323:SE23902832-82AD23:SE92382924-Y773A</w:t>
+                  </w:r>
+                  <w:r>
+                    <w:rPr>
+                      <w:rFonts w:ascii="Consolas" w:hAnsi="Consolas" w:cs="Consolas"/>
+                      <w:color w:val="008080"/>
+                      <w:sz w:val="20"/>
+                    </w:rPr>
+                    <w:t>&lt;/</w:t>
+                  </w:r>
+                  <w:r>
+                    <w:rPr>
+                      <w:rFonts w:ascii="Consolas" w:hAnsi="Consolas" w:cs="Consolas"/>
+                      <w:color w:val="3F7F7F"/>
+                      <w:sz w:val="20"/>
+                    </w:rPr>
+                    <w:t>logicalAddress</w:t>
+                  </w:r>
+                  <w:r>
+                    <w:rPr>
+                      <w:rFonts w:ascii="Consolas" w:hAnsi="Consolas" w:cs="Consolas"/>
+                      <w:color w:val="008080"/>
+                      <w:sz w:val="20"/>
+                    </w:rPr>
+                    <w:t>&gt;</w:t>
+                  </w:r>
+                </w:p>
+                <w:p>
+                  <w:pPr>
+                    <w:autoSpaceDE w:val="0"/>
+                    <w:autoSpaceDN w:val="0"/>
+                    <w:adjustRightInd w:val="0"/>
+                    <w:spacing w:before="0" w:after="0" w:line="240" w:lineRule="auto"/>
+                    <w:rPr>
+                      <w:rFonts w:ascii="Consolas" w:hAnsi="Consolas" w:cs="Consolas"/>
+                      <w:sz w:val="20"/>
+                    </w:rPr>
+                  </w:pPr>
+                  <w:r>
+                    <w:rPr>
+                      <w:rFonts w:ascii="Consolas" w:hAnsi="Consolas" w:cs="Consolas"/>
+                      <w:color w:val="008080"/>
+                      <w:sz w:val="20"/>
+                    </w:rPr>
+                    <w:t>&lt;/</w:t>
+                  </w:r>
+                  <w:proofErr w:type="spellStart"/>
+                  <w:r>
+                    <w:rPr>
+                      <w:rFonts w:ascii="Consolas" w:hAnsi="Consolas" w:cs="Consolas"/>
+                      <w:color w:val="3F7F7F"/>
+                      <w:sz w:val="20"/>
+                      <w:highlight w:val="lightGray"/>
+                    </w:rPr>
+                    <w:t>statusEvent</w:t>
+                  </w:r>
+                  <w:proofErr w:type="spellEnd"/>
+                  <w:r>
+                    <w:rPr>
+                      <w:rFonts w:ascii="Consolas" w:hAnsi="Consolas" w:cs="Consolas"/>
+                      <w:color w:val="008080"/>
+                      <w:sz w:val="20"/>
+                    </w:rPr>
+                    <w:t>&gt;</w:t>
+                  </w:r>
+                </w:p>
+              </w:tc>
+            </w:tr>
+          </w:tbl>
           <w:p>
             <w:pPr>
               <w:pStyle w:val="Normalwebb1"/>
@@ -15420,216 +15400,8 @@
               <w:rPr>
                 <w:rFonts w:ascii="Arial" w:hAnsi="Arial"/>
                 <w:sz w:val="20"/>
-                <w:lang w:val="sv-SE"/>
-              </w:rPr>
-            </w:pPr>
-            <w:r>
-              <w:rPr>
-                <w:rFonts w:ascii="Arial" w:hAnsi="Arial"/>
-                <w:sz w:val="20"/>
-                <w:lang w:val="sv-SE"/>
-              </w:rPr>
-              <w:t>&lt;statusEvent&gt;</w:t>
-            </w:r>
-          </w:p>
-          <w:p>
-            <w:pPr>
-              <w:pStyle w:val="Normalwebb1"/>
-              <w:spacing w:before="0" w:beforeAutospacing="0" w:after="0" w:afterAutospacing="0"/>
-              <w:rPr>
-                <w:rFonts w:ascii="Arial" w:hAnsi="Arial"/>
-                <w:sz w:val="20"/>
-                <w:lang w:val="sv-SE"/>
-              </w:rPr>
-            </w:pPr>
-            <w:r>
-              <w:rPr>
-                <w:rFonts w:ascii="Arial" w:hAnsi="Arial"/>
-                <w:sz w:val="20"/>
-                <w:lang w:val="sv-SE"/>
-              </w:rPr>
-              <w:t xml:space="preserve">   &lt;patientId&gt;19121212-1212&lt;/patientId&gt;</w:t>
-            </w:r>
-          </w:p>
-          <w:p>
-            <w:pPr>
-              <w:pStyle w:val="Normalwebb1"/>
-              <w:spacing w:before="0" w:beforeAutospacing="0" w:after="0" w:afterAutospacing="0"/>
-              <w:rPr>
-                <w:rFonts w:ascii="Arial" w:hAnsi="Arial"/>
-                <w:sz w:val="20"/>
-              </w:rPr>
-            </w:pPr>
-            <w:r>
-              <w:rPr>
-                <w:rFonts w:ascii="Arial" w:hAnsi="Arial"/>
-                <w:sz w:val="20"/>
-                <w:lang w:val="sv-SE"/>
-              </w:rPr>
-              <w:t xml:space="preserve">   </w:t>
-            </w:r>
-            <w:r>
-              <w:rPr>
-                <w:rFonts w:ascii="Arial" w:hAnsi="Arial"/>
-                <w:sz w:val="20"/>
-              </w:rPr>
-              <w:t>&lt;</w:t>
-            </w:r>
-            <w:proofErr w:type="spellStart"/>
-            <w:r>
-              <w:rPr>
-                <w:rFonts w:ascii="Arial" w:hAnsi="Arial"/>
-                <w:sz w:val="20"/>
-              </w:rPr>
-              <w:t>statusCode</w:t>
-            </w:r>
-            <w:proofErr w:type="spellEnd"/>
-            <w:r>
-              <w:rPr>
-                <w:rFonts w:ascii="Arial" w:hAnsi="Arial"/>
-                <w:sz w:val="20"/>
-              </w:rPr>
-              <w:t>&gt;</w:t>
-            </w:r>
-            <w:r>
-              <w:rPr>
-                <w:rFonts w:ascii="Arial" w:hAnsi="Arial"/>
-                <w:sz w:val="20"/>
-              </w:rPr>
-              <w:t>20</w:t>
-            </w:r>
-            <w:r>
-              <w:rPr>
-                <w:rFonts w:ascii="Arial" w:hAnsi="Arial"/>
-                <w:sz w:val="20"/>
-              </w:rPr>
-              <w:t>&lt;/</w:t>
-            </w:r>
-            <w:proofErr w:type="spellStart"/>
-            <w:r>
-              <w:rPr>
-                <w:rFonts w:ascii="Arial" w:hAnsi="Arial"/>
-                <w:sz w:val="20"/>
-              </w:rPr>
-              <w:t>statusCode</w:t>
-            </w:r>
-            <w:proofErr w:type="spellEnd"/>
-            <w:r>
-              <w:rPr>
-                <w:rFonts w:ascii="Arial" w:hAnsi="Arial"/>
-                <w:sz w:val="20"/>
-              </w:rPr>
-              <w:t>&gt;</w:t>
-            </w:r>
-          </w:p>
-          <w:p>
-            <w:pPr>
-              <w:pStyle w:val="Normalwebb1"/>
-              <w:spacing w:before="0" w:beforeAutospacing="0" w:after="0" w:afterAutospacing="0"/>
-              <w:rPr>
-                <w:rFonts w:ascii="Arial" w:hAnsi="Arial"/>
-                <w:sz w:val="20"/>
-              </w:rPr>
-            </w:pPr>
-            <w:r>
-              <w:rPr>
-                <w:rFonts w:ascii="Arial" w:hAnsi="Arial"/>
-                <w:sz w:val="20"/>
-              </w:rPr>
-              <w:t xml:space="preserve">   &lt;</w:t>
-            </w:r>
-            <w:proofErr w:type="spellStart"/>
-            <w:r>
-              <w:rPr>
-                <w:rFonts w:ascii="Arial" w:hAnsi="Arial"/>
-                <w:sz w:val="20"/>
-              </w:rPr>
-              <w:t>eventTime</w:t>
-            </w:r>
-            <w:proofErr w:type="spellEnd"/>
-            <w:r>
-              <w:rPr>
-                <w:rFonts w:ascii="Arial" w:hAnsi="Arial"/>
-                <w:sz w:val="20"/>
-              </w:rPr>
-              <w:t>&gt;19670824T09:35:22.</w:t>
-            </w:r>
-            <w:r>
-              <w:rPr>
-                <w:rFonts w:ascii="Arial" w:hAnsi="Arial"/>
-                <w:sz w:val="20"/>
-              </w:rPr>
-              <w:t>38023</w:t>
-            </w:r>
-            <w:r>
-              <w:rPr>
-                <w:sz w:val="20"/>
-              </w:rPr>
-              <w:t>&lt;</w:t>
-            </w:r>
-            <w:r>
-              <w:rPr>
-                <w:rFonts w:ascii="Arial" w:hAnsi="Arial"/>
-                <w:sz w:val="20"/>
-              </w:rPr>
-              <w:t>/</w:t>
-            </w:r>
-            <w:proofErr w:type="spellStart"/>
-            <w:r>
-              <w:rPr>
-                <w:rFonts w:ascii="Arial" w:hAnsi="Arial"/>
-                <w:sz w:val="20"/>
-              </w:rPr>
-              <w:t>eventTime</w:t>
-            </w:r>
-            <w:proofErr w:type="spellEnd"/>
-            <w:r>
-              <w:rPr>
-                <w:rFonts w:ascii="Arial" w:hAnsi="Arial"/>
-                <w:sz w:val="20"/>
-              </w:rPr>
-              <w:t>&gt;</w:t>
-            </w:r>
-          </w:p>
-          <w:p>
-            <w:pPr>
-              <w:pStyle w:val="Normalwebb1"/>
-              <w:spacing w:before="0" w:beforeAutospacing="0" w:after="0" w:afterAutospacing="0"/>
-              <w:rPr>
-                <w:rFonts w:ascii="Arial" w:hAnsi="Arial"/>
-                <w:sz w:val="20"/>
-              </w:rPr>
-            </w:pPr>
-            <w:r>
-              <w:rPr>
-                <w:rFonts w:ascii="Arial" w:hAnsi="Arial"/>
-                <w:sz w:val="20"/>
-              </w:rPr>
-              <w:t xml:space="preserve"> </w:t>
-            </w:r>
-            <w:r>
-              <w:rPr>
-                <w:rFonts w:ascii="Arial" w:hAnsi="Arial"/>
-                <w:sz w:val="20"/>
-              </w:rPr>
-              <w:t>&lt;/</w:t>
-            </w:r>
-            <w:proofErr w:type="spellStart"/>
-            <w:r>
-              <w:rPr>
-                <w:rFonts w:ascii="Arial" w:hAnsi="Arial"/>
-                <w:sz w:val="20"/>
-              </w:rPr>
-              <w:t>statusEvent</w:t>
-            </w:r>
-            <w:proofErr w:type="spellEnd"/>
-            <w:r>
-              <w:rPr>
-                <w:rFonts w:ascii="Arial" w:hAnsi="Arial"/>
-                <w:sz w:val="20"/>
-              </w:rPr>
-              <w:t>&gt;</w:t>
-            </w:r>
+              </w:rPr>
+            </w:pPr>
           </w:p>
         </w:tc>
         <w:tc>
@@ -15706,13 +15478,13 @@
       <w:bookmarkStart w:id="68" w:name="_Toc194206359"/>
       <w:bookmarkStart w:id="69" w:name="_Toc194206679"/>
       <w:bookmarkStart w:id="70" w:name="_Toc194721692"/>
-      <w:bookmarkStart w:id="71" w:name="_Toc139439949"/>
-      <w:bookmarkStart w:id="72" w:name="_Toc144289533"/>
-      <w:bookmarkStart w:id="73" w:name="_Toc162011539"/>
-      <w:bookmarkStart w:id="74" w:name="_Toc100125833"/>
-      <w:bookmarkStart w:id="75" w:name="_Toc116886648"/>
-      <w:bookmarkStart w:id="76" w:name="_Toc148522907"/>
-      <w:bookmarkStart w:id="77" w:name="_Toc309977964"/>
+      <w:bookmarkStart w:id="71" w:name="_Toc309977964"/>
+      <w:bookmarkStart w:id="72" w:name="_Toc139439949"/>
+      <w:bookmarkStart w:id="73" w:name="_Toc144289533"/>
+      <w:bookmarkStart w:id="74" w:name="_Toc162011539"/>
+      <w:bookmarkStart w:id="75" w:name="_Toc100125833"/>
+      <w:bookmarkStart w:id="76" w:name="_Toc116886648"/>
+      <w:bookmarkStart w:id="77" w:name="_Toc148522907"/>
       <w:bookmarkEnd w:id="61"/>
       <w:bookmarkEnd w:id="62"/>
       <w:bookmarkEnd w:id="63"/>
@@ -15727,7 +15499,7 @@
       <w:bookmarkEnd w:id="68"/>
       <w:bookmarkEnd w:id="69"/>
       <w:bookmarkEnd w:id="70"/>
-      <w:bookmarkEnd w:id="77"/>
+      <w:bookmarkEnd w:id="71"/>
     </w:p>
     <w:p>
       <w:pPr>
@@ -20282,12 +20054,12 @@
       <w:bookmarkStart w:id="86" w:name="_Toc192643309"/>
       <w:bookmarkStart w:id="87" w:name="_Toc196300068"/>
       <w:bookmarkStart w:id="88" w:name="_Toc309977966"/>
-      <w:bookmarkEnd w:id="71"/>
       <w:bookmarkEnd w:id="72"/>
       <w:bookmarkEnd w:id="73"/>
       <w:bookmarkEnd w:id="74"/>
       <w:bookmarkEnd w:id="75"/>
       <w:bookmarkEnd w:id="76"/>
+      <w:bookmarkEnd w:id="77"/>
       <w:bookmarkEnd w:id="79"/>
       <w:bookmarkEnd w:id="80"/>
       <w:bookmarkEnd w:id="81"/>
@@ -21893,7 +21665,7 @@
               <w:noProof/>
               <w:sz w:val="20"/>
             </w:rPr>
-            <w:t>2</w:t>
+            <w:t>18</w:t>
           </w:r>
           <w:r>
             <w:rPr>
@@ -21942,7 +21714,7 @@
               <w:noProof/>
               <w:sz w:val="20"/>
             </w:rPr>
-            <w:t>26</w:t>
+            <w:t>25</w:t>
           </w:r>
           <w:r>
             <w:rPr>
@@ -25367,9 +25139,9 @@
       <w:szCs w:val="24"/>
     </w:rPr>
   </w:style>
-  <w:style w:type="character" w:customStyle="1" w:styleId="EmailStyle511">
-    <w:name w:val="EmailStyle51"/>
-    <w:aliases w:val="EmailStyle51"/>
+  <w:style w:type="character" w:customStyle="1" w:styleId="EmailStyle51">
+    <w:name w:val="EmailStyle511"/>
+    <w:aliases w:val="EmailStyle511"/>
     <w:basedOn w:val="DefaultParagraphFont"/>
     <w:semiHidden/>
     <w:personal/>
@@ -26354,7 +26126,7 @@
 </file>
 
 <file path=customXml/itemProps1.xml><?xml version="1.0" encoding="utf-8"?>
-<ds:datastoreItem xmlns:ds="http://schemas.openxmlformats.org/officeDocument/2006/customXml" ds:itemID="{A8D669C4-9B4B-4C11-A3AB-637AA8D37F18}">
+<ds:datastoreItem xmlns:ds="http://schemas.openxmlformats.org/officeDocument/2006/customXml" ds:itemID="{37D05263-BC89-4D64-A044-A7FFFAF5F1D3}">
   <ds:schemaRefs>
     <ds:schemaRef ds:uri="http://schemas.openxmlformats.org/officeDocument/2006/bibliography"/>
   </ds:schemaRefs>

</xml_diff>

<commit_message>
Lade till mappning mot V-DIM till schema.
</commit_message>
<xml_diff>
--- a/ServiceInteractions/local/visualisering-remiss/crm/requeststatus/trunk/docs/RIV_Spec_Visualisering_Remiss_Status.docx
+++ b/ServiceInteractions/local/visualisering-remiss/crm/requeststatus/trunk/docs/RIV_Spec_Visualisering_Remiss_Status.docx
@@ -2110,6 +2110,12 @@
                 <w:lang w:val="en-US"/>
               </w:rPr>
             </w:pPr>
+            <w:r>
+              <w:rPr>
+                <w:lang w:val="en-US"/>
+              </w:rPr>
+              <w:t>0.7</w:t>
+            </w:r>
           </w:p>
         </w:tc>
         <w:tc>
@@ -2122,6 +2128,12 @@
                 <w:lang w:val="en-US"/>
               </w:rPr>
             </w:pPr>
+            <w:r>
+              <w:rPr>
+                <w:lang w:val="en-US"/>
+              </w:rPr>
+              <w:t>2011-11-30</w:t>
+            </w:r>
           </w:p>
         </w:tc>
         <w:tc>
@@ -2129,11 +2141,12 @@
             <w:tcW w:w="5103" w:type="dxa"/>
           </w:tcPr>
           <w:p>
-            <w:pPr>
-              <w:rPr>
-                <w:lang w:val="en-US"/>
-              </w:rPr>
-            </w:pPr>
+            <w:r>
+              <w:t>Lade till mappning mot s</w:t>
+            </w:r>
+            <w:r>
+              <w:t>chema.</w:t>
+            </w:r>
           </w:p>
         </w:tc>
         <w:tc>
@@ -2143,10 +2156,10 @@
           <w:p>
             <w:pPr>
               <w:jc w:val="center"/>
-              <w:rPr>
-                <w:lang w:val="en-US"/>
-              </w:rPr>
-            </w:pPr>
+            </w:pPr>
+            <w:r>
+              <w:t>Robert Georén</w:t>
+            </w:r>
           </w:p>
         </w:tc>
       </w:tr>
@@ -2155,37 +2168,19 @@
           <w:tcPr>
             <w:tcW w:w="1134" w:type="dxa"/>
           </w:tcPr>
-          <w:p>
-            <w:pPr>
-              <w:rPr>
-                <w:lang w:val="en-US"/>
-              </w:rPr>
-            </w:pPr>
-          </w:p>
+          <w:p/>
         </w:tc>
         <w:tc>
           <w:tcPr>
             <w:tcW w:w="1418" w:type="dxa"/>
           </w:tcPr>
-          <w:p>
-            <w:pPr>
-              <w:rPr>
-                <w:lang w:val="en-US"/>
-              </w:rPr>
-            </w:pPr>
-          </w:p>
+          <w:p/>
         </w:tc>
         <w:tc>
           <w:tcPr>
             <w:tcW w:w="5103" w:type="dxa"/>
           </w:tcPr>
-          <w:p>
-            <w:pPr>
-              <w:rPr>
-                <w:lang w:val="en-US"/>
-              </w:rPr>
-            </w:pPr>
-          </w:p>
+          <w:p/>
         </w:tc>
         <w:tc>
           <w:tcPr>
@@ -2194,9 +2189,6 @@
           <w:p>
             <w:pPr>
               <w:jc w:val="center"/>
-              <w:rPr>
-                <w:lang w:val="en-US"/>
-              </w:rPr>
             </w:pPr>
           </w:p>
         </w:tc>
@@ -2206,37 +2198,19 @@
           <w:tcPr>
             <w:tcW w:w="1134" w:type="dxa"/>
           </w:tcPr>
-          <w:p>
-            <w:pPr>
-              <w:rPr>
-                <w:lang w:val="en-US"/>
-              </w:rPr>
-            </w:pPr>
-          </w:p>
+          <w:p/>
         </w:tc>
         <w:tc>
           <w:tcPr>
             <w:tcW w:w="1418" w:type="dxa"/>
           </w:tcPr>
-          <w:p>
-            <w:pPr>
-              <w:rPr>
-                <w:lang w:val="en-US"/>
-              </w:rPr>
-            </w:pPr>
-          </w:p>
+          <w:p/>
         </w:tc>
         <w:tc>
           <w:tcPr>
             <w:tcW w:w="5103" w:type="dxa"/>
           </w:tcPr>
-          <w:p>
-            <w:pPr>
-              <w:rPr>
-                <w:lang w:val="en-US"/>
-              </w:rPr>
-            </w:pPr>
-          </w:p>
+          <w:p/>
         </w:tc>
         <w:tc>
           <w:tcPr>
@@ -2245,9 +2219,6 @@
           <w:p>
             <w:pPr>
               <w:jc w:val="center"/>
-              <w:rPr>
-                <w:lang w:val="en-US"/>
-              </w:rPr>
             </w:pPr>
           </w:p>
         </w:tc>
@@ -2256,22 +2227,13 @@
     <w:p>
       <w:pPr>
         <w:spacing w:after="0"/>
-        <w:rPr>
-          <w:lang w:val="en-US"/>
-        </w:rPr>
-      </w:pPr>
-      <w:r>
-        <w:rPr>
-          <w:lang w:val="en-US"/>
-        </w:rPr>
+      </w:pPr>
+      <w:r>
         <w:br w:type="page"/>
       </w:r>
     </w:p>
     <w:p>
       <w:pPr>
-        <w:rPr>
-          <w:lang w:val="en-US"/>
-        </w:rPr>
         <w:sectPr>
           <w:type w:val="continuous"/>
           <w:pgSz w:w="11907" w:h="16840"/>
@@ -2295,7 +2257,7 @@
       <w:bookmarkStart w:id="5" w:name="_Toc94953686"/>
       <w:bookmarkStart w:id="6" w:name="_Toc192060811"/>
       <w:bookmarkStart w:id="7" w:name="_Toc192643288"/>
-      <w:bookmarkStart w:id="8" w:name="_Toc309977948"/>
+      <w:bookmarkStart w:id="8" w:name="_Toc310406514"/>
       <w:bookmarkEnd w:id="1"/>
       <w:bookmarkEnd w:id="2"/>
       <w:bookmarkEnd w:id="3"/>
@@ -2440,7 +2402,14 @@
           <w:rFonts w:ascii="Times New Roman" w:hAnsi="Times New Roman"/>
           <w:lang w:eastAsia="sv-SE"/>
         </w:rPr>
-        <w:t xml:space="preserve">era regler på dessa statusar. </w:t>
+        <w:t>era regler på dessa statusar för att lista ut i vilken status remissen befinner sig i.</w:t>
+      </w:r>
+      <w:r>
+        <w:rPr>
+          <w:rFonts w:ascii="Times New Roman" w:hAnsi="Times New Roman"/>
+          <w:lang w:eastAsia="sv-SE"/>
+        </w:rPr>
+        <w:t xml:space="preserve"> </w:t>
       </w:r>
       <w:r>
         <w:rPr>
@@ -2496,7 +2465,35 @@
           <w:rFonts w:ascii="Times New Roman" w:hAnsi="Times New Roman"/>
           <w:lang w:eastAsia="sv-SE"/>
         </w:rPr>
-        <w:t xml:space="preserve"> Att utveckla en nationell tjänst kräver bl.a. anpassning mot de riktlinjer som finns i VIT-boken.</w:t>
+        <w:t xml:space="preserve"> Att utveckla en nationell tjänst kräver bl.a. anpassning mot de riktlinjer som finns i VIT</w:t>
+      </w:r>
+      <w:r>
+        <w:rPr>
+          <w:rFonts w:ascii="Times New Roman" w:hAnsi="Times New Roman"/>
+          <w:lang w:eastAsia="sv-SE"/>
+        </w:rPr>
+        <w:t>(</w:t>
+      </w:r>
+      <w:r>
+        <w:rPr>
+          <w:rFonts w:ascii="Times New Roman" w:hAnsi="Times New Roman"/>
+          <w:lang w:eastAsia="sv-SE"/>
+        </w:rPr>
+        <w:t>S</w:t>
+      </w:r>
+      <w:r>
+        <w:rPr>
+          <w:rFonts w:ascii="Times New Roman" w:hAnsi="Times New Roman"/>
+          <w:lang w:eastAsia="sv-SE"/>
+        </w:rPr>
+        <w:t>)</w:t>
+      </w:r>
+      <w:r>
+        <w:rPr>
+          <w:rFonts w:ascii="Times New Roman" w:hAnsi="Times New Roman"/>
+          <w:lang w:eastAsia="sv-SE"/>
+        </w:rPr>
+        <w:t>-boken.</w:t>
       </w:r>
       <w:r>
         <w:rPr>
@@ -2583,7 +2580,21 @@
           <w:rFonts w:ascii="Times New Roman" w:hAnsi="Times New Roman"/>
           <w:lang w:eastAsia="sv-SE"/>
         </w:rPr>
-        <w:t xml:space="preserve"> Mer specifikt en invånartjänst MVKs plat</w:t>
+        <w:t xml:space="preserve"> Mer specifikt en invånartjänst </w:t>
+      </w:r>
+      <w:r>
+        <w:rPr>
+          <w:rFonts w:ascii="Times New Roman" w:hAnsi="Times New Roman"/>
+          <w:lang w:eastAsia="sv-SE"/>
+        </w:rPr>
+        <w:t xml:space="preserve">i </w:t>
+      </w:r>
+      <w:r>
+        <w:rPr>
+          <w:rFonts w:ascii="Times New Roman" w:hAnsi="Times New Roman"/>
+          <w:lang w:eastAsia="sv-SE"/>
+        </w:rPr>
+        <w:t>MVKs plat</w:t>
       </w:r>
       <w:r>
         <w:rPr>
@@ -2597,7 +2608,35 @@
           <w:rFonts w:ascii="Times New Roman" w:hAnsi="Times New Roman"/>
           <w:lang w:eastAsia="sv-SE"/>
         </w:rPr>
-        <w:t xml:space="preserve">form, ej vårdgivaretjänst. Dock har </w:t>
+        <w:t>form</w:t>
+      </w:r>
+      <w:r>
+        <w:rPr>
+          <w:rFonts w:ascii="Times New Roman" w:hAnsi="Times New Roman"/>
+          <w:lang w:eastAsia="sv-SE"/>
+        </w:rPr>
+        <w:t xml:space="preserve"> (</w:t>
+      </w:r>
+      <w:r>
+        <w:rPr>
+          <w:rFonts w:ascii="Times New Roman" w:hAnsi="Times New Roman"/>
+          <w:lang w:eastAsia="sv-SE"/>
+        </w:rPr>
+        <w:t>ej vårdgivaretjänst</w:t>
+      </w:r>
+      <w:r>
+        <w:rPr>
+          <w:rFonts w:ascii="Times New Roman" w:hAnsi="Times New Roman"/>
+          <w:lang w:eastAsia="sv-SE"/>
+        </w:rPr>
+        <w:t>)</w:t>
+      </w:r>
+      <w:r>
+        <w:rPr>
+          <w:rFonts w:ascii="Times New Roman" w:hAnsi="Times New Roman"/>
+          <w:lang w:eastAsia="sv-SE"/>
+        </w:rPr>
+        <w:t xml:space="preserve">. Dock har </w:t>
       </w:r>
       <w:r>
         <w:rPr>
@@ -2807,11 +2846,6 @@
       </w:pPr>
     </w:p>
     <w:p>
-      <w:pPr>
-        <w:pStyle w:val="BodyTextIndent"/>
-      </w:pPr>
-    </w:p>
-    <w:p>
       <w:r>
         <w:t xml:space="preserve">Denna informationsspecifikation beskriver och preciserar den information som </w:t>
       </w:r>
@@ -3030,7 +3064,7 @@
         </w:rPr>
         <w:fldChar w:fldCharType="separate"/>
       </w:r>
-      <w:hyperlink w:anchor="_Toc309977948" w:history="1">
+      <w:hyperlink w:anchor="_Toc310406514" w:history="1">
         <w:r>
           <w:rPr>
             <w:rStyle w:val="Hyperlink"/>
@@ -3078,7 +3112,7 @@
             <w:noProof/>
             <w:webHidden/>
           </w:rPr>
-          <w:instrText xml:space="preserve"> PAGEREF _Toc309977948 \h </w:instrText>
+          <w:instrText xml:space="preserve"> PAGEREF _Toc310406514 \h </w:instrText>
         </w:r>
         <w:r>
           <w:rPr>
@@ -3126,7 +3160,7 @@
           <w:szCs w:val="22"/>
         </w:rPr>
       </w:pPr>
-      <w:hyperlink w:anchor="_Toc309977949" w:history="1">
+      <w:hyperlink w:anchor="_Toc310406515" w:history="1">
         <w:r>
           <w:rPr>
             <w:rStyle w:val="Hyperlink"/>
@@ -3172,7 +3206,7 @@
             <w:noProof/>
             <w:webHidden/>
           </w:rPr>
-          <w:instrText xml:space="preserve"> PAGEREF _Toc309977949 \h </w:instrText>
+          <w:instrText xml:space="preserve"> PAGEREF _Toc310406515 \h </w:instrText>
         </w:r>
         <w:r>
           <w:rPr>
@@ -3217,7 +3251,7 @@
           <w:szCs w:val="22"/>
         </w:rPr>
       </w:pPr>
-      <w:hyperlink w:anchor="_Toc309977950" w:history="1">
+      <w:hyperlink w:anchor="_Toc310406516" w:history="1">
         <w:r>
           <w:rPr>
             <w:rStyle w:val="Hyperlink"/>
@@ -3260,7 +3294,7 @@
             <w:noProof/>
             <w:webHidden/>
           </w:rPr>
-          <w:instrText xml:space="preserve"> PAGEREF _Toc309977950 \h </w:instrText>
+          <w:instrText xml:space="preserve"> PAGEREF _Toc310406516 \h </w:instrText>
         </w:r>
         <w:r>
           <w:rPr>
@@ -3305,7 +3339,7 @@
           <w:szCs w:val="22"/>
         </w:rPr>
       </w:pPr>
-      <w:hyperlink w:anchor="_Toc309977951" w:history="1">
+      <w:hyperlink w:anchor="_Toc310406517" w:history="1">
         <w:r>
           <w:rPr>
             <w:rStyle w:val="Hyperlink"/>
@@ -3348,7 +3382,7 @@
             <w:noProof/>
             <w:webHidden/>
           </w:rPr>
-          <w:instrText xml:space="preserve"> PAGEREF _Toc309977951 \h </w:instrText>
+          <w:instrText xml:space="preserve"> PAGEREF _Toc310406517 \h </w:instrText>
         </w:r>
         <w:r>
           <w:rPr>
@@ -3396,7 +3430,7 @@
           <w:szCs w:val="22"/>
         </w:rPr>
       </w:pPr>
-      <w:hyperlink w:anchor="_Toc309977952" w:history="1">
+      <w:hyperlink w:anchor="_Toc310406518" w:history="1">
         <w:r>
           <w:rPr>
             <w:rStyle w:val="Hyperlink"/>
@@ -3442,7 +3476,7 @@
             <w:noProof/>
             <w:webHidden/>
           </w:rPr>
-          <w:instrText xml:space="preserve"> PAGEREF _Toc309977952 \h </w:instrText>
+          <w:instrText xml:space="preserve"> PAGEREF _Toc310406518 \h </w:instrText>
         </w:r>
         <w:r>
           <w:rPr>
@@ -3487,7 +3521,7 @@
           <w:szCs w:val="22"/>
         </w:rPr>
       </w:pPr>
-      <w:hyperlink w:anchor="_Toc309977953" w:history="1">
+      <w:hyperlink w:anchor="_Toc310406519" w:history="1">
         <w:r>
           <w:rPr>
             <w:rStyle w:val="Hyperlink"/>
@@ -3530,7 +3564,7 @@
             <w:noProof/>
             <w:webHidden/>
           </w:rPr>
-          <w:instrText xml:space="preserve"> PAGEREF _Toc309977953 \h </w:instrText>
+          <w:instrText xml:space="preserve"> PAGEREF _Toc310406519 \h </w:instrText>
         </w:r>
         <w:r>
           <w:rPr>
@@ -3578,7 +3612,7 @@
           <w:szCs w:val="22"/>
         </w:rPr>
       </w:pPr>
-      <w:hyperlink w:anchor="_Toc309977954" w:history="1">
+      <w:hyperlink w:anchor="_Toc310406520" w:history="1">
         <w:r>
           <w:rPr>
             <w:rStyle w:val="Hyperlink"/>
@@ -3624,7 +3658,7 @@
             <w:noProof/>
             <w:webHidden/>
           </w:rPr>
-          <w:instrText xml:space="preserve"> PAGEREF _Toc309977954 \h </w:instrText>
+          <w:instrText xml:space="preserve"> PAGEREF _Toc310406520 \h </w:instrText>
         </w:r>
         <w:r>
           <w:rPr>
@@ -3672,7 +3706,7 @@
           <w:szCs w:val="22"/>
         </w:rPr>
       </w:pPr>
-      <w:hyperlink w:anchor="_Toc309977955" w:history="1">
+      <w:hyperlink w:anchor="_Toc310406521" w:history="1">
         <w:r>
           <w:rPr>
             <w:rStyle w:val="Hyperlink"/>
@@ -3718,7 +3752,7 @@
             <w:noProof/>
             <w:webHidden/>
           </w:rPr>
-          <w:instrText xml:space="preserve"> PAGEREF _Toc309977955 \h </w:instrText>
+          <w:instrText xml:space="preserve"> PAGEREF _Toc310406521 \h </w:instrText>
         </w:r>
         <w:r>
           <w:rPr>
@@ -3763,7 +3797,7 @@
           <w:szCs w:val="22"/>
         </w:rPr>
       </w:pPr>
-      <w:hyperlink w:anchor="_Toc309977956" w:history="1">
+      <w:hyperlink w:anchor="_Toc310406522" w:history="1">
         <w:r>
           <w:rPr>
             <w:rStyle w:val="Hyperlink"/>
@@ -3806,7 +3840,7 @@
             <w:noProof/>
             <w:webHidden/>
           </w:rPr>
-          <w:instrText xml:space="preserve"> PAGEREF _Toc309977956 \h </w:instrText>
+          <w:instrText xml:space="preserve"> PAGEREF _Toc310406522 \h </w:instrText>
         </w:r>
         <w:r>
           <w:rPr>
@@ -3851,7 +3885,7 @@
           <w:szCs w:val="22"/>
         </w:rPr>
       </w:pPr>
-      <w:hyperlink w:anchor="_Toc309977957" w:history="1">
+      <w:hyperlink w:anchor="_Toc310406523" w:history="1">
         <w:r>
           <w:rPr>
             <w:rStyle w:val="Hyperlink"/>
@@ -3894,7 +3928,7 @@
             <w:noProof/>
             <w:webHidden/>
           </w:rPr>
-          <w:instrText xml:space="preserve"> PAGEREF _Toc309977957 \h </w:instrText>
+          <w:instrText xml:space="preserve"> PAGEREF _Toc310406523 \h </w:instrText>
         </w:r>
         <w:r>
           <w:rPr>
@@ -3940,7 +3974,7 @@
           <w:szCs w:val="22"/>
         </w:rPr>
       </w:pPr>
-      <w:hyperlink w:anchor="_Toc309977958" w:history="1">
+      <w:hyperlink w:anchor="_Toc310406524" w:history="1">
         <w:r>
           <w:rPr>
             <w:rStyle w:val="Hyperlink"/>
@@ -3984,7 +4018,7 @@
             <w:noProof/>
             <w:webHidden/>
           </w:rPr>
-          <w:instrText xml:space="preserve"> PAGEREF _Toc309977958 \h </w:instrText>
+          <w:instrText xml:space="preserve"> PAGEREF _Toc310406524 \h </w:instrText>
         </w:r>
         <w:r>
           <w:rPr>
@@ -4030,7 +4064,7 @@
           <w:szCs w:val="22"/>
         </w:rPr>
       </w:pPr>
-      <w:hyperlink w:anchor="_Toc309977959" w:history="1">
+      <w:hyperlink w:anchor="_Toc310406525" w:history="1">
         <w:r>
           <w:rPr>
             <w:rStyle w:val="Hyperlink"/>
@@ -4074,7 +4108,7 @@
             <w:noProof/>
             <w:webHidden/>
           </w:rPr>
-          <w:instrText xml:space="preserve"> PAGEREF _Toc309977959 \h </w:instrText>
+          <w:instrText xml:space="preserve"> PAGEREF _Toc310406525 \h </w:instrText>
         </w:r>
         <w:r>
           <w:rPr>
@@ -4120,7 +4154,7 @@
           <w:szCs w:val="22"/>
         </w:rPr>
       </w:pPr>
-      <w:hyperlink w:anchor="_Toc309977960" w:history="1">
+      <w:hyperlink w:anchor="_Toc310406526" w:history="1">
         <w:r>
           <w:rPr>
             <w:rStyle w:val="Hyperlink"/>
@@ -4164,7 +4198,7 @@
             <w:noProof/>
             <w:webHidden/>
           </w:rPr>
-          <w:instrText xml:space="preserve"> PAGEREF _Toc309977960 \h </w:instrText>
+          <w:instrText xml:space="preserve"> PAGEREF _Toc310406526 \h </w:instrText>
         </w:r>
         <w:r>
           <w:rPr>
@@ -4212,7 +4246,7 @@
           <w:szCs w:val="22"/>
         </w:rPr>
       </w:pPr>
-      <w:hyperlink w:anchor="_Toc309977961" w:history="1">
+      <w:hyperlink w:anchor="_Toc310406527" w:history="1">
         <w:r>
           <w:rPr>
             <w:rStyle w:val="Hyperlink"/>
@@ -4258,7 +4292,7 @@
             <w:noProof/>
             <w:webHidden/>
           </w:rPr>
-          <w:instrText xml:space="preserve"> PAGEREF _Toc309977961 \h </w:instrText>
+          <w:instrText xml:space="preserve"> PAGEREF _Toc310406527 \h </w:instrText>
         </w:r>
         <w:r>
           <w:rPr>
@@ -4303,7 +4337,7 @@
           <w:szCs w:val="22"/>
         </w:rPr>
       </w:pPr>
-      <w:hyperlink w:anchor="_Toc309977962" w:history="1">
+      <w:hyperlink w:anchor="_Toc310406528" w:history="1">
         <w:r>
           <w:rPr>
             <w:rStyle w:val="Hyperlink"/>
@@ -4346,7 +4380,7 @@
             <w:noProof/>
             <w:webHidden/>
           </w:rPr>
-          <w:instrText xml:space="preserve"> PAGEREF _Toc309977962 \h </w:instrText>
+          <w:instrText xml:space="preserve"> PAGEREF _Toc310406528 \h </w:instrText>
         </w:r>
         <w:r>
           <w:rPr>
@@ -4394,7 +4428,7 @@
           <w:szCs w:val="22"/>
         </w:rPr>
       </w:pPr>
-      <w:hyperlink w:anchor="_Toc309977963" w:history="1">
+      <w:hyperlink w:anchor="_Toc310406529" w:history="1">
         <w:r>
           <w:rPr>
             <w:rStyle w:val="Hyperlink"/>
@@ -4440,7 +4474,7 @@
             <w:noProof/>
             <w:webHidden/>
           </w:rPr>
-          <w:instrText xml:space="preserve"> PAGEREF _Toc309977963 \h </w:instrText>
+          <w:instrText xml:space="preserve"> PAGEREF _Toc310406529 \h </w:instrText>
         </w:r>
         <w:r>
           <w:rPr>
@@ -4488,7 +4522,7 @@
           <w:szCs w:val="22"/>
         </w:rPr>
       </w:pPr>
-      <w:hyperlink w:anchor="_Toc309977964" w:history="1">
+      <w:hyperlink w:anchor="_Toc310406530" w:history="1">
         <w:r>
           <w:rPr>
             <w:rStyle w:val="Hyperlink"/>
@@ -4534,7 +4568,7 @@
             <w:noProof/>
             <w:webHidden/>
           </w:rPr>
-          <w:instrText xml:space="preserve"> PAGEREF _Toc309977964 \h </w:instrText>
+          <w:instrText xml:space="preserve"> PAGEREF _Toc310406530 \h </w:instrText>
         </w:r>
         <w:r>
           <w:rPr>
@@ -4580,7 +4614,7 @@
           <w:szCs w:val="22"/>
         </w:rPr>
       </w:pPr>
-      <w:hyperlink w:anchor="_Toc309977965" w:history="1">
+      <w:hyperlink w:anchor="_Toc310406531" w:history="1">
         <w:r>
           <w:rPr>
             <w:rStyle w:val="Hyperlink"/>
@@ -4624,7 +4658,7 @@
             <w:noProof/>
             <w:webHidden/>
           </w:rPr>
-          <w:instrText xml:space="preserve"> PAGEREF _Toc309977965 \h </w:instrText>
+          <w:instrText xml:space="preserve"> PAGEREF _Toc310406531 \h </w:instrText>
         </w:r>
         <w:r>
           <w:rPr>
@@ -4672,7 +4706,7 @@
           <w:szCs w:val="22"/>
         </w:rPr>
       </w:pPr>
-      <w:hyperlink w:anchor="_Toc309977966" w:history="1">
+      <w:hyperlink w:anchor="_Toc310406532" w:history="1">
         <w:r>
           <w:rPr>
             <w:rStyle w:val="Hyperlink"/>
@@ -4718,7 +4752,7 @@
             <w:noProof/>
             <w:webHidden/>
           </w:rPr>
-          <w:instrText xml:space="preserve"> PAGEREF _Toc309977966 \h </w:instrText>
+          <w:instrText xml:space="preserve"> PAGEREF _Toc310406532 \h </w:instrText>
         </w:r>
         <w:r>
           <w:rPr>
@@ -4766,7 +4800,7 @@
           <w:szCs w:val="22"/>
         </w:rPr>
       </w:pPr>
-      <w:hyperlink w:anchor="_Toc309977967" w:history="1">
+      <w:hyperlink w:anchor="_Toc310406533" w:history="1">
         <w:r>
           <w:rPr>
             <w:rStyle w:val="Hyperlink"/>
@@ -4812,7 +4846,7 @@
             <w:noProof/>
             <w:webHidden/>
           </w:rPr>
-          <w:instrText xml:space="preserve"> PAGEREF _Toc309977967 \h </w:instrText>
+          <w:instrText xml:space="preserve"> PAGEREF _Toc310406533 \h </w:instrText>
         </w:r>
         <w:r>
           <w:rPr>
@@ -4962,32 +4996,32 @@
         <w:spacing w:before="480" w:after="240"/>
         <w:ind w:left="567" w:right="1531" w:hanging="567"/>
       </w:pPr>
-      <w:bookmarkStart w:id="10" w:name="_Toc309977949"/>
-      <w:bookmarkStart w:id="11" w:name="_Toc163300580"/>
-      <w:bookmarkStart w:id="12" w:name="_Toc163300886"/>
-      <w:bookmarkStart w:id="13" w:name="_Toc306887347"/>
-      <w:bookmarkStart w:id="14" w:name="_Toc192060812"/>
-      <w:bookmarkStart w:id="15" w:name="_Toc192643289"/>
-      <w:bookmarkStart w:id="16" w:name="_Toc194288021"/>
-      <w:bookmarkStart w:id="17" w:name="_Toc194371845"/>
-      <w:bookmarkStart w:id="18" w:name="_Toc196299284"/>
+      <w:bookmarkStart w:id="10" w:name="_Toc163300580"/>
+      <w:bookmarkStart w:id="11" w:name="_Toc163300886"/>
+      <w:bookmarkStart w:id="12" w:name="_Toc306887347"/>
+      <w:bookmarkStart w:id="13" w:name="_Toc192060812"/>
+      <w:bookmarkStart w:id="14" w:name="_Toc192643289"/>
+      <w:bookmarkStart w:id="15" w:name="_Toc194288021"/>
+      <w:bookmarkStart w:id="16" w:name="_Toc194371845"/>
+      <w:bookmarkStart w:id="17" w:name="_Toc196299284"/>
+      <w:bookmarkStart w:id="18" w:name="_Toc310406515"/>
       <w:r>
         <w:lastRenderedPageBreak/>
         <w:t>Generella regler</w:t>
       </w:r>
-      <w:bookmarkEnd w:id="10"/>
+      <w:bookmarkEnd w:id="18"/>
     </w:p>
     <w:p>
       <w:pPr>
         <w:pStyle w:val="Heading2"/>
       </w:pPr>
-      <w:bookmarkStart w:id="19" w:name="_Toc309977950"/>
+      <w:bookmarkStart w:id="19" w:name="_Toc310406516"/>
       <w:r>
         <w:t>SLA-krav</w:t>
       </w:r>
+      <w:bookmarkEnd w:id="10"/>
       <w:bookmarkEnd w:id="11"/>
       <w:bookmarkEnd w:id="12"/>
-      <w:bookmarkEnd w:id="13"/>
       <w:bookmarkEnd w:id="19"/>
     </w:p>
     <w:p>
@@ -5192,7 +5226,7 @@
         <w:ind w:left="567" w:right="1531" w:hanging="567"/>
       </w:pPr>
       <w:bookmarkStart w:id="20" w:name="_Toc163300891"/>
-      <w:bookmarkStart w:id="21" w:name="_Toc309977951"/>
+      <w:bookmarkStart w:id="21" w:name="_Toc310406517"/>
       <w:r>
         <w:t>Felhantering</w:t>
       </w:r>
@@ -5491,15 +5525,15 @@
       <w:pPr>
         <w:pStyle w:val="Heading1"/>
       </w:pPr>
-      <w:bookmarkStart w:id="22" w:name="_Toc309977952"/>
+      <w:bookmarkStart w:id="22" w:name="_Toc310406518"/>
       <w:r>
         <w:t>Informationsflöde</w:t>
       </w:r>
+      <w:bookmarkEnd w:id="13"/>
       <w:bookmarkEnd w:id="14"/>
       <w:bookmarkEnd w:id="15"/>
       <w:bookmarkEnd w:id="16"/>
       <w:bookmarkEnd w:id="17"/>
-      <w:bookmarkEnd w:id="18"/>
       <w:bookmarkEnd w:id="22"/>
     </w:p>
     <w:p>
@@ -5633,11 +5667,11 @@
         <w:ind w:left="1304" w:hanging="1304"/>
       </w:pPr>
       <w:bookmarkStart w:id="23" w:name="_Toc196299285"/>
-      <w:bookmarkStart w:id="24" w:name="_Toc309977953"/>
-      <w:bookmarkStart w:id="25" w:name="_Toc192060813"/>
-      <w:bookmarkStart w:id="26" w:name="_Toc192643290"/>
-      <w:bookmarkStart w:id="27" w:name="_Toc194288022"/>
-      <w:bookmarkStart w:id="28" w:name="_Toc194371846"/>
+      <w:bookmarkStart w:id="24" w:name="_Toc192060813"/>
+      <w:bookmarkStart w:id="25" w:name="_Toc192643290"/>
+      <w:bookmarkStart w:id="26" w:name="_Toc194288022"/>
+      <w:bookmarkStart w:id="27" w:name="_Toc194371846"/>
+      <w:bookmarkStart w:id="28" w:name="_Toc310406519"/>
       <w:r>
         <w:t>Tjänst</w:t>
       </w:r>
@@ -5645,7 +5679,7 @@
       <w:r>
         <w:t>en</w:t>
       </w:r>
-      <w:bookmarkEnd w:id="24"/>
+      <w:bookmarkEnd w:id="28"/>
     </w:p>
     <w:p>
       <w:r>
@@ -5724,15 +5758,15 @@
         <w:pStyle w:val="Heading1"/>
       </w:pPr>
       <w:bookmarkStart w:id="29" w:name="_Toc196299288"/>
-      <w:bookmarkStart w:id="30" w:name="_Toc309977954"/>
+      <w:bookmarkStart w:id="30" w:name="_Toc310406520"/>
       <w:r>
         <w:t>Informationsöversikt</w:t>
       </w:r>
       <w:bookmarkStart w:id="31" w:name="_Toc100125828"/>
+      <w:bookmarkEnd w:id="24"/>
       <w:bookmarkEnd w:id="25"/>
       <w:bookmarkEnd w:id="26"/>
       <w:bookmarkEnd w:id="27"/>
-      <w:bookmarkEnd w:id="28"/>
       <w:bookmarkEnd w:id="29"/>
       <w:bookmarkEnd w:id="30"/>
     </w:p>
@@ -5919,7 +5953,7 @@
       <w:bookmarkStart w:id="39" w:name="_Toc185730148"/>
       <w:bookmarkStart w:id="40" w:name="_Toc192060815"/>
       <w:bookmarkStart w:id="41" w:name="_Toc192643292"/>
-      <w:bookmarkStart w:id="42" w:name="_Toc309977955"/>
+      <w:bookmarkStart w:id="42" w:name="_Toc310406521"/>
       <w:bookmarkEnd w:id="31"/>
       <w:r>
         <w:t>Verksamhetsorienterad domäninformationsmodell (V-DIM)</w:t>
@@ -5973,7 +6007,7 @@
       <w:r>
         <w:t xml:space="preserve"> </w:t>
       </w:r>
-      <w:bookmarkStart w:id="43" w:name="_Toc309977956"/>
+      <w:bookmarkStart w:id="43" w:name="_Toc310406522"/>
       <w:r>
         <w:t>Remisstatus</w:t>
       </w:r>
@@ -6031,7 +6065,7 @@
                 <v:shape id="_x0000_i1026" type="#_x0000_t75" style="width:550.1pt;height:160.2pt" o:ole="">
                   <v:imagedata r:id="rId12" o:title=""/>
                 </v:shape>
-                <o:OLEObject Type="Embed" ProgID="PBrush" ShapeID="_x0000_i1026" DrawAspect="Content" ObjectID="_1383738108" r:id="rId13"/>
+                <o:OLEObject Type="Embed" ProgID="PBrush" ShapeID="_x0000_i1026" DrawAspect="Content" ObjectID="_1384148384" r:id="rId13"/>
               </w:object>
             </w:r>
           </w:p>
@@ -6075,8 +6109,8 @@
         <w:ind w:left="1304" w:hanging="1304"/>
       </w:pPr>
       <w:bookmarkStart w:id="46" w:name="_Toc192643294"/>
-      <w:bookmarkStart w:id="47" w:name="_Toc309977957"/>
-      <w:bookmarkStart w:id="48" w:name="_Toc100125831"/>
+      <w:bookmarkStart w:id="47" w:name="_Toc100125831"/>
+      <w:bookmarkStart w:id="48" w:name="_Toc310406523"/>
       <w:bookmarkEnd w:id="44"/>
       <w:bookmarkEnd w:id="45"/>
       <w:r>
@@ -6084,22 +6118,22 @@
         <w:t>V-DIM Klasser och attribut</w:t>
       </w:r>
       <w:bookmarkEnd w:id="46"/>
-      <w:bookmarkEnd w:id="47"/>
+      <w:bookmarkEnd w:id="48"/>
     </w:p>
     <w:p>
       <w:pPr>
         <w:pStyle w:val="Heading3"/>
         <w:ind w:left="1304" w:hanging="1304"/>
       </w:pPr>
-      <w:bookmarkStart w:id="49" w:name="_Toc309977958"/>
-      <w:bookmarkStart w:id="50" w:name="_Toc192643296"/>
-      <w:bookmarkStart w:id="51" w:name="_Toc192656390"/>
-      <w:bookmarkStart w:id="52" w:name="_Toc192060820"/>
-      <w:bookmarkStart w:id="53" w:name="_Toc192643300"/>
+      <w:bookmarkStart w:id="49" w:name="_Toc192643296"/>
+      <w:bookmarkStart w:id="50" w:name="_Toc192656390"/>
+      <w:bookmarkStart w:id="51" w:name="_Toc192060820"/>
+      <w:bookmarkStart w:id="52" w:name="_Toc192643300"/>
+      <w:bookmarkStart w:id="53" w:name="_Toc310406524"/>
       <w:r>
         <w:t>Order</w:t>
       </w:r>
-      <w:bookmarkEnd w:id="49"/>
+      <w:bookmarkEnd w:id="53"/>
     </w:p>
     <w:p>
       <w:pPr>
@@ -6200,7 +6234,7 @@
         <w:rPr>
           <w:b/>
         </w:rPr>
-        <w:t>domain</w:t>
+        <w:t>careprocess_orderstatus</w:t>
       </w:r>
       <w:r>
         <w:rPr>
@@ -6212,7 +6246,7 @@
         <w:t xml:space="preserve">: </w:t>
       </w:r>
       <w:r>
-        <w:t>Order</w:t>
+        <w:t>StatusEvent</w:t>
       </w:r>
     </w:p>
     <w:tbl>
@@ -6420,7 +6454,7 @@
                 <w:color w:val="000000"/>
                 <w:sz w:val="20"/>
               </w:rPr>
-              <w:t xml:space="preserve">Motsvarighet i </w:t>
+              <w:t>Motsvarighet i</w:t>
             </w:r>
             <w:r>
               <w:rPr>
@@ -6429,7 +6463,7 @@
                 <w:color w:val="000000"/>
                 <w:sz w:val="20"/>
               </w:rPr>
-              <w:t>domain</w:t>
+              <w:t xml:space="preserve"> schema</w:t>
             </w:r>
             <w:r>
               <w:rPr>
@@ -6438,7 +6472,7 @@
                 <w:color w:val="000000"/>
                 <w:sz w:val="20"/>
               </w:rPr>
-              <w:t>.xsd</w:t>
+              <w:t xml:space="preserve"> (XPath)</w:t>
             </w:r>
           </w:p>
         </w:tc>
@@ -6727,6 +6761,37 @@
                 <w:sz w:val="20"/>
               </w:rPr>
             </w:pPr>
+            <w:r>
+              <w:rPr>
+                <w:rFonts w:ascii="Arial" w:eastAsia="Arial Unicode MS" w:hAnsi="Arial" w:cs="Arial"/>
+                <w:color w:val="000000"/>
+                <w:sz w:val="20"/>
+              </w:rPr>
+              <w:t>StatusEve</w:t>
+            </w:r>
+            <w:r>
+              <w:rPr>
+                <w:rFonts w:ascii="Arial" w:eastAsia="Arial Unicode MS" w:hAnsi="Arial" w:cs="Arial"/>
+                <w:color w:val="000000"/>
+                <w:sz w:val="20"/>
+              </w:rPr>
+              <w:t>nt</w:t>
+            </w:r>
+            <w:r>
+              <w:rPr>
+                <w:rFonts w:ascii="Arial" w:eastAsia="Arial Unicode MS" w:hAnsi="Arial" w:cs="Arial"/>
+                <w:color w:val="000000"/>
+                <w:sz w:val="20"/>
+              </w:rPr>
+              <w:t>/</w:t>
+            </w:r>
+            <w:r>
+              <w:rPr>
+                <w:rFonts w:ascii="Arial" w:eastAsia="Arial Unicode MS" w:hAnsi="Arial" w:cs="Arial"/>
+                <w:sz w:val="20"/>
+              </w:rPr>
+              <w:t>senderes-request-id</w:t>
+            </w:r>
           </w:p>
         </w:tc>
       </w:tr>
@@ -7078,6 +7143,28 @@
                 <w:sz w:val="20"/>
               </w:rPr>
             </w:pPr>
+            <w:r>
+              <w:rPr>
+                <w:rFonts w:ascii="Arial" w:eastAsia="Arial Unicode MS" w:hAnsi="Arial" w:cs="Arial"/>
+                <w:sz w:val="20"/>
+              </w:rPr>
+              <w:t>StatusEve</w:t>
+            </w:r>
+            <w:r>
+              <w:rPr>
+                <w:rFonts w:ascii="Arial" w:eastAsia="Arial Unicode MS" w:hAnsi="Arial" w:cs="Arial"/>
+                <w:sz w:val="20"/>
+              </w:rPr>
+              <w:t>nt/</w:t>
+            </w:r>
+            <w:r>
+              <w:rPr>
+                <w:rFonts w:ascii="Arial" w:hAnsi="Arial" w:cs="Arial"/>
+                <w:iCs/>
+                <w:sz w:val="20"/>
+              </w:rPr>
+              <w:t>receiver-request-id</w:t>
+            </w:r>
           </w:p>
         </w:tc>
       </w:tr>
@@ -7200,7 +7287,16 @@
                 <w:szCs w:val="20"/>
                 <w:lang w:val="sv-SE"/>
               </w:rPr>
-              <w:t xml:space="preserve">Kod och klartext som anger vilken typ av framställan som avses </w:t>
+              <w:t xml:space="preserve">Kod </w:t>
+            </w:r>
+            <w:r>
+              <w:rPr>
+                <w:rFonts w:ascii="Arial" w:hAnsi="Arial" w:cs="Arial"/>
+                <w:sz w:val="20"/>
+                <w:szCs w:val="20"/>
+                <w:lang w:val="sv-SE"/>
+              </w:rPr>
+              <w:t xml:space="preserve">som anger vilken typ av framställan som avses </w:t>
             </w:r>
           </w:p>
           <w:p>
@@ -7553,6 +7649,13 @@
                 <w:sz w:val="20"/>
               </w:rPr>
             </w:pPr>
+            <w:r>
+              <w:rPr>
+                <w:rFonts w:ascii="Arial" w:eastAsia="Arial Unicode MS" w:hAnsi="Arial" w:cs="Arial"/>
+                <w:sz w:val="20"/>
+              </w:rPr>
+              <w:t>StatusEvent/type-of-request</w:t>
+            </w:r>
           </w:p>
         </w:tc>
       </w:tr>
@@ -7896,6 +7999,13 @@
                 <w:sz w:val="20"/>
               </w:rPr>
             </w:pPr>
+            <w:r>
+              <w:rPr>
+                <w:rFonts w:ascii="Arial" w:eastAsia="Arial Unicode MS" w:hAnsi="Arial" w:cs="Arial"/>
+                <w:sz w:val="20"/>
+              </w:rPr>
+              <w:t>StatusEvent/form-of-request</w:t>
+            </w:r>
           </w:p>
         </w:tc>
       </w:tr>
@@ -8285,9 +8395,45 @@
           </w:tcPr>
           <w:p>
             <w:pPr>
+              <w:pStyle w:val="Default"/>
+              <w:rPr>
+                <w:rFonts w:ascii="Arial" w:hAnsi="Arial" w:cs="Arial"/>
+                <w:sz w:val="20"/>
+                <w:szCs w:val="20"/>
+              </w:rPr>
+            </w:pPr>
+            <w:proofErr w:type="spellStart"/>
+            <w:r>
               <w:rPr>
                 <w:rFonts w:ascii="Arial" w:eastAsia="Arial Unicode MS" w:hAnsi="Arial" w:cs="Arial"/>
                 <w:sz w:val="20"/>
+              </w:rPr>
+              <w:t>StatusEvent</w:t>
+            </w:r>
+            <w:proofErr w:type="spellEnd"/>
+            <w:r>
+              <w:rPr>
+                <w:rFonts w:ascii="Arial" w:eastAsia="Arial Unicode MS" w:hAnsi="Arial" w:cs="Arial"/>
+                <w:sz w:val="20"/>
+              </w:rPr>
+              <w:t>/</w:t>
+            </w:r>
+            <w:r>
+              <w:rPr>
+                <w:rFonts w:ascii="Arial" w:hAnsi="Arial" w:cs="Arial"/>
+                <w:iCs/>
+                <w:sz w:val="20"/>
+                <w:szCs w:val="20"/>
+              </w:rPr>
+              <w:t xml:space="preserve">request-issued-by-person-id </w:t>
+            </w:r>
+          </w:p>
+          <w:p>
+            <w:pPr>
+              <w:rPr>
+                <w:rFonts w:ascii="Arial" w:eastAsia="Arial Unicode MS" w:hAnsi="Arial" w:cs="Arial"/>
+                <w:sz w:val="20"/>
+                <w:lang w:val="en-US"/>
               </w:rPr>
             </w:pPr>
           </w:p>
@@ -8596,8 +8742,36 @@
               <w:rPr>
                 <w:rFonts w:ascii="Arial" w:eastAsia="Arial Unicode MS" w:hAnsi="Arial" w:cs="Arial"/>
                 <w:sz w:val="20"/>
-              </w:rPr>
-            </w:pPr>
+                <w:lang w:val="en-US"/>
+              </w:rPr>
+            </w:pPr>
+            <w:proofErr w:type="spellStart"/>
+            <w:r>
+              <w:rPr>
+                <w:rFonts w:ascii="Arial" w:eastAsia="Arial Unicode MS" w:hAnsi="Arial" w:cs="Arial"/>
+                <w:sz w:val="20"/>
+                <w:lang w:val="en-US"/>
+              </w:rPr>
+              <w:t>StatusEvent</w:t>
+            </w:r>
+            <w:proofErr w:type="spellEnd"/>
+            <w:r>
+              <w:rPr>
+                <w:rFonts w:ascii="Arial" w:eastAsia="Arial Unicode MS" w:hAnsi="Arial" w:cs="Arial"/>
+                <w:sz w:val="20"/>
+                <w:lang w:val="en-US"/>
+              </w:rPr>
+              <w:t>/</w:t>
+            </w:r>
+            <w:r>
+              <w:rPr>
+                <w:rFonts w:ascii="Arial" w:hAnsi="Arial" w:cs="Arial"/>
+                <w:iCs/>
+                <w:sz w:val="20"/>
+                <w:lang w:val="en-US"/>
+              </w:rPr>
+              <w:t>request-issued-by-person-name</w:t>
+            </w:r>
           </w:p>
         </w:tc>
       </w:tr>
@@ -8930,6 +9104,14 @@
                 <w:color w:val="000000"/>
                 <w:sz w:val="20"/>
               </w:rPr>
+              <w:t xml:space="preserve">HSAid. </w:t>
+            </w:r>
+            <w:r>
+              <w:rPr>
+                <w:rFonts w:ascii="Arial" w:hAnsi="Arial" w:cs="Arial"/>
+                <w:color w:val="000000"/>
+                <w:sz w:val="20"/>
+              </w:rPr>
               <w:t xml:space="preserve">Ej obligatoriskt nu eftersom tjänstekontraktet har invånare som konsumenter, men i framtiden kan </w:t>
             </w:r>
             <w:r>
@@ -9033,8 +9215,36 @@
               <w:rPr>
                 <w:rFonts w:ascii="Arial" w:eastAsia="Arial Unicode MS" w:hAnsi="Arial" w:cs="Arial"/>
                 <w:sz w:val="20"/>
-              </w:rPr>
-            </w:pPr>
+                <w:lang w:val="en-US"/>
+              </w:rPr>
+            </w:pPr>
+            <w:proofErr w:type="spellStart"/>
+            <w:r>
+              <w:rPr>
+                <w:rFonts w:ascii="Arial" w:eastAsia="Arial Unicode MS" w:hAnsi="Arial" w:cs="Arial"/>
+                <w:sz w:val="20"/>
+                <w:lang w:val="en-US"/>
+              </w:rPr>
+              <w:t>StatusEvent</w:t>
+            </w:r>
+            <w:proofErr w:type="spellEnd"/>
+            <w:r>
+              <w:rPr>
+                <w:rFonts w:ascii="Arial" w:eastAsia="Arial Unicode MS" w:hAnsi="Arial" w:cs="Arial"/>
+                <w:sz w:val="20"/>
+                <w:lang w:val="en-US"/>
+              </w:rPr>
+              <w:t>/</w:t>
+            </w:r>
+            <w:r>
+              <w:rPr>
+                <w:rFonts w:ascii="Arial" w:hAnsi="Arial" w:cs="Arial"/>
+                <w:iCs/>
+                <w:sz w:val="20"/>
+                <w:lang w:val="en-US"/>
+              </w:rPr>
+              <w:t>request-issued-by-care-unit-id</w:t>
+            </w:r>
           </w:p>
         </w:tc>
       </w:tr>
@@ -9249,8 +9459,36 @@
                 <w:rFonts w:ascii="Arial" w:eastAsia="Arial Unicode MS" w:hAnsi="Arial" w:cs="Arial"/>
                 <w:sz w:val="20"/>
                 <w:highlight w:val="yellow"/>
-              </w:rPr>
-            </w:pPr>
+                <w:lang w:val="en-US"/>
+              </w:rPr>
+            </w:pPr>
+            <w:proofErr w:type="spellStart"/>
+            <w:r>
+              <w:rPr>
+                <w:rFonts w:ascii="Arial" w:eastAsia="Arial Unicode MS" w:hAnsi="Arial" w:cs="Arial"/>
+                <w:sz w:val="20"/>
+                <w:lang w:val="en-US"/>
+              </w:rPr>
+              <w:t>StatusEvent</w:t>
+            </w:r>
+            <w:proofErr w:type="spellEnd"/>
+            <w:r>
+              <w:rPr>
+                <w:rFonts w:ascii="Arial" w:eastAsia="Arial Unicode MS" w:hAnsi="Arial" w:cs="Arial"/>
+                <w:sz w:val="20"/>
+                <w:lang w:val="en-US"/>
+              </w:rPr>
+              <w:t>/</w:t>
+            </w:r>
+            <w:r>
+              <w:rPr>
+                <w:rFonts w:ascii="Arial" w:hAnsi="Arial" w:cs="Arial"/>
+                <w:iCs/>
+                <w:sz w:val="20"/>
+                <w:lang w:val="en-US"/>
+              </w:rPr>
+              <w:t>request-issued-by-care-unit-local-id</w:t>
+            </w:r>
           </w:p>
         </w:tc>
       </w:tr>
@@ -9571,8 +9809,36 @@
               <w:rPr>
                 <w:rFonts w:ascii="Arial" w:eastAsia="Arial Unicode MS" w:hAnsi="Arial" w:cs="Arial"/>
                 <w:sz w:val="20"/>
-              </w:rPr>
-            </w:pPr>
+                <w:lang w:val="en-US"/>
+              </w:rPr>
+            </w:pPr>
+            <w:proofErr w:type="spellStart"/>
+            <w:r>
+              <w:rPr>
+                <w:rFonts w:ascii="Arial" w:eastAsia="Arial Unicode MS" w:hAnsi="Arial" w:cs="Arial"/>
+                <w:sz w:val="20"/>
+                <w:lang w:val="en-US"/>
+              </w:rPr>
+              <w:t>StatusEvent</w:t>
+            </w:r>
+            <w:proofErr w:type="spellEnd"/>
+            <w:r>
+              <w:rPr>
+                <w:rFonts w:ascii="Arial" w:eastAsia="Arial Unicode MS" w:hAnsi="Arial" w:cs="Arial"/>
+                <w:sz w:val="20"/>
+                <w:lang w:val="en-US"/>
+              </w:rPr>
+              <w:t>/</w:t>
+            </w:r>
+            <w:r>
+              <w:rPr>
+                <w:rFonts w:ascii="Arial" w:hAnsi="Arial" w:cs="Arial"/>
+                <w:iCs/>
+                <w:sz w:val="20"/>
+                <w:lang w:val="en-US"/>
+              </w:rPr>
+              <w:t>request-issued-by-care-unit-description</w:t>
+            </w:r>
           </w:p>
         </w:tc>
       </w:tr>
@@ -9749,7 +10015,19 @@
                 <w:szCs w:val="20"/>
                 <w:lang w:val="sv-SE"/>
               </w:rPr>
-              <w:t xml:space="preserve">mottagande person /namn </w:t>
+              <w:t xml:space="preserve">mottagande person </w:t>
+            </w:r>
+            <w:r>
+              <w:rPr>
+                <w:rFonts w:ascii="Arial" w:hAnsi="Arial" w:cs="Arial"/>
+                <w:i/>
+                <w:iCs/>
+                <w:sz w:val="20"/>
+                <w:szCs w:val="20"/>
+                <w:lang w:val="sv-SE"/>
+              </w:rPr>
+              <w:lastRenderedPageBreak/>
+              <w:t xml:space="preserve">/namn </w:t>
             </w:r>
           </w:p>
         </w:tc>
@@ -9772,6 +10050,7 @@
                 <w:color w:val="000000"/>
                 <w:sz w:val="20"/>
               </w:rPr>
+              <w:lastRenderedPageBreak/>
               <w:t>TXT</w:t>
             </w:r>
           </w:p>
@@ -9850,6 +10129,52 @@
           </w:tcPr>
           <w:p>
             <w:pPr>
+              <w:pStyle w:val="Default"/>
+              <w:rPr>
+                <w:rFonts w:ascii="Arial" w:hAnsi="Arial" w:cs="Arial"/>
+                <w:i/>
+                <w:sz w:val="20"/>
+                <w:szCs w:val="20"/>
+              </w:rPr>
+            </w:pPr>
+            <w:proofErr w:type="spellStart"/>
+            <w:r>
+              <w:rPr>
+                <w:rFonts w:ascii="Arial" w:eastAsia="Arial Unicode MS" w:hAnsi="Arial" w:cs="Arial"/>
+                <w:sz w:val="20"/>
+              </w:rPr>
+              <w:t>StatusEvent</w:t>
+            </w:r>
+            <w:proofErr w:type="spellEnd"/>
+            <w:r>
+              <w:rPr>
+                <w:rFonts w:ascii="Arial" w:eastAsia="Arial Unicode MS" w:hAnsi="Arial" w:cs="Arial"/>
+                <w:sz w:val="20"/>
+              </w:rPr>
+              <w:t>/</w:t>
+            </w:r>
+            <w:r>
+              <w:rPr>
+                <w:rFonts w:ascii="Arial" w:hAnsi="Arial" w:cs="Arial"/>
+                <w:iCs/>
+                <w:sz w:val="20"/>
+                <w:szCs w:val="20"/>
+              </w:rPr>
+              <w:t>receiving-person-name</w:t>
+            </w:r>
+            <w:r>
+              <w:rPr>
+                <w:rFonts w:ascii="Arial" w:hAnsi="Arial" w:cs="Arial"/>
+                <w:i/>
+                <w:iCs/>
+                <w:sz w:val="20"/>
+                <w:szCs w:val="20"/>
+              </w:rPr>
+              <w:t xml:space="preserve"> </w:t>
+            </w:r>
+          </w:p>
+          <w:p>
+            <w:pPr>
               <w:rPr>
                 <w:rFonts w:ascii="Arial" w:eastAsia="Arial Unicode MS" w:hAnsi="Arial" w:cs="Arial"/>
                 <w:sz w:val="20"/>
@@ -10236,8 +10561,36 @@
               <w:rPr>
                 <w:rFonts w:ascii="Arial" w:eastAsia="Arial Unicode MS" w:hAnsi="Arial" w:cs="Arial"/>
                 <w:sz w:val="20"/>
-              </w:rPr>
-            </w:pPr>
+                <w:lang w:val="en-US"/>
+              </w:rPr>
+            </w:pPr>
+            <w:proofErr w:type="spellStart"/>
+            <w:r>
+              <w:rPr>
+                <w:rFonts w:ascii="Arial" w:eastAsia="Arial Unicode MS" w:hAnsi="Arial" w:cs="Arial"/>
+                <w:sz w:val="20"/>
+                <w:lang w:val="en-US"/>
+              </w:rPr>
+              <w:t>StatusEvent</w:t>
+            </w:r>
+            <w:proofErr w:type="spellEnd"/>
+            <w:r>
+              <w:rPr>
+                <w:rFonts w:ascii="Arial" w:eastAsia="Arial Unicode MS" w:hAnsi="Arial" w:cs="Arial"/>
+                <w:sz w:val="20"/>
+                <w:lang w:val="en-US"/>
+              </w:rPr>
+              <w:t>/</w:t>
+            </w:r>
+            <w:r>
+              <w:rPr>
+                <w:rFonts w:ascii="Arial" w:hAnsi="Arial" w:cs="Arial"/>
+                <w:iCs/>
+                <w:sz w:val="20"/>
+                <w:lang w:val="en-US"/>
+              </w:rPr>
+              <w:t>receiving-care-unit-id</w:t>
+            </w:r>
           </w:p>
         </w:tc>
       </w:tr>
@@ -10507,9 +10860,45 @@
           </w:tcPr>
           <w:p>
             <w:pPr>
+              <w:pStyle w:val="Default"/>
+              <w:rPr>
+                <w:rFonts w:ascii="Arial" w:hAnsi="Arial" w:cs="Arial"/>
+                <w:sz w:val="20"/>
+                <w:szCs w:val="20"/>
+              </w:rPr>
+            </w:pPr>
+            <w:proofErr w:type="spellStart"/>
+            <w:r>
               <w:rPr>
                 <w:rFonts w:ascii="Arial" w:eastAsia="Arial Unicode MS" w:hAnsi="Arial" w:cs="Arial"/>
                 <w:sz w:val="20"/>
+              </w:rPr>
+              <w:t>StatusEvent</w:t>
+            </w:r>
+            <w:proofErr w:type="spellEnd"/>
+            <w:r>
+              <w:rPr>
+                <w:rFonts w:ascii="Arial" w:eastAsia="Arial Unicode MS" w:hAnsi="Arial" w:cs="Arial"/>
+                <w:sz w:val="20"/>
+              </w:rPr>
+              <w:t>/</w:t>
+            </w:r>
+            <w:r>
+              <w:rPr>
+                <w:rFonts w:ascii="Arial" w:hAnsi="Arial" w:cs="Arial"/>
+                <w:iCs/>
+                <w:sz w:val="20"/>
+                <w:szCs w:val="20"/>
+              </w:rPr>
+              <w:t xml:space="preserve">receiving-care-unit-local-id </w:t>
+            </w:r>
+          </w:p>
+          <w:p>
+            <w:pPr>
+              <w:rPr>
+                <w:rFonts w:ascii="Arial" w:eastAsia="Arial Unicode MS" w:hAnsi="Arial" w:cs="Arial"/>
+                <w:sz w:val="20"/>
+                <w:lang w:val="en-US"/>
               </w:rPr>
             </w:pPr>
           </w:p>
@@ -10817,8 +11206,36 @@
               <w:rPr>
                 <w:rFonts w:ascii="Arial" w:eastAsia="Arial Unicode MS" w:hAnsi="Arial" w:cs="Arial"/>
                 <w:sz w:val="20"/>
-              </w:rPr>
-            </w:pPr>
+                <w:lang w:val="en-US"/>
+              </w:rPr>
+            </w:pPr>
+            <w:proofErr w:type="spellStart"/>
+            <w:r>
+              <w:rPr>
+                <w:rFonts w:ascii="Arial" w:eastAsia="Arial Unicode MS" w:hAnsi="Arial" w:cs="Arial"/>
+                <w:sz w:val="20"/>
+                <w:lang w:val="en-US"/>
+              </w:rPr>
+              <w:t>StatusEvent</w:t>
+            </w:r>
+            <w:proofErr w:type="spellEnd"/>
+            <w:r>
+              <w:rPr>
+                <w:rFonts w:ascii="Arial" w:eastAsia="Arial Unicode MS" w:hAnsi="Arial" w:cs="Arial"/>
+                <w:sz w:val="20"/>
+                <w:lang w:val="en-US"/>
+              </w:rPr>
+              <w:t>/</w:t>
+            </w:r>
+            <w:r>
+              <w:rPr>
+                <w:rFonts w:ascii="Arial" w:hAnsi="Arial" w:cs="Arial"/>
+                <w:iCs/>
+                <w:sz w:val="20"/>
+                <w:lang w:val="en-US"/>
+              </w:rPr>
+              <w:t>receiving-care-unit-description</w:t>
+            </w:r>
           </w:p>
         </w:tc>
       </w:tr>
@@ -10934,6 +11351,7 @@
                 <w:szCs w:val="20"/>
                 <w:lang w:val="sv-SE"/>
               </w:rPr>
+              <w:lastRenderedPageBreak/>
               <w:t>Saknas</w:t>
             </w:r>
           </w:p>
@@ -10957,6 +11375,7 @@
                 <w:color w:val="000000"/>
                 <w:sz w:val="20"/>
               </w:rPr>
+              <w:lastRenderedPageBreak/>
               <w:t>II</w:t>
             </w:r>
           </w:p>
@@ -11047,6 +11466,13 @@
                 <w:sz w:val="20"/>
               </w:rPr>
             </w:pPr>
+            <w:r>
+              <w:rPr>
+                <w:rFonts w:ascii="Arial" w:eastAsia="Arial Unicode MS" w:hAnsi="Arial" w:cs="Arial"/>
+                <w:sz w:val="20"/>
+              </w:rPr>
+              <w:t>StatusEvent/logical-address</w:t>
+            </w:r>
           </w:p>
         </w:tc>
       </w:tr>
@@ -11075,6 +11501,7 @@
                 <w:color w:val="000000"/>
                 <w:sz w:val="20"/>
               </w:rPr>
+              <w:lastRenderedPageBreak/>
               <w:t>Associationer</w:t>
             </w:r>
           </w:p>
@@ -11162,7 +11589,6 @@
                 <w:color w:val="000000"/>
                 <w:sz w:val="20"/>
               </w:rPr>
-              <w:lastRenderedPageBreak/>
               <w:t>En Remiss förhåller sig till en eller flera statushändelser.</w:t>
             </w:r>
           </w:p>
@@ -11189,9 +11615,9 @@
         <w:pStyle w:val="Heading3"/>
         <w:ind w:left="1304" w:hanging="1304"/>
       </w:pPr>
-      <w:bookmarkStart w:id="54" w:name="_Toc309977959"/>
+      <w:bookmarkStart w:id="54" w:name="_Toc310406525"/>
+      <w:bookmarkEnd w:id="49"/>
       <w:bookmarkEnd w:id="50"/>
-      <w:bookmarkEnd w:id="51"/>
       <w:r>
         <w:t>StatusEvent</w:t>
       </w:r>
@@ -11242,13 +11668,13 @@
         <w:rPr>
           <w:b/>
         </w:rPr>
-        <w:t xml:space="preserve">Motsvarighet i </w:t>
+        <w:t>Motsvarighet i</w:t>
       </w:r>
       <w:r>
         <w:rPr>
           <w:b/>
         </w:rPr>
-        <w:t>domain</w:t>
+        <w:t xml:space="preserve"> careprocess_orderstatus</w:t>
       </w:r>
       <w:r>
         <w:rPr>
@@ -11452,7 +11878,16 @@
                 <w:color w:val="000000"/>
                 <w:sz w:val="20"/>
               </w:rPr>
-              <w:t>Motsvarighet i domain.xsd</w:t>
+              <w:t xml:space="preserve">Motsvarighet i </w:t>
+            </w:r>
+            <w:r>
+              <w:rPr>
+                <w:rFonts w:ascii="Arial" w:hAnsi="Arial"/>
+                <w:b/>
+                <w:color w:val="000000"/>
+                <w:sz w:val="20"/>
+              </w:rPr>
+              <w:t>schema (XPath)</w:t>
             </w:r>
           </w:p>
         </w:tc>
@@ -11553,7 +11988,7 @@
                 <w:color w:val="000000"/>
                 <w:sz w:val="20"/>
               </w:rPr>
-              <w:t>II</w:t>
+              <w:t>KTOV</w:t>
             </w:r>
           </w:p>
         </w:tc>
@@ -11735,6 +12170,14 @@
                 <w:sz w:val="20"/>
               </w:rPr>
             </w:pPr>
+            <w:r>
+              <w:rPr>
+                <w:rFonts w:ascii="Arial" w:eastAsia="Arial Unicode MS" w:hAnsi="Arial"/>
+                <w:color w:val="000000"/>
+                <w:sz w:val="20"/>
+              </w:rPr>
+              <w:t>StatusEvent/status-code</w:t>
+            </w:r>
           </w:p>
         </w:tc>
       </w:tr>
@@ -11762,6 +12205,7 @@
                 <w:color w:val="000000"/>
                 <w:sz w:val="20"/>
               </w:rPr>
+              <w:lastRenderedPageBreak/>
               <w:t>e</w:t>
             </w:r>
             <w:r>
@@ -11900,6 +12344,14 @@
                 <w:sz w:val="20"/>
               </w:rPr>
             </w:pPr>
+            <w:r>
+              <w:rPr>
+                <w:rFonts w:ascii="Arial" w:eastAsia="Arial Unicode MS" w:hAnsi="Arial"/>
+                <w:color w:val="000000"/>
+                <w:sz w:val="20"/>
+              </w:rPr>
+              <w:t>StatusEvent/event-time</w:t>
+            </w:r>
           </w:p>
         </w:tc>
       </w:tr>
@@ -11974,37 +12426,43 @@
               </w:rPr>
               <w:t>S/F</w:t>
             </w:r>
-            <w:r>
+          </w:p>
+        </w:tc>
+        <w:tc>
+          <w:tcPr>
+            <w:tcW w:w="694" w:type="dxa"/>
+          </w:tcPr>
+          <w:p>
+            <w:pPr>
+              <w:jc w:val="center"/>
               <w:rPr>
                 <w:rFonts w:ascii="Arial" w:eastAsia="Arial Unicode MS" w:hAnsi="Arial"/>
                 <w:color w:val="000000"/>
                 <w:sz w:val="20"/>
               </w:rPr>
-              <w:t>/T</w:t>
-            </w:r>
-          </w:p>
-        </w:tc>
-        <w:tc>
-          <w:tcPr>
-            <w:tcW w:w="694" w:type="dxa"/>
-          </w:tcPr>
-          <w:p>
-            <w:pPr>
-              <w:jc w:val="center"/>
+            </w:pPr>
+            <w:r>
               <w:rPr>
                 <w:rFonts w:ascii="Arial" w:eastAsia="Arial Unicode MS" w:hAnsi="Arial"/>
                 <w:color w:val="000000"/>
                 <w:sz w:val="20"/>
               </w:rPr>
-            </w:pPr>
-            <w:r>
+              <w:t>1</w:t>
+            </w:r>
+          </w:p>
+        </w:tc>
+        <w:tc>
+          <w:tcPr>
+            <w:tcW w:w="2268" w:type="dxa"/>
+          </w:tcPr>
+          <w:p>
+            <w:pPr>
               <w:rPr>
                 <w:rFonts w:ascii="Arial" w:eastAsia="Arial Unicode MS" w:hAnsi="Arial"/>
                 <w:color w:val="000000"/>
                 <w:sz w:val="20"/>
               </w:rPr>
-              <w:t>1</w:t>
-            </w:r>
+            </w:pPr>
           </w:p>
         </w:tc>
         <w:tc>
@@ -12015,44 +12473,38 @@
             <w:pPr>
               <w:rPr>
                 <w:rFonts w:ascii="Arial" w:eastAsia="Arial Unicode MS" w:hAnsi="Arial"/>
-                <w:color w:val="000000"/>
-                <w:sz w:val="20"/>
-              </w:rPr>
-            </w:pPr>
-          </w:p>
-        </w:tc>
-        <w:tc>
-          <w:tcPr>
-            <w:tcW w:w="2268" w:type="dxa"/>
-          </w:tcPr>
-          <w:p>
-            <w:pPr>
+                <w:sz w:val="20"/>
+              </w:rPr>
+            </w:pPr>
+            <w:r>
               <w:rPr>
                 <w:rFonts w:ascii="Arial" w:eastAsia="Arial Unicode MS" w:hAnsi="Arial"/>
                 <w:sz w:val="20"/>
               </w:rPr>
-            </w:pPr>
-            <w:r>
+              <w:t>T.ex. så kan mottagaren inte vilja publisera sina remisser vilket användaren kan vilja få information om.</w:t>
+            </w:r>
+          </w:p>
+        </w:tc>
+        <w:tc>
+          <w:tcPr>
+            <w:tcW w:w="3118" w:type="dxa"/>
+          </w:tcPr>
+          <w:p>
+            <w:pPr>
               <w:rPr>
                 <w:rFonts w:ascii="Arial" w:eastAsia="Arial Unicode MS" w:hAnsi="Arial"/>
-                <w:sz w:val="20"/>
-              </w:rPr>
-              <w:t>T.ex. så kan mottagaren inte vilja publisera sina remisser vilket användaren kan vilja få information om.</w:t>
-            </w:r>
-          </w:p>
-        </w:tc>
-        <w:tc>
-          <w:tcPr>
-            <w:tcW w:w="3118" w:type="dxa"/>
-          </w:tcPr>
-          <w:p>
-            <w:pPr>
+                <w:color w:val="000000"/>
+                <w:sz w:val="20"/>
+              </w:rPr>
+            </w:pPr>
+            <w:r>
               <w:rPr>
                 <w:rFonts w:ascii="Arial" w:eastAsia="Arial Unicode MS" w:hAnsi="Arial"/>
                 <w:color w:val="000000"/>
                 <w:sz w:val="20"/>
               </w:rPr>
-            </w:pPr>
+              <w:t>StatusEvent/allowed-to-show</w:t>
+            </w:r>
           </w:p>
         </w:tc>
       </w:tr>
@@ -12087,7 +12539,6 @@
                 <w:color w:val="000000"/>
                 <w:sz w:val="20"/>
               </w:rPr>
-              <w:lastRenderedPageBreak/>
               <w:t>Associationer</w:t>
             </w:r>
           </w:p>
@@ -12181,7 +12632,7 @@
         <w:pStyle w:val="Heading3"/>
         <w:ind w:left="1304" w:hanging="1304"/>
       </w:pPr>
-      <w:bookmarkStart w:id="55" w:name="_Toc309977960"/>
+      <w:bookmarkStart w:id="55" w:name="_Toc310406526"/>
       <w:r>
         <w:t>SubjectOfCare</w:t>
       </w:r>
@@ -12235,13 +12686,13 @@
         <w:rPr>
           <w:b/>
         </w:rPr>
-        <w:t xml:space="preserve">Motsvarighet i </w:t>
+        <w:t>Motsvarighet i</w:t>
       </w:r>
       <w:r>
         <w:rPr>
           <w:b/>
         </w:rPr>
-        <w:t>domain</w:t>
+        <w:t xml:space="preserve"> careprocess_orderstatus</w:t>
       </w:r>
       <w:r>
         <w:rPr>
@@ -12250,7 +12701,10 @@
         <w:t>.xsd</w:t>
       </w:r>
       <w:r>
-        <w:t>: SubjectOfCare</w:t>
+        <w:t xml:space="preserve">: </w:t>
+      </w:r>
+      <w:r>
+        <w:t>StatusEvent</w:t>
       </w:r>
     </w:p>
     <w:tbl>
@@ -12454,16 +12908,7 @@
                 <w:color w:val="000000"/>
                 <w:sz w:val="20"/>
               </w:rPr>
-              <w:t>domain</w:t>
-            </w:r>
-            <w:r>
-              <w:rPr>
-                <w:rFonts w:ascii="Arial" w:hAnsi="Arial"/>
-                <w:b/>
-                <w:color w:val="000000"/>
-                <w:sz w:val="20"/>
-              </w:rPr>
-              <w:t>.xsd</w:t>
+              <w:t>schema (XPath)</w:t>
             </w:r>
           </w:p>
         </w:tc>
@@ -12696,6 +13141,7 @@
                 <w:color w:val="000000"/>
                 <w:sz w:val="20"/>
               </w:rPr>
+              <w:lastRenderedPageBreak/>
               <w:t>upp. Def</w:t>
             </w:r>
             <w:r>
@@ -12720,34 +13166,50 @@
                 <w:color w:val="000000"/>
                 <w:sz w:val="20"/>
               </w:rPr>
-              <w:t xml:space="preserve">n patient kommer in akut och medvetslös. Patienten registreras med ett reservnummer och all fakta runt vården registreras mot detta reservnummer. När man </w:t>
-            </w:r>
-            <w:r>
-              <w:rPr>
-                <w:rFonts w:ascii="Tahoma" w:hAnsi="Tahoma" w:cs="Tahoma"/>
-                <w:color w:val="000000"/>
+              <w:t xml:space="preserve">n patient kommer in akut och medvetslös. Patienten registreras med ett reservnummer och all fakta runt vården registreras mot detta reservnummer. När man sedan vet vem patienten är så LÄNKAS detta reservnummer till det riktiga personnumret. </w:t>
+            </w:r>
+          </w:p>
+        </w:tc>
+        <w:tc>
+          <w:tcPr>
+            <w:tcW w:w="3118" w:type="dxa"/>
+          </w:tcPr>
+          <w:p>
+            <w:pPr>
+              <w:rPr>
+                <w:rFonts w:ascii="Arial" w:eastAsia="Arial Unicode MS" w:hAnsi="Arial" w:cs="Arial"/>
+                <w:color w:val="000000"/>
+                <w:sz w:val="20"/>
+              </w:rPr>
+            </w:pPr>
+            <w:r>
+              <w:rPr>
+                <w:rFonts w:ascii="Arial" w:hAnsi="Arial" w:cs="Arial"/>
                 <w:sz w:val="20"/>
               </w:rPr>
               <w:lastRenderedPageBreak/>
-              <w:t xml:space="preserve">sedan vet vem patienten är så LÄNKAS detta reservnummer till det riktiga personnumret. </w:t>
-            </w:r>
-          </w:p>
-        </w:tc>
-        <w:tc>
-          <w:tcPr>
-            <w:tcW w:w="3118" w:type="dxa"/>
-          </w:tcPr>
-          <w:p>
-            <w:pPr>
-              <w:rPr>
-                <w:rFonts w:ascii="Arial" w:eastAsia="Arial Unicode MS" w:hAnsi="Arial"/>
-                <w:color w:val="000000"/>
-                <w:sz w:val="20"/>
-              </w:rPr>
-            </w:pPr>
-            <w:r>
-              <w:lastRenderedPageBreak/>
-              <w:t>SubjectOfCare/personId</w:t>
+              <w:t>StatusEvent</w:t>
+            </w:r>
+            <w:r>
+              <w:rPr>
+                <w:rFonts w:ascii="Arial" w:hAnsi="Arial" w:cs="Arial"/>
+                <w:sz w:val="20"/>
+              </w:rPr>
+              <w:t>/person</w:t>
+            </w:r>
+            <w:r>
+              <w:rPr>
+                <w:rFonts w:ascii="Arial" w:hAnsi="Arial" w:cs="Arial"/>
+                <w:sz w:val="20"/>
+              </w:rPr>
+              <w:t>-i</w:t>
+            </w:r>
+            <w:r>
+              <w:rPr>
+                <w:rFonts w:ascii="Arial" w:hAnsi="Arial" w:cs="Arial"/>
+                <w:sz w:val="20"/>
+              </w:rPr>
+              <w:t>d</w:t>
             </w:r>
           </w:p>
         </w:tc>
@@ -12867,8 +13329,8 @@
         <w:ind w:left="1304" w:hanging="1304"/>
       </w:pPr>
       <w:bookmarkStart w:id="56" w:name="_Toc192060823"/>
+      <w:bookmarkEnd w:id="51"/>
       <w:bookmarkEnd w:id="52"/>
-      <w:bookmarkEnd w:id="53"/>
     </w:p>
     <w:p>
       <w:pPr>
@@ -12888,7 +13350,7 @@
       <w:pPr>
         <w:pStyle w:val="Heading1"/>
       </w:pPr>
-      <w:bookmarkStart w:id="57" w:name="_Toc309977961"/>
+      <w:bookmarkStart w:id="57" w:name="_Toc310406527"/>
       <w:r>
         <w:lastRenderedPageBreak/>
         <w:t>Verksamhetsorienterad meddelandeinformationsmodell (V-MIM)</w:t>
@@ -12901,7 +13363,7 @@
         <w:spacing w:after="60"/>
         <w:ind w:left="1304" w:hanging="1304"/>
       </w:pPr>
-      <w:bookmarkStart w:id="58" w:name="_Toc309977962"/>
+      <w:bookmarkStart w:id="58" w:name="_Toc310406528"/>
       <w:r>
         <w:t>Hämta remisstatus</w:t>
       </w:r>
@@ -13493,12 +13955,12 @@
       <w:pPr>
         <w:pStyle w:val="Heading1"/>
       </w:pPr>
-      <w:bookmarkStart w:id="60" w:name="_Toc309977963"/>
+      <w:bookmarkStart w:id="60" w:name="_Toc310406529"/>
       <w:r>
         <w:lastRenderedPageBreak/>
         <w:t>Termer och definitioner</w:t>
       </w:r>
-      <w:bookmarkEnd w:id="48"/>
+      <w:bookmarkEnd w:id="47"/>
       <w:bookmarkEnd w:id="56"/>
       <w:bookmarkEnd w:id="59"/>
       <w:bookmarkEnd w:id="60"/>
@@ -15538,13 +16000,13 @@
       <w:bookmarkStart w:id="68" w:name="_Toc194206359"/>
       <w:bookmarkStart w:id="69" w:name="_Toc194206679"/>
       <w:bookmarkStart w:id="70" w:name="_Toc194721692"/>
-      <w:bookmarkStart w:id="71" w:name="_Toc309977964"/>
-      <w:bookmarkStart w:id="72" w:name="_Toc139439949"/>
-      <w:bookmarkStart w:id="73" w:name="_Toc144289533"/>
-      <w:bookmarkStart w:id="74" w:name="_Toc162011539"/>
-      <w:bookmarkStart w:id="75" w:name="_Toc100125833"/>
-      <w:bookmarkStart w:id="76" w:name="_Toc116886648"/>
-      <w:bookmarkStart w:id="77" w:name="_Toc148522907"/>
+      <w:bookmarkStart w:id="71" w:name="_Toc139439949"/>
+      <w:bookmarkStart w:id="72" w:name="_Toc144289533"/>
+      <w:bookmarkStart w:id="73" w:name="_Toc162011539"/>
+      <w:bookmarkStart w:id="74" w:name="_Toc100125833"/>
+      <w:bookmarkStart w:id="75" w:name="_Toc116886648"/>
+      <w:bookmarkStart w:id="76" w:name="_Toc148522907"/>
+      <w:bookmarkStart w:id="77" w:name="_Toc310406530"/>
       <w:bookmarkEnd w:id="61"/>
       <w:bookmarkEnd w:id="62"/>
       <w:bookmarkEnd w:id="63"/>
@@ -15559,7 +16021,7 @@
       <w:bookmarkEnd w:id="68"/>
       <w:bookmarkEnd w:id="69"/>
       <w:bookmarkEnd w:id="70"/>
-      <w:bookmarkEnd w:id="71"/>
+      <w:bookmarkEnd w:id="77"/>
     </w:p>
     <w:p>
       <w:pPr>
@@ -16384,7 +16846,7 @@
         <w:lastRenderedPageBreak/>
         <w:t xml:space="preserve"> </w:t>
       </w:r>
-      <w:bookmarkStart w:id="78" w:name="_Toc309977965"/>
+      <w:bookmarkStart w:id="78" w:name="_Toc310406531"/>
       <w:r>
         <w:t xml:space="preserve">Tabell över </w:t>
       </w:r>
@@ -20113,13 +20575,13 @@
       <w:bookmarkStart w:id="85" w:name="_Toc192060826"/>
       <w:bookmarkStart w:id="86" w:name="_Toc192643309"/>
       <w:bookmarkStart w:id="87" w:name="_Toc196300068"/>
-      <w:bookmarkStart w:id="88" w:name="_Toc309977966"/>
+      <w:bookmarkStart w:id="88" w:name="_Toc310406532"/>
+      <w:bookmarkEnd w:id="71"/>
       <w:bookmarkEnd w:id="72"/>
       <w:bookmarkEnd w:id="73"/>
       <w:bookmarkEnd w:id="74"/>
       <w:bookmarkEnd w:id="75"/>
       <w:bookmarkEnd w:id="76"/>
-      <w:bookmarkEnd w:id="77"/>
       <w:bookmarkEnd w:id="79"/>
       <w:bookmarkEnd w:id="80"/>
       <w:bookmarkEnd w:id="81"/>
@@ -21471,7 +21933,7 @@
       <w:pPr>
         <w:pStyle w:val="Heading1"/>
       </w:pPr>
-      <w:bookmarkStart w:id="89" w:name="_Toc309977967"/>
+      <w:bookmarkStart w:id="89" w:name="_Toc310406533"/>
       <w:r>
         <w:lastRenderedPageBreak/>
         <w:t>Referenser</w:t>
@@ -21725,7 +22187,7 @@
               <w:noProof/>
               <w:sz w:val="20"/>
             </w:rPr>
-            <w:t>3</w:t>
+            <w:t>4</w:t>
           </w:r>
           <w:r>
             <w:rPr>
@@ -21828,7 +22290,7 @@
               <w:rFonts w:ascii="Arial" w:hAnsi="Arial"/>
               <w:sz w:val="20"/>
             </w:rPr>
-            <w:t>Version 0.6</w:t>
+            <w:t>Version 0.7</w:t>
           </w:r>
         </w:p>
       </w:tc>
@@ -25199,9 +25661,9 @@
       <w:szCs w:val="24"/>
     </w:rPr>
   </w:style>
-  <w:style w:type="character" w:customStyle="1" w:styleId="EmailStyle511">
-    <w:name w:val="EmailStyle51"/>
-    <w:aliases w:val="EmailStyle51"/>
+  <w:style w:type="character" w:customStyle="1" w:styleId="EmailStyle51">
+    <w:name w:val="EmailStyle511"/>
+    <w:aliases w:val="EmailStyle511"/>
     <w:basedOn w:val="DefaultParagraphFont"/>
     <w:semiHidden/>
     <w:personal/>
@@ -26186,7 +26648,7 @@
 </file>
 
 <file path=customXml/itemProps1.xml><?xml version="1.0" encoding="utf-8"?>
-<ds:datastoreItem xmlns:ds="http://schemas.openxmlformats.org/officeDocument/2006/customXml" ds:itemID="{8E777328-EFE8-409B-B371-235A24565F9B}">
+<ds:datastoreItem xmlns:ds="http://schemas.openxmlformats.org/officeDocument/2006/customXml" ds:itemID="{5F053DB0-8677-4A29-9D9B-CD57CA975186}">
   <ds:schemaRefs>
     <ds:schemaRef ds:uri="http://schemas.openxmlformats.org/officeDocument/2006/bibliography"/>
   </ds:schemaRefs>

</xml_diff>

<commit_message>
Ändrade på datumformatet för TS.
</commit_message>
<xml_diff>
--- a/ServiceInteractions/local/visualisering-remiss/crm/requeststatus/trunk/docs/RIV_Spec_Visualisering_Remiss_Status.docx
+++ b/ServiceInteractions/local/visualisering-remiss/crm/requeststatus/trunk/docs/RIV_Spec_Visualisering_Remiss_Status.docx
@@ -2298,7 +2298,7 @@
       <w:bookmarkStart w:id="5" w:name="_Toc94953686"/>
       <w:bookmarkStart w:id="6" w:name="_Toc192060811"/>
       <w:bookmarkStart w:id="7" w:name="_Toc192643288"/>
-      <w:bookmarkStart w:id="8" w:name="_Toc310621663"/>
+      <w:bookmarkStart w:id="8" w:name="_Toc311028073"/>
       <w:bookmarkEnd w:id="1"/>
       <w:bookmarkEnd w:id="2"/>
       <w:bookmarkEnd w:id="3"/>
@@ -3100,7 +3100,7 @@
         </w:rPr>
         <w:fldChar w:fldCharType="separate"/>
       </w:r>
-      <w:hyperlink w:anchor="_Toc310621663" w:history="1">
+      <w:hyperlink w:anchor="_Toc311028073" w:history="1">
         <w:r>
           <w:rPr>
             <w:rStyle w:val="Hyperlink"/>
@@ -3146,7 +3146,7 @@
             <w:noProof/>
             <w:webHidden/>
           </w:rPr>
-          <w:instrText xml:space="preserve"> PAGEREF _Toc310621663 \h </w:instrText>
+          <w:instrText xml:space="preserve"> PAGEREF _Toc311028073 \h </w:instrText>
         </w:r>
         <w:r>
           <w:rPr>
@@ -3194,7 +3194,7 @@
           <w:szCs w:val="22"/>
         </w:rPr>
       </w:pPr>
-      <w:hyperlink w:anchor="_Toc310621664" w:history="1">
+      <w:hyperlink w:anchor="_Toc311028074" w:history="1">
         <w:r>
           <w:rPr>
             <w:rStyle w:val="Hyperlink"/>
@@ -3240,7 +3240,7 @@
             <w:noProof/>
             <w:webHidden/>
           </w:rPr>
-          <w:instrText xml:space="preserve"> PAGEREF _Toc310621664 \h </w:instrText>
+          <w:instrText xml:space="preserve"> PAGEREF _Toc311028074 \h </w:instrText>
         </w:r>
         <w:r>
           <w:rPr>
@@ -3285,7 +3285,7 @@
           <w:szCs w:val="22"/>
         </w:rPr>
       </w:pPr>
-      <w:hyperlink w:anchor="_Toc310621665" w:history="1">
+      <w:hyperlink w:anchor="_Toc311028075" w:history="1">
         <w:r>
           <w:rPr>
             <w:rStyle w:val="Hyperlink"/>
@@ -3328,7 +3328,7 @@
             <w:noProof/>
             <w:webHidden/>
           </w:rPr>
-          <w:instrText xml:space="preserve"> PAGEREF _Toc310621665 \h </w:instrText>
+          <w:instrText xml:space="preserve"> PAGEREF _Toc311028075 \h </w:instrText>
         </w:r>
         <w:r>
           <w:rPr>
@@ -3373,7 +3373,7 @@
           <w:szCs w:val="22"/>
         </w:rPr>
       </w:pPr>
-      <w:hyperlink w:anchor="_Toc310621666" w:history="1">
+      <w:hyperlink w:anchor="_Toc311028076" w:history="1">
         <w:r>
           <w:rPr>
             <w:rStyle w:val="Hyperlink"/>
@@ -3416,7 +3416,7 @@
             <w:noProof/>
             <w:webHidden/>
           </w:rPr>
-          <w:instrText xml:space="preserve"> PAGEREF _Toc310621666 \h </w:instrText>
+          <w:instrText xml:space="preserve"> PAGEREF _Toc311028076 \h </w:instrText>
         </w:r>
         <w:r>
           <w:rPr>
@@ -3464,7 +3464,7 @@
           <w:szCs w:val="22"/>
         </w:rPr>
       </w:pPr>
-      <w:hyperlink w:anchor="_Toc310621667" w:history="1">
+      <w:hyperlink w:anchor="_Toc311028077" w:history="1">
         <w:r>
           <w:rPr>
             <w:rStyle w:val="Hyperlink"/>
@@ -3510,7 +3510,7 @@
             <w:noProof/>
             <w:webHidden/>
           </w:rPr>
-          <w:instrText xml:space="preserve"> PAGEREF _Toc310621667 \h </w:instrText>
+          <w:instrText xml:space="preserve"> PAGEREF _Toc311028077 \h </w:instrText>
         </w:r>
         <w:r>
           <w:rPr>
@@ -3555,7 +3555,7 @@
           <w:szCs w:val="22"/>
         </w:rPr>
       </w:pPr>
-      <w:hyperlink w:anchor="_Toc310621668" w:history="1">
+      <w:hyperlink w:anchor="_Toc311028078" w:history="1">
         <w:r>
           <w:rPr>
             <w:rStyle w:val="Hyperlink"/>
@@ -3598,7 +3598,7 @@
             <w:noProof/>
             <w:webHidden/>
           </w:rPr>
-          <w:instrText xml:space="preserve"> PAGEREF _Toc310621668 \h </w:instrText>
+          <w:instrText xml:space="preserve"> PAGEREF _Toc311028078 \h </w:instrText>
         </w:r>
         <w:r>
           <w:rPr>
@@ -3646,7 +3646,7 @@
           <w:szCs w:val="22"/>
         </w:rPr>
       </w:pPr>
-      <w:hyperlink w:anchor="_Toc310621669" w:history="1">
+      <w:hyperlink w:anchor="_Toc311028079" w:history="1">
         <w:r>
           <w:rPr>
             <w:rStyle w:val="Hyperlink"/>
@@ -3692,7 +3692,7 @@
             <w:noProof/>
             <w:webHidden/>
           </w:rPr>
-          <w:instrText xml:space="preserve"> PAGEREF _Toc310621669 \h </w:instrText>
+          <w:instrText xml:space="preserve"> PAGEREF _Toc311028079 \h </w:instrText>
         </w:r>
         <w:r>
           <w:rPr>
@@ -3740,7 +3740,7 @@
           <w:szCs w:val="22"/>
         </w:rPr>
       </w:pPr>
-      <w:hyperlink w:anchor="_Toc310621670" w:history="1">
+      <w:hyperlink w:anchor="_Toc311028080" w:history="1">
         <w:r>
           <w:rPr>
             <w:rStyle w:val="Hyperlink"/>
@@ -3786,7 +3786,7 @@
             <w:noProof/>
             <w:webHidden/>
           </w:rPr>
-          <w:instrText xml:space="preserve"> PAGEREF _Toc310621670 \h </w:instrText>
+          <w:instrText xml:space="preserve"> PAGEREF _Toc311028080 \h </w:instrText>
         </w:r>
         <w:r>
           <w:rPr>
@@ -3831,7 +3831,7 @@
           <w:szCs w:val="22"/>
         </w:rPr>
       </w:pPr>
-      <w:hyperlink w:anchor="_Toc310621671" w:history="1">
+      <w:hyperlink w:anchor="_Toc311028081" w:history="1">
         <w:r>
           <w:rPr>
             <w:rStyle w:val="Hyperlink"/>
@@ -3874,7 +3874,7 @@
             <w:noProof/>
             <w:webHidden/>
           </w:rPr>
-          <w:instrText xml:space="preserve"> PAGEREF _Toc310621671 \h </w:instrText>
+          <w:instrText xml:space="preserve"> PAGEREF _Toc311028081 \h </w:instrText>
         </w:r>
         <w:r>
           <w:rPr>
@@ -3919,7 +3919,7 @@
           <w:szCs w:val="22"/>
         </w:rPr>
       </w:pPr>
-      <w:hyperlink w:anchor="_Toc310621672" w:history="1">
+      <w:hyperlink w:anchor="_Toc311028082" w:history="1">
         <w:r>
           <w:rPr>
             <w:rStyle w:val="Hyperlink"/>
@@ -3962,7 +3962,7 @@
             <w:noProof/>
             <w:webHidden/>
           </w:rPr>
-          <w:instrText xml:space="preserve"> PAGEREF _Toc310621672 \h </w:instrText>
+          <w:instrText xml:space="preserve"> PAGEREF _Toc311028082 \h </w:instrText>
         </w:r>
         <w:r>
           <w:rPr>
@@ -4008,7 +4008,7 @@
           <w:szCs w:val="22"/>
         </w:rPr>
       </w:pPr>
-      <w:hyperlink w:anchor="_Toc310621673" w:history="1">
+      <w:hyperlink w:anchor="_Toc311028083" w:history="1">
         <w:r>
           <w:rPr>
             <w:rStyle w:val="Hyperlink"/>
@@ -4052,7 +4052,7 @@
             <w:noProof/>
             <w:webHidden/>
           </w:rPr>
-          <w:instrText xml:space="preserve"> PAGEREF _Toc310621673 \h </w:instrText>
+          <w:instrText xml:space="preserve"> PAGEREF _Toc311028083 \h </w:instrText>
         </w:r>
         <w:r>
           <w:rPr>
@@ -4098,7 +4098,7 @@
           <w:szCs w:val="22"/>
         </w:rPr>
       </w:pPr>
-      <w:hyperlink w:anchor="_Toc310621674" w:history="1">
+      <w:hyperlink w:anchor="_Toc311028084" w:history="1">
         <w:r>
           <w:rPr>
             <w:rStyle w:val="Hyperlink"/>
@@ -4142,7 +4142,7 @@
             <w:noProof/>
             <w:webHidden/>
           </w:rPr>
-          <w:instrText xml:space="preserve"> PAGEREF _Toc310621674 \h </w:instrText>
+          <w:instrText xml:space="preserve"> PAGEREF _Toc311028084 \h </w:instrText>
         </w:r>
         <w:r>
           <w:rPr>
@@ -4188,7 +4188,7 @@
           <w:szCs w:val="22"/>
         </w:rPr>
       </w:pPr>
-      <w:hyperlink w:anchor="_Toc310621675" w:history="1">
+      <w:hyperlink w:anchor="_Toc311028085" w:history="1">
         <w:r>
           <w:rPr>
             <w:rStyle w:val="Hyperlink"/>
@@ -4232,7 +4232,7 @@
             <w:noProof/>
             <w:webHidden/>
           </w:rPr>
-          <w:instrText xml:space="preserve"> PAGEREF _Toc310621675 \h </w:instrText>
+          <w:instrText xml:space="preserve"> PAGEREF _Toc311028085 \h </w:instrText>
         </w:r>
         <w:r>
           <w:rPr>
@@ -4280,7 +4280,7 @@
           <w:szCs w:val="22"/>
         </w:rPr>
       </w:pPr>
-      <w:hyperlink w:anchor="_Toc310621676" w:history="1">
+      <w:hyperlink w:anchor="_Toc311028086" w:history="1">
         <w:r>
           <w:rPr>
             <w:rStyle w:val="Hyperlink"/>
@@ -4326,7 +4326,7 @@
             <w:noProof/>
             <w:webHidden/>
           </w:rPr>
-          <w:instrText xml:space="preserve"> PAGEREF _Toc310621676 \h </w:instrText>
+          <w:instrText xml:space="preserve"> PAGEREF _Toc311028086 \h </w:instrText>
         </w:r>
         <w:r>
           <w:rPr>
@@ -4371,7 +4371,7 @@
           <w:szCs w:val="22"/>
         </w:rPr>
       </w:pPr>
-      <w:hyperlink w:anchor="_Toc310621677" w:history="1">
+      <w:hyperlink w:anchor="_Toc311028087" w:history="1">
         <w:r>
           <w:rPr>
             <w:rStyle w:val="Hyperlink"/>
@@ -4414,7 +4414,7 @@
             <w:noProof/>
             <w:webHidden/>
           </w:rPr>
-          <w:instrText xml:space="preserve"> PAGEREF _Toc310621677 \h </w:instrText>
+          <w:instrText xml:space="preserve"> PAGEREF _Toc311028087 \h </w:instrText>
         </w:r>
         <w:r>
           <w:rPr>
@@ -4462,7 +4462,7 @@
           <w:szCs w:val="22"/>
         </w:rPr>
       </w:pPr>
-      <w:hyperlink w:anchor="_Toc310621678" w:history="1">
+      <w:hyperlink w:anchor="_Toc311028088" w:history="1">
         <w:r>
           <w:rPr>
             <w:rStyle w:val="Hyperlink"/>
@@ -4508,7 +4508,7 @@
             <w:noProof/>
             <w:webHidden/>
           </w:rPr>
-          <w:instrText xml:space="preserve"> PAGEREF _Toc310621678 \h </w:instrText>
+          <w:instrText xml:space="preserve"> PAGEREF _Toc311028088 \h </w:instrText>
         </w:r>
         <w:r>
           <w:rPr>
@@ -4556,7 +4556,7 @@
           <w:szCs w:val="22"/>
         </w:rPr>
       </w:pPr>
-      <w:hyperlink w:anchor="_Toc310621679" w:history="1">
+      <w:hyperlink w:anchor="_Toc311028089" w:history="1">
         <w:r>
           <w:rPr>
             <w:rStyle w:val="Hyperlink"/>
@@ -4602,7 +4602,7 @@
             <w:noProof/>
             <w:webHidden/>
           </w:rPr>
-          <w:instrText xml:space="preserve"> PAGEREF _Toc310621679 \h </w:instrText>
+          <w:instrText xml:space="preserve"> PAGEREF _Toc311028089 \h </w:instrText>
         </w:r>
         <w:r>
           <w:rPr>
@@ -4648,7 +4648,7 @@
           <w:szCs w:val="22"/>
         </w:rPr>
       </w:pPr>
-      <w:hyperlink w:anchor="_Toc310621680" w:history="1">
+      <w:hyperlink w:anchor="_Toc311028090" w:history="1">
         <w:r>
           <w:rPr>
             <w:rStyle w:val="Hyperlink"/>
@@ -4692,7 +4692,7 @@
             <w:noProof/>
             <w:webHidden/>
           </w:rPr>
-          <w:instrText xml:space="preserve"> PAGEREF _Toc310621680 \h </w:instrText>
+          <w:instrText xml:space="preserve"> PAGEREF _Toc311028090 \h </w:instrText>
         </w:r>
         <w:r>
           <w:rPr>
@@ -4740,7 +4740,7 @@
           <w:szCs w:val="22"/>
         </w:rPr>
       </w:pPr>
-      <w:hyperlink w:anchor="_Toc310621681" w:history="1">
+      <w:hyperlink w:anchor="_Toc311028091" w:history="1">
         <w:r>
           <w:rPr>
             <w:rStyle w:val="Hyperlink"/>
@@ -4786,7 +4786,7 @@
             <w:noProof/>
             <w:webHidden/>
           </w:rPr>
-          <w:instrText xml:space="preserve"> PAGEREF _Toc310621681 \h </w:instrText>
+          <w:instrText xml:space="preserve"> PAGEREF _Toc311028091 \h </w:instrText>
         </w:r>
         <w:r>
           <w:rPr>
@@ -4834,7 +4834,7 @@
           <w:szCs w:val="22"/>
         </w:rPr>
       </w:pPr>
-      <w:hyperlink w:anchor="_Toc310621682" w:history="1">
+      <w:hyperlink w:anchor="_Toc311028092" w:history="1">
         <w:r>
           <w:rPr>
             <w:rStyle w:val="Hyperlink"/>
@@ -4880,7 +4880,7 @@
             <w:noProof/>
             <w:webHidden/>
           </w:rPr>
-          <w:instrText xml:space="preserve"> PAGEREF _Toc310621682 \h </w:instrText>
+          <w:instrText xml:space="preserve"> PAGEREF _Toc311028092 \h </w:instrText>
         </w:r>
         <w:r>
           <w:rPr>
@@ -5038,7 +5038,7 @@
       <w:bookmarkStart w:id="15" w:name="_Toc194288021"/>
       <w:bookmarkStart w:id="16" w:name="_Toc194371845"/>
       <w:bookmarkStart w:id="17" w:name="_Toc196299284"/>
-      <w:bookmarkStart w:id="18" w:name="_Toc310621664"/>
+      <w:bookmarkStart w:id="18" w:name="_Toc311028074"/>
       <w:r>
         <w:lastRenderedPageBreak/>
         <w:t>Generella regler</w:t>
@@ -5049,7 +5049,7 @@
       <w:pPr>
         <w:pStyle w:val="Heading2"/>
       </w:pPr>
-      <w:bookmarkStart w:id="19" w:name="_Toc310621665"/>
+      <w:bookmarkStart w:id="19" w:name="_Toc311028075"/>
       <w:r>
         <w:t>SLA-krav</w:t>
       </w:r>
@@ -5260,7 +5260,7 @@
         <w:ind w:left="567" w:right="1531" w:hanging="567"/>
       </w:pPr>
       <w:bookmarkStart w:id="20" w:name="_Toc163300891"/>
-      <w:bookmarkStart w:id="21" w:name="_Toc310621666"/>
+      <w:bookmarkStart w:id="21" w:name="_Toc311028076"/>
       <w:r>
         <w:t>Felhantering</w:t>
       </w:r>
@@ -5559,7 +5559,7 @@
       <w:pPr>
         <w:pStyle w:val="Heading1"/>
       </w:pPr>
-      <w:bookmarkStart w:id="22" w:name="_Toc310621667"/>
+      <w:bookmarkStart w:id="22" w:name="_Toc311028077"/>
       <w:r>
         <w:t>Informationsflöde</w:t>
       </w:r>
@@ -5705,7 +5705,7 @@
       <w:bookmarkStart w:id="25" w:name="_Toc192643290"/>
       <w:bookmarkStart w:id="26" w:name="_Toc194288022"/>
       <w:bookmarkStart w:id="27" w:name="_Toc194371846"/>
-      <w:bookmarkStart w:id="28" w:name="_Toc310621668"/>
+      <w:bookmarkStart w:id="28" w:name="_Toc311028078"/>
       <w:r>
         <w:t>Tjänst</w:t>
       </w:r>
@@ -5792,7 +5792,7 @@
         <w:pStyle w:val="Heading1"/>
       </w:pPr>
       <w:bookmarkStart w:id="29" w:name="_Toc196299288"/>
-      <w:bookmarkStart w:id="30" w:name="_Toc310621669"/>
+      <w:bookmarkStart w:id="30" w:name="_Toc311028079"/>
       <w:r>
         <w:t>Informationsöversikt</w:t>
       </w:r>
@@ -5987,7 +5987,7 @@
       <w:bookmarkStart w:id="39" w:name="_Toc185730148"/>
       <w:bookmarkStart w:id="40" w:name="_Toc192060815"/>
       <w:bookmarkStart w:id="41" w:name="_Toc192643292"/>
-      <w:bookmarkStart w:id="42" w:name="_Toc310621670"/>
+      <w:bookmarkStart w:id="42" w:name="_Toc311028080"/>
       <w:bookmarkEnd w:id="31"/>
       <w:r>
         <w:t>Verksamhetsorienterad domäninformationsmodell (V-DIM)</w:t>
@@ -6041,7 +6041,7 @@
       <w:r>
         <w:t xml:space="preserve"> </w:t>
       </w:r>
-      <w:bookmarkStart w:id="43" w:name="_Toc310621671"/>
+      <w:bookmarkStart w:id="43" w:name="_Toc311028081"/>
       <w:r>
         <w:t>Remisstatus</w:t>
       </w:r>
@@ -6070,6 +6070,12 @@
           </w:tcPr>
           <w:p>
             <w:r>
+              <w:rPr>
+                <w:rFonts w:ascii="Times New Roman" w:eastAsia="Times New Roman" w:hAnsi="Times New Roman" w:cs="Times New Roman"/>
+                <w:sz w:val="24"/>
+                <w:szCs w:val="20"/>
+                <w:lang w:val="sv-SE" w:eastAsia="sv-SE" w:bidi="ar-SA"/>
+              </w:rPr>
               <w:object w:dxaOrig="12465" w:dyaOrig="4185">
                 <v:shapetype id="_x0000_t75" coordsize="21600,21600" o:spt="75" o:preferrelative="t" path="m@4@5l@4@11@9@11@9@5xe" filled="f" stroked="f">
                   <v:stroke joinstyle="miter"/>
@@ -6093,7 +6099,7 @@
                 <v:shape id="_x0000_i1026" type="#_x0000_t75" style="width:550.2pt;height:184.75pt" o:ole="">
                   <v:imagedata r:id="rId12" o:title=""/>
                 </v:shape>
-                <o:OLEObject Type="Embed" ProgID="PBrush" ShapeID="_x0000_i1026" DrawAspect="Content" ObjectID="_1384363510" r:id="rId13"/>
+                <o:OLEObject Type="Embed" ProgID="PBrush" ShapeID="_x0000_i1026" DrawAspect="Content" ObjectID="_1384769906" r:id="rId13"/>
               </w:object>
             </w:r>
           </w:p>
@@ -6138,7 +6144,7 @@
       </w:pPr>
       <w:bookmarkStart w:id="46" w:name="_Toc192643294"/>
       <w:bookmarkStart w:id="47" w:name="_Toc100125831"/>
-      <w:bookmarkStart w:id="48" w:name="_Toc310621672"/>
+      <w:bookmarkStart w:id="48" w:name="_Toc311028082"/>
       <w:bookmarkEnd w:id="44"/>
       <w:bookmarkEnd w:id="45"/>
       <w:r>
@@ -6157,7 +6163,7 @@
       <w:bookmarkStart w:id="50" w:name="_Toc192656390"/>
       <w:bookmarkStart w:id="51" w:name="_Toc192060820"/>
       <w:bookmarkStart w:id="52" w:name="_Toc192643300"/>
-      <w:bookmarkStart w:id="53" w:name="_Toc310621673"/>
+      <w:bookmarkStart w:id="53" w:name="_Toc311028083"/>
       <w:r>
         <w:t>Order</w:t>
       </w:r>
@@ -11680,7 +11686,7 @@
         <w:pStyle w:val="Heading3"/>
         <w:ind w:left="1304" w:hanging="1304"/>
       </w:pPr>
-      <w:bookmarkStart w:id="54" w:name="_Toc310621674"/>
+      <w:bookmarkStart w:id="54" w:name="_Toc311028084"/>
       <w:bookmarkEnd w:id="49"/>
       <w:bookmarkEnd w:id="50"/>
       <w:r>
@@ -12712,7 +12718,7 @@
         <w:pStyle w:val="Heading3"/>
         <w:ind w:left="1304" w:hanging="1304"/>
       </w:pPr>
-      <w:bookmarkStart w:id="55" w:name="_Toc310621675"/>
+      <w:bookmarkStart w:id="55" w:name="_Toc311028085"/>
       <w:r>
         <w:t>SubjectOfCare</w:t>
       </w:r>
@@ -13438,7 +13444,7 @@
       <w:pPr>
         <w:pStyle w:val="Heading1"/>
       </w:pPr>
-      <w:bookmarkStart w:id="57" w:name="_Toc310621676"/>
+      <w:bookmarkStart w:id="57" w:name="_Toc311028086"/>
       <w:r>
         <w:lastRenderedPageBreak/>
         <w:t>Verksamhetsorienterad meddelandeinformationsmodell (V-MIM)</w:t>
@@ -13451,7 +13457,7 @@
         <w:spacing w:after="60"/>
         <w:ind w:left="1304" w:hanging="1304"/>
       </w:pPr>
-      <w:bookmarkStart w:id="58" w:name="_Toc310621677"/>
+      <w:bookmarkStart w:id="58" w:name="_Toc311028087"/>
       <w:r>
         <w:t>Hämta remisstatus</w:t>
       </w:r>
@@ -14043,7 +14049,7 @@
       <w:pPr>
         <w:pStyle w:val="Heading1"/>
       </w:pPr>
-      <w:bookmarkStart w:id="60" w:name="_Toc310621678"/>
+      <w:bookmarkStart w:id="60" w:name="_Toc311028088"/>
       <w:r>
         <w:lastRenderedPageBreak/>
         <w:t>Termer och definitioner</w:t>
@@ -16094,7 +16100,7 @@
       <w:bookmarkStart w:id="74" w:name="_Toc100125833"/>
       <w:bookmarkStart w:id="75" w:name="_Toc116886648"/>
       <w:bookmarkStart w:id="76" w:name="_Toc148522907"/>
-      <w:bookmarkStart w:id="77" w:name="_Toc310621679"/>
+      <w:bookmarkStart w:id="77" w:name="_Toc311028089"/>
       <w:bookmarkEnd w:id="61"/>
       <w:bookmarkEnd w:id="62"/>
       <w:bookmarkEnd w:id="63"/>
@@ -16934,7 +16940,7 @@
         <w:lastRenderedPageBreak/>
         <w:t xml:space="preserve"> </w:t>
       </w:r>
-      <w:bookmarkStart w:id="78" w:name="_Toc310621680"/>
+      <w:bookmarkStart w:id="78" w:name="_Toc311028090"/>
       <w:r>
         <w:t xml:space="preserve">Tabell över </w:t>
       </w:r>
@@ -19745,7 +19751,7 @@
       <w:bookmarkStart w:id="85" w:name="_Toc192060826"/>
       <w:bookmarkStart w:id="86" w:name="_Toc192643309"/>
       <w:bookmarkStart w:id="87" w:name="_Toc196300068"/>
-      <w:bookmarkStart w:id="88" w:name="_Toc310621681"/>
+      <w:bookmarkStart w:id="88" w:name="_Toc311028091"/>
       <w:bookmarkEnd w:id="71"/>
       <w:bookmarkEnd w:id="72"/>
       <w:bookmarkEnd w:id="73"/>
@@ -20620,7 +20626,7 @@
               <w:rPr>
                 <w:sz w:val="20"/>
               </w:rPr>
-              <w:t>Angivelse av datum och klockslag med exaktheten sekund. Formatet är ÅÅÅÅ-MM-DDThh:mm:ss.xxxxx</w:t>
+              <w:t>Angivelse av datum och klockslag med exaktheten sekund. Formatet är ÅÅÅÅMMDDhhmmss</w:t>
             </w:r>
           </w:p>
           <w:p>
@@ -20653,28 +20659,20 @@
                 <w:sz w:val="20"/>
               </w:rPr>
               <w:tab/>
-              <w:t>ÅÅÅÅ-MM-DDThh:mm   eller ÅÅÅÅ-MM-DDThh</w:t>
-            </w:r>
-          </w:p>
-          <w:p>
-            <w:pPr>
-              <w:rPr>
-                <w:sz w:val="20"/>
-              </w:rPr>
-            </w:pPr>
-            <w:r>
-              <w:rPr>
-                <w:rStyle w:val="code1"/>
-                <w:color w:val="000000"/>
-                <w:sz w:val="20"/>
-              </w:rPr>
-              <w:t xml:space="preserve">Detta format är enligt ISO8601. </w:t>
-            </w:r>
-            <w:r>
-              <w:rPr>
-                <w:sz w:val="20"/>
-              </w:rPr>
-              <w:t>För ytterligare behov av datatyper för tidpunkter – kontakta RIV-förvaltningsgrupp</w:t>
+              <w:t>ÅÅÅÅMMDDhhmm   eller ÅÅÅÅMMDDhh</w:t>
+            </w:r>
+          </w:p>
+          <w:p>
+            <w:pPr>
+              <w:rPr>
+                <w:sz w:val="20"/>
+              </w:rPr>
+            </w:pPr>
+            <w:r>
+              <w:rPr>
+                <w:sz w:val="20"/>
+              </w:rPr>
+              <w:t>Detta format är enligt ISO8601.</w:t>
             </w:r>
           </w:p>
         </w:tc>
@@ -20930,6 +20928,7 @@
               <w:rPr>
                 <w:sz w:val="20"/>
               </w:rPr>
+              <w:lastRenderedPageBreak/>
               <w:t>OID</w:t>
             </w:r>
           </w:p>
@@ -21103,7 +21102,7 @@
       <w:pPr>
         <w:pStyle w:val="Heading1"/>
       </w:pPr>
-      <w:bookmarkStart w:id="89" w:name="_Toc310621682"/>
+      <w:bookmarkStart w:id="89" w:name="_Toc311028092"/>
       <w:r>
         <w:lastRenderedPageBreak/>
         <w:t>Referenser</w:t>
@@ -21357,7 +21356,7 @@
               <w:noProof/>
               <w:sz w:val="20"/>
             </w:rPr>
-            <w:t>5</w:t>
+            <w:t>2</w:t>
           </w:r>
           <w:r>
             <w:rPr>
@@ -24831,9 +24830,9 @@
       <w:szCs w:val="24"/>
     </w:rPr>
   </w:style>
-  <w:style w:type="character" w:customStyle="1" w:styleId="EmailStyle51">
-    <w:name w:val="EmailStyle511"/>
-    <w:aliases w:val="EmailStyle511"/>
+  <w:style w:type="character" w:customStyle="1" w:styleId="EmailStyle511">
+    <w:name w:val="EmailStyle51"/>
+    <w:aliases w:val="EmailStyle51"/>
     <w:basedOn w:val="DefaultParagraphFont"/>
     <w:semiHidden/>
     <w:personal/>
@@ -25818,7 +25817,7 @@
 </file>
 
 <file path=customXml/itemProps1.xml><?xml version="1.0" encoding="utf-8"?>
-<ds:datastoreItem xmlns:ds="http://schemas.openxmlformats.org/officeDocument/2006/customXml" ds:itemID="{DDBDF4B2-049E-45F0-86CB-002311195E06}">
+<ds:datastoreItem xmlns:ds="http://schemas.openxmlformats.org/officeDocument/2006/customXml" ds:itemID="{F0CB4081-AEDD-4444-B1C9-4EDF18727568}">
   <ds:schemaRefs>
     <ds:schemaRef ds:uri="http://schemas.openxmlformats.org/officeDocument/2006/bibliography"/>
   </ds:schemaRefs>

</xml_diff>